<commit_message>
minor changes in post mortem report
</commit_message>
<xml_diff>
--- a/PostmartemReport/Postmortem Report-SRS_Delivery-1.docx
+++ b/PostmartemReport/Postmortem Report-SRS_Delivery-1.docx
@@ -4,30 +4,37 @@
   <w:body>
     <w:p>
       <w:pPr>
-        <w:pStyle w:val="Heading2"/>
-        <w:keepNext w:val="0"/>
-        <w:keepLines w:val="0"/>
-        <w:pBdr>
-          <w:top w:val="none" w:sz="0" w:space="3" w:color="auto"/>
-        </w:pBdr>
-        <w:spacing w:after="80" w:line="240" w:lineRule="auto"/>
-        <w:rPr>
-          <w:rFonts w:ascii="Times New Roman" w:eastAsia="Times New Roman" w:hAnsi="Times New Roman" w:cs="Times New Roman"/>
-          <w:b/>
-          <w:sz w:val="24"/>
-          <w:szCs w:val="24"/>
+        <w:pStyle w:val="Heading1"/>
+        <w:jc w:val="center"/>
+        <w:rPr>
+          <w:u w:val="single"/>
         </w:rPr>
       </w:pPr>
       <w:bookmarkStart w:id="0" w:name="_oymlg8mayt2w" w:colFirst="0" w:colLast="0"/>
       <w:bookmarkEnd w:id="0"/>
       <w:r>
         <w:rPr>
-          <w:rFonts w:ascii="Times New Roman" w:eastAsia="Times New Roman" w:hAnsi="Times New Roman" w:cs="Times New Roman"/>
-          <w:b/>
-          <w:sz w:val="24"/>
-          <w:szCs w:val="24"/>
-        </w:rPr>
-        <w:t>Task 3 – Post mortem</w:t>
+          <w:u w:val="single"/>
+        </w:rPr>
+        <w:t>Task 3 – Post</w:t>
+      </w:r>
+      <w:r>
+        <w:rPr>
+          <w:u w:val="single"/>
+        </w:rPr>
+        <w:t>-M</w:t>
+      </w:r>
+      <w:r>
+        <w:rPr>
+          <w:u w:val="single"/>
+        </w:rPr>
+        <w:t>ortem</w:t>
+      </w:r>
+      <w:r>
+        <w:rPr>
+          <w:u w:val="single"/>
+        </w:rPr>
+        <w:t xml:space="preserve"> Report</w:t>
       </w:r>
     </w:p>
     <w:p>
@@ -45,7 +52,7 @@
           <w:sz w:val="24"/>
           <w:szCs w:val="24"/>
         </w:rPr>
-        <w:t>You should conduct a post mortem analysis of the software requirements engineering activities and the whole project of your group assignment. The post mortem should be reported in a separate document from your SRS. It should, in detail, answer the following questions:</w:t>
+        <w:t>This document presents a detailed analysis of software requirement analysis activities conducted by Team 26. The first artifact we created during the analysis is a vision document. Following is the discussion in details:</w:t>
       </w:r>
     </w:p>
     <w:p>
@@ -109,8 +116,12 @@
     </w:p>
     <w:p>
       <w:pPr>
+        <w:pStyle w:val="ListParagraph"/>
+        <w:numPr>
+          <w:ilvl w:val="0"/>
+          <w:numId w:val="8"/>
+        </w:numPr>
         <w:spacing w:line="252" w:lineRule="auto"/>
-        <w:ind w:left="2260"/>
         <w:rPr>
           <w:rFonts w:ascii="Times New Roman" w:eastAsia="Times New Roman" w:hAnsi="Times New Roman" w:cs="Times New Roman"/>
           <w:sz w:val="24"/>
@@ -139,7 +150,25 @@
           <w:sz w:val="24"/>
           <w:szCs w:val="24"/>
         </w:rPr>
-        <w:t xml:space="preserve">, efficient </w:t>
+        <w:t xml:space="preserve">, </w:t>
+      </w:r>
+      <w:proofErr w:type="gramStart"/>
+      <w:r>
+        <w:rPr>
+          <w:rFonts w:ascii="Times New Roman" w:eastAsia="Times New Roman" w:hAnsi="Times New Roman" w:cs="Times New Roman"/>
+          <w:sz w:val="24"/>
+          <w:szCs w:val="24"/>
+        </w:rPr>
+        <w:t>efficient</w:t>
+      </w:r>
+      <w:proofErr w:type="gramEnd"/>
+      <w:r>
+        <w:rPr>
+          <w:rFonts w:ascii="Times New Roman" w:eastAsia="Times New Roman" w:hAnsi="Times New Roman" w:cs="Times New Roman"/>
+          <w:sz w:val="24"/>
+          <w:szCs w:val="24"/>
+        </w:rPr>
+        <w:t xml:space="preserve"> </w:t>
       </w:r>
       <w:r>
         <w:rPr>
@@ -173,6 +202,40 @@
         </w:rPr>
         <w:t>amount of time.</w:t>
       </w:r>
+    </w:p>
+    <w:p>
+      <w:pPr>
+        <w:pStyle w:val="ListParagraph"/>
+        <w:numPr>
+          <w:ilvl w:val="0"/>
+          <w:numId w:val="8"/>
+        </w:numPr>
+        <w:spacing w:line="252" w:lineRule="auto"/>
+        <w:rPr>
+          <w:rFonts w:ascii="Times New Roman" w:eastAsia="Times New Roman" w:hAnsi="Times New Roman" w:cs="Times New Roman"/>
+          <w:sz w:val="24"/>
+          <w:szCs w:val="24"/>
+        </w:rPr>
+      </w:pPr>
+      <w:r>
+        <w:rPr>
+          <w:rFonts w:ascii="Times New Roman" w:eastAsia="Times New Roman" w:hAnsi="Times New Roman" w:cs="Times New Roman"/>
+          <w:sz w:val="24"/>
+          <w:szCs w:val="24"/>
+        </w:rPr>
+        <w:t>Formulation of the questionnaire and possible answers enforces a better understanding of the problem domain through background study.</w:t>
+      </w:r>
+    </w:p>
+    <w:p>
+      <w:pPr>
+        <w:spacing w:line="252" w:lineRule="auto"/>
+        <w:ind w:left="2250"/>
+        <w:rPr>
+          <w:rFonts w:ascii="Times New Roman" w:eastAsia="Times New Roman" w:hAnsi="Times New Roman" w:cs="Times New Roman"/>
+          <w:sz w:val="24"/>
+          <w:szCs w:val="24"/>
+        </w:rPr>
+      </w:pPr>
     </w:p>
     <w:p>
       <w:pPr>
@@ -284,6 +347,41 @@
     <w:p>
       <w:pPr>
         <w:pStyle w:val="ListParagraph"/>
+        <w:numPr>
+          <w:ilvl w:val="0"/>
+          <w:numId w:val="6"/>
+        </w:numPr>
+        <w:spacing w:line="240" w:lineRule="auto"/>
+        <w:rPr>
+          <w:rFonts w:ascii="Times New Roman" w:eastAsia="Times New Roman" w:hAnsi="Times New Roman" w:cs="Times New Roman"/>
+          <w:sz w:val="24"/>
+          <w:szCs w:val="24"/>
+        </w:rPr>
+      </w:pPr>
+      <w:r>
+        <w:rPr>
+          <w:rFonts w:ascii="Times New Roman" w:eastAsia="Times New Roman" w:hAnsi="Times New Roman" w:cs="Times New Roman"/>
+          <w:sz w:val="24"/>
+          <w:szCs w:val="24"/>
+        </w:rPr>
+        <w:t>Predetermined answers to the questionnaire may have created biases for the respondents</w:t>
+      </w:r>
+    </w:p>
+    <w:p>
+      <w:pPr>
+        <w:pStyle w:val="ListParagraph"/>
+        <w:spacing w:line="240" w:lineRule="auto"/>
+        <w:ind w:left="2620"/>
+        <w:rPr>
+          <w:rFonts w:ascii="Times New Roman" w:eastAsia="Times New Roman" w:hAnsi="Times New Roman" w:cs="Times New Roman"/>
+          <w:sz w:val="24"/>
+          <w:szCs w:val="24"/>
+        </w:rPr>
+      </w:pPr>
+    </w:p>
+    <w:p>
+      <w:pPr>
+        <w:pStyle w:val="ListParagraph"/>
         <w:spacing w:line="240" w:lineRule="auto"/>
         <w:ind w:left="2620"/>
         <w:rPr>
@@ -338,6 +436,72 @@
         </w:rPr>
         <w:t>This technique helped to understand the fundamental components and the working of the system.</w:t>
       </w:r>
+      <w:r>
+        <w:rPr>
+          <w:rFonts w:ascii="Times New Roman" w:eastAsia="Times New Roman" w:hAnsi="Times New Roman" w:cs="Times New Roman"/>
+          <w:sz w:val="24"/>
+          <w:szCs w:val="24"/>
+        </w:rPr>
+        <w:t xml:space="preserve"> </w:t>
+      </w:r>
+      <w:r>
+        <w:rPr>
+          <w:rFonts w:ascii="Times New Roman" w:eastAsia="Times New Roman" w:hAnsi="Times New Roman" w:cs="Times New Roman"/>
+          <w:sz w:val="24"/>
+          <w:szCs w:val="24"/>
+        </w:rPr>
+        <w:t>The technique</w:t>
+      </w:r>
+      <w:r>
+        <w:rPr>
+          <w:rFonts w:ascii="Times New Roman" w:eastAsia="Times New Roman" w:hAnsi="Times New Roman" w:cs="Times New Roman"/>
+          <w:sz w:val="24"/>
+          <w:szCs w:val="24"/>
+        </w:rPr>
+        <w:t xml:space="preserve"> </w:t>
+      </w:r>
+      <w:r>
+        <w:rPr>
+          <w:rFonts w:ascii="Times New Roman" w:eastAsia="Times New Roman" w:hAnsi="Times New Roman" w:cs="Times New Roman"/>
+          <w:sz w:val="24"/>
+          <w:szCs w:val="24"/>
+        </w:rPr>
+        <w:t>enable</w:t>
+      </w:r>
+      <w:r>
+        <w:rPr>
+          <w:rFonts w:ascii="Times New Roman" w:eastAsia="Times New Roman" w:hAnsi="Times New Roman" w:cs="Times New Roman"/>
+          <w:sz w:val="24"/>
+          <w:szCs w:val="24"/>
+        </w:rPr>
+        <w:t>d</w:t>
+      </w:r>
+      <w:r>
+        <w:rPr>
+          <w:rFonts w:ascii="Times New Roman" w:eastAsia="Times New Roman" w:hAnsi="Times New Roman" w:cs="Times New Roman"/>
+          <w:sz w:val="24"/>
+          <w:szCs w:val="24"/>
+        </w:rPr>
+        <w:t xml:space="preserve"> us to get insights about the problem world in a </w:t>
+      </w:r>
+      <w:proofErr w:type="gramStart"/>
+      <w:r>
+        <w:rPr>
+          <w:rFonts w:ascii="Times New Roman" w:eastAsia="Times New Roman" w:hAnsi="Times New Roman" w:cs="Times New Roman"/>
+          <w:sz w:val="24"/>
+          <w:szCs w:val="24"/>
+        </w:rPr>
+        <w:t>fairly short</w:t>
+      </w:r>
+      <w:proofErr w:type="gramEnd"/>
+      <w:r>
+        <w:rPr>
+          <w:rFonts w:ascii="Times New Roman" w:eastAsia="Times New Roman" w:hAnsi="Times New Roman" w:cs="Times New Roman"/>
+          <w:sz w:val="24"/>
+          <w:szCs w:val="24"/>
+        </w:rPr>
+        <w:t xml:space="preserve"> amount of time.</w:t>
+      </w:r>
     </w:p>
     <w:p>
       <w:pPr>
@@ -466,7 +630,16 @@
           <w:sz w:val="24"/>
           <w:szCs w:val="24"/>
         </w:rPr>
-        <w:t xml:space="preserve"> it can be used in combination with other elicitation techniques like interviews, prototyping etc.  It may also not be suitable in projects where the stakeholders do not have sufficient domain knowledge and has vague requirements/ideas.</w:t>
+        <w:t xml:space="preserve"> it can be used in combination with other elicitation techniques like interviews, prototyping etc.  It may also not be suitable in projects </w:t>
+      </w:r>
+      <w:r>
+        <w:rPr>
+          <w:rFonts w:ascii="Times New Roman" w:eastAsia="Times New Roman" w:hAnsi="Times New Roman" w:cs="Times New Roman"/>
+          <w:sz w:val="24"/>
+          <w:szCs w:val="24"/>
+        </w:rPr>
+        <w:lastRenderedPageBreak/>
+        <w:t>where the stakeholders do not have sufficient domain knowledge and has vague requirements/ideas.</w:t>
       </w:r>
     </w:p>
     <w:p>
@@ -552,13 +725,13 @@
         <w:tblLook w:val="04A0" w:firstRow="1" w:lastRow="0" w:firstColumn="1" w:lastColumn="0" w:noHBand="0" w:noVBand="1"/>
       </w:tblPr>
       <w:tblGrid>
-        <w:gridCol w:w="1947"/>
+        <w:gridCol w:w="1684"/>
         <w:gridCol w:w="1914"/>
         <w:gridCol w:w="1205"/>
         <w:gridCol w:w="1046"/>
         <w:gridCol w:w="1120"/>
         <w:gridCol w:w="1083"/>
-        <w:gridCol w:w="1035"/>
+        <w:gridCol w:w="1298"/>
       </w:tblGrid>
       <w:tr>
         <w:trPr>
@@ -707,14 +880,12 @@
                 <w:rFonts w:ascii="Times New Roman" w:eastAsia="Times New Roman" w:hAnsi="Times New Roman" w:cs="Times New Roman"/>
               </w:rPr>
             </w:pPr>
-            <w:proofErr w:type="spellStart"/>
             <w:r>
               <w:rPr>
                 <w:rFonts w:ascii="Times New Roman" w:eastAsia="Times New Roman" w:hAnsi="Times New Roman" w:cs="Times New Roman"/>
               </w:rPr>
               <w:t>Sakib</w:t>
             </w:r>
-            <w:proofErr w:type="spellEnd"/>
           </w:p>
         </w:tc>
       </w:tr>
@@ -846,6 +1017,14 @@
                 <w:szCs w:val="20"/>
               </w:rPr>
             </w:pPr>
+            <w:r>
+              <w:rPr>
+                <w:rFonts w:ascii="Times New Roman" w:eastAsia="Times New Roman" w:hAnsi="Times New Roman" w:cs="Times New Roman"/>
+                <w:sz w:val="20"/>
+                <w:szCs w:val="20"/>
+              </w:rPr>
+              <w:t>60 Minutes</w:t>
+            </w:r>
           </w:p>
         </w:tc>
       </w:tr>
@@ -977,6 +1156,14 @@
                 <w:szCs w:val="20"/>
               </w:rPr>
             </w:pPr>
+            <w:r>
+              <w:rPr>
+                <w:rFonts w:ascii="Times New Roman" w:eastAsia="Times New Roman" w:hAnsi="Times New Roman" w:cs="Times New Roman"/>
+                <w:sz w:val="24"/>
+                <w:szCs w:val="24"/>
+              </w:rPr>
+              <w:t>80 Minutes</w:t>
+            </w:r>
           </w:p>
         </w:tc>
       </w:tr>
@@ -1098,6 +1285,14 @@
                 <w:szCs w:val="24"/>
               </w:rPr>
             </w:pPr>
+            <w:r>
+              <w:rPr>
+                <w:rFonts w:ascii="Times New Roman" w:eastAsia="Times New Roman" w:hAnsi="Times New Roman" w:cs="Times New Roman"/>
+                <w:sz w:val="24"/>
+                <w:szCs w:val="24"/>
+              </w:rPr>
+              <w:t>120 minutes</w:t>
+            </w:r>
           </w:p>
         </w:tc>
       </w:tr>
@@ -1216,6 +1411,14 @@
                 <w:szCs w:val="24"/>
               </w:rPr>
             </w:pPr>
+            <w:r>
+              <w:rPr>
+                <w:rFonts w:ascii="Times New Roman" w:eastAsia="Times New Roman" w:hAnsi="Times New Roman" w:cs="Times New Roman"/>
+                <w:sz w:val="24"/>
+                <w:szCs w:val="24"/>
+              </w:rPr>
+              <w:t>60 minutes</w:t>
+            </w:r>
           </w:p>
         </w:tc>
       </w:tr>
@@ -1343,6 +1546,14 @@
                 <w:szCs w:val="24"/>
               </w:rPr>
             </w:pPr>
+            <w:r>
+              <w:rPr>
+                <w:rFonts w:ascii="Times New Roman" w:eastAsia="Times New Roman" w:hAnsi="Times New Roman" w:cs="Times New Roman"/>
+                <w:sz w:val="24"/>
+                <w:szCs w:val="24"/>
+              </w:rPr>
+              <w:t>120 Minutes</w:t>
+            </w:r>
           </w:p>
         </w:tc>
       </w:tr>
@@ -1461,6 +1672,14 @@
                 <w:szCs w:val="24"/>
               </w:rPr>
             </w:pPr>
+            <w:r>
+              <w:rPr>
+                <w:rFonts w:ascii="Times New Roman" w:eastAsia="Times New Roman" w:hAnsi="Times New Roman" w:cs="Times New Roman"/>
+                <w:sz w:val="24"/>
+                <w:szCs w:val="24"/>
+              </w:rPr>
+              <w:t>150 Minutes</w:t>
+            </w:r>
           </w:p>
         </w:tc>
       </w:tr>
@@ -1582,6 +1801,14 @@
                 <w:szCs w:val="24"/>
               </w:rPr>
             </w:pPr>
+            <w:r>
+              <w:rPr>
+                <w:rFonts w:ascii="Times New Roman" w:eastAsia="Times New Roman" w:hAnsi="Times New Roman" w:cs="Times New Roman"/>
+                <w:sz w:val="24"/>
+                <w:szCs w:val="24"/>
+              </w:rPr>
+              <w:t>60 minutes</w:t>
+            </w:r>
           </w:p>
         </w:tc>
       </w:tr>
@@ -1706,6 +1933,14 @@
                 <w:szCs w:val="24"/>
               </w:rPr>
             </w:pPr>
+            <w:r>
+              <w:rPr>
+                <w:rFonts w:ascii="Times New Roman" w:eastAsia="Times New Roman" w:hAnsi="Times New Roman" w:cs="Times New Roman"/>
+                <w:sz w:val="24"/>
+                <w:szCs w:val="24"/>
+              </w:rPr>
+              <w:t>40 minutes</w:t>
+            </w:r>
           </w:p>
         </w:tc>
       </w:tr>
@@ -1828,6 +2063,14 @@
                 <w:szCs w:val="24"/>
               </w:rPr>
             </w:pPr>
+            <w:r>
+              <w:rPr>
+                <w:rFonts w:ascii="Times New Roman" w:eastAsia="Times New Roman" w:hAnsi="Times New Roman" w:cs="Times New Roman"/>
+                <w:sz w:val="24"/>
+                <w:szCs w:val="24"/>
+              </w:rPr>
+              <w:t>30 minutes</w:t>
+            </w:r>
           </w:p>
         </w:tc>
       </w:tr>
@@ -1947,6 +2190,14 @@
                 <w:szCs w:val="24"/>
               </w:rPr>
             </w:pPr>
+            <w:r>
+              <w:rPr>
+                <w:rFonts w:ascii="Times New Roman" w:eastAsia="Times New Roman" w:hAnsi="Times New Roman" w:cs="Times New Roman"/>
+                <w:sz w:val="24"/>
+                <w:szCs w:val="24"/>
+              </w:rPr>
+              <w:t>30 minutes</w:t>
+            </w:r>
           </w:p>
         </w:tc>
       </w:tr>
@@ -3044,6 +3295,119 @@
     </w:lvl>
   </w:abstractNum>
   <w:abstractNum w:abstractNumId="6" w15:restartNumberingAfterBreak="0">
+    <w:nsid w:val="5ADE45D7"/>
+    <w:multiLevelType w:val="hybridMultilevel"/>
+    <w:tmpl w:val="FFEA50FA"/>
+    <w:lvl w:ilvl="0" w:tplc="04090001">
+      <w:start w:val="1"/>
+      <w:numFmt w:val="bullet"/>
+      <w:lvlText w:val=""/>
+      <w:lvlJc w:val="left"/>
+      <w:pPr>
+        <w:ind w:left="2610" w:hanging="360"/>
+      </w:pPr>
+      <w:rPr>
+        <w:rFonts w:ascii="Symbol" w:hAnsi="Symbol" w:hint="default"/>
+      </w:rPr>
+    </w:lvl>
+    <w:lvl w:ilvl="1" w:tplc="04090003" w:tentative="1">
+      <w:start w:val="1"/>
+      <w:numFmt w:val="bullet"/>
+      <w:lvlText w:val="o"/>
+      <w:lvlJc w:val="left"/>
+      <w:pPr>
+        <w:ind w:left="3330" w:hanging="360"/>
+      </w:pPr>
+      <w:rPr>
+        <w:rFonts w:ascii="Courier New" w:hAnsi="Courier New" w:cs="Courier New" w:hint="default"/>
+      </w:rPr>
+    </w:lvl>
+    <w:lvl w:ilvl="2" w:tplc="04090005" w:tentative="1">
+      <w:start w:val="1"/>
+      <w:numFmt w:val="bullet"/>
+      <w:lvlText w:val=""/>
+      <w:lvlJc w:val="left"/>
+      <w:pPr>
+        <w:ind w:left="4050" w:hanging="360"/>
+      </w:pPr>
+      <w:rPr>
+        <w:rFonts w:ascii="Wingdings" w:hAnsi="Wingdings" w:hint="default"/>
+      </w:rPr>
+    </w:lvl>
+    <w:lvl w:ilvl="3" w:tplc="04090001" w:tentative="1">
+      <w:start w:val="1"/>
+      <w:numFmt w:val="bullet"/>
+      <w:lvlText w:val=""/>
+      <w:lvlJc w:val="left"/>
+      <w:pPr>
+        <w:ind w:left="4770" w:hanging="360"/>
+      </w:pPr>
+      <w:rPr>
+        <w:rFonts w:ascii="Symbol" w:hAnsi="Symbol" w:hint="default"/>
+      </w:rPr>
+    </w:lvl>
+    <w:lvl w:ilvl="4" w:tplc="04090003" w:tentative="1">
+      <w:start w:val="1"/>
+      <w:numFmt w:val="bullet"/>
+      <w:lvlText w:val="o"/>
+      <w:lvlJc w:val="left"/>
+      <w:pPr>
+        <w:ind w:left="5490" w:hanging="360"/>
+      </w:pPr>
+      <w:rPr>
+        <w:rFonts w:ascii="Courier New" w:hAnsi="Courier New" w:cs="Courier New" w:hint="default"/>
+      </w:rPr>
+    </w:lvl>
+    <w:lvl w:ilvl="5" w:tplc="04090005" w:tentative="1">
+      <w:start w:val="1"/>
+      <w:numFmt w:val="bullet"/>
+      <w:lvlText w:val=""/>
+      <w:lvlJc w:val="left"/>
+      <w:pPr>
+        <w:ind w:left="6210" w:hanging="360"/>
+      </w:pPr>
+      <w:rPr>
+        <w:rFonts w:ascii="Wingdings" w:hAnsi="Wingdings" w:hint="default"/>
+      </w:rPr>
+    </w:lvl>
+    <w:lvl w:ilvl="6" w:tplc="04090001" w:tentative="1">
+      <w:start w:val="1"/>
+      <w:numFmt w:val="bullet"/>
+      <w:lvlText w:val=""/>
+      <w:lvlJc w:val="left"/>
+      <w:pPr>
+        <w:ind w:left="6930" w:hanging="360"/>
+      </w:pPr>
+      <w:rPr>
+        <w:rFonts w:ascii="Symbol" w:hAnsi="Symbol" w:hint="default"/>
+      </w:rPr>
+    </w:lvl>
+    <w:lvl w:ilvl="7" w:tplc="04090003" w:tentative="1">
+      <w:start w:val="1"/>
+      <w:numFmt w:val="bullet"/>
+      <w:lvlText w:val="o"/>
+      <w:lvlJc w:val="left"/>
+      <w:pPr>
+        <w:ind w:left="7650" w:hanging="360"/>
+      </w:pPr>
+      <w:rPr>
+        <w:rFonts w:ascii="Courier New" w:hAnsi="Courier New" w:cs="Courier New" w:hint="default"/>
+      </w:rPr>
+    </w:lvl>
+    <w:lvl w:ilvl="8" w:tplc="04090005" w:tentative="1">
+      <w:start w:val="1"/>
+      <w:numFmt w:val="bullet"/>
+      <w:lvlText w:val=""/>
+      <w:lvlJc w:val="left"/>
+      <w:pPr>
+        <w:ind w:left="8370" w:hanging="360"/>
+      </w:pPr>
+      <w:rPr>
+        <w:rFonts w:ascii="Wingdings" w:hAnsi="Wingdings" w:hint="default"/>
+      </w:rPr>
+    </w:lvl>
+  </w:abstractNum>
+  <w:abstractNum w:abstractNumId="7" w15:restartNumberingAfterBreak="0">
     <w:nsid w:val="688745ED"/>
     <w:multiLevelType w:val="hybridMultilevel"/>
     <w:tmpl w:val="AC665C76"/>
@@ -3150,6 +3514,119 @@
       <w:lvlJc w:val="left"/>
       <w:pPr>
         <w:ind w:left="7660" w:hanging="360"/>
+      </w:pPr>
+      <w:rPr>
+        <w:rFonts w:ascii="Wingdings" w:hAnsi="Wingdings" w:hint="default"/>
+      </w:rPr>
+    </w:lvl>
+  </w:abstractNum>
+  <w:abstractNum w:abstractNumId="8" w15:restartNumberingAfterBreak="0">
+    <w:nsid w:val="737060FB"/>
+    <w:multiLevelType w:val="hybridMultilevel"/>
+    <w:tmpl w:val="B66CD432"/>
+    <w:lvl w:ilvl="0" w:tplc="04090001">
+      <w:start w:val="1"/>
+      <w:numFmt w:val="bullet"/>
+      <w:lvlText w:val=""/>
+      <w:lvlJc w:val="left"/>
+      <w:pPr>
+        <w:ind w:left="2610" w:hanging="360"/>
+      </w:pPr>
+      <w:rPr>
+        <w:rFonts w:ascii="Symbol" w:hAnsi="Symbol" w:hint="default"/>
+      </w:rPr>
+    </w:lvl>
+    <w:lvl w:ilvl="1" w:tplc="04090003" w:tentative="1">
+      <w:start w:val="1"/>
+      <w:numFmt w:val="bullet"/>
+      <w:lvlText w:val="o"/>
+      <w:lvlJc w:val="left"/>
+      <w:pPr>
+        <w:ind w:left="3330" w:hanging="360"/>
+      </w:pPr>
+      <w:rPr>
+        <w:rFonts w:ascii="Courier New" w:hAnsi="Courier New" w:cs="Courier New" w:hint="default"/>
+      </w:rPr>
+    </w:lvl>
+    <w:lvl w:ilvl="2" w:tplc="04090005" w:tentative="1">
+      <w:start w:val="1"/>
+      <w:numFmt w:val="bullet"/>
+      <w:lvlText w:val=""/>
+      <w:lvlJc w:val="left"/>
+      <w:pPr>
+        <w:ind w:left="4050" w:hanging="360"/>
+      </w:pPr>
+      <w:rPr>
+        <w:rFonts w:ascii="Wingdings" w:hAnsi="Wingdings" w:hint="default"/>
+      </w:rPr>
+    </w:lvl>
+    <w:lvl w:ilvl="3" w:tplc="04090001" w:tentative="1">
+      <w:start w:val="1"/>
+      <w:numFmt w:val="bullet"/>
+      <w:lvlText w:val=""/>
+      <w:lvlJc w:val="left"/>
+      <w:pPr>
+        <w:ind w:left="4770" w:hanging="360"/>
+      </w:pPr>
+      <w:rPr>
+        <w:rFonts w:ascii="Symbol" w:hAnsi="Symbol" w:hint="default"/>
+      </w:rPr>
+    </w:lvl>
+    <w:lvl w:ilvl="4" w:tplc="04090003" w:tentative="1">
+      <w:start w:val="1"/>
+      <w:numFmt w:val="bullet"/>
+      <w:lvlText w:val="o"/>
+      <w:lvlJc w:val="left"/>
+      <w:pPr>
+        <w:ind w:left="5490" w:hanging="360"/>
+      </w:pPr>
+      <w:rPr>
+        <w:rFonts w:ascii="Courier New" w:hAnsi="Courier New" w:cs="Courier New" w:hint="default"/>
+      </w:rPr>
+    </w:lvl>
+    <w:lvl w:ilvl="5" w:tplc="04090005" w:tentative="1">
+      <w:start w:val="1"/>
+      <w:numFmt w:val="bullet"/>
+      <w:lvlText w:val=""/>
+      <w:lvlJc w:val="left"/>
+      <w:pPr>
+        <w:ind w:left="6210" w:hanging="360"/>
+      </w:pPr>
+      <w:rPr>
+        <w:rFonts w:ascii="Wingdings" w:hAnsi="Wingdings" w:hint="default"/>
+      </w:rPr>
+    </w:lvl>
+    <w:lvl w:ilvl="6" w:tplc="04090001" w:tentative="1">
+      <w:start w:val="1"/>
+      <w:numFmt w:val="bullet"/>
+      <w:lvlText w:val=""/>
+      <w:lvlJc w:val="left"/>
+      <w:pPr>
+        <w:ind w:left="6930" w:hanging="360"/>
+      </w:pPr>
+      <w:rPr>
+        <w:rFonts w:ascii="Symbol" w:hAnsi="Symbol" w:hint="default"/>
+      </w:rPr>
+    </w:lvl>
+    <w:lvl w:ilvl="7" w:tplc="04090003" w:tentative="1">
+      <w:start w:val="1"/>
+      <w:numFmt w:val="bullet"/>
+      <w:lvlText w:val="o"/>
+      <w:lvlJc w:val="left"/>
+      <w:pPr>
+        <w:ind w:left="7650" w:hanging="360"/>
+      </w:pPr>
+      <w:rPr>
+        <w:rFonts w:ascii="Courier New" w:hAnsi="Courier New" w:cs="Courier New" w:hint="default"/>
+      </w:rPr>
+    </w:lvl>
+    <w:lvl w:ilvl="8" w:tplc="04090005" w:tentative="1">
+      <w:start w:val="1"/>
+      <w:numFmt w:val="bullet"/>
+      <w:lvlText w:val=""/>
+      <w:lvlJc w:val="left"/>
+      <w:pPr>
+        <w:ind w:left="8370" w:hanging="360"/>
       </w:pPr>
       <w:rPr>
         <w:rFonts w:ascii="Wingdings" w:hAnsi="Wingdings" w:hint="default"/>
@@ -3175,7 +3652,13 @@
     <w:abstractNumId w:val="3"/>
   </w:num>
   <w:num w:numId="7">
+    <w:abstractNumId w:val="7"/>
+  </w:num>
+  <w:num w:numId="8">
     <w:abstractNumId w:val="6"/>
+  </w:num>
+  <w:num w:numId="9">
+    <w:abstractNumId w:val="8"/>
   </w:num>
 </w:numbering>
 </file>
@@ -3583,6 +4066,7 @@
     <w:name w:val="heading 1"/>
     <w:basedOn w:val="Normal"/>
     <w:next w:val="Normal"/>
+    <w:link w:val="Heading1Char"/>
     <w:uiPriority w:val="9"/>
     <w:qFormat/>
     <w:pPr>
@@ -3886,6 +4370,17 @@
         <w:shd w:val="clear" w:color="auto" w:fill="B8CCE4" w:themeFill="accent1" w:themeFillTint="66"/>
       </w:tcPr>
     </w:tblStylePr>
+  </w:style>
+  <w:style w:type="character" w:customStyle="1" w:styleId="Heading1Char">
+    <w:name w:val="Heading 1 Char"/>
+    <w:basedOn w:val="DefaultParagraphFont"/>
+    <w:link w:val="Heading1"/>
+    <w:uiPriority w:val="9"/>
+    <w:rsid w:val="004821F2"/>
+    <w:rPr>
+      <w:sz w:val="40"/>
+      <w:szCs w:val="40"/>
+    </w:rPr>
   </w:style>
 </w:styles>
 </file>

</xml_diff>

<commit_message>
added hours I spend for each task
</commit_message>
<xml_diff>
--- a/PostmartemReport/Postmortem Report-SRS_Delivery-1.docx
+++ b/PostmartemReport/Postmortem Report-SRS_Delivery-1.docx
@@ -1,6 +1,6 @@
 
 <file path=word/document.xml><?xml version="1.0" encoding="utf-8"?>
-<w:document xmlns:wpc="http://schemas.microsoft.com/office/word/2010/wordprocessingCanvas" xmlns:cx="http://schemas.microsoft.com/office/drawing/2014/chartex" xmlns:cx1="http://schemas.microsoft.com/office/drawing/2015/9/8/chartex" xmlns:cx2="http://schemas.microsoft.com/office/drawing/2015/10/21/chartex" xmlns:cx3="http://schemas.microsoft.com/office/drawing/2016/5/9/chartex" xmlns:cx4="http://schemas.microsoft.com/office/drawing/2016/5/10/chartex" xmlns:cx5="http://schemas.microsoft.com/office/drawing/2016/5/11/chartex" xmlns:cx6="http://schemas.microsoft.com/office/drawing/2016/5/12/chartex" xmlns:cx7="http://schemas.microsoft.com/office/drawing/2016/5/13/chartex" xmlns:cx8="http://schemas.microsoft.com/office/drawing/2016/5/14/chartex" xmlns:mc="http://schemas.openxmlformats.org/markup-compatibility/2006" xmlns:aink="http://schemas.microsoft.com/office/drawing/2016/ink" xmlns:am3d="http://schemas.microsoft.com/office/drawing/2017/model3d" xmlns:o="urn:schemas-microsoft-com:office:office" xmlns:r="http://schemas.openxmlformats.org/officeDocument/2006/relationships" xmlns:m="http://schemas.openxmlformats.org/officeDocument/2006/math" xmlns:v="urn:schemas-microsoft-com:vml" xmlns:wp14="http://schemas.microsoft.com/office/word/2010/wordprocessingDrawing" xmlns:wp="http://schemas.openxmlformats.org/drawingml/2006/wordprocessingDrawing" xmlns:w10="urn:schemas-microsoft-com:office:word" xmlns:w="http://schemas.openxmlformats.org/wordprocessingml/2006/main" xmlns:w14="http://schemas.microsoft.com/office/word/2010/wordml" xmlns:w15="http://schemas.microsoft.com/office/word/2012/wordml" xmlns:w16cex="http://schemas.microsoft.com/office/word/2018/wordml/cex" xmlns:w16cid="http://schemas.microsoft.com/office/word/2016/wordml/cid" xmlns:w16="http://schemas.microsoft.com/office/word/2018/wordml" xmlns:w16se="http://schemas.microsoft.com/office/word/2015/wordml/symex" xmlns:wpg="http://schemas.microsoft.com/office/word/2010/wordprocessingGroup" xmlns:wpi="http://schemas.microsoft.com/office/word/2010/wordprocessingInk" xmlns:wne="http://schemas.microsoft.com/office/word/2006/wordml" xmlns:wps="http://schemas.microsoft.com/office/word/2010/wordprocessingShape" mc:Ignorable="w14 w15 w16se w16cid w16 w16cex wp14">
+<w:document xmlns:wpc="http://schemas.microsoft.com/office/word/2010/wordprocessingCanvas" xmlns:cx="http://schemas.microsoft.com/office/drawing/2014/chartex" xmlns:cx1="http://schemas.microsoft.com/office/drawing/2015/9/8/chartex" xmlns:cx2="http://schemas.microsoft.com/office/drawing/2015/10/21/chartex" xmlns:cx3="http://schemas.microsoft.com/office/drawing/2016/5/9/chartex" xmlns:cx4="http://schemas.microsoft.com/office/drawing/2016/5/10/chartex" xmlns:cx5="http://schemas.microsoft.com/office/drawing/2016/5/11/chartex" xmlns:cx6="http://schemas.microsoft.com/office/drawing/2016/5/12/chartex" xmlns:cx7="http://schemas.microsoft.com/office/drawing/2016/5/13/chartex" xmlns:cx8="http://schemas.microsoft.com/office/drawing/2016/5/14/chartex" xmlns:mc="http://schemas.openxmlformats.org/markup-compatibility/2006" xmlns:aink="http://schemas.microsoft.com/office/drawing/2016/ink" xmlns:am3d="http://schemas.microsoft.com/office/drawing/2017/model3d" xmlns:o="urn:schemas-microsoft-com:office:office" xmlns:r="http://schemas.openxmlformats.org/officeDocument/2006/relationships" xmlns:m="http://schemas.openxmlformats.org/officeDocument/2006/math" xmlns:v="urn:schemas-microsoft-com:vml" xmlns:wp14="http://schemas.microsoft.com/office/word/2010/wordprocessingDrawing" xmlns:wp="http://schemas.openxmlformats.org/drawingml/2006/wordprocessingDrawing" xmlns:w10="urn:schemas-microsoft-com:office:word" xmlns:w="http://schemas.openxmlformats.org/wordprocessingml/2006/main" xmlns:w14="http://schemas.microsoft.com/office/word/2010/wordml" xmlns:w15="http://schemas.microsoft.com/office/word/2012/wordml" xmlns:w16cid="http://schemas.microsoft.com/office/word/2016/wordml/cid" xmlns:w16se="http://schemas.microsoft.com/office/word/2015/wordml/symex" xmlns:wpg="http://schemas.microsoft.com/office/word/2010/wordprocessingGroup" xmlns:wpi="http://schemas.microsoft.com/office/word/2010/wordprocessingInk" xmlns:wne="http://schemas.microsoft.com/office/word/2006/wordml" xmlns:wps="http://schemas.microsoft.com/office/word/2010/wordprocessingShape" mc:Ignorable="w14 w15 w16se w16cid wp14">
   <w:body>
     <w:p>
       <w:pPr>
@@ -150,25 +150,7 @@
           <w:sz w:val="24"/>
           <w:szCs w:val="24"/>
         </w:rPr>
-        <w:t xml:space="preserve">, </w:t>
-      </w:r>
-      <w:proofErr w:type="gramStart"/>
-      <w:r>
-        <w:rPr>
-          <w:rFonts w:ascii="Times New Roman" w:eastAsia="Times New Roman" w:hAnsi="Times New Roman" w:cs="Times New Roman"/>
-          <w:sz w:val="24"/>
-          <w:szCs w:val="24"/>
-        </w:rPr>
-        <w:t>efficient</w:t>
-      </w:r>
-      <w:proofErr w:type="gramEnd"/>
-      <w:r>
-        <w:rPr>
-          <w:rFonts w:ascii="Times New Roman" w:eastAsia="Times New Roman" w:hAnsi="Times New Roman" w:cs="Times New Roman"/>
-          <w:sz w:val="24"/>
-          <w:szCs w:val="24"/>
-        </w:rPr>
-        <w:t xml:space="preserve"> </w:t>
+        <w:t xml:space="preserve">, efficient </w:t>
       </w:r>
       <w:r>
         <w:rPr>
@@ -442,25 +424,7 @@
           <w:sz w:val="24"/>
           <w:szCs w:val="24"/>
         </w:rPr>
-        <w:t xml:space="preserve"> The technique enabled us to get insights about the problem world in a </w:t>
-      </w:r>
-      <w:proofErr w:type="gramStart"/>
-      <w:r>
-        <w:rPr>
-          <w:rFonts w:ascii="Times New Roman" w:eastAsia="Times New Roman" w:hAnsi="Times New Roman" w:cs="Times New Roman"/>
-          <w:sz w:val="24"/>
-          <w:szCs w:val="24"/>
-        </w:rPr>
-        <w:t>fairly short</w:t>
-      </w:r>
-      <w:proofErr w:type="gramEnd"/>
-      <w:r>
-        <w:rPr>
-          <w:rFonts w:ascii="Times New Roman" w:eastAsia="Times New Roman" w:hAnsi="Times New Roman" w:cs="Times New Roman"/>
-          <w:sz w:val="24"/>
-          <w:szCs w:val="24"/>
-        </w:rPr>
-        <w:t xml:space="preserve"> amount of time.</w:t>
+        <w:t xml:space="preserve"> The technique enabled us to get insights about the problem world in a fairly short amount of time.</w:t>
       </w:r>
     </w:p>
     <w:p>
@@ -685,13 +649,13 @@
         <w:tblLook w:val="04A0" w:firstRow="1" w:lastRow="0" w:firstColumn="1" w:lastColumn="0" w:noHBand="0" w:noVBand="1"/>
       </w:tblPr>
       <w:tblGrid>
-        <w:gridCol w:w="1726"/>
+        <w:gridCol w:w="1694"/>
         <w:gridCol w:w="1914"/>
         <w:gridCol w:w="1205"/>
         <w:gridCol w:w="1046"/>
-        <w:gridCol w:w="1120"/>
+        <w:gridCol w:w="1170"/>
         <w:gridCol w:w="1083"/>
-        <w:gridCol w:w="1256"/>
+        <w:gridCol w:w="1238"/>
       </w:tblGrid>
       <w:tr>
         <w:trPr>
@@ -943,6 +907,14 @@
                 <w:szCs w:val="20"/>
               </w:rPr>
             </w:pPr>
+            <w:r>
+              <w:rPr>
+                <w:rFonts w:ascii="Times New Roman" w:eastAsia="Times New Roman" w:hAnsi="Times New Roman" w:cs="Times New Roman"/>
+                <w:sz w:val="20"/>
+                <w:szCs w:val="20"/>
+              </w:rPr>
+              <w:t>30 Minutes</w:t>
+            </w:r>
           </w:p>
         </w:tc>
         <w:tc>
@@ -1082,6 +1054,14 @@
                 <w:szCs w:val="20"/>
               </w:rPr>
             </w:pPr>
+            <w:r>
+              <w:rPr>
+                <w:rFonts w:ascii="Times New Roman" w:eastAsia="Times New Roman" w:hAnsi="Times New Roman" w:cs="Times New Roman"/>
+                <w:sz w:val="20"/>
+                <w:szCs w:val="20"/>
+              </w:rPr>
+              <w:t>120 Minutes</w:t>
+            </w:r>
           </w:p>
         </w:tc>
         <w:tc>
@@ -1205,6 +1185,32 @@
               <w:cnfStyle w:val="000000100000" w:firstRow="0" w:lastRow="0" w:firstColumn="0" w:lastColumn="0" w:oddVBand="0" w:evenVBand="0" w:oddHBand="1" w:evenHBand="0" w:firstRowFirstColumn="0" w:firstRowLastColumn="0" w:lastRowFirstColumn="0" w:lastRowLastColumn="0"/>
               <w:rPr>
                 <w:rFonts w:ascii="Times New Roman" w:eastAsia="Times New Roman" w:hAnsi="Times New Roman" w:cs="Times New Roman"/>
+                <w:sz w:val="20"/>
+                <w:szCs w:val="20"/>
+              </w:rPr>
+            </w:pPr>
+            <w:r>
+              <w:rPr>
+                <w:rFonts w:ascii="Times New Roman" w:eastAsia="Times New Roman" w:hAnsi="Times New Roman" w:cs="Times New Roman"/>
+                <w:sz w:val="20"/>
+                <w:szCs w:val="20"/>
+              </w:rPr>
+              <w:t>180 Minutes</w:t>
+            </w:r>
+            <w:bookmarkStart w:id="1" w:name="_GoBack"/>
+            <w:bookmarkEnd w:id="1"/>
+          </w:p>
+        </w:tc>
+        <w:tc>
+          <w:tcPr>
+            <w:tcW w:w="0" w:type="auto"/>
+          </w:tcPr>
+          <w:p>
+            <w:pPr>
+              <w:ind w:right="280"/>
+              <w:cnfStyle w:val="000000100000" w:firstRow="0" w:lastRow="0" w:firstColumn="0" w:lastColumn="0" w:oddVBand="0" w:evenVBand="0" w:oddHBand="1" w:evenHBand="0" w:firstRowFirstColumn="0" w:firstRowLastColumn="0" w:lastRowFirstColumn="0" w:lastRowLastColumn="0"/>
+              <w:rPr>
+                <w:rFonts w:ascii="Times New Roman" w:eastAsia="Times New Roman" w:hAnsi="Times New Roman" w:cs="Times New Roman"/>
                 <w:sz w:val="24"/>
                 <w:szCs w:val="24"/>
               </w:rPr>
@@ -1221,6 +1227,64 @@
               <w:cnfStyle w:val="000000100000" w:firstRow="0" w:lastRow="0" w:firstColumn="0" w:lastColumn="0" w:oddVBand="0" w:evenVBand="0" w:oddHBand="1" w:evenHBand="0" w:firstRowFirstColumn="0" w:firstRowLastColumn="0" w:lastRowFirstColumn="0" w:lastRowLastColumn="0"/>
               <w:rPr>
                 <w:rFonts w:ascii="Times New Roman" w:eastAsia="Times New Roman" w:hAnsi="Times New Roman" w:cs="Times New Roman"/>
+              </w:rPr>
+            </w:pPr>
+            <w:r>
+              <w:rPr>
+                <w:rFonts w:ascii="Times New Roman" w:eastAsia="Times New Roman" w:hAnsi="Times New Roman" w:cs="Times New Roman"/>
+              </w:rPr>
+              <w:t>120 minutes</w:t>
+            </w:r>
+          </w:p>
+        </w:tc>
+      </w:tr>
+      <w:tr>
+        <w:tc>
+          <w:tcPr>
+            <w:cnfStyle w:val="001000000000" w:firstRow="0" w:lastRow="0" w:firstColumn="1" w:lastColumn="0" w:oddVBand="0" w:evenVBand="0" w:oddHBand="0" w:evenHBand="0" w:firstRowFirstColumn="0" w:firstRowLastColumn="0" w:lastRowFirstColumn="0" w:lastRowLastColumn="0"/>
+            <w:tcW w:w="0" w:type="auto"/>
+            <w:vMerge/>
+          </w:tcPr>
+          <w:p>
+            <w:pPr>
+              <w:ind w:right="280"/>
+              <w:jc w:val="center"/>
+              <w:rPr>
+                <w:rFonts w:ascii="Times New Roman" w:eastAsia="Times New Roman" w:hAnsi="Times New Roman" w:cs="Times New Roman"/>
+              </w:rPr>
+            </w:pPr>
+          </w:p>
+        </w:tc>
+        <w:tc>
+          <w:tcPr>
+            <w:tcW w:w="0" w:type="auto"/>
+          </w:tcPr>
+          <w:p>
+            <w:pPr>
+              <w:ind w:right="280"/>
+              <w:cnfStyle w:val="000000000000" w:firstRow="0" w:lastRow="0" w:firstColumn="0" w:lastColumn="0" w:oddVBand="0" w:evenVBand="0" w:oddHBand="0" w:evenHBand="0" w:firstRowFirstColumn="0" w:firstRowLastColumn="0" w:lastRowFirstColumn="0" w:lastRowLastColumn="0"/>
+              <w:rPr>
+                <w:rFonts w:ascii="Times New Roman" w:eastAsia="Times New Roman" w:hAnsi="Times New Roman" w:cs="Times New Roman"/>
+              </w:rPr>
+            </w:pPr>
+            <w:r>
+              <w:rPr>
+                <w:rFonts w:ascii="Times New Roman" w:eastAsia="Times New Roman" w:hAnsi="Times New Roman" w:cs="Times New Roman"/>
+              </w:rPr>
+              <w:t>Review</w:t>
+            </w:r>
+          </w:p>
+        </w:tc>
+        <w:tc>
+          <w:tcPr>
+            <w:tcW w:w="0" w:type="auto"/>
+          </w:tcPr>
+          <w:p>
+            <w:pPr>
+              <w:ind w:right="280"/>
+              <w:cnfStyle w:val="000000000000" w:firstRow="0" w:lastRow="0" w:firstColumn="0" w:lastColumn="0" w:oddVBand="0" w:evenVBand="0" w:oddHBand="0" w:evenHBand="0" w:firstRowFirstColumn="0" w:firstRowLastColumn="0" w:lastRowFirstColumn="0" w:lastRowLastColumn="0"/>
+              <w:rPr>
+                <w:rFonts w:ascii="Times New Roman" w:eastAsia="Times New Roman" w:hAnsi="Times New Roman" w:cs="Times New Roman"/>
                 <w:sz w:val="24"/>
                 <w:szCs w:val="24"/>
               </w:rPr>
@@ -1234,64 +1298,6 @@
           <w:p>
             <w:pPr>
               <w:ind w:right="280"/>
-              <w:cnfStyle w:val="000000100000" w:firstRow="0" w:lastRow="0" w:firstColumn="0" w:lastColumn="0" w:oddVBand="0" w:evenVBand="0" w:oddHBand="1" w:evenHBand="0" w:firstRowFirstColumn="0" w:firstRowLastColumn="0" w:lastRowFirstColumn="0" w:lastRowLastColumn="0"/>
-              <w:rPr>
-                <w:rFonts w:ascii="Times New Roman" w:eastAsia="Times New Roman" w:hAnsi="Times New Roman" w:cs="Times New Roman"/>
-              </w:rPr>
-            </w:pPr>
-            <w:r>
-              <w:rPr>
-                <w:rFonts w:ascii="Times New Roman" w:eastAsia="Times New Roman" w:hAnsi="Times New Roman" w:cs="Times New Roman"/>
-              </w:rPr>
-              <w:t>120 minutes</w:t>
-            </w:r>
-          </w:p>
-        </w:tc>
-      </w:tr>
-      <w:tr>
-        <w:tc>
-          <w:tcPr>
-            <w:cnfStyle w:val="001000000000" w:firstRow="0" w:lastRow="0" w:firstColumn="1" w:lastColumn="0" w:oddVBand="0" w:evenVBand="0" w:oddHBand="0" w:evenHBand="0" w:firstRowFirstColumn="0" w:firstRowLastColumn="0" w:lastRowFirstColumn="0" w:lastRowLastColumn="0"/>
-            <w:tcW w:w="0" w:type="auto"/>
-            <w:vMerge/>
-          </w:tcPr>
-          <w:p>
-            <w:pPr>
-              <w:ind w:right="280"/>
-              <w:jc w:val="center"/>
-              <w:rPr>
-                <w:rFonts w:ascii="Times New Roman" w:eastAsia="Times New Roman" w:hAnsi="Times New Roman" w:cs="Times New Roman"/>
-              </w:rPr>
-            </w:pPr>
-          </w:p>
-        </w:tc>
-        <w:tc>
-          <w:tcPr>
-            <w:tcW w:w="0" w:type="auto"/>
-          </w:tcPr>
-          <w:p>
-            <w:pPr>
-              <w:ind w:right="280"/>
-              <w:cnfStyle w:val="000000000000" w:firstRow="0" w:lastRow="0" w:firstColumn="0" w:lastColumn="0" w:oddVBand="0" w:evenVBand="0" w:oddHBand="0" w:evenHBand="0" w:firstRowFirstColumn="0" w:firstRowLastColumn="0" w:lastRowFirstColumn="0" w:lastRowLastColumn="0"/>
-              <w:rPr>
-                <w:rFonts w:ascii="Times New Roman" w:eastAsia="Times New Roman" w:hAnsi="Times New Roman" w:cs="Times New Roman"/>
-              </w:rPr>
-            </w:pPr>
-            <w:r>
-              <w:rPr>
-                <w:rFonts w:ascii="Times New Roman" w:eastAsia="Times New Roman" w:hAnsi="Times New Roman" w:cs="Times New Roman"/>
-              </w:rPr>
-              <w:t>Review</w:t>
-            </w:r>
-          </w:p>
-        </w:tc>
-        <w:tc>
-          <w:tcPr>
-            <w:tcW w:w="0" w:type="auto"/>
-          </w:tcPr>
-          <w:p>
-            <w:pPr>
-              <w:ind w:right="280"/>
               <w:cnfStyle w:val="000000000000" w:firstRow="0" w:lastRow="0" w:firstColumn="0" w:lastColumn="0" w:oddVBand="0" w:evenVBand="0" w:oddHBand="0" w:evenHBand="0" w:firstRowFirstColumn="0" w:firstRowLastColumn="0" w:lastRowFirstColumn="0" w:lastRowLastColumn="0"/>
               <w:rPr>
                 <w:rFonts w:ascii="Times New Roman" w:eastAsia="Times New Roman" w:hAnsi="Times New Roman" w:cs="Times New Roman"/>
@@ -1311,26 +1317,26 @@
               <w:cnfStyle w:val="000000000000" w:firstRow="0" w:lastRow="0" w:firstColumn="0" w:lastColumn="0" w:oddVBand="0" w:evenVBand="0" w:oddHBand="0" w:evenHBand="0" w:firstRowFirstColumn="0" w:firstRowLastColumn="0" w:lastRowFirstColumn="0" w:lastRowLastColumn="0"/>
               <w:rPr>
                 <w:rFonts w:ascii="Times New Roman" w:eastAsia="Times New Roman" w:hAnsi="Times New Roman" w:cs="Times New Roman"/>
-                <w:sz w:val="24"/>
-                <w:szCs w:val="24"/>
-              </w:rPr>
-            </w:pPr>
-          </w:p>
-        </w:tc>
-        <w:tc>
-          <w:tcPr>
-            <w:tcW w:w="0" w:type="auto"/>
-          </w:tcPr>
-          <w:p>
-            <w:pPr>
-              <w:ind w:right="280"/>
-              <w:cnfStyle w:val="000000000000" w:firstRow="0" w:lastRow="0" w:firstColumn="0" w:lastColumn="0" w:oddVBand="0" w:evenVBand="0" w:oddHBand="0" w:evenHBand="0" w:firstRowFirstColumn="0" w:firstRowLastColumn="0" w:lastRowFirstColumn="0" w:lastRowLastColumn="0"/>
-              <w:rPr>
-                <w:rFonts w:ascii="Times New Roman" w:eastAsia="Times New Roman" w:hAnsi="Times New Roman" w:cs="Times New Roman"/>
-                <w:sz w:val="24"/>
-                <w:szCs w:val="24"/>
-              </w:rPr>
-            </w:pPr>
+                <w:sz w:val="20"/>
+                <w:szCs w:val="20"/>
+              </w:rPr>
+            </w:pPr>
+            <w:r>
+              <w:rPr>
+                <w:rFonts w:ascii="Times New Roman" w:eastAsia="Times New Roman" w:hAnsi="Times New Roman" w:cs="Times New Roman"/>
+                <w:sz w:val="20"/>
+                <w:szCs w:val="20"/>
+              </w:rPr>
+              <w:t>120</w:t>
+            </w:r>
+            <w:r>
+              <w:rPr>
+                <w:rFonts w:ascii="Times New Roman" w:eastAsia="Times New Roman" w:hAnsi="Times New Roman" w:cs="Times New Roman"/>
+                <w:sz w:val="20"/>
+                <w:szCs w:val="20"/>
+              </w:rPr>
+              <w:t xml:space="preserve"> Minutes</w:t>
+            </w:r>
           </w:p>
         </w:tc>
         <w:tc>
@@ -1458,6 +1464,30 @@
               <w:cnfStyle w:val="000000100000" w:firstRow="0" w:lastRow="0" w:firstColumn="0" w:lastColumn="0" w:oddVBand="0" w:evenVBand="0" w:oddHBand="1" w:evenHBand="0" w:firstRowFirstColumn="0" w:firstRowLastColumn="0" w:lastRowFirstColumn="0" w:lastRowLastColumn="0"/>
               <w:rPr>
                 <w:rFonts w:ascii="Times New Roman" w:eastAsia="Times New Roman" w:hAnsi="Times New Roman" w:cs="Times New Roman"/>
+                <w:sz w:val="20"/>
+                <w:szCs w:val="20"/>
+              </w:rPr>
+            </w:pPr>
+            <w:r>
+              <w:rPr>
+                <w:rFonts w:ascii="Times New Roman" w:eastAsia="Times New Roman" w:hAnsi="Times New Roman" w:cs="Times New Roman"/>
+                <w:sz w:val="20"/>
+                <w:szCs w:val="20"/>
+              </w:rPr>
+              <w:t>120 Minutes</w:t>
+            </w:r>
+          </w:p>
+        </w:tc>
+        <w:tc>
+          <w:tcPr>
+            <w:tcW w:w="0" w:type="auto"/>
+          </w:tcPr>
+          <w:p>
+            <w:pPr>
+              <w:ind w:right="280"/>
+              <w:cnfStyle w:val="000000100000" w:firstRow="0" w:lastRow="0" w:firstColumn="0" w:lastColumn="0" w:oddVBand="0" w:evenVBand="0" w:oddHBand="1" w:evenHBand="0" w:firstRowFirstColumn="0" w:firstRowLastColumn="0" w:lastRowFirstColumn="0" w:lastRowLastColumn="0"/>
+              <w:rPr>
+                <w:rFonts w:ascii="Times New Roman" w:eastAsia="Times New Roman" w:hAnsi="Times New Roman" w:cs="Times New Roman"/>
                 <w:sz w:val="24"/>
                 <w:szCs w:val="24"/>
               </w:rPr>
@@ -1474,6 +1504,64 @@
               <w:cnfStyle w:val="000000100000" w:firstRow="0" w:lastRow="0" w:firstColumn="0" w:lastColumn="0" w:oddVBand="0" w:evenVBand="0" w:oddHBand="1" w:evenHBand="0" w:firstRowFirstColumn="0" w:firstRowLastColumn="0" w:lastRowFirstColumn="0" w:lastRowLastColumn="0"/>
               <w:rPr>
                 <w:rFonts w:ascii="Times New Roman" w:eastAsia="Times New Roman" w:hAnsi="Times New Roman" w:cs="Times New Roman"/>
+              </w:rPr>
+            </w:pPr>
+            <w:r>
+              <w:rPr>
+                <w:rFonts w:ascii="Times New Roman" w:eastAsia="Times New Roman" w:hAnsi="Times New Roman" w:cs="Times New Roman"/>
+              </w:rPr>
+              <w:t>120 Minutes</w:t>
+            </w:r>
+          </w:p>
+        </w:tc>
+      </w:tr>
+      <w:tr>
+        <w:tc>
+          <w:tcPr>
+            <w:cnfStyle w:val="001000000000" w:firstRow="0" w:lastRow="0" w:firstColumn="1" w:lastColumn="0" w:oddVBand="0" w:evenVBand="0" w:oddHBand="0" w:evenHBand="0" w:firstRowFirstColumn="0" w:firstRowLastColumn="0" w:lastRowFirstColumn="0" w:lastRowLastColumn="0"/>
+            <w:tcW w:w="0" w:type="auto"/>
+            <w:vMerge/>
+          </w:tcPr>
+          <w:p>
+            <w:pPr>
+              <w:ind w:right="280"/>
+              <w:jc w:val="center"/>
+              <w:rPr>
+                <w:rFonts w:ascii="Times New Roman" w:eastAsia="Times New Roman" w:hAnsi="Times New Roman" w:cs="Times New Roman"/>
+              </w:rPr>
+            </w:pPr>
+          </w:p>
+        </w:tc>
+        <w:tc>
+          <w:tcPr>
+            <w:tcW w:w="0" w:type="auto"/>
+          </w:tcPr>
+          <w:p>
+            <w:pPr>
+              <w:ind w:right="280"/>
+              <w:cnfStyle w:val="000000000000" w:firstRow="0" w:lastRow="0" w:firstColumn="0" w:lastColumn="0" w:oddVBand="0" w:evenVBand="0" w:oddHBand="0" w:evenHBand="0" w:firstRowFirstColumn="0" w:firstRowLastColumn="0" w:lastRowFirstColumn="0" w:lastRowLastColumn="0"/>
+              <w:rPr>
+                <w:rFonts w:ascii="Times New Roman" w:eastAsia="Times New Roman" w:hAnsi="Times New Roman" w:cs="Times New Roman"/>
+              </w:rPr>
+            </w:pPr>
+            <w:r>
+              <w:rPr>
+                <w:rFonts w:ascii="Times New Roman" w:eastAsia="Times New Roman" w:hAnsi="Times New Roman" w:cs="Times New Roman"/>
+              </w:rPr>
+              <w:t>Documentation</w:t>
+            </w:r>
+          </w:p>
+        </w:tc>
+        <w:tc>
+          <w:tcPr>
+            <w:tcW w:w="0" w:type="auto"/>
+          </w:tcPr>
+          <w:p>
+            <w:pPr>
+              <w:ind w:right="280"/>
+              <w:cnfStyle w:val="000000000000" w:firstRow="0" w:lastRow="0" w:firstColumn="0" w:lastColumn="0" w:oddVBand="0" w:evenVBand="0" w:oddHBand="0" w:evenHBand="0" w:firstRowFirstColumn="0" w:firstRowLastColumn="0" w:lastRowFirstColumn="0" w:lastRowLastColumn="0"/>
+              <w:rPr>
+                <w:rFonts w:ascii="Times New Roman" w:eastAsia="Times New Roman" w:hAnsi="Times New Roman" w:cs="Times New Roman"/>
                 <w:sz w:val="24"/>
                 <w:szCs w:val="24"/>
               </w:rPr>
@@ -1487,103 +1575,37 @@
           <w:p>
             <w:pPr>
               <w:ind w:right="280"/>
-              <w:cnfStyle w:val="000000100000" w:firstRow="0" w:lastRow="0" w:firstColumn="0" w:lastColumn="0" w:oddVBand="0" w:evenVBand="0" w:oddHBand="1" w:evenHBand="0" w:firstRowFirstColumn="0" w:firstRowLastColumn="0" w:lastRowFirstColumn="0" w:lastRowLastColumn="0"/>
-              <w:rPr>
-                <w:rFonts w:ascii="Times New Roman" w:eastAsia="Times New Roman" w:hAnsi="Times New Roman" w:cs="Times New Roman"/>
+              <w:cnfStyle w:val="000000000000" w:firstRow="0" w:lastRow="0" w:firstColumn="0" w:lastColumn="0" w:oddVBand="0" w:evenVBand="0" w:oddHBand="0" w:evenHBand="0" w:firstRowFirstColumn="0" w:firstRowLastColumn="0" w:lastRowFirstColumn="0" w:lastRowLastColumn="0"/>
+              <w:rPr>
+                <w:rFonts w:ascii="Times New Roman" w:eastAsia="Times New Roman" w:hAnsi="Times New Roman" w:cs="Times New Roman"/>
+                <w:sz w:val="24"/>
+                <w:szCs w:val="24"/>
+              </w:rPr>
+            </w:pPr>
+          </w:p>
+        </w:tc>
+        <w:tc>
+          <w:tcPr>
+            <w:tcW w:w="0" w:type="auto"/>
+          </w:tcPr>
+          <w:p>
+            <w:pPr>
+              <w:ind w:right="280"/>
+              <w:cnfStyle w:val="000000000000" w:firstRow="0" w:lastRow="0" w:firstColumn="0" w:lastColumn="0" w:oddVBand="0" w:evenVBand="0" w:oddHBand="0" w:evenHBand="0" w:firstRowFirstColumn="0" w:firstRowLastColumn="0" w:lastRowFirstColumn="0" w:lastRowLastColumn="0"/>
+              <w:rPr>
+                <w:rFonts w:ascii="Times New Roman" w:eastAsia="Times New Roman" w:hAnsi="Times New Roman" w:cs="Times New Roman"/>
+                <w:sz w:val="20"/>
+                <w:szCs w:val="20"/>
               </w:rPr>
             </w:pPr>
             <w:r>
               <w:rPr>
                 <w:rFonts w:ascii="Times New Roman" w:eastAsia="Times New Roman" w:hAnsi="Times New Roman" w:cs="Times New Roman"/>
+                <w:sz w:val="20"/>
+                <w:szCs w:val="20"/>
               </w:rPr>
               <w:t>120 Minutes</w:t>
             </w:r>
-          </w:p>
-        </w:tc>
-      </w:tr>
-      <w:tr>
-        <w:tc>
-          <w:tcPr>
-            <w:cnfStyle w:val="001000000000" w:firstRow="0" w:lastRow="0" w:firstColumn="1" w:lastColumn="0" w:oddVBand="0" w:evenVBand="0" w:oddHBand="0" w:evenHBand="0" w:firstRowFirstColumn="0" w:firstRowLastColumn="0" w:lastRowFirstColumn="0" w:lastRowLastColumn="0"/>
-            <w:tcW w:w="0" w:type="auto"/>
-            <w:vMerge/>
-          </w:tcPr>
-          <w:p>
-            <w:pPr>
-              <w:ind w:right="280"/>
-              <w:jc w:val="center"/>
-              <w:rPr>
-                <w:rFonts w:ascii="Times New Roman" w:eastAsia="Times New Roman" w:hAnsi="Times New Roman" w:cs="Times New Roman"/>
-              </w:rPr>
-            </w:pPr>
-          </w:p>
-        </w:tc>
-        <w:tc>
-          <w:tcPr>
-            <w:tcW w:w="0" w:type="auto"/>
-          </w:tcPr>
-          <w:p>
-            <w:pPr>
-              <w:ind w:right="280"/>
-              <w:cnfStyle w:val="000000000000" w:firstRow="0" w:lastRow="0" w:firstColumn="0" w:lastColumn="0" w:oddVBand="0" w:evenVBand="0" w:oddHBand="0" w:evenHBand="0" w:firstRowFirstColumn="0" w:firstRowLastColumn="0" w:lastRowFirstColumn="0" w:lastRowLastColumn="0"/>
-              <w:rPr>
-                <w:rFonts w:ascii="Times New Roman" w:eastAsia="Times New Roman" w:hAnsi="Times New Roman" w:cs="Times New Roman"/>
-              </w:rPr>
-            </w:pPr>
-            <w:r>
-              <w:rPr>
-                <w:rFonts w:ascii="Times New Roman" w:eastAsia="Times New Roman" w:hAnsi="Times New Roman" w:cs="Times New Roman"/>
-              </w:rPr>
-              <w:t>Documentation</w:t>
-            </w:r>
-          </w:p>
-        </w:tc>
-        <w:tc>
-          <w:tcPr>
-            <w:tcW w:w="0" w:type="auto"/>
-          </w:tcPr>
-          <w:p>
-            <w:pPr>
-              <w:ind w:right="280"/>
-              <w:cnfStyle w:val="000000000000" w:firstRow="0" w:lastRow="0" w:firstColumn="0" w:lastColumn="0" w:oddVBand="0" w:evenVBand="0" w:oddHBand="0" w:evenHBand="0" w:firstRowFirstColumn="0" w:firstRowLastColumn="0" w:lastRowFirstColumn="0" w:lastRowLastColumn="0"/>
-              <w:rPr>
-                <w:rFonts w:ascii="Times New Roman" w:eastAsia="Times New Roman" w:hAnsi="Times New Roman" w:cs="Times New Roman"/>
-                <w:sz w:val="24"/>
-                <w:szCs w:val="24"/>
-              </w:rPr>
-            </w:pPr>
-          </w:p>
-        </w:tc>
-        <w:tc>
-          <w:tcPr>
-            <w:tcW w:w="0" w:type="auto"/>
-          </w:tcPr>
-          <w:p>
-            <w:pPr>
-              <w:ind w:right="280"/>
-              <w:cnfStyle w:val="000000000000" w:firstRow="0" w:lastRow="0" w:firstColumn="0" w:lastColumn="0" w:oddVBand="0" w:evenVBand="0" w:oddHBand="0" w:evenHBand="0" w:firstRowFirstColumn="0" w:firstRowLastColumn="0" w:lastRowFirstColumn="0" w:lastRowLastColumn="0"/>
-              <w:rPr>
-                <w:rFonts w:ascii="Times New Roman" w:eastAsia="Times New Roman" w:hAnsi="Times New Roman" w:cs="Times New Roman"/>
-                <w:sz w:val="24"/>
-                <w:szCs w:val="24"/>
-              </w:rPr>
-            </w:pPr>
-          </w:p>
-        </w:tc>
-        <w:tc>
-          <w:tcPr>
-            <w:tcW w:w="0" w:type="auto"/>
-          </w:tcPr>
-          <w:p>
-            <w:pPr>
-              <w:ind w:right="280"/>
-              <w:cnfStyle w:val="000000000000" w:firstRow="0" w:lastRow="0" w:firstColumn="0" w:lastColumn="0" w:oddVBand="0" w:evenVBand="0" w:oddHBand="0" w:evenHBand="0" w:firstRowFirstColumn="0" w:firstRowLastColumn="0" w:lastRowFirstColumn="0" w:lastRowLastColumn="0"/>
-              <w:rPr>
-                <w:rFonts w:ascii="Times New Roman" w:eastAsia="Times New Roman" w:hAnsi="Times New Roman" w:cs="Times New Roman"/>
-                <w:sz w:val="24"/>
-                <w:szCs w:val="24"/>
-              </w:rPr>
-            </w:pPr>
           </w:p>
         </w:tc>
         <w:tc>
@@ -1705,6 +1727,30 @@
               <w:cnfStyle w:val="000000100000" w:firstRow="0" w:lastRow="0" w:firstColumn="0" w:lastColumn="0" w:oddVBand="0" w:evenVBand="0" w:oddHBand="1" w:evenHBand="0" w:firstRowFirstColumn="0" w:firstRowLastColumn="0" w:lastRowFirstColumn="0" w:lastRowLastColumn="0"/>
               <w:rPr>
                 <w:rFonts w:ascii="Times New Roman" w:eastAsia="Times New Roman" w:hAnsi="Times New Roman" w:cs="Times New Roman"/>
+                <w:sz w:val="20"/>
+                <w:szCs w:val="20"/>
+              </w:rPr>
+            </w:pPr>
+            <w:r>
+              <w:rPr>
+                <w:rFonts w:ascii="Times New Roman" w:eastAsia="Times New Roman" w:hAnsi="Times New Roman" w:cs="Times New Roman"/>
+                <w:sz w:val="20"/>
+                <w:szCs w:val="20"/>
+              </w:rPr>
+              <w:t>180 Minutes</w:t>
+            </w:r>
+          </w:p>
+        </w:tc>
+        <w:tc>
+          <w:tcPr>
+            <w:tcW w:w="0" w:type="auto"/>
+          </w:tcPr>
+          <w:p>
+            <w:pPr>
+              <w:ind w:right="280"/>
+              <w:cnfStyle w:val="000000100000" w:firstRow="0" w:lastRow="0" w:firstColumn="0" w:lastColumn="0" w:oddVBand="0" w:evenVBand="0" w:oddHBand="1" w:evenHBand="0" w:firstRowFirstColumn="0" w:firstRowLastColumn="0" w:lastRowFirstColumn="0" w:lastRowLastColumn="0"/>
+              <w:rPr>
+                <w:rFonts w:ascii="Times New Roman" w:eastAsia="Times New Roman" w:hAnsi="Times New Roman" w:cs="Times New Roman"/>
                 <w:sz w:val="24"/>
                 <w:szCs w:val="24"/>
               </w:rPr>
@@ -1721,6 +1767,70 @@
               <w:cnfStyle w:val="000000100000" w:firstRow="0" w:lastRow="0" w:firstColumn="0" w:lastColumn="0" w:oddVBand="0" w:evenVBand="0" w:oddHBand="1" w:evenHBand="0" w:firstRowFirstColumn="0" w:firstRowLastColumn="0" w:lastRowFirstColumn="0" w:lastRowLastColumn="0"/>
               <w:rPr>
                 <w:rFonts w:ascii="Times New Roman" w:eastAsia="Times New Roman" w:hAnsi="Times New Roman" w:cs="Times New Roman"/>
+              </w:rPr>
+            </w:pPr>
+            <w:r>
+              <w:rPr>
+                <w:rFonts w:ascii="Times New Roman" w:eastAsia="Times New Roman" w:hAnsi="Times New Roman" w:cs="Times New Roman"/>
+              </w:rPr>
+              <w:t>60 minutes</w:t>
+            </w:r>
+          </w:p>
+        </w:tc>
+      </w:tr>
+      <w:tr>
+        <w:tc>
+          <w:tcPr>
+            <w:cnfStyle w:val="001000000000" w:firstRow="0" w:lastRow="0" w:firstColumn="1" w:lastColumn="0" w:oddVBand="0" w:evenVBand="0" w:oddHBand="0" w:evenHBand="0" w:firstRowFirstColumn="0" w:firstRowLastColumn="0" w:lastRowFirstColumn="0" w:lastRowLastColumn="0"/>
+            <w:tcW w:w="0" w:type="auto"/>
+            <w:vMerge w:val="restart"/>
+          </w:tcPr>
+          <w:p>
+            <w:pPr>
+              <w:ind w:right="280"/>
+              <w:jc w:val="center"/>
+              <w:rPr>
+                <w:rFonts w:ascii="Times New Roman" w:eastAsia="Times New Roman" w:hAnsi="Times New Roman" w:cs="Times New Roman"/>
+              </w:rPr>
+            </w:pPr>
+            <w:r>
+              <w:rPr>
+                <w:rFonts w:ascii="Times New Roman" w:eastAsia="Times New Roman" w:hAnsi="Times New Roman" w:cs="Times New Roman"/>
+              </w:rPr>
+              <w:t>Postmortem Report</w:t>
+            </w:r>
+          </w:p>
+        </w:tc>
+        <w:tc>
+          <w:tcPr>
+            <w:tcW w:w="0" w:type="auto"/>
+          </w:tcPr>
+          <w:p>
+            <w:pPr>
+              <w:ind w:right="280"/>
+              <w:cnfStyle w:val="000000000000" w:firstRow="0" w:lastRow="0" w:firstColumn="0" w:lastColumn="0" w:oddVBand="0" w:evenVBand="0" w:oddHBand="0" w:evenHBand="0" w:firstRowFirstColumn="0" w:firstRowLastColumn="0" w:lastRowFirstColumn="0" w:lastRowLastColumn="0"/>
+              <w:rPr>
+                <w:rFonts w:ascii="Times New Roman" w:eastAsia="Times New Roman" w:hAnsi="Times New Roman" w:cs="Times New Roman"/>
+              </w:rPr>
+            </w:pPr>
+            <w:r>
+              <w:rPr>
+                <w:rFonts w:ascii="Times New Roman" w:eastAsia="Times New Roman" w:hAnsi="Times New Roman" w:cs="Times New Roman"/>
+              </w:rPr>
+              <w:t>Communication</w:t>
+            </w:r>
+          </w:p>
+        </w:tc>
+        <w:tc>
+          <w:tcPr>
+            <w:tcW w:w="0" w:type="auto"/>
+          </w:tcPr>
+          <w:p>
+            <w:pPr>
+              <w:ind w:right="280"/>
+              <w:cnfStyle w:val="000000000000" w:firstRow="0" w:lastRow="0" w:firstColumn="0" w:lastColumn="0" w:oddVBand="0" w:evenVBand="0" w:oddHBand="0" w:evenHBand="0" w:firstRowFirstColumn="0" w:firstRowLastColumn="0" w:lastRowFirstColumn="0" w:lastRowLastColumn="0"/>
+              <w:rPr>
+                <w:rFonts w:ascii="Times New Roman" w:eastAsia="Times New Roman" w:hAnsi="Times New Roman" w:cs="Times New Roman"/>
                 <w:sz w:val="24"/>
                 <w:szCs w:val="24"/>
               </w:rPr>
@@ -1734,70 +1844,6 @@
           <w:p>
             <w:pPr>
               <w:ind w:right="280"/>
-              <w:cnfStyle w:val="000000100000" w:firstRow="0" w:lastRow="0" w:firstColumn="0" w:lastColumn="0" w:oddVBand="0" w:evenVBand="0" w:oddHBand="1" w:evenHBand="0" w:firstRowFirstColumn="0" w:firstRowLastColumn="0" w:lastRowFirstColumn="0" w:lastRowLastColumn="0"/>
-              <w:rPr>
-                <w:rFonts w:ascii="Times New Roman" w:eastAsia="Times New Roman" w:hAnsi="Times New Roman" w:cs="Times New Roman"/>
-              </w:rPr>
-            </w:pPr>
-            <w:r>
-              <w:rPr>
-                <w:rFonts w:ascii="Times New Roman" w:eastAsia="Times New Roman" w:hAnsi="Times New Roman" w:cs="Times New Roman"/>
-              </w:rPr>
-              <w:t>60 minutes</w:t>
-            </w:r>
-          </w:p>
-        </w:tc>
-      </w:tr>
-      <w:tr>
-        <w:tc>
-          <w:tcPr>
-            <w:cnfStyle w:val="001000000000" w:firstRow="0" w:lastRow="0" w:firstColumn="1" w:lastColumn="0" w:oddVBand="0" w:evenVBand="0" w:oddHBand="0" w:evenHBand="0" w:firstRowFirstColumn="0" w:firstRowLastColumn="0" w:lastRowFirstColumn="0" w:lastRowLastColumn="0"/>
-            <w:tcW w:w="0" w:type="auto"/>
-            <w:vMerge w:val="restart"/>
-          </w:tcPr>
-          <w:p>
-            <w:pPr>
-              <w:ind w:right="280"/>
-              <w:jc w:val="center"/>
-              <w:rPr>
-                <w:rFonts w:ascii="Times New Roman" w:eastAsia="Times New Roman" w:hAnsi="Times New Roman" w:cs="Times New Roman"/>
-              </w:rPr>
-            </w:pPr>
-            <w:r>
-              <w:rPr>
-                <w:rFonts w:ascii="Times New Roman" w:eastAsia="Times New Roman" w:hAnsi="Times New Roman" w:cs="Times New Roman"/>
-              </w:rPr>
-              <w:t>Postmortem Report</w:t>
-            </w:r>
-          </w:p>
-        </w:tc>
-        <w:tc>
-          <w:tcPr>
-            <w:tcW w:w="0" w:type="auto"/>
-          </w:tcPr>
-          <w:p>
-            <w:pPr>
-              <w:ind w:right="280"/>
-              <w:cnfStyle w:val="000000000000" w:firstRow="0" w:lastRow="0" w:firstColumn="0" w:lastColumn="0" w:oddVBand="0" w:evenVBand="0" w:oddHBand="0" w:evenHBand="0" w:firstRowFirstColumn="0" w:firstRowLastColumn="0" w:lastRowFirstColumn="0" w:lastRowLastColumn="0"/>
-              <w:rPr>
-                <w:rFonts w:ascii="Times New Roman" w:eastAsia="Times New Roman" w:hAnsi="Times New Roman" w:cs="Times New Roman"/>
-              </w:rPr>
-            </w:pPr>
-            <w:r>
-              <w:rPr>
-                <w:rFonts w:ascii="Times New Roman" w:eastAsia="Times New Roman" w:hAnsi="Times New Roman" w:cs="Times New Roman"/>
-              </w:rPr>
-              <w:t>Communication</w:t>
-            </w:r>
-          </w:p>
-        </w:tc>
-        <w:tc>
-          <w:tcPr>
-            <w:tcW w:w="0" w:type="auto"/>
-          </w:tcPr>
-          <w:p>
-            <w:pPr>
-              <w:ind w:right="280"/>
               <w:cnfStyle w:val="000000000000" w:firstRow="0" w:lastRow="0" w:firstColumn="0" w:lastColumn="0" w:oddVBand="0" w:evenVBand="0" w:oddHBand="0" w:evenHBand="0" w:firstRowFirstColumn="0" w:firstRowLastColumn="0" w:lastRowFirstColumn="0" w:lastRowLastColumn="0"/>
               <w:rPr>
                 <w:rFonts w:ascii="Times New Roman" w:eastAsia="Times New Roman" w:hAnsi="Times New Roman" w:cs="Times New Roman"/>
@@ -1817,26 +1863,18 @@
               <w:cnfStyle w:val="000000000000" w:firstRow="0" w:lastRow="0" w:firstColumn="0" w:lastColumn="0" w:oddVBand="0" w:evenVBand="0" w:oddHBand="0" w:evenHBand="0" w:firstRowFirstColumn="0" w:firstRowLastColumn="0" w:lastRowFirstColumn="0" w:lastRowLastColumn="0"/>
               <w:rPr>
                 <w:rFonts w:ascii="Times New Roman" w:eastAsia="Times New Roman" w:hAnsi="Times New Roman" w:cs="Times New Roman"/>
-                <w:sz w:val="24"/>
-                <w:szCs w:val="24"/>
-              </w:rPr>
-            </w:pPr>
-          </w:p>
-        </w:tc>
-        <w:tc>
-          <w:tcPr>
-            <w:tcW w:w="0" w:type="auto"/>
-          </w:tcPr>
-          <w:p>
-            <w:pPr>
-              <w:ind w:right="280"/>
-              <w:cnfStyle w:val="000000000000" w:firstRow="0" w:lastRow="0" w:firstColumn="0" w:lastColumn="0" w:oddVBand="0" w:evenVBand="0" w:oddHBand="0" w:evenHBand="0" w:firstRowFirstColumn="0" w:firstRowLastColumn="0" w:lastRowFirstColumn="0" w:lastRowLastColumn="0"/>
-              <w:rPr>
-                <w:rFonts w:ascii="Times New Roman" w:eastAsia="Times New Roman" w:hAnsi="Times New Roman" w:cs="Times New Roman"/>
-                <w:sz w:val="24"/>
-                <w:szCs w:val="24"/>
-              </w:rPr>
-            </w:pPr>
+                <w:sz w:val="20"/>
+                <w:szCs w:val="20"/>
+              </w:rPr>
+            </w:pPr>
+            <w:r>
+              <w:rPr>
+                <w:rFonts w:ascii="Times New Roman" w:eastAsia="Times New Roman" w:hAnsi="Times New Roman" w:cs="Times New Roman"/>
+                <w:sz w:val="20"/>
+                <w:szCs w:val="20"/>
+              </w:rPr>
+              <w:t>60 Minutes</w:t>
+            </w:r>
           </w:p>
         </w:tc>
         <w:tc>
@@ -1959,6 +1997,30 @@
               <w:cnfStyle w:val="000000100000" w:firstRow="0" w:lastRow="0" w:firstColumn="0" w:lastColumn="0" w:oddVBand="0" w:evenVBand="0" w:oddHBand="1" w:evenHBand="0" w:firstRowFirstColumn="0" w:firstRowLastColumn="0" w:lastRowFirstColumn="0" w:lastRowLastColumn="0"/>
               <w:rPr>
                 <w:rFonts w:ascii="Times New Roman" w:eastAsia="Times New Roman" w:hAnsi="Times New Roman" w:cs="Times New Roman"/>
+                <w:sz w:val="20"/>
+                <w:szCs w:val="20"/>
+              </w:rPr>
+            </w:pPr>
+            <w:r>
+              <w:rPr>
+                <w:rFonts w:ascii="Times New Roman" w:eastAsia="Times New Roman" w:hAnsi="Times New Roman" w:cs="Times New Roman"/>
+                <w:sz w:val="20"/>
+                <w:szCs w:val="20"/>
+              </w:rPr>
+              <w:t>60 Minutes</w:t>
+            </w:r>
+          </w:p>
+        </w:tc>
+        <w:tc>
+          <w:tcPr>
+            <w:tcW w:w="0" w:type="auto"/>
+          </w:tcPr>
+          <w:p>
+            <w:pPr>
+              <w:ind w:right="280"/>
+              <w:cnfStyle w:val="000000100000" w:firstRow="0" w:lastRow="0" w:firstColumn="0" w:lastColumn="0" w:oddVBand="0" w:evenVBand="0" w:oddHBand="1" w:evenHBand="0" w:firstRowFirstColumn="0" w:firstRowLastColumn="0" w:lastRowFirstColumn="0" w:lastRowLastColumn="0"/>
+              <w:rPr>
+                <w:rFonts w:ascii="Times New Roman" w:eastAsia="Times New Roman" w:hAnsi="Times New Roman" w:cs="Times New Roman"/>
                 <w:sz w:val="24"/>
                 <w:szCs w:val="24"/>
               </w:rPr>
@@ -1975,6 +2037,29 @@
               <w:cnfStyle w:val="000000100000" w:firstRow="0" w:lastRow="0" w:firstColumn="0" w:lastColumn="0" w:oddVBand="0" w:evenVBand="0" w:oddHBand="1" w:evenHBand="0" w:firstRowFirstColumn="0" w:firstRowLastColumn="0" w:lastRowFirstColumn="0" w:lastRowLastColumn="0"/>
               <w:rPr>
                 <w:rFonts w:ascii="Times New Roman" w:eastAsia="Times New Roman" w:hAnsi="Times New Roman" w:cs="Times New Roman"/>
+              </w:rPr>
+            </w:pPr>
+            <w:r>
+              <w:rPr>
+                <w:rFonts w:ascii="Times New Roman" w:eastAsia="Times New Roman" w:hAnsi="Times New Roman" w:cs="Times New Roman"/>
+              </w:rPr>
+              <w:t>30 minutes</w:t>
+            </w:r>
+          </w:p>
+        </w:tc>
+      </w:tr>
+      <w:tr>
+        <w:tc>
+          <w:tcPr>
+            <w:cnfStyle w:val="001000000000" w:firstRow="0" w:lastRow="0" w:firstColumn="1" w:lastColumn="0" w:oddVBand="0" w:evenVBand="0" w:oddHBand="0" w:evenHBand="0" w:firstRowFirstColumn="0" w:firstRowLastColumn="0" w:lastRowFirstColumn="0" w:lastRowLastColumn="0"/>
+            <w:tcW w:w="0" w:type="auto"/>
+            <w:vMerge/>
+          </w:tcPr>
+          <w:p>
+            <w:pPr>
+              <w:ind w:right="280"/>
+              <w:rPr>
+                <w:rFonts w:ascii="Times New Roman" w:eastAsia="Times New Roman" w:hAnsi="Times New Roman" w:cs="Times New Roman"/>
                 <w:sz w:val="24"/>
                 <w:szCs w:val="24"/>
               </w:rPr>
@@ -1988,7 +2073,7 @@
           <w:p>
             <w:pPr>
               <w:ind w:right="280"/>
-              <w:cnfStyle w:val="000000100000" w:firstRow="0" w:lastRow="0" w:firstColumn="0" w:lastColumn="0" w:oddVBand="0" w:evenVBand="0" w:oddHBand="1" w:evenHBand="0" w:firstRowFirstColumn="0" w:firstRowLastColumn="0" w:lastRowFirstColumn="0" w:lastRowLastColumn="0"/>
+              <w:cnfStyle w:val="000000000000" w:firstRow="0" w:lastRow="0" w:firstColumn="0" w:lastColumn="0" w:oddVBand="0" w:evenVBand="0" w:oddHBand="0" w:evenHBand="0" w:firstRowFirstColumn="0" w:firstRowLastColumn="0" w:lastRowFirstColumn="0" w:lastRowLastColumn="0"/>
               <w:rPr>
                 <w:rFonts w:ascii="Times New Roman" w:eastAsia="Times New Roman" w:hAnsi="Times New Roman" w:cs="Times New Roman"/>
               </w:rPr>
@@ -1997,21 +2082,18 @@
               <w:rPr>
                 <w:rFonts w:ascii="Times New Roman" w:eastAsia="Times New Roman" w:hAnsi="Times New Roman" w:cs="Times New Roman"/>
               </w:rPr>
-              <w:t>30 minutes</w:t>
+              <w:t>Review</w:t>
             </w:r>
           </w:p>
         </w:tc>
-      </w:tr>
-      <w:tr>
-        <w:tc>
-          <w:tcPr>
-            <w:cnfStyle w:val="001000000000" w:firstRow="0" w:lastRow="0" w:firstColumn="1" w:lastColumn="0" w:oddVBand="0" w:evenVBand="0" w:oddHBand="0" w:evenHBand="0" w:firstRowFirstColumn="0" w:firstRowLastColumn="0" w:lastRowFirstColumn="0" w:lastRowLastColumn="0"/>
-            <w:tcW w:w="0" w:type="auto"/>
-            <w:vMerge/>
-          </w:tcPr>
-          <w:p>
-            <w:pPr>
-              <w:ind w:right="280"/>
+        <w:tc>
+          <w:tcPr>
+            <w:tcW w:w="0" w:type="auto"/>
+          </w:tcPr>
+          <w:p>
+            <w:pPr>
+              <w:ind w:right="280"/>
+              <w:cnfStyle w:val="000000000000" w:firstRow="0" w:lastRow="0" w:firstColumn="0" w:lastColumn="0" w:oddVBand="0" w:evenVBand="0" w:oddHBand="0" w:evenHBand="0" w:firstRowFirstColumn="0" w:firstRowLastColumn="0" w:lastRowFirstColumn="0" w:lastRowLastColumn="0"/>
               <w:rPr>
                 <w:rFonts w:ascii="Times New Roman" w:eastAsia="Times New Roman" w:hAnsi="Times New Roman" w:cs="Times New Roman"/>
                 <w:sz w:val="24"/>
@@ -2030,26 +2112,6 @@
               <w:cnfStyle w:val="000000000000" w:firstRow="0" w:lastRow="0" w:firstColumn="0" w:lastColumn="0" w:oddVBand="0" w:evenVBand="0" w:oddHBand="0" w:evenHBand="0" w:firstRowFirstColumn="0" w:firstRowLastColumn="0" w:lastRowFirstColumn="0" w:lastRowLastColumn="0"/>
               <w:rPr>
                 <w:rFonts w:ascii="Times New Roman" w:eastAsia="Times New Roman" w:hAnsi="Times New Roman" w:cs="Times New Roman"/>
-              </w:rPr>
-            </w:pPr>
-            <w:r>
-              <w:rPr>
-                <w:rFonts w:ascii="Times New Roman" w:eastAsia="Times New Roman" w:hAnsi="Times New Roman" w:cs="Times New Roman"/>
-              </w:rPr>
-              <w:t>Review</w:t>
-            </w:r>
-          </w:p>
-        </w:tc>
-        <w:tc>
-          <w:tcPr>
-            <w:tcW w:w="0" w:type="auto"/>
-          </w:tcPr>
-          <w:p>
-            <w:pPr>
-              <w:ind w:right="280"/>
-              <w:cnfStyle w:val="000000000000" w:firstRow="0" w:lastRow="0" w:firstColumn="0" w:lastColumn="0" w:oddVBand="0" w:evenVBand="0" w:oddHBand="0" w:evenHBand="0" w:firstRowFirstColumn="0" w:firstRowLastColumn="0" w:lastRowFirstColumn="0" w:lastRowLastColumn="0"/>
-              <w:rPr>
-                <w:rFonts w:ascii="Times New Roman" w:eastAsia="Times New Roman" w:hAnsi="Times New Roman" w:cs="Times New Roman"/>
                 <w:sz w:val="24"/>
                 <w:szCs w:val="24"/>
               </w:rPr>
@@ -2066,26 +2128,18 @@
               <w:cnfStyle w:val="000000000000" w:firstRow="0" w:lastRow="0" w:firstColumn="0" w:lastColumn="0" w:oddVBand="0" w:evenVBand="0" w:oddHBand="0" w:evenHBand="0" w:firstRowFirstColumn="0" w:firstRowLastColumn="0" w:lastRowFirstColumn="0" w:lastRowLastColumn="0"/>
               <w:rPr>
                 <w:rFonts w:ascii="Times New Roman" w:eastAsia="Times New Roman" w:hAnsi="Times New Roman" w:cs="Times New Roman"/>
-                <w:sz w:val="24"/>
-                <w:szCs w:val="24"/>
-              </w:rPr>
-            </w:pPr>
-          </w:p>
-        </w:tc>
-        <w:tc>
-          <w:tcPr>
-            <w:tcW w:w="0" w:type="auto"/>
-          </w:tcPr>
-          <w:p>
-            <w:pPr>
-              <w:ind w:right="280"/>
-              <w:cnfStyle w:val="000000000000" w:firstRow="0" w:lastRow="0" w:firstColumn="0" w:lastColumn="0" w:oddVBand="0" w:evenVBand="0" w:oddHBand="0" w:evenHBand="0" w:firstRowFirstColumn="0" w:firstRowLastColumn="0" w:lastRowFirstColumn="0" w:lastRowLastColumn="0"/>
-              <w:rPr>
-                <w:rFonts w:ascii="Times New Roman" w:eastAsia="Times New Roman" w:hAnsi="Times New Roman" w:cs="Times New Roman"/>
-                <w:sz w:val="24"/>
-                <w:szCs w:val="24"/>
-              </w:rPr>
-            </w:pPr>
+                <w:sz w:val="20"/>
+                <w:szCs w:val="20"/>
+              </w:rPr>
+            </w:pPr>
+            <w:r>
+              <w:rPr>
+                <w:rFonts w:ascii="Times New Roman" w:eastAsia="Times New Roman" w:hAnsi="Times New Roman" w:cs="Times New Roman"/>
+                <w:sz w:val="20"/>
+                <w:szCs w:val="20"/>
+              </w:rPr>
+              <w:t>60 Minutes</w:t>
+            </w:r>
           </w:p>
         </w:tc>
         <w:tc>
@@ -2540,7 +2594,7 @@
 </file>
 
 <file path=word/numbering.xml><?xml version="1.0" encoding="utf-8"?>
-<w:numbering xmlns:wpc="http://schemas.microsoft.com/office/word/2010/wordprocessingCanvas" xmlns:cx="http://schemas.microsoft.com/office/drawing/2014/chartex" xmlns:cx1="http://schemas.microsoft.com/office/drawing/2015/9/8/chartex" xmlns:cx2="http://schemas.microsoft.com/office/drawing/2015/10/21/chartex" xmlns:cx3="http://schemas.microsoft.com/office/drawing/2016/5/9/chartex" xmlns:cx4="http://schemas.microsoft.com/office/drawing/2016/5/10/chartex" xmlns:cx5="http://schemas.microsoft.com/office/drawing/2016/5/11/chartex" xmlns:cx6="http://schemas.microsoft.com/office/drawing/2016/5/12/chartex" xmlns:cx7="http://schemas.microsoft.com/office/drawing/2016/5/13/chartex" xmlns:cx8="http://schemas.microsoft.com/office/drawing/2016/5/14/chartex" xmlns:mc="http://schemas.openxmlformats.org/markup-compatibility/2006" xmlns:aink="http://schemas.microsoft.com/office/drawing/2016/ink" xmlns:am3d="http://schemas.microsoft.com/office/drawing/2017/model3d" xmlns:o="urn:schemas-microsoft-com:office:office" xmlns:r="http://schemas.openxmlformats.org/officeDocument/2006/relationships" xmlns:m="http://schemas.openxmlformats.org/officeDocument/2006/math" xmlns:v="urn:schemas-microsoft-com:vml" xmlns:wp14="http://schemas.microsoft.com/office/word/2010/wordprocessingDrawing" xmlns:wp="http://schemas.openxmlformats.org/drawingml/2006/wordprocessingDrawing" xmlns:w10="urn:schemas-microsoft-com:office:word" xmlns:w="http://schemas.openxmlformats.org/wordprocessingml/2006/main" xmlns:w14="http://schemas.microsoft.com/office/word/2010/wordml" xmlns:w15="http://schemas.microsoft.com/office/word/2012/wordml" xmlns:w16cex="http://schemas.microsoft.com/office/word/2018/wordml/cex" xmlns:w16cid="http://schemas.microsoft.com/office/word/2016/wordml/cid" xmlns:w16="http://schemas.microsoft.com/office/word/2018/wordml" xmlns:w16se="http://schemas.microsoft.com/office/word/2015/wordml/symex" xmlns:wpg="http://schemas.microsoft.com/office/word/2010/wordprocessingGroup" xmlns:wpi="http://schemas.microsoft.com/office/word/2010/wordprocessingInk" xmlns:wne="http://schemas.microsoft.com/office/word/2006/wordml" xmlns:wps="http://schemas.microsoft.com/office/word/2010/wordprocessingShape" mc:Ignorable="w14 w15 w16se w16cid w16 w16cex wp14">
+<w:numbering xmlns:wpc="http://schemas.microsoft.com/office/word/2010/wordprocessingCanvas" xmlns:cx="http://schemas.microsoft.com/office/drawing/2014/chartex" xmlns:cx1="http://schemas.microsoft.com/office/drawing/2015/9/8/chartex" xmlns:cx2="http://schemas.microsoft.com/office/drawing/2015/10/21/chartex" xmlns:cx3="http://schemas.microsoft.com/office/drawing/2016/5/9/chartex" xmlns:cx4="http://schemas.microsoft.com/office/drawing/2016/5/10/chartex" xmlns:cx5="http://schemas.microsoft.com/office/drawing/2016/5/11/chartex" xmlns:cx6="http://schemas.microsoft.com/office/drawing/2016/5/12/chartex" xmlns:cx7="http://schemas.microsoft.com/office/drawing/2016/5/13/chartex" xmlns:cx8="http://schemas.microsoft.com/office/drawing/2016/5/14/chartex" xmlns:mc="http://schemas.openxmlformats.org/markup-compatibility/2006" xmlns:aink="http://schemas.microsoft.com/office/drawing/2016/ink" xmlns:am3d="http://schemas.microsoft.com/office/drawing/2017/model3d" xmlns:o="urn:schemas-microsoft-com:office:office" xmlns:r="http://schemas.openxmlformats.org/officeDocument/2006/relationships" xmlns:m="http://schemas.openxmlformats.org/officeDocument/2006/math" xmlns:v="urn:schemas-microsoft-com:vml" xmlns:wp14="http://schemas.microsoft.com/office/word/2010/wordprocessingDrawing" xmlns:wp="http://schemas.openxmlformats.org/drawingml/2006/wordprocessingDrawing" xmlns:w10="urn:schemas-microsoft-com:office:word" xmlns:w="http://schemas.openxmlformats.org/wordprocessingml/2006/main" xmlns:w14="http://schemas.microsoft.com/office/word/2010/wordml" xmlns:w15="http://schemas.microsoft.com/office/word/2012/wordml" xmlns:w16cid="http://schemas.microsoft.com/office/word/2016/wordml/cid" xmlns:w16se="http://schemas.microsoft.com/office/word/2015/wordml/symex" xmlns:wpg="http://schemas.microsoft.com/office/word/2010/wordprocessingGroup" xmlns:wpi="http://schemas.microsoft.com/office/word/2010/wordprocessingInk" xmlns:wne="http://schemas.microsoft.com/office/word/2006/wordml" xmlns:wps="http://schemas.microsoft.com/office/word/2010/wordprocessingShape" mc:Ignorable="w14 w15 w16se w16cid wp14">
   <w:abstractNum w:abstractNumId="0" w15:restartNumberingAfterBreak="0">
     <w:nsid w:val="0311421A"/>
     <w:multiLevelType w:val="multilevel"/>
@@ -3589,7 +3643,7 @@
 </file>
 
 <file path=word/styles.xml><?xml version="1.0" encoding="utf-8"?>
-<w:styles xmlns:mc="http://schemas.openxmlformats.org/markup-compatibility/2006" xmlns:r="http://schemas.openxmlformats.org/officeDocument/2006/relationships" xmlns:w="http://schemas.openxmlformats.org/wordprocessingml/2006/main" xmlns:w14="http://schemas.microsoft.com/office/word/2010/wordml" xmlns:w15="http://schemas.microsoft.com/office/word/2012/wordml" xmlns:w16cex="http://schemas.microsoft.com/office/word/2018/wordml/cex" xmlns:w16cid="http://schemas.microsoft.com/office/word/2016/wordml/cid" xmlns:w16="http://schemas.microsoft.com/office/word/2018/wordml" xmlns:w16se="http://schemas.microsoft.com/office/word/2015/wordml/symex" mc:Ignorable="w14 w15 w16se w16cid w16 w16cex">
+<w:styles xmlns:mc="http://schemas.openxmlformats.org/markup-compatibility/2006" xmlns:r="http://schemas.openxmlformats.org/officeDocument/2006/relationships" xmlns:w="http://schemas.openxmlformats.org/wordprocessingml/2006/main" xmlns:w14="http://schemas.microsoft.com/office/word/2010/wordml" xmlns:w15="http://schemas.microsoft.com/office/word/2012/wordml" xmlns:w16cid="http://schemas.microsoft.com/office/word/2016/wordml/cid" xmlns:w16se="http://schemas.microsoft.com/office/word/2015/wordml/symex" mc:Ignorable="w14 w15 w16se w16cid">
   <w:docDefaults>
     <w:rPrDefault>
       <w:rPr>
@@ -3605,7 +3659,7 @@
       </w:pPr>
     </w:pPrDefault>
   </w:docDefaults>
-  <w:latentStyles w:defLockedState="0" w:defUIPriority="99" w:defSemiHidden="0" w:defUnhideWhenUsed="0" w:defQFormat="0" w:count="376">
+  <w:latentStyles w:defLockedState="0" w:defUIPriority="99" w:defSemiHidden="0" w:defUnhideWhenUsed="0" w:defQFormat="0" w:count="377">
     <w:lsdException w:name="Normal" w:uiPriority="0" w:qFormat="1"/>
     <w:lsdException w:name="heading 1" w:uiPriority="9" w:qFormat="1"/>
     <w:lsdException w:name="heading 2" w:semiHidden="1" w:uiPriority="9" w:unhideWhenUsed="1" w:qFormat="1"/>
@@ -3711,7 +3765,6 @@
     <w:lsdException w:name="HTML Sample" w:semiHidden="1" w:unhideWhenUsed="1"/>
     <w:lsdException w:name="HTML Typewriter" w:semiHidden="1" w:unhideWhenUsed="1"/>
     <w:lsdException w:name="HTML Variable" w:semiHidden="1" w:unhideWhenUsed="1"/>
-    <w:lsdException w:name="Normal Table" w:semiHidden="1" w:unhideWhenUsed="1"/>
     <w:lsdException w:name="annotation subject" w:semiHidden="1" w:unhideWhenUsed="1"/>
     <w:lsdException w:name="No List" w:semiHidden="1" w:unhideWhenUsed="1"/>
     <w:lsdException w:name="Outline List 1" w:semiHidden="1" w:unhideWhenUsed="1"/>
@@ -3758,10 +3811,8 @@
     <w:lsdException w:name="Table Subtle 2" w:semiHidden="1" w:unhideWhenUsed="1"/>
     <w:lsdException w:name="Table Web 1" w:semiHidden="1" w:unhideWhenUsed="1"/>
     <w:lsdException w:name="Table Web 2" w:semiHidden="1" w:unhideWhenUsed="1"/>
-    <w:lsdException w:name="Table Web 3" w:semiHidden="1" w:unhideWhenUsed="1"/>
     <w:lsdException w:name="Balloon Text" w:semiHidden="1" w:unhideWhenUsed="1"/>
     <w:lsdException w:name="Table Grid" w:uiPriority="39"/>
-    <w:lsdException w:name="Table Theme" w:semiHidden="1" w:unhideWhenUsed="1"/>
     <w:lsdException w:name="Placeholder Text" w:semiHidden="1"/>
     <w:lsdException w:name="No Spacing" w:uiPriority="1" w:qFormat="1"/>
     <w:lsdException w:name="Light Shading" w:uiPriority="60"/>
@@ -3982,6 +4033,7 @@
     <w:lsdException w:name="Hashtag" w:semiHidden="1" w:unhideWhenUsed="1"/>
     <w:lsdException w:name="Unresolved Mention" w:semiHidden="1" w:unhideWhenUsed="1"/>
     <w:lsdException w:name="Smart Link" w:semiHidden="1" w:unhideWhenUsed="1"/>
+    <w:lsdException w:name="Smart Link Error" w:semiHidden="1" w:unhideWhenUsed="1"/>
   </w:latentStyles>
   <w:style w:type="paragraph" w:default="1" w:styleId="Normal">
     <w:name w:val="Normal"/>

</xml_diff>

<commit_message>
Added appending and time tracking report of the delivery-1 on postmortem report
</commit_message>
<xml_diff>
--- a/PostmartemReport/Postmortem Report-SRS_Delivery-1.docx
+++ b/PostmartemReport/Postmortem Report-SRS_Delivery-1.docx
@@ -57,12 +57,18 @@
     </w:p>
     <w:p>
       <w:pPr>
-        <w:numPr>
-          <w:ilvl w:val="0"/>
-          <w:numId w:val="5"/>
-        </w:numPr>
         <w:spacing w:line="240" w:lineRule="auto"/>
-        <w:ind w:left="1540" w:right="280"/>
+        <w:rPr>
+          <w:rFonts w:ascii="Times New Roman" w:eastAsia="Times New Roman" w:hAnsi="Times New Roman" w:cs="Times New Roman"/>
+          <w:sz w:val="24"/>
+          <w:szCs w:val="24"/>
+        </w:rPr>
+      </w:pPr>
+    </w:p>
+    <w:p>
+      <w:pPr>
+        <w:spacing w:line="240" w:lineRule="auto"/>
+        <w:ind w:right="280"/>
         <w:rPr>
           <w:rFonts w:ascii="Times New Roman" w:eastAsia="Times New Roman" w:hAnsi="Times New Roman" w:cs="Times New Roman"/>
           <w:sz w:val="24"/>
@@ -76,42 +82,58 @@
           <w:sz w:val="24"/>
           <w:szCs w:val="24"/>
         </w:rPr>
-        <w:t xml:space="preserve">A. </w:t>
-      </w:r>
-      <w:r>
-        <w:rPr>
-          <w:rFonts w:ascii="Times New Roman" w:eastAsia="Times New Roman" w:hAnsi="Times New Roman" w:cs="Times New Roman"/>
-          <w:sz w:val="24"/>
-          <w:szCs w:val="24"/>
-        </w:rPr>
-        <w:t>From the elicitation artefacts used in this delivery, answer the following questions:</w:t>
-      </w:r>
-    </w:p>
-    <w:p>
-      <w:pPr>
-        <w:numPr>
-          <w:ilvl w:val="0"/>
-          <w:numId w:val="2"/>
-        </w:numPr>
-        <w:spacing w:line="252" w:lineRule="auto"/>
-        <w:ind w:left="2260"/>
+        <w:t>1</w:t>
+      </w:r>
+      <w:r>
         <w:rPr>
           <w:rFonts w:ascii="Times New Roman" w:eastAsia="Times New Roman" w:hAnsi="Times New Roman" w:cs="Times New Roman"/>
           <w:b/>
+          <w:sz w:val="24"/>
+          <w:szCs w:val="24"/>
+        </w:rPr>
+        <w:t xml:space="preserve">. </w:t>
+      </w:r>
+      <w:r>
+        <w:rPr>
+          <w:rFonts w:ascii="Times New Roman" w:eastAsia="Times New Roman" w:hAnsi="Times New Roman" w:cs="Times New Roman"/>
           <w:bCs/>
           <w:sz w:val="24"/>
           <w:szCs w:val="24"/>
         </w:rPr>
-      </w:pPr>
+        <w:t>Questions and answers</w:t>
+      </w:r>
       <w:r>
         <w:rPr>
           <w:rFonts w:ascii="Times New Roman" w:eastAsia="Times New Roman" w:hAnsi="Times New Roman" w:cs="Times New Roman"/>
           <w:b/>
-          <w:bCs/>
-          <w:sz w:val="24"/>
-          <w:szCs w:val="24"/>
-        </w:rPr>
-        <w:t>What was the advantage of this technique based on your experience in this assignment?</w:t>
+          <w:sz w:val="24"/>
+          <w:szCs w:val="24"/>
+        </w:rPr>
+        <w:t xml:space="preserve"> </w:t>
+      </w:r>
+      <w:r>
+        <w:rPr>
+          <w:rFonts w:ascii="Times New Roman" w:eastAsia="Times New Roman" w:hAnsi="Times New Roman" w:cs="Times New Roman"/>
+          <w:sz w:val="24"/>
+          <w:szCs w:val="24"/>
+        </w:rPr>
+        <w:t>for</w:t>
+      </w:r>
+      <w:r>
+        <w:rPr>
+          <w:rFonts w:ascii="Times New Roman" w:eastAsia="Times New Roman" w:hAnsi="Times New Roman" w:cs="Times New Roman"/>
+          <w:sz w:val="24"/>
+          <w:szCs w:val="24"/>
+        </w:rPr>
+        <w:t xml:space="preserve"> the elicitation artefacts used in this delivery</w:t>
+      </w:r>
+      <w:r>
+        <w:rPr>
+          <w:rFonts w:ascii="Times New Roman" w:eastAsia="Times New Roman" w:hAnsi="Times New Roman" w:cs="Times New Roman"/>
+          <w:sz w:val="24"/>
+          <w:szCs w:val="24"/>
+        </w:rPr>
+        <w:t>:</w:t>
       </w:r>
     </w:p>
     <w:p>
@@ -119,70 +141,26 @@
         <w:pStyle w:val="ListParagraph"/>
         <w:numPr>
           <w:ilvl w:val="0"/>
-          <w:numId w:val="8"/>
+          <w:numId w:val="10"/>
         </w:numPr>
         <w:spacing w:line="252" w:lineRule="auto"/>
         <w:rPr>
           <w:rFonts w:ascii="Times New Roman" w:eastAsia="Times New Roman" w:hAnsi="Times New Roman" w:cs="Times New Roman"/>
-          <w:sz w:val="24"/>
-          <w:szCs w:val="24"/>
-        </w:rPr>
-      </w:pPr>
-      <w:r>
-        <w:rPr>
-          <w:rFonts w:ascii="Times New Roman" w:eastAsia="Times New Roman" w:hAnsi="Times New Roman" w:cs="Times New Roman"/>
-          <w:sz w:val="24"/>
-          <w:szCs w:val="24"/>
-        </w:rPr>
-        <w:t>The questionnaire</w:t>
-      </w:r>
-      <w:r>
-        <w:rPr>
-          <w:rFonts w:ascii="Times New Roman" w:eastAsia="Times New Roman" w:hAnsi="Times New Roman" w:cs="Times New Roman"/>
-          <w:sz w:val="24"/>
-          <w:szCs w:val="24"/>
-        </w:rPr>
-        <w:t xml:space="preserve"> was quick</w:t>
-      </w:r>
-      <w:r>
-        <w:rPr>
-          <w:rFonts w:ascii="Times New Roman" w:eastAsia="Times New Roman" w:hAnsi="Times New Roman" w:cs="Times New Roman"/>
-          <w:sz w:val="24"/>
-          <w:szCs w:val="24"/>
-        </w:rPr>
-        <w:t xml:space="preserve">, efficient </w:t>
-      </w:r>
-      <w:r>
-        <w:rPr>
-          <w:rFonts w:ascii="Times New Roman" w:eastAsia="Times New Roman" w:hAnsi="Times New Roman" w:cs="Times New Roman"/>
-          <w:sz w:val="24"/>
-          <w:szCs w:val="24"/>
-        </w:rPr>
-        <w:t xml:space="preserve">and cost effective to gather the </w:t>
-      </w:r>
-      <w:r>
-        <w:rPr>
-          <w:rFonts w:ascii="Times New Roman" w:eastAsia="Times New Roman" w:hAnsi="Times New Roman" w:cs="Times New Roman"/>
-          <w:sz w:val="24"/>
-          <w:szCs w:val="24"/>
-        </w:rPr>
-        <w:t xml:space="preserve">basic </w:t>
-      </w:r>
-      <w:r>
-        <w:rPr>
-          <w:rFonts w:ascii="Times New Roman" w:eastAsia="Times New Roman" w:hAnsi="Times New Roman" w:cs="Times New Roman"/>
-          <w:sz w:val="24"/>
-          <w:szCs w:val="24"/>
-        </w:rPr>
-        <w:t xml:space="preserve">requirements given the </w:t>
-      </w:r>
-      <w:r>
-        <w:rPr>
-          <w:rFonts w:ascii="Times New Roman" w:eastAsia="Times New Roman" w:hAnsi="Times New Roman" w:cs="Times New Roman"/>
-          <w:sz w:val="24"/>
-          <w:szCs w:val="24"/>
-        </w:rPr>
-        <w:t>amount of time.</w:t>
+          <w:b/>
+          <w:bCs/>
+          <w:sz w:val="24"/>
+          <w:szCs w:val="24"/>
+        </w:rPr>
+      </w:pPr>
+      <w:r>
+        <w:rPr>
+          <w:rFonts w:ascii="Times New Roman" w:eastAsia="Times New Roman" w:hAnsi="Times New Roman" w:cs="Times New Roman"/>
+          <w:b/>
+          <w:bCs/>
+          <w:sz w:val="24"/>
+          <w:szCs w:val="24"/>
+        </w:rPr>
+        <w:t>What was the advantage of this technique based on your experience in this assignment?</w:t>
       </w:r>
     </w:p>
     <w:p>
@@ -190,54 +168,115 @@
         <w:pStyle w:val="ListParagraph"/>
         <w:numPr>
           <w:ilvl w:val="0"/>
-          <w:numId w:val="8"/>
+          <w:numId w:val="11"/>
         </w:numPr>
         <w:spacing w:line="252" w:lineRule="auto"/>
-        <w:rPr>
-          <w:rFonts w:ascii="Times New Roman" w:eastAsia="Times New Roman" w:hAnsi="Times New Roman" w:cs="Times New Roman"/>
-          <w:sz w:val="24"/>
-          <w:szCs w:val="24"/>
-        </w:rPr>
-      </w:pPr>
-      <w:r>
-        <w:rPr>
-          <w:rFonts w:ascii="Times New Roman" w:eastAsia="Times New Roman" w:hAnsi="Times New Roman" w:cs="Times New Roman"/>
-          <w:sz w:val="24"/>
-          <w:szCs w:val="24"/>
-        </w:rPr>
-        <w:t>Formulation of the questionnaire and possible answers enforces a better understanding of the problem domain through background study.</w:t>
-      </w:r>
-    </w:p>
-    <w:p>
-      <w:pPr>
-        <w:spacing w:line="252" w:lineRule="auto"/>
-        <w:ind w:left="2250"/>
-        <w:rPr>
-          <w:rFonts w:ascii="Times New Roman" w:eastAsia="Times New Roman" w:hAnsi="Times New Roman" w:cs="Times New Roman"/>
-          <w:sz w:val="24"/>
-          <w:szCs w:val="24"/>
-        </w:rPr>
-      </w:pPr>
-    </w:p>
-    <w:p>
-      <w:pPr>
-        <w:spacing w:line="252" w:lineRule="auto"/>
-        <w:ind w:left="2260"/>
-        <w:rPr>
-          <w:rFonts w:ascii="Times New Roman" w:eastAsia="Times New Roman" w:hAnsi="Times New Roman" w:cs="Times New Roman"/>
-          <w:sz w:val="24"/>
-          <w:szCs w:val="24"/>
-        </w:rPr>
-      </w:pPr>
-    </w:p>
-    <w:p>
-      <w:pPr>
+        <w:ind w:left="1080"/>
+        <w:rPr>
+          <w:rFonts w:ascii="Times New Roman" w:eastAsia="Times New Roman" w:hAnsi="Times New Roman" w:cs="Times New Roman"/>
+          <w:sz w:val="24"/>
+          <w:szCs w:val="24"/>
+        </w:rPr>
+      </w:pPr>
+      <w:r>
+        <w:rPr>
+          <w:rFonts w:ascii="Times New Roman" w:eastAsia="Times New Roman" w:hAnsi="Times New Roman" w:cs="Times New Roman"/>
+          <w:sz w:val="24"/>
+          <w:szCs w:val="24"/>
+        </w:rPr>
+        <w:t>The questionnaire</w:t>
+      </w:r>
+      <w:r>
+        <w:rPr>
+          <w:rFonts w:ascii="Times New Roman" w:eastAsia="Times New Roman" w:hAnsi="Times New Roman" w:cs="Times New Roman"/>
+          <w:sz w:val="24"/>
+          <w:szCs w:val="24"/>
+        </w:rPr>
+        <w:t xml:space="preserve"> was quick</w:t>
+      </w:r>
+      <w:r>
+        <w:rPr>
+          <w:rFonts w:ascii="Times New Roman" w:eastAsia="Times New Roman" w:hAnsi="Times New Roman" w:cs="Times New Roman"/>
+          <w:sz w:val="24"/>
+          <w:szCs w:val="24"/>
+        </w:rPr>
+        <w:t xml:space="preserve">, efficient </w:t>
+      </w:r>
+      <w:r>
+        <w:rPr>
+          <w:rFonts w:ascii="Times New Roman" w:eastAsia="Times New Roman" w:hAnsi="Times New Roman" w:cs="Times New Roman"/>
+          <w:sz w:val="24"/>
+          <w:szCs w:val="24"/>
+        </w:rPr>
+        <w:t xml:space="preserve">and cost effective to gather the </w:t>
+      </w:r>
+      <w:r>
+        <w:rPr>
+          <w:rFonts w:ascii="Times New Roman" w:eastAsia="Times New Roman" w:hAnsi="Times New Roman" w:cs="Times New Roman"/>
+          <w:sz w:val="24"/>
+          <w:szCs w:val="24"/>
+        </w:rPr>
+        <w:t xml:space="preserve">basic </w:t>
+      </w:r>
+      <w:r>
+        <w:rPr>
+          <w:rFonts w:ascii="Times New Roman" w:eastAsia="Times New Roman" w:hAnsi="Times New Roman" w:cs="Times New Roman"/>
+          <w:sz w:val="24"/>
+          <w:szCs w:val="24"/>
+        </w:rPr>
+        <w:t xml:space="preserve">requirements given the </w:t>
+      </w:r>
+      <w:r>
+        <w:rPr>
+          <w:rFonts w:ascii="Times New Roman" w:eastAsia="Times New Roman" w:hAnsi="Times New Roman" w:cs="Times New Roman"/>
+          <w:sz w:val="24"/>
+          <w:szCs w:val="24"/>
+        </w:rPr>
+        <w:t>amount of time.</w:t>
+      </w:r>
+    </w:p>
+    <w:p>
+      <w:pPr>
+        <w:pStyle w:val="ListParagraph"/>
         <w:numPr>
           <w:ilvl w:val="0"/>
-          <w:numId w:val="2"/>
+          <w:numId w:val="11"/>
+        </w:numPr>
+        <w:spacing w:line="252" w:lineRule="auto"/>
+        <w:ind w:left="1080"/>
+        <w:rPr>
+          <w:rFonts w:ascii="Times New Roman" w:eastAsia="Times New Roman" w:hAnsi="Times New Roman" w:cs="Times New Roman"/>
+          <w:sz w:val="24"/>
+          <w:szCs w:val="24"/>
+        </w:rPr>
+      </w:pPr>
+      <w:r>
+        <w:rPr>
+          <w:rFonts w:ascii="Times New Roman" w:eastAsia="Times New Roman" w:hAnsi="Times New Roman" w:cs="Times New Roman"/>
+          <w:sz w:val="24"/>
+          <w:szCs w:val="24"/>
+        </w:rPr>
+        <w:t>Formulation of the questionnaire and possible answers enforces a better understanding of the problem domain through background study.</w:t>
+      </w:r>
+    </w:p>
+    <w:p>
+      <w:pPr>
+        <w:spacing w:line="252" w:lineRule="auto"/>
+        <w:rPr>
+          <w:rFonts w:ascii="Times New Roman" w:eastAsia="Times New Roman" w:hAnsi="Times New Roman" w:cs="Times New Roman"/>
+          <w:sz w:val="24"/>
+          <w:szCs w:val="24"/>
+        </w:rPr>
+      </w:pPr>
+    </w:p>
+    <w:p>
+      <w:pPr>
+        <w:pStyle w:val="ListParagraph"/>
+        <w:numPr>
+          <w:ilvl w:val="0"/>
+          <w:numId w:val="10"/>
         </w:numPr>
         <w:spacing w:line="240" w:lineRule="auto"/>
-        <w:ind w:left="2260"/>
         <w:rPr>
           <w:rFonts w:ascii="Times New Roman" w:eastAsia="Times New Roman" w:hAnsi="Times New Roman" w:cs="Times New Roman"/>
           <w:b/>
@@ -351,36 +390,23 @@
     </w:p>
     <w:p>
       <w:pPr>
+        <w:spacing w:line="240" w:lineRule="auto"/>
+        <w:rPr>
+          <w:rFonts w:ascii="Times New Roman" w:eastAsia="Times New Roman" w:hAnsi="Times New Roman" w:cs="Times New Roman"/>
+          <w:sz w:val="24"/>
+          <w:szCs w:val="24"/>
+        </w:rPr>
+      </w:pPr>
+    </w:p>
+    <w:p>
+      <w:pPr>
         <w:pStyle w:val="ListParagraph"/>
-        <w:spacing w:line="240" w:lineRule="auto"/>
-        <w:ind w:left="2620"/>
-        <w:rPr>
-          <w:rFonts w:ascii="Times New Roman" w:eastAsia="Times New Roman" w:hAnsi="Times New Roman" w:cs="Times New Roman"/>
-          <w:sz w:val="24"/>
-          <w:szCs w:val="24"/>
-        </w:rPr>
-      </w:pPr>
-    </w:p>
-    <w:p>
-      <w:pPr>
-        <w:pStyle w:val="ListParagraph"/>
-        <w:spacing w:line="240" w:lineRule="auto"/>
-        <w:ind w:left="2620"/>
-        <w:rPr>
-          <w:rFonts w:ascii="Times New Roman" w:eastAsia="Times New Roman" w:hAnsi="Times New Roman" w:cs="Times New Roman"/>
-          <w:sz w:val="24"/>
-          <w:szCs w:val="24"/>
-        </w:rPr>
-      </w:pPr>
-    </w:p>
-    <w:p>
-      <w:pPr>
         <w:numPr>
           <w:ilvl w:val="0"/>
-          <w:numId w:val="2"/>
+          <w:numId w:val="10"/>
         </w:numPr>
         <w:spacing w:line="240" w:lineRule="auto"/>
-        <w:ind w:left="2260" w:right="280"/>
+        <w:ind w:right="280"/>
         <w:rPr>
           <w:rFonts w:ascii="Times New Roman" w:eastAsia="Times New Roman" w:hAnsi="Times New Roman" w:cs="Times New Roman"/>
           <w:b/>
@@ -402,6 +428,38 @@
     </w:p>
     <w:p>
       <w:pPr>
+        <w:pStyle w:val="ListParagraph"/>
+        <w:numPr>
+          <w:ilvl w:val="0"/>
+          <w:numId w:val="16"/>
+        </w:numPr>
+        <w:spacing w:line="240" w:lineRule="auto"/>
+        <w:ind w:right="280"/>
+        <w:rPr>
+          <w:rFonts w:ascii="Times New Roman" w:eastAsia="Times New Roman" w:hAnsi="Times New Roman" w:cs="Times New Roman"/>
+          <w:sz w:val="24"/>
+          <w:szCs w:val="24"/>
+        </w:rPr>
+      </w:pPr>
+      <w:r>
+        <w:rPr>
+          <w:rFonts w:ascii="Times New Roman" w:eastAsia="Times New Roman" w:hAnsi="Times New Roman" w:cs="Times New Roman"/>
+          <w:sz w:val="24"/>
+          <w:szCs w:val="24"/>
+        </w:rPr>
+        <w:t>This technique helped to understand the fundamental components and the working of the system.</w:t>
+      </w:r>
+      <w:r>
+        <w:rPr>
+          <w:rFonts w:ascii="Times New Roman" w:eastAsia="Times New Roman" w:hAnsi="Times New Roman" w:cs="Times New Roman"/>
+          <w:sz w:val="24"/>
+          <w:szCs w:val="24"/>
+        </w:rPr>
+        <w:t xml:space="preserve"> The technique enabled us to get insights about the problem world in a fairly short amount of time.</w:t>
+      </w:r>
+    </w:p>
+    <w:p>
+      <w:pPr>
         <w:spacing w:line="240" w:lineRule="auto"/>
         <w:ind w:left="2260" w:right="280"/>
         <w:rPr>
@@ -410,21 +468,57 @@
           <w:szCs w:val="24"/>
         </w:rPr>
       </w:pPr>
-      <w:r>
-        <w:rPr>
-          <w:rFonts w:ascii="Times New Roman" w:eastAsia="Times New Roman" w:hAnsi="Times New Roman" w:cs="Times New Roman"/>
-          <w:sz w:val="24"/>
-          <w:szCs w:val="24"/>
-        </w:rPr>
-        <w:t>This technique helped to understand the fundamental components and the working of the system.</w:t>
-      </w:r>
-      <w:r>
-        <w:rPr>
-          <w:rFonts w:ascii="Times New Roman" w:eastAsia="Times New Roman" w:hAnsi="Times New Roman" w:cs="Times New Roman"/>
-          <w:sz w:val="24"/>
-          <w:szCs w:val="24"/>
-        </w:rPr>
-        <w:t xml:space="preserve"> The technique enabled us to get insights about the problem world in a fairly short amount of time.</w:t>
+    </w:p>
+    <w:p>
+      <w:pPr>
+        <w:pStyle w:val="ListParagraph"/>
+        <w:numPr>
+          <w:ilvl w:val="0"/>
+          <w:numId w:val="10"/>
+        </w:numPr>
+        <w:spacing w:line="240" w:lineRule="auto"/>
+        <w:ind w:right="280"/>
+        <w:rPr>
+          <w:rFonts w:ascii="Times New Roman" w:eastAsia="Times New Roman" w:hAnsi="Times New Roman" w:cs="Times New Roman"/>
+          <w:b/>
+          <w:bCs/>
+          <w:sz w:val="24"/>
+          <w:szCs w:val="24"/>
+        </w:rPr>
+      </w:pPr>
+      <w:r>
+        <w:rPr>
+          <w:rFonts w:ascii="Times New Roman" w:eastAsia="Times New Roman" w:hAnsi="Times New Roman" w:cs="Times New Roman"/>
+          <w:b/>
+          <w:bCs/>
+          <w:sz w:val="24"/>
+          <w:szCs w:val="24"/>
+        </w:rPr>
+        <w:t xml:space="preserve">In which situations would you use this technique in a future project? </w:t>
+      </w:r>
+    </w:p>
+    <w:p>
+      <w:pPr>
+        <w:pStyle w:val="ListParagraph"/>
+        <w:numPr>
+          <w:ilvl w:val="0"/>
+          <w:numId w:val="17"/>
+        </w:numPr>
+        <w:spacing w:line="240" w:lineRule="auto"/>
+        <w:ind w:right="280"/>
+        <w:rPr>
+          <w:rFonts w:ascii="Times New Roman" w:eastAsia="Times New Roman" w:hAnsi="Times New Roman" w:cs="Times New Roman"/>
+          <w:sz w:val="24"/>
+          <w:szCs w:val="24"/>
+        </w:rPr>
+      </w:pPr>
+      <w:r>
+        <w:rPr>
+          <w:rFonts w:ascii="Times New Roman" w:eastAsia="Times New Roman" w:hAnsi="Times New Roman" w:cs="Times New Roman"/>
+          <w:sz w:val="24"/>
+          <w:szCs w:val="24"/>
+        </w:rPr>
+        <w:t>Questionnaires can be used in simple, straight forward projects where all the stakeholders have sufficient domain knowledge.  It can also be a good technique to enhance existing projects.</w:t>
       </w:r>
     </w:p>
     <w:p>
@@ -440,12 +534,13 @@
     </w:p>
     <w:p>
       <w:pPr>
+        <w:pStyle w:val="ListParagraph"/>
         <w:numPr>
           <w:ilvl w:val="0"/>
-          <w:numId w:val="2"/>
+          <w:numId w:val="10"/>
         </w:numPr>
         <w:spacing w:line="240" w:lineRule="auto"/>
-        <w:ind w:left="2260" w:right="280"/>
+        <w:ind w:right="280"/>
         <w:rPr>
           <w:rFonts w:ascii="Times New Roman" w:eastAsia="Times New Roman" w:hAnsi="Times New Roman" w:cs="Times New Roman"/>
           <w:b/>
@@ -462,70 +557,18 @@
           <w:sz w:val="24"/>
           <w:szCs w:val="24"/>
         </w:rPr>
-        <w:t xml:space="preserve">In which situations would you use this technique in a future project? </w:t>
-      </w:r>
-    </w:p>
-    <w:p>
-      <w:pPr>
-        <w:spacing w:line="240" w:lineRule="auto"/>
-        <w:ind w:left="2260" w:right="280"/>
-        <w:rPr>
-          <w:rFonts w:ascii="Times New Roman" w:eastAsia="Times New Roman" w:hAnsi="Times New Roman" w:cs="Times New Roman"/>
-          <w:sz w:val="24"/>
-          <w:szCs w:val="24"/>
-        </w:rPr>
-      </w:pPr>
-      <w:r>
-        <w:rPr>
-          <w:rFonts w:ascii="Times New Roman" w:eastAsia="Times New Roman" w:hAnsi="Times New Roman" w:cs="Times New Roman"/>
-          <w:sz w:val="24"/>
-          <w:szCs w:val="24"/>
-        </w:rPr>
-        <w:t>Questionnaires can be used in simple, straight forward projects where all the stakeholders have sufficient domain knowledge.  It can also be a good technique to enhance existing projects.</w:t>
-      </w:r>
-    </w:p>
-    <w:p>
-      <w:pPr>
-        <w:spacing w:line="240" w:lineRule="auto"/>
-        <w:ind w:left="2260" w:right="280"/>
-        <w:rPr>
-          <w:rFonts w:ascii="Times New Roman" w:eastAsia="Times New Roman" w:hAnsi="Times New Roman" w:cs="Times New Roman"/>
-          <w:sz w:val="24"/>
-          <w:szCs w:val="24"/>
-        </w:rPr>
-      </w:pPr>
-    </w:p>
-    <w:p>
-      <w:pPr>
+        <w:t>In which situations would you not use this technique in a future project?</w:t>
+      </w:r>
+    </w:p>
+    <w:p>
+      <w:pPr>
+        <w:pStyle w:val="ListParagraph"/>
         <w:numPr>
           <w:ilvl w:val="0"/>
-          <w:numId w:val="2"/>
+          <w:numId w:val="18"/>
         </w:numPr>
         <w:spacing w:line="240" w:lineRule="auto"/>
-        <w:ind w:left="2260" w:right="280"/>
-        <w:rPr>
-          <w:rFonts w:ascii="Times New Roman" w:eastAsia="Times New Roman" w:hAnsi="Times New Roman" w:cs="Times New Roman"/>
-          <w:b/>
-          <w:bCs/>
-          <w:sz w:val="24"/>
-          <w:szCs w:val="24"/>
-        </w:rPr>
-      </w:pPr>
-      <w:r>
-        <w:rPr>
-          <w:rFonts w:ascii="Times New Roman" w:eastAsia="Times New Roman" w:hAnsi="Times New Roman" w:cs="Times New Roman"/>
-          <w:b/>
-          <w:bCs/>
-          <w:sz w:val="24"/>
-          <w:szCs w:val="24"/>
-        </w:rPr>
-        <w:t>In which situations would you not use this technique in a future project?</w:t>
-      </w:r>
-    </w:p>
-    <w:p>
-      <w:pPr>
-        <w:spacing w:line="240" w:lineRule="auto"/>
-        <w:ind w:left="2260" w:right="280"/>
+        <w:ind w:right="280"/>
         <w:rPr>
           <w:rFonts w:ascii="Times New Roman" w:eastAsia="Times New Roman" w:hAnsi="Times New Roman" w:cs="Times New Roman"/>
           <w:sz w:val="24"/>
@@ -554,16 +597,7 @@
           <w:sz w:val="24"/>
           <w:szCs w:val="24"/>
         </w:rPr>
-        <w:t xml:space="preserve"> it can be used in combination with other elicitation techniques like interviews, prototyping etc.  It may also not be suitable in projects </w:t>
-      </w:r>
-      <w:r>
-        <w:rPr>
-          <w:rFonts w:ascii="Times New Roman" w:eastAsia="Times New Roman" w:hAnsi="Times New Roman" w:cs="Times New Roman"/>
-          <w:sz w:val="24"/>
-          <w:szCs w:val="24"/>
-        </w:rPr>
-        <w:lastRenderedPageBreak/>
-        <w:t>where the stakeholders do not have sufficient domain knowledge and has vague requirements/ideas.</w:t>
+        <w:t xml:space="preserve"> it can be used in combination with other elicitation techniques like interviews, prototyping etc.  It may also not be suitable in projects where the stakeholders do not have sufficient domain knowledge and has vague requirements/ideas.</w:t>
       </w:r>
     </w:p>
     <w:p>
@@ -579,34 +613,37 @@
     </w:p>
     <w:p>
       <w:pPr>
+        <w:spacing w:line="240" w:lineRule="auto"/>
+        <w:ind w:left="720" w:right="280"/>
+        <w:rPr>
+          <w:rFonts w:ascii="Times New Roman" w:eastAsia="Times New Roman" w:hAnsi="Times New Roman" w:cs="Times New Roman"/>
+          <w:sz w:val="24"/>
+          <w:szCs w:val="24"/>
+        </w:rPr>
+      </w:pPr>
+    </w:p>
+    <w:p>
+      <w:pPr>
+        <w:pStyle w:val="ListParagraph"/>
         <w:numPr>
           <w:ilvl w:val="0"/>
-          <w:numId w:val="4"/>
+          <w:numId w:val="13"/>
         </w:numPr>
         <w:spacing w:line="240" w:lineRule="auto"/>
-        <w:ind w:left="1540" w:right="280"/>
-        <w:rPr>
-          <w:rFonts w:ascii="Times New Roman" w:eastAsia="Times New Roman" w:hAnsi="Times New Roman" w:cs="Times New Roman"/>
-          <w:sz w:val="24"/>
-          <w:szCs w:val="24"/>
-        </w:rPr>
-      </w:pPr>
-      <w:r>
-        <w:rPr>
-          <w:rFonts w:ascii="Times New Roman" w:eastAsia="Times New Roman" w:hAnsi="Times New Roman" w:cs="Times New Roman"/>
-          <w:b/>
-          <w:sz w:val="24"/>
-          <w:szCs w:val="24"/>
-        </w:rPr>
-        <w:t>B.</w:t>
-      </w:r>
-      <w:r>
-        <w:rPr>
-          <w:rFonts w:ascii="Times New Roman" w:eastAsia="Times New Roman" w:hAnsi="Times New Roman" w:cs="Times New Roman"/>
-          <w:sz w:val="24"/>
-          <w:szCs w:val="24"/>
-        </w:rPr>
-        <w:t xml:space="preserve"> Summarize how much time was spent (in total and by each group member) on the steps/activities involved as well as for the delivery as a whole.  Be honest with the time spent, as this information will in no way be used for any grading.</w:t>
+        <w:ind w:right="280"/>
+        <w:rPr>
+          <w:rFonts w:ascii="Times New Roman" w:eastAsia="Times New Roman" w:hAnsi="Times New Roman" w:cs="Times New Roman"/>
+          <w:sz w:val="24"/>
+          <w:szCs w:val="24"/>
+        </w:rPr>
+      </w:pPr>
+      <w:r>
+        <w:rPr>
+          <w:rFonts w:ascii="Times New Roman" w:eastAsia="Times New Roman" w:hAnsi="Times New Roman" w:cs="Times New Roman"/>
+          <w:sz w:val="24"/>
+          <w:szCs w:val="24"/>
+        </w:rPr>
+        <w:t>Summarize how much time was spent (in total and by each group member) on the steps/activities involved as well as for the delivery as a whole.  Be honest with the time spent, as this information will in no way be used for any grading.</w:t>
       </w:r>
     </w:p>
     <w:p>
@@ -1197,8 +1234,6 @@
               </w:rPr>
               <w:t>180 Minutes</w:t>
             </w:r>
-            <w:bookmarkStart w:id="1" w:name="_GoBack"/>
-            <w:bookmarkEnd w:id="1"/>
           </w:p>
         </w:tc>
         <w:tc>
@@ -2193,34 +2228,25 @@
     </w:p>
     <w:p>
       <w:pPr>
+        <w:pStyle w:val="ListParagraph"/>
         <w:numPr>
           <w:ilvl w:val="0"/>
-          <w:numId w:val="4"/>
+          <w:numId w:val="13"/>
         </w:numPr>
         <w:spacing w:line="240" w:lineRule="auto"/>
-        <w:ind w:left="1540"/>
-        <w:rPr>
-          <w:rFonts w:ascii="Times New Roman" w:eastAsia="Times New Roman" w:hAnsi="Times New Roman" w:cs="Times New Roman"/>
-          <w:sz w:val="24"/>
-          <w:szCs w:val="24"/>
-        </w:rPr>
-      </w:pPr>
-      <w:r>
-        <w:rPr>
-          <w:rFonts w:ascii="Times New Roman" w:eastAsia="Times New Roman" w:hAnsi="Times New Roman" w:cs="Times New Roman"/>
-          <w:b/>
-          <w:sz w:val="24"/>
-          <w:szCs w:val="24"/>
-        </w:rPr>
-        <w:t>C.</w:t>
-      </w:r>
-      <w:r>
-        <w:rPr>
-          <w:rFonts w:ascii="Times New Roman" w:eastAsia="Times New Roman" w:hAnsi="Times New Roman" w:cs="Times New Roman"/>
-          <w:sz w:val="24"/>
-          <w:szCs w:val="24"/>
-        </w:rPr>
-        <w:t xml:space="preserve"> In addition to the material seen in class, what other techniques did you apply for </w:t>
+        <w:rPr>
+          <w:rFonts w:ascii="Times New Roman" w:eastAsia="Times New Roman" w:hAnsi="Times New Roman" w:cs="Times New Roman"/>
+          <w:sz w:val="24"/>
+          <w:szCs w:val="24"/>
+        </w:rPr>
+      </w:pPr>
+      <w:r>
+        <w:rPr>
+          <w:rFonts w:ascii="Times New Roman" w:eastAsia="Times New Roman" w:hAnsi="Times New Roman" w:cs="Times New Roman"/>
+          <w:sz w:val="24"/>
+          <w:szCs w:val="24"/>
+        </w:rPr>
+        <w:t xml:space="preserve">In addition to the material seen in class, what other techniques did you apply for </w:t>
       </w:r>
       <w:r>
         <w:rPr>
@@ -2241,21 +2267,25 @@
     </w:p>
     <w:p>
       <w:pPr>
+        <w:pStyle w:val="ListParagraph"/>
         <w:numPr>
           <w:ilvl w:val="0"/>
-          <w:numId w:val="1"/>
+          <w:numId w:val="14"/>
         </w:numPr>
         <w:spacing w:line="240" w:lineRule="auto"/>
-        <w:ind w:left="2260"/>
-        <w:rPr>
-          <w:rFonts w:ascii="Times New Roman" w:eastAsia="Times New Roman" w:hAnsi="Times New Roman" w:cs="Times New Roman"/>
-          <w:sz w:val="24"/>
-          <w:szCs w:val="24"/>
-        </w:rPr>
-      </w:pPr>
-      <w:r>
-        <w:rPr>
-          <w:rFonts w:ascii="Times New Roman" w:eastAsia="Times New Roman" w:hAnsi="Times New Roman" w:cs="Times New Roman"/>
+        <w:rPr>
+          <w:rFonts w:ascii="Times New Roman" w:eastAsia="Times New Roman" w:hAnsi="Times New Roman" w:cs="Times New Roman"/>
+          <w:b/>
+          <w:bCs/>
+          <w:sz w:val="24"/>
+          <w:szCs w:val="24"/>
+        </w:rPr>
+      </w:pPr>
+      <w:r>
+        <w:rPr>
+          <w:rFonts w:ascii="Times New Roman" w:eastAsia="Times New Roman" w:hAnsi="Times New Roman" w:cs="Times New Roman"/>
+          <w:b/>
+          <w:bCs/>
           <w:sz w:val="24"/>
           <w:szCs w:val="24"/>
         </w:rPr>
@@ -2265,7 +2295,7 @@
     <w:p>
       <w:pPr>
         <w:spacing w:line="240" w:lineRule="auto"/>
-        <w:ind w:left="1440" w:firstLine="720"/>
+        <w:ind w:firstLine="720"/>
         <w:rPr>
           <w:rFonts w:ascii="Times New Roman" w:eastAsia="Times New Roman" w:hAnsi="Times New Roman" w:cs="Times New Roman"/>
           <w:sz w:val="24"/>
@@ -2292,31 +2322,35 @@
     <w:p>
       <w:pPr>
         <w:spacing w:line="240" w:lineRule="auto"/>
-        <w:ind w:left="1440" w:firstLine="720"/>
-        <w:rPr>
-          <w:rFonts w:ascii="Times New Roman" w:eastAsia="Times New Roman" w:hAnsi="Times New Roman" w:cs="Times New Roman"/>
-          <w:sz w:val="24"/>
-          <w:szCs w:val="24"/>
-        </w:rPr>
-      </w:pPr>
-    </w:p>
-    <w:p>
-      <w:pPr>
+        <w:ind w:firstLine="720"/>
+        <w:rPr>
+          <w:rFonts w:ascii="Times New Roman" w:eastAsia="Times New Roman" w:hAnsi="Times New Roman" w:cs="Times New Roman"/>
+          <w:sz w:val="24"/>
+          <w:szCs w:val="24"/>
+        </w:rPr>
+      </w:pPr>
+    </w:p>
+    <w:p>
+      <w:pPr>
+        <w:pStyle w:val="ListParagraph"/>
         <w:numPr>
           <w:ilvl w:val="0"/>
-          <w:numId w:val="1"/>
+          <w:numId w:val="14"/>
         </w:numPr>
         <w:spacing w:line="240" w:lineRule="auto"/>
-        <w:ind w:left="2260"/>
-        <w:rPr>
-          <w:rFonts w:ascii="Times New Roman" w:eastAsia="Times New Roman" w:hAnsi="Times New Roman" w:cs="Times New Roman"/>
-          <w:sz w:val="24"/>
-          <w:szCs w:val="24"/>
-        </w:rPr>
-      </w:pPr>
-      <w:r>
-        <w:rPr>
-          <w:rFonts w:ascii="Times New Roman" w:eastAsia="Times New Roman" w:hAnsi="Times New Roman" w:cs="Times New Roman"/>
+        <w:rPr>
+          <w:rFonts w:ascii="Times New Roman" w:eastAsia="Times New Roman" w:hAnsi="Times New Roman" w:cs="Times New Roman"/>
+          <w:b/>
+          <w:bCs/>
+          <w:sz w:val="24"/>
+          <w:szCs w:val="24"/>
+        </w:rPr>
+      </w:pPr>
+      <w:r>
+        <w:rPr>
+          <w:rFonts w:ascii="Times New Roman" w:eastAsia="Times New Roman" w:hAnsi="Times New Roman" w:cs="Times New Roman"/>
+          <w:b/>
+          <w:bCs/>
           <w:sz w:val="24"/>
           <w:szCs w:val="24"/>
         </w:rPr>
@@ -2325,61 +2359,12 @@
       <w:r>
         <w:rPr>
           <w:rFonts w:ascii="Times New Roman" w:eastAsia="Times New Roman" w:hAnsi="Times New Roman" w:cs="Times New Roman"/>
+          <w:b/>
+          <w:bCs/>
           <w:sz w:val="24"/>
           <w:szCs w:val="24"/>
         </w:rPr>
         <w:t>work?</w:t>
-      </w:r>
-    </w:p>
-    <w:p>
-      <w:pPr>
-        <w:spacing w:line="240" w:lineRule="auto"/>
-        <w:ind w:left="2260"/>
-        <w:rPr>
-          <w:rFonts w:ascii="Times New Roman" w:eastAsia="Times New Roman" w:hAnsi="Times New Roman" w:cs="Times New Roman"/>
-          <w:sz w:val="24"/>
-          <w:szCs w:val="24"/>
-        </w:rPr>
-      </w:pPr>
-      <w:r>
-        <w:rPr>
-          <w:rFonts w:ascii="Times New Roman" w:eastAsia="Times New Roman" w:hAnsi="Times New Roman" w:cs="Times New Roman"/>
-          <w:sz w:val="24"/>
-          <w:szCs w:val="24"/>
-        </w:rPr>
-        <w:t>We tried to use google docs making draft</w:t>
-      </w:r>
-      <w:r>
-        <w:rPr>
-          <w:rFonts w:ascii="Times New Roman" w:eastAsia="Times New Roman" w:hAnsi="Times New Roman" w:cs="Times New Roman"/>
-          <w:sz w:val="24"/>
-          <w:szCs w:val="24"/>
-        </w:rPr>
-        <w:t xml:space="preserve"> and paper review with critiques and comments</w:t>
-      </w:r>
-      <w:r>
-        <w:rPr>
-          <w:rFonts w:ascii="Times New Roman" w:eastAsia="Times New Roman" w:hAnsi="Times New Roman" w:cs="Times New Roman"/>
-          <w:sz w:val="24"/>
-          <w:szCs w:val="24"/>
-        </w:rPr>
-        <w:t xml:space="preserve"> but finally use GitHub for better logging purpose</w:t>
-      </w:r>
-      <w:r>
-        <w:rPr>
-          <w:rFonts w:ascii="Times New Roman" w:eastAsia="Times New Roman" w:hAnsi="Times New Roman" w:cs="Times New Roman"/>
-          <w:sz w:val="24"/>
-          <w:szCs w:val="24"/>
-        </w:rPr>
-        <w:t xml:space="preserve">. Conduct zoom meeting for peer reviews and critiques of each other works that make huge improvements. </w:t>
-      </w:r>
-      <w:r>
-        <w:rPr>
-          <w:rFonts w:ascii="Times New Roman" w:eastAsia="Times New Roman" w:hAnsi="Times New Roman" w:cs="Times New Roman"/>
-          <w:sz w:val="24"/>
-          <w:szCs w:val="24"/>
-        </w:rPr>
-        <w:t xml:space="preserve">  </w:t>
       </w:r>
     </w:p>
     <w:p>
@@ -2392,14 +2377,85 @@
           <w:szCs w:val="24"/>
         </w:rPr>
       </w:pPr>
-    </w:p>
-    <w:p>
-      <w:pPr>
+      <w:r>
+        <w:rPr>
+          <w:rFonts w:ascii="Times New Roman" w:eastAsia="Times New Roman" w:hAnsi="Times New Roman" w:cs="Times New Roman"/>
+          <w:sz w:val="24"/>
+          <w:szCs w:val="24"/>
+        </w:rPr>
+        <w:t>We tried to use google docs making draft</w:t>
+      </w:r>
+      <w:r>
+        <w:rPr>
+          <w:rFonts w:ascii="Times New Roman" w:eastAsia="Times New Roman" w:hAnsi="Times New Roman" w:cs="Times New Roman"/>
+          <w:sz w:val="24"/>
+          <w:szCs w:val="24"/>
+        </w:rPr>
+        <w:t xml:space="preserve"> and paper review with critiques and comments</w:t>
+      </w:r>
+      <w:r>
+        <w:rPr>
+          <w:rFonts w:ascii="Times New Roman" w:eastAsia="Times New Roman" w:hAnsi="Times New Roman" w:cs="Times New Roman"/>
+          <w:sz w:val="24"/>
+          <w:szCs w:val="24"/>
+        </w:rPr>
+        <w:t xml:space="preserve"> but finally use GitHub for better logging purpose</w:t>
+      </w:r>
+      <w:r>
+        <w:rPr>
+          <w:rFonts w:ascii="Times New Roman" w:eastAsia="Times New Roman" w:hAnsi="Times New Roman" w:cs="Times New Roman"/>
+          <w:sz w:val="24"/>
+          <w:szCs w:val="24"/>
+        </w:rPr>
+        <w:t xml:space="preserve">. Conduct zoom meeting for peer reviews and critiques of each other works that make huge improvements. </w:t>
+      </w:r>
+      <w:r>
+        <w:rPr>
+          <w:rFonts w:ascii="Times New Roman" w:eastAsia="Times New Roman" w:hAnsi="Times New Roman" w:cs="Times New Roman"/>
+          <w:sz w:val="24"/>
+          <w:szCs w:val="24"/>
+        </w:rPr>
+        <w:t xml:space="preserve">  </w:t>
+      </w:r>
+    </w:p>
+    <w:p>
+      <w:pPr>
+        <w:spacing w:line="240" w:lineRule="auto"/>
+        <w:ind w:left="720"/>
+        <w:rPr>
+          <w:rFonts w:ascii="Times New Roman" w:eastAsia="Times New Roman" w:hAnsi="Times New Roman" w:cs="Times New Roman"/>
+          <w:sz w:val="24"/>
+          <w:szCs w:val="24"/>
+        </w:rPr>
+      </w:pPr>
+    </w:p>
+    <w:p>
+      <w:pPr>
+        <w:pStyle w:val="ListParagraph"/>
         <w:numPr>
           <w:ilvl w:val="0"/>
-          <w:numId w:val="3"/>
+          <w:numId w:val="13"/>
         </w:numPr>
         <w:spacing w:line="240" w:lineRule="auto"/>
+        <w:ind w:right="280"/>
+        <w:rPr>
+          <w:rFonts w:ascii="Times New Roman" w:eastAsia="Times New Roman" w:hAnsi="Times New Roman" w:cs="Times New Roman"/>
+          <w:sz w:val="24"/>
+          <w:szCs w:val="24"/>
+        </w:rPr>
+      </w:pPr>
+      <w:r>
+        <w:rPr>
+          <w:rFonts w:ascii="Times New Roman" w:eastAsia="Times New Roman" w:hAnsi="Times New Roman" w:cs="Times New Roman"/>
+          <w:sz w:val="24"/>
+          <w:szCs w:val="24"/>
+        </w:rPr>
+        <w:t xml:space="preserve"> How did you work together as a group in the project? What worked well, and what did not work during your interaction(s)? What would you do differently in the future?</w:t>
+      </w:r>
+    </w:p>
+    <w:p>
+      <w:pPr>
+        <w:spacing w:line="240" w:lineRule="auto"/>
         <w:ind w:left="1540" w:right="280"/>
         <w:rPr>
           <w:rFonts w:ascii="Times New Roman" w:eastAsia="Times New Roman" w:hAnsi="Times New Roman" w:cs="Times New Roman"/>
@@ -2407,47 +2463,61 @@
           <w:szCs w:val="24"/>
         </w:rPr>
       </w:pPr>
-      <w:r>
-        <w:rPr>
-          <w:rFonts w:ascii="Times New Roman" w:eastAsia="Times New Roman" w:hAnsi="Times New Roman" w:cs="Times New Roman"/>
-          <w:b/>
-          <w:sz w:val="24"/>
-          <w:szCs w:val="24"/>
-        </w:rPr>
-        <w:t>D.</w:t>
-      </w:r>
-      <w:r>
-        <w:rPr>
-          <w:rFonts w:ascii="Times New Roman" w:eastAsia="Times New Roman" w:hAnsi="Times New Roman" w:cs="Times New Roman"/>
-          <w:sz w:val="24"/>
-          <w:szCs w:val="24"/>
-        </w:rPr>
-        <w:t xml:space="preserve"> How did you work together as a group in the project? What worked well, and what did not work during your interaction(s)? What would you do differently in the future?</w:t>
-      </w:r>
-    </w:p>
-    <w:p>
-      <w:pPr>
+    </w:p>
+    <w:p>
+      <w:pPr>
+        <w:pStyle w:val="ListParagraph"/>
         <w:numPr>
           <w:ilvl w:val="0"/>
-          <w:numId w:val="3"/>
+          <w:numId w:val="15"/>
         </w:numPr>
         <w:spacing w:line="240" w:lineRule="auto"/>
-        <w:ind w:left="1540" w:right="280"/>
-        <w:rPr>
-          <w:rFonts w:ascii="Times New Roman" w:eastAsia="Times New Roman" w:hAnsi="Times New Roman" w:cs="Times New Roman"/>
-          <w:sz w:val="24"/>
-          <w:szCs w:val="24"/>
-        </w:rPr>
-      </w:pPr>
-    </w:p>
-    <w:p>
-      <w:pPr>
+        <w:ind w:right="280"/>
+        <w:rPr>
+          <w:rFonts w:ascii="Times New Roman" w:eastAsia="Times New Roman" w:hAnsi="Times New Roman" w:cs="Times New Roman"/>
+          <w:sz w:val="24"/>
+          <w:szCs w:val="24"/>
+        </w:rPr>
+      </w:pPr>
+      <w:r>
+        <w:rPr>
+          <w:rFonts w:ascii="Times New Roman" w:eastAsia="Times New Roman" w:hAnsi="Times New Roman" w:cs="Times New Roman"/>
+          <w:b/>
+          <w:sz w:val="24"/>
+          <w:szCs w:val="24"/>
+        </w:rPr>
+        <w:t>Collaboration</w:t>
+      </w:r>
+      <w:r>
+        <w:rPr>
+          <w:rFonts w:ascii="Times New Roman" w:eastAsia="Times New Roman" w:hAnsi="Times New Roman" w:cs="Times New Roman"/>
+          <w:bCs/>
+          <w:sz w:val="24"/>
+          <w:szCs w:val="24"/>
+        </w:rPr>
+        <w:t>: Used Git hub and Google Docs to collaborate the work and maintain versions.  In future, Latex can be used as a collaboration tool.</w:t>
+      </w:r>
+    </w:p>
+    <w:p>
+      <w:pPr>
+        <w:pStyle w:val="ListParagraph"/>
+        <w:ind w:left="0"/>
+        <w:rPr>
+          <w:rFonts w:ascii="Times New Roman" w:eastAsia="Times New Roman" w:hAnsi="Times New Roman" w:cs="Times New Roman"/>
+          <w:sz w:val="24"/>
+          <w:szCs w:val="24"/>
+        </w:rPr>
+      </w:pPr>
+    </w:p>
+    <w:p>
+      <w:pPr>
+        <w:pStyle w:val="ListParagraph"/>
         <w:numPr>
           <w:ilvl w:val="0"/>
-          <w:numId w:val="3"/>
+          <w:numId w:val="15"/>
         </w:numPr>
         <w:spacing w:line="240" w:lineRule="auto"/>
-        <w:ind w:left="1540" w:right="280"/>
+        <w:ind w:right="280"/>
         <w:rPr>
           <w:rFonts w:ascii="Times New Roman" w:eastAsia="Times New Roman" w:hAnsi="Times New Roman" w:cs="Times New Roman"/>
           <w:sz w:val="24"/>
@@ -2461,37 +2531,37 @@
           <w:sz w:val="24"/>
           <w:szCs w:val="24"/>
         </w:rPr>
-        <w:lastRenderedPageBreak/>
-        <w:t>Collaboration</w:t>
-      </w:r>
-      <w:r>
-        <w:rPr>
-          <w:rFonts w:ascii="Times New Roman" w:eastAsia="Times New Roman" w:hAnsi="Times New Roman" w:cs="Times New Roman"/>
-          <w:bCs/>
-          <w:sz w:val="24"/>
-          <w:szCs w:val="24"/>
-        </w:rPr>
-        <w:t>: Used Git hub and Google Docs to collaborate the work and maintain versions.  In future, Latex can be used as a collaboration tool.</w:t>
+        <w:t>Communication</w:t>
+      </w:r>
+      <w:r>
+        <w:rPr>
+          <w:rFonts w:ascii="Times New Roman" w:eastAsia="Times New Roman" w:hAnsi="Times New Roman" w:cs="Times New Roman"/>
+          <w:sz w:val="24"/>
+          <w:szCs w:val="24"/>
+        </w:rPr>
+        <w:t>: Zoom meetings and WhatsApp group for offline group chat.  Planning to try Microsoft teams in future.</w:t>
       </w:r>
     </w:p>
     <w:p>
       <w:pPr>
         <w:pStyle w:val="ListParagraph"/>
-        <w:rPr>
-          <w:rFonts w:ascii="Times New Roman" w:eastAsia="Times New Roman" w:hAnsi="Times New Roman" w:cs="Times New Roman"/>
-          <w:sz w:val="24"/>
-          <w:szCs w:val="24"/>
-        </w:rPr>
-      </w:pPr>
-    </w:p>
-    <w:p>
-      <w:pPr>
+        <w:ind w:left="0"/>
+        <w:rPr>
+          <w:rFonts w:ascii="Times New Roman" w:eastAsia="Times New Roman" w:hAnsi="Times New Roman" w:cs="Times New Roman"/>
+          <w:sz w:val="24"/>
+          <w:szCs w:val="24"/>
+        </w:rPr>
+      </w:pPr>
+    </w:p>
+    <w:p>
+      <w:pPr>
+        <w:pStyle w:val="ListParagraph"/>
         <w:numPr>
           <w:ilvl w:val="0"/>
-          <w:numId w:val="3"/>
+          <w:numId w:val="15"/>
         </w:numPr>
         <w:spacing w:line="240" w:lineRule="auto"/>
-        <w:ind w:left="1540" w:right="280"/>
+        <w:ind w:right="280"/>
         <w:rPr>
           <w:rFonts w:ascii="Times New Roman" w:eastAsia="Times New Roman" w:hAnsi="Times New Roman" w:cs="Times New Roman"/>
           <w:sz w:val="24"/>
@@ -2505,84 +2575,804 @@
           <w:sz w:val="24"/>
           <w:szCs w:val="24"/>
         </w:rPr>
-        <w:t>Communication</w:t>
-      </w:r>
-      <w:r>
-        <w:rPr>
-          <w:rFonts w:ascii="Times New Roman" w:eastAsia="Times New Roman" w:hAnsi="Times New Roman" w:cs="Times New Roman"/>
-          <w:sz w:val="24"/>
-          <w:szCs w:val="24"/>
+        <w:t>Reviews</w:t>
+      </w:r>
+      <w:r>
+        <w:rPr>
+          <w:rFonts w:ascii="Times New Roman" w:eastAsia="Times New Roman" w:hAnsi="Times New Roman" w:cs="Times New Roman"/>
+          <w:sz w:val="24"/>
+          <w:szCs w:val="24"/>
+        </w:rPr>
+        <w:t>: Reviews happened online during meeting.  In future, planning to perform offline/individual reviews and discuss the outcome/comments during the meetings.</w:t>
+      </w:r>
+    </w:p>
+    <w:p/>
+    <w:p/>
+    <w:p>
+      <w:pPr>
+        <w:jc w:val="center"/>
+        <w:rPr>
+          <w:b/>
+          <w:bCs/>
+          <w:sz w:val="40"/>
+          <w:szCs w:val="40"/>
+        </w:rPr>
+      </w:pPr>
+      <w:r>
+        <w:rPr>
+          <w:b/>
+          <w:bCs/>
+          <w:sz w:val="40"/>
+          <w:szCs w:val="40"/>
+        </w:rPr>
+        <w:lastRenderedPageBreak/>
+        <w:t>Appendix</w:t>
+      </w:r>
+    </w:p>
+    <w:p>
+      <w:pPr>
+        <w:rPr>
+          <w:b/>
+          <w:bCs/>
+          <w:sz w:val="28"/>
+          <w:szCs w:val="28"/>
+        </w:rPr>
+      </w:pPr>
+      <w:r>
+        <w:rPr>
+          <w:sz w:val="40"/>
+          <w:szCs w:val="40"/>
+        </w:rPr>
+        <w:tab/>
+      </w:r>
+      <w:r>
+        <w:rPr>
+          <w:b/>
+          <w:bCs/>
+          <w:sz w:val="28"/>
+          <w:szCs w:val="28"/>
+        </w:rPr>
+        <w:t>Appendix A</w:t>
+      </w:r>
+    </w:p>
+    <w:p>
+      <w:pPr>
+        <w:ind w:left="709"/>
+        <w:rPr>
+          <w:sz w:val="24"/>
+          <w:szCs w:val="24"/>
+        </w:rPr>
+      </w:pPr>
+      <w:r>
+        <w:rPr>
+          <w:sz w:val="40"/>
+          <w:szCs w:val="40"/>
+        </w:rPr>
+        <w:tab/>
+      </w:r>
+      <w:r>
+        <w:rPr>
+          <w:sz w:val="24"/>
+          <w:szCs w:val="24"/>
+        </w:rPr>
+        <w:t xml:space="preserve">Detailed time tracking report of </w:t>
+      </w:r>
+      <w:r>
+        <w:rPr>
+          <w:sz w:val="24"/>
+          <w:szCs w:val="24"/>
+        </w:rPr>
+        <w:t>d</w:t>
+      </w:r>
+      <w:r>
+        <w:rPr>
+          <w:sz w:val="24"/>
+          <w:szCs w:val="24"/>
+        </w:rPr>
+        <w:t>elivery-1:</w:t>
+      </w:r>
+    </w:p>
+    <w:p>
+      <w:pPr>
+        <w:ind w:left="709"/>
+        <w:rPr>
+          <w:sz w:val="24"/>
+          <w:szCs w:val="24"/>
+        </w:rPr>
+      </w:pPr>
+      <w:r>
+        <w:rPr>
+          <w:noProof/>
+          <w:sz w:val="24"/>
+          <w:szCs w:val="24"/>
+        </w:rPr>
+        <w:drawing>
+          <wp:inline distT="0" distB="0" distL="0" distR="0" wp14:anchorId="4693C072" wp14:editId="59C61FA9">
+            <wp:extent cx="5943600" cy="5069305"/>
+            <wp:effectExtent l="0" t="0" r="0" b="0"/>
+            <wp:docPr id="1" name="Picture 1"/>
+            <wp:cNvGraphicFramePr>
+              <a:graphicFrameLocks xmlns:a="http://schemas.openxmlformats.org/drawingml/2006/main" noChangeAspect="1"/>
+            </wp:cNvGraphicFramePr>
+            <a:graphic xmlns:a="http://schemas.openxmlformats.org/drawingml/2006/main">
+              <a:graphicData uri="http://schemas.openxmlformats.org/drawingml/2006/picture">
+                <pic:pic xmlns:pic="http://schemas.openxmlformats.org/drawingml/2006/picture">
+                  <pic:nvPicPr>
+                    <pic:cNvPr id="1" name="Screen Shot 2020-07-06 at 4.44.13 PM.png"/>
+                    <pic:cNvPicPr/>
+                  </pic:nvPicPr>
+                  <pic:blipFill>
+                    <a:blip r:embed="rId5" cstate="print">
+                      <a:extLst>
+                        <a:ext uri="{28A0092B-C50C-407E-A947-70E740481C1C}">
+                          <a14:useLocalDpi xmlns:a14="http://schemas.microsoft.com/office/drawing/2010/main" val="0"/>
+                        </a:ext>
+                      </a:extLst>
+                    </a:blip>
+                    <a:stretch>
+                      <a:fillRect/>
+                    </a:stretch>
+                  </pic:blipFill>
+                  <pic:spPr>
+                    <a:xfrm>
+                      <a:off x="0" y="0"/>
+                      <a:ext cx="5945782" cy="5071166"/>
+                    </a:xfrm>
+                    <a:prstGeom prst="rect">
+                      <a:avLst/>
+                    </a:prstGeom>
+                  </pic:spPr>
+                </pic:pic>
+              </a:graphicData>
+            </a:graphic>
+          </wp:inline>
+        </w:drawing>
+      </w:r>
+    </w:p>
+    <w:p>
+      <w:pPr>
+        <w:ind w:left="709"/>
+        <w:rPr>
+          <w:b/>
+          <w:bCs/>
+          <w:sz w:val="24"/>
+          <w:szCs w:val="24"/>
+        </w:rPr>
+      </w:pPr>
+      <w:r>
+        <w:rPr>
+          <w:b/>
+          <w:bCs/>
+          <w:sz w:val="24"/>
+          <w:szCs w:val="24"/>
+        </w:rPr>
+        <w:t>Appendix B</w:t>
+      </w:r>
+    </w:p>
+    <w:p>
+      <w:pPr>
+        <w:ind w:left="709"/>
+        <w:rPr>
+          <w:sz w:val="20"/>
+          <w:szCs w:val="20"/>
+        </w:rPr>
+      </w:pPr>
+      <w:r>
+        <w:rPr>
+          <w:sz w:val="20"/>
+          <w:szCs w:val="20"/>
+        </w:rPr>
+        <w:t xml:space="preserve">Draft </w:t>
+      </w:r>
+      <w:r>
+        <w:rPr>
+          <w:sz w:val="20"/>
+          <w:szCs w:val="20"/>
+        </w:rPr>
+        <w:t>v</w:t>
+      </w:r>
+      <w:r>
+        <w:rPr>
+          <w:sz w:val="20"/>
+          <w:szCs w:val="20"/>
+        </w:rPr>
+        <w:t xml:space="preserve">ision </w:t>
+      </w:r>
+      <w:r>
+        <w:rPr>
+          <w:sz w:val="20"/>
+          <w:szCs w:val="20"/>
+        </w:rPr>
+        <w:t>d</w:t>
+      </w:r>
+      <w:r>
+        <w:rPr>
+          <w:sz w:val="20"/>
+          <w:szCs w:val="20"/>
+        </w:rPr>
+        <w:t>ocument collaboration</w:t>
+      </w:r>
+      <w:r>
+        <w:rPr>
+          <w:sz w:val="20"/>
+          <w:szCs w:val="20"/>
+        </w:rPr>
+        <w:t xml:space="preserve"> and peer review</w:t>
+      </w:r>
+      <w:r>
+        <w:rPr>
+          <w:sz w:val="20"/>
+          <w:szCs w:val="20"/>
+        </w:rPr>
+        <w:t>, discussion</w:t>
+      </w:r>
+      <w:r>
+        <w:rPr>
+          <w:sz w:val="20"/>
+          <w:szCs w:val="20"/>
+        </w:rPr>
+        <w:t xml:space="preserve"> history on google drive: </w:t>
+      </w:r>
+      <w:hyperlink r:id="rId6" w:history="1">
+        <w:r>
+          <w:rPr>
+            <w:rStyle w:val="Hyperlink"/>
+            <w:sz w:val="20"/>
+            <w:szCs w:val="20"/>
+          </w:rPr>
+          <w:t>https://docs.google.com/document/d/15c1B_ef7tt7FsPsOrMb_wkE0L4OtvFiz/edit</w:t>
+        </w:r>
+      </w:hyperlink>
+    </w:p>
+    <w:p>
+      <w:pPr>
+        <w:ind w:left="709"/>
+        <w:rPr>
+          <w:sz w:val="20"/>
+          <w:szCs w:val="20"/>
+        </w:rPr>
+      </w:pPr>
+    </w:p>
+    <w:p>
+      <w:pPr>
+        <w:ind w:left="709"/>
+        <w:rPr>
+          <w:b/>
+          <w:bCs/>
+          <w:sz w:val="24"/>
+          <w:szCs w:val="24"/>
+        </w:rPr>
+      </w:pPr>
+      <w:r>
+        <w:rPr>
+          <w:b/>
+          <w:bCs/>
+          <w:sz w:val="24"/>
+          <w:szCs w:val="24"/>
+        </w:rPr>
+        <w:t>Appendix C</w:t>
+      </w:r>
+    </w:p>
+    <w:p>
+      <w:pPr>
+        <w:ind w:left="709"/>
+        <w:rPr>
+          <w:sz w:val="20"/>
+          <w:szCs w:val="20"/>
+        </w:rPr>
+      </w:pPr>
+      <w:r>
+        <w:rPr>
+          <w:sz w:val="20"/>
+          <w:szCs w:val="20"/>
+        </w:rPr>
+        <w:t>Final</w:t>
+      </w:r>
+      <w:r>
+        <w:rPr>
+          <w:sz w:val="20"/>
+          <w:szCs w:val="20"/>
+        </w:rPr>
+        <w:t xml:space="preserve"> </w:t>
+      </w:r>
+      <w:r>
+        <w:rPr>
+          <w:sz w:val="20"/>
+          <w:szCs w:val="20"/>
+        </w:rPr>
+        <w:t>v</w:t>
+      </w:r>
+      <w:r>
+        <w:rPr>
+          <w:sz w:val="20"/>
+          <w:szCs w:val="20"/>
+        </w:rPr>
+        <w:t xml:space="preserve">ision </w:t>
+      </w:r>
+      <w:r>
+        <w:rPr>
+          <w:sz w:val="20"/>
+          <w:szCs w:val="20"/>
+        </w:rPr>
+        <w:t>d</w:t>
+      </w:r>
+      <w:r>
+        <w:rPr>
+          <w:sz w:val="20"/>
+          <w:szCs w:val="20"/>
+        </w:rPr>
+        <w:t xml:space="preserve">ocument </w:t>
+      </w:r>
+      <w:r>
+        <w:rPr>
+          <w:sz w:val="20"/>
+          <w:szCs w:val="20"/>
+        </w:rPr>
+        <w:t xml:space="preserve">report </w:t>
+      </w:r>
+      <w:r>
+        <w:rPr>
+          <w:sz w:val="20"/>
+          <w:szCs w:val="20"/>
+        </w:rPr>
+        <w:t>collaboration</w:t>
+      </w:r>
+      <w:r>
+        <w:rPr>
+          <w:sz w:val="20"/>
+          <w:szCs w:val="20"/>
+        </w:rPr>
+        <w:t xml:space="preserve"> logging </w:t>
+      </w:r>
+      <w:r>
+        <w:rPr>
+          <w:sz w:val="20"/>
+          <w:szCs w:val="20"/>
+        </w:rPr>
+        <w:t xml:space="preserve">history on </w:t>
+      </w:r>
+      <w:r>
+        <w:rPr>
+          <w:sz w:val="20"/>
+          <w:szCs w:val="20"/>
+        </w:rPr>
+        <w:t>GitHub</w:t>
+      </w:r>
+      <w:r>
+        <w:rPr>
+          <w:sz w:val="20"/>
+          <w:szCs w:val="20"/>
+        </w:rPr>
+        <w:t xml:space="preserve"> at a glance</w:t>
+      </w:r>
+      <w:r>
+        <w:rPr>
+          <w:sz w:val="20"/>
+          <w:szCs w:val="20"/>
         </w:rPr>
         <w:t>:</w:t>
       </w:r>
-      <w:r>
-        <w:rPr>
-          <w:rFonts w:ascii="Times New Roman" w:eastAsia="Times New Roman" w:hAnsi="Times New Roman" w:cs="Times New Roman"/>
-          <w:sz w:val="24"/>
-          <w:szCs w:val="24"/>
-        </w:rPr>
-        <w:t xml:space="preserve"> Zoom meetings and WhatsApp group for offline group chat.  Planning to try Microsoft teams in future.</w:t>
-      </w:r>
-    </w:p>
-    <w:p>
-      <w:pPr>
-        <w:pStyle w:val="ListParagraph"/>
-        <w:rPr>
-          <w:rFonts w:ascii="Times New Roman" w:eastAsia="Times New Roman" w:hAnsi="Times New Roman" w:cs="Times New Roman"/>
-          <w:sz w:val="24"/>
-          <w:szCs w:val="24"/>
-        </w:rPr>
-      </w:pPr>
-    </w:p>
-    <w:p>
-      <w:pPr>
-        <w:numPr>
-          <w:ilvl w:val="0"/>
-          <w:numId w:val="3"/>
-        </w:numPr>
-        <w:spacing w:line="240" w:lineRule="auto"/>
-        <w:ind w:left="1540" w:right="280"/>
-        <w:rPr>
-          <w:rFonts w:ascii="Times New Roman" w:eastAsia="Times New Roman" w:hAnsi="Times New Roman" w:cs="Times New Roman"/>
-          <w:sz w:val="24"/>
-          <w:szCs w:val="24"/>
-        </w:rPr>
-      </w:pPr>
-      <w:r>
-        <w:rPr>
-          <w:rFonts w:ascii="Times New Roman" w:eastAsia="Times New Roman" w:hAnsi="Times New Roman" w:cs="Times New Roman"/>
+    </w:p>
+    <w:p>
+      <w:pPr>
+        <w:ind w:left="709"/>
+        <w:rPr>
+          <w:rStyle w:val="Hyperlink"/>
+          <w:sz w:val="20"/>
+          <w:szCs w:val="20"/>
+        </w:rPr>
+      </w:pPr>
+      <w:hyperlink r:id="rId7" w:history="1">
+        <w:r>
+          <w:rPr>
+            <w:rStyle w:val="Hyperlink"/>
+            <w:sz w:val="20"/>
+            <w:szCs w:val="20"/>
+          </w:rPr>
+          <w:t>https://github.com/sakibshuvo/SOEN-6481-SRS/commits/master</w:t>
+        </w:r>
+      </w:hyperlink>
+    </w:p>
+    <w:p>
+      <w:pPr>
+        <w:ind w:left="709"/>
+        <w:rPr>
+          <w:rStyle w:val="Hyperlink"/>
+          <w:sz w:val="20"/>
+          <w:szCs w:val="20"/>
+        </w:rPr>
+      </w:pPr>
+    </w:p>
+    <w:p>
+      <w:pPr>
+        <w:ind w:left="709"/>
+        <w:rPr>
+          <w:color w:val="000000" w:themeColor="text1"/>
+          <w:sz w:val="20"/>
+          <w:szCs w:val="20"/>
+        </w:rPr>
+      </w:pPr>
+      <w:r>
+        <w:rPr>
+          <w:rStyle w:val="Hyperlink"/>
+          <w:color w:val="000000" w:themeColor="text1"/>
+          <w:sz w:val="20"/>
+          <w:szCs w:val="20"/>
+          <w:u w:val="none"/>
+        </w:rPr>
+        <w:t xml:space="preserve">// </w:t>
+      </w:r>
+      <w:proofErr w:type="gramStart"/>
+      <w:r>
+        <w:rPr>
+          <w:rStyle w:val="Hyperlink"/>
+          <w:color w:val="000000" w:themeColor="text1"/>
+          <w:sz w:val="20"/>
+          <w:szCs w:val="20"/>
+          <w:u w:val="none"/>
+        </w:rPr>
+        <w:t>TODO :</w:t>
+      </w:r>
+      <w:proofErr w:type="gramEnd"/>
+      <w:r>
+        <w:rPr>
+          <w:rStyle w:val="Hyperlink"/>
+          <w:color w:val="000000" w:themeColor="text1"/>
+          <w:sz w:val="20"/>
+          <w:szCs w:val="20"/>
+          <w:u w:val="none"/>
+        </w:rPr>
+        <w:t xml:space="preserve"> update these picture while submit</w:t>
+      </w:r>
+      <w:bookmarkStart w:id="1" w:name="_GoBack"/>
+      <w:bookmarkEnd w:id="1"/>
+    </w:p>
+    <w:p>
+      <w:pPr>
+        <w:ind w:left="709"/>
+        <w:rPr>
+          <w:sz w:val="20"/>
+          <w:szCs w:val="20"/>
+        </w:rPr>
+      </w:pPr>
+      <w:r>
+        <w:rPr>
+          <w:noProof/>
+          <w:sz w:val="20"/>
+          <w:szCs w:val="20"/>
+        </w:rPr>
+        <w:lastRenderedPageBreak/>
+        <w:drawing>
+          <wp:inline distT="0" distB="0" distL="0" distR="0" wp14:anchorId="083C5317" wp14:editId="23CF9D50">
+            <wp:extent cx="5943600" cy="2512060"/>
+            <wp:effectExtent l="0" t="0" r="0" b="2540"/>
+            <wp:docPr id="2" name="Picture 2"/>
+            <wp:cNvGraphicFramePr>
+              <a:graphicFrameLocks xmlns:a="http://schemas.openxmlformats.org/drawingml/2006/main" noChangeAspect="1"/>
+            </wp:cNvGraphicFramePr>
+            <a:graphic xmlns:a="http://schemas.openxmlformats.org/drawingml/2006/main">
+              <a:graphicData uri="http://schemas.openxmlformats.org/drawingml/2006/picture">
+                <pic:pic xmlns:pic="http://schemas.openxmlformats.org/drawingml/2006/picture">
+                  <pic:nvPicPr>
+                    <pic:cNvPr id="2" name="Screen Shot 2020-07-06 at 5.01.39 PM.png"/>
+                    <pic:cNvPicPr/>
+                  </pic:nvPicPr>
+                  <pic:blipFill>
+                    <a:blip r:embed="rId8" cstate="print">
+                      <a:extLst>
+                        <a:ext uri="{28A0092B-C50C-407E-A947-70E740481C1C}">
+                          <a14:useLocalDpi xmlns:a14="http://schemas.microsoft.com/office/drawing/2010/main" val="0"/>
+                        </a:ext>
+                      </a:extLst>
+                    </a:blip>
+                    <a:stretch>
+                      <a:fillRect/>
+                    </a:stretch>
+                  </pic:blipFill>
+                  <pic:spPr>
+                    <a:xfrm>
+                      <a:off x="0" y="0"/>
+                      <a:ext cx="5943600" cy="2512060"/>
+                    </a:xfrm>
+                    <a:prstGeom prst="rect">
+                      <a:avLst/>
+                    </a:prstGeom>
+                  </pic:spPr>
+                </pic:pic>
+              </a:graphicData>
+            </a:graphic>
+          </wp:inline>
+        </w:drawing>
+      </w:r>
+    </w:p>
+    <w:p>
+      <w:pPr>
+        <w:ind w:left="709"/>
+        <w:rPr>
+          <w:sz w:val="20"/>
+          <w:szCs w:val="20"/>
+        </w:rPr>
+      </w:pPr>
+      <w:r>
+        <w:rPr>
+          <w:noProof/>
+          <w:sz w:val="20"/>
+          <w:szCs w:val="20"/>
+        </w:rPr>
+        <w:drawing>
+          <wp:inline distT="0" distB="0" distL="0" distR="0" wp14:anchorId="63BAB98A" wp14:editId="47526352">
+            <wp:extent cx="5942524" cy="4227094"/>
+            <wp:effectExtent l="0" t="0" r="1270" b="2540"/>
+            <wp:docPr id="3" name="Picture 3"/>
+            <wp:cNvGraphicFramePr>
+              <a:graphicFrameLocks xmlns:a="http://schemas.openxmlformats.org/drawingml/2006/main" noChangeAspect="1"/>
+            </wp:cNvGraphicFramePr>
+            <a:graphic xmlns:a="http://schemas.openxmlformats.org/drawingml/2006/main">
+              <a:graphicData uri="http://schemas.openxmlformats.org/drawingml/2006/picture">
+                <pic:pic xmlns:pic="http://schemas.openxmlformats.org/drawingml/2006/picture">
+                  <pic:nvPicPr>
+                    <pic:cNvPr id="3" name="Screen Shot 2020-07-06 at 5.00.59 PM.png"/>
+                    <pic:cNvPicPr/>
+                  </pic:nvPicPr>
+                  <pic:blipFill>
+                    <a:blip r:embed="rId9" cstate="print">
+                      <a:extLst>
+                        <a:ext uri="{28A0092B-C50C-407E-A947-70E740481C1C}">
+                          <a14:useLocalDpi xmlns:a14="http://schemas.microsoft.com/office/drawing/2010/main" val="0"/>
+                        </a:ext>
+                      </a:extLst>
+                    </a:blip>
+                    <a:stretch>
+                      <a:fillRect/>
+                    </a:stretch>
+                  </pic:blipFill>
+                  <pic:spPr>
+                    <a:xfrm>
+                      <a:off x="0" y="0"/>
+                      <a:ext cx="5952075" cy="4233888"/>
+                    </a:xfrm>
+                    <a:prstGeom prst="rect">
+                      <a:avLst/>
+                    </a:prstGeom>
+                  </pic:spPr>
+                </pic:pic>
+              </a:graphicData>
+            </a:graphic>
+          </wp:inline>
+        </w:drawing>
+      </w:r>
+    </w:p>
+    <w:p>
+      <w:pPr>
+        <w:ind w:left="709"/>
+        <w:rPr>
+          <w:sz w:val="20"/>
+          <w:szCs w:val="20"/>
+        </w:rPr>
+      </w:pPr>
+    </w:p>
+    <w:p>
+      <w:pPr>
+        <w:ind w:left="709"/>
+        <w:rPr>
           <w:b/>
-          <w:sz w:val="24"/>
-          <w:szCs w:val="24"/>
-        </w:rPr>
-        <w:t>Reviews</w:t>
-      </w:r>
-      <w:r>
-        <w:rPr>
-          <w:rFonts w:ascii="Times New Roman" w:eastAsia="Times New Roman" w:hAnsi="Times New Roman" w:cs="Times New Roman"/>
-          <w:sz w:val="24"/>
-          <w:szCs w:val="24"/>
+          <w:bCs/>
+          <w:sz w:val="20"/>
+          <w:szCs w:val="20"/>
+        </w:rPr>
+      </w:pPr>
+      <w:r>
+        <w:rPr>
+          <w:b/>
+          <w:bCs/>
+          <w:sz w:val="20"/>
+          <w:szCs w:val="20"/>
+        </w:rPr>
+        <w:t xml:space="preserve">Appendix </w:t>
+      </w:r>
+      <w:r>
+        <w:rPr>
+          <w:b/>
+          <w:bCs/>
+          <w:sz w:val="20"/>
+          <w:szCs w:val="20"/>
+        </w:rPr>
+        <w:t>D</w:t>
+      </w:r>
+    </w:p>
+    <w:p>
+      <w:pPr>
+        <w:ind w:left="709"/>
+        <w:rPr>
+          <w:sz w:val="20"/>
+          <w:szCs w:val="20"/>
+        </w:rPr>
+      </w:pPr>
+      <w:r>
+        <w:rPr>
+          <w:sz w:val="20"/>
+          <w:szCs w:val="20"/>
+        </w:rPr>
+        <w:t>Commit history of the delivery-1 from GitHub Repo</w:t>
+      </w:r>
+      <w:r>
+        <w:rPr>
+          <w:sz w:val="20"/>
+          <w:szCs w:val="20"/>
         </w:rPr>
         <w:t>:</w:t>
       </w:r>
-      <w:r>
-        <w:rPr>
-          <w:rFonts w:ascii="Times New Roman" w:eastAsia="Times New Roman" w:hAnsi="Times New Roman" w:cs="Times New Roman"/>
-          <w:sz w:val="24"/>
-          <w:szCs w:val="24"/>
-        </w:rPr>
-        <w:t xml:space="preserve"> Reviews happened online during meeting.  In future, planning to perform offline/individual reviews and discuss the outcome/comments during the meetings.</w:t>
-      </w:r>
-    </w:p>
-    <w:p>
-      <w:pPr>
-        <w:rPr>
-          <w:sz w:val="24"/>
-          <w:szCs w:val="24"/>
-        </w:rPr>
-      </w:pPr>
-    </w:p>
-    <w:p/>
+    </w:p>
+    <w:p>
+      <w:pPr>
+        <w:ind w:left="709"/>
+        <w:rPr>
+          <w:sz w:val="20"/>
+          <w:szCs w:val="20"/>
+        </w:rPr>
+      </w:pPr>
+      <w:r>
+        <w:rPr>
+          <w:sz w:val="20"/>
+          <w:szCs w:val="20"/>
+        </w:rPr>
+        <w:t xml:space="preserve">// </w:t>
+      </w:r>
+      <w:proofErr w:type="spellStart"/>
+      <w:r>
+        <w:rPr>
+          <w:sz w:val="20"/>
+          <w:szCs w:val="20"/>
+        </w:rPr>
+        <w:t>Todo</w:t>
+      </w:r>
+      <w:proofErr w:type="spellEnd"/>
+    </w:p>
+    <w:p>
+      <w:pPr>
+        <w:rPr>
+          <w:sz w:val="20"/>
+          <w:szCs w:val="20"/>
+        </w:rPr>
+      </w:pPr>
+    </w:p>
+    <w:p>
+      <w:pPr>
+        <w:rPr>
+          <w:sz w:val="20"/>
+          <w:szCs w:val="20"/>
+        </w:rPr>
+      </w:pPr>
+    </w:p>
+    <w:p>
+      <w:pPr>
+        <w:rPr>
+          <w:sz w:val="20"/>
+          <w:szCs w:val="20"/>
+        </w:rPr>
+      </w:pPr>
+    </w:p>
+    <w:p>
+      <w:pPr>
+        <w:rPr>
+          <w:sz w:val="20"/>
+          <w:szCs w:val="20"/>
+        </w:rPr>
+      </w:pPr>
+    </w:p>
+    <w:p>
+      <w:pPr>
+        <w:ind w:left="709"/>
+        <w:rPr>
+          <w:b/>
+          <w:bCs/>
+          <w:sz w:val="20"/>
+          <w:szCs w:val="20"/>
+        </w:rPr>
+      </w:pPr>
+      <w:r>
+        <w:rPr>
+          <w:b/>
+          <w:bCs/>
+          <w:sz w:val="20"/>
+          <w:szCs w:val="20"/>
+        </w:rPr>
+        <w:lastRenderedPageBreak/>
+        <w:t xml:space="preserve">Appendix </w:t>
+      </w:r>
+      <w:r>
+        <w:rPr>
+          <w:b/>
+          <w:bCs/>
+          <w:sz w:val="20"/>
+          <w:szCs w:val="20"/>
+        </w:rPr>
+        <w:t>E</w:t>
+      </w:r>
+    </w:p>
+    <w:p>
+      <w:pPr>
+        <w:ind w:left="709"/>
+        <w:rPr>
+          <w:sz w:val="20"/>
+          <w:szCs w:val="20"/>
+        </w:rPr>
+      </w:pPr>
+      <w:r>
+        <w:rPr>
+          <w:sz w:val="20"/>
+          <w:szCs w:val="20"/>
+        </w:rPr>
+        <w:t>Requirement elicitation for task-1</w:t>
+      </w:r>
+      <w:r>
+        <w:rPr>
+          <w:sz w:val="20"/>
+          <w:szCs w:val="20"/>
+        </w:rPr>
+        <w:t xml:space="preserve"> collaboration</w:t>
+      </w:r>
+      <w:r>
+        <w:rPr>
+          <w:sz w:val="20"/>
+          <w:szCs w:val="20"/>
+        </w:rPr>
+        <w:t xml:space="preserve"> and peer review</w:t>
+      </w:r>
+      <w:r>
+        <w:rPr>
+          <w:sz w:val="20"/>
+          <w:szCs w:val="20"/>
+        </w:rPr>
+        <w:t xml:space="preserve"> history on google drive:</w:t>
+      </w:r>
+    </w:p>
+    <w:p>
+      <w:pPr>
+        <w:ind w:left="709"/>
+        <w:rPr>
+          <w:sz w:val="20"/>
+          <w:szCs w:val="20"/>
+        </w:rPr>
+      </w:pPr>
+      <w:hyperlink r:id="rId10" w:anchor="heading=h.7ik6ac3oskyt" w:history="1">
+        <w:r>
+          <w:rPr>
+            <w:rStyle w:val="Hyperlink"/>
+            <w:sz w:val="20"/>
+            <w:szCs w:val="20"/>
+          </w:rPr>
+          <w:t>https://docs.google.com/document/d/1IljewF2ti_bijVXjqJgKjdT_azW3vl_lS0HLSR1wrS8/edit?ts=5efc0147#heading=h.7ik6ac3oskyt</w:t>
+        </w:r>
+      </w:hyperlink>
+    </w:p>
+    <w:p>
+      <w:pPr>
+        <w:ind w:left="709"/>
+        <w:rPr>
+          <w:sz w:val="20"/>
+          <w:szCs w:val="20"/>
+        </w:rPr>
+      </w:pPr>
+    </w:p>
+    <w:p>
+      <w:pPr>
+        <w:ind w:left="709"/>
+        <w:rPr>
+          <w:sz w:val="20"/>
+          <w:szCs w:val="20"/>
+        </w:rPr>
+      </w:pPr>
+    </w:p>
+    <w:p>
+      <w:pPr>
+        <w:ind w:left="709"/>
+        <w:rPr>
+          <w:sz w:val="20"/>
+          <w:szCs w:val="20"/>
+        </w:rPr>
+      </w:pPr>
+    </w:p>
     <w:sectPr>
       <w:pgSz w:w="12240" w:h="15840"/>
       <w:pgMar w:top="1440" w:right="1440" w:bottom="1440" w:left="1440" w:header="720" w:footer="720" w:gutter="0"/>
@@ -2709,6 +3499,95 @@
     </w:lvl>
   </w:abstractNum>
   <w:abstractNum w:abstractNumId="1" w15:restartNumberingAfterBreak="0">
+    <w:nsid w:val="0641290A"/>
+    <w:multiLevelType w:val="hybridMultilevel"/>
+    <w:tmpl w:val="8548B3F0"/>
+    <w:lvl w:ilvl="0" w:tplc="04090019">
+      <w:start w:val="1"/>
+      <w:numFmt w:val="lowerLetter"/>
+      <w:lvlText w:val="%1."/>
+      <w:lvlJc w:val="left"/>
+      <w:pPr>
+        <w:ind w:left="720" w:hanging="360"/>
+      </w:pPr>
+      <w:rPr>
+        <w:rFonts w:hint="default"/>
+      </w:rPr>
+    </w:lvl>
+    <w:lvl w:ilvl="1" w:tplc="04090019" w:tentative="1">
+      <w:start w:val="1"/>
+      <w:numFmt w:val="lowerLetter"/>
+      <w:lvlText w:val="%2."/>
+      <w:lvlJc w:val="left"/>
+      <w:pPr>
+        <w:ind w:left="1440" w:hanging="360"/>
+      </w:pPr>
+    </w:lvl>
+    <w:lvl w:ilvl="2" w:tplc="0409001B" w:tentative="1">
+      <w:start w:val="1"/>
+      <w:numFmt w:val="lowerRoman"/>
+      <w:lvlText w:val="%3."/>
+      <w:lvlJc w:val="right"/>
+      <w:pPr>
+        <w:ind w:left="2160" w:hanging="180"/>
+      </w:pPr>
+    </w:lvl>
+    <w:lvl w:ilvl="3" w:tplc="0409000F" w:tentative="1">
+      <w:start w:val="1"/>
+      <w:numFmt w:val="decimal"/>
+      <w:lvlText w:val="%4."/>
+      <w:lvlJc w:val="left"/>
+      <w:pPr>
+        <w:ind w:left="2880" w:hanging="360"/>
+      </w:pPr>
+    </w:lvl>
+    <w:lvl w:ilvl="4" w:tplc="04090019" w:tentative="1">
+      <w:start w:val="1"/>
+      <w:numFmt w:val="lowerLetter"/>
+      <w:lvlText w:val="%5."/>
+      <w:lvlJc w:val="left"/>
+      <w:pPr>
+        <w:ind w:left="3600" w:hanging="360"/>
+      </w:pPr>
+    </w:lvl>
+    <w:lvl w:ilvl="5" w:tplc="0409001B" w:tentative="1">
+      <w:start w:val="1"/>
+      <w:numFmt w:val="lowerRoman"/>
+      <w:lvlText w:val="%6."/>
+      <w:lvlJc w:val="right"/>
+      <w:pPr>
+        <w:ind w:left="4320" w:hanging="180"/>
+      </w:pPr>
+    </w:lvl>
+    <w:lvl w:ilvl="6" w:tplc="0409000F" w:tentative="1">
+      <w:start w:val="1"/>
+      <w:numFmt w:val="decimal"/>
+      <w:lvlText w:val="%7."/>
+      <w:lvlJc w:val="left"/>
+      <w:pPr>
+        <w:ind w:left="5040" w:hanging="360"/>
+      </w:pPr>
+    </w:lvl>
+    <w:lvl w:ilvl="7" w:tplc="04090019" w:tentative="1">
+      <w:start w:val="1"/>
+      <w:numFmt w:val="lowerLetter"/>
+      <w:lvlText w:val="%8."/>
+      <w:lvlJc w:val="left"/>
+      <w:pPr>
+        <w:ind w:left="5760" w:hanging="360"/>
+      </w:pPr>
+    </w:lvl>
+    <w:lvl w:ilvl="8" w:tplc="0409001B" w:tentative="1">
+      <w:start w:val="1"/>
+      <w:numFmt w:val="lowerRoman"/>
+      <w:lvlText w:val="%9."/>
+      <w:lvlJc w:val="right"/>
+      <w:pPr>
+        <w:ind w:left="6480" w:hanging="180"/>
+      </w:pPr>
+    </w:lvl>
+  </w:abstractNum>
+  <w:abstractNum w:abstractNumId="2" w15:restartNumberingAfterBreak="0">
     <w:nsid w:val="0B817FB1"/>
     <w:multiLevelType w:val="multilevel"/>
     <w:tmpl w:val="F1C0F066"/>
@@ -2821,7 +3700,7 @@
       </w:rPr>
     </w:lvl>
   </w:abstractNum>
-  <w:abstractNum w:abstractNumId="2" w15:restartNumberingAfterBreak="0">
+  <w:abstractNum w:abstractNumId="3" w15:restartNumberingAfterBreak="0">
     <w:nsid w:val="0E410DC8"/>
     <w:multiLevelType w:val="multilevel"/>
     <w:tmpl w:val="E2CC6358"/>
@@ -2934,7 +3813,412 @@
       </w:rPr>
     </w:lvl>
   </w:abstractNum>
-  <w:abstractNum w:abstractNumId="3" w15:restartNumberingAfterBreak="0">
+  <w:abstractNum w:abstractNumId="4" w15:restartNumberingAfterBreak="0">
+    <w:nsid w:val="1B9F5B46"/>
+    <w:multiLevelType w:val="hybridMultilevel"/>
+    <w:tmpl w:val="BCEC2760"/>
+    <w:lvl w:ilvl="0" w:tplc="04090001">
+      <w:start w:val="1"/>
+      <w:numFmt w:val="bullet"/>
+      <w:lvlText w:val=""/>
+      <w:lvlJc w:val="left"/>
+      <w:pPr>
+        <w:ind w:left="1080" w:hanging="360"/>
+      </w:pPr>
+      <w:rPr>
+        <w:rFonts w:ascii="Symbol" w:hAnsi="Symbol" w:hint="default"/>
+      </w:rPr>
+    </w:lvl>
+    <w:lvl w:ilvl="1" w:tplc="04090003" w:tentative="1">
+      <w:start w:val="1"/>
+      <w:numFmt w:val="bullet"/>
+      <w:lvlText w:val="o"/>
+      <w:lvlJc w:val="left"/>
+      <w:pPr>
+        <w:ind w:left="1800" w:hanging="360"/>
+      </w:pPr>
+      <w:rPr>
+        <w:rFonts w:ascii="Courier New" w:hAnsi="Courier New" w:cs="Courier New" w:hint="default"/>
+      </w:rPr>
+    </w:lvl>
+    <w:lvl w:ilvl="2" w:tplc="04090005" w:tentative="1">
+      <w:start w:val="1"/>
+      <w:numFmt w:val="bullet"/>
+      <w:lvlText w:val=""/>
+      <w:lvlJc w:val="left"/>
+      <w:pPr>
+        <w:ind w:left="2520" w:hanging="360"/>
+      </w:pPr>
+      <w:rPr>
+        <w:rFonts w:ascii="Wingdings" w:hAnsi="Wingdings" w:hint="default"/>
+      </w:rPr>
+    </w:lvl>
+    <w:lvl w:ilvl="3" w:tplc="04090001" w:tentative="1">
+      <w:start w:val="1"/>
+      <w:numFmt w:val="bullet"/>
+      <w:lvlText w:val=""/>
+      <w:lvlJc w:val="left"/>
+      <w:pPr>
+        <w:ind w:left="3240" w:hanging="360"/>
+      </w:pPr>
+      <w:rPr>
+        <w:rFonts w:ascii="Symbol" w:hAnsi="Symbol" w:hint="default"/>
+      </w:rPr>
+    </w:lvl>
+    <w:lvl w:ilvl="4" w:tplc="04090003" w:tentative="1">
+      <w:start w:val="1"/>
+      <w:numFmt w:val="bullet"/>
+      <w:lvlText w:val="o"/>
+      <w:lvlJc w:val="left"/>
+      <w:pPr>
+        <w:ind w:left="3960" w:hanging="360"/>
+      </w:pPr>
+      <w:rPr>
+        <w:rFonts w:ascii="Courier New" w:hAnsi="Courier New" w:cs="Courier New" w:hint="default"/>
+      </w:rPr>
+    </w:lvl>
+    <w:lvl w:ilvl="5" w:tplc="04090005" w:tentative="1">
+      <w:start w:val="1"/>
+      <w:numFmt w:val="bullet"/>
+      <w:lvlText w:val=""/>
+      <w:lvlJc w:val="left"/>
+      <w:pPr>
+        <w:ind w:left="4680" w:hanging="360"/>
+      </w:pPr>
+      <w:rPr>
+        <w:rFonts w:ascii="Wingdings" w:hAnsi="Wingdings" w:hint="default"/>
+      </w:rPr>
+    </w:lvl>
+    <w:lvl w:ilvl="6" w:tplc="04090001" w:tentative="1">
+      <w:start w:val="1"/>
+      <w:numFmt w:val="bullet"/>
+      <w:lvlText w:val=""/>
+      <w:lvlJc w:val="left"/>
+      <w:pPr>
+        <w:ind w:left="5400" w:hanging="360"/>
+      </w:pPr>
+      <w:rPr>
+        <w:rFonts w:ascii="Symbol" w:hAnsi="Symbol" w:hint="default"/>
+      </w:rPr>
+    </w:lvl>
+    <w:lvl w:ilvl="7" w:tplc="04090003" w:tentative="1">
+      <w:start w:val="1"/>
+      <w:numFmt w:val="bullet"/>
+      <w:lvlText w:val="o"/>
+      <w:lvlJc w:val="left"/>
+      <w:pPr>
+        <w:ind w:left="6120" w:hanging="360"/>
+      </w:pPr>
+      <w:rPr>
+        <w:rFonts w:ascii="Courier New" w:hAnsi="Courier New" w:cs="Courier New" w:hint="default"/>
+      </w:rPr>
+    </w:lvl>
+    <w:lvl w:ilvl="8" w:tplc="04090005" w:tentative="1">
+      <w:start w:val="1"/>
+      <w:numFmt w:val="bullet"/>
+      <w:lvlText w:val=""/>
+      <w:lvlJc w:val="left"/>
+      <w:pPr>
+        <w:ind w:left="6840" w:hanging="360"/>
+      </w:pPr>
+      <w:rPr>
+        <w:rFonts w:ascii="Wingdings" w:hAnsi="Wingdings" w:hint="default"/>
+      </w:rPr>
+    </w:lvl>
+  </w:abstractNum>
+  <w:abstractNum w:abstractNumId="5" w15:restartNumberingAfterBreak="0">
+    <w:nsid w:val="23040C4E"/>
+    <w:multiLevelType w:val="hybridMultilevel"/>
+    <w:tmpl w:val="6FBA8A56"/>
+    <w:lvl w:ilvl="0" w:tplc="04090001">
+      <w:start w:val="1"/>
+      <w:numFmt w:val="bullet"/>
+      <w:lvlText w:val=""/>
+      <w:lvlJc w:val="left"/>
+      <w:pPr>
+        <w:ind w:left="1080" w:hanging="360"/>
+      </w:pPr>
+      <w:rPr>
+        <w:rFonts w:ascii="Symbol" w:hAnsi="Symbol" w:hint="default"/>
+      </w:rPr>
+    </w:lvl>
+    <w:lvl w:ilvl="1" w:tplc="04090003" w:tentative="1">
+      <w:start w:val="1"/>
+      <w:numFmt w:val="bullet"/>
+      <w:lvlText w:val="o"/>
+      <w:lvlJc w:val="left"/>
+      <w:pPr>
+        <w:ind w:left="1800" w:hanging="360"/>
+      </w:pPr>
+      <w:rPr>
+        <w:rFonts w:ascii="Courier New" w:hAnsi="Courier New" w:cs="Courier New" w:hint="default"/>
+      </w:rPr>
+    </w:lvl>
+    <w:lvl w:ilvl="2" w:tplc="04090005" w:tentative="1">
+      <w:start w:val="1"/>
+      <w:numFmt w:val="bullet"/>
+      <w:lvlText w:val=""/>
+      <w:lvlJc w:val="left"/>
+      <w:pPr>
+        <w:ind w:left="2520" w:hanging="360"/>
+      </w:pPr>
+      <w:rPr>
+        <w:rFonts w:ascii="Wingdings" w:hAnsi="Wingdings" w:hint="default"/>
+      </w:rPr>
+    </w:lvl>
+    <w:lvl w:ilvl="3" w:tplc="04090001" w:tentative="1">
+      <w:start w:val="1"/>
+      <w:numFmt w:val="bullet"/>
+      <w:lvlText w:val=""/>
+      <w:lvlJc w:val="left"/>
+      <w:pPr>
+        <w:ind w:left="3240" w:hanging="360"/>
+      </w:pPr>
+      <w:rPr>
+        <w:rFonts w:ascii="Symbol" w:hAnsi="Symbol" w:hint="default"/>
+      </w:rPr>
+    </w:lvl>
+    <w:lvl w:ilvl="4" w:tplc="04090003" w:tentative="1">
+      <w:start w:val="1"/>
+      <w:numFmt w:val="bullet"/>
+      <w:lvlText w:val="o"/>
+      <w:lvlJc w:val="left"/>
+      <w:pPr>
+        <w:ind w:left="3960" w:hanging="360"/>
+      </w:pPr>
+      <w:rPr>
+        <w:rFonts w:ascii="Courier New" w:hAnsi="Courier New" w:cs="Courier New" w:hint="default"/>
+      </w:rPr>
+    </w:lvl>
+    <w:lvl w:ilvl="5" w:tplc="04090005" w:tentative="1">
+      <w:start w:val="1"/>
+      <w:numFmt w:val="bullet"/>
+      <w:lvlText w:val=""/>
+      <w:lvlJc w:val="left"/>
+      <w:pPr>
+        <w:ind w:left="4680" w:hanging="360"/>
+      </w:pPr>
+      <w:rPr>
+        <w:rFonts w:ascii="Wingdings" w:hAnsi="Wingdings" w:hint="default"/>
+      </w:rPr>
+    </w:lvl>
+    <w:lvl w:ilvl="6" w:tplc="04090001" w:tentative="1">
+      <w:start w:val="1"/>
+      <w:numFmt w:val="bullet"/>
+      <w:lvlText w:val=""/>
+      <w:lvlJc w:val="left"/>
+      <w:pPr>
+        <w:ind w:left="5400" w:hanging="360"/>
+      </w:pPr>
+      <w:rPr>
+        <w:rFonts w:ascii="Symbol" w:hAnsi="Symbol" w:hint="default"/>
+      </w:rPr>
+    </w:lvl>
+    <w:lvl w:ilvl="7" w:tplc="04090003" w:tentative="1">
+      <w:start w:val="1"/>
+      <w:numFmt w:val="bullet"/>
+      <w:lvlText w:val="o"/>
+      <w:lvlJc w:val="left"/>
+      <w:pPr>
+        <w:ind w:left="6120" w:hanging="360"/>
+      </w:pPr>
+      <w:rPr>
+        <w:rFonts w:ascii="Courier New" w:hAnsi="Courier New" w:cs="Courier New" w:hint="default"/>
+      </w:rPr>
+    </w:lvl>
+    <w:lvl w:ilvl="8" w:tplc="04090005" w:tentative="1">
+      <w:start w:val="1"/>
+      <w:numFmt w:val="bullet"/>
+      <w:lvlText w:val=""/>
+      <w:lvlJc w:val="left"/>
+      <w:pPr>
+        <w:ind w:left="6840" w:hanging="360"/>
+      </w:pPr>
+      <w:rPr>
+        <w:rFonts w:ascii="Wingdings" w:hAnsi="Wingdings" w:hint="default"/>
+      </w:rPr>
+    </w:lvl>
+  </w:abstractNum>
+  <w:abstractNum w:abstractNumId="6" w15:restartNumberingAfterBreak="0">
+    <w:nsid w:val="33DD515F"/>
+    <w:multiLevelType w:val="hybridMultilevel"/>
+    <w:tmpl w:val="A8BEF954"/>
+    <w:lvl w:ilvl="0" w:tplc="70283A02">
+      <w:start w:val="2"/>
+      <w:numFmt w:val="decimal"/>
+      <w:lvlText w:val="%1."/>
+      <w:lvlJc w:val="left"/>
+      <w:pPr>
+        <w:ind w:left="720" w:hanging="360"/>
+      </w:pPr>
+      <w:rPr>
+        <w:rFonts w:hint="default"/>
+        <w:b/>
+      </w:rPr>
+    </w:lvl>
+    <w:lvl w:ilvl="1" w:tplc="04090019" w:tentative="1">
+      <w:start w:val="1"/>
+      <w:numFmt w:val="lowerLetter"/>
+      <w:lvlText w:val="%2."/>
+      <w:lvlJc w:val="left"/>
+      <w:pPr>
+        <w:ind w:left="1440" w:hanging="360"/>
+      </w:pPr>
+    </w:lvl>
+    <w:lvl w:ilvl="2" w:tplc="0409001B" w:tentative="1">
+      <w:start w:val="1"/>
+      <w:numFmt w:val="lowerRoman"/>
+      <w:lvlText w:val="%3."/>
+      <w:lvlJc w:val="right"/>
+      <w:pPr>
+        <w:ind w:left="2160" w:hanging="180"/>
+      </w:pPr>
+    </w:lvl>
+    <w:lvl w:ilvl="3" w:tplc="0409000F" w:tentative="1">
+      <w:start w:val="1"/>
+      <w:numFmt w:val="decimal"/>
+      <w:lvlText w:val="%4."/>
+      <w:lvlJc w:val="left"/>
+      <w:pPr>
+        <w:ind w:left="2880" w:hanging="360"/>
+      </w:pPr>
+    </w:lvl>
+    <w:lvl w:ilvl="4" w:tplc="04090019" w:tentative="1">
+      <w:start w:val="1"/>
+      <w:numFmt w:val="lowerLetter"/>
+      <w:lvlText w:val="%5."/>
+      <w:lvlJc w:val="left"/>
+      <w:pPr>
+        <w:ind w:left="3600" w:hanging="360"/>
+      </w:pPr>
+    </w:lvl>
+    <w:lvl w:ilvl="5" w:tplc="0409001B" w:tentative="1">
+      <w:start w:val="1"/>
+      <w:numFmt w:val="lowerRoman"/>
+      <w:lvlText w:val="%6."/>
+      <w:lvlJc w:val="right"/>
+      <w:pPr>
+        <w:ind w:left="4320" w:hanging="180"/>
+      </w:pPr>
+    </w:lvl>
+    <w:lvl w:ilvl="6" w:tplc="0409000F" w:tentative="1">
+      <w:start w:val="1"/>
+      <w:numFmt w:val="decimal"/>
+      <w:lvlText w:val="%7."/>
+      <w:lvlJc w:val="left"/>
+      <w:pPr>
+        <w:ind w:left="5040" w:hanging="360"/>
+      </w:pPr>
+    </w:lvl>
+    <w:lvl w:ilvl="7" w:tplc="04090019" w:tentative="1">
+      <w:start w:val="1"/>
+      <w:numFmt w:val="lowerLetter"/>
+      <w:lvlText w:val="%8."/>
+      <w:lvlJc w:val="left"/>
+      <w:pPr>
+        <w:ind w:left="5760" w:hanging="360"/>
+      </w:pPr>
+    </w:lvl>
+    <w:lvl w:ilvl="8" w:tplc="0409001B" w:tentative="1">
+      <w:start w:val="1"/>
+      <w:numFmt w:val="lowerRoman"/>
+      <w:lvlText w:val="%9."/>
+      <w:lvlJc w:val="right"/>
+      <w:pPr>
+        <w:ind w:left="6480" w:hanging="180"/>
+      </w:pPr>
+    </w:lvl>
+  </w:abstractNum>
+  <w:abstractNum w:abstractNumId="7" w15:restartNumberingAfterBreak="0">
+    <w:nsid w:val="38F14117"/>
+    <w:multiLevelType w:val="hybridMultilevel"/>
+    <w:tmpl w:val="345E578E"/>
+    <w:lvl w:ilvl="0" w:tplc="04090019">
+      <w:start w:val="1"/>
+      <w:numFmt w:val="lowerLetter"/>
+      <w:lvlText w:val="%1."/>
+      <w:lvlJc w:val="left"/>
+      <w:pPr>
+        <w:ind w:left="720" w:hanging="360"/>
+      </w:pPr>
+      <w:rPr>
+        <w:rFonts w:hint="default"/>
+      </w:rPr>
+    </w:lvl>
+    <w:lvl w:ilvl="1" w:tplc="04090019" w:tentative="1">
+      <w:start w:val="1"/>
+      <w:numFmt w:val="lowerLetter"/>
+      <w:lvlText w:val="%2."/>
+      <w:lvlJc w:val="left"/>
+      <w:pPr>
+        <w:ind w:left="1440" w:hanging="360"/>
+      </w:pPr>
+    </w:lvl>
+    <w:lvl w:ilvl="2" w:tplc="0409001B" w:tentative="1">
+      <w:start w:val="1"/>
+      <w:numFmt w:val="lowerRoman"/>
+      <w:lvlText w:val="%3."/>
+      <w:lvlJc w:val="right"/>
+      <w:pPr>
+        <w:ind w:left="2160" w:hanging="180"/>
+      </w:pPr>
+    </w:lvl>
+    <w:lvl w:ilvl="3" w:tplc="0409000F" w:tentative="1">
+      <w:start w:val="1"/>
+      <w:numFmt w:val="decimal"/>
+      <w:lvlText w:val="%4."/>
+      <w:lvlJc w:val="left"/>
+      <w:pPr>
+        <w:ind w:left="2880" w:hanging="360"/>
+      </w:pPr>
+    </w:lvl>
+    <w:lvl w:ilvl="4" w:tplc="04090019" w:tentative="1">
+      <w:start w:val="1"/>
+      <w:numFmt w:val="lowerLetter"/>
+      <w:lvlText w:val="%5."/>
+      <w:lvlJc w:val="left"/>
+      <w:pPr>
+        <w:ind w:left="3600" w:hanging="360"/>
+      </w:pPr>
+    </w:lvl>
+    <w:lvl w:ilvl="5" w:tplc="0409001B" w:tentative="1">
+      <w:start w:val="1"/>
+      <w:numFmt w:val="lowerRoman"/>
+      <w:lvlText w:val="%6."/>
+      <w:lvlJc w:val="right"/>
+      <w:pPr>
+        <w:ind w:left="4320" w:hanging="180"/>
+      </w:pPr>
+    </w:lvl>
+    <w:lvl w:ilvl="6" w:tplc="0409000F" w:tentative="1">
+      <w:start w:val="1"/>
+      <w:numFmt w:val="decimal"/>
+      <w:lvlText w:val="%7."/>
+      <w:lvlJc w:val="left"/>
+      <w:pPr>
+        <w:ind w:left="5040" w:hanging="360"/>
+      </w:pPr>
+    </w:lvl>
+    <w:lvl w:ilvl="7" w:tplc="04090019" w:tentative="1">
+      <w:start w:val="1"/>
+      <w:numFmt w:val="lowerLetter"/>
+      <w:lvlText w:val="%8."/>
+      <w:lvlJc w:val="left"/>
+      <w:pPr>
+        <w:ind w:left="5760" w:hanging="360"/>
+      </w:pPr>
+    </w:lvl>
+    <w:lvl w:ilvl="8" w:tplc="0409001B" w:tentative="1">
+      <w:start w:val="1"/>
+      <w:numFmt w:val="lowerRoman"/>
+      <w:lvlText w:val="%9."/>
+      <w:lvlJc w:val="right"/>
+      <w:pPr>
+        <w:ind w:left="6480" w:hanging="180"/>
+      </w:pPr>
+    </w:lvl>
+  </w:abstractNum>
+  <w:abstractNum w:abstractNumId="8" w15:restartNumberingAfterBreak="0">
     <w:nsid w:val="41201F46"/>
     <w:multiLevelType w:val="hybridMultilevel"/>
     <w:tmpl w:val="0AFA53FA"/>
@@ -2944,7 +4228,7 @@
       <w:lvlText w:val=""/>
       <w:lvlJc w:val="left"/>
       <w:pPr>
-        <w:ind w:left="2620" w:hanging="360"/>
+        <w:ind w:left="1080" w:hanging="360"/>
       </w:pPr>
       <w:rPr>
         <w:rFonts w:ascii="Symbol" w:hAnsi="Symbol" w:hint="default"/>
@@ -2956,7 +4240,7 @@
       <w:lvlText w:val="o"/>
       <w:lvlJc w:val="left"/>
       <w:pPr>
-        <w:ind w:left="3340" w:hanging="360"/>
+        <w:ind w:left="1800" w:hanging="360"/>
       </w:pPr>
       <w:rPr>
         <w:rFonts w:ascii="Courier New" w:hAnsi="Courier New" w:cs="Courier New" w:hint="default"/>
@@ -2968,7 +4252,7 @@
       <w:lvlText w:val=""/>
       <w:lvlJc w:val="left"/>
       <w:pPr>
-        <w:ind w:left="4060" w:hanging="360"/>
+        <w:ind w:left="2520" w:hanging="360"/>
       </w:pPr>
       <w:rPr>
         <w:rFonts w:ascii="Wingdings" w:hAnsi="Wingdings" w:hint="default"/>
@@ -2980,7 +4264,7 @@
       <w:lvlText w:val=""/>
       <w:lvlJc w:val="left"/>
       <w:pPr>
-        <w:ind w:left="4780" w:hanging="360"/>
+        <w:ind w:left="3240" w:hanging="360"/>
       </w:pPr>
       <w:rPr>
         <w:rFonts w:ascii="Symbol" w:hAnsi="Symbol" w:hint="default"/>
@@ -2992,7 +4276,7 @@
       <w:lvlText w:val="o"/>
       <w:lvlJc w:val="left"/>
       <w:pPr>
-        <w:ind w:left="5500" w:hanging="360"/>
+        <w:ind w:left="3960" w:hanging="360"/>
       </w:pPr>
       <w:rPr>
         <w:rFonts w:ascii="Courier New" w:hAnsi="Courier New" w:cs="Courier New" w:hint="default"/>
@@ -3004,7 +4288,7 @@
       <w:lvlText w:val=""/>
       <w:lvlJc w:val="left"/>
       <w:pPr>
-        <w:ind w:left="6220" w:hanging="360"/>
+        <w:ind w:left="4680" w:hanging="360"/>
       </w:pPr>
       <w:rPr>
         <w:rFonts w:ascii="Wingdings" w:hAnsi="Wingdings" w:hint="default"/>
@@ -3016,7 +4300,7 @@
       <w:lvlText w:val=""/>
       <w:lvlJc w:val="left"/>
       <w:pPr>
-        <w:ind w:left="6940" w:hanging="360"/>
+        <w:ind w:left="5400" w:hanging="360"/>
       </w:pPr>
       <w:rPr>
         <w:rFonts w:ascii="Symbol" w:hAnsi="Symbol" w:hint="default"/>
@@ -3028,7 +4312,7 @@
       <w:lvlText w:val="o"/>
       <w:lvlJc w:val="left"/>
       <w:pPr>
-        <w:ind w:left="7660" w:hanging="360"/>
+        <w:ind w:left="6120" w:hanging="360"/>
       </w:pPr>
       <w:rPr>
         <w:rFonts w:ascii="Courier New" w:hAnsi="Courier New" w:cs="Courier New" w:hint="default"/>
@@ -3040,14 +4324,216 @@
       <w:lvlText w:val=""/>
       <w:lvlJc w:val="left"/>
       <w:pPr>
-        <w:ind w:left="8380" w:hanging="360"/>
+        <w:ind w:left="6840" w:hanging="360"/>
       </w:pPr>
       <w:rPr>
         <w:rFonts w:ascii="Wingdings" w:hAnsi="Wingdings" w:hint="default"/>
       </w:rPr>
     </w:lvl>
   </w:abstractNum>
-  <w:abstractNum w:abstractNumId="4" w15:restartNumberingAfterBreak="0">
+  <w:abstractNum w:abstractNumId="9" w15:restartNumberingAfterBreak="0">
+    <w:nsid w:val="430014EC"/>
+    <w:multiLevelType w:val="hybridMultilevel"/>
+    <w:tmpl w:val="F18E566C"/>
+    <w:lvl w:ilvl="0" w:tplc="0409000F">
+      <w:start w:val="2"/>
+      <w:numFmt w:val="decimal"/>
+      <w:lvlText w:val="%1."/>
+      <w:lvlJc w:val="left"/>
+      <w:pPr>
+        <w:ind w:left="360" w:hanging="360"/>
+      </w:pPr>
+      <w:rPr>
+        <w:rFonts w:hint="default"/>
+      </w:rPr>
+    </w:lvl>
+    <w:lvl w:ilvl="1" w:tplc="04090019" w:tentative="1">
+      <w:start w:val="1"/>
+      <w:numFmt w:val="lowerLetter"/>
+      <w:lvlText w:val="%2."/>
+      <w:lvlJc w:val="left"/>
+      <w:pPr>
+        <w:ind w:left="1080" w:hanging="360"/>
+      </w:pPr>
+    </w:lvl>
+    <w:lvl w:ilvl="2" w:tplc="0409001B" w:tentative="1">
+      <w:start w:val="1"/>
+      <w:numFmt w:val="lowerRoman"/>
+      <w:lvlText w:val="%3."/>
+      <w:lvlJc w:val="right"/>
+      <w:pPr>
+        <w:ind w:left="1800" w:hanging="180"/>
+      </w:pPr>
+    </w:lvl>
+    <w:lvl w:ilvl="3" w:tplc="0409000F" w:tentative="1">
+      <w:start w:val="1"/>
+      <w:numFmt w:val="decimal"/>
+      <w:lvlText w:val="%4."/>
+      <w:lvlJc w:val="left"/>
+      <w:pPr>
+        <w:ind w:left="2520" w:hanging="360"/>
+      </w:pPr>
+    </w:lvl>
+    <w:lvl w:ilvl="4" w:tplc="04090019" w:tentative="1">
+      <w:start w:val="1"/>
+      <w:numFmt w:val="lowerLetter"/>
+      <w:lvlText w:val="%5."/>
+      <w:lvlJc w:val="left"/>
+      <w:pPr>
+        <w:ind w:left="3240" w:hanging="360"/>
+      </w:pPr>
+    </w:lvl>
+    <w:lvl w:ilvl="5" w:tplc="0409001B" w:tentative="1">
+      <w:start w:val="1"/>
+      <w:numFmt w:val="lowerRoman"/>
+      <w:lvlText w:val="%6."/>
+      <w:lvlJc w:val="right"/>
+      <w:pPr>
+        <w:ind w:left="3960" w:hanging="180"/>
+      </w:pPr>
+    </w:lvl>
+    <w:lvl w:ilvl="6" w:tplc="0409000F" w:tentative="1">
+      <w:start w:val="1"/>
+      <w:numFmt w:val="decimal"/>
+      <w:lvlText w:val="%7."/>
+      <w:lvlJc w:val="left"/>
+      <w:pPr>
+        <w:ind w:left="4680" w:hanging="360"/>
+      </w:pPr>
+    </w:lvl>
+    <w:lvl w:ilvl="7" w:tplc="04090019" w:tentative="1">
+      <w:start w:val="1"/>
+      <w:numFmt w:val="lowerLetter"/>
+      <w:lvlText w:val="%8."/>
+      <w:lvlJc w:val="left"/>
+      <w:pPr>
+        <w:ind w:left="5400" w:hanging="360"/>
+      </w:pPr>
+    </w:lvl>
+    <w:lvl w:ilvl="8" w:tplc="0409001B" w:tentative="1">
+      <w:start w:val="1"/>
+      <w:numFmt w:val="lowerRoman"/>
+      <w:lvlText w:val="%9."/>
+      <w:lvlJc w:val="right"/>
+      <w:pPr>
+        <w:ind w:left="6120" w:hanging="180"/>
+      </w:pPr>
+    </w:lvl>
+  </w:abstractNum>
+  <w:abstractNum w:abstractNumId="10" w15:restartNumberingAfterBreak="0">
+    <w:nsid w:val="48134B7C"/>
+    <w:multiLevelType w:val="hybridMultilevel"/>
+    <w:tmpl w:val="0E4E48BC"/>
+    <w:lvl w:ilvl="0" w:tplc="04090001">
+      <w:start w:val="1"/>
+      <w:numFmt w:val="bullet"/>
+      <w:lvlText w:val=""/>
+      <w:lvlJc w:val="left"/>
+      <w:pPr>
+        <w:ind w:left="720" w:hanging="360"/>
+      </w:pPr>
+      <w:rPr>
+        <w:rFonts w:ascii="Symbol" w:hAnsi="Symbol" w:hint="default"/>
+      </w:rPr>
+    </w:lvl>
+    <w:lvl w:ilvl="1" w:tplc="04090003" w:tentative="1">
+      <w:start w:val="1"/>
+      <w:numFmt w:val="bullet"/>
+      <w:lvlText w:val="o"/>
+      <w:lvlJc w:val="left"/>
+      <w:pPr>
+        <w:ind w:left="1440" w:hanging="360"/>
+      </w:pPr>
+      <w:rPr>
+        <w:rFonts w:ascii="Courier New" w:hAnsi="Courier New" w:cs="Courier New" w:hint="default"/>
+      </w:rPr>
+    </w:lvl>
+    <w:lvl w:ilvl="2" w:tplc="04090005" w:tentative="1">
+      <w:start w:val="1"/>
+      <w:numFmt w:val="bullet"/>
+      <w:lvlText w:val=""/>
+      <w:lvlJc w:val="left"/>
+      <w:pPr>
+        <w:ind w:left="2160" w:hanging="360"/>
+      </w:pPr>
+      <w:rPr>
+        <w:rFonts w:ascii="Wingdings" w:hAnsi="Wingdings" w:hint="default"/>
+      </w:rPr>
+    </w:lvl>
+    <w:lvl w:ilvl="3" w:tplc="04090001" w:tentative="1">
+      <w:start w:val="1"/>
+      <w:numFmt w:val="bullet"/>
+      <w:lvlText w:val=""/>
+      <w:lvlJc w:val="left"/>
+      <w:pPr>
+        <w:ind w:left="2880" w:hanging="360"/>
+      </w:pPr>
+      <w:rPr>
+        <w:rFonts w:ascii="Symbol" w:hAnsi="Symbol" w:hint="default"/>
+      </w:rPr>
+    </w:lvl>
+    <w:lvl w:ilvl="4" w:tplc="04090003" w:tentative="1">
+      <w:start w:val="1"/>
+      <w:numFmt w:val="bullet"/>
+      <w:lvlText w:val="o"/>
+      <w:lvlJc w:val="left"/>
+      <w:pPr>
+        <w:ind w:left="3600" w:hanging="360"/>
+      </w:pPr>
+      <w:rPr>
+        <w:rFonts w:ascii="Courier New" w:hAnsi="Courier New" w:cs="Courier New" w:hint="default"/>
+      </w:rPr>
+    </w:lvl>
+    <w:lvl w:ilvl="5" w:tplc="04090005" w:tentative="1">
+      <w:start w:val="1"/>
+      <w:numFmt w:val="bullet"/>
+      <w:lvlText w:val=""/>
+      <w:lvlJc w:val="left"/>
+      <w:pPr>
+        <w:ind w:left="4320" w:hanging="360"/>
+      </w:pPr>
+      <w:rPr>
+        <w:rFonts w:ascii="Wingdings" w:hAnsi="Wingdings" w:hint="default"/>
+      </w:rPr>
+    </w:lvl>
+    <w:lvl w:ilvl="6" w:tplc="04090001" w:tentative="1">
+      <w:start w:val="1"/>
+      <w:numFmt w:val="bullet"/>
+      <w:lvlText w:val=""/>
+      <w:lvlJc w:val="left"/>
+      <w:pPr>
+        <w:ind w:left="5040" w:hanging="360"/>
+      </w:pPr>
+      <w:rPr>
+        <w:rFonts w:ascii="Symbol" w:hAnsi="Symbol" w:hint="default"/>
+      </w:rPr>
+    </w:lvl>
+    <w:lvl w:ilvl="7" w:tplc="04090003" w:tentative="1">
+      <w:start w:val="1"/>
+      <w:numFmt w:val="bullet"/>
+      <w:lvlText w:val="o"/>
+      <w:lvlJc w:val="left"/>
+      <w:pPr>
+        <w:ind w:left="5760" w:hanging="360"/>
+      </w:pPr>
+      <w:rPr>
+        <w:rFonts w:ascii="Courier New" w:hAnsi="Courier New" w:cs="Courier New" w:hint="default"/>
+      </w:rPr>
+    </w:lvl>
+    <w:lvl w:ilvl="8" w:tplc="04090005" w:tentative="1">
+      <w:start w:val="1"/>
+      <w:numFmt w:val="bullet"/>
+      <w:lvlText w:val=""/>
+      <w:lvlJc w:val="left"/>
+      <w:pPr>
+        <w:ind w:left="6480" w:hanging="360"/>
+      </w:pPr>
+      <w:rPr>
+        <w:rFonts w:ascii="Wingdings" w:hAnsi="Wingdings" w:hint="default"/>
+      </w:rPr>
+    </w:lvl>
+  </w:abstractNum>
+  <w:abstractNum w:abstractNumId="11" w15:restartNumberingAfterBreak="0">
     <w:nsid w:val="4B2E7B7D"/>
     <w:multiLevelType w:val="multilevel"/>
     <w:tmpl w:val="997CBCCA"/>
@@ -3160,7 +4646,120 @@
       </w:rPr>
     </w:lvl>
   </w:abstractNum>
-  <w:abstractNum w:abstractNumId="5" w15:restartNumberingAfterBreak="0">
+  <w:abstractNum w:abstractNumId="12" w15:restartNumberingAfterBreak="0">
+    <w:nsid w:val="525A0FBE"/>
+    <w:multiLevelType w:val="hybridMultilevel"/>
+    <w:tmpl w:val="45DA1036"/>
+    <w:lvl w:ilvl="0" w:tplc="04090001">
+      <w:start w:val="1"/>
+      <w:numFmt w:val="bullet"/>
+      <w:lvlText w:val=""/>
+      <w:lvlJc w:val="left"/>
+      <w:pPr>
+        <w:ind w:left="1080" w:hanging="360"/>
+      </w:pPr>
+      <w:rPr>
+        <w:rFonts w:ascii="Symbol" w:hAnsi="Symbol" w:hint="default"/>
+      </w:rPr>
+    </w:lvl>
+    <w:lvl w:ilvl="1" w:tplc="04090003" w:tentative="1">
+      <w:start w:val="1"/>
+      <w:numFmt w:val="bullet"/>
+      <w:lvlText w:val="o"/>
+      <w:lvlJc w:val="left"/>
+      <w:pPr>
+        <w:ind w:left="1800" w:hanging="360"/>
+      </w:pPr>
+      <w:rPr>
+        <w:rFonts w:ascii="Courier New" w:hAnsi="Courier New" w:cs="Courier New" w:hint="default"/>
+      </w:rPr>
+    </w:lvl>
+    <w:lvl w:ilvl="2" w:tplc="04090005" w:tentative="1">
+      <w:start w:val="1"/>
+      <w:numFmt w:val="bullet"/>
+      <w:lvlText w:val=""/>
+      <w:lvlJc w:val="left"/>
+      <w:pPr>
+        <w:ind w:left="2520" w:hanging="360"/>
+      </w:pPr>
+      <w:rPr>
+        <w:rFonts w:ascii="Wingdings" w:hAnsi="Wingdings" w:hint="default"/>
+      </w:rPr>
+    </w:lvl>
+    <w:lvl w:ilvl="3" w:tplc="04090001" w:tentative="1">
+      <w:start w:val="1"/>
+      <w:numFmt w:val="bullet"/>
+      <w:lvlText w:val=""/>
+      <w:lvlJc w:val="left"/>
+      <w:pPr>
+        <w:ind w:left="3240" w:hanging="360"/>
+      </w:pPr>
+      <w:rPr>
+        <w:rFonts w:ascii="Symbol" w:hAnsi="Symbol" w:hint="default"/>
+      </w:rPr>
+    </w:lvl>
+    <w:lvl w:ilvl="4" w:tplc="04090003" w:tentative="1">
+      <w:start w:val="1"/>
+      <w:numFmt w:val="bullet"/>
+      <w:lvlText w:val="o"/>
+      <w:lvlJc w:val="left"/>
+      <w:pPr>
+        <w:ind w:left="3960" w:hanging="360"/>
+      </w:pPr>
+      <w:rPr>
+        <w:rFonts w:ascii="Courier New" w:hAnsi="Courier New" w:cs="Courier New" w:hint="default"/>
+      </w:rPr>
+    </w:lvl>
+    <w:lvl w:ilvl="5" w:tplc="04090005" w:tentative="1">
+      <w:start w:val="1"/>
+      <w:numFmt w:val="bullet"/>
+      <w:lvlText w:val=""/>
+      <w:lvlJc w:val="left"/>
+      <w:pPr>
+        <w:ind w:left="4680" w:hanging="360"/>
+      </w:pPr>
+      <w:rPr>
+        <w:rFonts w:ascii="Wingdings" w:hAnsi="Wingdings" w:hint="default"/>
+      </w:rPr>
+    </w:lvl>
+    <w:lvl w:ilvl="6" w:tplc="04090001" w:tentative="1">
+      <w:start w:val="1"/>
+      <w:numFmt w:val="bullet"/>
+      <w:lvlText w:val=""/>
+      <w:lvlJc w:val="left"/>
+      <w:pPr>
+        <w:ind w:left="5400" w:hanging="360"/>
+      </w:pPr>
+      <w:rPr>
+        <w:rFonts w:ascii="Symbol" w:hAnsi="Symbol" w:hint="default"/>
+      </w:rPr>
+    </w:lvl>
+    <w:lvl w:ilvl="7" w:tplc="04090003" w:tentative="1">
+      <w:start w:val="1"/>
+      <w:numFmt w:val="bullet"/>
+      <w:lvlText w:val="o"/>
+      <w:lvlJc w:val="left"/>
+      <w:pPr>
+        <w:ind w:left="6120" w:hanging="360"/>
+      </w:pPr>
+      <w:rPr>
+        <w:rFonts w:ascii="Courier New" w:hAnsi="Courier New" w:cs="Courier New" w:hint="default"/>
+      </w:rPr>
+    </w:lvl>
+    <w:lvl w:ilvl="8" w:tplc="04090005" w:tentative="1">
+      <w:start w:val="1"/>
+      <w:numFmt w:val="bullet"/>
+      <w:lvlText w:val=""/>
+      <w:lvlJc w:val="left"/>
+      <w:pPr>
+        <w:ind w:left="6840" w:hanging="360"/>
+      </w:pPr>
+      <w:rPr>
+        <w:rFonts w:ascii="Wingdings" w:hAnsi="Wingdings" w:hint="default"/>
+      </w:rPr>
+    </w:lvl>
+  </w:abstractNum>
+  <w:abstractNum w:abstractNumId="13" w15:restartNumberingAfterBreak="0">
     <w:nsid w:val="572623AA"/>
     <w:multiLevelType w:val="multilevel"/>
     <w:tmpl w:val="E43A0BBC"/>
@@ -3273,7 +4872,7 @@
       </w:rPr>
     </w:lvl>
   </w:abstractNum>
-  <w:abstractNum w:abstractNumId="6" w15:restartNumberingAfterBreak="0">
+  <w:abstractNum w:abstractNumId="14" w15:restartNumberingAfterBreak="0">
     <w:nsid w:val="5ADE45D7"/>
     <w:multiLevelType w:val="hybridMultilevel"/>
     <w:tmpl w:val="FFEA50FA"/>
@@ -3386,7 +4985,120 @@
       </w:rPr>
     </w:lvl>
   </w:abstractNum>
-  <w:abstractNum w:abstractNumId="7" w15:restartNumberingAfterBreak="0">
+  <w:abstractNum w:abstractNumId="15" w15:restartNumberingAfterBreak="0">
+    <w:nsid w:val="65C2143C"/>
+    <w:multiLevelType w:val="hybridMultilevel"/>
+    <w:tmpl w:val="06985EFA"/>
+    <w:lvl w:ilvl="0" w:tplc="04090001">
+      <w:start w:val="1"/>
+      <w:numFmt w:val="bullet"/>
+      <w:lvlText w:val=""/>
+      <w:lvlJc w:val="left"/>
+      <w:pPr>
+        <w:ind w:left="720" w:hanging="360"/>
+      </w:pPr>
+      <w:rPr>
+        <w:rFonts w:ascii="Symbol" w:hAnsi="Symbol" w:hint="default"/>
+      </w:rPr>
+    </w:lvl>
+    <w:lvl w:ilvl="1" w:tplc="04090003" w:tentative="1">
+      <w:start w:val="1"/>
+      <w:numFmt w:val="bullet"/>
+      <w:lvlText w:val="o"/>
+      <w:lvlJc w:val="left"/>
+      <w:pPr>
+        <w:ind w:left="1440" w:hanging="360"/>
+      </w:pPr>
+      <w:rPr>
+        <w:rFonts w:ascii="Courier New" w:hAnsi="Courier New" w:cs="Courier New" w:hint="default"/>
+      </w:rPr>
+    </w:lvl>
+    <w:lvl w:ilvl="2" w:tplc="04090005" w:tentative="1">
+      <w:start w:val="1"/>
+      <w:numFmt w:val="bullet"/>
+      <w:lvlText w:val=""/>
+      <w:lvlJc w:val="left"/>
+      <w:pPr>
+        <w:ind w:left="2160" w:hanging="360"/>
+      </w:pPr>
+      <w:rPr>
+        <w:rFonts w:ascii="Wingdings" w:hAnsi="Wingdings" w:hint="default"/>
+      </w:rPr>
+    </w:lvl>
+    <w:lvl w:ilvl="3" w:tplc="04090001" w:tentative="1">
+      <w:start w:val="1"/>
+      <w:numFmt w:val="bullet"/>
+      <w:lvlText w:val=""/>
+      <w:lvlJc w:val="left"/>
+      <w:pPr>
+        <w:ind w:left="2880" w:hanging="360"/>
+      </w:pPr>
+      <w:rPr>
+        <w:rFonts w:ascii="Symbol" w:hAnsi="Symbol" w:hint="default"/>
+      </w:rPr>
+    </w:lvl>
+    <w:lvl w:ilvl="4" w:tplc="04090003" w:tentative="1">
+      <w:start w:val="1"/>
+      <w:numFmt w:val="bullet"/>
+      <w:lvlText w:val="o"/>
+      <w:lvlJc w:val="left"/>
+      <w:pPr>
+        <w:ind w:left="3600" w:hanging="360"/>
+      </w:pPr>
+      <w:rPr>
+        <w:rFonts w:ascii="Courier New" w:hAnsi="Courier New" w:cs="Courier New" w:hint="default"/>
+      </w:rPr>
+    </w:lvl>
+    <w:lvl w:ilvl="5" w:tplc="04090005" w:tentative="1">
+      <w:start w:val="1"/>
+      <w:numFmt w:val="bullet"/>
+      <w:lvlText w:val=""/>
+      <w:lvlJc w:val="left"/>
+      <w:pPr>
+        <w:ind w:left="4320" w:hanging="360"/>
+      </w:pPr>
+      <w:rPr>
+        <w:rFonts w:ascii="Wingdings" w:hAnsi="Wingdings" w:hint="default"/>
+      </w:rPr>
+    </w:lvl>
+    <w:lvl w:ilvl="6" w:tplc="04090001" w:tentative="1">
+      <w:start w:val="1"/>
+      <w:numFmt w:val="bullet"/>
+      <w:lvlText w:val=""/>
+      <w:lvlJc w:val="left"/>
+      <w:pPr>
+        <w:ind w:left="5040" w:hanging="360"/>
+      </w:pPr>
+      <w:rPr>
+        <w:rFonts w:ascii="Symbol" w:hAnsi="Symbol" w:hint="default"/>
+      </w:rPr>
+    </w:lvl>
+    <w:lvl w:ilvl="7" w:tplc="04090003" w:tentative="1">
+      <w:start w:val="1"/>
+      <w:numFmt w:val="bullet"/>
+      <w:lvlText w:val="o"/>
+      <w:lvlJc w:val="left"/>
+      <w:pPr>
+        <w:ind w:left="5760" w:hanging="360"/>
+      </w:pPr>
+      <w:rPr>
+        <w:rFonts w:ascii="Courier New" w:hAnsi="Courier New" w:cs="Courier New" w:hint="default"/>
+      </w:rPr>
+    </w:lvl>
+    <w:lvl w:ilvl="8" w:tplc="04090005" w:tentative="1">
+      <w:start w:val="1"/>
+      <w:numFmt w:val="bullet"/>
+      <w:lvlText w:val=""/>
+      <w:lvlJc w:val="left"/>
+      <w:pPr>
+        <w:ind w:left="6480" w:hanging="360"/>
+      </w:pPr>
+      <w:rPr>
+        <w:rFonts w:ascii="Wingdings" w:hAnsi="Wingdings" w:hint="default"/>
+      </w:rPr>
+    </w:lvl>
+  </w:abstractNum>
+  <w:abstractNum w:abstractNumId="16" w15:restartNumberingAfterBreak="0">
     <w:nsid w:val="688745ED"/>
     <w:multiLevelType w:val="hybridMultilevel"/>
     <w:tmpl w:val="AC665C76"/>
@@ -3499,7 +5211,7 @@
       </w:rPr>
     </w:lvl>
   </w:abstractNum>
-  <w:abstractNum w:abstractNumId="8" w15:restartNumberingAfterBreak="0">
+  <w:abstractNum w:abstractNumId="17" w15:restartNumberingAfterBreak="0">
     <w:nsid w:val="737060FB"/>
     <w:multiLevelType w:val="hybridMultilevel"/>
     <w:tmpl w:val="B66CD432"/>
@@ -3613,31 +5325,58 @@
     </w:lvl>
   </w:abstractNum>
   <w:num w:numId="1">
-    <w:abstractNumId w:val="1"/>
+    <w:abstractNumId w:val="2"/>
   </w:num>
   <w:num w:numId="2">
-    <w:abstractNumId w:val="2"/>
+    <w:abstractNumId w:val="3"/>
   </w:num>
   <w:num w:numId="3">
-    <w:abstractNumId w:val="5"/>
+    <w:abstractNumId w:val="13"/>
   </w:num>
   <w:num w:numId="4">
-    <w:abstractNumId w:val="4"/>
+    <w:abstractNumId w:val="11"/>
   </w:num>
   <w:num w:numId="5">
     <w:abstractNumId w:val="0"/>
   </w:num>
   <w:num w:numId="6">
-    <w:abstractNumId w:val="3"/>
+    <w:abstractNumId w:val="8"/>
   </w:num>
   <w:num w:numId="7">
+    <w:abstractNumId w:val="16"/>
+  </w:num>
+  <w:num w:numId="8">
+    <w:abstractNumId w:val="14"/>
+  </w:num>
+  <w:num w:numId="9">
+    <w:abstractNumId w:val="17"/>
+  </w:num>
+  <w:num w:numId="10">
     <w:abstractNumId w:val="7"/>
   </w:num>
-  <w:num w:numId="8">
+  <w:num w:numId="11">
+    <w:abstractNumId w:val="15"/>
+  </w:num>
+  <w:num w:numId="12">
     <w:abstractNumId w:val="6"/>
   </w:num>
-  <w:num w:numId="9">
-    <w:abstractNumId w:val="8"/>
+  <w:num w:numId="13">
+    <w:abstractNumId w:val="9"/>
+  </w:num>
+  <w:num w:numId="14">
+    <w:abstractNumId w:val="1"/>
+  </w:num>
+  <w:num w:numId="15">
+    <w:abstractNumId w:val="10"/>
+  </w:num>
+  <w:num w:numId="16">
+    <w:abstractNumId w:val="12"/>
+  </w:num>
+  <w:num w:numId="17">
+    <w:abstractNumId w:val="5"/>
+  </w:num>
+  <w:num w:numId="18">
+    <w:abstractNumId w:val="4"/>
   </w:num>
 </w:numbering>
 </file>
@@ -3765,6 +5504,7 @@
     <w:lsdException w:name="HTML Sample" w:semiHidden="1" w:unhideWhenUsed="1"/>
     <w:lsdException w:name="HTML Typewriter" w:semiHidden="1" w:unhideWhenUsed="1"/>
     <w:lsdException w:name="HTML Variable" w:semiHidden="1" w:unhideWhenUsed="1"/>
+    <w:lsdException w:name="Normal Table" w:semiHidden="1" w:unhideWhenUsed="1"/>
     <w:lsdException w:name="annotation subject" w:semiHidden="1" w:unhideWhenUsed="1"/>
     <w:lsdException w:name="No List" w:semiHidden="1" w:unhideWhenUsed="1"/>
     <w:lsdException w:name="Outline List 1" w:semiHidden="1" w:unhideWhenUsed="1"/>
@@ -3811,8 +5551,10 @@
     <w:lsdException w:name="Table Subtle 2" w:semiHidden="1" w:unhideWhenUsed="1"/>
     <w:lsdException w:name="Table Web 1" w:semiHidden="1" w:unhideWhenUsed="1"/>
     <w:lsdException w:name="Table Web 2" w:semiHidden="1" w:unhideWhenUsed="1"/>
+    <w:lsdException w:name="Table Web 3" w:semiHidden="1" w:unhideWhenUsed="1"/>
     <w:lsdException w:name="Balloon Text" w:semiHidden="1" w:unhideWhenUsed="1"/>
     <w:lsdException w:name="Table Grid" w:uiPriority="39"/>
+    <w:lsdException w:name="Table Theme" w:semiHidden="1" w:unhideWhenUsed="1"/>
     <w:lsdException w:name="Placeholder Text" w:semiHidden="1"/>
     <w:lsdException w:name="No Spacing" w:uiPriority="1" w:qFormat="1"/>
     <w:lsdException w:name="Light Shading" w:uiPriority="60"/>
@@ -4359,6 +6101,29 @@
       <w:szCs w:val="40"/>
     </w:rPr>
   </w:style>
+  <w:style w:type="character" w:styleId="Hyperlink">
+    <w:name w:val="Hyperlink"/>
+    <w:basedOn w:val="DefaultParagraphFont"/>
+    <w:uiPriority w:val="99"/>
+    <w:unhideWhenUsed/>
+    <w:rsid w:val="00BD3716"/>
+    <w:rPr>
+      <w:color w:val="0000FF" w:themeColor="hyperlink"/>
+      <w:u w:val="single"/>
+    </w:rPr>
+  </w:style>
+  <w:style w:type="character" w:styleId="UnresolvedMention">
+    <w:name w:val="Unresolved Mention"/>
+    <w:basedOn w:val="DefaultParagraphFont"/>
+    <w:uiPriority w:val="99"/>
+    <w:semiHidden/>
+    <w:unhideWhenUsed/>
+    <w:rsid w:val="00BD3716"/>
+    <w:rPr>
+      <w:color w:val="605E5C"/>
+      <w:shd w:val="clear" w:color="auto" w:fill="E1DFDD"/>
+    </w:rPr>
+  </w:style>
 </w:styles>
 </file>
 

</xml_diff>

<commit_message>
Change format of the postmortem report
</commit_message>
<xml_diff>
--- a/PostmartemReport/Postmortem Report-SRS_Delivery-1.docx
+++ b/PostmartemReport/Postmortem Report-SRS_Delivery-1.docx
@@ -7,6 +7,11 @@
         <w:pStyle w:val="Heading1"/>
         <w:jc w:val="center"/>
         <w:rPr>
+          <w:rFonts w:ascii="Times New Roman" w:hAnsi="Times New Roman" w:cs="Times New Roman"/>
+          <w:b/>
+          <w:bCs/>
+          <w:sz w:val="44"/>
+          <w:szCs w:val="44"/>
           <w:u w:val="single"/>
         </w:rPr>
       </w:pPr>
@@ -14,28 +19,17 @@
       <w:bookmarkEnd w:id="0"/>
       <w:r>
         <w:rPr>
+          <w:rFonts w:ascii="Times New Roman" w:hAnsi="Times New Roman" w:cs="Times New Roman"/>
+          <w:b/>
+          <w:bCs/>
+          <w:sz w:val="44"/>
+          <w:szCs w:val="44"/>
           <w:u w:val="single"/>
         </w:rPr>
-        <w:t>Task 3 – Post</w:t>
-      </w:r>
-      <w:r>
-        <w:rPr>
-          <w:u w:val="single"/>
-        </w:rPr>
-        <w:t>-M</w:t>
-      </w:r>
-      <w:r>
-        <w:rPr>
-          <w:u w:val="single"/>
-        </w:rPr>
-        <w:t>ortem</w:t>
-      </w:r>
-      <w:r>
-        <w:rPr>
-          <w:u w:val="single"/>
-        </w:rPr>
-        <w:t xml:space="preserve"> Report</w:t>
-      </w:r>
+        <w:t>Task 3 – Post-Mortem Report</w:t>
+      </w:r>
+      <w:bookmarkStart w:id="1" w:name="_GoBack"/>
+      <w:bookmarkEnd w:id="1"/>
     </w:p>
     <w:p>
       <w:pPr>
@@ -645,39 +639,14 @@
         </w:rPr>
         <w:t>Summarize how much time was spent (in total and by each group member) on the steps/activities involved as well as for the delivery as a whole.  Be honest with the time spent, as this information will in no way be used for any grading.</w:t>
       </w:r>
-    </w:p>
-    <w:p>
-      <w:pPr>
-        <w:spacing w:line="240" w:lineRule="auto"/>
-        <w:ind w:right="280"/>
-        <w:rPr>
-          <w:rFonts w:ascii="Times New Roman" w:eastAsia="Times New Roman" w:hAnsi="Times New Roman" w:cs="Times New Roman"/>
-          <w:sz w:val="24"/>
-          <w:szCs w:val="24"/>
-        </w:rPr>
-      </w:pPr>
-    </w:p>
-    <w:p>
-      <w:pPr>
-        <w:spacing w:line="240" w:lineRule="auto"/>
-        <w:ind w:right="280"/>
-        <w:rPr>
-          <w:rFonts w:ascii="Times New Roman" w:eastAsia="Times New Roman" w:hAnsi="Times New Roman" w:cs="Times New Roman"/>
-          <w:sz w:val="24"/>
-          <w:szCs w:val="24"/>
-        </w:rPr>
-      </w:pPr>
-    </w:p>
-    <w:p>
-      <w:pPr>
-        <w:spacing w:line="240" w:lineRule="auto"/>
-        <w:ind w:right="280"/>
-        <w:rPr>
-          <w:rFonts w:ascii="Times New Roman" w:eastAsia="Times New Roman" w:hAnsi="Times New Roman" w:cs="Times New Roman"/>
-          <w:sz w:val="24"/>
-          <w:szCs w:val="24"/>
-        </w:rPr>
-      </w:pPr>
+      <w:r>
+        <w:rPr>
+          <w:rFonts w:ascii="Times New Roman" w:eastAsia="Times New Roman" w:hAnsi="Times New Roman" w:cs="Times New Roman"/>
+          <w:sz w:val="24"/>
+          <w:szCs w:val="24"/>
+        </w:rPr>
+        <w:t xml:space="preserve"> For more details related to commit history and logging of this delivery-1, please see Appendix A to Appendix E.</w:t>
+      </w:r>
     </w:p>
     <w:tbl>
       <w:tblPr>
@@ -715,6 +684,7 @@
               <w:rPr>
                 <w:rFonts w:ascii="Times New Roman" w:eastAsia="Times New Roman" w:hAnsi="Times New Roman" w:cs="Times New Roman"/>
               </w:rPr>
+              <w:lastRenderedPageBreak/>
               <w:t>Task</w:t>
             </w:r>
           </w:p>
@@ -2588,6 +2558,17 @@
     </w:p>
     <w:p/>
     <w:p/>
+    <w:p>
+      <w:pPr>
+        <w:jc w:val="center"/>
+        <w:rPr>
+          <w:b/>
+          <w:bCs/>
+          <w:sz w:val="40"/>
+          <w:szCs w:val="40"/>
+        </w:rPr>
+      </w:pPr>
+    </w:p>
     <w:p>
       <w:pPr>
         <w:jc w:val="center"/>
@@ -3024,8 +3005,6 @@
         </w:rPr>
         <w:t xml:space="preserve"> update these picture while submit</w:t>
       </w:r>
-      <w:bookmarkStart w:id="1" w:name="_GoBack"/>
-      <w:bookmarkEnd w:id="1"/>
     </w:p>
     <w:p>
       <w:pPr>
@@ -3227,6 +3206,13 @@
         <w:t>Todo</w:t>
       </w:r>
       <w:proofErr w:type="spellEnd"/>
+      <w:r>
+        <w:rPr>
+          <w:sz w:val="20"/>
+          <w:szCs w:val="20"/>
+        </w:rPr>
+        <w:t>: update this accordingly while submit the report</w:t>
+      </w:r>
     </w:p>
     <w:p>
       <w:pPr>

</xml_diff>

<commit_message>
update postmortem report questions
</commit_message>
<xml_diff>
--- a/PostmartemReport/Postmortem Report-SRS_Delivery-1.docx
+++ b/PostmartemReport/Postmortem Report-SRS_Delivery-1.docx
@@ -28,8 +28,6 @@
         </w:rPr>
         <w:t>Task 3 – Post-Mortem Report</w:t>
       </w:r>
-      <w:bookmarkStart w:id="1" w:name="_GoBack"/>
-      <w:bookmarkEnd w:id="1"/>
     </w:p>
     <w:p>
       <w:pPr>
@@ -2556,18 +2554,54 @@
         <w:t>: Reviews happened online during meeting.  In future, planning to perform offline/individual reviews and discuss the outcome/comments during the meetings.</w:t>
       </w:r>
     </w:p>
-    <w:p/>
-    <w:p/>
-    <w:p>
-      <w:pPr>
-        <w:jc w:val="center"/>
-        <w:rPr>
+    <w:p>
+      <w:pPr>
+        <w:pStyle w:val="ListParagraph"/>
+        <w:rPr>
+          <w:rFonts w:ascii="Times New Roman" w:eastAsia="Times New Roman" w:hAnsi="Times New Roman" w:cs="Times New Roman"/>
+          <w:sz w:val="24"/>
+          <w:szCs w:val="24"/>
+        </w:rPr>
+      </w:pPr>
+    </w:p>
+    <w:p>
+      <w:pPr>
+        <w:pStyle w:val="ListParagraph"/>
+        <w:numPr>
+          <w:ilvl w:val="0"/>
+          <w:numId w:val="15"/>
+        </w:numPr>
+        <w:spacing w:line="240" w:lineRule="auto"/>
+        <w:ind w:right="280"/>
+      </w:pPr>
+      <w:r>
+        <w:rPr>
+          <w:rFonts w:ascii="Times New Roman" w:eastAsia="Times New Roman" w:hAnsi="Times New Roman" w:cs="Times New Roman"/>
           <w:b/>
           <w:bCs/>
-          <w:sz w:val="40"/>
-          <w:szCs w:val="40"/>
-        </w:rPr>
-      </w:pPr>
+          <w:sz w:val="24"/>
+          <w:szCs w:val="24"/>
+        </w:rPr>
+        <w:t>Management</w:t>
+      </w:r>
+      <w:r>
+        <w:rPr>
+          <w:rFonts w:ascii="Times New Roman" w:eastAsia="Times New Roman" w:hAnsi="Times New Roman" w:cs="Times New Roman"/>
+          <w:sz w:val="24"/>
+          <w:szCs w:val="24"/>
+        </w:rPr>
+        <w:t xml:space="preserve">: Manage time and work </w:t>
+      </w:r>
+      <w:r>
+        <w:rPr>
+          <w:rFonts w:ascii="Times New Roman" w:eastAsia="Times New Roman" w:hAnsi="Times New Roman" w:cs="Times New Roman"/>
+          <w:sz w:val="24"/>
+          <w:szCs w:val="24"/>
+        </w:rPr>
+        <w:t>pupervised by group members. We use both Google drive and git together which was time wasting. In future, planning use only GitHub for saving time and logging properly.</w:t>
+      </w:r>
+      <w:bookmarkStart w:id="1" w:name="_GoBack"/>
+      <w:bookmarkEnd w:id="1"/>
     </w:p>
     <w:p>
       <w:pPr>

</xml_diff>

<commit_message>
added few more quuestions from grading scheme document on postmortem report
</commit_message>
<xml_diff>
--- a/PostmartemReport/Postmortem Report-SRS_Delivery-1.docx
+++ b/PostmartemReport/Postmortem Report-SRS_Delivery-1.docx
@@ -629,6 +629,7 @@
           <w:szCs w:val="24"/>
         </w:rPr>
       </w:pPr>
+      <w:bookmarkStart w:id="1" w:name="_GoBack"/>
       <w:r>
         <w:rPr>
           <w:rFonts w:ascii="Times New Roman" w:eastAsia="Times New Roman" w:hAnsi="Times New Roman" w:cs="Times New Roman"/>
@@ -649,7 +650,8 @@
     <w:tbl>
       <w:tblPr>
         <w:tblStyle w:val="GridTable5Dark-Accent1"/>
-        <w:tblW w:w="0" w:type="auto"/>
+        <w:tblW w:w="9350" w:type="dxa"/>
+        <w:tblInd w:w="607" w:type="dxa"/>
         <w:tblLook w:val="04A0" w:firstRow="1" w:lastRow="0" w:firstColumn="1" w:lastColumn="0" w:noHBand="0" w:noVBand="1"/>
       </w:tblPr>
       <w:tblGrid>
@@ -670,6 +672,7 @@
             <w:cnfStyle w:val="001000000000" w:firstRow="0" w:lastRow="0" w:firstColumn="1" w:lastColumn="0" w:oddVBand="0" w:evenVBand="0" w:oddHBand="0" w:evenHBand="0" w:firstRowFirstColumn="0" w:firstRowLastColumn="0" w:lastRowFirstColumn="0" w:lastRowLastColumn="0"/>
             <w:tcW w:w="0" w:type="auto"/>
           </w:tcPr>
+          <w:bookmarkEnd w:id="1"/>
           <w:p>
             <w:pPr>
               <w:ind w:right="280"/>
@@ -2204,13 +2207,17 @@
         <w:spacing w:line="240" w:lineRule="auto"/>
         <w:rPr>
           <w:rFonts w:ascii="Times New Roman" w:eastAsia="Times New Roman" w:hAnsi="Times New Roman" w:cs="Times New Roman"/>
-          <w:sz w:val="24"/>
-          <w:szCs w:val="24"/>
-        </w:rPr>
-      </w:pPr>
-      <w:r>
-        <w:rPr>
-          <w:rFonts w:ascii="Times New Roman" w:eastAsia="Times New Roman" w:hAnsi="Times New Roman" w:cs="Times New Roman"/>
+          <w:b/>
+          <w:bCs/>
+          <w:sz w:val="24"/>
+          <w:szCs w:val="24"/>
+        </w:rPr>
+      </w:pPr>
+      <w:r>
+        <w:rPr>
+          <w:rFonts w:ascii="Times New Roman" w:eastAsia="Times New Roman" w:hAnsi="Times New Roman" w:cs="Times New Roman"/>
+          <w:b/>
+          <w:bCs/>
           <w:sz w:val="24"/>
           <w:szCs w:val="24"/>
         </w:rPr>
@@ -2219,6 +2226,8 @@
       <w:r>
         <w:rPr>
           <w:rFonts w:ascii="Times New Roman" w:eastAsia="Times New Roman" w:hAnsi="Times New Roman" w:cs="Times New Roman"/>
+          <w:b/>
+          <w:bCs/>
           <w:sz w:val="24"/>
           <w:szCs w:val="24"/>
         </w:rPr>
@@ -2227,6 +2236,8 @@
       <w:r>
         <w:rPr>
           <w:rFonts w:ascii="Times New Roman" w:eastAsia="Times New Roman" w:hAnsi="Times New Roman" w:cs="Times New Roman"/>
+          <w:b/>
+          <w:bCs/>
           <w:sz w:val="24"/>
           <w:szCs w:val="24"/>
         </w:rPr>
@@ -2408,29 +2419,22 @@
         <w:ind w:right="280"/>
         <w:rPr>
           <w:rFonts w:ascii="Times New Roman" w:eastAsia="Times New Roman" w:hAnsi="Times New Roman" w:cs="Times New Roman"/>
-          <w:sz w:val="24"/>
-          <w:szCs w:val="24"/>
-        </w:rPr>
-      </w:pPr>
-      <w:r>
-        <w:rPr>
-          <w:rFonts w:ascii="Times New Roman" w:eastAsia="Times New Roman" w:hAnsi="Times New Roman" w:cs="Times New Roman"/>
+          <w:b/>
+          <w:bCs/>
+          <w:sz w:val="24"/>
+          <w:szCs w:val="24"/>
+        </w:rPr>
+      </w:pPr>
+      <w:r>
+        <w:rPr>
+          <w:rFonts w:ascii="Times New Roman" w:eastAsia="Times New Roman" w:hAnsi="Times New Roman" w:cs="Times New Roman"/>
+          <w:b/>
+          <w:bCs/>
           <w:sz w:val="24"/>
           <w:szCs w:val="24"/>
         </w:rPr>
         <w:t xml:space="preserve"> How did you work together as a group in the project? What worked well, and what did not work during your interaction(s)? What would you do differently in the future?</w:t>
       </w:r>
-    </w:p>
-    <w:p>
-      <w:pPr>
-        <w:spacing w:line="240" w:lineRule="auto"/>
-        <w:ind w:left="1540" w:right="280"/>
-        <w:rPr>
-          <w:rFonts w:ascii="Times New Roman" w:eastAsia="Times New Roman" w:hAnsi="Times New Roman" w:cs="Times New Roman"/>
-          <w:sz w:val="24"/>
-          <w:szCs w:val="24"/>
-        </w:rPr>
-      </w:pPr>
     </w:p>
     <w:p>
       <w:pPr>
@@ -2600,8 +2604,280 @@
         </w:rPr>
         <w:t>pupervised by group members. We use both Google drive and git together which was time wasting. In future, planning use only GitHub for saving time and logging properly.</w:t>
       </w:r>
-      <w:bookmarkStart w:id="1" w:name="_GoBack"/>
-      <w:bookmarkEnd w:id="1"/>
+    </w:p>
+    <w:p>
+      <w:pPr>
+        <w:pStyle w:val="ListParagraph"/>
+      </w:pPr>
+    </w:p>
+    <w:p>
+      <w:pPr>
+        <w:pStyle w:val="ListParagraph"/>
+        <w:numPr>
+          <w:ilvl w:val="0"/>
+          <w:numId w:val="13"/>
+        </w:numPr>
+        <w:spacing w:line="240" w:lineRule="auto"/>
+        <w:rPr>
+          <w:rFonts w:ascii="Times New Roman" w:eastAsia="Times New Roman" w:hAnsi="Times New Roman" w:cs="Times New Roman"/>
+          <w:b/>
+          <w:bCs/>
+          <w:sz w:val="24"/>
+          <w:szCs w:val="24"/>
+          <w:lang w:val="en-CA" w:eastAsia="en-US"/>
+        </w:rPr>
+      </w:pPr>
+      <w:r>
+        <w:rPr>
+          <w:rFonts w:ascii="Times New Roman" w:eastAsia="Times New Roman" w:hAnsi="Times New Roman" w:cs="Times New Roman"/>
+          <w:b/>
+          <w:bCs/>
+          <w:sz w:val="24"/>
+          <w:szCs w:val="24"/>
+          <w:lang w:val="en-CA" w:eastAsia="en-US"/>
+        </w:rPr>
+        <w:t xml:space="preserve">Do </w:t>
+      </w:r>
+      <w:r>
+        <w:rPr>
+          <w:rFonts w:ascii="Times New Roman" w:eastAsia="Times New Roman" w:hAnsi="Times New Roman" w:cs="Times New Roman"/>
+          <w:b/>
+          <w:bCs/>
+          <w:sz w:val="24"/>
+          <w:szCs w:val="24"/>
+          <w:lang w:val="en-CA" w:eastAsia="en-US"/>
+        </w:rPr>
+        <w:t>the tasks finish</w:t>
+      </w:r>
+      <w:r>
+        <w:rPr>
+          <w:rFonts w:ascii="Times New Roman" w:eastAsia="Times New Roman" w:hAnsi="Times New Roman" w:cs="Times New Roman"/>
+          <w:b/>
+          <w:bCs/>
+          <w:sz w:val="24"/>
+          <w:szCs w:val="24"/>
+          <w:lang w:val="en-CA" w:eastAsia="en-US"/>
+        </w:rPr>
+        <w:t xml:space="preserve"> </w:t>
+      </w:r>
+      <w:r>
+        <w:rPr>
+          <w:rFonts w:ascii="Times New Roman" w:eastAsia="Times New Roman" w:hAnsi="Times New Roman" w:cs="Times New Roman"/>
+          <w:b/>
+          <w:bCs/>
+          <w:sz w:val="24"/>
+          <w:szCs w:val="24"/>
+          <w:lang w:val="en-CA" w:eastAsia="en-US"/>
+        </w:rPr>
+        <w:t xml:space="preserve">before the deadline? </w:t>
+      </w:r>
+    </w:p>
+    <w:p>
+      <w:pPr>
+        <w:pStyle w:val="ListParagraph"/>
+        <w:numPr>
+          <w:ilvl w:val="0"/>
+          <w:numId w:val="19"/>
+        </w:numPr>
+        <w:spacing w:line="240" w:lineRule="auto"/>
+        <w:rPr>
+          <w:rFonts w:ascii="Times New Roman" w:eastAsia="Times New Roman" w:hAnsi="Times New Roman" w:cs="Times New Roman"/>
+          <w:sz w:val="24"/>
+          <w:szCs w:val="24"/>
+          <w:lang w:val="en-CA" w:eastAsia="en-US"/>
+        </w:rPr>
+      </w:pPr>
+      <w:r>
+        <w:rPr>
+          <w:rFonts w:ascii="Times New Roman" w:eastAsia="Times New Roman" w:hAnsi="Times New Roman" w:cs="Times New Roman"/>
+          <w:sz w:val="24"/>
+          <w:szCs w:val="24"/>
+          <w:lang w:val="en-CA" w:eastAsia="en-US"/>
+        </w:rPr>
+        <w:t xml:space="preserve">Although, we finished the task before the deadline, we could not finish it in an organized way and we could not polish the report properly because of time constraints. </w:t>
+      </w:r>
+    </w:p>
+    <w:p>
+      <w:pPr>
+        <w:pStyle w:val="ListParagraph"/>
+        <w:spacing w:line="240" w:lineRule="auto"/>
+        <w:ind w:left="360"/>
+        <w:rPr>
+          <w:rFonts w:ascii="Times New Roman" w:eastAsia="Times New Roman" w:hAnsi="Times New Roman" w:cs="Times New Roman"/>
+          <w:sz w:val="24"/>
+          <w:szCs w:val="24"/>
+          <w:lang w:val="en-CA" w:eastAsia="en-US"/>
+        </w:rPr>
+      </w:pPr>
+    </w:p>
+    <w:p>
+      <w:pPr>
+        <w:pStyle w:val="ListParagraph"/>
+        <w:numPr>
+          <w:ilvl w:val="0"/>
+          <w:numId w:val="13"/>
+        </w:numPr>
+        <w:spacing w:line="240" w:lineRule="auto"/>
+        <w:rPr>
+          <w:rFonts w:ascii="Times New Roman" w:eastAsia="Times New Roman" w:hAnsi="Times New Roman" w:cs="Times New Roman"/>
+          <w:b/>
+          <w:bCs/>
+          <w:sz w:val="24"/>
+          <w:szCs w:val="24"/>
+          <w:lang w:val="en-CA" w:eastAsia="en-US"/>
+        </w:rPr>
+      </w:pPr>
+      <w:r>
+        <w:rPr>
+          <w:rFonts w:ascii="Times New Roman" w:eastAsia="Times New Roman" w:hAnsi="Times New Roman" w:cs="Times New Roman"/>
+          <w:b/>
+          <w:bCs/>
+          <w:sz w:val="24"/>
+          <w:szCs w:val="24"/>
+          <w:lang w:val="en-CA" w:eastAsia="en-US"/>
+        </w:rPr>
+        <w:t>Everyone was assigned a fair amount of work</w:t>
+      </w:r>
+      <w:r>
+        <w:rPr>
+          <w:rFonts w:ascii="Times New Roman" w:eastAsia="Times New Roman" w:hAnsi="Times New Roman" w:cs="Times New Roman"/>
+          <w:b/>
+          <w:bCs/>
+          <w:sz w:val="24"/>
+          <w:szCs w:val="24"/>
+          <w:lang w:val="en-CA" w:eastAsia="en-US"/>
+        </w:rPr>
+        <w:t>?</w:t>
+      </w:r>
+    </w:p>
+    <w:p>
+      <w:pPr>
+        <w:pStyle w:val="ListParagraph"/>
+        <w:numPr>
+          <w:ilvl w:val="0"/>
+          <w:numId w:val="19"/>
+        </w:numPr>
+        <w:spacing w:line="240" w:lineRule="auto"/>
+        <w:rPr>
+          <w:rFonts w:ascii="Times New Roman" w:eastAsia="Times New Roman" w:hAnsi="Times New Roman" w:cs="Times New Roman"/>
+          <w:sz w:val="24"/>
+          <w:szCs w:val="24"/>
+          <w:lang w:val="en-CA" w:eastAsia="en-US"/>
+        </w:rPr>
+      </w:pPr>
+      <w:r>
+        <w:rPr>
+          <w:rFonts w:ascii="Times New Roman" w:eastAsia="Times New Roman" w:hAnsi="Times New Roman" w:cs="Times New Roman"/>
+          <w:sz w:val="24"/>
+          <w:szCs w:val="24"/>
+          <w:lang w:val="en-CA" w:eastAsia="en-US"/>
+        </w:rPr>
+        <w:t>We distribute task proper</w:t>
+      </w:r>
+      <w:r>
+        <w:rPr>
+          <w:rFonts w:ascii="Times New Roman" w:eastAsia="Times New Roman" w:hAnsi="Times New Roman" w:cs="Times New Roman"/>
+          <w:sz w:val="24"/>
+          <w:szCs w:val="24"/>
+          <w:lang w:val="en-CA" w:eastAsia="en-US"/>
+        </w:rPr>
+        <w:t>ly among the group members according to their respective knowledge and try to finished in time and merge the work after finishing the individual works. Hence, everyone was responsible as the amount of work was fair for each person. Still, everyone tried to contribute other team members works to help him and collaborate to speed up the task.</w:t>
+      </w:r>
+    </w:p>
+    <w:p>
+      <w:pPr>
+        <w:pStyle w:val="ListParagraph"/>
+        <w:spacing w:line="240" w:lineRule="auto"/>
+        <w:ind w:left="360"/>
+        <w:rPr>
+          <w:rFonts w:ascii="Times New Roman" w:eastAsia="Times New Roman" w:hAnsi="Times New Roman" w:cs="Times New Roman"/>
+          <w:sz w:val="24"/>
+          <w:szCs w:val="24"/>
+          <w:lang w:val="en-CA" w:eastAsia="en-US"/>
+        </w:rPr>
+      </w:pPr>
+    </w:p>
+    <w:p>
+      <w:pPr>
+        <w:pStyle w:val="ListParagraph"/>
+        <w:numPr>
+          <w:ilvl w:val="0"/>
+          <w:numId w:val="13"/>
+        </w:numPr>
+        <w:spacing w:line="240" w:lineRule="auto"/>
+        <w:rPr>
+          <w:rFonts w:ascii="Times New Roman" w:eastAsia="Times New Roman" w:hAnsi="Times New Roman" w:cs="Times New Roman"/>
+          <w:b/>
+          <w:bCs/>
+          <w:sz w:val="24"/>
+          <w:szCs w:val="24"/>
+          <w:lang w:val="en-CA" w:eastAsia="en-US"/>
+        </w:rPr>
+      </w:pPr>
+      <w:r>
+        <w:rPr>
+          <w:rFonts w:ascii="Times New Roman" w:eastAsia="Times New Roman" w:hAnsi="Times New Roman" w:cs="Times New Roman"/>
+          <w:b/>
+          <w:bCs/>
+          <w:sz w:val="24"/>
+          <w:szCs w:val="24"/>
+          <w:lang w:val="en-CA" w:eastAsia="en-US"/>
+        </w:rPr>
+        <w:t>Does the team did more, exactly or less that was asked?</w:t>
+      </w:r>
+    </w:p>
+    <w:p>
+      <w:pPr>
+        <w:pStyle w:val="ListParagraph"/>
+        <w:numPr>
+          <w:ilvl w:val="0"/>
+          <w:numId w:val="19"/>
+        </w:numPr>
+        <w:spacing w:line="240" w:lineRule="auto"/>
+        <w:rPr>
+          <w:rFonts w:ascii="Times New Roman" w:eastAsia="Times New Roman" w:hAnsi="Times New Roman" w:cs="Times New Roman"/>
+          <w:sz w:val="24"/>
+          <w:szCs w:val="24"/>
+          <w:lang w:val="en-CA" w:eastAsia="en-US"/>
+        </w:rPr>
+      </w:pPr>
+      <w:r>
+        <w:rPr>
+          <w:rFonts w:ascii="Times New Roman" w:eastAsia="Times New Roman" w:hAnsi="Times New Roman" w:cs="Times New Roman"/>
+          <w:sz w:val="24"/>
+          <w:szCs w:val="24"/>
+          <w:lang w:val="en-CA" w:eastAsia="en-US"/>
+        </w:rPr>
+        <w:t xml:space="preserve">From our perspective, we try to did exactly what were the requirement of the project of this deliverable-1. </w:t>
+      </w:r>
+    </w:p>
+    <w:p>
+      <w:pPr>
+        <w:pStyle w:val="ListParagraph"/>
+        <w:spacing w:line="240" w:lineRule="auto"/>
+        <w:ind w:left="360" w:right="280"/>
+      </w:pPr>
+    </w:p>
+    <w:p>
+      <w:pPr>
+        <w:pStyle w:val="ListParagraph"/>
+        <w:spacing w:line="240" w:lineRule="auto"/>
+        <w:ind w:left="360" w:right="280"/>
+      </w:pPr>
+    </w:p>
+    <w:p>
+      <w:pPr>
+        <w:pStyle w:val="ListParagraph"/>
+        <w:spacing w:line="240" w:lineRule="auto"/>
+        <w:ind w:left="360" w:right="280"/>
+      </w:pPr>
+    </w:p>
+    <w:p>
+      <w:pPr>
+        <w:pStyle w:val="ListParagraph"/>
+        <w:spacing w:line="240" w:lineRule="auto"/>
+        <w:ind w:left="360" w:right="280"/>
+      </w:pPr>
     </w:p>
     <w:p>
       <w:pPr>
@@ -2620,7 +2896,6 @@
           <w:sz w:val="40"/>
           <w:szCs w:val="40"/>
         </w:rPr>
-        <w:lastRenderedPageBreak/>
         <w:t>Appendix</w:t>
       </w:r>
     </w:p>
@@ -2702,9 +2977,9 @@
           <w:szCs w:val="24"/>
         </w:rPr>
         <w:drawing>
-          <wp:inline distT="0" distB="0" distL="0" distR="0" wp14:anchorId="4693C072" wp14:editId="59C61FA9">
-            <wp:extent cx="5943600" cy="5069305"/>
-            <wp:effectExtent l="0" t="0" r="0" b="0"/>
+          <wp:inline distT="0" distB="0" distL="0" distR="0" wp14:anchorId="4693C072" wp14:editId="2CAC0870">
+            <wp:extent cx="5943483" cy="4021667"/>
+            <wp:effectExtent l="0" t="0" r="635" b="4445"/>
             <wp:docPr id="1" name="Picture 1"/>
             <wp:cNvGraphicFramePr>
               <a:graphicFrameLocks xmlns:a="http://schemas.openxmlformats.org/drawingml/2006/main" noChangeAspect="1"/>
@@ -2731,7 +3006,7 @@
                   <pic:spPr>
                     <a:xfrm>
                       <a:off x="0" y="0"/>
-                      <a:ext cx="5945782" cy="5071166"/>
+                      <a:ext cx="5947336" cy="4024274"/>
                     </a:xfrm>
                     <a:prstGeom prst="rect">
                       <a:avLst/>
@@ -2761,6 +3036,7 @@
           <w:sz w:val="24"/>
           <w:szCs w:val="24"/>
         </w:rPr>
+        <w:lastRenderedPageBreak/>
         <w:t>Appendix B</w:t>
       </w:r>
     </w:p>
@@ -3054,7 +3330,6 @@
           <w:sz w:val="20"/>
           <w:szCs w:val="20"/>
         </w:rPr>
-        <w:lastRenderedPageBreak/>
         <w:drawing>
           <wp:inline distT="0" distB="0" distL="0" distR="0" wp14:anchorId="083C5317" wp14:editId="23CF9D50">
             <wp:extent cx="5943600" cy="2512060"/>
@@ -3113,9 +3388,9 @@
           <w:szCs w:val="20"/>
         </w:rPr>
         <w:drawing>
-          <wp:inline distT="0" distB="0" distL="0" distR="0" wp14:anchorId="63BAB98A" wp14:editId="47526352">
-            <wp:extent cx="5942524" cy="4227094"/>
-            <wp:effectExtent l="0" t="0" r="1270" b="2540"/>
+          <wp:inline distT="0" distB="0" distL="0" distR="0" wp14:anchorId="63BAB98A" wp14:editId="4818B51D">
+            <wp:extent cx="5941773" cy="3615267"/>
+            <wp:effectExtent l="0" t="0" r="1905" b="4445"/>
             <wp:docPr id="3" name="Picture 3"/>
             <wp:cNvGraphicFramePr>
               <a:graphicFrameLocks xmlns:a="http://schemas.openxmlformats.org/drawingml/2006/main" noChangeAspect="1"/>
@@ -3142,7 +3417,7 @@
                   <pic:spPr>
                     <a:xfrm>
                       <a:off x="0" y="0"/>
-                      <a:ext cx="5952075" cy="4233888"/>
+                      <a:ext cx="5953186" cy="3622211"/>
                     </a:xfrm>
                     <a:prstGeom prst="rect">
                       <a:avLst/>
@@ -3168,6 +3443,15 @@
       <w:pPr>
         <w:ind w:left="709"/>
         <w:rPr>
+          <w:sz w:val="20"/>
+          <w:szCs w:val="20"/>
+        </w:rPr>
+      </w:pPr>
+    </w:p>
+    <w:p>
+      <w:pPr>
+        <w:ind w:left="709"/>
+        <w:rPr>
           <w:b/>
           <w:bCs/>
           <w:sz w:val="20"/>
@@ -3181,6 +3465,7 @@
           <w:sz w:val="20"/>
           <w:szCs w:val="20"/>
         </w:rPr>
+        <w:lastRenderedPageBreak/>
         <w:t xml:space="preserve">Appendix </w:t>
       </w:r>
       <w:r>
@@ -3297,7 +3582,6 @@
           <w:sz w:val="20"/>
           <w:szCs w:val="20"/>
         </w:rPr>
-        <w:lastRenderedPageBreak/>
         <w:t xml:space="preserve">Appendix </w:t>
       </w:r>
       <w:r>
@@ -3721,6 +4005,95 @@
     </w:lvl>
   </w:abstractNum>
   <w:abstractNum w:abstractNumId="3" w15:restartNumberingAfterBreak="0">
+    <w:nsid w:val="0D1B042D"/>
+    <w:multiLevelType w:val="hybridMultilevel"/>
+    <w:tmpl w:val="A266C8FE"/>
+    <w:lvl w:ilvl="0" w:tplc="04090001">
+      <w:start w:val="1"/>
+      <w:numFmt w:val="bullet"/>
+      <w:lvlText w:val=""/>
+      <w:lvlJc w:val="left"/>
+      <w:pPr>
+        <w:ind w:left="720" w:hanging="360"/>
+      </w:pPr>
+      <w:rPr>
+        <w:rFonts w:ascii="Symbol" w:hAnsi="Symbol" w:hint="default"/>
+      </w:rPr>
+    </w:lvl>
+    <w:lvl w:ilvl="1" w:tplc="04090019" w:tentative="1">
+      <w:start w:val="1"/>
+      <w:numFmt w:val="lowerLetter"/>
+      <w:lvlText w:val="%2."/>
+      <w:lvlJc w:val="left"/>
+      <w:pPr>
+        <w:ind w:left="1440" w:hanging="360"/>
+      </w:pPr>
+    </w:lvl>
+    <w:lvl w:ilvl="2" w:tplc="0409001B" w:tentative="1">
+      <w:start w:val="1"/>
+      <w:numFmt w:val="lowerRoman"/>
+      <w:lvlText w:val="%3."/>
+      <w:lvlJc w:val="right"/>
+      <w:pPr>
+        <w:ind w:left="2160" w:hanging="180"/>
+      </w:pPr>
+    </w:lvl>
+    <w:lvl w:ilvl="3" w:tplc="0409000F" w:tentative="1">
+      <w:start w:val="1"/>
+      <w:numFmt w:val="decimal"/>
+      <w:lvlText w:val="%4."/>
+      <w:lvlJc w:val="left"/>
+      <w:pPr>
+        <w:ind w:left="2880" w:hanging="360"/>
+      </w:pPr>
+    </w:lvl>
+    <w:lvl w:ilvl="4" w:tplc="04090019" w:tentative="1">
+      <w:start w:val="1"/>
+      <w:numFmt w:val="lowerLetter"/>
+      <w:lvlText w:val="%5."/>
+      <w:lvlJc w:val="left"/>
+      <w:pPr>
+        <w:ind w:left="3600" w:hanging="360"/>
+      </w:pPr>
+    </w:lvl>
+    <w:lvl w:ilvl="5" w:tplc="0409001B" w:tentative="1">
+      <w:start w:val="1"/>
+      <w:numFmt w:val="lowerRoman"/>
+      <w:lvlText w:val="%6."/>
+      <w:lvlJc w:val="right"/>
+      <w:pPr>
+        <w:ind w:left="4320" w:hanging="180"/>
+      </w:pPr>
+    </w:lvl>
+    <w:lvl w:ilvl="6" w:tplc="0409000F" w:tentative="1">
+      <w:start w:val="1"/>
+      <w:numFmt w:val="decimal"/>
+      <w:lvlText w:val="%7."/>
+      <w:lvlJc w:val="left"/>
+      <w:pPr>
+        <w:ind w:left="5040" w:hanging="360"/>
+      </w:pPr>
+    </w:lvl>
+    <w:lvl w:ilvl="7" w:tplc="04090019" w:tentative="1">
+      <w:start w:val="1"/>
+      <w:numFmt w:val="lowerLetter"/>
+      <w:lvlText w:val="%8."/>
+      <w:lvlJc w:val="left"/>
+      <w:pPr>
+        <w:ind w:left="5760" w:hanging="360"/>
+      </w:pPr>
+    </w:lvl>
+    <w:lvl w:ilvl="8" w:tplc="0409001B" w:tentative="1">
+      <w:start w:val="1"/>
+      <w:numFmt w:val="lowerRoman"/>
+      <w:lvlText w:val="%9."/>
+      <w:lvlJc w:val="right"/>
+      <w:pPr>
+        <w:ind w:left="6480" w:hanging="180"/>
+      </w:pPr>
+    </w:lvl>
+  </w:abstractNum>
+  <w:abstractNum w:abstractNumId="4" w15:restartNumberingAfterBreak="0">
     <w:nsid w:val="0E410DC8"/>
     <w:multiLevelType w:val="multilevel"/>
     <w:tmpl w:val="E2CC6358"/>
@@ -3833,7 +4206,7 @@
       </w:rPr>
     </w:lvl>
   </w:abstractNum>
-  <w:abstractNum w:abstractNumId="4" w15:restartNumberingAfterBreak="0">
+  <w:abstractNum w:abstractNumId="5" w15:restartNumberingAfterBreak="0">
     <w:nsid w:val="1B9F5B46"/>
     <w:multiLevelType w:val="hybridMultilevel"/>
     <w:tmpl w:val="BCEC2760"/>
@@ -3946,7 +4319,7 @@
       </w:rPr>
     </w:lvl>
   </w:abstractNum>
-  <w:abstractNum w:abstractNumId="5" w15:restartNumberingAfterBreak="0">
+  <w:abstractNum w:abstractNumId="6" w15:restartNumberingAfterBreak="0">
     <w:nsid w:val="23040C4E"/>
     <w:multiLevelType w:val="hybridMultilevel"/>
     <w:tmpl w:val="6FBA8A56"/>
@@ -4059,7 +4432,7 @@
       </w:rPr>
     </w:lvl>
   </w:abstractNum>
-  <w:abstractNum w:abstractNumId="6" w15:restartNumberingAfterBreak="0">
+  <w:abstractNum w:abstractNumId="7" w15:restartNumberingAfterBreak="0">
     <w:nsid w:val="33DD515F"/>
     <w:multiLevelType w:val="hybridMultilevel"/>
     <w:tmpl w:val="A8BEF954"/>
@@ -4149,7 +4522,7 @@
       </w:pPr>
     </w:lvl>
   </w:abstractNum>
-  <w:abstractNum w:abstractNumId="7" w15:restartNumberingAfterBreak="0">
+  <w:abstractNum w:abstractNumId="8" w15:restartNumberingAfterBreak="0">
     <w:nsid w:val="38F14117"/>
     <w:multiLevelType w:val="hybridMultilevel"/>
     <w:tmpl w:val="345E578E"/>
@@ -4238,7 +4611,7 @@
       </w:pPr>
     </w:lvl>
   </w:abstractNum>
-  <w:abstractNum w:abstractNumId="8" w15:restartNumberingAfterBreak="0">
+  <w:abstractNum w:abstractNumId="9" w15:restartNumberingAfterBreak="0">
     <w:nsid w:val="41201F46"/>
     <w:multiLevelType w:val="hybridMultilevel"/>
     <w:tmpl w:val="0AFA53FA"/>
@@ -4351,12 +4724,12 @@
       </w:rPr>
     </w:lvl>
   </w:abstractNum>
-  <w:abstractNum w:abstractNumId="9" w15:restartNumberingAfterBreak="0">
+  <w:abstractNum w:abstractNumId="10" w15:restartNumberingAfterBreak="0">
     <w:nsid w:val="430014EC"/>
     <w:multiLevelType w:val="hybridMultilevel"/>
-    <w:tmpl w:val="F18E566C"/>
+    <w:tmpl w:val="8C40FA50"/>
     <w:lvl w:ilvl="0" w:tplc="0409000F">
-      <w:start w:val="2"/>
+      <w:start w:val="1"/>
       <w:numFmt w:val="decimal"/>
       <w:lvlText w:val="%1."/>
       <w:lvlJc w:val="left"/>
@@ -4440,7 +4813,7 @@
       </w:pPr>
     </w:lvl>
   </w:abstractNum>
-  <w:abstractNum w:abstractNumId="10" w15:restartNumberingAfterBreak="0">
+  <w:abstractNum w:abstractNumId="11" w15:restartNumberingAfterBreak="0">
     <w:nsid w:val="48134B7C"/>
     <w:multiLevelType w:val="hybridMultilevel"/>
     <w:tmpl w:val="0E4E48BC"/>
@@ -4553,7 +4926,7 @@
       </w:rPr>
     </w:lvl>
   </w:abstractNum>
-  <w:abstractNum w:abstractNumId="11" w15:restartNumberingAfterBreak="0">
+  <w:abstractNum w:abstractNumId="12" w15:restartNumberingAfterBreak="0">
     <w:nsid w:val="4B2E7B7D"/>
     <w:multiLevelType w:val="multilevel"/>
     <w:tmpl w:val="997CBCCA"/>
@@ -4666,7 +5039,7 @@
       </w:rPr>
     </w:lvl>
   </w:abstractNum>
-  <w:abstractNum w:abstractNumId="12" w15:restartNumberingAfterBreak="0">
+  <w:abstractNum w:abstractNumId="13" w15:restartNumberingAfterBreak="0">
     <w:nsid w:val="525A0FBE"/>
     <w:multiLevelType w:val="hybridMultilevel"/>
     <w:tmpl w:val="45DA1036"/>
@@ -4779,7 +5152,7 @@
       </w:rPr>
     </w:lvl>
   </w:abstractNum>
-  <w:abstractNum w:abstractNumId="13" w15:restartNumberingAfterBreak="0">
+  <w:abstractNum w:abstractNumId="14" w15:restartNumberingAfterBreak="0">
     <w:nsid w:val="572623AA"/>
     <w:multiLevelType w:val="multilevel"/>
     <w:tmpl w:val="E43A0BBC"/>
@@ -4892,7 +5265,7 @@
       </w:rPr>
     </w:lvl>
   </w:abstractNum>
-  <w:abstractNum w:abstractNumId="14" w15:restartNumberingAfterBreak="0">
+  <w:abstractNum w:abstractNumId="15" w15:restartNumberingAfterBreak="0">
     <w:nsid w:val="5ADE45D7"/>
     <w:multiLevelType w:val="hybridMultilevel"/>
     <w:tmpl w:val="FFEA50FA"/>
@@ -5005,7 +5378,7 @@
       </w:rPr>
     </w:lvl>
   </w:abstractNum>
-  <w:abstractNum w:abstractNumId="15" w15:restartNumberingAfterBreak="0">
+  <w:abstractNum w:abstractNumId="16" w15:restartNumberingAfterBreak="0">
     <w:nsid w:val="65C2143C"/>
     <w:multiLevelType w:val="hybridMultilevel"/>
     <w:tmpl w:val="06985EFA"/>
@@ -5118,7 +5491,7 @@
       </w:rPr>
     </w:lvl>
   </w:abstractNum>
-  <w:abstractNum w:abstractNumId="16" w15:restartNumberingAfterBreak="0">
+  <w:abstractNum w:abstractNumId="17" w15:restartNumberingAfterBreak="0">
     <w:nsid w:val="688745ED"/>
     <w:multiLevelType w:val="hybridMultilevel"/>
     <w:tmpl w:val="AC665C76"/>
@@ -5231,7 +5604,7 @@
       </w:rPr>
     </w:lvl>
   </w:abstractNum>
-  <w:abstractNum w:abstractNumId="17" w15:restartNumberingAfterBreak="0">
+  <w:abstractNum w:abstractNumId="18" w15:restartNumberingAfterBreak="0">
     <w:nsid w:val="737060FB"/>
     <w:multiLevelType w:val="hybridMultilevel"/>
     <w:tmpl w:val="B66CD432"/>
@@ -5348,55 +5721,58 @@
     <w:abstractNumId w:val="2"/>
   </w:num>
   <w:num w:numId="2">
-    <w:abstractNumId w:val="3"/>
+    <w:abstractNumId w:val="4"/>
   </w:num>
   <w:num w:numId="3">
-    <w:abstractNumId w:val="13"/>
+    <w:abstractNumId w:val="14"/>
   </w:num>
   <w:num w:numId="4">
-    <w:abstractNumId w:val="11"/>
+    <w:abstractNumId w:val="12"/>
   </w:num>
   <w:num w:numId="5">
     <w:abstractNumId w:val="0"/>
   </w:num>
   <w:num w:numId="6">
+    <w:abstractNumId w:val="9"/>
+  </w:num>
+  <w:num w:numId="7">
+    <w:abstractNumId w:val="17"/>
+  </w:num>
+  <w:num w:numId="8">
+    <w:abstractNumId w:val="15"/>
+  </w:num>
+  <w:num w:numId="9">
+    <w:abstractNumId w:val="18"/>
+  </w:num>
+  <w:num w:numId="10">
     <w:abstractNumId w:val="8"/>
   </w:num>
-  <w:num w:numId="7">
+  <w:num w:numId="11">
     <w:abstractNumId w:val="16"/>
   </w:num>
-  <w:num w:numId="8">
-    <w:abstractNumId w:val="14"/>
-  </w:num>
-  <w:num w:numId="9">
-    <w:abstractNumId w:val="17"/>
-  </w:num>
-  <w:num w:numId="10">
+  <w:num w:numId="12">
     <w:abstractNumId w:val="7"/>
   </w:num>
-  <w:num w:numId="11">
-    <w:abstractNumId w:val="15"/>
-  </w:num>
-  <w:num w:numId="12">
-    <w:abstractNumId w:val="6"/>
-  </w:num>
   <w:num w:numId="13">
-    <w:abstractNumId w:val="9"/>
+    <w:abstractNumId w:val="10"/>
   </w:num>
   <w:num w:numId="14">
     <w:abstractNumId w:val="1"/>
   </w:num>
   <w:num w:numId="15">
-    <w:abstractNumId w:val="10"/>
+    <w:abstractNumId w:val="11"/>
   </w:num>
   <w:num w:numId="16">
-    <w:abstractNumId w:val="12"/>
+    <w:abstractNumId w:val="13"/>
   </w:num>
   <w:num w:numId="17">
+    <w:abstractNumId w:val="6"/>
+  </w:num>
+  <w:num w:numId="18">
     <w:abstractNumId w:val="5"/>
   </w:num>
-  <w:num w:numId="18">
-    <w:abstractNumId w:val="4"/>
+  <w:num w:numId="19">
+    <w:abstractNumId w:val="3"/>
   </w:num>
 </w:numbering>
 </file>

</xml_diff>

<commit_message>
Added review comments for Postmortem Report-SRS_Delivery-1
</commit_message>
<xml_diff>
--- a/PostmartemReport/Postmortem Report-SRS_Delivery-1.docx
+++ b/PostmartemReport/Postmortem Report-SRS_Delivery-1.docx
@@ -1,6 +1,6 @@
 
 <file path=word/document.xml><?xml version="1.0" encoding="utf-8"?>
-<w:document xmlns:wpc="http://schemas.microsoft.com/office/word/2010/wordprocessingCanvas" xmlns:cx="http://schemas.microsoft.com/office/drawing/2014/chartex" xmlns:cx1="http://schemas.microsoft.com/office/drawing/2015/9/8/chartex" xmlns:cx2="http://schemas.microsoft.com/office/drawing/2015/10/21/chartex" xmlns:cx3="http://schemas.microsoft.com/office/drawing/2016/5/9/chartex" xmlns:cx4="http://schemas.microsoft.com/office/drawing/2016/5/10/chartex" xmlns:cx5="http://schemas.microsoft.com/office/drawing/2016/5/11/chartex" xmlns:cx6="http://schemas.microsoft.com/office/drawing/2016/5/12/chartex" xmlns:cx7="http://schemas.microsoft.com/office/drawing/2016/5/13/chartex" xmlns:cx8="http://schemas.microsoft.com/office/drawing/2016/5/14/chartex" xmlns:mc="http://schemas.openxmlformats.org/markup-compatibility/2006" xmlns:aink="http://schemas.microsoft.com/office/drawing/2016/ink" xmlns:am3d="http://schemas.microsoft.com/office/drawing/2017/model3d" xmlns:o="urn:schemas-microsoft-com:office:office" xmlns:r="http://schemas.openxmlformats.org/officeDocument/2006/relationships" xmlns:m="http://schemas.openxmlformats.org/officeDocument/2006/math" xmlns:v="urn:schemas-microsoft-com:vml" xmlns:wp14="http://schemas.microsoft.com/office/word/2010/wordprocessingDrawing" xmlns:wp="http://schemas.openxmlformats.org/drawingml/2006/wordprocessingDrawing" xmlns:w10="urn:schemas-microsoft-com:office:word" xmlns:w="http://schemas.openxmlformats.org/wordprocessingml/2006/main" xmlns:w14="http://schemas.microsoft.com/office/word/2010/wordml" xmlns:w15="http://schemas.microsoft.com/office/word/2012/wordml" xmlns:w16cid="http://schemas.microsoft.com/office/word/2016/wordml/cid" xmlns:w16se="http://schemas.microsoft.com/office/word/2015/wordml/symex" xmlns:wpg="http://schemas.microsoft.com/office/word/2010/wordprocessingGroup" xmlns:wpi="http://schemas.microsoft.com/office/word/2010/wordprocessingInk" xmlns:wne="http://schemas.microsoft.com/office/word/2006/wordml" xmlns:wps="http://schemas.microsoft.com/office/word/2010/wordprocessingShape" mc:Ignorable="w14 w15 w16se w16cid wp14">
+<w:document xmlns:wpc="http://schemas.microsoft.com/office/word/2010/wordprocessingCanvas" xmlns:mc="http://schemas.openxmlformats.org/markup-compatibility/2006" xmlns:o="urn:schemas-microsoft-com:office:office" xmlns:r="http://schemas.openxmlformats.org/officeDocument/2006/relationships" xmlns:m="http://schemas.openxmlformats.org/officeDocument/2006/math" xmlns:v="urn:schemas-microsoft-com:vml" xmlns:wp14="http://schemas.microsoft.com/office/word/2010/wordprocessingDrawing" xmlns:wp="http://schemas.openxmlformats.org/drawingml/2006/wordprocessingDrawing" xmlns:w10="urn:schemas-microsoft-com:office:word" xmlns:w="http://schemas.openxmlformats.org/wordprocessingml/2006/main" xmlns:w14="http://schemas.microsoft.com/office/word/2010/wordml" xmlns:wpg="http://schemas.microsoft.com/office/word/2010/wordprocessingGroup" xmlns:wpi="http://schemas.microsoft.com/office/word/2010/wordprocessingInk" xmlns:wne="http://schemas.microsoft.com/office/word/2006/wordml" xmlns:wps="http://schemas.microsoft.com/office/word/2010/wordprocessingShape" mc:Ignorable="w14 wp14">
   <w:body>
     <w:p>
       <w:pPr>
@@ -200,7 +200,23 @@
           <w:sz w:val="24"/>
           <w:szCs w:val="24"/>
         </w:rPr>
-        <w:t xml:space="preserve">and cost effective to gather the </w:t>
+        <w:t>and cost effective</w:t>
+      </w:r>
+      <w:r>
+        <w:rPr>
+          <w:rFonts w:ascii="Times New Roman" w:eastAsia="Times New Roman" w:hAnsi="Times New Roman" w:cs="Times New Roman"/>
+          <w:sz w:val="24"/>
+          <w:szCs w:val="24"/>
+        </w:rPr>
+        <w:t xml:space="preserve"> way</w:t>
+      </w:r>
+      <w:r>
+        <w:rPr>
+          <w:rFonts w:ascii="Times New Roman" w:eastAsia="Times New Roman" w:hAnsi="Times New Roman" w:cs="Times New Roman"/>
+          <w:sz w:val="24"/>
+          <w:szCs w:val="24"/>
+        </w:rPr>
+        <w:t xml:space="preserve"> to gather the </w:t>
       </w:r>
       <w:r>
         <w:rPr>
@@ -216,15 +232,47 @@
           <w:sz w:val="24"/>
           <w:szCs w:val="24"/>
         </w:rPr>
-        <w:t xml:space="preserve">requirements given the </w:t>
-      </w:r>
-      <w:r>
-        <w:rPr>
-          <w:rFonts w:ascii="Times New Roman" w:eastAsia="Times New Roman" w:hAnsi="Times New Roman" w:cs="Times New Roman"/>
-          <w:sz w:val="24"/>
-          <w:szCs w:val="24"/>
-        </w:rPr>
-        <w:t>amount of time.</w:t>
+        <w:t xml:space="preserve">requirements </w:t>
+      </w:r>
+      <w:r>
+        <w:rPr>
+          <w:rFonts w:ascii="Times New Roman" w:eastAsia="Times New Roman" w:hAnsi="Times New Roman" w:cs="Times New Roman"/>
+          <w:sz w:val="24"/>
+          <w:szCs w:val="24"/>
+        </w:rPr>
+        <w:t>considering</w:t>
+      </w:r>
+      <w:r>
+        <w:rPr>
+          <w:rFonts w:ascii="Times New Roman" w:eastAsia="Times New Roman" w:hAnsi="Times New Roman" w:cs="Times New Roman"/>
+          <w:sz w:val="24"/>
+          <w:szCs w:val="24"/>
+        </w:rPr>
+        <w:t xml:space="preserve"> the </w:t>
+      </w:r>
+      <w:r>
+        <w:rPr>
+          <w:rFonts w:ascii="Times New Roman" w:eastAsia="Times New Roman" w:hAnsi="Times New Roman" w:cs="Times New Roman"/>
+          <w:sz w:val="24"/>
+          <w:szCs w:val="24"/>
+        </w:rPr>
+        <w:t xml:space="preserve">amount of </w:t>
+      </w:r>
+      <w:r>
+        <w:rPr>
+          <w:rFonts w:ascii="Times New Roman" w:eastAsia="Times New Roman" w:hAnsi="Times New Roman" w:cs="Times New Roman"/>
+          <w:sz w:val="24"/>
+          <w:szCs w:val="24"/>
+        </w:rPr>
+        <w:t xml:space="preserve">given </w:t>
+      </w:r>
+      <w:r>
+        <w:rPr>
+          <w:rFonts w:ascii="Times New Roman" w:eastAsia="Times New Roman" w:hAnsi="Times New Roman" w:cs="Times New Roman"/>
+          <w:sz w:val="24"/>
+          <w:szCs w:val="24"/>
+        </w:rPr>
+        <w:t>time.</w:t>
       </w:r>
     </w:p>
     <w:p>
@@ -253,7 +301,55 @@
     </w:p>
     <w:p>
       <w:pPr>
+        <w:pStyle w:val="ListParagraph"/>
+        <w:numPr>
+          <w:ilvl w:val="0"/>
+          <w:numId w:val="11"/>
+        </w:numPr>
         <w:spacing w:line="252" w:lineRule="auto"/>
+        <w:ind w:left="1080"/>
+        <w:rPr>
+          <w:rFonts w:ascii="Times New Roman" w:eastAsia="Times New Roman" w:hAnsi="Times New Roman" w:cs="Times New Roman"/>
+          <w:color w:val="FF0000"/>
+          <w:sz w:val="24"/>
+          <w:szCs w:val="24"/>
+        </w:rPr>
+      </w:pPr>
+      <w:r>
+        <w:rPr>
+          <w:rFonts w:ascii="Times New Roman" w:eastAsia="Times New Roman" w:hAnsi="Times New Roman" w:cs="Times New Roman"/>
+          <w:color w:val="FF0000"/>
+          <w:sz w:val="24"/>
+          <w:szCs w:val="24"/>
+        </w:rPr>
+        <w:t xml:space="preserve">Group discussion – Outcome is a </w:t>
+      </w:r>
+      <w:proofErr w:type="gramStart"/>
+      <w:r>
+        <w:rPr>
+          <w:rFonts w:ascii="Times New Roman" w:eastAsia="Times New Roman" w:hAnsi="Times New Roman" w:cs="Times New Roman"/>
+          <w:color w:val="FF0000"/>
+          <w:sz w:val="24"/>
+          <w:szCs w:val="24"/>
+        </w:rPr>
+        <w:t>Diverse</w:t>
+      </w:r>
+      <w:proofErr w:type="gramEnd"/>
+      <w:r>
+        <w:rPr>
+          <w:rFonts w:ascii="Times New Roman" w:eastAsia="Times New Roman" w:hAnsi="Times New Roman" w:cs="Times New Roman"/>
+          <w:color w:val="FF0000"/>
+          <w:sz w:val="24"/>
+          <w:szCs w:val="24"/>
+        </w:rPr>
+        <w:t xml:space="preserve"> feature set for the solution.</w:t>
+      </w:r>
+    </w:p>
+    <w:p>
+      <w:pPr>
+        <w:pStyle w:val="ListParagraph"/>
+        <w:spacing w:line="252" w:lineRule="auto"/>
+        <w:ind w:left="1080"/>
         <w:rPr>
           <w:rFonts w:ascii="Times New Roman" w:eastAsia="Times New Roman" w:hAnsi="Times New Roman" w:cs="Times New Roman"/>
           <w:sz w:val="24"/>
@@ -377,7 +473,47 @@
           <w:sz w:val="24"/>
           <w:szCs w:val="24"/>
         </w:rPr>
-        <w:t>Predetermined answers to the questionnaire may have created biases for the respondents</w:t>
+        <w:t xml:space="preserve">Predetermined answers to the questionnaire have </w:t>
+      </w:r>
+      <w:r>
+        <w:rPr>
+          <w:rFonts w:ascii="Times New Roman" w:eastAsia="Times New Roman" w:hAnsi="Times New Roman" w:cs="Times New Roman"/>
+          <w:sz w:val="24"/>
+          <w:szCs w:val="24"/>
+        </w:rPr>
+        <w:t>higher chances of influencing</w:t>
+      </w:r>
+      <w:r>
+        <w:rPr>
+          <w:rFonts w:ascii="Times New Roman" w:eastAsia="Times New Roman" w:hAnsi="Times New Roman" w:cs="Times New Roman"/>
+          <w:sz w:val="24"/>
+          <w:szCs w:val="24"/>
+        </w:rPr>
+        <w:t xml:space="preserve"> </w:t>
+      </w:r>
+      <w:r>
+        <w:rPr>
+          <w:rFonts w:ascii="Times New Roman" w:eastAsia="Times New Roman" w:hAnsi="Times New Roman" w:cs="Times New Roman"/>
+          <w:sz w:val="24"/>
+          <w:szCs w:val="24"/>
+        </w:rPr>
+        <w:t>the end use</w:t>
+      </w:r>
+      <w:r>
+        <w:rPr>
+          <w:rFonts w:ascii="Times New Roman" w:eastAsia="Times New Roman" w:hAnsi="Times New Roman" w:cs="Times New Roman"/>
+          <w:sz w:val="24"/>
+          <w:szCs w:val="24"/>
+        </w:rPr>
+        <w:t>r</w:t>
+      </w:r>
+      <w:r>
+        <w:rPr>
+          <w:rFonts w:ascii="Times New Roman" w:eastAsia="Times New Roman" w:hAnsi="Times New Roman" w:cs="Times New Roman"/>
+          <w:sz w:val="24"/>
+          <w:szCs w:val="24"/>
+        </w:rPr>
+        <w:t>.</w:t>
       </w:r>
     </w:p>
     <w:p>
@@ -439,15 +575,143 @@
           <w:sz w:val="24"/>
           <w:szCs w:val="24"/>
         </w:rPr>
-        <w:t>This technique helped to understand the fundamental components and the working of the system.</w:t>
-      </w:r>
-      <w:r>
-        <w:rPr>
-          <w:rFonts w:ascii="Times New Roman" w:eastAsia="Times New Roman" w:hAnsi="Times New Roman" w:cs="Times New Roman"/>
-          <w:sz w:val="24"/>
-          <w:szCs w:val="24"/>
-        </w:rPr>
-        <w:t xml:space="preserve"> The technique enabled us to get insights about the problem world in a fairly short amount of time.</w:t>
+        <w:t>This technique helped to understand the fundamental components and the</w:t>
+      </w:r>
+      <w:r>
+        <w:rPr>
+          <w:rFonts w:ascii="Times New Roman" w:eastAsia="Times New Roman" w:hAnsi="Times New Roman" w:cs="Times New Roman"/>
+          <w:sz w:val="24"/>
+          <w:szCs w:val="24"/>
+        </w:rPr>
+        <w:t xml:space="preserve"> overall </w:t>
+      </w:r>
+      <w:r>
+        <w:rPr>
+          <w:rFonts w:ascii="Times New Roman" w:eastAsia="Times New Roman" w:hAnsi="Times New Roman" w:cs="Times New Roman"/>
+          <w:sz w:val="24"/>
+          <w:szCs w:val="24"/>
+        </w:rPr>
+        <w:t>working of the system</w:t>
+      </w:r>
+      <w:r>
+        <w:rPr>
+          <w:rFonts w:ascii="Times New Roman" w:eastAsia="Times New Roman" w:hAnsi="Times New Roman" w:cs="Times New Roman"/>
+          <w:sz w:val="24"/>
+          <w:szCs w:val="24"/>
+        </w:rPr>
+        <w:t xml:space="preserve">. </w:t>
+      </w:r>
+    </w:p>
+    <w:p>
+      <w:pPr>
+        <w:pStyle w:val="ListParagraph"/>
+        <w:numPr>
+          <w:ilvl w:val="0"/>
+          <w:numId w:val="16"/>
+        </w:numPr>
+        <w:spacing w:line="240" w:lineRule="auto"/>
+        <w:ind w:right="280"/>
+        <w:rPr>
+          <w:rFonts w:ascii="Times New Roman" w:eastAsia="Times New Roman" w:hAnsi="Times New Roman" w:cs="Times New Roman"/>
+          <w:sz w:val="24"/>
+          <w:szCs w:val="24"/>
+        </w:rPr>
+      </w:pPr>
+      <w:r>
+        <w:rPr>
+          <w:rFonts w:ascii="Times New Roman" w:eastAsia="Times New Roman" w:hAnsi="Times New Roman" w:cs="Times New Roman"/>
+          <w:sz w:val="24"/>
+          <w:szCs w:val="24"/>
+        </w:rPr>
+        <w:t xml:space="preserve">Accurately capture the user’s expectations. </w:t>
+      </w:r>
+    </w:p>
+    <w:p>
+      <w:pPr>
+        <w:pStyle w:val="ListParagraph"/>
+        <w:numPr>
+          <w:ilvl w:val="0"/>
+          <w:numId w:val="16"/>
+        </w:numPr>
+        <w:spacing w:line="240" w:lineRule="auto"/>
+        <w:ind w:right="280"/>
+        <w:rPr>
+          <w:rFonts w:ascii="Times New Roman" w:eastAsia="Times New Roman" w:hAnsi="Times New Roman" w:cs="Times New Roman"/>
+          <w:sz w:val="24"/>
+          <w:szCs w:val="24"/>
+        </w:rPr>
+      </w:pPr>
+      <w:r>
+        <w:rPr>
+          <w:rFonts w:ascii="Times New Roman" w:eastAsia="Times New Roman" w:hAnsi="Times New Roman" w:cs="Times New Roman"/>
+          <w:sz w:val="24"/>
+          <w:szCs w:val="24"/>
+        </w:rPr>
+        <w:t>It ensured that the features map well corresponding user requirements</w:t>
+      </w:r>
+      <w:r>
+        <w:rPr>
+          <w:rFonts w:ascii="Times New Roman" w:eastAsia="Times New Roman" w:hAnsi="Times New Roman" w:cs="Times New Roman"/>
+          <w:sz w:val="24"/>
+          <w:szCs w:val="24"/>
+        </w:rPr>
+        <w:t>.</w:t>
+      </w:r>
+      <w:r>
+        <w:rPr>
+          <w:rFonts w:ascii="Times New Roman" w:eastAsia="Times New Roman" w:hAnsi="Times New Roman" w:cs="Times New Roman"/>
+          <w:sz w:val="24"/>
+          <w:szCs w:val="24"/>
+        </w:rPr>
+        <w:t xml:space="preserve"> </w:t>
+      </w:r>
+    </w:p>
+    <w:p>
+      <w:pPr>
+        <w:pStyle w:val="ListParagraph"/>
+        <w:numPr>
+          <w:ilvl w:val="0"/>
+          <w:numId w:val="16"/>
+        </w:numPr>
+        <w:spacing w:line="240" w:lineRule="auto"/>
+        <w:ind w:right="280"/>
+        <w:rPr>
+          <w:rFonts w:ascii="Times New Roman" w:eastAsia="Times New Roman" w:hAnsi="Times New Roman" w:cs="Times New Roman"/>
+          <w:sz w:val="24"/>
+          <w:szCs w:val="24"/>
+        </w:rPr>
+      </w:pPr>
+      <w:r>
+        <w:rPr>
+          <w:rFonts w:ascii="Times New Roman" w:eastAsia="Times New Roman" w:hAnsi="Times New Roman" w:cs="Times New Roman"/>
+          <w:sz w:val="24"/>
+          <w:szCs w:val="24"/>
+        </w:rPr>
+        <w:t>It</w:t>
+      </w:r>
+      <w:r>
+        <w:rPr>
+          <w:rFonts w:ascii="Times New Roman" w:eastAsia="Times New Roman" w:hAnsi="Times New Roman" w:cs="Times New Roman"/>
+          <w:sz w:val="24"/>
+          <w:szCs w:val="24"/>
+        </w:rPr>
+        <w:t xml:space="preserve"> enabled us to get insights about the problem </w:t>
+      </w:r>
+      <w:r>
+        <w:rPr>
+          <w:rFonts w:ascii="Times New Roman" w:eastAsia="Times New Roman" w:hAnsi="Times New Roman" w:cs="Times New Roman"/>
+          <w:sz w:val="24"/>
+          <w:szCs w:val="24"/>
+        </w:rPr>
+        <w:t>domain</w:t>
+      </w:r>
+      <w:r>
+        <w:rPr>
+          <w:rFonts w:ascii="Times New Roman" w:eastAsia="Times New Roman" w:hAnsi="Times New Roman" w:cs="Times New Roman"/>
+          <w:sz w:val="24"/>
+          <w:szCs w:val="24"/>
+        </w:rPr>
+        <w:t xml:space="preserve"> in a fairly short amount of time.</w:t>
       </w:r>
     </w:p>
     <w:p>
@@ -510,7 +774,71 @@
           <w:sz w:val="24"/>
           <w:szCs w:val="24"/>
         </w:rPr>
-        <w:t>Questionnaires can be used in simple, straight forward projects where all the stakeholders have sufficient domain knowledge.  It can also be a good technique to enhance existing projects.</w:t>
+        <w:t xml:space="preserve">Questionnaires can be used in simple, straight forward projects where all the stakeholders have sufficient domain knowledge.  </w:t>
+      </w:r>
+    </w:p>
+    <w:p>
+      <w:pPr>
+        <w:pStyle w:val="ListParagraph"/>
+        <w:numPr>
+          <w:ilvl w:val="0"/>
+          <w:numId w:val="17"/>
+        </w:numPr>
+        <w:spacing w:line="240" w:lineRule="auto"/>
+        <w:ind w:right="280"/>
+        <w:rPr>
+          <w:rFonts w:ascii="Times New Roman" w:eastAsia="Times New Roman" w:hAnsi="Times New Roman" w:cs="Times New Roman"/>
+          <w:sz w:val="24"/>
+          <w:szCs w:val="24"/>
+        </w:rPr>
+      </w:pPr>
+      <w:r>
+        <w:rPr>
+          <w:rFonts w:ascii="Times New Roman" w:eastAsia="Times New Roman" w:hAnsi="Times New Roman" w:cs="Times New Roman"/>
+          <w:sz w:val="24"/>
+          <w:szCs w:val="24"/>
+        </w:rPr>
+        <w:t xml:space="preserve">Better fit for projects where </w:t>
+      </w:r>
+      <w:r>
+        <w:rPr>
+          <w:rFonts w:ascii="Times New Roman" w:eastAsia="Times New Roman" w:hAnsi="Times New Roman" w:cs="Times New Roman"/>
+          <w:sz w:val="24"/>
+          <w:szCs w:val="24"/>
+        </w:rPr>
+        <w:t xml:space="preserve">there is limited </w:t>
+      </w:r>
+      <w:r>
+        <w:rPr>
+          <w:rFonts w:ascii="Times New Roman" w:eastAsia="Times New Roman" w:hAnsi="Times New Roman" w:cs="Times New Roman"/>
+          <w:sz w:val="24"/>
+          <w:szCs w:val="24"/>
+        </w:rPr>
+        <w:t>time to gather the requirement set.</w:t>
+      </w:r>
+    </w:p>
+    <w:p>
+      <w:pPr>
+        <w:pStyle w:val="ListParagraph"/>
+        <w:numPr>
+          <w:ilvl w:val="0"/>
+          <w:numId w:val="17"/>
+        </w:numPr>
+        <w:spacing w:line="240" w:lineRule="auto"/>
+        <w:ind w:right="280"/>
+        <w:rPr>
+          <w:rFonts w:ascii="Times New Roman" w:eastAsia="Times New Roman" w:hAnsi="Times New Roman" w:cs="Times New Roman"/>
+          <w:sz w:val="24"/>
+          <w:szCs w:val="24"/>
+        </w:rPr>
+      </w:pPr>
+      <w:r>
+        <w:rPr>
+          <w:rFonts w:ascii="Times New Roman" w:eastAsia="Times New Roman" w:hAnsi="Times New Roman" w:cs="Times New Roman"/>
+          <w:sz w:val="24"/>
+          <w:szCs w:val="24"/>
+        </w:rPr>
+        <w:t>It can also be a good technique to enhance existing projects.</w:t>
       </w:r>
     </w:p>
     <w:p>
@@ -589,34 +917,52 @@
           <w:sz w:val="24"/>
           <w:szCs w:val="24"/>
         </w:rPr>
-        <w:t xml:space="preserve"> it can be used in combination with other elicitation techniques like interviews, prototyping etc.  It may also not be suitable in projects where the stakeholders do not have sufficient domain knowledge and has vague requirements/ideas.</w:t>
+        <w:t xml:space="preserve"> it can be used in combination with other elicitation techniques like interviews, prototyping etc.  </w:t>
       </w:r>
     </w:p>
     <w:p>
       <w:pPr>
+        <w:pStyle w:val="ListParagraph"/>
+        <w:numPr>
+          <w:ilvl w:val="0"/>
+          <w:numId w:val="18"/>
+        </w:numPr>
         <w:spacing w:line="240" w:lineRule="auto"/>
-        <w:ind w:left="720" w:right="280"/>
-        <w:rPr>
-          <w:rFonts w:ascii="Times New Roman" w:eastAsia="Times New Roman" w:hAnsi="Times New Roman" w:cs="Times New Roman"/>
-          <w:sz w:val="24"/>
-          <w:szCs w:val="24"/>
-        </w:rPr>
-      </w:pPr>
+        <w:ind w:right="280"/>
+        <w:rPr>
+          <w:rFonts w:ascii="Times New Roman" w:eastAsia="Times New Roman" w:hAnsi="Times New Roman" w:cs="Times New Roman"/>
+          <w:sz w:val="24"/>
+          <w:szCs w:val="24"/>
+        </w:rPr>
+      </w:pPr>
+      <w:r>
+        <w:rPr>
+          <w:rFonts w:ascii="Times New Roman" w:eastAsia="Times New Roman" w:hAnsi="Times New Roman" w:cs="Times New Roman"/>
+          <w:sz w:val="24"/>
+          <w:szCs w:val="24"/>
+        </w:rPr>
+        <w:t>It may also not be suitable in projects where the stakeholders do not have suf</w:t>
+      </w:r>
+      <w:r>
+        <w:rPr>
+          <w:rFonts w:ascii="Times New Roman" w:eastAsia="Times New Roman" w:hAnsi="Times New Roman" w:cs="Times New Roman"/>
+          <w:sz w:val="24"/>
+          <w:szCs w:val="24"/>
+        </w:rPr>
+        <w:t>ficient domain knowledge and have</w:t>
+      </w:r>
+      <w:r>
+        <w:rPr>
+          <w:rFonts w:ascii="Times New Roman" w:eastAsia="Times New Roman" w:hAnsi="Times New Roman" w:cs="Times New Roman"/>
+          <w:sz w:val="24"/>
+          <w:szCs w:val="24"/>
+        </w:rPr>
+        <w:t xml:space="preserve"> vague requirements/ideas.</w:t>
+      </w:r>
     </w:p>
     <w:p>
       <w:pPr>
         <w:spacing w:line="240" w:lineRule="auto"/>
-        <w:ind w:left="720" w:right="280"/>
-        <w:rPr>
-          <w:rFonts w:ascii="Times New Roman" w:eastAsia="Times New Roman" w:hAnsi="Times New Roman" w:cs="Times New Roman"/>
-          <w:sz w:val="24"/>
-          <w:szCs w:val="24"/>
-        </w:rPr>
-      </w:pPr>
-    </w:p>
-    <w:p>
-      <w:pPr>
-        <w:spacing w:line="240" w:lineRule="auto"/>
         <w:ind w:right="280"/>
         <w:rPr>
           <w:rFonts w:ascii="Times New Roman" w:eastAsia="Times New Roman" w:hAnsi="Times New Roman" w:cs="Times New Roman"/>
@@ -630,6 +976,7 @@
           <w:sz w:val="24"/>
           <w:szCs w:val="24"/>
         </w:rPr>
+        <w:lastRenderedPageBreak/>
         <w:t xml:space="preserve">2. </w:t>
       </w:r>
       <w:r>
@@ -651,7 +998,7 @@
     </w:p>
     <w:tbl>
       <w:tblPr>
-        <w:tblStyle w:val="GridTable5Dark-Accent1"/>
+        <w:tblStyle w:val="GridTable5DarkAccent1"/>
         <w:tblW w:w="9350" w:type="dxa"/>
         <w:tblInd w:w="607" w:type="dxa"/>
         <w:tblLook w:val="04A0" w:firstRow="1" w:lastRow="0" w:firstColumn="1" w:lastColumn="0" w:noHBand="0" w:noVBand="1"/>
@@ -686,7 +1033,6 @@
               <w:rPr>
                 <w:rFonts w:ascii="Times New Roman" w:eastAsia="Times New Roman" w:hAnsi="Times New Roman" w:cs="Times New Roman"/>
               </w:rPr>
-              <w:lastRenderedPageBreak/>
               <w:t>Task</w:t>
             </w:r>
           </w:p>
@@ -882,6 +1228,8 @@
                 <w:szCs w:val="20"/>
               </w:rPr>
             </w:pPr>
+            <w:bookmarkStart w:id="1" w:name="_GoBack"/>
+            <w:bookmarkEnd w:id="1"/>
           </w:p>
         </w:tc>
         <w:tc>
@@ -2279,8 +2627,12 @@
     </w:p>
     <w:p>
       <w:pPr>
+        <w:pStyle w:val="ListParagraph"/>
+        <w:numPr>
+          <w:ilvl w:val="0"/>
+          <w:numId w:val="26"/>
+        </w:numPr>
         <w:spacing w:line="240" w:lineRule="auto"/>
-        <w:ind w:firstLine="720"/>
         <w:rPr>
           <w:rFonts w:ascii="Times New Roman" w:eastAsia="Times New Roman" w:hAnsi="Times New Roman" w:cs="Times New Roman"/>
           <w:sz w:val="24"/>
@@ -2302,6 +2654,56 @@
           <w:szCs w:val="24"/>
         </w:rPr>
         <w:t>.</w:t>
+      </w:r>
+    </w:p>
+    <w:p>
+      <w:pPr>
+        <w:pStyle w:val="ListParagraph"/>
+        <w:numPr>
+          <w:ilvl w:val="0"/>
+          <w:numId w:val="26"/>
+        </w:numPr>
+        <w:spacing w:line="240" w:lineRule="auto"/>
+        <w:rPr>
+          <w:rFonts w:ascii="Times New Roman" w:eastAsia="Times New Roman" w:hAnsi="Times New Roman" w:cs="Times New Roman"/>
+          <w:color w:val="000000" w:themeColor="text1"/>
+          <w:sz w:val="24"/>
+          <w:szCs w:val="24"/>
+        </w:rPr>
+      </w:pPr>
+      <w:r>
+        <w:rPr>
+          <w:rFonts w:ascii="Times New Roman" w:eastAsia="Times New Roman" w:hAnsi="Times New Roman" w:cs="Times New Roman"/>
+          <w:color w:val="000000" w:themeColor="text1"/>
+          <w:sz w:val="24"/>
+          <w:szCs w:val="24"/>
+        </w:rPr>
+        <w:t>Splitting more coarse grained tasks to smaller manageable tasks.</w:t>
+      </w:r>
+    </w:p>
+    <w:p>
+      <w:pPr>
+        <w:pStyle w:val="ListParagraph"/>
+        <w:numPr>
+          <w:ilvl w:val="0"/>
+          <w:numId w:val="26"/>
+        </w:numPr>
+        <w:spacing w:line="240" w:lineRule="auto"/>
+        <w:rPr>
+          <w:rFonts w:ascii="Times New Roman" w:eastAsia="Times New Roman" w:hAnsi="Times New Roman" w:cs="Times New Roman"/>
+          <w:color w:val="000000" w:themeColor="text1"/>
+          <w:sz w:val="24"/>
+          <w:szCs w:val="24"/>
+        </w:rPr>
+      </w:pPr>
+      <w:r>
+        <w:rPr>
+          <w:rFonts w:ascii="Times New Roman" w:eastAsia="Times New Roman" w:hAnsi="Times New Roman" w:cs="Times New Roman"/>
+          <w:color w:val="000000" w:themeColor="text1"/>
+          <w:sz w:val="24"/>
+          <w:szCs w:val="24"/>
+        </w:rPr>
+        <w:t>Peer review</w:t>
       </w:r>
     </w:p>
     <w:p>
@@ -2354,8 +2756,12 @@
     </w:p>
     <w:p>
       <w:pPr>
+        <w:pStyle w:val="ListParagraph"/>
+        <w:numPr>
+          <w:ilvl w:val="0"/>
+          <w:numId w:val="26"/>
+        </w:numPr>
         <w:spacing w:line="240" w:lineRule="auto"/>
-        <w:ind w:left="720"/>
         <w:rPr>
           <w:rFonts w:ascii="Times New Roman" w:eastAsia="Times New Roman" w:hAnsi="Times New Roman" w:cs="Times New Roman"/>
           <w:sz w:val="24"/>
@@ -2384,23 +2790,57 @@
           <w:sz w:val="24"/>
           <w:szCs w:val="24"/>
         </w:rPr>
-        <w:t xml:space="preserve"> but finally use GitHub for better logging purpose</w:t>
-      </w:r>
-      <w:r>
-        <w:rPr>
-          <w:rFonts w:ascii="Times New Roman" w:eastAsia="Times New Roman" w:hAnsi="Times New Roman" w:cs="Times New Roman"/>
-          <w:sz w:val="24"/>
-          <w:szCs w:val="24"/>
-        </w:rPr>
-        <w:t xml:space="preserve">. Conduct zoom meeting for peer reviews and critiques of each other works that make huge improvements. </w:t>
-      </w:r>
-      <w:r>
-        <w:rPr>
-          <w:rFonts w:ascii="Times New Roman" w:eastAsia="Times New Roman" w:hAnsi="Times New Roman" w:cs="Times New Roman"/>
-          <w:sz w:val="24"/>
-          <w:szCs w:val="24"/>
-        </w:rPr>
-        <w:t xml:space="preserve">  </w:t>
+        <w:t xml:space="preserve"> but finally </w:t>
+      </w:r>
+      <w:r>
+        <w:rPr>
+          <w:rFonts w:ascii="Times New Roman" w:eastAsia="Times New Roman" w:hAnsi="Times New Roman" w:cs="Times New Roman"/>
+          <w:sz w:val="24"/>
+          <w:szCs w:val="24"/>
+        </w:rPr>
+        <w:t>ended up using</w:t>
+      </w:r>
+      <w:r>
+        <w:rPr>
+          <w:rFonts w:ascii="Times New Roman" w:eastAsia="Times New Roman" w:hAnsi="Times New Roman" w:cs="Times New Roman"/>
+          <w:sz w:val="24"/>
+          <w:szCs w:val="24"/>
+        </w:rPr>
+        <w:t xml:space="preserve"> </w:t>
+      </w:r>
+      <w:proofErr w:type="spellStart"/>
+      <w:r>
+        <w:rPr>
+          <w:rFonts w:ascii="Times New Roman" w:eastAsia="Times New Roman" w:hAnsi="Times New Roman" w:cs="Times New Roman"/>
+          <w:sz w:val="24"/>
+          <w:szCs w:val="24"/>
+        </w:rPr>
+        <w:t>GitHub</w:t>
+      </w:r>
+      <w:proofErr w:type="spellEnd"/>
+      <w:r>
+        <w:rPr>
+          <w:rFonts w:ascii="Times New Roman" w:eastAsia="Times New Roman" w:hAnsi="Times New Roman" w:cs="Times New Roman"/>
+          <w:sz w:val="24"/>
+          <w:szCs w:val="24"/>
+        </w:rPr>
+        <w:t xml:space="preserve"> for better logging purpose</w:t>
+      </w:r>
+      <w:r>
+        <w:rPr>
+          <w:rFonts w:ascii="Times New Roman" w:eastAsia="Times New Roman" w:hAnsi="Times New Roman" w:cs="Times New Roman"/>
+          <w:sz w:val="24"/>
+          <w:szCs w:val="24"/>
+        </w:rPr>
+        <w:t>s</w:t>
+      </w:r>
+      <w:r>
+        <w:rPr>
+          <w:rFonts w:ascii="Times New Roman" w:eastAsia="Times New Roman" w:hAnsi="Times New Roman" w:cs="Times New Roman"/>
+          <w:sz w:val="24"/>
+          <w:szCs w:val="24"/>
+        </w:rPr>
+        <w:t xml:space="preserve">. </w:t>
       </w:r>
     </w:p>
     <w:p>
@@ -2478,19 +2918,64 @@
           <w:sz w:val="24"/>
           <w:szCs w:val="24"/>
         </w:rPr>
-        <w:t>: Used Git hub and Google Docs to collaborate the work and maintain versions.  In future, Latex can be used as a collaboration tool.</w:t>
-      </w:r>
-    </w:p>
-    <w:p>
-      <w:pPr>
-        <w:pStyle w:val="ListParagraph"/>
-        <w:ind w:left="0"/>
-        <w:rPr>
-          <w:rFonts w:ascii="Times New Roman" w:eastAsia="Times New Roman" w:hAnsi="Times New Roman" w:cs="Times New Roman"/>
-          <w:sz w:val="24"/>
-          <w:szCs w:val="24"/>
-        </w:rPr>
-      </w:pPr>
+        <w:t xml:space="preserve">: Used Git hub and Google Docs to collaborate and maintain versions.  </w:t>
+      </w:r>
+      <w:r>
+        <w:rPr>
+          <w:rFonts w:ascii="Times New Roman" w:eastAsia="Times New Roman" w:hAnsi="Times New Roman" w:cs="Times New Roman"/>
+          <w:bCs/>
+          <w:sz w:val="24"/>
+          <w:szCs w:val="24"/>
+        </w:rPr>
+        <w:t>Going forward</w:t>
+      </w:r>
+      <w:r>
+        <w:rPr>
+          <w:rFonts w:ascii="Times New Roman" w:eastAsia="Times New Roman" w:hAnsi="Times New Roman" w:cs="Times New Roman"/>
+          <w:bCs/>
+          <w:sz w:val="24"/>
+          <w:szCs w:val="24"/>
+        </w:rPr>
+        <w:t xml:space="preserve">, Latex </w:t>
+      </w:r>
+      <w:r>
+        <w:rPr>
+          <w:rFonts w:ascii="Times New Roman" w:eastAsia="Times New Roman" w:hAnsi="Times New Roman" w:cs="Times New Roman"/>
+          <w:bCs/>
+          <w:sz w:val="24"/>
+          <w:szCs w:val="24"/>
+        </w:rPr>
+        <w:t xml:space="preserve">in combination with </w:t>
+      </w:r>
+      <w:proofErr w:type="spellStart"/>
+      <w:r>
+        <w:rPr>
+          <w:rFonts w:ascii="Times New Roman" w:eastAsia="Times New Roman" w:hAnsi="Times New Roman" w:cs="Times New Roman"/>
+          <w:bCs/>
+          <w:sz w:val="24"/>
+          <w:szCs w:val="24"/>
+        </w:rPr>
+        <w:t>GitHub</w:t>
+      </w:r>
+      <w:proofErr w:type="spellEnd"/>
+      <w:r>
+        <w:rPr>
+          <w:rFonts w:ascii="Times New Roman" w:eastAsia="Times New Roman" w:hAnsi="Times New Roman" w:cs="Times New Roman"/>
+          <w:bCs/>
+          <w:sz w:val="24"/>
+          <w:szCs w:val="24"/>
+        </w:rPr>
+        <w:t xml:space="preserve"> can be used to better track and log changes</w:t>
+      </w:r>
+      <w:r>
+        <w:rPr>
+          <w:rFonts w:ascii="Times New Roman" w:eastAsia="Times New Roman" w:hAnsi="Times New Roman" w:cs="Times New Roman"/>
+          <w:bCs/>
+          <w:sz w:val="24"/>
+          <w:szCs w:val="24"/>
+        </w:rPr>
+        <w:t>.</w:t>
+      </w:r>
     </w:p>
     <w:p>
       <w:pPr>
@@ -2528,7 +3013,55 @@
     <w:p>
       <w:pPr>
         <w:pStyle w:val="ListParagraph"/>
-        <w:ind w:left="0"/>
+        <w:numPr>
+          <w:ilvl w:val="0"/>
+          <w:numId w:val="15"/>
+        </w:numPr>
+        <w:spacing w:line="240" w:lineRule="auto"/>
+        <w:ind w:right="280"/>
+        <w:rPr>
+          <w:rFonts w:ascii="Times New Roman" w:eastAsia="Times New Roman" w:hAnsi="Times New Roman" w:cs="Times New Roman"/>
+          <w:sz w:val="24"/>
+          <w:szCs w:val="24"/>
+        </w:rPr>
+      </w:pPr>
+      <w:r>
+        <w:rPr>
+          <w:rFonts w:ascii="Times New Roman" w:eastAsia="Times New Roman" w:hAnsi="Times New Roman" w:cs="Times New Roman"/>
+          <w:b/>
+          <w:sz w:val="24"/>
+          <w:szCs w:val="24"/>
+        </w:rPr>
+        <w:t>Reviews</w:t>
+      </w:r>
+      <w:r>
+        <w:rPr>
+          <w:rFonts w:ascii="Times New Roman" w:eastAsia="Times New Roman" w:hAnsi="Times New Roman" w:cs="Times New Roman"/>
+          <w:sz w:val="24"/>
+          <w:szCs w:val="24"/>
+        </w:rPr>
+        <w:t xml:space="preserve">: Reviews happened online during meeting.  In future, planning to perform offline/individual reviews and discuss </w:t>
+      </w:r>
+      <w:r>
+        <w:rPr>
+          <w:rFonts w:ascii="Times New Roman" w:eastAsia="Times New Roman" w:hAnsi="Times New Roman" w:cs="Times New Roman"/>
+          <w:sz w:val="24"/>
+          <w:szCs w:val="24"/>
+        </w:rPr>
+        <w:t xml:space="preserve">only </w:t>
+      </w:r>
+      <w:r>
+        <w:rPr>
+          <w:rFonts w:ascii="Times New Roman" w:eastAsia="Times New Roman" w:hAnsi="Times New Roman" w:cs="Times New Roman"/>
+          <w:sz w:val="24"/>
+          <w:szCs w:val="24"/>
+        </w:rPr>
+        <w:t>the outcome/comments during the meetings.</w:t>
+      </w:r>
+    </w:p>
+    <w:p>
+      <w:pPr>
+        <w:pStyle w:val="ListParagraph"/>
         <w:rPr>
           <w:rFonts w:ascii="Times New Roman" w:eastAsia="Times New Roman" w:hAnsi="Times New Roman" w:cs="Times New Roman"/>
           <w:sz w:val="24"/>
@@ -2546,54 +3079,15 @@
         <w:spacing w:line="240" w:lineRule="auto"/>
         <w:ind w:right="280"/>
         <w:rPr>
-          <w:rFonts w:ascii="Times New Roman" w:eastAsia="Times New Roman" w:hAnsi="Times New Roman" w:cs="Times New Roman"/>
-          <w:sz w:val="24"/>
-          <w:szCs w:val="24"/>
-        </w:rPr>
-      </w:pPr>
-      <w:r>
-        <w:rPr>
-          <w:rFonts w:ascii="Times New Roman" w:eastAsia="Times New Roman" w:hAnsi="Times New Roman" w:cs="Times New Roman"/>
-          <w:b/>
-          <w:sz w:val="24"/>
-          <w:szCs w:val="24"/>
-        </w:rPr>
-        <w:t>Reviews</w:t>
-      </w:r>
-      <w:r>
-        <w:rPr>
-          <w:rFonts w:ascii="Times New Roman" w:eastAsia="Times New Roman" w:hAnsi="Times New Roman" w:cs="Times New Roman"/>
-          <w:sz w:val="24"/>
-          <w:szCs w:val="24"/>
-        </w:rPr>
-        <w:t>: Reviews happened online during meeting.  In future, planning to perform offline/individual reviews and discuss the outcome/comments during the meetings.</w:t>
-      </w:r>
-    </w:p>
-    <w:p>
-      <w:pPr>
-        <w:pStyle w:val="ListParagraph"/>
-        <w:rPr>
-          <w:rFonts w:ascii="Times New Roman" w:eastAsia="Times New Roman" w:hAnsi="Times New Roman" w:cs="Times New Roman"/>
-          <w:sz w:val="24"/>
-          <w:szCs w:val="24"/>
-        </w:rPr>
-      </w:pPr>
-    </w:p>
-    <w:p>
-      <w:pPr>
-        <w:pStyle w:val="ListParagraph"/>
-        <w:numPr>
-          <w:ilvl w:val="0"/>
-          <w:numId w:val="15"/>
-        </w:numPr>
-        <w:spacing w:line="240" w:lineRule="auto"/>
-        <w:ind w:right="280"/>
+          <w:color w:val="FF0000"/>
+        </w:rPr>
       </w:pPr>
       <w:r>
         <w:rPr>
           <w:rFonts w:ascii="Times New Roman" w:eastAsia="Times New Roman" w:hAnsi="Times New Roman" w:cs="Times New Roman"/>
           <w:b/>
           <w:bCs/>
+          <w:color w:val="FF0000"/>
           <w:sz w:val="24"/>
           <w:szCs w:val="24"/>
         </w:rPr>
@@ -2602,6 +3096,7 @@
       <w:r>
         <w:rPr>
           <w:rFonts w:ascii="Times New Roman" w:eastAsia="Times New Roman" w:hAnsi="Times New Roman" w:cs="Times New Roman"/>
+          <w:color w:val="FF0000"/>
           <w:sz w:val="24"/>
           <w:szCs w:val="24"/>
         </w:rPr>
@@ -2610,248 +3105,77 @@
       <w:r>
         <w:rPr>
           <w:rFonts w:ascii="Times New Roman" w:eastAsia="Times New Roman" w:hAnsi="Times New Roman" w:cs="Times New Roman"/>
-          <w:sz w:val="24"/>
-          <w:szCs w:val="24"/>
-        </w:rPr>
-        <w:t>pupervised by group members. We use both Google drive and git together which was time wasting. In future, planning use only GitHub for saving time and logging properly.</w:t>
-      </w:r>
-    </w:p>
-    <w:p>
-      <w:pPr>
-        <w:pStyle w:val="ListParagraph"/>
-      </w:pPr>
-    </w:p>
-    <w:p>
-      <w:pPr>
-        <w:spacing w:line="240" w:lineRule="auto"/>
-        <w:rPr>
-          <w:rFonts w:ascii="Times New Roman" w:eastAsia="Times New Roman" w:hAnsi="Times New Roman" w:cs="Times New Roman"/>
-          <w:b/>
-          <w:bCs/>
-          <w:sz w:val="24"/>
-          <w:szCs w:val="24"/>
-          <w:lang w:val="en-CA" w:eastAsia="en-US"/>
-        </w:rPr>
-      </w:pPr>
-      <w:r>
-        <w:rPr>
-          <w:rFonts w:ascii="Times New Roman" w:eastAsia="Times New Roman" w:hAnsi="Times New Roman" w:cs="Times New Roman"/>
-          <w:b/>
-          <w:bCs/>
-          <w:sz w:val="24"/>
-          <w:szCs w:val="24"/>
-          <w:lang w:val="en-CA" w:eastAsia="en-US"/>
-        </w:rPr>
-        <w:lastRenderedPageBreak/>
-        <w:t xml:space="preserve">5.  </w:t>
-      </w:r>
-      <w:r>
-        <w:rPr>
-          <w:rFonts w:ascii="Times New Roman" w:eastAsia="Times New Roman" w:hAnsi="Times New Roman" w:cs="Times New Roman"/>
-          <w:b/>
-          <w:bCs/>
-          <w:sz w:val="24"/>
-          <w:szCs w:val="24"/>
-          <w:lang w:val="en-CA" w:eastAsia="en-US"/>
-        </w:rPr>
-        <w:t xml:space="preserve">Do the tasks finish before the deadline? </w:t>
-      </w:r>
-    </w:p>
-    <w:p>
-      <w:pPr>
-        <w:pStyle w:val="ListParagraph"/>
-        <w:numPr>
-          <w:ilvl w:val="0"/>
-          <w:numId w:val="19"/>
-        </w:numPr>
-        <w:spacing w:line="240" w:lineRule="auto"/>
-        <w:rPr>
-          <w:rFonts w:ascii="Times New Roman" w:eastAsia="Times New Roman" w:hAnsi="Times New Roman" w:cs="Times New Roman"/>
-          <w:sz w:val="24"/>
-          <w:szCs w:val="24"/>
-          <w:lang w:val="en-CA" w:eastAsia="en-US"/>
-        </w:rPr>
-      </w:pPr>
-      <w:r>
-        <w:rPr>
-          <w:rFonts w:ascii="Times New Roman" w:eastAsia="Times New Roman" w:hAnsi="Times New Roman" w:cs="Times New Roman"/>
-          <w:sz w:val="24"/>
-          <w:szCs w:val="24"/>
-          <w:lang w:val="en-CA" w:eastAsia="en-US"/>
-        </w:rPr>
-        <w:t xml:space="preserve">Although, we finished the task before the deadline, we could not finish it in an organized way and we could not polish the report properly because of time constraints. </w:t>
-      </w:r>
-    </w:p>
-    <w:p>
-      <w:pPr>
-        <w:pStyle w:val="ListParagraph"/>
-        <w:spacing w:line="240" w:lineRule="auto"/>
-        <w:ind w:left="360"/>
-        <w:rPr>
-          <w:rFonts w:ascii="Times New Roman" w:eastAsia="Times New Roman" w:hAnsi="Times New Roman" w:cs="Times New Roman"/>
-          <w:sz w:val="24"/>
-          <w:szCs w:val="24"/>
-          <w:lang w:val="en-CA" w:eastAsia="en-US"/>
-        </w:rPr>
-      </w:pPr>
-    </w:p>
-    <w:p>
-      <w:pPr>
-        <w:spacing w:line="240" w:lineRule="auto"/>
-        <w:rPr>
-          <w:rFonts w:ascii="Times New Roman" w:eastAsia="Times New Roman" w:hAnsi="Times New Roman" w:cs="Times New Roman"/>
-          <w:b/>
-          <w:bCs/>
-          <w:sz w:val="24"/>
-          <w:szCs w:val="24"/>
-          <w:lang w:val="en-CA" w:eastAsia="en-US"/>
-        </w:rPr>
-      </w:pPr>
-      <w:r>
-        <w:rPr>
-          <w:rFonts w:ascii="Times New Roman" w:eastAsia="Times New Roman" w:hAnsi="Times New Roman" w:cs="Times New Roman"/>
-          <w:b/>
-          <w:bCs/>
-          <w:sz w:val="24"/>
-          <w:szCs w:val="24"/>
-          <w:lang w:val="en-CA" w:eastAsia="en-US"/>
-        </w:rPr>
-        <w:t xml:space="preserve">6.  </w:t>
-      </w:r>
-      <w:r>
-        <w:rPr>
-          <w:rFonts w:ascii="Times New Roman" w:eastAsia="Times New Roman" w:hAnsi="Times New Roman" w:cs="Times New Roman"/>
-          <w:b/>
-          <w:bCs/>
-          <w:sz w:val="24"/>
-          <w:szCs w:val="24"/>
-          <w:lang w:val="en-CA" w:eastAsia="en-US"/>
-        </w:rPr>
-        <w:t>Everyone was assigned a fair amount of work?</w:t>
-      </w:r>
-    </w:p>
-    <w:p>
-      <w:pPr>
-        <w:pStyle w:val="ListParagraph"/>
-        <w:numPr>
-          <w:ilvl w:val="0"/>
-          <w:numId w:val="24"/>
-        </w:numPr>
-        <w:spacing w:line="240" w:lineRule="auto"/>
-        <w:rPr>
-          <w:rFonts w:ascii="Times New Roman" w:eastAsia="Times New Roman" w:hAnsi="Times New Roman" w:cs="Times New Roman"/>
-          <w:sz w:val="24"/>
-          <w:szCs w:val="24"/>
-          <w:lang w:val="en-CA" w:eastAsia="en-US"/>
-        </w:rPr>
-      </w:pPr>
-      <w:r>
-        <w:rPr>
-          <w:rFonts w:ascii="Times New Roman" w:eastAsia="Times New Roman" w:hAnsi="Times New Roman" w:cs="Times New Roman"/>
-          <w:sz w:val="24"/>
-          <w:szCs w:val="24"/>
-          <w:lang w:val="en-CA" w:eastAsia="en-US"/>
-        </w:rPr>
-        <w:t>We distribute task proper</w:t>
-      </w:r>
-      <w:r>
-        <w:rPr>
-          <w:rFonts w:ascii="Times New Roman" w:eastAsia="Times New Roman" w:hAnsi="Times New Roman" w:cs="Times New Roman"/>
-          <w:sz w:val="24"/>
-          <w:szCs w:val="24"/>
-          <w:lang w:val="en-CA" w:eastAsia="en-US"/>
-        </w:rPr>
-        <w:t>ly among the group members according to their respective knowledge and try to finished in time and merge the work after finishing the individual works. Hence, everyone was responsible as the amount of work was fair for each person. Still, everyone tried to contribute other team members works to help him and collaborate to speed up the task.</w:t>
-      </w:r>
-    </w:p>
-    <w:p>
-      <w:pPr>
-        <w:pStyle w:val="ListParagraph"/>
-        <w:spacing w:line="240" w:lineRule="auto"/>
-        <w:ind w:left="360"/>
-        <w:rPr>
-          <w:rFonts w:ascii="Times New Roman" w:eastAsia="Times New Roman" w:hAnsi="Times New Roman" w:cs="Times New Roman"/>
-          <w:sz w:val="24"/>
-          <w:szCs w:val="24"/>
-          <w:lang w:val="en-CA" w:eastAsia="en-US"/>
-        </w:rPr>
-      </w:pPr>
-    </w:p>
-    <w:p>
-      <w:pPr>
-        <w:spacing w:line="240" w:lineRule="auto"/>
-        <w:rPr>
-          <w:rFonts w:ascii="Times New Roman" w:eastAsia="Times New Roman" w:hAnsi="Times New Roman" w:cs="Times New Roman"/>
-          <w:b/>
-          <w:bCs/>
-          <w:sz w:val="24"/>
-          <w:szCs w:val="24"/>
-          <w:lang w:val="en-CA" w:eastAsia="en-US"/>
-        </w:rPr>
-      </w:pPr>
-      <w:r>
-        <w:rPr>
-          <w:rFonts w:ascii="Times New Roman" w:eastAsia="Times New Roman" w:hAnsi="Times New Roman" w:cs="Times New Roman"/>
-          <w:b/>
-          <w:bCs/>
-          <w:sz w:val="24"/>
-          <w:szCs w:val="24"/>
-          <w:lang w:val="en-CA" w:eastAsia="en-US"/>
-        </w:rPr>
-        <w:t xml:space="preserve">7.  </w:t>
-      </w:r>
-      <w:r>
-        <w:rPr>
-          <w:rFonts w:ascii="Times New Roman" w:eastAsia="Times New Roman" w:hAnsi="Times New Roman" w:cs="Times New Roman"/>
-          <w:b/>
-          <w:bCs/>
-          <w:sz w:val="24"/>
-          <w:szCs w:val="24"/>
-          <w:lang w:val="en-CA" w:eastAsia="en-US"/>
-        </w:rPr>
-        <w:t>Does the team did more, exactly or less that was asked?</w:t>
-      </w:r>
-    </w:p>
-    <w:p>
-      <w:pPr>
-        <w:pStyle w:val="ListParagraph"/>
-        <w:numPr>
-          <w:ilvl w:val="0"/>
-          <w:numId w:val="25"/>
-        </w:numPr>
-        <w:spacing w:line="240" w:lineRule="auto"/>
-        <w:rPr>
-          <w:rFonts w:ascii="Times New Roman" w:eastAsia="Times New Roman" w:hAnsi="Times New Roman" w:cs="Times New Roman"/>
-          <w:sz w:val="24"/>
-          <w:szCs w:val="24"/>
-          <w:lang w:val="en-CA" w:eastAsia="en-US"/>
-        </w:rPr>
-      </w:pPr>
-      <w:r>
-        <w:rPr>
-          <w:rFonts w:ascii="Times New Roman" w:eastAsia="Times New Roman" w:hAnsi="Times New Roman" w:cs="Times New Roman"/>
-          <w:sz w:val="24"/>
-          <w:szCs w:val="24"/>
-          <w:lang w:val="en-CA" w:eastAsia="en-US"/>
-        </w:rPr>
-        <w:t xml:space="preserve">From our perspective, we try to did exactly what were the requirement of the project of this deliverable-1. </w:t>
-      </w:r>
-      <w:bookmarkStart w:id="1" w:name="_GoBack"/>
-      <w:bookmarkEnd w:id="1"/>
-    </w:p>
-    <w:p>
-      <w:pPr>
-        <w:pStyle w:val="ListParagraph"/>
-        <w:spacing w:line="240" w:lineRule="auto"/>
-        <w:ind w:left="360" w:right="280"/>
-      </w:pPr>
-    </w:p>
-    <w:p>
-      <w:pPr>
-        <w:pStyle w:val="ListParagraph"/>
-        <w:spacing w:line="240" w:lineRule="auto"/>
-        <w:ind w:left="360" w:right="280"/>
-      </w:pPr>
+          <w:color w:val="FF0000"/>
+          <w:sz w:val="24"/>
+          <w:szCs w:val="24"/>
+        </w:rPr>
+        <w:t>s</w:t>
+      </w:r>
+      <w:r>
+        <w:rPr>
+          <w:rFonts w:ascii="Times New Roman" w:eastAsia="Times New Roman" w:hAnsi="Times New Roman" w:cs="Times New Roman"/>
+          <w:color w:val="FF0000"/>
+          <w:sz w:val="24"/>
+          <w:szCs w:val="24"/>
+        </w:rPr>
+        <w:t xml:space="preserve">upervised by group members. We use </w:t>
+      </w:r>
+      <w:r>
+        <w:rPr>
+          <w:rFonts w:ascii="Times New Roman" w:eastAsia="Times New Roman" w:hAnsi="Times New Roman" w:cs="Times New Roman"/>
+          <w:color w:val="FF0000"/>
+          <w:sz w:val="24"/>
+          <w:szCs w:val="24"/>
+        </w:rPr>
+        <w:t xml:space="preserve">Time </w:t>
+      </w:r>
+      <w:r>
+        <w:rPr>
+          <w:rFonts w:ascii="Times New Roman" w:eastAsia="Times New Roman" w:hAnsi="Times New Roman" w:cs="Times New Roman"/>
+          <w:color w:val="FF0000"/>
+          <w:sz w:val="24"/>
+          <w:szCs w:val="24"/>
+        </w:rPr>
+        <w:t xml:space="preserve">Google drive and git together which was time wasting. In future, planning </w:t>
+      </w:r>
+      <w:r>
+        <w:rPr>
+          <w:rFonts w:ascii="Times New Roman" w:eastAsia="Times New Roman" w:hAnsi="Times New Roman" w:cs="Times New Roman"/>
+          <w:color w:val="FF0000"/>
+          <w:sz w:val="24"/>
+          <w:szCs w:val="24"/>
+        </w:rPr>
+        <w:t xml:space="preserve">to </w:t>
+      </w:r>
+      <w:r>
+        <w:rPr>
+          <w:rFonts w:ascii="Times New Roman" w:eastAsia="Times New Roman" w:hAnsi="Times New Roman" w:cs="Times New Roman"/>
+          <w:color w:val="FF0000"/>
+          <w:sz w:val="24"/>
+          <w:szCs w:val="24"/>
+        </w:rPr>
+        <w:t xml:space="preserve">use only </w:t>
+      </w:r>
+      <w:proofErr w:type="spellStart"/>
+      <w:r>
+        <w:rPr>
+          <w:rFonts w:ascii="Times New Roman" w:eastAsia="Times New Roman" w:hAnsi="Times New Roman" w:cs="Times New Roman"/>
+          <w:color w:val="FF0000"/>
+          <w:sz w:val="24"/>
+          <w:szCs w:val="24"/>
+        </w:rPr>
+        <w:t>GitHub</w:t>
+      </w:r>
+      <w:proofErr w:type="spellEnd"/>
+      <w:r>
+        <w:rPr>
+          <w:rFonts w:ascii="Times New Roman" w:eastAsia="Times New Roman" w:hAnsi="Times New Roman" w:cs="Times New Roman"/>
+          <w:color w:val="FF0000"/>
+          <w:sz w:val="24"/>
+          <w:szCs w:val="24"/>
+        </w:rPr>
+        <w:t xml:space="preserve"> for saving time and logging properly.</w:t>
+      </w:r>
     </w:p>
     <w:p>
       <w:pPr>
@@ -2963,6 +3287,7 @@
           <w:noProof/>
           <w:sz w:val="24"/>
           <w:szCs w:val="24"/>
+          <w:lang w:val="en-IN" w:eastAsia="en-IN"/>
         </w:rPr>
         <w:drawing>
           <wp:inline distT="0" distB="0" distL="0" distR="0" wp14:anchorId="4693C072" wp14:editId="2CAC0870">
@@ -2980,7 +3305,7 @@
                     <pic:cNvPicPr/>
                   </pic:nvPicPr>
                   <pic:blipFill>
-                    <a:blip r:embed="rId5" cstate="print">
+                    <a:blip r:embed="rId6" cstate="print">
                       <a:extLst>
                         <a:ext uri="{28A0092B-C50C-407E-A947-70E740481C1C}">
                           <a14:useLocalDpi xmlns:a14="http://schemas.microsoft.com/office/drawing/2010/main" val="0"/>
@@ -3040,7 +3365,6 @@
           <w:sz w:val="20"/>
           <w:szCs w:val="20"/>
         </w:rPr>
-        <w:lastRenderedPageBreak/>
         <w:t xml:space="preserve">Draft </w:t>
       </w:r>
       <w:r>
@@ -3092,7 +3416,7 @@
         </w:rPr>
         <w:t xml:space="preserve"> history on google drive: </w:t>
       </w:r>
-      <w:hyperlink r:id="rId6" w:history="1">
+      <w:hyperlink r:id="rId7" w:history="1">
         <w:r>
           <w:rPr>
             <w:rStyle w:val="Hyperlink"/>
@@ -3241,7 +3565,7 @@
           <w:szCs w:val="20"/>
         </w:rPr>
       </w:pPr>
-      <w:hyperlink r:id="rId7" w:history="1">
+      <w:hyperlink r:id="rId8" w:history="1">
         <w:r>
           <w:rPr>
             <w:rStyle w:val="Hyperlink"/>
@@ -3279,7 +3603,29 @@
           <w:szCs w:val="20"/>
           <w:u w:val="none"/>
         </w:rPr>
-        <w:t>// TODO : update these picture while submit</w:t>
+        <w:t xml:space="preserve">// </w:t>
+      </w:r>
+      <w:proofErr w:type="gramStart"/>
+      <w:r>
+        <w:rPr>
+          <w:rStyle w:val="Hyperlink"/>
+          <w:color w:val="000000" w:themeColor="text1"/>
+          <w:sz w:val="20"/>
+          <w:szCs w:val="20"/>
+          <w:u w:val="none"/>
+        </w:rPr>
+        <w:t>TODO :</w:t>
+      </w:r>
+      <w:proofErr w:type="gramEnd"/>
+      <w:r>
+        <w:rPr>
+          <w:rStyle w:val="Hyperlink"/>
+          <w:color w:val="000000" w:themeColor="text1"/>
+          <w:sz w:val="20"/>
+          <w:szCs w:val="20"/>
+          <w:u w:val="none"/>
+        </w:rPr>
+        <w:t xml:space="preserve"> update these picture while submit</w:t>
       </w:r>
     </w:p>
     <w:p>
@@ -3295,7 +3641,9 @@
           <w:noProof/>
           <w:sz w:val="20"/>
           <w:szCs w:val="20"/>
-        </w:rPr>
+          <w:lang w:val="en-IN" w:eastAsia="en-IN"/>
+        </w:rPr>
+        <w:lastRenderedPageBreak/>
         <w:drawing>
           <wp:inline distT="0" distB="0" distL="0" distR="0" wp14:anchorId="083C5317" wp14:editId="23CF9D50">
             <wp:extent cx="5943600" cy="2512060"/>
@@ -3312,7 +3660,7 @@
                     <pic:cNvPicPr/>
                   </pic:nvPicPr>
                   <pic:blipFill>
-                    <a:blip r:embed="rId8" cstate="print">
+                    <a:blip r:embed="rId9" cstate="print">
                       <a:extLst>
                         <a:ext uri="{28A0092B-C50C-407E-A947-70E740481C1C}">
                           <a14:useLocalDpi xmlns:a14="http://schemas.microsoft.com/office/drawing/2010/main" val="0"/>
@@ -3352,6 +3700,7 @@
           <w:noProof/>
           <w:sz w:val="20"/>
           <w:szCs w:val="20"/>
+          <w:lang w:val="en-IN" w:eastAsia="en-IN"/>
         </w:rPr>
         <w:drawing>
           <wp:inline distT="0" distB="0" distL="0" distR="0" wp14:anchorId="63BAB98A" wp14:editId="4818B51D">
@@ -3369,7 +3718,7 @@
                     <pic:cNvPicPr/>
                   </pic:nvPicPr>
                   <pic:blipFill>
-                    <a:blip r:embed="rId9" cstate="print">
+                    <a:blip r:embed="rId10" cstate="print">
                       <a:extLst>
                         <a:ext uri="{28A0092B-C50C-407E-A947-70E740481C1C}">
                           <a14:useLocalDpi xmlns:a14="http://schemas.microsoft.com/office/drawing/2010/main" val="0"/>
@@ -3479,7 +3828,6 @@
           <w:sz w:val="20"/>
           <w:szCs w:val="20"/>
         </w:rPr>
-        <w:lastRenderedPageBreak/>
         <w:t xml:space="preserve">// </w:t>
       </w:r>
       <w:proofErr w:type="spellStart"/>
@@ -3605,7 +3953,7 @@
           <w:szCs w:val="20"/>
         </w:rPr>
       </w:pPr>
-      <w:hyperlink r:id="rId10" w:anchor="heading=h.7ik6ac3oskyt" w:history="1">
+      <w:hyperlink r:id="rId11" w:anchor="heading=h.7ik6ac3oskyt" w:history="1">
         <w:r>
           <w:rPr>
             <w:rStyle w:val="Hyperlink"/>
@@ -3646,6 +3994,12 @@
     <w:sectPr>
       <w:pgSz w:w="12240" w:h="15840"/>
       <w:pgMar w:top="1440" w:right="1440" w:bottom="1440" w:left="1440" w:header="720" w:footer="720" w:gutter="0"/>
+      <w:pgBorders w:offsetFrom="page">
+        <w:top w:val="single" w:sz="4" w:space="24" w:color="auto"/>
+        <w:left w:val="single" w:sz="4" w:space="24" w:color="auto"/>
+        <w:bottom w:val="single" w:sz="4" w:space="24" w:color="auto"/>
+        <w:right w:val="single" w:sz="4" w:space="24" w:color="auto"/>
+      </w:pgBorders>
       <w:pgNumType w:start="1"/>
       <w:cols w:space="720"/>
     </w:sectPr>
@@ -3654,8 +4008,8 @@
 </file>
 
 <file path=word/numbering.xml><?xml version="1.0" encoding="utf-8"?>
-<w:numbering xmlns:wpc="http://schemas.microsoft.com/office/word/2010/wordprocessingCanvas" xmlns:cx="http://schemas.microsoft.com/office/drawing/2014/chartex" xmlns:cx1="http://schemas.microsoft.com/office/drawing/2015/9/8/chartex" xmlns:cx2="http://schemas.microsoft.com/office/drawing/2015/10/21/chartex" xmlns:cx3="http://schemas.microsoft.com/office/drawing/2016/5/9/chartex" xmlns:cx4="http://schemas.microsoft.com/office/drawing/2016/5/10/chartex" xmlns:cx5="http://schemas.microsoft.com/office/drawing/2016/5/11/chartex" xmlns:cx6="http://schemas.microsoft.com/office/drawing/2016/5/12/chartex" xmlns:cx7="http://schemas.microsoft.com/office/drawing/2016/5/13/chartex" xmlns:cx8="http://schemas.microsoft.com/office/drawing/2016/5/14/chartex" xmlns:mc="http://schemas.openxmlformats.org/markup-compatibility/2006" xmlns:aink="http://schemas.microsoft.com/office/drawing/2016/ink" xmlns:am3d="http://schemas.microsoft.com/office/drawing/2017/model3d" xmlns:o="urn:schemas-microsoft-com:office:office" xmlns:r="http://schemas.openxmlformats.org/officeDocument/2006/relationships" xmlns:m="http://schemas.openxmlformats.org/officeDocument/2006/math" xmlns:v="urn:schemas-microsoft-com:vml" xmlns:wp14="http://schemas.microsoft.com/office/word/2010/wordprocessingDrawing" xmlns:wp="http://schemas.openxmlformats.org/drawingml/2006/wordprocessingDrawing" xmlns:w10="urn:schemas-microsoft-com:office:word" xmlns:w="http://schemas.openxmlformats.org/wordprocessingml/2006/main" xmlns:w14="http://schemas.microsoft.com/office/word/2010/wordml" xmlns:w15="http://schemas.microsoft.com/office/word/2012/wordml" xmlns:w16cid="http://schemas.microsoft.com/office/word/2016/wordml/cid" xmlns:w16se="http://schemas.microsoft.com/office/word/2015/wordml/symex" xmlns:wpg="http://schemas.microsoft.com/office/word/2010/wordprocessingGroup" xmlns:wpi="http://schemas.microsoft.com/office/word/2010/wordprocessingInk" xmlns:wne="http://schemas.microsoft.com/office/word/2006/wordml" xmlns:wps="http://schemas.microsoft.com/office/word/2010/wordprocessingShape" mc:Ignorable="w14 w15 w16se w16cid wp14">
-  <w:abstractNum w:abstractNumId="0" w15:restartNumberingAfterBreak="0">
+<w:numbering xmlns:wpc="http://schemas.microsoft.com/office/word/2010/wordprocessingCanvas" xmlns:mc="http://schemas.openxmlformats.org/markup-compatibility/2006" xmlns:o="urn:schemas-microsoft-com:office:office" xmlns:r="http://schemas.openxmlformats.org/officeDocument/2006/relationships" xmlns:m="http://schemas.openxmlformats.org/officeDocument/2006/math" xmlns:v="urn:schemas-microsoft-com:vml" xmlns:wp14="http://schemas.microsoft.com/office/word/2010/wordprocessingDrawing" xmlns:wp="http://schemas.openxmlformats.org/drawingml/2006/wordprocessingDrawing" xmlns:w10="urn:schemas-microsoft-com:office:word" xmlns:w="http://schemas.openxmlformats.org/wordprocessingml/2006/main" xmlns:w14="http://schemas.microsoft.com/office/word/2010/wordml" xmlns:wpg="http://schemas.microsoft.com/office/word/2010/wordprocessingGroup" xmlns:wpi="http://schemas.microsoft.com/office/word/2010/wordprocessingInk" xmlns:wne="http://schemas.microsoft.com/office/word/2006/wordml" xmlns:wps="http://schemas.microsoft.com/office/word/2010/wordprocessingShape" mc:Ignorable="w14 wp14">
+  <w:abstractNum w:abstractNumId="0">
     <w:nsid w:val="0311421A"/>
     <w:multiLevelType w:val="multilevel"/>
     <w:tmpl w:val="4614F7DA"/>
@@ -3768,7 +4122,7 @@
       </w:rPr>
     </w:lvl>
   </w:abstractNum>
-  <w:abstractNum w:abstractNumId="1" w15:restartNumberingAfterBreak="0">
+  <w:abstractNum w:abstractNumId="1">
     <w:nsid w:val="041950E4"/>
     <w:multiLevelType w:val="hybridMultilevel"/>
     <w:tmpl w:val="FBFC75C6"/>
@@ -3857,7 +4211,7 @@
       </w:pPr>
     </w:lvl>
   </w:abstractNum>
-  <w:abstractNum w:abstractNumId="2" w15:restartNumberingAfterBreak="0">
+  <w:abstractNum w:abstractNumId="2">
     <w:nsid w:val="0641290A"/>
     <w:multiLevelType w:val="hybridMultilevel"/>
     <w:tmpl w:val="8548B3F0"/>
@@ -3946,7 +4300,7 @@
       </w:pPr>
     </w:lvl>
   </w:abstractNum>
-  <w:abstractNum w:abstractNumId="3" w15:restartNumberingAfterBreak="0">
+  <w:abstractNum w:abstractNumId="3">
     <w:nsid w:val="0B817FB1"/>
     <w:multiLevelType w:val="multilevel"/>
     <w:tmpl w:val="F1C0F066"/>
@@ -4059,7 +4413,7 @@
       </w:rPr>
     </w:lvl>
   </w:abstractNum>
-  <w:abstractNum w:abstractNumId="4" w15:restartNumberingAfterBreak="0">
+  <w:abstractNum w:abstractNumId="4">
     <w:nsid w:val="0D1B042D"/>
     <w:multiLevelType w:val="hybridMultilevel"/>
     <w:tmpl w:val="A266C8FE"/>
@@ -4148,7 +4502,7 @@
       </w:pPr>
     </w:lvl>
   </w:abstractNum>
-  <w:abstractNum w:abstractNumId="5" w15:restartNumberingAfterBreak="0">
+  <w:abstractNum w:abstractNumId="5">
     <w:nsid w:val="0E410DC8"/>
     <w:multiLevelType w:val="multilevel"/>
     <w:tmpl w:val="E2CC6358"/>
@@ -4261,7 +4615,120 @@
       </w:rPr>
     </w:lvl>
   </w:abstractNum>
-  <w:abstractNum w:abstractNumId="6" w15:restartNumberingAfterBreak="0">
+  <w:abstractNum w:abstractNumId="6">
+    <w:nsid w:val="0EF869BB"/>
+    <w:multiLevelType w:val="hybridMultilevel"/>
+    <w:tmpl w:val="7F9851A4"/>
+    <w:lvl w:ilvl="0" w:tplc="40090001">
+      <w:start w:val="1"/>
+      <w:numFmt w:val="bullet"/>
+      <w:lvlText w:val=""/>
+      <w:lvlJc w:val="left"/>
+      <w:pPr>
+        <w:ind w:left="1440" w:hanging="360"/>
+      </w:pPr>
+      <w:rPr>
+        <w:rFonts w:ascii="Symbol" w:hAnsi="Symbol" w:hint="default"/>
+      </w:rPr>
+    </w:lvl>
+    <w:lvl w:ilvl="1" w:tplc="40090003" w:tentative="1">
+      <w:start w:val="1"/>
+      <w:numFmt w:val="bullet"/>
+      <w:lvlText w:val="o"/>
+      <w:lvlJc w:val="left"/>
+      <w:pPr>
+        <w:ind w:left="2160" w:hanging="360"/>
+      </w:pPr>
+      <w:rPr>
+        <w:rFonts w:ascii="Courier New" w:hAnsi="Courier New" w:cs="Courier New" w:hint="default"/>
+      </w:rPr>
+    </w:lvl>
+    <w:lvl w:ilvl="2" w:tplc="40090005" w:tentative="1">
+      <w:start w:val="1"/>
+      <w:numFmt w:val="bullet"/>
+      <w:lvlText w:val=""/>
+      <w:lvlJc w:val="left"/>
+      <w:pPr>
+        <w:ind w:left="2880" w:hanging="360"/>
+      </w:pPr>
+      <w:rPr>
+        <w:rFonts w:ascii="Wingdings" w:hAnsi="Wingdings" w:hint="default"/>
+      </w:rPr>
+    </w:lvl>
+    <w:lvl w:ilvl="3" w:tplc="40090001" w:tentative="1">
+      <w:start w:val="1"/>
+      <w:numFmt w:val="bullet"/>
+      <w:lvlText w:val=""/>
+      <w:lvlJc w:val="left"/>
+      <w:pPr>
+        <w:ind w:left="3600" w:hanging="360"/>
+      </w:pPr>
+      <w:rPr>
+        <w:rFonts w:ascii="Symbol" w:hAnsi="Symbol" w:hint="default"/>
+      </w:rPr>
+    </w:lvl>
+    <w:lvl w:ilvl="4" w:tplc="40090003" w:tentative="1">
+      <w:start w:val="1"/>
+      <w:numFmt w:val="bullet"/>
+      <w:lvlText w:val="o"/>
+      <w:lvlJc w:val="left"/>
+      <w:pPr>
+        <w:ind w:left="4320" w:hanging="360"/>
+      </w:pPr>
+      <w:rPr>
+        <w:rFonts w:ascii="Courier New" w:hAnsi="Courier New" w:cs="Courier New" w:hint="default"/>
+      </w:rPr>
+    </w:lvl>
+    <w:lvl w:ilvl="5" w:tplc="40090005" w:tentative="1">
+      <w:start w:val="1"/>
+      <w:numFmt w:val="bullet"/>
+      <w:lvlText w:val=""/>
+      <w:lvlJc w:val="left"/>
+      <w:pPr>
+        <w:ind w:left="5040" w:hanging="360"/>
+      </w:pPr>
+      <w:rPr>
+        <w:rFonts w:ascii="Wingdings" w:hAnsi="Wingdings" w:hint="default"/>
+      </w:rPr>
+    </w:lvl>
+    <w:lvl w:ilvl="6" w:tplc="40090001" w:tentative="1">
+      <w:start w:val="1"/>
+      <w:numFmt w:val="bullet"/>
+      <w:lvlText w:val=""/>
+      <w:lvlJc w:val="left"/>
+      <w:pPr>
+        <w:ind w:left="5760" w:hanging="360"/>
+      </w:pPr>
+      <w:rPr>
+        <w:rFonts w:ascii="Symbol" w:hAnsi="Symbol" w:hint="default"/>
+      </w:rPr>
+    </w:lvl>
+    <w:lvl w:ilvl="7" w:tplc="40090003" w:tentative="1">
+      <w:start w:val="1"/>
+      <w:numFmt w:val="bullet"/>
+      <w:lvlText w:val="o"/>
+      <w:lvlJc w:val="left"/>
+      <w:pPr>
+        <w:ind w:left="6480" w:hanging="360"/>
+      </w:pPr>
+      <w:rPr>
+        <w:rFonts w:ascii="Courier New" w:hAnsi="Courier New" w:cs="Courier New" w:hint="default"/>
+      </w:rPr>
+    </w:lvl>
+    <w:lvl w:ilvl="8" w:tplc="40090005" w:tentative="1">
+      <w:start w:val="1"/>
+      <w:numFmt w:val="bullet"/>
+      <w:lvlText w:val=""/>
+      <w:lvlJc w:val="left"/>
+      <w:pPr>
+        <w:ind w:left="7200" w:hanging="360"/>
+      </w:pPr>
+      <w:rPr>
+        <w:rFonts w:ascii="Wingdings" w:hAnsi="Wingdings" w:hint="default"/>
+      </w:rPr>
+    </w:lvl>
+  </w:abstractNum>
+  <w:abstractNum w:abstractNumId="7">
     <w:nsid w:val="0F4B5F96"/>
     <w:multiLevelType w:val="hybridMultilevel"/>
     <w:tmpl w:val="A60C8340"/>
@@ -4350,7 +4817,7 @@
       </w:pPr>
     </w:lvl>
   </w:abstractNum>
-  <w:abstractNum w:abstractNumId="7" w15:restartNumberingAfterBreak="0">
+  <w:abstractNum w:abstractNumId="8">
     <w:nsid w:val="1B9F5B46"/>
     <w:multiLevelType w:val="hybridMultilevel"/>
     <w:tmpl w:val="BCEC2760"/>
@@ -4463,7 +4930,7 @@
       </w:rPr>
     </w:lvl>
   </w:abstractNum>
-  <w:abstractNum w:abstractNumId="8" w15:restartNumberingAfterBreak="0">
+  <w:abstractNum w:abstractNumId="9">
     <w:nsid w:val="23040C4E"/>
     <w:multiLevelType w:val="hybridMultilevel"/>
     <w:tmpl w:val="6FBA8A56"/>
@@ -4576,7 +5043,7 @@
       </w:rPr>
     </w:lvl>
   </w:abstractNum>
-  <w:abstractNum w:abstractNumId="9" w15:restartNumberingAfterBreak="0">
+  <w:abstractNum w:abstractNumId="10">
     <w:nsid w:val="2F9E70BA"/>
     <w:multiLevelType w:val="hybridMultilevel"/>
     <w:tmpl w:val="1750D360"/>
@@ -4665,7 +5132,7 @@
       </w:pPr>
     </w:lvl>
   </w:abstractNum>
-  <w:abstractNum w:abstractNumId="10" w15:restartNumberingAfterBreak="0">
+  <w:abstractNum w:abstractNumId="11">
     <w:nsid w:val="31C91921"/>
     <w:multiLevelType w:val="hybridMultilevel"/>
     <w:tmpl w:val="AA86621A"/>
@@ -4754,7 +5221,7 @@
       </w:pPr>
     </w:lvl>
   </w:abstractNum>
-  <w:abstractNum w:abstractNumId="11" w15:restartNumberingAfterBreak="0">
+  <w:abstractNum w:abstractNumId="12">
     <w:nsid w:val="33DD515F"/>
     <w:multiLevelType w:val="hybridMultilevel"/>
     <w:tmpl w:val="A8BEF954"/>
@@ -4844,7 +5311,7 @@
       </w:pPr>
     </w:lvl>
   </w:abstractNum>
-  <w:abstractNum w:abstractNumId="12" w15:restartNumberingAfterBreak="0">
+  <w:abstractNum w:abstractNumId="13">
     <w:nsid w:val="38F14117"/>
     <w:multiLevelType w:val="hybridMultilevel"/>
     <w:tmpl w:val="345E578E"/>
@@ -4933,7 +5400,7 @@
       </w:pPr>
     </w:lvl>
   </w:abstractNum>
-  <w:abstractNum w:abstractNumId="13" w15:restartNumberingAfterBreak="0">
+  <w:abstractNum w:abstractNumId="14">
     <w:nsid w:val="41201F46"/>
     <w:multiLevelType w:val="hybridMultilevel"/>
     <w:tmpl w:val="0AFA53FA"/>
@@ -5046,7 +5513,7 @@
       </w:rPr>
     </w:lvl>
   </w:abstractNum>
-  <w:abstractNum w:abstractNumId="14" w15:restartNumberingAfterBreak="0">
+  <w:abstractNum w:abstractNumId="15">
     <w:nsid w:val="41DF458B"/>
     <w:multiLevelType w:val="hybridMultilevel"/>
     <w:tmpl w:val="AC9C83EE"/>
@@ -5135,7 +5602,7 @@
       </w:pPr>
     </w:lvl>
   </w:abstractNum>
-  <w:abstractNum w:abstractNumId="15" w15:restartNumberingAfterBreak="0">
+  <w:abstractNum w:abstractNumId="16">
     <w:nsid w:val="430014EC"/>
     <w:multiLevelType w:val="hybridMultilevel"/>
     <w:tmpl w:val="8C40FA50"/>
@@ -5224,7 +5691,7 @@
       </w:pPr>
     </w:lvl>
   </w:abstractNum>
-  <w:abstractNum w:abstractNumId="16" w15:restartNumberingAfterBreak="0">
+  <w:abstractNum w:abstractNumId="17">
     <w:nsid w:val="48134B7C"/>
     <w:multiLevelType w:val="hybridMultilevel"/>
     <w:tmpl w:val="0E4E48BC"/>
@@ -5337,7 +5804,7 @@
       </w:rPr>
     </w:lvl>
   </w:abstractNum>
-  <w:abstractNum w:abstractNumId="17" w15:restartNumberingAfterBreak="0">
+  <w:abstractNum w:abstractNumId="18">
     <w:nsid w:val="4B2E7B7D"/>
     <w:multiLevelType w:val="multilevel"/>
     <w:tmpl w:val="997CBCCA"/>
@@ -5450,7 +5917,7 @@
       </w:rPr>
     </w:lvl>
   </w:abstractNum>
-  <w:abstractNum w:abstractNumId="18" w15:restartNumberingAfterBreak="0">
+  <w:abstractNum w:abstractNumId="19">
     <w:nsid w:val="4DC53D20"/>
     <w:multiLevelType w:val="hybridMultilevel"/>
     <w:tmpl w:val="8F4E1694"/>
@@ -5539,7 +6006,7 @@
       </w:pPr>
     </w:lvl>
   </w:abstractNum>
-  <w:abstractNum w:abstractNumId="19" w15:restartNumberingAfterBreak="0">
+  <w:abstractNum w:abstractNumId="20">
     <w:nsid w:val="525A0FBE"/>
     <w:multiLevelType w:val="hybridMultilevel"/>
     <w:tmpl w:val="45DA1036"/>
@@ -5652,7 +6119,7 @@
       </w:rPr>
     </w:lvl>
   </w:abstractNum>
-  <w:abstractNum w:abstractNumId="20" w15:restartNumberingAfterBreak="0">
+  <w:abstractNum w:abstractNumId="21">
     <w:nsid w:val="572623AA"/>
     <w:multiLevelType w:val="multilevel"/>
     <w:tmpl w:val="E43A0BBC"/>
@@ -5765,7 +6232,7 @@
       </w:rPr>
     </w:lvl>
   </w:abstractNum>
-  <w:abstractNum w:abstractNumId="21" w15:restartNumberingAfterBreak="0">
+  <w:abstractNum w:abstractNumId="22">
     <w:nsid w:val="5ADE45D7"/>
     <w:multiLevelType w:val="hybridMultilevel"/>
     <w:tmpl w:val="FFEA50FA"/>
@@ -5878,7 +6345,7 @@
       </w:rPr>
     </w:lvl>
   </w:abstractNum>
-  <w:abstractNum w:abstractNumId="22" w15:restartNumberingAfterBreak="0">
+  <w:abstractNum w:abstractNumId="23">
     <w:nsid w:val="65C2143C"/>
     <w:multiLevelType w:val="hybridMultilevel"/>
     <w:tmpl w:val="06985EFA"/>
@@ -5991,7 +6458,7 @@
       </w:rPr>
     </w:lvl>
   </w:abstractNum>
-  <w:abstractNum w:abstractNumId="23" w15:restartNumberingAfterBreak="0">
+  <w:abstractNum w:abstractNumId="24">
     <w:nsid w:val="688745ED"/>
     <w:multiLevelType w:val="hybridMultilevel"/>
     <w:tmpl w:val="AC665C76"/>
@@ -6104,7 +6571,7 @@
       </w:rPr>
     </w:lvl>
   </w:abstractNum>
-  <w:abstractNum w:abstractNumId="24" w15:restartNumberingAfterBreak="0">
+  <w:abstractNum w:abstractNumId="25">
     <w:nsid w:val="737060FB"/>
     <w:multiLevelType w:val="hybridMultilevel"/>
     <w:tmpl w:val="B66CD432"/>
@@ -6224,52 +6691,52 @@
     <w:abstractNumId w:val="5"/>
   </w:num>
   <w:num w:numId="3">
-    <w:abstractNumId w:val="20"/>
+    <w:abstractNumId w:val="21"/>
   </w:num>
   <w:num w:numId="4">
-    <w:abstractNumId w:val="17"/>
+    <w:abstractNumId w:val="18"/>
   </w:num>
   <w:num w:numId="5">
     <w:abstractNumId w:val="0"/>
   </w:num>
   <w:num w:numId="6">
+    <w:abstractNumId w:val="14"/>
+  </w:num>
+  <w:num w:numId="7">
+    <w:abstractNumId w:val="24"/>
+  </w:num>
+  <w:num w:numId="8">
+    <w:abstractNumId w:val="22"/>
+  </w:num>
+  <w:num w:numId="9">
+    <w:abstractNumId w:val="25"/>
+  </w:num>
+  <w:num w:numId="10">
     <w:abstractNumId w:val="13"/>
   </w:num>
-  <w:num w:numId="7">
+  <w:num w:numId="11">
     <w:abstractNumId w:val="23"/>
   </w:num>
-  <w:num w:numId="8">
-    <w:abstractNumId w:val="21"/>
-  </w:num>
-  <w:num w:numId="9">
-    <w:abstractNumId w:val="24"/>
-  </w:num>
-  <w:num w:numId="10">
+  <w:num w:numId="12">
     <w:abstractNumId w:val="12"/>
   </w:num>
-  <w:num w:numId="11">
-    <w:abstractNumId w:val="22"/>
-  </w:num>
-  <w:num w:numId="12">
-    <w:abstractNumId w:val="11"/>
-  </w:num>
   <w:num w:numId="13">
-    <w:abstractNumId w:val="15"/>
+    <w:abstractNumId w:val="16"/>
   </w:num>
   <w:num w:numId="14">
     <w:abstractNumId w:val="2"/>
   </w:num>
   <w:num w:numId="15">
-    <w:abstractNumId w:val="16"/>
+    <w:abstractNumId w:val="17"/>
   </w:num>
   <w:num w:numId="16">
-    <w:abstractNumId w:val="19"/>
+    <w:abstractNumId w:val="20"/>
   </w:num>
   <w:num w:numId="17">
-    <w:abstractNumId w:val="8"/>
+    <w:abstractNumId w:val="9"/>
   </w:num>
   <w:num w:numId="18">
-    <w:abstractNumId w:val="7"/>
+    <w:abstractNumId w:val="8"/>
   </w:num>
   <w:num w:numId="19">
     <w:abstractNumId w:val="4"/>
@@ -6278,32 +6745,35 @@
     <w:abstractNumId w:val="1"/>
   </w:num>
   <w:num w:numId="21">
+    <w:abstractNumId w:val="11"/>
+  </w:num>
+  <w:num w:numId="22">
     <w:abstractNumId w:val="10"/>
   </w:num>
-  <w:num w:numId="22">
-    <w:abstractNumId w:val="9"/>
-  </w:num>
   <w:num w:numId="23">
-    <w:abstractNumId w:val="14"/>
+    <w:abstractNumId w:val="15"/>
   </w:num>
   <w:num w:numId="24">
-    <w:abstractNumId w:val="6"/>
+    <w:abstractNumId w:val="7"/>
   </w:num>
   <w:num w:numId="25">
-    <w:abstractNumId w:val="18"/>
+    <w:abstractNumId w:val="19"/>
+  </w:num>
+  <w:num w:numId="26">
+    <w:abstractNumId w:val="6"/>
   </w:num>
 </w:numbering>
 </file>
 
 <file path=word/styles.xml><?xml version="1.0" encoding="utf-8"?>
-<w:styles xmlns:mc="http://schemas.openxmlformats.org/markup-compatibility/2006" xmlns:r="http://schemas.openxmlformats.org/officeDocument/2006/relationships" xmlns:w="http://schemas.openxmlformats.org/wordprocessingml/2006/main" xmlns:w14="http://schemas.microsoft.com/office/word/2010/wordml" xmlns:w15="http://schemas.microsoft.com/office/word/2012/wordml" xmlns:w16cid="http://schemas.microsoft.com/office/word/2016/wordml/cid" xmlns:w16se="http://schemas.microsoft.com/office/word/2015/wordml/symex" mc:Ignorable="w14 w15 w16se w16cid">
+<w:styles xmlns:mc="http://schemas.openxmlformats.org/markup-compatibility/2006" xmlns:r="http://schemas.openxmlformats.org/officeDocument/2006/relationships" xmlns:w="http://schemas.openxmlformats.org/wordprocessingml/2006/main" xmlns:w14="http://schemas.microsoft.com/office/word/2010/wordml" mc:Ignorable="w14">
   <w:docDefaults>
     <w:rPrDefault>
       <w:rPr>
         <w:rFonts w:ascii="Arial" w:eastAsia="Arial" w:hAnsi="Arial" w:cs="Arial"/>
         <w:sz w:val="22"/>
         <w:szCs w:val="22"/>
-        <w:lang w:val="en" w:eastAsia="en-CA" w:bidi="ar-SA"/>
+        <w:lang w:eastAsia="en-CA" w:bidi="ar-SA"/>
       </w:rPr>
     </w:rPrDefault>
     <w:pPrDefault>
@@ -6312,384 +6782,144 @@
       </w:pPr>
     </w:pPrDefault>
   </w:docDefaults>
-  <w:latentStyles w:defLockedState="0" w:defUIPriority="99" w:defSemiHidden="0" w:defUnhideWhenUsed="0" w:defQFormat="0" w:count="377">
-    <w:lsdException w:name="Normal" w:uiPriority="0" w:qFormat="1"/>
-    <w:lsdException w:name="heading 1" w:uiPriority="9" w:qFormat="1"/>
-    <w:lsdException w:name="heading 2" w:semiHidden="1" w:uiPriority="9" w:unhideWhenUsed="1" w:qFormat="1"/>
-    <w:lsdException w:name="heading 3" w:semiHidden="1" w:uiPriority="9" w:unhideWhenUsed="1" w:qFormat="1"/>
-    <w:lsdException w:name="heading 4" w:semiHidden="1" w:uiPriority="9" w:unhideWhenUsed="1" w:qFormat="1"/>
-    <w:lsdException w:name="heading 5" w:semiHidden="1" w:uiPriority="9" w:unhideWhenUsed="1" w:qFormat="1"/>
-    <w:lsdException w:name="heading 6" w:semiHidden="1" w:uiPriority="9" w:unhideWhenUsed="1" w:qFormat="1"/>
-    <w:lsdException w:name="heading 7" w:semiHidden="1" w:uiPriority="9" w:unhideWhenUsed="1" w:qFormat="1"/>
-    <w:lsdException w:name="heading 8" w:semiHidden="1" w:uiPriority="9" w:unhideWhenUsed="1" w:qFormat="1"/>
-    <w:lsdException w:name="heading 9" w:semiHidden="1" w:uiPriority="9" w:unhideWhenUsed="1" w:qFormat="1"/>
-    <w:lsdException w:name="index 1" w:semiHidden="1" w:unhideWhenUsed="1"/>
-    <w:lsdException w:name="index 2" w:semiHidden="1" w:unhideWhenUsed="1"/>
-    <w:lsdException w:name="index 3" w:semiHidden="1" w:unhideWhenUsed="1"/>
-    <w:lsdException w:name="index 4" w:semiHidden="1" w:unhideWhenUsed="1"/>
-    <w:lsdException w:name="index 5" w:semiHidden="1" w:unhideWhenUsed="1"/>
-    <w:lsdException w:name="index 6" w:semiHidden="1" w:unhideWhenUsed="1"/>
-    <w:lsdException w:name="index 7" w:semiHidden="1" w:unhideWhenUsed="1"/>
-    <w:lsdException w:name="index 8" w:semiHidden="1" w:unhideWhenUsed="1"/>
-    <w:lsdException w:name="index 9" w:semiHidden="1" w:unhideWhenUsed="1"/>
-    <w:lsdException w:name="toc 1" w:semiHidden="1" w:uiPriority="39" w:unhideWhenUsed="1"/>
-    <w:lsdException w:name="toc 2" w:semiHidden="1" w:uiPriority="39" w:unhideWhenUsed="1"/>
-    <w:lsdException w:name="toc 3" w:semiHidden="1" w:uiPriority="39" w:unhideWhenUsed="1"/>
-    <w:lsdException w:name="toc 4" w:semiHidden="1" w:uiPriority="39" w:unhideWhenUsed="1"/>
-    <w:lsdException w:name="toc 5" w:semiHidden="1" w:uiPriority="39" w:unhideWhenUsed="1"/>
-    <w:lsdException w:name="toc 6" w:semiHidden="1" w:uiPriority="39" w:unhideWhenUsed="1"/>
-    <w:lsdException w:name="toc 7" w:semiHidden="1" w:uiPriority="39" w:unhideWhenUsed="1"/>
-    <w:lsdException w:name="toc 8" w:semiHidden="1" w:uiPriority="39" w:unhideWhenUsed="1"/>
-    <w:lsdException w:name="toc 9" w:semiHidden="1" w:uiPriority="39" w:unhideWhenUsed="1"/>
-    <w:lsdException w:name="Normal Indent" w:semiHidden="1" w:unhideWhenUsed="1"/>
-    <w:lsdException w:name="footnote text" w:semiHidden="1" w:unhideWhenUsed="1"/>
-    <w:lsdException w:name="annotation text" w:semiHidden="1" w:unhideWhenUsed="1"/>
-    <w:lsdException w:name="header" w:semiHidden="1" w:unhideWhenUsed="1"/>
-    <w:lsdException w:name="footer" w:semiHidden="1" w:unhideWhenUsed="1"/>
-    <w:lsdException w:name="index heading" w:semiHidden="1" w:unhideWhenUsed="1"/>
-    <w:lsdException w:name="caption" w:semiHidden="1" w:uiPriority="35" w:unhideWhenUsed="1" w:qFormat="1"/>
-    <w:lsdException w:name="table of figures" w:semiHidden="1" w:unhideWhenUsed="1"/>
-    <w:lsdException w:name="envelope address" w:semiHidden="1" w:unhideWhenUsed="1"/>
-    <w:lsdException w:name="envelope return" w:semiHidden="1" w:unhideWhenUsed="1"/>
-    <w:lsdException w:name="footnote reference" w:semiHidden="1" w:unhideWhenUsed="1"/>
-    <w:lsdException w:name="annotation reference" w:semiHidden="1" w:unhideWhenUsed="1"/>
-    <w:lsdException w:name="line number" w:semiHidden="1" w:unhideWhenUsed="1"/>
-    <w:lsdException w:name="page number" w:semiHidden="1" w:unhideWhenUsed="1"/>
-    <w:lsdException w:name="endnote reference" w:semiHidden="1" w:unhideWhenUsed="1"/>
-    <w:lsdException w:name="endnote text" w:semiHidden="1" w:unhideWhenUsed="1"/>
-    <w:lsdException w:name="table of authorities" w:semiHidden="1" w:unhideWhenUsed="1"/>
-    <w:lsdException w:name="macro" w:semiHidden="1" w:unhideWhenUsed="1"/>
-    <w:lsdException w:name="toa heading" w:semiHidden="1" w:unhideWhenUsed="1"/>
-    <w:lsdException w:name="List" w:semiHidden="1" w:unhideWhenUsed="1"/>
-    <w:lsdException w:name="List Bullet" w:semiHidden="1" w:unhideWhenUsed="1"/>
-    <w:lsdException w:name="List Number" w:semiHidden="1" w:unhideWhenUsed="1"/>
-    <w:lsdException w:name="List 2" w:semiHidden="1" w:unhideWhenUsed="1"/>
-    <w:lsdException w:name="List 3" w:semiHidden="1" w:unhideWhenUsed="1"/>
-    <w:lsdException w:name="List 4" w:semiHidden="1" w:unhideWhenUsed="1"/>
-    <w:lsdException w:name="List 5" w:semiHidden="1" w:unhideWhenUsed="1"/>
-    <w:lsdException w:name="List Bullet 2" w:semiHidden="1" w:unhideWhenUsed="1"/>
-    <w:lsdException w:name="List Bullet 3" w:semiHidden="1" w:unhideWhenUsed="1"/>
-    <w:lsdException w:name="List Bullet 4" w:semiHidden="1" w:unhideWhenUsed="1"/>
-    <w:lsdException w:name="List Bullet 5" w:semiHidden="1" w:unhideWhenUsed="1"/>
-    <w:lsdException w:name="List Number 2" w:semiHidden="1" w:unhideWhenUsed="1"/>
-    <w:lsdException w:name="List Number 3" w:semiHidden="1" w:unhideWhenUsed="1"/>
-    <w:lsdException w:name="List Number 4" w:semiHidden="1" w:unhideWhenUsed="1"/>
-    <w:lsdException w:name="List Number 5" w:semiHidden="1" w:unhideWhenUsed="1"/>
-    <w:lsdException w:name="Title" w:uiPriority="10" w:qFormat="1"/>
-    <w:lsdException w:name="Closing" w:semiHidden="1" w:unhideWhenUsed="1"/>
-    <w:lsdException w:name="Signature" w:semiHidden="1" w:unhideWhenUsed="1"/>
-    <w:lsdException w:name="Default Paragraph Font" w:semiHidden="1" w:uiPriority="1" w:unhideWhenUsed="1"/>
-    <w:lsdException w:name="Body Text" w:semiHidden="1" w:unhideWhenUsed="1"/>
-    <w:lsdException w:name="Body Text Indent" w:semiHidden="1" w:unhideWhenUsed="1"/>
-    <w:lsdException w:name="List Continue" w:semiHidden="1" w:unhideWhenUsed="1"/>
-    <w:lsdException w:name="List Continue 2" w:semiHidden="1" w:unhideWhenUsed="1"/>
-    <w:lsdException w:name="List Continue 3" w:semiHidden="1" w:unhideWhenUsed="1"/>
-    <w:lsdException w:name="List Continue 4" w:semiHidden="1" w:unhideWhenUsed="1"/>
-    <w:lsdException w:name="List Continue 5" w:semiHidden="1" w:unhideWhenUsed="1"/>
-    <w:lsdException w:name="Message Header" w:semiHidden="1" w:unhideWhenUsed="1"/>
-    <w:lsdException w:name="Subtitle" w:uiPriority="11" w:qFormat="1"/>
-    <w:lsdException w:name="Salutation" w:semiHidden="1" w:unhideWhenUsed="1"/>
-    <w:lsdException w:name="Date" w:semiHidden="1" w:unhideWhenUsed="1"/>
-    <w:lsdException w:name="Body Text First Indent" w:semiHidden="1" w:unhideWhenUsed="1"/>
-    <w:lsdException w:name="Body Text First Indent 2" w:semiHidden="1" w:unhideWhenUsed="1"/>
-    <w:lsdException w:name="Note Heading" w:semiHidden="1" w:unhideWhenUsed="1"/>
-    <w:lsdException w:name="Body Text 2" w:semiHidden="1" w:unhideWhenUsed="1"/>
-    <w:lsdException w:name="Body Text 3" w:semiHidden="1" w:unhideWhenUsed="1"/>
-    <w:lsdException w:name="Body Text Indent 2" w:semiHidden="1" w:unhideWhenUsed="1"/>
-    <w:lsdException w:name="Body Text Indent 3" w:semiHidden="1" w:unhideWhenUsed="1"/>
-    <w:lsdException w:name="Block Text" w:semiHidden="1" w:unhideWhenUsed="1"/>
-    <w:lsdException w:name="Hyperlink" w:semiHidden="1" w:unhideWhenUsed="1"/>
-    <w:lsdException w:name="FollowedHyperlink" w:semiHidden="1" w:unhideWhenUsed="1"/>
-    <w:lsdException w:name="Strong" w:uiPriority="22" w:qFormat="1"/>
-    <w:lsdException w:name="Emphasis" w:uiPriority="20" w:qFormat="1"/>
-    <w:lsdException w:name="Document Map" w:semiHidden="1" w:unhideWhenUsed="1"/>
-    <w:lsdException w:name="Plain Text" w:semiHidden="1" w:unhideWhenUsed="1"/>
-    <w:lsdException w:name="E-mail Signature" w:semiHidden="1" w:unhideWhenUsed="1"/>
-    <w:lsdException w:name="HTML Top of Form" w:semiHidden="1" w:unhideWhenUsed="1"/>
-    <w:lsdException w:name="HTML Bottom of Form" w:semiHidden="1" w:unhideWhenUsed="1"/>
-    <w:lsdException w:name="Normal (Web)" w:semiHidden="1" w:unhideWhenUsed="1"/>
-    <w:lsdException w:name="HTML Acronym" w:semiHidden="1" w:unhideWhenUsed="1"/>
-    <w:lsdException w:name="HTML Address" w:semiHidden="1" w:unhideWhenUsed="1"/>
-    <w:lsdException w:name="HTML Cite" w:semiHidden="1" w:unhideWhenUsed="1"/>
-    <w:lsdException w:name="HTML Code" w:semiHidden="1" w:unhideWhenUsed="1"/>
-    <w:lsdException w:name="HTML Definition" w:semiHidden="1" w:unhideWhenUsed="1"/>
-    <w:lsdException w:name="HTML Keyboard" w:semiHidden="1" w:unhideWhenUsed="1"/>
-    <w:lsdException w:name="HTML Preformatted" w:semiHidden="1" w:unhideWhenUsed="1"/>
-    <w:lsdException w:name="HTML Sample" w:semiHidden="1" w:unhideWhenUsed="1"/>
-    <w:lsdException w:name="HTML Typewriter" w:semiHidden="1" w:unhideWhenUsed="1"/>
-    <w:lsdException w:name="HTML Variable" w:semiHidden="1" w:unhideWhenUsed="1"/>
-    <w:lsdException w:name="Normal Table" w:semiHidden="1" w:unhideWhenUsed="1"/>
-    <w:lsdException w:name="annotation subject" w:semiHidden="1" w:unhideWhenUsed="1"/>
-    <w:lsdException w:name="No List" w:semiHidden="1" w:unhideWhenUsed="1"/>
-    <w:lsdException w:name="Outline List 1" w:semiHidden="1" w:unhideWhenUsed="1"/>
-    <w:lsdException w:name="Outline List 2" w:semiHidden="1" w:unhideWhenUsed="1"/>
-    <w:lsdException w:name="Outline List 3" w:semiHidden="1" w:unhideWhenUsed="1"/>
-    <w:lsdException w:name="Table Simple 1" w:semiHidden="1" w:unhideWhenUsed="1"/>
-    <w:lsdException w:name="Table Simple 2" w:semiHidden="1" w:unhideWhenUsed="1"/>
-    <w:lsdException w:name="Table Simple 3" w:semiHidden="1" w:unhideWhenUsed="1"/>
-    <w:lsdException w:name="Table Classic 1" w:semiHidden="1" w:unhideWhenUsed="1"/>
-    <w:lsdException w:name="Table Classic 2" w:semiHidden="1" w:unhideWhenUsed="1"/>
-    <w:lsdException w:name="Table Classic 3" w:semiHidden="1" w:unhideWhenUsed="1"/>
-    <w:lsdException w:name="Table Classic 4" w:semiHidden="1" w:unhideWhenUsed="1"/>
-    <w:lsdException w:name="Table Colorful 1" w:semiHidden="1" w:unhideWhenUsed="1"/>
-    <w:lsdException w:name="Table Colorful 2" w:semiHidden="1" w:unhideWhenUsed="1"/>
-    <w:lsdException w:name="Table Colorful 3" w:semiHidden="1" w:unhideWhenUsed="1"/>
-    <w:lsdException w:name="Table Columns 1" w:semiHidden="1" w:unhideWhenUsed="1"/>
-    <w:lsdException w:name="Table Columns 2" w:semiHidden="1" w:unhideWhenUsed="1"/>
-    <w:lsdException w:name="Table Columns 3" w:semiHidden="1" w:unhideWhenUsed="1"/>
-    <w:lsdException w:name="Table Columns 4" w:semiHidden="1" w:unhideWhenUsed="1"/>
-    <w:lsdException w:name="Table Columns 5" w:semiHidden="1" w:unhideWhenUsed="1"/>
-    <w:lsdException w:name="Table Grid 1" w:semiHidden="1" w:unhideWhenUsed="1"/>
-    <w:lsdException w:name="Table Grid 2" w:semiHidden="1" w:unhideWhenUsed="1"/>
-    <w:lsdException w:name="Table Grid 3" w:semiHidden="1" w:unhideWhenUsed="1"/>
-    <w:lsdException w:name="Table Grid 4" w:semiHidden="1" w:unhideWhenUsed="1"/>
-    <w:lsdException w:name="Table Grid 5" w:semiHidden="1" w:unhideWhenUsed="1"/>
-    <w:lsdException w:name="Table Grid 6" w:semiHidden="1" w:unhideWhenUsed="1"/>
-    <w:lsdException w:name="Table Grid 7" w:semiHidden="1" w:unhideWhenUsed="1"/>
-    <w:lsdException w:name="Table Grid 8" w:semiHidden="1" w:unhideWhenUsed="1"/>
-    <w:lsdException w:name="Table List 1" w:semiHidden="1" w:unhideWhenUsed="1"/>
-    <w:lsdException w:name="Table List 2" w:semiHidden="1" w:unhideWhenUsed="1"/>
-    <w:lsdException w:name="Table List 3" w:semiHidden="1" w:unhideWhenUsed="1"/>
-    <w:lsdException w:name="Table List 4" w:semiHidden="1" w:unhideWhenUsed="1"/>
-    <w:lsdException w:name="Table List 5" w:semiHidden="1" w:unhideWhenUsed="1"/>
-    <w:lsdException w:name="Table List 6" w:semiHidden="1" w:unhideWhenUsed="1"/>
-    <w:lsdException w:name="Table List 7" w:semiHidden="1" w:unhideWhenUsed="1"/>
-    <w:lsdException w:name="Table List 8" w:semiHidden="1" w:unhideWhenUsed="1"/>
-    <w:lsdException w:name="Table 3D effects 1" w:semiHidden="1" w:unhideWhenUsed="1"/>
-    <w:lsdException w:name="Table 3D effects 2" w:semiHidden="1" w:unhideWhenUsed="1"/>
-    <w:lsdException w:name="Table 3D effects 3" w:semiHidden="1" w:unhideWhenUsed="1"/>
-    <w:lsdException w:name="Table Contemporary" w:semiHidden="1" w:unhideWhenUsed="1"/>
-    <w:lsdException w:name="Table Elegant" w:semiHidden="1" w:unhideWhenUsed="1"/>
-    <w:lsdException w:name="Table Professional" w:semiHidden="1" w:unhideWhenUsed="1"/>
-    <w:lsdException w:name="Table Subtle 1" w:semiHidden="1" w:unhideWhenUsed="1"/>
-    <w:lsdException w:name="Table Subtle 2" w:semiHidden="1" w:unhideWhenUsed="1"/>
-    <w:lsdException w:name="Table Web 1" w:semiHidden="1" w:unhideWhenUsed="1"/>
-    <w:lsdException w:name="Table Web 2" w:semiHidden="1" w:unhideWhenUsed="1"/>
-    <w:lsdException w:name="Table Web 3" w:semiHidden="1" w:unhideWhenUsed="1"/>
-    <w:lsdException w:name="Balloon Text" w:semiHidden="1" w:unhideWhenUsed="1"/>
-    <w:lsdException w:name="Table Grid" w:uiPriority="39"/>
-    <w:lsdException w:name="Table Theme" w:semiHidden="1" w:unhideWhenUsed="1"/>
-    <w:lsdException w:name="Placeholder Text" w:semiHidden="1"/>
-    <w:lsdException w:name="No Spacing" w:uiPriority="1" w:qFormat="1"/>
-    <w:lsdException w:name="Light Shading" w:uiPriority="60"/>
-    <w:lsdException w:name="Light List" w:uiPriority="61"/>
-    <w:lsdException w:name="Light Grid" w:uiPriority="62"/>
-    <w:lsdException w:name="Medium Shading 1" w:uiPriority="63"/>
-    <w:lsdException w:name="Medium Shading 2" w:uiPriority="64"/>
-    <w:lsdException w:name="Medium List 1" w:uiPriority="65"/>
-    <w:lsdException w:name="Medium List 2" w:uiPriority="66"/>
-    <w:lsdException w:name="Medium Grid 1" w:uiPriority="67"/>
-    <w:lsdException w:name="Medium Grid 2" w:uiPriority="68"/>
-    <w:lsdException w:name="Medium Grid 3" w:uiPriority="69"/>
-    <w:lsdException w:name="Dark List" w:uiPriority="70"/>
-    <w:lsdException w:name="Colorful Shading" w:uiPriority="71"/>
-    <w:lsdException w:name="Colorful List" w:uiPriority="72"/>
-    <w:lsdException w:name="Colorful Grid" w:uiPriority="73"/>
-    <w:lsdException w:name="Light Shading Accent 1" w:uiPriority="60"/>
-    <w:lsdException w:name="Light List Accent 1" w:uiPriority="61"/>
-    <w:lsdException w:name="Light Grid Accent 1" w:uiPriority="62"/>
-    <w:lsdException w:name="Medium Shading 1 Accent 1" w:uiPriority="63"/>
-    <w:lsdException w:name="Medium Shading 2 Accent 1" w:uiPriority="64"/>
-    <w:lsdException w:name="Medium List 1 Accent 1" w:uiPriority="65"/>
-    <w:lsdException w:name="Revision" w:semiHidden="1"/>
-    <w:lsdException w:name="List Paragraph" w:uiPriority="34" w:qFormat="1"/>
-    <w:lsdException w:name="Quote" w:uiPriority="29" w:qFormat="1"/>
-    <w:lsdException w:name="Intense Quote" w:uiPriority="30" w:qFormat="1"/>
-    <w:lsdException w:name="Medium List 2 Accent 1" w:uiPriority="66"/>
-    <w:lsdException w:name="Medium Grid 1 Accent 1" w:uiPriority="67"/>
-    <w:lsdException w:name="Medium Grid 2 Accent 1" w:uiPriority="68"/>
-    <w:lsdException w:name="Medium Grid 3 Accent 1" w:uiPriority="69"/>
-    <w:lsdException w:name="Dark List Accent 1" w:uiPriority="70"/>
-    <w:lsdException w:name="Colorful Shading Accent 1" w:uiPriority="71"/>
-    <w:lsdException w:name="Colorful List Accent 1" w:uiPriority="72"/>
-    <w:lsdException w:name="Colorful Grid Accent 1" w:uiPriority="73"/>
-    <w:lsdException w:name="Light Shading Accent 2" w:uiPriority="60"/>
-    <w:lsdException w:name="Light List Accent 2" w:uiPriority="61"/>
-    <w:lsdException w:name="Light Grid Accent 2" w:uiPriority="62"/>
-    <w:lsdException w:name="Medium Shading 1 Accent 2" w:uiPriority="63"/>
-    <w:lsdException w:name="Medium Shading 2 Accent 2" w:uiPriority="64"/>
-    <w:lsdException w:name="Medium List 1 Accent 2" w:uiPriority="65"/>
-    <w:lsdException w:name="Medium List 2 Accent 2" w:uiPriority="66"/>
-    <w:lsdException w:name="Medium Grid 1 Accent 2" w:uiPriority="67"/>
-    <w:lsdException w:name="Medium Grid 2 Accent 2" w:uiPriority="68"/>
-    <w:lsdException w:name="Medium Grid 3 Accent 2" w:uiPriority="69"/>
-    <w:lsdException w:name="Dark List Accent 2" w:uiPriority="70"/>
-    <w:lsdException w:name="Colorful Shading Accent 2" w:uiPriority="71"/>
-    <w:lsdException w:name="Colorful List Accent 2" w:uiPriority="72"/>
-    <w:lsdException w:name="Colorful Grid Accent 2" w:uiPriority="73"/>
-    <w:lsdException w:name="Light Shading Accent 3" w:uiPriority="60"/>
-    <w:lsdException w:name="Light List Accent 3" w:uiPriority="61"/>
-    <w:lsdException w:name="Light Grid Accent 3" w:uiPriority="62"/>
-    <w:lsdException w:name="Medium Shading 1 Accent 3" w:uiPriority="63"/>
-    <w:lsdException w:name="Medium Shading 2 Accent 3" w:uiPriority="64"/>
-    <w:lsdException w:name="Medium List 1 Accent 3" w:uiPriority="65"/>
-    <w:lsdException w:name="Medium List 2 Accent 3" w:uiPriority="66"/>
-    <w:lsdException w:name="Medium Grid 1 Accent 3" w:uiPriority="67"/>
-    <w:lsdException w:name="Medium Grid 2 Accent 3" w:uiPriority="68"/>
-    <w:lsdException w:name="Medium Grid 3 Accent 3" w:uiPriority="69"/>
-    <w:lsdException w:name="Dark List Accent 3" w:uiPriority="70"/>
-    <w:lsdException w:name="Colorful Shading Accent 3" w:uiPriority="71"/>
-    <w:lsdException w:name="Colorful List Accent 3" w:uiPriority="72"/>
-    <w:lsdException w:name="Colorful Grid Accent 3" w:uiPriority="73"/>
-    <w:lsdException w:name="Light Shading Accent 4" w:uiPriority="60"/>
-    <w:lsdException w:name="Light List Accent 4" w:uiPriority="61"/>
-    <w:lsdException w:name="Light Grid Accent 4" w:uiPriority="62"/>
-    <w:lsdException w:name="Medium Shading 1 Accent 4" w:uiPriority="63"/>
-    <w:lsdException w:name="Medium Shading 2 Accent 4" w:uiPriority="64"/>
-    <w:lsdException w:name="Medium List 1 Accent 4" w:uiPriority="65"/>
-    <w:lsdException w:name="Medium List 2 Accent 4" w:uiPriority="66"/>
-    <w:lsdException w:name="Medium Grid 1 Accent 4" w:uiPriority="67"/>
-    <w:lsdException w:name="Medium Grid 2 Accent 4" w:uiPriority="68"/>
-    <w:lsdException w:name="Medium Grid 3 Accent 4" w:uiPriority="69"/>
-    <w:lsdException w:name="Dark List Accent 4" w:uiPriority="70"/>
-    <w:lsdException w:name="Colorful Shading Accent 4" w:uiPriority="71"/>
-    <w:lsdException w:name="Colorful List Accent 4" w:uiPriority="72"/>
-    <w:lsdException w:name="Colorful Grid Accent 4" w:uiPriority="73"/>
-    <w:lsdException w:name="Light Shading Accent 5" w:uiPriority="60"/>
-    <w:lsdException w:name="Light List Accent 5" w:uiPriority="61"/>
-    <w:lsdException w:name="Light Grid Accent 5" w:uiPriority="62"/>
-    <w:lsdException w:name="Medium Shading 1 Accent 5" w:uiPriority="63"/>
-    <w:lsdException w:name="Medium Shading 2 Accent 5" w:uiPriority="64"/>
-    <w:lsdException w:name="Medium List 1 Accent 5" w:uiPriority="65"/>
-    <w:lsdException w:name="Medium List 2 Accent 5" w:uiPriority="66"/>
-    <w:lsdException w:name="Medium Grid 1 Accent 5" w:uiPriority="67"/>
-    <w:lsdException w:name="Medium Grid 2 Accent 5" w:uiPriority="68"/>
-    <w:lsdException w:name="Medium Grid 3 Accent 5" w:uiPriority="69"/>
-    <w:lsdException w:name="Dark List Accent 5" w:uiPriority="70"/>
-    <w:lsdException w:name="Colorful Shading Accent 5" w:uiPriority="71"/>
-    <w:lsdException w:name="Colorful List Accent 5" w:uiPriority="72"/>
-    <w:lsdException w:name="Colorful Grid Accent 5" w:uiPriority="73"/>
-    <w:lsdException w:name="Light Shading Accent 6" w:uiPriority="60"/>
-    <w:lsdException w:name="Light List Accent 6" w:uiPriority="61"/>
-    <w:lsdException w:name="Light Grid Accent 6" w:uiPriority="62"/>
-    <w:lsdException w:name="Medium Shading 1 Accent 6" w:uiPriority="63"/>
-    <w:lsdException w:name="Medium Shading 2 Accent 6" w:uiPriority="64"/>
-    <w:lsdException w:name="Medium List 1 Accent 6" w:uiPriority="65"/>
-    <w:lsdException w:name="Medium List 2 Accent 6" w:uiPriority="66"/>
-    <w:lsdException w:name="Medium Grid 1 Accent 6" w:uiPriority="67"/>
-    <w:lsdException w:name="Medium Grid 2 Accent 6" w:uiPriority="68"/>
-    <w:lsdException w:name="Medium Grid 3 Accent 6" w:uiPriority="69"/>
-    <w:lsdException w:name="Dark List Accent 6" w:uiPriority="70"/>
-    <w:lsdException w:name="Colorful Shading Accent 6" w:uiPriority="71"/>
-    <w:lsdException w:name="Colorful List Accent 6" w:uiPriority="72"/>
-    <w:lsdException w:name="Colorful Grid Accent 6" w:uiPriority="73"/>
-    <w:lsdException w:name="Subtle Emphasis" w:uiPriority="19" w:qFormat="1"/>
-    <w:lsdException w:name="Intense Emphasis" w:uiPriority="21" w:qFormat="1"/>
-    <w:lsdException w:name="Subtle Reference" w:uiPriority="31" w:qFormat="1"/>
-    <w:lsdException w:name="Intense Reference" w:uiPriority="32" w:qFormat="1"/>
-    <w:lsdException w:name="Book Title" w:uiPriority="33" w:qFormat="1"/>
-    <w:lsdException w:name="Bibliography" w:semiHidden="1" w:uiPriority="37" w:unhideWhenUsed="1"/>
-    <w:lsdException w:name="TOC Heading" w:semiHidden="1" w:uiPriority="39" w:unhideWhenUsed="1" w:qFormat="1"/>
-    <w:lsdException w:name="Plain Table 1" w:uiPriority="41"/>
-    <w:lsdException w:name="Plain Table 2" w:uiPriority="42"/>
-    <w:lsdException w:name="Plain Table 3" w:uiPriority="43"/>
-    <w:lsdException w:name="Plain Table 4" w:uiPriority="44"/>
-    <w:lsdException w:name="Plain Table 5" w:uiPriority="45"/>
-    <w:lsdException w:name="Grid Table Light" w:uiPriority="40"/>
-    <w:lsdException w:name="Grid Table 1 Light" w:uiPriority="46"/>
-    <w:lsdException w:name="Grid Table 2" w:uiPriority="47"/>
-    <w:lsdException w:name="Grid Table 3" w:uiPriority="48"/>
-    <w:lsdException w:name="Grid Table 4" w:uiPriority="49"/>
-    <w:lsdException w:name="Grid Table 5 Dark" w:uiPriority="50"/>
-    <w:lsdException w:name="Grid Table 6 Colorful" w:uiPriority="51"/>
-    <w:lsdException w:name="Grid Table 7 Colorful" w:uiPriority="52"/>
-    <w:lsdException w:name="Grid Table 1 Light Accent 1" w:uiPriority="46"/>
-    <w:lsdException w:name="Grid Table 2 Accent 1" w:uiPriority="47"/>
-    <w:lsdException w:name="Grid Table 3 Accent 1" w:uiPriority="48"/>
-    <w:lsdException w:name="Grid Table 4 Accent 1" w:uiPriority="49"/>
-    <w:lsdException w:name="Grid Table 5 Dark Accent 1" w:uiPriority="50"/>
-    <w:lsdException w:name="Grid Table 6 Colorful Accent 1" w:uiPriority="51"/>
-    <w:lsdException w:name="Grid Table 7 Colorful Accent 1" w:uiPriority="52"/>
-    <w:lsdException w:name="Grid Table 1 Light Accent 2" w:uiPriority="46"/>
-    <w:lsdException w:name="Grid Table 2 Accent 2" w:uiPriority="47"/>
-    <w:lsdException w:name="Grid Table 3 Accent 2" w:uiPriority="48"/>
-    <w:lsdException w:name="Grid Table 4 Accent 2" w:uiPriority="49"/>
-    <w:lsdException w:name="Grid Table 5 Dark Accent 2" w:uiPriority="50"/>
-    <w:lsdException w:name="Grid Table 6 Colorful Accent 2" w:uiPriority="51"/>
-    <w:lsdException w:name="Grid Table 7 Colorful Accent 2" w:uiPriority="52"/>
-    <w:lsdException w:name="Grid Table 1 Light Accent 3" w:uiPriority="46"/>
-    <w:lsdException w:name="Grid Table 2 Accent 3" w:uiPriority="47"/>
-    <w:lsdException w:name="Grid Table 3 Accent 3" w:uiPriority="48"/>
-    <w:lsdException w:name="Grid Table 4 Accent 3" w:uiPriority="49"/>
-    <w:lsdException w:name="Grid Table 5 Dark Accent 3" w:uiPriority="50"/>
-    <w:lsdException w:name="Grid Table 6 Colorful Accent 3" w:uiPriority="51"/>
-    <w:lsdException w:name="Grid Table 7 Colorful Accent 3" w:uiPriority="52"/>
-    <w:lsdException w:name="Grid Table 1 Light Accent 4" w:uiPriority="46"/>
-    <w:lsdException w:name="Grid Table 2 Accent 4" w:uiPriority="47"/>
-    <w:lsdException w:name="Grid Table 3 Accent 4" w:uiPriority="48"/>
-    <w:lsdException w:name="Grid Table 4 Accent 4" w:uiPriority="49"/>
-    <w:lsdException w:name="Grid Table 5 Dark Accent 4" w:uiPriority="50"/>
-    <w:lsdException w:name="Grid Table 6 Colorful Accent 4" w:uiPriority="51"/>
-    <w:lsdException w:name="Grid Table 7 Colorful Accent 4" w:uiPriority="52"/>
-    <w:lsdException w:name="Grid Table 1 Light Accent 5" w:uiPriority="46"/>
-    <w:lsdException w:name="Grid Table 2 Accent 5" w:uiPriority="47"/>
-    <w:lsdException w:name="Grid Table 3 Accent 5" w:uiPriority="48"/>
-    <w:lsdException w:name="Grid Table 4 Accent 5" w:uiPriority="49"/>
-    <w:lsdException w:name="Grid Table 5 Dark Accent 5" w:uiPriority="50"/>
-    <w:lsdException w:name="Grid Table 6 Colorful Accent 5" w:uiPriority="51"/>
-    <w:lsdException w:name="Grid Table 7 Colorful Accent 5" w:uiPriority="52"/>
-    <w:lsdException w:name="Grid Table 1 Light Accent 6" w:uiPriority="46"/>
-    <w:lsdException w:name="Grid Table 2 Accent 6" w:uiPriority="47"/>
-    <w:lsdException w:name="Grid Table 3 Accent 6" w:uiPriority="48"/>
-    <w:lsdException w:name="Grid Table 4 Accent 6" w:uiPriority="49"/>
-    <w:lsdException w:name="Grid Table 5 Dark Accent 6" w:uiPriority="50"/>
-    <w:lsdException w:name="Grid Table 6 Colorful Accent 6" w:uiPriority="51"/>
-    <w:lsdException w:name="Grid Table 7 Colorful Accent 6" w:uiPriority="52"/>
-    <w:lsdException w:name="List Table 1 Light" w:uiPriority="46"/>
-    <w:lsdException w:name="List Table 2" w:uiPriority="47"/>
-    <w:lsdException w:name="List Table 3" w:uiPriority="48"/>
-    <w:lsdException w:name="List Table 4" w:uiPriority="49"/>
-    <w:lsdException w:name="List Table 5 Dark" w:uiPriority="50"/>
-    <w:lsdException w:name="List Table 6 Colorful" w:uiPriority="51"/>
-    <w:lsdException w:name="List Table 7 Colorful" w:uiPriority="52"/>
-    <w:lsdException w:name="List Table 1 Light Accent 1" w:uiPriority="46"/>
-    <w:lsdException w:name="List Table 2 Accent 1" w:uiPriority="47"/>
-    <w:lsdException w:name="List Table 3 Accent 1" w:uiPriority="48"/>
-    <w:lsdException w:name="List Table 4 Accent 1" w:uiPriority="49"/>
-    <w:lsdException w:name="List Table 5 Dark Accent 1" w:uiPriority="50"/>
-    <w:lsdException w:name="List Table 6 Colorful Accent 1" w:uiPriority="51"/>
-    <w:lsdException w:name="List Table 7 Colorful Accent 1" w:uiPriority="52"/>
-    <w:lsdException w:name="List Table 1 Light Accent 2" w:uiPriority="46"/>
-    <w:lsdException w:name="List Table 2 Accent 2" w:uiPriority="47"/>
-    <w:lsdException w:name="List Table 3 Accent 2" w:uiPriority="48"/>
-    <w:lsdException w:name="List Table 4 Accent 2" w:uiPriority="49"/>
-    <w:lsdException w:name="List Table 5 Dark Accent 2" w:uiPriority="50"/>
-    <w:lsdException w:name="List Table 6 Colorful Accent 2" w:uiPriority="51"/>
-    <w:lsdException w:name="List Table 7 Colorful Accent 2" w:uiPriority="52"/>
-    <w:lsdException w:name="List Table 1 Light Accent 3" w:uiPriority="46"/>
-    <w:lsdException w:name="List Table 2 Accent 3" w:uiPriority="47"/>
-    <w:lsdException w:name="List Table 3 Accent 3" w:uiPriority="48"/>
-    <w:lsdException w:name="List Table 4 Accent 3" w:uiPriority="49"/>
-    <w:lsdException w:name="List Table 5 Dark Accent 3" w:uiPriority="50"/>
-    <w:lsdException w:name="List Table 6 Colorful Accent 3" w:uiPriority="51"/>
-    <w:lsdException w:name="List Table 7 Colorful Accent 3" w:uiPriority="52"/>
-    <w:lsdException w:name="List Table 1 Light Accent 4" w:uiPriority="46"/>
-    <w:lsdException w:name="List Table 2 Accent 4" w:uiPriority="47"/>
-    <w:lsdException w:name="List Table 3 Accent 4" w:uiPriority="48"/>
-    <w:lsdException w:name="List Table 4 Accent 4" w:uiPriority="49"/>
-    <w:lsdException w:name="List Table 5 Dark Accent 4" w:uiPriority="50"/>
-    <w:lsdException w:name="List Table 6 Colorful Accent 4" w:uiPriority="51"/>
-    <w:lsdException w:name="List Table 7 Colorful Accent 4" w:uiPriority="52"/>
-    <w:lsdException w:name="List Table 1 Light Accent 5" w:uiPriority="46"/>
-    <w:lsdException w:name="List Table 2 Accent 5" w:uiPriority="47"/>
-    <w:lsdException w:name="List Table 3 Accent 5" w:uiPriority="48"/>
-    <w:lsdException w:name="List Table 4 Accent 5" w:uiPriority="49"/>
-    <w:lsdException w:name="List Table 5 Dark Accent 5" w:uiPriority="50"/>
-    <w:lsdException w:name="List Table 6 Colorful Accent 5" w:uiPriority="51"/>
-    <w:lsdException w:name="List Table 7 Colorful Accent 5" w:uiPriority="52"/>
-    <w:lsdException w:name="List Table 1 Light Accent 6" w:uiPriority="46"/>
-    <w:lsdException w:name="List Table 2 Accent 6" w:uiPriority="47"/>
-    <w:lsdException w:name="List Table 3 Accent 6" w:uiPriority="48"/>
-    <w:lsdException w:name="List Table 4 Accent 6" w:uiPriority="49"/>
-    <w:lsdException w:name="List Table 5 Dark Accent 6" w:uiPriority="50"/>
-    <w:lsdException w:name="List Table 6 Colorful Accent 6" w:uiPriority="51"/>
-    <w:lsdException w:name="List Table 7 Colorful Accent 6" w:uiPriority="52"/>
-    <w:lsdException w:name="Mention" w:semiHidden="1" w:unhideWhenUsed="1"/>
-    <w:lsdException w:name="Smart Hyperlink" w:semiHidden="1" w:unhideWhenUsed="1"/>
-    <w:lsdException w:name="Hashtag" w:semiHidden="1" w:unhideWhenUsed="1"/>
-    <w:lsdException w:name="Unresolved Mention" w:semiHidden="1" w:unhideWhenUsed="1"/>
-    <w:lsdException w:name="Smart Link" w:semiHidden="1" w:unhideWhenUsed="1"/>
-    <w:lsdException w:name="Smart Link Error" w:semiHidden="1" w:unhideWhenUsed="1"/>
+  <w:latentStyles w:defLockedState="0" w:defUIPriority="99" w:defSemiHidden="1" w:defUnhideWhenUsed="1" w:defQFormat="0" w:count="267">
+    <w:lsdException w:name="Normal" w:semiHidden="0" w:uiPriority="0" w:unhideWhenUsed="0" w:qFormat="1"/>
+    <w:lsdException w:name="heading 1" w:semiHidden="0" w:uiPriority="9" w:unhideWhenUsed="0" w:qFormat="1"/>
+    <w:lsdException w:name="heading 2" w:uiPriority="9" w:qFormat="1"/>
+    <w:lsdException w:name="heading 3" w:uiPriority="9" w:qFormat="1"/>
+    <w:lsdException w:name="heading 4" w:uiPriority="9" w:qFormat="1"/>
+    <w:lsdException w:name="heading 5" w:uiPriority="9" w:qFormat="1"/>
+    <w:lsdException w:name="heading 6" w:uiPriority="9" w:qFormat="1"/>
+    <w:lsdException w:name="heading 7" w:uiPriority="9" w:qFormat="1"/>
+    <w:lsdException w:name="heading 8" w:uiPriority="9" w:qFormat="1"/>
+    <w:lsdException w:name="heading 9" w:uiPriority="9" w:qFormat="1"/>
+    <w:lsdException w:name="toc 1" w:uiPriority="39"/>
+    <w:lsdException w:name="toc 2" w:uiPriority="39"/>
+    <w:lsdException w:name="toc 3" w:uiPriority="39"/>
+    <w:lsdException w:name="toc 4" w:uiPriority="39"/>
+    <w:lsdException w:name="toc 5" w:uiPriority="39"/>
+    <w:lsdException w:name="toc 6" w:uiPriority="39"/>
+    <w:lsdException w:name="toc 7" w:uiPriority="39"/>
+    <w:lsdException w:name="toc 8" w:uiPriority="39"/>
+    <w:lsdException w:name="toc 9" w:uiPriority="39"/>
+    <w:lsdException w:name="caption" w:uiPriority="35" w:qFormat="1"/>
+    <w:lsdException w:name="Title" w:semiHidden="0" w:uiPriority="10" w:unhideWhenUsed="0" w:qFormat="1"/>
+    <w:lsdException w:name="Default Paragraph Font" w:uiPriority="1"/>
+    <w:lsdException w:name="Subtitle" w:semiHidden="0" w:uiPriority="11" w:unhideWhenUsed="0" w:qFormat="1"/>
+    <w:lsdException w:name="Strong" w:semiHidden="0" w:uiPriority="22" w:unhideWhenUsed="0" w:qFormat="1"/>
+    <w:lsdException w:name="Emphasis" w:semiHidden="0" w:uiPriority="20" w:unhideWhenUsed="0" w:qFormat="1"/>
+    <w:lsdException w:name="Table Grid" w:semiHidden="0" w:uiPriority="39" w:unhideWhenUsed="0"/>
+    <w:lsdException w:name="Placeholder Text" w:unhideWhenUsed="0"/>
+    <w:lsdException w:name="No Spacing" w:semiHidden="0" w:uiPriority="1" w:unhideWhenUsed="0" w:qFormat="1"/>
+    <w:lsdException w:name="Light Shading" w:semiHidden="0" w:uiPriority="60" w:unhideWhenUsed="0"/>
+    <w:lsdException w:name="Light List" w:semiHidden="0" w:uiPriority="61" w:unhideWhenUsed="0"/>
+    <w:lsdException w:name="Light Grid" w:semiHidden="0" w:uiPriority="62" w:unhideWhenUsed="0"/>
+    <w:lsdException w:name="Medium Shading 1" w:semiHidden="0" w:uiPriority="63" w:unhideWhenUsed="0"/>
+    <w:lsdException w:name="Medium Shading 2" w:semiHidden="0" w:uiPriority="64" w:unhideWhenUsed="0"/>
+    <w:lsdException w:name="Medium List 1" w:semiHidden="0" w:uiPriority="65" w:unhideWhenUsed="0"/>
+    <w:lsdException w:name="Medium List 2" w:semiHidden="0" w:uiPriority="66" w:unhideWhenUsed="0"/>
+    <w:lsdException w:name="Medium Grid 1" w:semiHidden="0" w:uiPriority="67" w:unhideWhenUsed="0"/>
+    <w:lsdException w:name="Medium Grid 2" w:semiHidden="0" w:uiPriority="68" w:unhideWhenUsed="0"/>
+    <w:lsdException w:name="Medium Grid 3" w:semiHidden="0" w:uiPriority="69" w:unhideWhenUsed="0"/>
+    <w:lsdException w:name="Dark List" w:semiHidden="0" w:uiPriority="70" w:unhideWhenUsed="0"/>
+    <w:lsdException w:name="Colorful Shading" w:semiHidden="0" w:uiPriority="71" w:unhideWhenUsed="0"/>
+    <w:lsdException w:name="Colorful List" w:semiHidden="0" w:uiPriority="72" w:unhideWhenUsed="0"/>
+    <w:lsdException w:name="Colorful Grid" w:semiHidden="0" w:uiPriority="73" w:unhideWhenUsed="0"/>
+    <w:lsdException w:name="Light Shading Accent 1" w:semiHidden="0" w:uiPriority="60" w:unhideWhenUsed="0"/>
+    <w:lsdException w:name="Light List Accent 1" w:semiHidden="0" w:uiPriority="61" w:unhideWhenUsed="0"/>
+    <w:lsdException w:name="Light Grid Accent 1" w:semiHidden="0" w:uiPriority="62" w:unhideWhenUsed="0"/>
+    <w:lsdException w:name="Medium Shading 1 Accent 1" w:semiHidden="0" w:uiPriority="63" w:unhideWhenUsed="0"/>
+    <w:lsdException w:name="Medium Shading 2 Accent 1" w:semiHidden="0" w:uiPriority="64" w:unhideWhenUsed="0"/>
+    <w:lsdException w:name="Medium List 1 Accent 1" w:semiHidden="0" w:uiPriority="65" w:unhideWhenUsed="0"/>
+    <w:lsdException w:name="Revision" w:unhideWhenUsed="0"/>
+    <w:lsdException w:name="List Paragraph" w:semiHidden="0" w:uiPriority="34" w:unhideWhenUsed="0" w:qFormat="1"/>
+    <w:lsdException w:name="Quote" w:semiHidden="0" w:uiPriority="29" w:unhideWhenUsed="0" w:qFormat="1"/>
+    <w:lsdException w:name="Intense Quote" w:semiHidden="0" w:uiPriority="30" w:unhideWhenUsed="0" w:qFormat="1"/>
+    <w:lsdException w:name="Medium List 2 Accent 1" w:semiHidden="0" w:uiPriority="66" w:unhideWhenUsed="0"/>
+    <w:lsdException w:name="Medium Grid 1 Accent 1" w:semiHidden="0" w:uiPriority="67" w:unhideWhenUsed="0"/>
+    <w:lsdException w:name="Medium Grid 2 Accent 1" w:semiHidden="0" w:uiPriority="68" w:unhideWhenUsed="0"/>
+    <w:lsdException w:name="Medium Grid 3 Accent 1" w:semiHidden="0" w:uiPriority="69" w:unhideWhenUsed="0"/>
+    <w:lsdException w:name="Dark List Accent 1" w:semiHidden="0" w:uiPriority="70" w:unhideWhenUsed="0"/>
+    <w:lsdException w:name="Colorful Shading Accent 1" w:semiHidden="0" w:uiPriority="71" w:unhideWhenUsed="0"/>
+    <w:lsdException w:name="Colorful List Accent 1" w:semiHidden="0" w:uiPriority="72" w:unhideWhenUsed="0"/>
+    <w:lsdException w:name="Colorful Grid Accent 1" w:semiHidden="0" w:uiPriority="73" w:unhideWhenUsed="0"/>
+    <w:lsdException w:name="Light Shading Accent 2" w:semiHidden="0" w:uiPriority="60" w:unhideWhenUsed="0"/>
+    <w:lsdException w:name="Light List Accent 2" w:semiHidden="0" w:uiPriority="61" w:unhideWhenUsed="0"/>
+    <w:lsdException w:name="Light Grid Accent 2" w:semiHidden="0" w:uiPriority="62" w:unhideWhenUsed="0"/>
+    <w:lsdException w:name="Medium Shading 1 Accent 2" w:semiHidden="0" w:uiPriority="63" w:unhideWhenUsed="0"/>
+    <w:lsdException w:name="Medium Shading 2 Accent 2" w:semiHidden="0" w:uiPriority="64" w:unhideWhenUsed="0"/>
+    <w:lsdException w:name="Medium List 1 Accent 2" w:semiHidden="0" w:uiPriority="65" w:unhideWhenUsed="0"/>
+    <w:lsdException w:name="Medium List 2 Accent 2" w:semiHidden="0" w:uiPriority="66" w:unhideWhenUsed="0"/>
+    <w:lsdException w:name="Medium Grid 1 Accent 2" w:semiHidden="0" w:uiPriority="67" w:unhideWhenUsed="0"/>
+    <w:lsdException w:name="Medium Grid 2 Accent 2" w:semiHidden="0" w:uiPriority="68" w:unhideWhenUsed="0"/>
+    <w:lsdException w:name="Medium Grid 3 Accent 2" w:semiHidden="0" w:uiPriority="69" w:unhideWhenUsed="0"/>
+    <w:lsdException w:name="Dark List Accent 2" w:semiHidden="0" w:uiPriority="70" w:unhideWhenUsed="0"/>
+    <w:lsdException w:name="Colorful Shading Accent 2" w:semiHidden="0" w:uiPriority="71" w:unhideWhenUsed="0"/>
+    <w:lsdException w:name="Colorful List Accent 2" w:semiHidden="0" w:uiPriority="72" w:unhideWhenUsed="0"/>
+    <w:lsdException w:name="Colorful Grid Accent 2" w:semiHidden="0" w:uiPriority="73" w:unhideWhenUsed="0"/>
+    <w:lsdException w:name="Light Shading Accent 3" w:semiHidden="0" w:uiPriority="60" w:unhideWhenUsed="0"/>
+    <w:lsdException w:name="Light List Accent 3" w:semiHidden="0" w:uiPriority="61" w:unhideWhenUsed="0"/>
+    <w:lsdException w:name="Light Grid Accent 3" w:semiHidden="0" w:uiPriority="62" w:unhideWhenUsed="0"/>
+    <w:lsdException w:name="Medium Shading 1 Accent 3" w:semiHidden="0" w:uiPriority="63" w:unhideWhenUsed="0"/>
+    <w:lsdException w:name="Medium Shading 2 Accent 3" w:semiHidden="0" w:uiPriority="64" w:unhideWhenUsed="0"/>
+    <w:lsdException w:name="Medium List 1 Accent 3" w:semiHidden="0" w:uiPriority="65" w:unhideWhenUsed="0"/>
+    <w:lsdException w:name="Medium List 2 Accent 3" w:semiHidden="0" w:uiPriority="66" w:unhideWhenUsed="0"/>
+    <w:lsdException w:name="Medium Grid 1 Accent 3" w:semiHidden="0" w:uiPriority="67" w:unhideWhenUsed="0"/>
+    <w:lsdException w:name="Medium Grid 2 Accent 3" w:semiHidden="0" w:uiPriority="68" w:unhideWhenUsed="0"/>
+    <w:lsdException w:name="Medium Grid 3 Accent 3" w:semiHidden="0" w:uiPriority="69" w:unhideWhenUsed="0"/>
+    <w:lsdException w:name="Dark List Accent 3" w:semiHidden="0" w:uiPriority="70" w:unhideWhenUsed="0"/>
+    <w:lsdException w:name="Colorful Shading Accent 3" w:semiHidden="0" w:uiPriority="71" w:unhideWhenUsed="0"/>
+    <w:lsdException w:name="Colorful List Accent 3" w:semiHidden="0" w:uiPriority="72" w:unhideWhenUsed="0"/>
+    <w:lsdException w:name="Colorful Grid Accent 3" w:semiHidden="0" w:uiPriority="73" w:unhideWhenUsed="0"/>
+    <w:lsdException w:name="Light Shading Accent 4" w:semiHidden="0" w:uiPriority="60" w:unhideWhenUsed="0"/>
+    <w:lsdException w:name="Light List Accent 4" w:semiHidden="0" w:uiPriority="61" w:unhideWhenUsed="0"/>
+    <w:lsdException w:name="Light Grid Accent 4" w:semiHidden="0" w:uiPriority="62" w:unhideWhenUsed="0"/>
+    <w:lsdException w:name="Medium Shading 1 Accent 4" w:semiHidden="0" w:uiPriority="63" w:unhideWhenUsed="0"/>
+    <w:lsdException w:name="Medium Shading 2 Accent 4" w:semiHidden="0" w:uiPriority="64" w:unhideWhenUsed="0"/>
+    <w:lsdException w:name="Medium List 1 Accent 4" w:semiHidden="0" w:uiPriority="65" w:unhideWhenUsed="0"/>
+    <w:lsdException w:name="Medium List 2 Accent 4" w:semiHidden="0" w:uiPriority="66" w:unhideWhenUsed="0"/>
+    <w:lsdException w:name="Medium Grid 1 Accent 4" w:semiHidden="0" w:uiPriority="67" w:unhideWhenUsed="0"/>
+    <w:lsdException w:name="Medium Grid 2 Accent 4" w:semiHidden="0" w:uiPriority="68" w:unhideWhenUsed="0"/>
+    <w:lsdException w:name="Medium Grid 3 Accent 4" w:semiHidden="0" w:uiPriority="69" w:unhideWhenUsed="0"/>
+    <w:lsdException w:name="Dark List Accent 4" w:semiHidden="0" w:uiPriority="70" w:unhideWhenUsed="0"/>
+    <w:lsdException w:name="Colorful Shading Accent 4" w:semiHidden="0" w:uiPriority="71" w:unhideWhenUsed="0"/>
+    <w:lsdException w:name="Colorful List Accent 4" w:semiHidden="0" w:uiPriority="72" w:unhideWhenUsed="0"/>
+    <w:lsdException w:name="Colorful Grid Accent 4" w:semiHidden="0" w:uiPriority="73" w:unhideWhenUsed="0"/>
+    <w:lsdException w:name="Light Shading Accent 5" w:semiHidden="0" w:uiPriority="60" w:unhideWhenUsed="0"/>
+    <w:lsdException w:name="Light List Accent 5" w:semiHidden="0" w:uiPriority="61" w:unhideWhenUsed="0"/>
+    <w:lsdException w:name="Light Grid Accent 5" w:semiHidden="0" w:uiPriority="62" w:unhideWhenUsed="0"/>
+    <w:lsdException w:name="Medium Shading 1 Accent 5" w:semiHidden="0" w:uiPriority="63" w:unhideWhenUsed="0"/>
+    <w:lsdException w:name="Medium Shading 2 Accent 5" w:semiHidden="0" w:uiPriority="64" w:unhideWhenUsed="0"/>
+    <w:lsdException w:name="Medium List 1 Accent 5" w:semiHidden="0" w:uiPriority="65" w:unhideWhenUsed="0"/>
+    <w:lsdException w:name="Medium List 2 Accent 5" w:semiHidden="0" w:uiPriority="66" w:unhideWhenUsed="0"/>
+    <w:lsdException w:name="Medium Grid 1 Accent 5" w:semiHidden="0" w:uiPriority="67" w:unhideWhenUsed="0"/>
+    <w:lsdException w:name="Medium Grid 2 Accent 5" w:semiHidden="0" w:uiPriority="68" w:unhideWhenUsed="0"/>
+    <w:lsdException w:name="Medium Grid 3 Accent 5" w:semiHidden="0" w:uiPriority="69" w:unhideWhenUsed="0"/>
+    <w:lsdException w:name="Dark List Accent 5" w:semiHidden="0" w:uiPriority="70" w:unhideWhenUsed="0"/>
+    <w:lsdException w:name="Colorful Shading Accent 5" w:semiHidden="0" w:uiPriority="71" w:unhideWhenUsed="0"/>
+    <w:lsdException w:name="Colorful List Accent 5" w:semiHidden="0" w:uiPriority="72" w:unhideWhenUsed="0"/>
+    <w:lsdException w:name="Colorful Grid Accent 5" w:semiHidden="0" w:uiPriority="73" w:unhideWhenUsed="0"/>
+    <w:lsdException w:name="Light Shading Accent 6" w:semiHidden="0" w:uiPriority="60" w:unhideWhenUsed="0"/>
+    <w:lsdException w:name="Light List Accent 6" w:semiHidden="0" w:uiPriority="61" w:unhideWhenUsed="0"/>
+    <w:lsdException w:name="Light Grid Accent 6" w:semiHidden="0" w:uiPriority="62" w:unhideWhenUsed="0"/>
+    <w:lsdException w:name="Medium Shading 1 Accent 6" w:semiHidden="0" w:uiPriority="63" w:unhideWhenUsed="0"/>
+    <w:lsdException w:name="Medium Shading 2 Accent 6" w:semiHidden="0" w:uiPriority="64" w:unhideWhenUsed="0"/>
+    <w:lsdException w:name="Medium List 1 Accent 6" w:semiHidden="0" w:uiPriority="65" w:unhideWhenUsed="0"/>
+    <w:lsdException w:name="Medium List 2 Accent 6" w:semiHidden="0" w:uiPriority="66" w:unhideWhenUsed="0"/>
+    <w:lsdException w:name="Medium Grid 1 Accent 6" w:semiHidden="0" w:uiPriority="67" w:unhideWhenUsed="0"/>
+    <w:lsdException w:name="Medium Grid 2 Accent 6" w:semiHidden="0" w:uiPriority="68" w:unhideWhenUsed="0"/>
+    <w:lsdException w:name="Medium Grid 3 Accent 6" w:semiHidden="0" w:uiPriority="69" w:unhideWhenUsed="0"/>
+    <w:lsdException w:name="Dark List Accent 6" w:semiHidden="0" w:uiPriority="70" w:unhideWhenUsed="0"/>
+    <w:lsdException w:name="Colorful Shading Accent 6" w:semiHidden="0" w:uiPriority="71" w:unhideWhenUsed="0"/>
+    <w:lsdException w:name="Colorful List Accent 6" w:semiHidden="0" w:uiPriority="72" w:unhideWhenUsed="0"/>
+    <w:lsdException w:name="Colorful Grid Accent 6" w:semiHidden="0" w:uiPriority="73" w:unhideWhenUsed="0"/>
+    <w:lsdException w:name="Subtle Emphasis" w:semiHidden="0" w:uiPriority="19" w:unhideWhenUsed="0" w:qFormat="1"/>
+    <w:lsdException w:name="Intense Emphasis" w:semiHidden="0" w:uiPriority="21" w:unhideWhenUsed="0" w:qFormat="1"/>
+    <w:lsdException w:name="Subtle Reference" w:semiHidden="0" w:uiPriority="31" w:unhideWhenUsed="0" w:qFormat="1"/>
+    <w:lsdException w:name="Intense Reference" w:semiHidden="0" w:uiPriority="32" w:unhideWhenUsed="0" w:qFormat="1"/>
+    <w:lsdException w:name="Book Title" w:semiHidden="0" w:uiPriority="33" w:unhideWhenUsed="0" w:qFormat="1"/>
+    <w:lsdException w:name="Bibliography" w:uiPriority="37"/>
+    <w:lsdException w:name="TOC Heading" w:uiPriority="39" w:qFormat="1"/>
   </w:latentStyles>
   <w:style w:type="paragraph" w:default="1" w:styleId="Normal">
     <w:name w:val="Normal"/>
@@ -6888,6 +7118,7 @@
       <w:spacing w:line="240" w:lineRule="auto"/>
     </w:pPr>
     <w:tblPr>
+      <w:tblInd w:w="0" w:type="dxa"/>
       <w:tblBorders>
         <w:top w:val="single" w:sz="4" w:space="0" w:color="auto"/>
         <w:left w:val="single" w:sz="4" w:space="0" w:color="auto"/>
@@ -6896,9 +7127,15 @@
         <w:insideH w:val="single" w:sz="4" w:space="0" w:color="auto"/>
         <w:insideV w:val="single" w:sz="4" w:space="0" w:color="auto"/>
       </w:tblBorders>
+      <w:tblCellMar>
+        <w:top w:w="0" w:type="dxa"/>
+        <w:left w:w="108" w:type="dxa"/>
+        <w:bottom w:w="0" w:type="dxa"/>
+        <w:right w:w="108" w:type="dxa"/>
+      </w:tblCellMar>
     </w:tblPr>
   </w:style>
-  <w:style w:type="table" w:styleId="GridTable5Dark-Accent1">
+  <w:style w:type="table" w:customStyle="1" w:styleId="GridTable5DarkAccent1">
     <w:name w:val="Grid Table 5 Dark Accent 1"/>
     <w:basedOn w:val="TableNormal"/>
     <w:uiPriority w:val="50"/>
@@ -6909,6 +7146,7 @@
     <w:tblPr>
       <w:tblStyleRowBandSize w:val="1"/>
       <w:tblStyleColBandSize w:val="1"/>
+      <w:tblInd w:w="0" w:type="dxa"/>
       <w:tblBorders>
         <w:top w:val="single" w:sz="4" w:space="0" w:color="FFFFFF" w:themeColor="background1"/>
         <w:left w:val="single" w:sz="4" w:space="0" w:color="FFFFFF" w:themeColor="background1"/>
@@ -6917,6 +7155,12 @@
         <w:insideH w:val="single" w:sz="4" w:space="0" w:color="FFFFFF" w:themeColor="background1"/>
         <w:insideV w:val="single" w:sz="4" w:space="0" w:color="FFFFFF" w:themeColor="background1"/>
       </w:tblBorders>
+      <w:tblCellMar>
+        <w:top w:w="0" w:type="dxa"/>
+        <w:left w:w="108" w:type="dxa"/>
+        <w:bottom w:w="0" w:type="dxa"/>
+        <w:right w:w="108" w:type="dxa"/>
+      </w:tblCellMar>
     </w:tblPr>
     <w:tcPr>
       <w:shd w:val="clear" w:color="auto" w:fill="DBE5F1" w:themeFill="accent1" w:themeFillTint="33"/>
@@ -7026,7 +7270,7 @@
       <w:u w:val="single"/>
     </w:rPr>
   </w:style>
-  <w:style w:type="character" w:styleId="UnresolvedMention">
+  <w:style w:type="character" w:customStyle="1" w:styleId="UnresolvedMention">
     <w:name w:val="Unresolved Mention"/>
     <w:basedOn w:val="DefaultParagraphFont"/>
     <w:uiPriority w:val="99"/>
@@ -7036,6 +7280,586 @@
     <w:rPr>
       <w:color w:val="605E5C"/>
       <w:shd w:val="clear" w:color="auto" w:fill="E1DFDD"/>
+    </w:rPr>
+  </w:style>
+  <w:style w:type="paragraph" w:styleId="BalloonText">
+    <w:name w:val="Balloon Text"/>
+    <w:basedOn w:val="Normal"/>
+    <w:link w:val="BalloonTextChar"/>
+    <w:uiPriority w:val="99"/>
+    <w:semiHidden/>
+    <w:unhideWhenUsed/>
+    <w:rsid w:val="002652B9"/>
+    <w:pPr>
+      <w:spacing w:line="240" w:lineRule="auto"/>
+    </w:pPr>
+    <w:rPr>
+      <w:rFonts w:ascii="Tahoma" w:hAnsi="Tahoma" w:cs="Tahoma"/>
+      <w:sz w:val="16"/>
+      <w:szCs w:val="16"/>
+    </w:rPr>
+  </w:style>
+  <w:style w:type="character" w:customStyle="1" w:styleId="BalloonTextChar">
+    <w:name w:val="Balloon Text Char"/>
+    <w:basedOn w:val="DefaultParagraphFont"/>
+    <w:link w:val="BalloonText"/>
+    <w:uiPriority w:val="99"/>
+    <w:semiHidden/>
+    <w:rsid w:val="002652B9"/>
+    <w:rPr>
+      <w:rFonts w:ascii="Tahoma" w:hAnsi="Tahoma" w:cs="Tahoma"/>
+      <w:sz w:val="16"/>
+      <w:szCs w:val="16"/>
+    </w:rPr>
+  </w:style>
+</w:styles>
+</file>
+
+<file path=word/stylesWithEffects.xml><?xml version="1.0" encoding="utf-8"?>
+<w:styles xmlns:wpc="http://schemas.microsoft.com/office/word/2010/wordprocessingCanvas" xmlns:mc="http://schemas.openxmlformats.org/markup-compatibility/2006" xmlns:o="urn:schemas-microsoft-com:office:office" xmlns:r="http://schemas.openxmlformats.org/officeDocument/2006/relationships" xmlns:m="http://schemas.openxmlformats.org/officeDocument/2006/math" xmlns:v="urn:schemas-microsoft-com:vml" xmlns:wp14="http://schemas.microsoft.com/office/word/2010/wordprocessingDrawing" xmlns:wp="http://schemas.openxmlformats.org/drawingml/2006/wordprocessingDrawing" xmlns:w10="urn:schemas-microsoft-com:office:word" xmlns:w="http://schemas.openxmlformats.org/wordprocessingml/2006/main" xmlns:w14="http://schemas.microsoft.com/office/word/2010/wordml" xmlns:wpg="http://schemas.microsoft.com/office/word/2010/wordprocessingGroup" xmlns:wpi="http://schemas.microsoft.com/office/word/2010/wordprocessingInk" xmlns:wne="http://schemas.microsoft.com/office/word/2006/wordml" xmlns:wps="http://schemas.microsoft.com/office/word/2010/wordprocessingShape" mc:Ignorable="w14 wp14">
+  <w:docDefaults>
+    <w:rPrDefault>
+      <w:rPr>
+        <w:rFonts w:ascii="Arial" w:eastAsia="Arial" w:hAnsi="Arial" w:cs="Arial"/>
+        <w:sz w:val="22"/>
+        <w:szCs w:val="22"/>
+        <w:lang w:eastAsia="en-CA" w:bidi="ar-SA"/>
+      </w:rPr>
+    </w:rPrDefault>
+    <w:pPrDefault>
+      <w:pPr>
+        <w:spacing w:line="276" w:lineRule="auto"/>
+      </w:pPr>
+    </w:pPrDefault>
+  </w:docDefaults>
+  <w:latentStyles w:defLockedState="0" w:defUIPriority="99" w:defSemiHidden="1" w:defUnhideWhenUsed="1" w:defQFormat="0" w:count="267">
+    <w:lsdException w:name="Normal" w:semiHidden="0" w:uiPriority="0" w:unhideWhenUsed="0" w:qFormat="1"/>
+    <w:lsdException w:name="heading 1" w:semiHidden="0" w:uiPriority="9" w:unhideWhenUsed="0" w:qFormat="1"/>
+    <w:lsdException w:name="heading 2" w:uiPriority="9" w:qFormat="1"/>
+    <w:lsdException w:name="heading 3" w:uiPriority="9" w:qFormat="1"/>
+    <w:lsdException w:name="heading 4" w:uiPriority="9" w:qFormat="1"/>
+    <w:lsdException w:name="heading 5" w:uiPriority="9" w:qFormat="1"/>
+    <w:lsdException w:name="heading 6" w:uiPriority="9" w:qFormat="1"/>
+    <w:lsdException w:name="heading 7" w:uiPriority="9" w:qFormat="1"/>
+    <w:lsdException w:name="heading 8" w:uiPriority="9" w:qFormat="1"/>
+    <w:lsdException w:name="heading 9" w:uiPriority="9" w:qFormat="1"/>
+    <w:lsdException w:name="toc 1" w:uiPriority="39"/>
+    <w:lsdException w:name="toc 2" w:uiPriority="39"/>
+    <w:lsdException w:name="toc 3" w:uiPriority="39"/>
+    <w:lsdException w:name="toc 4" w:uiPriority="39"/>
+    <w:lsdException w:name="toc 5" w:uiPriority="39"/>
+    <w:lsdException w:name="toc 6" w:uiPriority="39"/>
+    <w:lsdException w:name="toc 7" w:uiPriority="39"/>
+    <w:lsdException w:name="toc 8" w:uiPriority="39"/>
+    <w:lsdException w:name="toc 9" w:uiPriority="39"/>
+    <w:lsdException w:name="caption" w:uiPriority="35" w:qFormat="1"/>
+    <w:lsdException w:name="Title" w:semiHidden="0" w:uiPriority="10" w:unhideWhenUsed="0" w:qFormat="1"/>
+    <w:lsdException w:name="Default Paragraph Font" w:uiPriority="1"/>
+    <w:lsdException w:name="Subtitle" w:semiHidden="0" w:uiPriority="11" w:unhideWhenUsed="0" w:qFormat="1"/>
+    <w:lsdException w:name="Strong" w:semiHidden="0" w:uiPriority="22" w:unhideWhenUsed="0" w:qFormat="1"/>
+    <w:lsdException w:name="Emphasis" w:semiHidden="0" w:uiPriority="20" w:unhideWhenUsed="0" w:qFormat="1"/>
+    <w:lsdException w:name="Table Grid" w:semiHidden="0" w:uiPriority="39" w:unhideWhenUsed="0"/>
+    <w:lsdException w:name="Placeholder Text" w:unhideWhenUsed="0"/>
+    <w:lsdException w:name="No Spacing" w:semiHidden="0" w:uiPriority="1" w:unhideWhenUsed="0" w:qFormat="1"/>
+    <w:lsdException w:name="Light Shading" w:semiHidden="0" w:uiPriority="60" w:unhideWhenUsed="0"/>
+    <w:lsdException w:name="Light List" w:semiHidden="0" w:uiPriority="61" w:unhideWhenUsed="0"/>
+    <w:lsdException w:name="Light Grid" w:semiHidden="0" w:uiPriority="62" w:unhideWhenUsed="0"/>
+    <w:lsdException w:name="Medium Shading 1" w:semiHidden="0" w:uiPriority="63" w:unhideWhenUsed="0"/>
+    <w:lsdException w:name="Medium Shading 2" w:semiHidden="0" w:uiPriority="64" w:unhideWhenUsed="0"/>
+    <w:lsdException w:name="Medium List 1" w:semiHidden="0" w:uiPriority="65" w:unhideWhenUsed="0"/>
+    <w:lsdException w:name="Medium List 2" w:semiHidden="0" w:uiPriority="66" w:unhideWhenUsed="0"/>
+    <w:lsdException w:name="Medium Grid 1" w:semiHidden="0" w:uiPriority="67" w:unhideWhenUsed="0"/>
+    <w:lsdException w:name="Medium Grid 2" w:semiHidden="0" w:uiPriority="68" w:unhideWhenUsed="0"/>
+    <w:lsdException w:name="Medium Grid 3" w:semiHidden="0" w:uiPriority="69" w:unhideWhenUsed="0"/>
+    <w:lsdException w:name="Dark List" w:semiHidden="0" w:uiPriority="70" w:unhideWhenUsed="0"/>
+    <w:lsdException w:name="Colorful Shading" w:semiHidden="0" w:uiPriority="71" w:unhideWhenUsed="0"/>
+    <w:lsdException w:name="Colorful List" w:semiHidden="0" w:uiPriority="72" w:unhideWhenUsed="0"/>
+    <w:lsdException w:name="Colorful Grid" w:semiHidden="0" w:uiPriority="73" w:unhideWhenUsed="0"/>
+    <w:lsdException w:name="Light Shading Accent 1" w:semiHidden="0" w:uiPriority="60" w:unhideWhenUsed="0"/>
+    <w:lsdException w:name="Light List Accent 1" w:semiHidden="0" w:uiPriority="61" w:unhideWhenUsed="0"/>
+    <w:lsdException w:name="Light Grid Accent 1" w:semiHidden="0" w:uiPriority="62" w:unhideWhenUsed="0"/>
+    <w:lsdException w:name="Medium Shading 1 Accent 1" w:semiHidden="0" w:uiPriority="63" w:unhideWhenUsed="0"/>
+    <w:lsdException w:name="Medium Shading 2 Accent 1" w:semiHidden="0" w:uiPriority="64" w:unhideWhenUsed="0"/>
+    <w:lsdException w:name="Medium List 1 Accent 1" w:semiHidden="0" w:uiPriority="65" w:unhideWhenUsed="0"/>
+    <w:lsdException w:name="Revision" w:unhideWhenUsed="0"/>
+    <w:lsdException w:name="List Paragraph" w:semiHidden="0" w:uiPriority="34" w:unhideWhenUsed="0" w:qFormat="1"/>
+    <w:lsdException w:name="Quote" w:semiHidden="0" w:uiPriority="29" w:unhideWhenUsed="0" w:qFormat="1"/>
+    <w:lsdException w:name="Intense Quote" w:semiHidden="0" w:uiPriority="30" w:unhideWhenUsed="0" w:qFormat="1"/>
+    <w:lsdException w:name="Medium List 2 Accent 1" w:semiHidden="0" w:uiPriority="66" w:unhideWhenUsed="0"/>
+    <w:lsdException w:name="Medium Grid 1 Accent 1" w:semiHidden="0" w:uiPriority="67" w:unhideWhenUsed="0"/>
+    <w:lsdException w:name="Medium Grid 2 Accent 1" w:semiHidden="0" w:uiPriority="68" w:unhideWhenUsed="0"/>
+    <w:lsdException w:name="Medium Grid 3 Accent 1" w:semiHidden="0" w:uiPriority="69" w:unhideWhenUsed="0"/>
+    <w:lsdException w:name="Dark List Accent 1" w:semiHidden="0" w:uiPriority="70" w:unhideWhenUsed="0"/>
+    <w:lsdException w:name="Colorful Shading Accent 1" w:semiHidden="0" w:uiPriority="71" w:unhideWhenUsed="0"/>
+    <w:lsdException w:name="Colorful List Accent 1" w:semiHidden="0" w:uiPriority="72" w:unhideWhenUsed="0"/>
+    <w:lsdException w:name="Colorful Grid Accent 1" w:semiHidden="0" w:uiPriority="73" w:unhideWhenUsed="0"/>
+    <w:lsdException w:name="Light Shading Accent 2" w:semiHidden="0" w:uiPriority="60" w:unhideWhenUsed="0"/>
+    <w:lsdException w:name="Light List Accent 2" w:semiHidden="0" w:uiPriority="61" w:unhideWhenUsed="0"/>
+    <w:lsdException w:name="Light Grid Accent 2" w:semiHidden="0" w:uiPriority="62" w:unhideWhenUsed="0"/>
+    <w:lsdException w:name="Medium Shading 1 Accent 2" w:semiHidden="0" w:uiPriority="63" w:unhideWhenUsed="0"/>
+    <w:lsdException w:name="Medium Shading 2 Accent 2" w:semiHidden="0" w:uiPriority="64" w:unhideWhenUsed="0"/>
+    <w:lsdException w:name="Medium List 1 Accent 2" w:semiHidden="0" w:uiPriority="65" w:unhideWhenUsed="0"/>
+    <w:lsdException w:name="Medium List 2 Accent 2" w:semiHidden="0" w:uiPriority="66" w:unhideWhenUsed="0"/>
+    <w:lsdException w:name="Medium Grid 1 Accent 2" w:semiHidden="0" w:uiPriority="67" w:unhideWhenUsed="0"/>
+    <w:lsdException w:name="Medium Grid 2 Accent 2" w:semiHidden="0" w:uiPriority="68" w:unhideWhenUsed="0"/>
+    <w:lsdException w:name="Medium Grid 3 Accent 2" w:semiHidden="0" w:uiPriority="69" w:unhideWhenUsed="0"/>
+    <w:lsdException w:name="Dark List Accent 2" w:semiHidden="0" w:uiPriority="70" w:unhideWhenUsed="0"/>
+    <w:lsdException w:name="Colorful Shading Accent 2" w:semiHidden="0" w:uiPriority="71" w:unhideWhenUsed="0"/>
+    <w:lsdException w:name="Colorful List Accent 2" w:semiHidden="0" w:uiPriority="72" w:unhideWhenUsed="0"/>
+    <w:lsdException w:name="Colorful Grid Accent 2" w:semiHidden="0" w:uiPriority="73" w:unhideWhenUsed="0"/>
+    <w:lsdException w:name="Light Shading Accent 3" w:semiHidden="0" w:uiPriority="60" w:unhideWhenUsed="0"/>
+    <w:lsdException w:name="Light List Accent 3" w:semiHidden="0" w:uiPriority="61" w:unhideWhenUsed="0"/>
+    <w:lsdException w:name="Light Grid Accent 3" w:semiHidden="0" w:uiPriority="62" w:unhideWhenUsed="0"/>
+    <w:lsdException w:name="Medium Shading 1 Accent 3" w:semiHidden="0" w:uiPriority="63" w:unhideWhenUsed="0"/>
+    <w:lsdException w:name="Medium Shading 2 Accent 3" w:semiHidden="0" w:uiPriority="64" w:unhideWhenUsed="0"/>
+    <w:lsdException w:name="Medium List 1 Accent 3" w:semiHidden="0" w:uiPriority="65" w:unhideWhenUsed="0"/>
+    <w:lsdException w:name="Medium List 2 Accent 3" w:semiHidden="0" w:uiPriority="66" w:unhideWhenUsed="0"/>
+    <w:lsdException w:name="Medium Grid 1 Accent 3" w:semiHidden="0" w:uiPriority="67" w:unhideWhenUsed="0"/>
+    <w:lsdException w:name="Medium Grid 2 Accent 3" w:semiHidden="0" w:uiPriority="68" w:unhideWhenUsed="0"/>
+    <w:lsdException w:name="Medium Grid 3 Accent 3" w:semiHidden="0" w:uiPriority="69" w:unhideWhenUsed="0"/>
+    <w:lsdException w:name="Dark List Accent 3" w:semiHidden="0" w:uiPriority="70" w:unhideWhenUsed="0"/>
+    <w:lsdException w:name="Colorful Shading Accent 3" w:semiHidden="0" w:uiPriority="71" w:unhideWhenUsed="0"/>
+    <w:lsdException w:name="Colorful List Accent 3" w:semiHidden="0" w:uiPriority="72" w:unhideWhenUsed="0"/>
+    <w:lsdException w:name="Colorful Grid Accent 3" w:semiHidden="0" w:uiPriority="73" w:unhideWhenUsed="0"/>
+    <w:lsdException w:name="Light Shading Accent 4" w:semiHidden="0" w:uiPriority="60" w:unhideWhenUsed="0"/>
+    <w:lsdException w:name="Light List Accent 4" w:semiHidden="0" w:uiPriority="61" w:unhideWhenUsed="0"/>
+    <w:lsdException w:name="Light Grid Accent 4" w:semiHidden="0" w:uiPriority="62" w:unhideWhenUsed="0"/>
+    <w:lsdException w:name="Medium Shading 1 Accent 4" w:semiHidden="0" w:uiPriority="63" w:unhideWhenUsed="0"/>
+    <w:lsdException w:name="Medium Shading 2 Accent 4" w:semiHidden="0" w:uiPriority="64" w:unhideWhenUsed="0"/>
+    <w:lsdException w:name="Medium List 1 Accent 4" w:semiHidden="0" w:uiPriority="65" w:unhideWhenUsed="0"/>
+    <w:lsdException w:name="Medium List 2 Accent 4" w:semiHidden="0" w:uiPriority="66" w:unhideWhenUsed="0"/>
+    <w:lsdException w:name="Medium Grid 1 Accent 4" w:semiHidden="0" w:uiPriority="67" w:unhideWhenUsed="0"/>
+    <w:lsdException w:name="Medium Grid 2 Accent 4" w:semiHidden="0" w:uiPriority="68" w:unhideWhenUsed="0"/>
+    <w:lsdException w:name="Medium Grid 3 Accent 4" w:semiHidden="0" w:uiPriority="69" w:unhideWhenUsed="0"/>
+    <w:lsdException w:name="Dark List Accent 4" w:semiHidden="0" w:uiPriority="70" w:unhideWhenUsed="0"/>
+    <w:lsdException w:name="Colorful Shading Accent 4" w:semiHidden="0" w:uiPriority="71" w:unhideWhenUsed="0"/>
+    <w:lsdException w:name="Colorful List Accent 4" w:semiHidden="0" w:uiPriority="72" w:unhideWhenUsed="0"/>
+    <w:lsdException w:name="Colorful Grid Accent 4" w:semiHidden="0" w:uiPriority="73" w:unhideWhenUsed="0"/>
+    <w:lsdException w:name="Light Shading Accent 5" w:semiHidden="0" w:uiPriority="60" w:unhideWhenUsed="0"/>
+    <w:lsdException w:name="Light List Accent 5" w:semiHidden="0" w:uiPriority="61" w:unhideWhenUsed="0"/>
+    <w:lsdException w:name="Light Grid Accent 5" w:semiHidden="0" w:uiPriority="62" w:unhideWhenUsed="0"/>
+    <w:lsdException w:name="Medium Shading 1 Accent 5" w:semiHidden="0" w:uiPriority="63" w:unhideWhenUsed="0"/>
+    <w:lsdException w:name="Medium Shading 2 Accent 5" w:semiHidden="0" w:uiPriority="64" w:unhideWhenUsed="0"/>
+    <w:lsdException w:name="Medium List 1 Accent 5" w:semiHidden="0" w:uiPriority="65" w:unhideWhenUsed="0"/>
+    <w:lsdException w:name="Medium List 2 Accent 5" w:semiHidden="0" w:uiPriority="66" w:unhideWhenUsed="0"/>
+    <w:lsdException w:name="Medium Grid 1 Accent 5" w:semiHidden="0" w:uiPriority="67" w:unhideWhenUsed="0"/>
+    <w:lsdException w:name="Medium Grid 2 Accent 5" w:semiHidden="0" w:uiPriority="68" w:unhideWhenUsed="0"/>
+    <w:lsdException w:name="Medium Grid 3 Accent 5" w:semiHidden="0" w:uiPriority="69" w:unhideWhenUsed="0"/>
+    <w:lsdException w:name="Dark List Accent 5" w:semiHidden="0" w:uiPriority="70" w:unhideWhenUsed="0"/>
+    <w:lsdException w:name="Colorful Shading Accent 5" w:semiHidden="0" w:uiPriority="71" w:unhideWhenUsed="0"/>
+    <w:lsdException w:name="Colorful List Accent 5" w:semiHidden="0" w:uiPriority="72" w:unhideWhenUsed="0"/>
+    <w:lsdException w:name="Colorful Grid Accent 5" w:semiHidden="0" w:uiPriority="73" w:unhideWhenUsed="0"/>
+    <w:lsdException w:name="Light Shading Accent 6" w:semiHidden="0" w:uiPriority="60" w:unhideWhenUsed="0"/>
+    <w:lsdException w:name="Light List Accent 6" w:semiHidden="0" w:uiPriority="61" w:unhideWhenUsed="0"/>
+    <w:lsdException w:name="Light Grid Accent 6" w:semiHidden="0" w:uiPriority="62" w:unhideWhenUsed="0"/>
+    <w:lsdException w:name="Medium Shading 1 Accent 6" w:semiHidden="0" w:uiPriority="63" w:unhideWhenUsed="0"/>
+    <w:lsdException w:name="Medium Shading 2 Accent 6" w:semiHidden="0" w:uiPriority="64" w:unhideWhenUsed="0"/>
+    <w:lsdException w:name="Medium List 1 Accent 6" w:semiHidden="0" w:uiPriority="65" w:unhideWhenUsed="0"/>
+    <w:lsdException w:name="Medium List 2 Accent 6" w:semiHidden="0" w:uiPriority="66" w:unhideWhenUsed="0"/>
+    <w:lsdException w:name="Medium Grid 1 Accent 6" w:semiHidden="0" w:uiPriority="67" w:unhideWhenUsed="0"/>
+    <w:lsdException w:name="Medium Grid 2 Accent 6" w:semiHidden="0" w:uiPriority="68" w:unhideWhenUsed="0"/>
+    <w:lsdException w:name="Medium Grid 3 Accent 6" w:semiHidden="0" w:uiPriority="69" w:unhideWhenUsed="0"/>
+    <w:lsdException w:name="Dark List Accent 6" w:semiHidden="0" w:uiPriority="70" w:unhideWhenUsed="0"/>
+    <w:lsdException w:name="Colorful Shading Accent 6" w:semiHidden="0" w:uiPriority="71" w:unhideWhenUsed="0"/>
+    <w:lsdException w:name="Colorful List Accent 6" w:semiHidden="0" w:uiPriority="72" w:unhideWhenUsed="0"/>
+    <w:lsdException w:name="Colorful Grid Accent 6" w:semiHidden="0" w:uiPriority="73" w:unhideWhenUsed="0"/>
+    <w:lsdException w:name="Subtle Emphasis" w:semiHidden="0" w:uiPriority="19" w:unhideWhenUsed="0" w:qFormat="1"/>
+    <w:lsdException w:name="Intense Emphasis" w:semiHidden="0" w:uiPriority="21" w:unhideWhenUsed="0" w:qFormat="1"/>
+    <w:lsdException w:name="Subtle Reference" w:semiHidden="0" w:uiPriority="31" w:unhideWhenUsed="0" w:qFormat="1"/>
+    <w:lsdException w:name="Intense Reference" w:semiHidden="0" w:uiPriority="32" w:unhideWhenUsed="0" w:qFormat="1"/>
+    <w:lsdException w:name="Book Title" w:semiHidden="0" w:uiPriority="33" w:unhideWhenUsed="0" w:qFormat="1"/>
+    <w:lsdException w:name="Bibliography" w:uiPriority="37"/>
+    <w:lsdException w:name="TOC Heading" w:uiPriority="39" w:qFormat="1"/>
+  </w:latentStyles>
+  <w:style w:type="paragraph" w:default="1" w:styleId="Normal">
+    <w:name w:val="Normal"/>
+    <w:qFormat/>
+  </w:style>
+  <w:style w:type="paragraph" w:styleId="Heading1">
+    <w:name w:val="heading 1"/>
+    <w:basedOn w:val="Normal"/>
+    <w:next w:val="Normal"/>
+    <w:link w:val="Heading1Char"/>
+    <w:uiPriority w:val="9"/>
+    <w:qFormat/>
+    <w:pPr>
+      <w:keepNext/>
+      <w:keepLines/>
+      <w:spacing w:before="400" w:after="120"/>
+      <w:outlineLvl w:val="0"/>
+    </w:pPr>
+    <w:rPr>
+      <w:sz w:val="40"/>
+      <w:szCs w:val="40"/>
+    </w:rPr>
+  </w:style>
+  <w:style w:type="paragraph" w:styleId="Heading2">
+    <w:name w:val="heading 2"/>
+    <w:basedOn w:val="Normal"/>
+    <w:next w:val="Normal"/>
+    <w:uiPriority w:val="9"/>
+    <w:unhideWhenUsed/>
+    <w:qFormat/>
+    <w:pPr>
+      <w:keepNext/>
+      <w:keepLines/>
+      <w:spacing w:before="360" w:after="120"/>
+      <w:outlineLvl w:val="1"/>
+    </w:pPr>
+    <w:rPr>
+      <w:sz w:val="32"/>
+      <w:szCs w:val="32"/>
+    </w:rPr>
+  </w:style>
+  <w:style w:type="paragraph" w:styleId="Heading3">
+    <w:name w:val="heading 3"/>
+    <w:basedOn w:val="Normal"/>
+    <w:next w:val="Normal"/>
+    <w:uiPriority w:val="9"/>
+    <w:semiHidden/>
+    <w:unhideWhenUsed/>
+    <w:qFormat/>
+    <w:pPr>
+      <w:keepNext/>
+      <w:keepLines/>
+      <w:spacing w:before="320" w:after="80"/>
+      <w:outlineLvl w:val="2"/>
+    </w:pPr>
+    <w:rPr>
+      <w:color w:val="434343"/>
+      <w:sz w:val="28"/>
+      <w:szCs w:val="28"/>
+    </w:rPr>
+  </w:style>
+  <w:style w:type="paragraph" w:styleId="Heading4">
+    <w:name w:val="heading 4"/>
+    <w:basedOn w:val="Normal"/>
+    <w:next w:val="Normal"/>
+    <w:uiPriority w:val="9"/>
+    <w:semiHidden/>
+    <w:unhideWhenUsed/>
+    <w:qFormat/>
+    <w:pPr>
+      <w:keepNext/>
+      <w:keepLines/>
+      <w:spacing w:before="280" w:after="80"/>
+      <w:outlineLvl w:val="3"/>
+    </w:pPr>
+    <w:rPr>
+      <w:color w:val="666666"/>
+      <w:sz w:val="24"/>
+      <w:szCs w:val="24"/>
+    </w:rPr>
+  </w:style>
+  <w:style w:type="paragraph" w:styleId="Heading5">
+    <w:name w:val="heading 5"/>
+    <w:basedOn w:val="Normal"/>
+    <w:next w:val="Normal"/>
+    <w:uiPriority w:val="9"/>
+    <w:semiHidden/>
+    <w:unhideWhenUsed/>
+    <w:qFormat/>
+    <w:pPr>
+      <w:keepNext/>
+      <w:keepLines/>
+      <w:spacing w:before="240" w:after="80"/>
+      <w:outlineLvl w:val="4"/>
+    </w:pPr>
+    <w:rPr>
+      <w:color w:val="666666"/>
+    </w:rPr>
+  </w:style>
+  <w:style w:type="paragraph" w:styleId="Heading6">
+    <w:name w:val="heading 6"/>
+    <w:basedOn w:val="Normal"/>
+    <w:next w:val="Normal"/>
+    <w:uiPriority w:val="9"/>
+    <w:semiHidden/>
+    <w:unhideWhenUsed/>
+    <w:qFormat/>
+    <w:pPr>
+      <w:keepNext/>
+      <w:keepLines/>
+      <w:spacing w:before="240" w:after="80"/>
+      <w:outlineLvl w:val="5"/>
+    </w:pPr>
+    <w:rPr>
+      <w:i/>
+      <w:color w:val="666666"/>
+    </w:rPr>
+  </w:style>
+  <w:style w:type="character" w:default="1" w:styleId="DefaultParagraphFont">
+    <w:name w:val="Default Paragraph Font"/>
+    <w:uiPriority w:val="1"/>
+    <w:semiHidden/>
+    <w:unhideWhenUsed/>
+  </w:style>
+  <w:style w:type="table" w:default="1" w:styleId="TableNormal">
+    <w:name w:val="Normal Table"/>
+    <w:uiPriority w:val="99"/>
+    <w:semiHidden/>
+    <w:unhideWhenUsed/>
+    <w:tblPr>
+      <w:tblInd w:w="0" w:type="dxa"/>
+      <w:tblCellMar>
+        <w:top w:w="0" w:type="dxa"/>
+        <w:left w:w="108" w:type="dxa"/>
+        <w:bottom w:w="0" w:type="dxa"/>
+        <w:right w:w="108" w:type="dxa"/>
+      </w:tblCellMar>
+    </w:tblPr>
+  </w:style>
+  <w:style w:type="numbering" w:default="1" w:styleId="NoList">
+    <w:name w:val="No List"/>
+    <w:uiPriority w:val="99"/>
+    <w:semiHidden/>
+    <w:unhideWhenUsed/>
+  </w:style>
+  <w:style w:type="paragraph" w:styleId="Title">
+    <w:name w:val="Title"/>
+    <w:basedOn w:val="Normal"/>
+    <w:next w:val="Normal"/>
+    <w:uiPriority w:val="10"/>
+    <w:qFormat/>
+    <w:pPr>
+      <w:keepNext/>
+      <w:keepLines/>
+      <w:spacing w:after="60"/>
+    </w:pPr>
+    <w:rPr>
+      <w:sz w:val="52"/>
+      <w:szCs w:val="52"/>
+    </w:rPr>
+  </w:style>
+  <w:style w:type="paragraph" w:styleId="Subtitle">
+    <w:name w:val="Subtitle"/>
+    <w:basedOn w:val="Normal"/>
+    <w:next w:val="Normal"/>
+    <w:uiPriority w:val="11"/>
+    <w:qFormat/>
+    <w:pPr>
+      <w:keepNext/>
+      <w:keepLines/>
+      <w:spacing w:after="320"/>
+    </w:pPr>
+    <w:rPr>
+      <w:color w:val="666666"/>
+      <w:sz w:val="30"/>
+      <w:szCs w:val="30"/>
+    </w:rPr>
+  </w:style>
+  <w:style w:type="paragraph" w:styleId="ListParagraph">
+    <w:name w:val="List Paragraph"/>
+    <w:basedOn w:val="Normal"/>
+    <w:uiPriority w:val="34"/>
+    <w:qFormat/>
+    <w:rsid w:val="00B87954"/>
+    <w:pPr>
+      <w:ind w:left="720"/>
+      <w:contextualSpacing/>
+    </w:pPr>
+  </w:style>
+  <w:style w:type="table" w:styleId="TableGrid">
+    <w:name w:val="Table Grid"/>
+    <w:basedOn w:val="TableNormal"/>
+    <w:uiPriority w:val="39"/>
+    <w:rsid w:val="00F04F91"/>
+    <w:pPr>
+      <w:spacing w:line="240" w:lineRule="auto"/>
+    </w:pPr>
+    <w:tblPr>
+      <w:tblInd w:w="0" w:type="dxa"/>
+      <w:tblBorders>
+        <w:top w:val="single" w:sz="4" w:space="0" w:color="auto"/>
+        <w:left w:val="single" w:sz="4" w:space="0" w:color="auto"/>
+        <w:bottom w:val="single" w:sz="4" w:space="0" w:color="auto"/>
+        <w:right w:val="single" w:sz="4" w:space="0" w:color="auto"/>
+        <w:insideH w:val="single" w:sz="4" w:space="0" w:color="auto"/>
+        <w:insideV w:val="single" w:sz="4" w:space="0" w:color="auto"/>
+      </w:tblBorders>
+      <w:tblCellMar>
+        <w:top w:w="0" w:type="dxa"/>
+        <w:left w:w="108" w:type="dxa"/>
+        <w:bottom w:w="0" w:type="dxa"/>
+        <w:right w:w="108" w:type="dxa"/>
+      </w:tblCellMar>
+    </w:tblPr>
+  </w:style>
+  <w:style w:type="table" w:customStyle="1" w:styleId="GridTable5DarkAccent1">
+    <w:name w:val="Grid Table 5 Dark Accent 1"/>
+    <w:basedOn w:val="TableNormal"/>
+    <w:uiPriority w:val="50"/>
+    <w:rsid w:val="0089488B"/>
+    <w:pPr>
+      <w:spacing w:line="240" w:lineRule="auto"/>
+    </w:pPr>
+    <w:tblPr>
+      <w:tblStyleRowBandSize w:val="1"/>
+      <w:tblStyleColBandSize w:val="1"/>
+      <w:tblInd w:w="0" w:type="dxa"/>
+      <w:tblBorders>
+        <w:top w:val="single" w:sz="4" w:space="0" w:color="FFFFFF" w:themeColor="background1"/>
+        <w:left w:val="single" w:sz="4" w:space="0" w:color="FFFFFF" w:themeColor="background1"/>
+        <w:bottom w:val="single" w:sz="4" w:space="0" w:color="FFFFFF" w:themeColor="background1"/>
+        <w:right w:val="single" w:sz="4" w:space="0" w:color="FFFFFF" w:themeColor="background1"/>
+        <w:insideH w:val="single" w:sz="4" w:space="0" w:color="FFFFFF" w:themeColor="background1"/>
+        <w:insideV w:val="single" w:sz="4" w:space="0" w:color="FFFFFF" w:themeColor="background1"/>
+      </w:tblBorders>
+      <w:tblCellMar>
+        <w:top w:w="0" w:type="dxa"/>
+        <w:left w:w="108" w:type="dxa"/>
+        <w:bottom w:w="0" w:type="dxa"/>
+        <w:right w:w="108" w:type="dxa"/>
+      </w:tblCellMar>
+    </w:tblPr>
+    <w:tcPr>
+      <w:shd w:val="clear" w:color="auto" w:fill="DBE5F1" w:themeFill="accent1" w:themeFillTint="33"/>
+    </w:tcPr>
+    <w:tblStylePr w:type="firstRow">
+      <w:rPr>
+        <w:b/>
+        <w:bCs/>
+        <w:color w:val="FFFFFF" w:themeColor="background1"/>
+      </w:rPr>
+      <w:tblPr/>
+      <w:tcPr>
+        <w:tcBorders>
+          <w:top w:val="single" w:sz="4" w:space="0" w:color="FFFFFF" w:themeColor="background1"/>
+          <w:left w:val="single" w:sz="4" w:space="0" w:color="FFFFFF" w:themeColor="background1"/>
+          <w:right w:val="single" w:sz="4" w:space="0" w:color="FFFFFF" w:themeColor="background1"/>
+          <w:insideH w:val="nil"/>
+          <w:insideV w:val="nil"/>
+        </w:tcBorders>
+        <w:shd w:val="clear" w:color="auto" w:fill="4F81BD" w:themeFill="accent1"/>
+      </w:tcPr>
+    </w:tblStylePr>
+    <w:tblStylePr w:type="lastRow">
+      <w:rPr>
+        <w:b/>
+        <w:bCs/>
+        <w:color w:val="FFFFFF" w:themeColor="background1"/>
+      </w:rPr>
+      <w:tblPr/>
+      <w:tcPr>
+        <w:tcBorders>
+          <w:left w:val="single" w:sz="4" w:space="0" w:color="FFFFFF" w:themeColor="background1"/>
+          <w:bottom w:val="single" w:sz="4" w:space="0" w:color="FFFFFF" w:themeColor="background1"/>
+          <w:right w:val="single" w:sz="4" w:space="0" w:color="FFFFFF" w:themeColor="background1"/>
+          <w:insideH w:val="nil"/>
+          <w:insideV w:val="nil"/>
+        </w:tcBorders>
+        <w:shd w:val="clear" w:color="auto" w:fill="4F81BD" w:themeFill="accent1"/>
+      </w:tcPr>
+    </w:tblStylePr>
+    <w:tblStylePr w:type="firstCol">
+      <w:rPr>
+        <w:b/>
+        <w:bCs/>
+        <w:color w:val="FFFFFF" w:themeColor="background1"/>
+      </w:rPr>
+      <w:tblPr/>
+      <w:tcPr>
+        <w:tcBorders>
+          <w:top w:val="single" w:sz="4" w:space="0" w:color="FFFFFF" w:themeColor="background1"/>
+          <w:left w:val="single" w:sz="4" w:space="0" w:color="FFFFFF" w:themeColor="background1"/>
+          <w:bottom w:val="single" w:sz="4" w:space="0" w:color="FFFFFF" w:themeColor="background1"/>
+          <w:insideV w:val="nil"/>
+        </w:tcBorders>
+        <w:shd w:val="clear" w:color="auto" w:fill="4F81BD" w:themeFill="accent1"/>
+      </w:tcPr>
+    </w:tblStylePr>
+    <w:tblStylePr w:type="lastCol">
+      <w:rPr>
+        <w:b/>
+        <w:bCs/>
+        <w:color w:val="FFFFFF" w:themeColor="background1"/>
+      </w:rPr>
+      <w:tblPr/>
+      <w:tcPr>
+        <w:tcBorders>
+          <w:top w:val="single" w:sz="4" w:space="0" w:color="FFFFFF" w:themeColor="background1"/>
+          <w:bottom w:val="single" w:sz="4" w:space="0" w:color="FFFFFF" w:themeColor="background1"/>
+          <w:right w:val="single" w:sz="4" w:space="0" w:color="FFFFFF" w:themeColor="background1"/>
+          <w:insideV w:val="nil"/>
+        </w:tcBorders>
+        <w:shd w:val="clear" w:color="auto" w:fill="4F81BD" w:themeFill="accent1"/>
+      </w:tcPr>
+    </w:tblStylePr>
+    <w:tblStylePr w:type="band1Vert">
+      <w:tblPr/>
+      <w:tcPr>
+        <w:shd w:val="clear" w:color="auto" w:fill="B8CCE4" w:themeFill="accent1" w:themeFillTint="66"/>
+      </w:tcPr>
+    </w:tblStylePr>
+    <w:tblStylePr w:type="band1Horz">
+      <w:tblPr/>
+      <w:tcPr>
+        <w:shd w:val="clear" w:color="auto" w:fill="B8CCE4" w:themeFill="accent1" w:themeFillTint="66"/>
+      </w:tcPr>
+    </w:tblStylePr>
+  </w:style>
+  <w:style w:type="character" w:customStyle="1" w:styleId="Heading1Char">
+    <w:name w:val="Heading 1 Char"/>
+    <w:basedOn w:val="DefaultParagraphFont"/>
+    <w:link w:val="Heading1"/>
+    <w:uiPriority w:val="9"/>
+    <w:rsid w:val="004821F2"/>
+    <w:rPr>
+      <w:sz w:val="40"/>
+      <w:szCs w:val="40"/>
+    </w:rPr>
+  </w:style>
+  <w:style w:type="character" w:styleId="Hyperlink">
+    <w:name w:val="Hyperlink"/>
+    <w:basedOn w:val="DefaultParagraphFont"/>
+    <w:uiPriority w:val="99"/>
+    <w:unhideWhenUsed/>
+    <w:rsid w:val="00BD3716"/>
+    <w:rPr>
+      <w:color w:val="0000FF" w:themeColor="hyperlink"/>
+      <w:u w:val="single"/>
+    </w:rPr>
+  </w:style>
+  <w:style w:type="character" w:customStyle="1" w:styleId="UnresolvedMention">
+    <w:name w:val="Unresolved Mention"/>
+    <w:basedOn w:val="DefaultParagraphFont"/>
+    <w:uiPriority w:val="99"/>
+    <w:semiHidden/>
+    <w:unhideWhenUsed/>
+    <w:rsid w:val="00BD3716"/>
+    <w:rPr>
+      <w:color w:val="605E5C"/>
+      <w:shd w:val="clear" w:color="auto" w:fill="E1DFDD"/>
+    </w:rPr>
+  </w:style>
+  <w:style w:type="paragraph" w:styleId="BalloonText">
+    <w:name w:val="Balloon Text"/>
+    <w:basedOn w:val="Normal"/>
+    <w:link w:val="BalloonTextChar"/>
+    <w:uiPriority w:val="99"/>
+    <w:semiHidden/>
+    <w:unhideWhenUsed/>
+    <w:rsid w:val="002652B9"/>
+    <w:pPr>
+      <w:spacing w:line="240" w:lineRule="auto"/>
+    </w:pPr>
+    <w:rPr>
+      <w:rFonts w:ascii="Tahoma" w:hAnsi="Tahoma" w:cs="Tahoma"/>
+      <w:sz w:val="16"/>
+      <w:szCs w:val="16"/>
+    </w:rPr>
+  </w:style>
+  <w:style w:type="character" w:customStyle="1" w:styleId="BalloonTextChar">
+    <w:name w:val="Balloon Text Char"/>
+    <w:basedOn w:val="DefaultParagraphFont"/>
+    <w:link w:val="BalloonText"/>
+    <w:uiPriority w:val="99"/>
+    <w:semiHidden/>
+    <w:rsid w:val="002652B9"/>
+    <w:rPr>
+      <w:rFonts w:ascii="Tahoma" w:hAnsi="Tahoma" w:cs="Tahoma"/>
+      <w:sz w:val="16"/>
+      <w:szCs w:val="16"/>
     </w:rPr>
   </w:style>
 </w:styles>

</xml_diff>

<commit_message>
Revert "Added review comments for Postmortem Report-SRS_Delivery-1"
This reverts commit cf932f8c46f5247cbc00af646b3de7a1079979f9.
</commit_message>
<xml_diff>
--- a/PostmartemReport/Postmortem Report-SRS_Delivery-1.docx
+++ b/PostmartemReport/Postmortem Report-SRS_Delivery-1.docx
@@ -1,6 +1,6 @@
 
 <file path=word/document.xml><?xml version="1.0" encoding="utf-8"?>
-<w:document xmlns:wpc="http://schemas.microsoft.com/office/word/2010/wordprocessingCanvas" xmlns:mc="http://schemas.openxmlformats.org/markup-compatibility/2006" xmlns:o="urn:schemas-microsoft-com:office:office" xmlns:r="http://schemas.openxmlformats.org/officeDocument/2006/relationships" xmlns:m="http://schemas.openxmlformats.org/officeDocument/2006/math" xmlns:v="urn:schemas-microsoft-com:vml" xmlns:wp14="http://schemas.microsoft.com/office/word/2010/wordprocessingDrawing" xmlns:wp="http://schemas.openxmlformats.org/drawingml/2006/wordprocessingDrawing" xmlns:w10="urn:schemas-microsoft-com:office:word" xmlns:w="http://schemas.openxmlformats.org/wordprocessingml/2006/main" xmlns:w14="http://schemas.microsoft.com/office/word/2010/wordml" xmlns:wpg="http://schemas.microsoft.com/office/word/2010/wordprocessingGroup" xmlns:wpi="http://schemas.microsoft.com/office/word/2010/wordprocessingInk" xmlns:wne="http://schemas.microsoft.com/office/word/2006/wordml" xmlns:wps="http://schemas.microsoft.com/office/word/2010/wordprocessingShape" mc:Ignorable="w14 wp14">
+<w:document xmlns:wpc="http://schemas.microsoft.com/office/word/2010/wordprocessingCanvas" xmlns:cx="http://schemas.microsoft.com/office/drawing/2014/chartex" xmlns:cx1="http://schemas.microsoft.com/office/drawing/2015/9/8/chartex" xmlns:cx2="http://schemas.microsoft.com/office/drawing/2015/10/21/chartex" xmlns:cx3="http://schemas.microsoft.com/office/drawing/2016/5/9/chartex" xmlns:cx4="http://schemas.microsoft.com/office/drawing/2016/5/10/chartex" xmlns:cx5="http://schemas.microsoft.com/office/drawing/2016/5/11/chartex" xmlns:cx6="http://schemas.microsoft.com/office/drawing/2016/5/12/chartex" xmlns:cx7="http://schemas.microsoft.com/office/drawing/2016/5/13/chartex" xmlns:cx8="http://schemas.microsoft.com/office/drawing/2016/5/14/chartex" xmlns:mc="http://schemas.openxmlformats.org/markup-compatibility/2006" xmlns:aink="http://schemas.microsoft.com/office/drawing/2016/ink" xmlns:am3d="http://schemas.microsoft.com/office/drawing/2017/model3d" xmlns:o="urn:schemas-microsoft-com:office:office" xmlns:r="http://schemas.openxmlformats.org/officeDocument/2006/relationships" xmlns:m="http://schemas.openxmlformats.org/officeDocument/2006/math" xmlns:v="urn:schemas-microsoft-com:vml" xmlns:wp14="http://schemas.microsoft.com/office/word/2010/wordprocessingDrawing" xmlns:wp="http://schemas.openxmlformats.org/drawingml/2006/wordprocessingDrawing" xmlns:w10="urn:schemas-microsoft-com:office:word" xmlns:w="http://schemas.openxmlformats.org/wordprocessingml/2006/main" xmlns:w14="http://schemas.microsoft.com/office/word/2010/wordml" xmlns:w15="http://schemas.microsoft.com/office/word/2012/wordml" xmlns:w16cid="http://schemas.microsoft.com/office/word/2016/wordml/cid" xmlns:w16se="http://schemas.microsoft.com/office/word/2015/wordml/symex" xmlns:wpg="http://schemas.microsoft.com/office/word/2010/wordprocessingGroup" xmlns:wpi="http://schemas.microsoft.com/office/word/2010/wordprocessingInk" xmlns:wne="http://schemas.microsoft.com/office/word/2006/wordml" xmlns:wps="http://schemas.microsoft.com/office/word/2010/wordprocessingShape" mc:Ignorable="w14 w15 w16se w16cid wp14">
   <w:body>
     <w:p>
       <w:pPr>
@@ -200,23 +200,7 @@
           <w:sz w:val="24"/>
           <w:szCs w:val="24"/>
         </w:rPr>
-        <w:t>and cost effective</w:t>
-      </w:r>
-      <w:r>
-        <w:rPr>
-          <w:rFonts w:ascii="Times New Roman" w:eastAsia="Times New Roman" w:hAnsi="Times New Roman" w:cs="Times New Roman"/>
-          <w:sz w:val="24"/>
-          <w:szCs w:val="24"/>
-        </w:rPr>
-        <w:t xml:space="preserve"> way</w:t>
-      </w:r>
-      <w:r>
-        <w:rPr>
-          <w:rFonts w:ascii="Times New Roman" w:eastAsia="Times New Roman" w:hAnsi="Times New Roman" w:cs="Times New Roman"/>
-          <w:sz w:val="24"/>
-          <w:szCs w:val="24"/>
-        </w:rPr>
-        <w:t xml:space="preserve"> to gather the </w:t>
+        <w:t xml:space="preserve">and cost effective to gather the </w:t>
       </w:r>
       <w:r>
         <w:rPr>
@@ -232,47 +216,15 @@
           <w:sz w:val="24"/>
           <w:szCs w:val="24"/>
         </w:rPr>
-        <w:t xml:space="preserve">requirements </w:t>
-      </w:r>
-      <w:r>
-        <w:rPr>
-          <w:rFonts w:ascii="Times New Roman" w:eastAsia="Times New Roman" w:hAnsi="Times New Roman" w:cs="Times New Roman"/>
-          <w:sz w:val="24"/>
-          <w:szCs w:val="24"/>
-        </w:rPr>
-        <w:t>considering</w:t>
-      </w:r>
-      <w:r>
-        <w:rPr>
-          <w:rFonts w:ascii="Times New Roman" w:eastAsia="Times New Roman" w:hAnsi="Times New Roman" w:cs="Times New Roman"/>
-          <w:sz w:val="24"/>
-          <w:szCs w:val="24"/>
-        </w:rPr>
-        <w:t xml:space="preserve"> the </w:t>
-      </w:r>
-      <w:r>
-        <w:rPr>
-          <w:rFonts w:ascii="Times New Roman" w:eastAsia="Times New Roman" w:hAnsi="Times New Roman" w:cs="Times New Roman"/>
-          <w:sz w:val="24"/>
-          <w:szCs w:val="24"/>
-        </w:rPr>
-        <w:t xml:space="preserve">amount of </w:t>
-      </w:r>
-      <w:r>
-        <w:rPr>
-          <w:rFonts w:ascii="Times New Roman" w:eastAsia="Times New Roman" w:hAnsi="Times New Roman" w:cs="Times New Roman"/>
-          <w:sz w:val="24"/>
-          <w:szCs w:val="24"/>
-        </w:rPr>
-        <w:t xml:space="preserve">given </w:t>
-      </w:r>
-      <w:r>
-        <w:rPr>
-          <w:rFonts w:ascii="Times New Roman" w:eastAsia="Times New Roman" w:hAnsi="Times New Roman" w:cs="Times New Roman"/>
-          <w:sz w:val="24"/>
-          <w:szCs w:val="24"/>
-        </w:rPr>
-        <w:t>time.</w:t>
+        <w:t xml:space="preserve">requirements given the </w:t>
+      </w:r>
+      <w:r>
+        <w:rPr>
+          <w:rFonts w:ascii="Times New Roman" w:eastAsia="Times New Roman" w:hAnsi="Times New Roman" w:cs="Times New Roman"/>
+          <w:sz w:val="24"/>
+          <w:szCs w:val="24"/>
+        </w:rPr>
+        <w:t>amount of time.</w:t>
       </w:r>
     </w:p>
     <w:p>
@@ -301,55 +253,7 @@
     </w:p>
     <w:p>
       <w:pPr>
-        <w:pStyle w:val="ListParagraph"/>
-        <w:numPr>
-          <w:ilvl w:val="0"/>
-          <w:numId w:val="11"/>
-        </w:numPr>
         <w:spacing w:line="252" w:lineRule="auto"/>
-        <w:ind w:left="1080"/>
-        <w:rPr>
-          <w:rFonts w:ascii="Times New Roman" w:eastAsia="Times New Roman" w:hAnsi="Times New Roman" w:cs="Times New Roman"/>
-          <w:color w:val="FF0000"/>
-          <w:sz w:val="24"/>
-          <w:szCs w:val="24"/>
-        </w:rPr>
-      </w:pPr>
-      <w:r>
-        <w:rPr>
-          <w:rFonts w:ascii="Times New Roman" w:eastAsia="Times New Roman" w:hAnsi="Times New Roman" w:cs="Times New Roman"/>
-          <w:color w:val="FF0000"/>
-          <w:sz w:val="24"/>
-          <w:szCs w:val="24"/>
-        </w:rPr>
-        <w:t xml:space="preserve">Group discussion – Outcome is a </w:t>
-      </w:r>
-      <w:proofErr w:type="gramStart"/>
-      <w:r>
-        <w:rPr>
-          <w:rFonts w:ascii="Times New Roman" w:eastAsia="Times New Roman" w:hAnsi="Times New Roman" w:cs="Times New Roman"/>
-          <w:color w:val="FF0000"/>
-          <w:sz w:val="24"/>
-          <w:szCs w:val="24"/>
-        </w:rPr>
-        <w:t>Diverse</w:t>
-      </w:r>
-      <w:proofErr w:type="gramEnd"/>
-      <w:r>
-        <w:rPr>
-          <w:rFonts w:ascii="Times New Roman" w:eastAsia="Times New Roman" w:hAnsi="Times New Roman" w:cs="Times New Roman"/>
-          <w:color w:val="FF0000"/>
-          <w:sz w:val="24"/>
-          <w:szCs w:val="24"/>
-        </w:rPr>
-        <w:t xml:space="preserve"> feature set for the solution.</w:t>
-      </w:r>
-    </w:p>
-    <w:p>
-      <w:pPr>
-        <w:pStyle w:val="ListParagraph"/>
-        <w:spacing w:line="252" w:lineRule="auto"/>
-        <w:ind w:left="1080"/>
         <w:rPr>
           <w:rFonts w:ascii="Times New Roman" w:eastAsia="Times New Roman" w:hAnsi="Times New Roman" w:cs="Times New Roman"/>
           <w:sz w:val="24"/>
@@ -473,47 +377,7 @@
           <w:sz w:val="24"/>
           <w:szCs w:val="24"/>
         </w:rPr>
-        <w:t xml:space="preserve">Predetermined answers to the questionnaire have </w:t>
-      </w:r>
-      <w:r>
-        <w:rPr>
-          <w:rFonts w:ascii="Times New Roman" w:eastAsia="Times New Roman" w:hAnsi="Times New Roman" w:cs="Times New Roman"/>
-          <w:sz w:val="24"/>
-          <w:szCs w:val="24"/>
-        </w:rPr>
-        <w:t>higher chances of influencing</w:t>
-      </w:r>
-      <w:r>
-        <w:rPr>
-          <w:rFonts w:ascii="Times New Roman" w:eastAsia="Times New Roman" w:hAnsi="Times New Roman" w:cs="Times New Roman"/>
-          <w:sz w:val="24"/>
-          <w:szCs w:val="24"/>
-        </w:rPr>
-        <w:t xml:space="preserve"> </w:t>
-      </w:r>
-      <w:r>
-        <w:rPr>
-          <w:rFonts w:ascii="Times New Roman" w:eastAsia="Times New Roman" w:hAnsi="Times New Roman" w:cs="Times New Roman"/>
-          <w:sz w:val="24"/>
-          <w:szCs w:val="24"/>
-        </w:rPr>
-        <w:t>the end use</w:t>
-      </w:r>
-      <w:r>
-        <w:rPr>
-          <w:rFonts w:ascii="Times New Roman" w:eastAsia="Times New Roman" w:hAnsi="Times New Roman" w:cs="Times New Roman"/>
-          <w:sz w:val="24"/>
-          <w:szCs w:val="24"/>
-        </w:rPr>
-        <w:t>r</w:t>
-      </w:r>
-      <w:r>
-        <w:rPr>
-          <w:rFonts w:ascii="Times New Roman" w:eastAsia="Times New Roman" w:hAnsi="Times New Roman" w:cs="Times New Roman"/>
-          <w:sz w:val="24"/>
-          <w:szCs w:val="24"/>
-        </w:rPr>
-        <w:t>.</w:t>
+        <w:t>Predetermined answers to the questionnaire may have created biases for the respondents</w:t>
       </w:r>
     </w:p>
     <w:p>
@@ -575,143 +439,15 @@
           <w:sz w:val="24"/>
           <w:szCs w:val="24"/>
         </w:rPr>
-        <w:t>This technique helped to understand the fundamental components and the</w:t>
-      </w:r>
-      <w:r>
-        <w:rPr>
-          <w:rFonts w:ascii="Times New Roman" w:eastAsia="Times New Roman" w:hAnsi="Times New Roman" w:cs="Times New Roman"/>
-          <w:sz w:val="24"/>
-          <w:szCs w:val="24"/>
-        </w:rPr>
-        <w:t xml:space="preserve"> overall </w:t>
-      </w:r>
-      <w:r>
-        <w:rPr>
-          <w:rFonts w:ascii="Times New Roman" w:eastAsia="Times New Roman" w:hAnsi="Times New Roman" w:cs="Times New Roman"/>
-          <w:sz w:val="24"/>
-          <w:szCs w:val="24"/>
-        </w:rPr>
-        <w:t>working of the system</w:t>
-      </w:r>
-      <w:r>
-        <w:rPr>
-          <w:rFonts w:ascii="Times New Roman" w:eastAsia="Times New Roman" w:hAnsi="Times New Roman" w:cs="Times New Roman"/>
-          <w:sz w:val="24"/>
-          <w:szCs w:val="24"/>
-        </w:rPr>
-        <w:t xml:space="preserve">. </w:t>
-      </w:r>
-    </w:p>
-    <w:p>
-      <w:pPr>
-        <w:pStyle w:val="ListParagraph"/>
-        <w:numPr>
-          <w:ilvl w:val="0"/>
-          <w:numId w:val="16"/>
-        </w:numPr>
-        <w:spacing w:line="240" w:lineRule="auto"/>
-        <w:ind w:right="280"/>
-        <w:rPr>
-          <w:rFonts w:ascii="Times New Roman" w:eastAsia="Times New Roman" w:hAnsi="Times New Roman" w:cs="Times New Roman"/>
-          <w:sz w:val="24"/>
-          <w:szCs w:val="24"/>
-        </w:rPr>
-      </w:pPr>
-      <w:r>
-        <w:rPr>
-          <w:rFonts w:ascii="Times New Roman" w:eastAsia="Times New Roman" w:hAnsi="Times New Roman" w:cs="Times New Roman"/>
-          <w:sz w:val="24"/>
-          <w:szCs w:val="24"/>
-        </w:rPr>
-        <w:t xml:space="preserve">Accurately capture the user’s expectations. </w:t>
-      </w:r>
-    </w:p>
-    <w:p>
-      <w:pPr>
-        <w:pStyle w:val="ListParagraph"/>
-        <w:numPr>
-          <w:ilvl w:val="0"/>
-          <w:numId w:val="16"/>
-        </w:numPr>
-        <w:spacing w:line="240" w:lineRule="auto"/>
-        <w:ind w:right="280"/>
-        <w:rPr>
-          <w:rFonts w:ascii="Times New Roman" w:eastAsia="Times New Roman" w:hAnsi="Times New Roman" w:cs="Times New Roman"/>
-          <w:sz w:val="24"/>
-          <w:szCs w:val="24"/>
-        </w:rPr>
-      </w:pPr>
-      <w:r>
-        <w:rPr>
-          <w:rFonts w:ascii="Times New Roman" w:eastAsia="Times New Roman" w:hAnsi="Times New Roman" w:cs="Times New Roman"/>
-          <w:sz w:val="24"/>
-          <w:szCs w:val="24"/>
-        </w:rPr>
-        <w:t>It ensured that the features map well corresponding user requirements</w:t>
-      </w:r>
-      <w:r>
-        <w:rPr>
-          <w:rFonts w:ascii="Times New Roman" w:eastAsia="Times New Roman" w:hAnsi="Times New Roman" w:cs="Times New Roman"/>
-          <w:sz w:val="24"/>
-          <w:szCs w:val="24"/>
-        </w:rPr>
-        <w:t>.</w:t>
-      </w:r>
-      <w:r>
-        <w:rPr>
-          <w:rFonts w:ascii="Times New Roman" w:eastAsia="Times New Roman" w:hAnsi="Times New Roman" w:cs="Times New Roman"/>
-          <w:sz w:val="24"/>
-          <w:szCs w:val="24"/>
-        </w:rPr>
-        <w:t xml:space="preserve"> </w:t>
-      </w:r>
-    </w:p>
-    <w:p>
-      <w:pPr>
-        <w:pStyle w:val="ListParagraph"/>
-        <w:numPr>
-          <w:ilvl w:val="0"/>
-          <w:numId w:val="16"/>
-        </w:numPr>
-        <w:spacing w:line="240" w:lineRule="auto"/>
-        <w:ind w:right="280"/>
-        <w:rPr>
-          <w:rFonts w:ascii="Times New Roman" w:eastAsia="Times New Roman" w:hAnsi="Times New Roman" w:cs="Times New Roman"/>
-          <w:sz w:val="24"/>
-          <w:szCs w:val="24"/>
-        </w:rPr>
-      </w:pPr>
-      <w:r>
-        <w:rPr>
-          <w:rFonts w:ascii="Times New Roman" w:eastAsia="Times New Roman" w:hAnsi="Times New Roman" w:cs="Times New Roman"/>
-          <w:sz w:val="24"/>
-          <w:szCs w:val="24"/>
-        </w:rPr>
-        <w:t>It</w:t>
-      </w:r>
-      <w:r>
-        <w:rPr>
-          <w:rFonts w:ascii="Times New Roman" w:eastAsia="Times New Roman" w:hAnsi="Times New Roman" w:cs="Times New Roman"/>
-          <w:sz w:val="24"/>
-          <w:szCs w:val="24"/>
-        </w:rPr>
-        <w:t xml:space="preserve"> enabled us to get insights about the problem </w:t>
-      </w:r>
-      <w:r>
-        <w:rPr>
-          <w:rFonts w:ascii="Times New Roman" w:eastAsia="Times New Roman" w:hAnsi="Times New Roman" w:cs="Times New Roman"/>
-          <w:sz w:val="24"/>
-          <w:szCs w:val="24"/>
-        </w:rPr>
-        <w:t>domain</w:t>
-      </w:r>
-      <w:r>
-        <w:rPr>
-          <w:rFonts w:ascii="Times New Roman" w:eastAsia="Times New Roman" w:hAnsi="Times New Roman" w:cs="Times New Roman"/>
-          <w:sz w:val="24"/>
-          <w:szCs w:val="24"/>
-        </w:rPr>
-        <w:t xml:space="preserve"> in a fairly short amount of time.</w:t>
+        <w:t>This technique helped to understand the fundamental components and the working of the system.</w:t>
+      </w:r>
+      <w:r>
+        <w:rPr>
+          <w:rFonts w:ascii="Times New Roman" w:eastAsia="Times New Roman" w:hAnsi="Times New Roman" w:cs="Times New Roman"/>
+          <w:sz w:val="24"/>
+          <w:szCs w:val="24"/>
+        </w:rPr>
+        <w:t xml:space="preserve"> The technique enabled us to get insights about the problem world in a fairly short amount of time.</w:t>
       </w:r>
     </w:p>
     <w:p>
@@ -774,71 +510,7 @@
           <w:sz w:val="24"/>
           <w:szCs w:val="24"/>
         </w:rPr>
-        <w:t xml:space="preserve">Questionnaires can be used in simple, straight forward projects where all the stakeholders have sufficient domain knowledge.  </w:t>
-      </w:r>
-    </w:p>
-    <w:p>
-      <w:pPr>
-        <w:pStyle w:val="ListParagraph"/>
-        <w:numPr>
-          <w:ilvl w:val="0"/>
-          <w:numId w:val="17"/>
-        </w:numPr>
-        <w:spacing w:line="240" w:lineRule="auto"/>
-        <w:ind w:right="280"/>
-        <w:rPr>
-          <w:rFonts w:ascii="Times New Roman" w:eastAsia="Times New Roman" w:hAnsi="Times New Roman" w:cs="Times New Roman"/>
-          <w:sz w:val="24"/>
-          <w:szCs w:val="24"/>
-        </w:rPr>
-      </w:pPr>
-      <w:r>
-        <w:rPr>
-          <w:rFonts w:ascii="Times New Roman" w:eastAsia="Times New Roman" w:hAnsi="Times New Roman" w:cs="Times New Roman"/>
-          <w:sz w:val="24"/>
-          <w:szCs w:val="24"/>
-        </w:rPr>
-        <w:t xml:space="preserve">Better fit for projects where </w:t>
-      </w:r>
-      <w:r>
-        <w:rPr>
-          <w:rFonts w:ascii="Times New Roman" w:eastAsia="Times New Roman" w:hAnsi="Times New Roman" w:cs="Times New Roman"/>
-          <w:sz w:val="24"/>
-          <w:szCs w:val="24"/>
-        </w:rPr>
-        <w:t xml:space="preserve">there is limited </w:t>
-      </w:r>
-      <w:r>
-        <w:rPr>
-          <w:rFonts w:ascii="Times New Roman" w:eastAsia="Times New Roman" w:hAnsi="Times New Roman" w:cs="Times New Roman"/>
-          <w:sz w:val="24"/>
-          <w:szCs w:val="24"/>
-        </w:rPr>
-        <w:t>time to gather the requirement set.</w:t>
-      </w:r>
-    </w:p>
-    <w:p>
-      <w:pPr>
-        <w:pStyle w:val="ListParagraph"/>
-        <w:numPr>
-          <w:ilvl w:val="0"/>
-          <w:numId w:val="17"/>
-        </w:numPr>
-        <w:spacing w:line="240" w:lineRule="auto"/>
-        <w:ind w:right="280"/>
-        <w:rPr>
-          <w:rFonts w:ascii="Times New Roman" w:eastAsia="Times New Roman" w:hAnsi="Times New Roman" w:cs="Times New Roman"/>
-          <w:sz w:val="24"/>
-          <w:szCs w:val="24"/>
-        </w:rPr>
-      </w:pPr>
-      <w:r>
-        <w:rPr>
-          <w:rFonts w:ascii="Times New Roman" w:eastAsia="Times New Roman" w:hAnsi="Times New Roman" w:cs="Times New Roman"/>
-          <w:sz w:val="24"/>
-          <w:szCs w:val="24"/>
-        </w:rPr>
-        <w:t>It can also be a good technique to enhance existing projects.</w:t>
+        <w:t>Questionnaires can be used in simple, straight forward projects where all the stakeholders have sufficient domain knowledge.  It can also be a good technique to enhance existing projects.</w:t>
       </w:r>
     </w:p>
     <w:p>
@@ -917,16 +589,33 @@
           <w:sz w:val="24"/>
           <w:szCs w:val="24"/>
         </w:rPr>
-        <w:t xml:space="preserve"> it can be used in combination with other elicitation techniques like interviews, prototyping etc.  </w:t>
-      </w:r>
-    </w:p>
-    <w:p>
-      <w:pPr>
-        <w:pStyle w:val="ListParagraph"/>
-        <w:numPr>
-          <w:ilvl w:val="0"/>
-          <w:numId w:val="18"/>
-        </w:numPr>
+        <w:t xml:space="preserve"> it can be used in combination with other elicitation techniques like interviews, prototyping etc.  It may also not be suitable in projects where the stakeholders do not have sufficient domain knowledge and has vague requirements/ideas.</w:t>
+      </w:r>
+    </w:p>
+    <w:p>
+      <w:pPr>
+        <w:spacing w:line="240" w:lineRule="auto"/>
+        <w:ind w:left="720" w:right="280"/>
+        <w:rPr>
+          <w:rFonts w:ascii="Times New Roman" w:eastAsia="Times New Roman" w:hAnsi="Times New Roman" w:cs="Times New Roman"/>
+          <w:sz w:val="24"/>
+          <w:szCs w:val="24"/>
+        </w:rPr>
+      </w:pPr>
+    </w:p>
+    <w:p>
+      <w:pPr>
+        <w:spacing w:line="240" w:lineRule="auto"/>
+        <w:ind w:left="720" w:right="280"/>
+        <w:rPr>
+          <w:rFonts w:ascii="Times New Roman" w:eastAsia="Times New Roman" w:hAnsi="Times New Roman" w:cs="Times New Roman"/>
+          <w:sz w:val="24"/>
+          <w:szCs w:val="24"/>
+        </w:rPr>
+      </w:pPr>
+    </w:p>
+    <w:p>
+      <w:pPr>
         <w:spacing w:line="240" w:lineRule="auto"/>
         <w:ind w:right="280"/>
         <w:rPr>
@@ -941,42 +630,6 @@
           <w:sz w:val="24"/>
           <w:szCs w:val="24"/>
         </w:rPr>
-        <w:t>It may also not be suitable in projects where the stakeholders do not have suf</w:t>
-      </w:r>
-      <w:r>
-        <w:rPr>
-          <w:rFonts w:ascii="Times New Roman" w:eastAsia="Times New Roman" w:hAnsi="Times New Roman" w:cs="Times New Roman"/>
-          <w:sz w:val="24"/>
-          <w:szCs w:val="24"/>
-        </w:rPr>
-        <w:t>ficient domain knowledge and have</w:t>
-      </w:r>
-      <w:r>
-        <w:rPr>
-          <w:rFonts w:ascii="Times New Roman" w:eastAsia="Times New Roman" w:hAnsi="Times New Roman" w:cs="Times New Roman"/>
-          <w:sz w:val="24"/>
-          <w:szCs w:val="24"/>
-        </w:rPr>
-        <w:t xml:space="preserve"> vague requirements/ideas.</w:t>
-      </w:r>
-    </w:p>
-    <w:p>
-      <w:pPr>
-        <w:spacing w:line="240" w:lineRule="auto"/>
-        <w:ind w:right="280"/>
-        <w:rPr>
-          <w:rFonts w:ascii="Times New Roman" w:eastAsia="Times New Roman" w:hAnsi="Times New Roman" w:cs="Times New Roman"/>
-          <w:sz w:val="24"/>
-          <w:szCs w:val="24"/>
-        </w:rPr>
-      </w:pPr>
-      <w:r>
-        <w:rPr>
-          <w:rFonts w:ascii="Times New Roman" w:eastAsia="Times New Roman" w:hAnsi="Times New Roman" w:cs="Times New Roman"/>
-          <w:sz w:val="24"/>
-          <w:szCs w:val="24"/>
-        </w:rPr>
-        <w:lastRenderedPageBreak/>
         <w:t xml:space="preserve">2. </w:t>
       </w:r>
       <w:r>
@@ -998,7 +651,7 @@
     </w:p>
     <w:tbl>
       <w:tblPr>
-        <w:tblStyle w:val="GridTable5DarkAccent1"/>
+        <w:tblStyle w:val="GridTable5Dark-Accent1"/>
         <w:tblW w:w="9350" w:type="dxa"/>
         <w:tblInd w:w="607" w:type="dxa"/>
         <w:tblLook w:val="04A0" w:firstRow="1" w:lastRow="0" w:firstColumn="1" w:lastColumn="0" w:noHBand="0" w:noVBand="1"/>
@@ -1033,6 +686,7 @@
               <w:rPr>
                 <w:rFonts w:ascii="Times New Roman" w:eastAsia="Times New Roman" w:hAnsi="Times New Roman" w:cs="Times New Roman"/>
               </w:rPr>
+              <w:lastRenderedPageBreak/>
               <w:t>Task</w:t>
             </w:r>
           </w:p>
@@ -1228,8 +882,6 @@
                 <w:szCs w:val="20"/>
               </w:rPr>
             </w:pPr>
-            <w:bookmarkStart w:id="1" w:name="_GoBack"/>
-            <w:bookmarkEnd w:id="1"/>
           </w:p>
         </w:tc>
         <w:tc>
@@ -2627,12 +2279,8 @@
     </w:p>
     <w:p>
       <w:pPr>
-        <w:pStyle w:val="ListParagraph"/>
-        <w:numPr>
-          <w:ilvl w:val="0"/>
-          <w:numId w:val="26"/>
-        </w:numPr>
         <w:spacing w:line="240" w:lineRule="auto"/>
+        <w:ind w:firstLine="720"/>
         <w:rPr>
           <w:rFonts w:ascii="Times New Roman" w:eastAsia="Times New Roman" w:hAnsi="Times New Roman" w:cs="Times New Roman"/>
           <w:sz w:val="24"/>
@@ -2654,56 +2302,6 @@
           <w:szCs w:val="24"/>
         </w:rPr>
         <w:t>.</w:t>
-      </w:r>
-    </w:p>
-    <w:p>
-      <w:pPr>
-        <w:pStyle w:val="ListParagraph"/>
-        <w:numPr>
-          <w:ilvl w:val="0"/>
-          <w:numId w:val="26"/>
-        </w:numPr>
-        <w:spacing w:line="240" w:lineRule="auto"/>
-        <w:rPr>
-          <w:rFonts w:ascii="Times New Roman" w:eastAsia="Times New Roman" w:hAnsi="Times New Roman" w:cs="Times New Roman"/>
-          <w:color w:val="000000" w:themeColor="text1"/>
-          <w:sz w:val="24"/>
-          <w:szCs w:val="24"/>
-        </w:rPr>
-      </w:pPr>
-      <w:r>
-        <w:rPr>
-          <w:rFonts w:ascii="Times New Roman" w:eastAsia="Times New Roman" w:hAnsi="Times New Roman" w:cs="Times New Roman"/>
-          <w:color w:val="000000" w:themeColor="text1"/>
-          <w:sz w:val="24"/>
-          <w:szCs w:val="24"/>
-        </w:rPr>
-        <w:t>Splitting more coarse grained tasks to smaller manageable tasks.</w:t>
-      </w:r>
-    </w:p>
-    <w:p>
-      <w:pPr>
-        <w:pStyle w:val="ListParagraph"/>
-        <w:numPr>
-          <w:ilvl w:val="0"/>
-          <w:numId w:val="26"/>
-        </w:numPr>
-        <w:spacing w:line="240" w:lineRule="auto"/>
-        <w:rPr>
-          <w:rFonts w:ascii="Times New Roman" w:eastAsia="Times New Roman" w:hAnsi="Times New Roman" w:cs="Times New Roman"/>
-          <w:color w:val="000000" w:themeColor="text1"/>
-          <w:sz w:val="24"/>
-          <w:szCs w:val="24"/>
-        </w:rPr>
-      </w:pPr>
-      <w:r>
-        <w:rPr>
-          <w:rFonts w:ascii="Times New Roman" w:eastAsia="Times New Roman" w:hAnsi="Times New Roman" w:cs="Times New Roman"/>
-          <w:color w:val="000000" w:themeColor="text1"/>
-          <w:sz w:val="24"/>
-          <w:szCs w:val="24"/>
-        </w:rPr>
-        <w:t>Peer review</w:t>
       </w:r>
     </w:p>
     <w:p>
@@ -2756,12 +2354,8 @@
     </w:p>
     <w:p>
       <w:pPr>
-        <w:pStyle w:val="ListParagraph"/>
-        <w:numPr>
-          <w:ilvl w:val="0"/>
-          <w:numId w:val="26"/>
-        </w:numPr>
         <w:spacing w:line="240" w:lineRule="auto"/>
+        <w:ind w:left="720"/>
         <w:rPr>
           <w:rFonts w:ascii="Times New Roman" w:eastAsia="Times New Roman" w:hAnsi="Times New Roman" w:cs="Times New Roman"/>
           <w:sz w:val="24"/>
@@ -2790,57 +2384,23 @@
           <w:sz w:val="24"/>
           <w:szCs w:val="24"/>
         </w:rPr>
-        <w:t xml:space="preserve"> but finally </w:t>
-      </w:r>
-      <w:r>
-        <w:rPr>
-          <w:rFonts w:ascii="Times New Roman" w:eastAsia="Times New Roman" w:hAnsi="Times New Roman" w:cs="Times New Roman"/>
-          <w:sz w:val="24"/>
-          <w:szCs w:val="24"/>
-        </w:rPr>
-        <w:t>ended up using</w:t>
-      </w:r>
-      <w:r>
-        <w:rPr>
-          <w:rFonts w:ascii="Times New Roman" w:eastAsia="Times New Roman" w:hAnsi="Times New Roman" w:cs="Times New Roman"/>
-          <w:sz w:val="24"/>
-          <w:szCs w:val="24"/>
-        </w:rPr>
-        <w:t xml:space="preserve"> </w:t>
-      </w:r>
-      <w:proofErr w:type="spellStart"/>
-      <w:r>
-        <w:rPr>
-          <w:rFonts w:ascii="Times New Roman" w:eastAsia="Times New Roman" w:hAnsi="Times New Roman" w:cs="Times New Roman"/>
-          <w:sz w:val="24"/>
-          <w:szCs w:val="24"/>
-        </w:rPr>
-        <w:t>GitHub</w:t>
-      </w:r>
-      <w:proofErr w:type="spellEnd"/>
-      <w:r>
-        <w:rPr>
-          <w:rFonts w:ascii="Times New Roman" w:eastAsia="Times New Roman" w:hAnsi="Times New Roman" w:cs="Times New Roman"/>
-          <w:sz w:val="24"/>
-          <w:szCs w:val="24"/>
-        </w:rPr>
-        <w:t xml:space="preserve"> for better logging purpose</w:t>
-      </w:r>
-      <w:r>
-        <w:rPr>
-          <w:rFonts w:ascii="Times New Roman" w:eastAsia="Times New Roman" w:hAnsi="Times New Roman" w:cs="Times New Roman"/>
-          <w:sz w:val="24"/>
-          <w:szCs w:val="24"/>
-        </w:rPr>
-        <w:t>s</w:t>
-      </w:r>
-      <w:r>
-        <w:rPr>
-          <w:rFonts w:ascii="Times New Roman" w:eastAsia="Times New Roman" w:hAnsi="Times New Roman" w:cs="Times New Roman"/>
-          <w:sz w:val="24"/>
-          <w:szCs w:val="24"/>
-        </w:rPr>
-        <w:t xml:space="preserve">. </w:t>
+        <w:t xml:space="preserve"> but finally use GitHub for better logging purpose</w:t>
+      </w:r>
+      <w:r>
+        <w:rPr>
+          <w:rFonts w:ascii="Times New Roman" w:eastAsia="Times New Roman" w:hAnsi="Times New Roman" w:cs="Times New Roman"/>
+          <w:sz w:val="24"/>
+          <w:szCs w:val="24"/>
+        </w:rPr>
+        <w:t xml:space="preserve">. Conduct zoom meeting for peer reviews and critiques of each other works that make huge improvements. </w:t>
+      </w:r>
+      <w:r>
+        <w:rPr>
+          <w:rFonts w:ascii="Times New Roman" w:eastAsia="Times New Roman" w:hAnsi="Times New Roman" w:cs="Times New Roman"/>
+          <w:sz w:val="24"/>
+          <w:szCs w:val="24"/>
+        </w:rPr>
+        <w:t xml:space="preserve">  </w:t>
       </w:r>
     </w:p>
     <w:p>
@@ -2918,64 +2478,19 @@
           <w:sz w:val="24"/>
           <w:szCs w:val="24"/>
         </w:rPr>
-        <w:t xml:space="preserve">: Used Git hub and Google Docs to collaborate and maintain versions.  </w:t>
-      </w:r>
-      <w:r>
-        <w:rPr>
-          <w:rFonts w:ascii="Times New Roman" w:eastAsia="Times New Roman" w:hAnsi="Times New Roman" w:cs="Times New Roman"/>
-          <w:bCs/>
-          <w:sz w:val="24"/>
-          <w:szCs w:val="24"/>
-        </w:rPr>
-        <w:t>Going forward</w:t>
-      </w:r>
-      <w:r>
-        <w:rPr>
-          <w:rFonts w:ascii="Times New Roman" w:eastAsia="Times New Roman" w:hAnsi="Times New Roman" w:cs="Times New Roman"/>
-          <w:bCs/>
-          <w:sz w:val="24"/>
-          <w:szCs w:val="24"/>
-        </w:rPr>
-        <w:t xml:space="preserve">, Latex </w:t>
-      </w:r>
-      <w:r>
-        <w:rPr>
-          <w:rFonts w:ascii="Times New Roman" w:eastAsia="Times New Roman" w:hAnsi="Times New Roman" w:cs="Times New Roman"/>
-          <w:bCs/>
-          <w:sz w:val="24"/>
-          <w:szCs w:val="24"/>
-        </w:rPr>
-        <w:t xml:space="preserve">in combination with </w:t>
-      </w:r>
-      <w:proofErr w:type="spellStart"/>
-      <w:r>
-        <w:rPr>
-          <w:rFonts w:ascii="Times New Roman" w:eastAsia="Times New Roman" w:hAnsi="Times New Roman" w:cs="Times New Roman"/>
-          <w:bCs/>
-          <w:sz w:val="24"/>
-          <w:szCs w:val="24"/>
-        </w:rPr>
-        <w:t>GitHub</w:t>
-      </w:r>
-      <w:proofErr w:type="spellEnd"/>
-      <w:r>
-        <w:rPr>
-          <w:rFonts w:ascii="Times New Roman" w:eastAsia="Times New Roman" w:hAnsi="Times New Roman" w:cs="Times New Roman"/>
-          <w:bCs/>
-          <w:sz w:val="24"/>
-          <w:szCs w:val="24"/>
-        </w:rPr>
-        <w:t xml:space="preserve"> can be used to better track and log changes</w:t>
-      </w:r>
-      <w:r>
-        <w:rPr>
-          <w:rFonts w:ascii="Times New Roman" w:eastAsia="Times New Roman" w:hAnsi="Times New Roman" w:cs="Times New Roman"/>
-          <w:bCs/>
-          <w:sz w:val="24"/>
-          <w:szCs w:val="24"/>
-        </w:rPr>
-        <w:t>.</w:t>
-      </w:r>
+        <w:t>: Used Git hub and Google Docs to collaborate the work and maintain versions.  In future, Latex can be used as a collaboration tool.</w:t>
+      </w:r>
+    </w:p>
+    <w:p>
+      <w:pPr>
+        <w:pStyle w:val="ListParagraph"/>
+        <w:ind w:left="0"/>
+        <w:rPr>
+          <w:rFonts w:ascii="Times New Roman" w:eastAsia="Times New Roman" w:hAnsi="Times New Roman" w:cs="Times New Roman"/>
+          <w:sz w:val="24"/>
+          <w:szCs w:val="24"/>
+        </w:rPr>
+      </w:pPr>
     </w:p>
     <w:p>
       <w:pPr>
@@ -3013,55 +2528,7 @@
     <w:p>
       <w:pPr>
         <w:pStyle w:val="ListParagraph"/>
-        <w:numPr>
-          <w:ilvl w:val="0"/>
-          <w:numId w:val="15"/>
-        </w:numPr>
-        <w:spacing w:line="240" w:lineRule="auto"/>
-        <w:ind w:right="280"/>
-        <w:rPr>
-          <w:rFonts w:ascii="Times New Roman" w:eastAsia="Times New Roman" w:hAnsi="Times New Roman" w:cs="Times New Roman"/>
-          <w:sz w:val="24"/>
-          <w:szCs w:val="24"/>
-        </w:rPr>
-      </w:pPr>
-      <w:r>
-        <w:rPr>
-          <w:rFonts w:ascii="Times New Roman" w:eastAsia="Times New Roman" w:hAnsi="Times New Roman" w:cs="Times New Roman"/>
-          <w:b/>
-          <w:sz w:val="24"/>
-          <w:szCs w:val="24"/>
-        </w:rPr>
-        <w:t>Reviews</w:t>
-      </w:r>
-      <w:r>
-        <w:rPr>
-          <w:rFonts w:ascii="Times New Roman" w:eastAsia="Times New Roman" w:hAnsi="Times New Roman" w:cs="Times New Roman"/>
-          <w:sz w:val="24"/>
-          <w:szCs w:val="24"/>
-        </w:rPr>
-        <w:t xml:space="preserve">: Reviews happened online during meeting.  In future, planning to perform offline/individual reviews and discuss </w:t>
-      </w:r>
-      <w:r>
-        <w:rPr>
-          <w:rFonts w:ascii="Times New Roman" w:eastAsia="Times New Roman" w:hAnsi="Times New Roman" w:cs="Times New Roman"/>
-          <w:sz w:val="24"/>
-          <w:szCs w:val="24"/>
-        </w:rPr>
-        <w:t xml:space="preserve">only </w:t>
-      </w:r>
-      <w:r>
-        <w:rPr>
-          <w:rFonts w:ascii="Times New Roman" w:eastAsia="Times New Roman" w:hAnsi="Times New Roman" w:cs="Times New Roman"/>
-          <w:sz w:val="24"/>
-          <w:szCs w:val="24"/>
-        </w:rPr>
-        <w:t>the outcome/comments during the meetings.</w:t>
-      </w:r>
-    </w:p>
-    <w:p>
-      <w:pPr>
-        <w:pStyle w:val="ListParagraph"/>
+        <w:ind w:left="0"/>
         <w:rPr>
           <w:rFonts w:ascii="Times New Roman" w:eastAsia="Times New Roman" w:hAnsi="Times New Roman" w:cs="Times New Roman"/>
           <w:sz w:val="24"/>
@@ -3079,15 +2546,54 @@
         <w:spacing w:line="240" w:lineRule="auto"/>
         <w:ind w:right="280"/>
         <w:rPr>
-          <w:color w:val="FF0000"/>
-        </w:rPr>
+          <w:rFonts w:ascii="Times New Roman" w:eastAsia="Times New Roman" w:hAnsi="Times New Roman" w:cs="Times New Roman"/>
+          <w:sz w:val="24"/>
+          <w:szCs w:val="24"/>
+        </w:rPr>
+      </w:pPr>
+      <w:r>
+        <w:rPr>
+          <w:rFonts w:ascii="Times New Roman" w:eastAsia="Times New Roman" w:hAnsi="Times New Roman" w:cs="Times New Roman"/>
+          <w:b/>
+          <w:sz w:val="24"/>
+          <w:szCs w:val="24"/>
+        </w:rPr>
+        <w:t>Reviews</w:t>
+      </w:r>
+      <w:r>
+        <w:rPr>
+          <w:rFonts w:ascii="Times New Roman" w:eastAsia="Times New Roman" w:hAnsi="Times New Roman" w:cs="Times New Roman"/>
+          <w:sz w:val="24"/>
+          <w:szCs w:val="24"/>
+        </w:rPr>
+        <w:t>: Reviews happened online during meeting.  In future, planning to perform offline/individual reviews and discuss the outcome/comments during the meetings.</w:t>
+      </w:r>
+    </w:p>
+    <w:p>
+      <w:pPr>
+        <w:pStyle w:val="ListParagraph"/>
+        <w:rPr>
+          <w:rFonts w:ascii="Times New Roman" w:eastAsia="Times New Roman" w:hAnsi="Times New Roman" w:cs="Times New Roman"/>
+          <w:sz w:val="24"/>
+          <w:szCs w:val="24"/>
+        </w:rPr>
+      </w:pPr>
+    </w:p>
+    <w:p>
+      <w:pPr>
+        <w:pStyle w:val="ListParagraph"/>
+        <w:numPr>
+          <w:ilvl w:val="0"/>
+          <w:numId w:val="15"/>
+        </w:numPr>
+        <w:spacing w:line="240" w:lineRule="auto"/>
+        <w:ind w:right="280"/>
       </w:pPr>
       <w:r>
         <w:rPr>
           <w:rFonts w:ascii="Times New Roman" w:eastAsia="Times New Roman" w:hAnsi="Times New Roman" w:cs="Times New Roman"/>
           <w:b/>
           <w:bCs/>
-          <w:color w:val="FF0000"/>
           <w:sz w:val="24"/>
           <w:szCs w:val="24"/>
         </w:rPr>
@@ -3096,7 +2602,6 @@
       <w:r>
         <w:rPr>
           <w:rFonts w:ascii="Times New Roman" w:eastAsia="Times New Roman" w:hAnsi="Times New Roman" w:cs="Times New Roman"/>
-          <w:color w:val="FF0000"/>
           <w:sz w:val="24"/>
           <w:szCs w:val="24"/>
         </w:rPr>
@@ -3105,77 +2610,248 @@
       <w:r>
         <w:rPr>
           <w:rFonts w:ascii="Times New Roman" w:eastAsia="Times New Roman" w:hAnsi="Times New Roman" w:cs="Times New Roman"/>
-          <w:color w:val="FF0000"/>
-          <w:sz w:val="24"/>
-          <w:szCs w:val="24"/>
-        </w:rPr>
-        <w:t>s</w:t>
-      </w:r>
-      <w:r>
-        <w:rPr>
-          <w:rFonts w:ascii="Times New Roman" w:eastAsia="Times New Roman" w:hAnsi="Times New Roman" w:cs="Times New Roman"/>
-          <w:color w:val="FF0000"/>
-          <w:sz w:val="24"/>
-          <w:szCs w:val="24"/>
-        </w:rPr>
-        <w:t xml:space="preserve">upervised by group members. We use </w:t>
-      </w:r>
-      <w:r>
-        <w:rPr>
-          <w:rFonts w:ascii="Times New Roman" w:eastAsia="Times New Roman" w:hAnsi="Times New Roman" w:cs="Times New Roman"/>
-          <w:color w:val="FF0000"/>
-          <w:sz w:val="24"/>
-          <w:szCs w:val="24"/>
-        </w:rPr>
-        <w:t xml:space="preserve">Time </w:t>
-      </w:r>
-      <w:r>
-        <w:rPr>
-          <w:rFonts w:ascii="Times New Roman" w:eastAsia="Times New Roman" w:hAnsi="Times New Roman" w:cs="Times New Roman"/>
-          <w:color w:val="FF0000"/>
-          <w:sz w:val="24"/>
-          <w:szCs w:val="24"/>
-        </w:rPr>
-        <w:t xml:space="preserve">Google drive and git together which was time wasting. In future, planning </w:t>
-      </w:r>
-      <w:r>
-        <w:rPr>
-          <w:rFonts w:ascii="Times New Roman" w:eastAsia="Times New Roman" w:hAnsi="Times New Roman" w:cs="Times New Roman"/>
-          <w:color w:val="FF0000"/>
-          <w:sz w:val="24"/>
-          <w:szCs w:val="24"/>
-        </w:rPr>
-        <w:t xml:space="preserve">to </w:t>
-      </w:r>
-      <w:r>
-        <w:rPr>
-          <w:rFonts w:ascii="Times New Roman" w:eastAsia="Times New Roman" w:hAnsi="Times New Roman" w:cs="Times New Roman"/>
-          <w:color w:val="FF0000"/>
-          <w:sz w:val="24"/>
-          <w:szCs w:val="24"/>
-        </w:rPr>
-        <w:t xml:space="preserve">use only </w:t>
-      </w:r>
-      <w:proofErr w:type="spellStart"/>
-      <w:r>
-        <w:rPr>
-          <w:rFonts w:ascii="Times New Roman" w:eastAsia="Times New Roman" w:hAnsi="Times New Roman" w:cs="Times New Roman"/>
-          <w:color w:val="FF0000"/>
-          <w:sz w:val="24"/>
-          <w:szCs w:val="24"/>
-        </w:rPr>
-        <w:t>GitHub</w:t>
-      </w:r>
-      <w:proofErr w:type="spellEnd"/>
-      <w:r>
-        <w:rPr>
-          <w:rFonts w:ascii="Times New Roman" w:eastAsia="Times New Roman" w:hAnsi="Times New Roman" w:cs="Times New Roman"/>
-          <w:color w:val="FF0000"/>
-          <w:sz w:val="24"/>
-          <w:szCs w:val="24"/>
-        </w:rPr>
-        <w:t xml:space="preserve"> for saving time and logging properly.</w:t>
-      </w:r>
+          <w:sz w:val="24"/>
+          <w:szCs w:val="24"/>
+        </w:rPr>
+        <w:t>pupervised by group members. We use both Google drive and git together which was time wasting. In future, planning use only GitHub for saving time and logging properly.</w:t>
+      </w:r>
+    </w:p>
+    <w:p>
+      <w:pPr>
+        <w:pStyle w:val="ListParagraph"/>
+      </w:pPr>
+    </w:p>
+    <w:p>
+      <w:pPr>
+        <w:spacing w:line="240" w:lineRule="auto"/>
+        <w:rPr>
+          <w:rFonts w:ascii="Times New Roman" w:eastAsia="Times New Roman" w:hAnsi="Times New Roman" w:cs="Times New Roman"/>
+          <w:b/>
+          <w:bCs/>
+          <w:sz w:val="24"/>
+          <w:szCs w:val="24"/>
+          <w:lang w:val="en-CA" w:eastAsia="en-US"/>
+        </w:rPr>
+      </w:pPr>
+      <w:r>
+        <w:rPr>
+          <w:rFonts w:ascii="Times New Roman" w:eastAsia="Times New Roman" w:hAnsi="Times New Roman" w:cs="Times New Roman"/>
+          <w:b/>
+          <w:bCs/>
+          <w:sz w:val="24"/>
+          <w:szCs w:val="24"/>
+          <w:lang w:val="en-CA" w:eastAsia="en-US"/>
+        </w:rPr>
+        <w:lastRenderedPageBreak/>
+        <w:t xml:space="preserve">5.  </w:t>
+      </w:r>
+      <w:r>
+        <w:rPr>
+          <w:rFonts w:ascii="Times New Roman" w:eastAsia="Times New Roman" w:hAnsi="Times New Roman" w:cs="Times New Roman"/>
+          <w:b/>
+          <w:bCs/>
+          <w:sz w:val="24"/>
+          <w:szCs w:val="24"/>
+          <w:lang w:val="en-CA" w:eastAsia="en-US"/>
+        </w:rPr>
+        <w:t xml:space="preserve">Do the tasks finish before the deadline? </w:t>
+      </w:r>
+    </w:p>
+    <w:p>
+      <w:pPr>
+        <w:pStyle w:val="ListParagraph"/>
+        <w:numPr>
+          <w:ilvl w:val="0"/>
+          <w:numId w:val="19"/>
+        </w:numPr>
+        <w:spacing w:line="240" w:lineRule="auto"/>
+        <w:rPr>
+          <w:rFonts w:ascii="Times New Roman" w:eastAsia="Times New Roman" w:hAnsi="Times New Roman" w:cs="Times New Roman"/>
+          <w:sz w:val="24"/>
+          <w:szCs w:val="24"/>
+          <w:lang w:val="en-CA" w:eastAsia="en-US"/>
+        </w:rPr>
+      </w:pPr>
+      <w:r>
+        <w:rPr>
+          <w:rFonts w:ascii="Times New Roman" w:eastAsia="Times New Roman" w:hAnsi="Times New Roman" w:cs="Times New Roman"/>
+          <w:sz w:val="24"/>
+          <w:szCs w:val="24"/>
+          <w:lang w:val="en-CA" w:eastAsia="en-US"/>
+        </w:rPr>
+        <w:t xml:space="preserve">Although, we finished the task before the deadline, we could not finish it in an organized way and we could not polish the report properly because of time constraints. </w:t>
+      </w:r>
+    </w:p>
+    <w:p>
+      <w:pPr>
+        <w:pStyle w:val="ListParagraph"/>
+        <w:spacing w:line="240" w:lineRule="auto"/>
+        <w:ind w:left="360"/>
+        <w:rPr>
+          <w:rFonts w:ascii="Times New Roman" w:eastAsia="Times New Roman" w:hAnsi="Times New Roman" w:cs="Times New Roman"/>
+          <w:sz w:val="24"/>
+          <w:szCs w:val="24"/>
+          <w:lang w:val="en-CA" w:eastAsia="en-US"/>
+        </w:rPr>
+      </w:pPr>
+    </w:p>
+    <w:p>
+      <w:pPr>
+        <w:spacing w:line="240" w:lineRule="auto"/>
+        <w:rPr>
+          <w:rFonts w:ascii="Times New Roman" w:eastAsia="Times New Roman" w:hAnsi="Times New Roman" w:cs="Times New Roman"/>
+          <w:b/>
+          <w:bCs/>
+          <w:sz w:val="24"/>
+          <w:szCs w:val="24"/>
+          <w:lang w:val="en-CA" w:eastAsia="en-US"/>
+        </w:rPr>
+      </w:pPr>
+      <w:r>
+        <w:rPr>
+          <w:rFonts w:ascii="Times New Roman" w:eastAsia="Times New Roman" w:hAnsi="Times New Roman" w:cs="Times New Roman"/>
+          <w:b/>
+          <w:bCs/>
+          <w:sz w:val="24"/>
+          <w:szCs w:val="24"/>
+          <w:lang w:val="en-CA" w:eastAsia="en-US"/>
+        </w:rPr>
+        <w:t xml:space="preserve">6.  </w:t>
+      </w:r>
+      <w:r>
+        <w:rPr>
+          <w:rFonts w:ascii="Times New Roman" w:eastAsia="Times New Roman" w:hAnsi="Times New Roman" w:cs="Times New Roman"/>
+          <w:b/>
+          <w:bCs/>
+          <w:sz w:val="24"/>
+          <w:szCs w:val="24"/>
+          <w:lang w:val="en-CA" w:eastAsia="en-US"/>
+        </w:rPr>
+        <w:t>Everyone was assigned a fair amount of work?</w:t>
+      </w:r>
+    </w:p>
+    <w:p>
+      <w:pPr>
+        <w:pStyle w:val="ListParagraph"/>
+        <w:numPr>
+          <w:ilvl w:val="0"/>
+          <w:numId w:val="24"/>
+        </w:numPr>
+        <w:spacing w:line="240" w:lineRule="auto"/>
+        <w:rPr>
+          <w:rFonts w:ascii="Times New Roman" w:eastAsia="Times New Roman" w:hAnsi="Times New Roman" w:cs="Times New Roman"/>
+          <w:sz w:val="24"/>
+          <w:szCs w:val="24"/>
+          <w:lang w:val="en-CA" w:eastAsia="en-US"/>
+        </w:rPr>
+      </w:pPr>
+      <w:r>
+        <w:rPr>
+          <w:rFonts w:ascii="Times New Roman" w:eastAsia="Times New Roman" w:hAnsi="Times New Roman" w:cs="Times New Roman"/>
+          <w:sz w:val="24"/>
+          <w:szCs w:val="24"/>
+          <w:lang w:val="en-CA" w:eastAsia="en-US"/>
+        </w:rPr>
+        <w:t>We distribute task proper</w:t>
+      </w:r>
+      <w:r>
+        <w:rPr>
+          <w:rFonts w:ascii="Times New Roman" w:eastAsia="Times New Roman" w:hAnsi="Times New Roman" w:cs="Times New Roman"/>
+          <w:sz w:val="24"/>
+          <w:szCs w:val="24"/>
+          <w:lang w:val="en-CA" w:eastAsia="en-US"/>
+        </w:rPr>
+        <w:t>ly among the group members according to their respective knowledge and try to finished in time and merge the work after finishing the individual works. Hence, everyone was responsible as the amount of work was fair for each person. Still, everyone tried to contribute other team members works to help him and collaborate to speed up the task.</w:t>
+      </w:r>
+    </w:p>
+    <w:p>
+      <w:pPr>
+        <w:pStyle w:val="ListParagraph"/>
+        <w:spacing w:line="240" w:lineRule="auto"/>
+        <w:ind w:left="360"/>
+        <w:rPr>
+          <w:rFonts w:ascii="Times New Roman" w:eastAsia="Times New Roman" w:hAnsi="Times New Roman" w:cs="Times New Roman"/>
+          <w:sz w:val="24"/>
+          <w:szCs w:val="24"/>
+          <w:lang w:val="en-CA" w:eastAsia="en-US"/>
+        </w:rPr>
+      </w:pPr>
+    </w:p>
+    <w:p>
+      <w:pPr>
+        <w:spacing w:line="240" w:lineRule="auto"/>
+        <w:rPr>
+          <w:rFonts w:ascii="Times New Roman" w:eastAsia="Times New Roman" w:hAnsi="Times New Roman" w:cs="Times New Roman"/>
+          <w:b/>
+          <w:bCs/>
+          <w:sz w:val="24"/>
+          <w:szCs w:val="24"/>
+          <w:lang w:val="en-CA" w:eastAsia="en-US"/>
+        </w:rPr>
+      </w:pPr>
+      <w:r>
+        <w:rPr>
+          <w:rFonts w:ascii="Times New Roman" w:eastAsia="Times New Roman" w:hAnsi="Times New Roman" w:cs="Times New Roman"/>
+          <w:b/>
+          <w:bCs/>
+          <w:sz w:val="24"/>
+          <w:szCs w:val="24"/>
+          <w:lang w:val="en-CA" w:eastAsia="en-US"/>
+        </w:rPr>
+        <w:t xml:space="preserve">7.  </w:t>
+      </w:r>
+      <w:r>
+        <w:rPr>
+          <w:rFonts w:ascii="Times New Roman" w:eastAsia="Times New Roman" w:hAnsi="Times New Roman" w:cs="Times New Roman"/>
+          <w:b/>
+          <w:bCs/>
+          <w:sz w:val="24"/>
+          <w:szCs w:val="24"/>
+          <w:lang w:val="en-CA" w:eastAsia="en-US"/>
+        </w:rPr>
+        <w:t>Does the team did more, exactly or less that was asked?</w:t>
+      </w:r>
+    </w:p>
+    <w:p>
+      <w:pPr>
+        <w:pStyle w:val="ListParagraph"/>
+        <w:numPr>
+          <w:ilvl w:val="0"/>
+          <w:numId w:val="25"/>
+        </w:numPr>
+        <w:spacing w:line="240" w:lineRule="auto"/>
+        <w:rPr>
+          <w:rFonts w:ascii="Times New Roman" w:eastAsia="Times New Roman" w:hAnsi="Times New Roman" w:cs="Times New Roman"/>
+          <w:sz w:val="24"/>
+          <w:szCs w:val="24"/>
+          <w:lang w:val="en-CA" w:eastAsia="en-US"/>
+        </w:rPr>
+      </w:pPr>
+      <w:r>
+        <w:rPr>
+          <w:rFonts w:ascii="Times New Roman" w:eastAsia="Times New Roman" w:hAnsi="Times New Roman" w:cs="Times New Roman"/>
+          <w:sz w:val="24"/>
+          <w:szCs w:val="24"/>
+          <w:lang w:val="en-CA" w:eastAsia="en-US"/>
+        </w:rPr>
+        <w:t xml:space="preserve">From our perspective, we try to did exactly what were the requirement of the project of this deliverable-1. </w:t>
+      </w:r>
+      <w:bookmarkStart w:id="1" w:name="_GoBack"/>
+      <w:bookmarkEnd w:id="1"/>
+    </w:p>
+    <w:p>
+      <w:pPr>
+        <w:pStyle w:val="ListParagraph"/>
+        <w:spacing w:line="240" w:lineRule="auto"/>
+        <w:ind w:left="360" w:right="280"/>
+      </w:pPr>
+    </w:p>
+    <w:p>
+      <w:pPr>
+        <w:pStyle w:val="ListParagraph"/>
+        <w:spacing w:line="240" w:lineRule="auto"/>
+        <w:ind w:left="360" w:right="280"/>
+      </w:pPr>
     </w:p>
     <w:p>
       <w:pPr>
@@ -3287,7 +2963,6 @@
           <w:noProof/>
           <w:sz w:val="24"/>
           <w:szCs w:val="24"/>
-          <w:lang w:val="en-IN" w:eastAsia="en-IN"/>
         </w:rPr>
         <w:drawing>
           <wp:inline distT="0" distB="0" distL="0" distR="0" wp14:anchorId="4693C072" wp14:editId="2CAC0870">
@@ -3305,7 +2980,7 @@
                     <pic:cNvPicPr/>
                   </pic:nvPicPr>
                   <pic:blipFill>
-                    <a:blip r:embed="rId6" cstate="print">
+                    <a:blip r:embed="rId5" cstate="print">
                       <a:extLst>
                         <a:ext uri="{28A0092B-C50C-407E-A947-70E740481C1C}">
                           <a14:useLocalDpi xmlns:a14="http://schemas.microsoft.com/office/drawing/2010/main" val="0"/>
@@ -3365,6 +3040,7 @@
           <w:sz w:val="20"/>
           <w:szCs w:val="20"/>
         </w:rPr>
+        <w:lastRenderedPageBreak/>
         <w:t xml:space="preserve">Draft </w:t>
       </w:r>
       <w:r>
@@ -3416,7 +3092,7 @@
         </w:rPr>
         <w:t xml:space="preserve"> history on google drive: </w:t>
       </w:r>
-      <w:hyperlink r:id="rId7" w:history="1">
+      <w:hyperlink r:id="rId6" w:history="1">
         <w:r>
           <w:rPr>
             <w:rStyle w:val="Hyperlink"/>
@@ -3565,7 +3241,7 @@
           <w:szCs w:val="20"/>
         </w:rPr>
       </w:pPr>
-      <w:hyperlink r:id="rId8" w:history="1">
+      <w:hyperlink r:id="rId7" w:history="1">
         <w:r>
           <w:rPr>
             <w:rStyle w:val="Hyperlink"/>
@@ -3603,29 +3279,7 @@
           <w:szCs w:val="20"/>
           <w:u w:val="none"/>
         </w:rPr>
-        <w:t xml:space="preserve">// </w:t>
-      </w:r>
-      <w:proofErr w:type="gramStart"/>
-      <w:r>
-        <w:rPr>
-          <w:rStyle w:val="Hyperlink"/>
-          <w:color w:val="000000" w:themeColor="text1"/>
-          <w:sz w:val="20"/>
-          <w:szCs w:val="20"/>
-          <w:u w:val="none"/>
-        </w:rPr>
-        <w:t>TODO :</w:t>
-      </w:r>
-      <w:proofErr w:type="gramEnd"/>
-      <w:r>
-        <w:rPr>
-          <w:rStyle w:val="Hyperlink"/>
-          <w:color w:val="000000" w:themeColor="text1"/>
-          <w:sz w:val="20"/>
-          <w:szCs w:val="20"/>
-          <w:u w:val="none"/>
-        </w:rPr>
-        <w:t xml:space="preserve"> update these picture while submit</w:t>
+        <w:t>// TODO : update these picture while submit</w:t>
       </w:r>
     </w:p>
     <w:p>
@@ -3641,9 +3295,7 @@
           <w:noProof/>
           <w:sz w:val="20"/>
           <w:szCs w:val="20"/>
-          <w:lang w:val="en-IN" w:eastAsia="en-IN"/>
-        </w:rPr>
-        <w:lastRenderedPageBreak/>
+        </w:rPr>
         <w:drawing>
           <wp:inline distT="0" distB="0" distL="0" distR="0" wp14:anchorId="083C5317" wp14:editId="23CF9D50">
             <wp:extent cx="5943600" cy="2512060"/>
@@ -3660,7 +3312,7 @@
                     <pic:cNvPicPr/>
                   </pic:nvPicPr>
                   <pic:blipFill>
-                    <a:blip r:embed="rId9" cstate="print">
+                    <a:blip r:embed="rId8" cstate="print">
                       <a:extLst>
                         <a:ext uri="{28A0092B-C50C-407E-A947-70E740481C1C}">
                           <a14:useLocalDpi xmlns:a14="http://schemas.microsoft.com/office/drawing/2010/main" val="0"/>
@@ -3700,7 +3352,6 @@
           <w:noProof/>
           <w:sz w:val="20"/>
           <w:szCs w:val="20"/>
-          <w:lang w:val="en-IN" w:eastAsia="en-IN"/>
         </w:rPr>
         <w:drawing>
           <wp:inline distT="0" distB="0" distL="0" distR="0" wp14:anchorId="63BAB98A" wp14:editId="4818B51D">
@@ -3718,7 +3369,7 @@
                     <pic:cNvPicPr/>
                   </pic:nvPicPr>
                   <pic:blipFill>
-                    <a:blip r:embed="rId10" cstate="print">
+                    <a:blip r:embed="rId9" cstate="print">
                       <a:extLst>
                         <a:ext uri="{28A0092B-C50C-407E-A947-70E740481C1C}">
                           <a14:useLocalDpi xmlns:a14="http://schemas.microsoft.com/office/drawing/2010/main" val="0"/>
@@ -3828,6 +3479,7 @@
           <w:sz w:val="20"/>
           <w:szCs w:val="20"/>
         </w:rPr>
+        <w:lastRenderedPageBreak/>
         <w:t xml:space="preserve">// </w:t>
       </w:r>
       <w:proofErr w:type="spellStart"/>
@@ -3953,7 +3605,7 @@
           <w:szCs w:val="20"/>
         </w:rPr>
       </w:pPr>
-      <w:hyperlink r:id="rId11" w:anchor="heading=h.7ik6ac3oskyt" w:history="1">
+      <w:hyperlink r:id="rId10" w:anchor="heading=h.7ik6ac3oskyt" w:history="1">
         <w:r>
           <w:rPr>
             <w:rStyle w:val="Hyperlink"/>
@@ -3994,12 +3646,6 @@
     <w:sectPr>
       <w:pgSz w:w="12240" w:h="15840"/>
       <w:pgMar w:top="1440" w:right="1440" w:bottom="1440" w:left="1440" w:header="720" w:footer="720" w:gutter="0"/>
-      <w:pgBorders w:offsetFrom="page">
-        <w:top w:val="single" w:sz="4" w:space="24" w:color="auto"/>
-        <w:left w:val="single" w:sz="4" w:space="24" w:color="auto"/>
-        <w:bottom w:val="single" w:sz="4" w:space="24" w:color="auto"/>
-        <w:right w:val="single" w:sz="4" w:space="24" w:color="auto"/>
-      </w:pgBorders>
       <w:pgNumType w:start="1"/>
       <w:cols w:space="720"/>
     </w:sectPr>
@@ -4008,8 +3654,8 @@
 </file>
 
 <file path=word/numbering.xml><?xml version="1.0" encoding="utf-8"?>
-<w:numbering xmlns:wpc="http://schemas.microsoft.com/office/word/2010/wordprocessingCanvas" xmlns:mc="http://schemas.openxmlformats.org/markup-compatibility/2006" xmlns:o="urn:schemas-microsoft-com:office:office" xmlns:r="http://schemas.openxmlformats.org/officeDocument/2006/relationships" xmlns:m="http://schemas.openxmlformats.org/officeDocument/2006/math" xmlns:v="urn:schemas-microsoft-com:vml" xmlns:wp14="http://schemas.microsoft.com/office/word/2010/wordprocessingDrawing" xmlns:wp="http://schemas.openxmlformats.org/drawingml/2006/wordprocessingDrawing" xmlns:w10="urn:schemas-microsoft-com:office:word" xmlns:w="http://schemas.openxmlformats.org/wordprocessingml/2006/main" xmlns:w14="http://schemas.microsoft.com/office/word/2010/wordml" xmlns:wpg="http://schemas.microsoft.com/office/word/2010/wordprocessingGroup" xmlns:wpi="http://schemas.microsoft.com/office/word/2010/wordprocessingInk" xmlns:wne="http://schemas.microsoft.com/office/word/2006/wordml" xmlns:wps="http://schemas.microsoft.com/office/word/2010/wordprocessingShape" mc:Ignorable="w14 wp14">
-  <w:abstractNum w:abstractNumId="0">
+<w:numbering xmlns:wpc="http://schemas.microsoft.com/office/word/2010/wordprocessingCanvas" xmlns:cx="http://schemas.microsoft.com/office/drawing/2014/chartex" xmlns:cx1="http://schemas.microsoft.com/office/drawing/2015/9/8/chartex" xmlns:cx2="http://schemas.microsoft.com/office/drawing/2015/10/21/chartex" xmlns:cx3="http://schemas.microsoft.com/office/drawing/2016/5/9/chartex" xmlns:cx4="http://schemas.microsoft.com/office/drawing/2016/5/10/chartex" xmlns:cx5="http://schemas.microsoft.com/office/drawing/2016/5/11/chartex" xmlns:cx6="http://schemas.microsoft.com/office/drawing/2016/5/12/chartex" xmlns:cx7="http://schemas.microsoft.com/office/drawing/2016/5/13/chartex" xmlns:cx8="http://schemas.microsoft.com/office/drawing/2016/5/14/chartex" xmlns:mc="http://schemas.openxmlformats.org/markup-compatibility/2006" xmlns:aink="http://schemas.microsoft.com/office/drawing/2016/ink" xmlns:am3d="http://schemas.microsoft.com/office/drawing/2017/model3d" xmlns:o="urn:schemas-microsoft-com:office:office" xmlns:r="http://schemas.openxmlformats.org/officeDocument/2006/relationships" xmlns:m="http://schemas.openxmlformats.org/officeDocument/2006/math" xmlns:v="urn:schemas-microsoft-com:vml" xmlns:wp14="http://schemas.microsoft.com/office/word/2010/wordprocessingDrawing" xmlns:wp="http://schemas.openxmlformats.org/drawingml/2006/wordprocessingDrawing" xmlns:w10="urn:schemas-microsoft-com:office:word" xmlns:w="http://schemas.openxmlformats.org/wordprocessingml/2006/main" xmlns:w14="http://schemas.microsoft.com/office/word/2010/wordml" xmlns:w15="http://schemas.microsoft.com/office/word/2012/wordml" xmlns:w16cid="http://schemas.microsoft.com/office/word/2016/wordml/cid" xmlns:w16se="http://schemas.microsoft.com/office/word/2015/wordml/symex" xmlns:wpg="http://schemas.microsoft.com/office/word/2010/wordprocessingGroup" xmlns:wpi="http://schemas.microsoft.com/office/word/2010/wordprocessingInk" xmlns:wne="http://schemas.microsoft.com/office/word/2006/wordml" xmlns:wps="http://schemas.microsoft.com/office/word/2010/wordprocessingShape" mc:Ignorable="w14 w15 w16se w16cid wp14">
+  <w:abstractNum w:abstractNumId="0" w15:restartNumberingAfterBreak="0">
     <w:nsid w:val="0311421A"/>
     <w:multiLevelType w:val="multilevel"/>
     <w:tmpl w:val="4614F7DA"/>
@@ -4122,7 +3768,7 @@
       </w:rPr>
     </w:lvl>
   </w:abstractNum>
-  <w:abstractNum w:abstractNumId="1">
+  <w:abstractNum w:abstractNumId="1" w15:restartNumberingAfterBreak="0">
     <w:nsid w:val="041950E4"/>
     <w:multiLevelType w:val="hybridMultilevel"/>
     <w:tmpl w:val="FBFC75C6"/>
@@ -4211,7 +3857,7 @@
       </w:pPr>
     </w:lvl>
   </w:abstractNum>
-  <w:abstractNum w:abstractNumId="2">
+  <w:abstractNum w:abstractNumId="2" w15:restartNumberingAfterBreak="0">
     <w:nsid w:val="0641290A"/>
     <w:multiLevelType w:val="hybridMultilevel"/>
     <w:tmpl w:val="8548B3F0"/>
@@ -4300,7 +3946,7 @@
       </w:pPr>
     </w:lvl>
   </w:abstractNum>
-  <w:abstractNum w:abstractNumId="3">
+  <w:abstractNum w:abstractNumId="3" w15:restartNumberingAfterBreak="0">
     <w:nsid w:val="0B817FB1"/>
     <w:multiLevelType w:val="multilevel"/>
     <w:tmpl w:val="F1C0F066"/>
@@ -4413,7 +4059,7 @@
       </w:rPr>
     </w:lvl>
   </w:abstractNum>
-  <w:abstractNum w:abstractNumId="4">
+  <w:abstractNum w:abstractNumId="4" w15:restartNumberingAfterBreak="0">
     <w:nsid w:val="0D1B042D"/>
     <w:multiLevelType w:val="hybridMultilevel"/>
     <w:tmpl w:val="A266C8FE"/>
@@ -4502,7 +4148,7 @@
       </w:pPr>
     </w:lvl>
   </w:abstractNum>
-  <w:abstractNum w:abstractNumId="5">
+  <w:abstractNum w:abstractNumId="5" w15:restartNumberingAfterBreak="0">
     <w:nsid w:val="0E410DC8"/>
     <w:multiLevelType w:val="multilevel"/>
     <w:tmpl w:val="E2CC6358"/>
@@ -4615,120 +4261,7 @@
       </w:rPr>
     </w:lvl>
   </w:abstractNum>
-  <w:abstractNum w:abstractNumId="6">
-    <w:nsid w:val="0EF869BB"/>
-    <w:multiLevelType w:val="hybridMultilevel"/>
-    <w:tmpl w:val="7F9851A4"/>
-    <w:lvl w:ilvl="0" w:tplc="40090001">
-      <w:start w:val="1"/>
-      <w:numFmt w:val="bullet"/>
-      <w:lvlText w:val=""/>
-      <w:lvlJc w:val="left"/>
-      <w:pPr>
-        <w:ind w:left="1440" w:hanging="360"/>
-      </w:pPr>
-      <w:rPr>
-        <w:rFonts w:ascii="Symbol" w:hAnsi="Symbol" w:hint="default"/>
-      </w:rPr>
-    </w:lvl>
-    <w:lvl w:ilvl="1" w:tplc="40090003" w:tentative="1">
-      <w:start w:val="1"/>
-      <w:numFmt w:val="bullet"/>
-      <w:lvlText w:val="o"/>
-      <w:lvlJc w:val="left"/>
-      <w:pPr>
-        <w:ind w:left="2160" w:hanging="360"/>
-      </w:pPr>
-      <w:rPr>
-        <w:rFonts w:ascii="Courier New" w:hAnsi="Courier New" w:cs="Courier New" w:hint="default"/>
-      </w:rPr>
-    </w:lvl>
-    <w:lvl w:ilvl="2" w:tplc="40090005" w:tentative="1">
-      <w:start w:val="1"/>
-      <w:numFmt w:val="bullet"/>
-      <w:lvlText w:val=""/>
-      <w:lvlJc w:val="left"/>
-      <w:pPr>
-        <w:ind w:left="2880" w:hanging="360"/>
-      </w:pPr>
-      <w:rPr>
-        <w:rFonts w:ascii="Wingdings" w:hAnsi="Wingdings" w:hint="default"/>
-      </w:rPr>
-    </w:lvl>
-    <w:lvl w:ilvl="3" w:tplc="40090001" w:tentative="1">
-      <w:start w:val="1"/>
-      <w:numFmt w:val="bullet"/>
-      <w:lvlText w:val=""/>
-      <w:lvlJc w:val="left"/>
-      <w:pPr>
-        <w:ind w:left="3600" w:hanging="360"/>
-      </w:pPr>
-      <w:rPr>
-        <w:rFonts w:ascii="Symbol" w:hAnsi="Symbol" w:hint="default"/>
-      </w:rPr>
-    </w:lvl>
-    <w:lvl w:ilvl="4" w:tplc="40090003" w:tentative="1">
-      <w:start w:val="1"/>
-      <w:numFmt w:val="bullet"/>
-      <w:lvlText w:val="o"/>
-      <w:lvlJc w:val="left"/>
-      <w:pPr>
-        <w:ind w:left="4320" w:hanging="360"/>
-      </w:pPr>
-      <w:rPr>
-        <w:rFonts w:ascii="Courier New" w:hAnsi="Courier New" w:cs="Courier New" w:hint="default"/>
-      </w:rPr>
-    </w:lvl>
-    <w:lvl w:ilvl="5" w:tplc="40090005" w:tentative="1">
-      <w:start w:val="1"/>
-      <w:numFmt w:val="bullet"/>
-      <w:lvlText w:val=""/>
-      <w:lvlJc w:val="left"/>
-      <w:pPr>
-        <w:ind w:left="5040" w:hanging="360"/>
-      </w:pPr>
-      <w:rPr>
-        <w:rFonts w:ascii="Wingdings" w:hAnsi="Wingdings" w:hint="default"/>
-      </w:rPr>
-    </w:lvl>
-    <w:lvl w:ilvl="6" w:tplc="40090001" w:tentative="1">
-      <w:start w:val="1"/>
-      <w:numFmt w:val="bullet"/>
-      <w:lvlText w:val=""/>
-      <w:lvlJc w:val="left"/>
-      <w:pPr>
-        <w:ind w:left="5760" w:hanging="360"/>
-      </w:pPr>
-      <w:rPr>
-        <w:rFonts w:ascii="Symbol" w:hAnsi="Symbol" w:hint="default"/>
-      </w:rPr>
-    </w:lvl>
-    <w:lvl w:ilvl="7" w:tplc="40090003" w:tentative="1">
-      <w:start w:val="1"/>
-      <w:numFmt w:val="bullet"/>
-      <w:lvlText w:val="o"/>
-      <w:lvlJc w:val="left"/>
-      <w:pPr>
-        <w:ind w:left="6480" w:hanging="360"/>
-      </w:pPr>
-      <w:rPr>
-        <w:rFonts w:ascii="Courier New" w:hAnsi="Courier New" w:cs="Courier New" w:hint="default"/>
-      </w:rPr>
-    </w:lvl>
-    <w:lvl w:ilvl="8" w:tplc="40090005" w:tentative="1">
-      <w:start w:val="1"/>
-      <w:numFmt w:val="bullet"/>
-      <w:lvlText w:val=""/>
-      <w:lvlJc w:val="left"/>
-      <w:pPr>
-        <w:ind w:left="7200" w:hanging="360"/>
-      </w:pPr>
-      <w:rPr>
-        <w:rFonts w:ascii="Wingdings" w:hAnsi="Wingdings" w:hint="default"/>
-      </w:rPr>
-    </w:lvl>
-  </w:abstractNum>
-  <w:abstractNum w:abstractNumId="7">
+  <w:abstractNum w:abstractNumId="6" w15:restartNumberingAfterBreak="0">
     <w:nsid w:val="0F4B5F96"/>
     <w:multiLevelType w:val="hybridMultilevel"/>
     <w:tmpl w:val="A60C8340"/>
@@ -4817,7 +4350,7 @@
       </w:pPr>
     </w:lvl>
   </w:abstractNum>
-  <w:abstractNum w:abstractNumId="8">
+  <w:abstractNum w:abstractNumId="7" w15:restartNumberingAfterBreak="0">
     <w:nsid w:val="1B9F5B46"/>
     <w:multiLevelType w:val="hybridMultilevel"/>
     <w:tmpl w:val="BCEC2760"/>
@@ -4930,7 +4463,7 @@
       </w:rPr>
     </w:lvl>
   </w:abstractNum>
-  <w:abstractNum w:abstractNumId="9">
+  <w:abstractNum w:abstractNumId="8" w15:restartNumberingAfterBreak="0">
     <w:nsid w:val="23040C4E"/>
     <w:multiLevelType w:val="hybridMultilevel"/>
     <w:tmpl w:val="6FBA8A56"/>
@@ -5043,7 +4576,7 @@
       </w:rPr>
     </w:lvl>
   </w:abstractNum>
-  <w:abstractNum w:abstractNumId="10">
+  <w:abstractNum w:abstractNumId="9" w15:restartNumberingAfterBreak="0">
     <w:nsid w:val="2F9E70BA"/>
     <w:multiLevelType w:val="hybridMultilevel"/>
     <w:tmpl w:val="1750D360"/>
@@ -5132,7 +4665,7 @@
       </w:pPr>
     </w:lvl>
   </w:abstractNum>
-  <w:abstractNum w:abstractNumId="11">
+  <w:abstractNum w:abstractNumId="10" w15:restartNumberingAfterBreak="0">
     <w:nsid w:val="31C91921"/>
     <w:multiLevelType w:val="hybridMultilevel"/>
     <w:tmpl w:val="AA86621A"/>
@@ -5221,7 +4754,7 @@
       </w:pPr>
     </w:lvl>
   </w:abstractNum>
-  <w:abstractNum w:abstractNumId="12">
+  <w:abstractNum w:abstractNumId="11" w15:restartNumberingAfterBreak="0">
     <w:nsid w:val="33DD515F"/>
     <w:multiLevelType w:val="hybridMultilevel"/>
     <w:tmpl w:val="A8BEF954"/>
@@ -5311,7 +4844,7 @@
       </w:pPr>
     </w:lvl>
   </w:abstractNum>
-  <w:abstractNum w:abstractNumId="13">
+  <w:abstractNum w:abstractNumId="12" w15:restartNumberingAfterBreak="0">
     <w:nsid w:val="38F14117"/>
     <w:multiLevelType w:val="hybridMultilevel"/>
     <w:tmpl w:val="345E578E"/>
@@ -5400,7 +4933,7 @@
       </w:pPr>
     </w:lvl>
   </w:abstractNum>
-  <w:abstractNum w:abstractNumId="14">
+  <w:abstractNum w:abstractNumId="13" w15:restartNumberingAfterBreak="0">
     <w:nsid w:val="41201F46"/>
     <w:multiLevelType w:val="hybridMultilevel"/>
     <w:tmpl w:val="0AFA53FA"/>
@@ -5513,7 +5046,7 @@
       </w:rPr>
     </w:lvl>
   </w:abstractNum>
-  <w:abstractNum w:abstractNumId="15">
+  <w:abstractNum w:abstractNumId="14" w15:restartNumberingAfterBreak="0">
     <w:nsid w:val="41DF458B"/>
     <w:multiLevelType w:val="hybridMultilevel"/>
     <w:tmpl w:val="AC9C83EE"/>
@@ -5602,7 +5135,7 @@
       </w:pPr>
     </w:lvl>
   </w:abstractNum>
-  <w:abstractNum w:abstractNumId="16">
+  <w:abstractNum w:abstractNumId="15" w15:restartNumberingAfterBreak="0">
     <w:nsid w:val="430014EC"/>
     <w:multiLevelType w:val="hybridMultilevel"/>
     <w:tmpl w:val="8C40FA50"/>
@@ -5691,7 +5224,7 @@
       </w:pPr>
     </w:lvl>
   </w:abstractNum>
-  <w:abstractNum w:abstractNumId="17">
+  <w:abstractNum w:abstractNumId="16" w15:restartNumberingAfterBreak="0">
     <w:nsid w:val="48134B7C"/>
     <w:multiLevelType w:val="hybridMultilevel"/>
     <w:tmpl w:val="0E4E48BC"/>
@@ -5804,7 +5337,7 @@
       </w:rPr>
     </w:lvl>
   </w:abstractNum>
-  <w:abstractNum w:abstractNumId="18">
+  <w:abstractNum w:abstractNumId="17" w15:restartNumberingAfterBreak="0">
     <w:nsid w:val="4B2E7B7D"/>
     <w:multiLevelType w:val="multilevel"/>
     <w:tmpl w:val="997CBCCA"/>
@@ -5917,7 +5450,7 @@
       </w:rPr>
     </w:lvl>
   </w:abstractNum>
-  <w:abstractNum w:abstractNumId="19">
+  <w:abstractNum w:abstractNumId="18" w15:restartNumberingAfterBreak="0">
     <w:nsid w:val="4DC53D20"/>
     <w:multiLevelType w:val="hybridMultilevel"/>
     <w:tmpl w:val="8F4E1694"/>
@@ -6006,7 +5539,7 @@
       </w:pPr>
     </w:lvl>
   </w:abstractNum>
-  <w:abstractNum w:abstractNumId="20">
+  <w:abstractNum w:abstractNumId="19" w15:restartNumberingAfterBreak="0">
     <w:nsid w:val="525A0FBE"/>
     <w:multiLevelType w:val="hybridMultilevel"/>
     <w:tmpl w:val="45DA1036"/>
@@ -6119,7 +5652,7 @@
       </w:rPr>
     </w:lvl>
   </w:abstractNum>
-  <w:abstractNum w:abstractNumId="21">
+  <w:abstractNum w:abstractNumId="20" w15:restartNumberingAfterBreak="0">
     <w:nsid w:val="572623AA"/>
     <w:multiLevelType w:val="multilevel"/>
     <w:tmpl w:val="E43A0BBC"/>
@@ -6232,7 +5765,7 @@
       </w:rPr>
     </w:lvl>
   </w:abstractNum>
-  <w:abstractNum w:abstractNumId="22">
+  <w:abstractNum w:abstractNumId="21" w15:restartNumberingAfterBreak="0">
     <w:nsid w:val="5ADE45D7"/>
     <w:multiLevelType w:val="hybridMultilevel"/>
     <w:tmpl w:val="FFEA50FA"/>
@@ -6345,7 +5878,7 @@
       </w:rPr>
     </w:lvl>
   </w:abstractNum>
-  <w:abstractNum w:abstractNumId="23">
+  <w:abstractNum w:abstractNumId="22" w15:restartNumberingAfterBreak="0">
     <w:nsid w:val="65C2143C"/>
     <w:multiLevelType w:val="hybridMultilevel"/>
     <w:tmpl w:val="06985EFA"/>
@@ -6458,7 +5991,7 @@
       </w:rPr>
     </w:lvl>
   </w:abstractNum>
-  <w:abstractNum w:abstractNumId="24">
+  <w:abstractNum w:abstractNumId="23" w15:restartNumberingAfterBreak="0">
     <w:nsid w:val="688745ED"/>
     <w:multiLevelType w:val="hybridMultilevel"/>
     <w:tmpl w:val="AC665C76"/>
@@ -6571,7 +6104,7 @@
       </w:rPr>
     </w:lvl>
   </w:abstractNum>
-  <w:abstractNum w:abstractNumId="25">
+  <w:abstractNum w:abstractNumId="24" w15:restartNumberingAfterBreak="0">
     <w:nsid w:val="737060FB"/>
     <w:multiLevelType w:val="hybridMultilevel"/>
     <w:tmpl w:val="B66CD432"/>
@@ -6691,52 +6224,52 @@
     <w:abstractNumId w:val="5"/>
   </w:num>
   <w:num w:numId="3">
-    <w:abstractNumId w:val="21"/>
+    <w:abstractNumId w:val="20"/>
   </w:num>
   <w:num w:numId="4">
-    <w:abstractNumId w:val="18"/>
+    <w:abstractNumId w:val="17"/>
   </w:num>
   <w:num w:numId="5">
     <w:abstractNumId w:val="0"/>
   </w:num>
   <w:num w:numId="6">
-    <w:abstractNumId w:val="14"/>
+    <w:abstractNumId w:val="13"/>
   </w:num>
   <w:num w:numId="7">
+    <w:abstractNumId w:val="23"/>
+  </w:num>
+  <w:num w:numId="8">
+    <w:abstractNumId w:val="21"/>
+  </w:num>
+  <w:num w:numId="9">
     <w:abstractNumId w:val="24"/>
   </w:num>
-  <w:num w:numId="8">
+  <w:num w:numId="10">
+    <w:abstractNumId w:val="12"/>
+  </w:num>
+  <w:num w:numId="11">
     <w:abstractNumId w:val="22"/>
   </w:num>
-  <w:num w:numId="9">
-    <w:abstractNumId w:val="25"/>
-  </w:num>
-  <w:num w:numId="10">
-    <w:abstractNumId w:val="13"/>
-  </w:num>
-  <w:num w:numId="11">
-    <w:abstractNumId w:val="23"/>
-  </w:num>
   <w:num w:numId="12">
-    <w:abstractNumId w:val="12"/>
+    <w:abstractNumId w:val="11"/>
   </w:num>
   <w:num w:numId="13">
-    <w:abstractNumId w:val="16"/>
+    <w:abstractNumId w:val="15"/>
   </w:num>
   <w:num w:numId="14">
     <w:abstractNumId w:val="2"/>
   </w:num>
   <w:num w:numId="15">
-    <w:abstractNumId w:val="17"/>
+    <w:abstractNumId w:val="16"/>
   </w:num>
   <w:num w:numId="16">
-    <w:abstractNumId w:val="20"/>
+    <w:abstractNumId w:val="19"/>
   </w:num>
   <w:num w:numId="17">
-    <w:abstractNumId w:val="9"/>
+    <w:abstractNumId w:val="8"/>
   </w:num>
   <w:num w:numId="18">
-    <w:abstractNumId w:val="8"/>
+    <w:abstractNumId w:val="7"/>
   </w:num>
   <w:num w:numId="19">
     <w:abstractNumId w:val="4"/>
@@ -6745,35 +6278,32 @@
     <w:abstractNumId w:val="1"/>
   </w:num>
   <w:num w:numId="21">
-    <w:abstractNumId w:val="11"/>
+    <w:abstractNumId w:val="10"/>
   </w:num>
   <w:num w:numId="22">
-    <w:abstractNumId w:val="10"/>
+    <w:abstractNumId w:val="9"/>
   </w:num>
   <w:num w:numId="23">
-    <w:abstractNumId w:val="15"/>
+    <w:abstractNumId w:val="14"/>
   </w:num>
   <w:num w:numId="24">
-    <w:abstractNumId w:val="7"/>
+    <w:abstractNumId w:val="6"/>
   </w:num>
   <w:num w:numId="25">
-    <w:abstractNumId w:val="19"/>
-  </w:num>
-  <w:num w:numId="26">
-    <w:abstractNumId w:val="6"/>
+    <w:abstractNumId w:val="18"/>
   </w:num>
 </w:numbering>
 </file>
 
 <file path=word/styles.xml><?xml version="1.0" encoding="utf-8"?>
-<w:styles xmlns:mc="http://schemas.openxmlformats.org/markup-compatibility/2006" xmlns:r="http://schemas.openxmlformats.org/officeDocument/2006/relationships" xmlns:w="http://schemas.openxmlformats.org/wordprocessingml/2006/main" xmlns:w14="http://schemas.microsoft.com/office/word/2010/wordml" mc:Ignorable="w14">
+<w:styles xmlns:mc="http://schemas.openxmlformats.org/markup-compatibility/2006" xmlns:r="http://schemas.openxmlformats.org/officeDocument/2006/relationships" xmlns:w="http://schemas.openxmlformats.org/wordprocessingml/2006/main" xmlns:w14="http://schemas.microsoft.com/office/word/2010/wordml" xmlns:w15="http://schemas.microsoft.com/office/word/2012/wordml" xmlns:w16cid="http://schemas.microsoft.com/office/word/2016/wordml/cid" xmlns:w16se="http://schemas.microsoft.com/office/word/2015/wordml/symex" mc:Ignorable="w14 w15 w16se w16cid">
   <w:docDefaults>
     <w:rPrDefault>
       <w:rPr>
         <w:rFonts w:ascii="Arial" w:eastAsia="Arial" w:hAnsi="Arial" w:cs="Arial"/>
         <w:sz w:val="22"/>
         <w:szCs w:val="22"/>
-        <w:lang w:eastAsia="en-CA" w:bidi="ar-SA"/>
+        <w:lang w:val="en" w:eastAsia="en-CA" w:bidi="ar-SA"/>
       </w:rPr>
     </w:rPrDefault>
     <w:pPrDefault>
@@ -6782,144 +6312,384 @@
       </w:pPr>
     </w:pPrDefault>
   </w:docDefaults>
-  <w:latentStyles w:defLockedState="0" w:defUIPriority="99" w:defSemiHidden="1" w:defUnhideWhenUsed="1" w:defQFormat="0" w:count="267">
-    <w:lsdException w:name="Normal" w:semiHidden="0" w:uiPriority="0" w:unhideWhenUsed="0" w:qFormat="1"/>
-    <w:lsdException w:name="heading 1" w:semiHidden="0" w:uiPriority="9" w:unhideWhenUsed="0" w:qFormat="1"/>
-    <w:lsdException w:name="heading 2" w:uiPriority="9" w:qFormat="1"/>
-    <w:lsdException w:name="heading 3" w:uiPriority="9" w:qFormat="1"/>
-    <w:lsdException w:name="heading 4" w:uiPriority="9" w:qFormat="1"/>
-    <w:lsdException w:name="heading 5" w:uiPriority="9" w:qFormat="1"/>
-    <w:lsdException w:name="heading 6" w:uiPriority="9" w:qFormat="1"/>
-    <w:lsdException w:name="heading 7" w:uiPriority="9" w:qFormat="1"/>
-    <w:lsdException w:name="heading 8" w:uiPriority="9" w:qFormat="1"/>
-    <w:lsdException w:name="heading 9" w:uiPriority="9" w:qFormat="1"/>
-    <w:lsdException w:name="toc 1" w:uiPriority="39"/>
-    <w:lsdException w:name="toc 2" w:uiPriority="39"/>
-    <w:lsdException w:name="toc 3" w:uiPriority="39"/>
-    <w:lsdException w:name="toc 4" w:uiPriority="39"/>
-    <w:lsdException w:name="toc 5" w:uiPriority="39"/>
-    <w:lsdException w:name="toc 6" w:uiPriority="39"/>
-    <w:lsdException w:name="toc 7" w:uiPriority="39"/>
-    <w:lsdException w:name="toc 8" w:uiPriority="39"/>
-    <w:lsdException w:name="toc 9" w:uiPriority="39"/>
-    <w:lsdException w:name="caption" w:uiPriority="35" w:qFormat="1"/>
-    <w:lsdException w:name="Title" w:semiHidden="0" w:uiPriority="10" w:unhideWhenUsed="0" w:qFormat="1"/>
-    <w:lsdException w:name="Default Paragraph Font" w:uiPriority="1"/>
-    <w:lsdException w:name="Subtitle" w:semiHidden="0" w:uiPriority="11" w:unhideWhenUsed="0" w:qFormat="1"/>
-    <w:lsdException w:name="Strong" w:semiHidden="0" w:uiPriority="22" w:unhideWhenUsed="0" w:qFormat="1"/>
-    <w:lsdException w:name="Emphasis" w:semiHidden="0" w:uiPriority="20" w:unhideWhenUsed="0" w:qFormat="1"/>
-    <w:lsdException w:name="Table Grid" w:semiHidden="0" w:uiPriority="39" w:unhideWhenUsed="0"/>
-    <w:lsdException w:name="Placeholder Text" w:unhideWhenUsed="0"/>
-    <w:lsdException w:name="No Spacing" w:semiHidden="0" w:uiPriority="1" w:unhideWhenUsed="0" w:qFormat="1"/>
-    <w:lsdException w:name="Light Shading" w:semiHidden="0" w:uiPriority="60" w:unhideWhenUsed="0"/>
-    <w:lsdException w:name="Light List" w:semiHidden="0" w:uiPriority="61" w:unhideWhenUsed="0"/>
-    <w:lsdException w:name="Light Grid" w:semiHidden="0" w:uiPriority="62" w:unhideWhenUsed="0"/>
-    <w:lsdException w:name="Medium Shading 1" w:semiHidden="0" w:uiPriority="63" w:unhideWhenUsed="0"/>
-    <w:lsdException w:name="Medium Shading 2" w:semiHidden="0" w:uiPriority="64" w:unhideWhenUsed="0"/>
-    <w:lsdException w:name="Medium List 1" w:semiHidden="0" w:uiPriority="65" w:unhideWhenUsed="0"/>
-    <w:lsdException w:name="Medium List 2" w:semiHidden="0" w:uiPriority="66" w:unhideWhenUsed="0"/>
-    <w:lsdException w:name="Medium Grid 1" w:semiHidden="0" w:uiPriority="67" w:unhideWhenUsed="0"/>
-    <w:lsdException w:name="Medium Grid 2" w:semiHidden="0" w:uiPriority="68" w:unhideWhenUsed="0"/>
-    <w:lsdException w:name="Medium Grid 3" w:semiHidden="0" w:uiPriority="69" w:unhideWhenUsed="0"/>
-    <w:lsdException w:name="Dark List" w:semiHidden="0" w:uiPriority="70" w:unhideWhenUsed="0"/>
-    <w:lsdException w:name="Colorful Shading" w:semiHidden="0" w:uiPriority="71" w:unhideWhenUsed="0"/>
-    <w:lsdException w:name="Colorful List" w:semiHidden="0" w:uiPriority="72" w:unhideWhenUsed="0"/>
-    <w:lsdException w:name="Colorful Grid" w:semiHidden="0" w:uiPriority="73" w:unhideWhenUsed="0"/>
-    <w:lsdException w:name="Light Shading Accent 1" w:semiHidden="0" w:uiPriority="60" w:unhideWhenUsed="0"/>
-    <w:lsdException w:name="Light List Accent 1" w:semiHidden="0" w:uiPriority="61" w:unhideWhenUsed="0"/>
-    <w:lsdException w:name="Light Grid Accent 1" w:semiHidden="0" w:uiPriority="62" w:unhideWhenUsed="0"/>
-    <w:lsdException w:name="Medium Shading 1 Accent 1" w:semiHidden="0" w:uiPriority="63" w:unhideWhenUsed="0"/>
-    <w:lsdException w:name="Medium Shading 2 Accent 1" w:semiHidden="0" w:uiPriority="64" w:unhideWhenUsed="0"/>
-    <w:lsdException w:name="Medium List 1 Accent 1" w:semiHidden="0" w:uiPriority="65" w:unhideWhenUsed="0"/>
-    <w:lsdException w:name="Revision" w:unhideWhenUsed="0"/>
-    <w:lsdException w:name="List Paragraph" w:semiHidden="0" w:uiPriority="34" w:unhideWhenUsed="0" w:qFormat="1"/>
-    <w:lsdException w:name="Quote" w:semiHidden="0" w:uiPriority="29" w:unhideWhenUsed="0" w:qFormat="1"/>
-    <w:lsdException w:name="Intense Quote" w:semiHidden="0" w:uiPriority="30" w:unhideWhenUsed="0" w:qFormat="1"/>
-    <w:lsdException w:name="Medium List 2 Accent 1" w:semiHidden="0" w:uiPriority="66" w:unhideWhenUsed="0"/>
-    <w:lsdException w:name="Medium Grid 1 Accent 1" w:semiHidden="0" w:uiPriority="67" w:unhideWhenUsed="0"/>
-    <w:lsdException w:name="Medium Grid 2 Accent 1" w:semiHidden="0" w:uiPriority="68" w:unhideWhenUsed="0"/>
-    <w:lsdException w:name="Medium Grid 3 Accent 1" w:semiHidden="0" w:uiPriority="69" w:unhideWhenUsed="0"/>
-    <w:lsdException w:name="Dark List Accent 1" w:semiHidden="0" w:uiPriority="70" w:unhideWhenUsed="0"/>
-    <w:lsdException w:name="Colorful Shading Accent 1" w:semiHidden="0" w:uiPriority="71" w:unhideWhenUsed="0"/>
-    <w:lsdException w:name="Colorful List Accent 1" w:semiHidden="0" w:uiPriority="72" w:unhideWhenUsed="0"/>
-    <w:lsdException w:name="Colorful Grid Accent 1" w:semiHidden="0" w:uiPriority="73" w:unhideWhenUsed="0"/>
-    <w:lsdException w:name="Light Shading Accent 2" w:semiHidden="0" w:uiPriority="60" w:unhideWhenUsed="0"/>
-    <w:lsdException w:name="Light List Accent 2" w:semiHidden="0" w:uiPriority="61" w:unhideWhenUsed="0"/>
-    <w:lsdException w:name="Light Grid Accent 2" w:semiHidden="0" w:uiPriority="62" w:unhideWhenUsed="0"/>
-    <w:lsdException w:name="Medium Shading 1 Accent 2" w:semiHidden="0" w:uiPriority="63" w:unhideWhenUsed="0"/>
-    <w:lsdException w:name="Medium Shading 2 Accent 2" w:semiHidden="0" w:uiPriority="64" w:unhideWhenUsed="0"/>
-    <w:lsdException w:name="Medium List 1 Accent 2" w:semiHidden="0" w:uiPriority="65" w:unhideWhenUsed="0"/>
-    <w:lsdException w:name="Medium List 2 Accent 2" w:semiHidden="0" w:uiPriority="66" w:unhideWhenUsed="0"/>
-    <w:lsdException w:name="Medium Grid 1 Accent 2" w:semiHidden="0" w:uiPriority="67" w:unhideWhenUsed="0"/>
-    <w:lsdException w:name="Medium Grid 2 Accent 2" w:semiHidden="0" w:uiPriority="68" w:unhideWhenUsed="0"/>
-    <w:lsdException w:name="Medium Grid 3 Accent 2" w:semiHidden="0" w:uiPriority="69" w:unhideWhenUsed="0"/>
-    <w:lsdException w:name="Dark List Accent 2" w:semiHidden="0" w:uiPriority="70" w:unhideWhenUsed="0"/>
-    <w:lsdException w:name="Colorful Shading Accent 2" w:semiHidden="0" w:uiPriority="71" w:unhideWhenUsed="0"/>
-    <w:lsdException w:name="Colorful List Accent 2" w:semiHidden="0" w:uiPriority="72" w:unhideWhenUsed="0"/>
-    <w:lsdException w:name="Colorful Grid Accent 2" w:semiHidden="0" w:uiPriority="73" w:unhideWhenUsed="0"/>
-    <w:lsdException w:name="Light Shading Accent 3" w:semiHidden="0" w:uiPriority="60" w:unhideWhenUsed="0"/>
-    <w:lsdException w:name="Light List Accent 3" w:semiHidden="0" w:uiPriority="61" w:unhideWhenUsed="0"/>
-    <w:lsdException w:name="Light Grid Accent 3" w:semiHidden="0" w:uiPriority="62" w:unhideWhenUsed="0"/>
-    <w:lsdException w:name="Medium Shading 1 Accent 3" w:semiHidden="0" w:uiPriority="63" w:unhideWhenUsed="0"/>
-    <w:lsdException w:name="Medium Shading 2 Accent 3" w:semiHidden="0" w:uiPriority="64" w:unhideWhenUsed="0"/>
-    <w:lsdException w:name="Medium List 1 Accent 3" w:semiHidden="0" w:uiPriority="65" w:unhideWhenUsed="0"/>
-    <w:lsdException w:name="Medium List 2 Accent 3" w:semiHidden="0" w:uiPriority="66" w:unhideWhenUsed="0"/>
-    <w:lsdException w:name="Medium Grid 1 Accent 3" w:semiHidden="0" w:uiPriority="67" w:unhideWhenUsed="0"/>
-    <w:lsdException w:name="Medium Grid 2 Accent 3" w:semiHidden="0" w:uiPriority="68" w:unhideWhenUsed="0"/>
-    <w:lsdException w:name="Medium Grid 3 Accent 3" w:semiHidden="0" w:uiPriority="69" w:unhideWhenUsed="0"/>
-    <w:lsdException w:name="Dark List Accent 3" w:semiHidden="0" w:uiPriority="70" w:unhideWhenUsed="0"/>
-    <w:lsdException w:name="Colorful Shading Accent 3" w:semiHidden="0" w:uiPriority="71" w:unhideWhenUsed="0"/>
-    <w:lsdException w:name="Colorful List Accent 3" w:semiHidden="0" w:uiPriority="72" w:unhideWhenUsed="0"/>
-    <w:lsdException w:name="Colorful Grid Accent 3" w:semiHidden="0" w:uiPriority="73" w:unhideWhenUsed="0"/>
-    <w:lsdException w:name="Light Shading Accent 4" w:semiHidden="0" w:uiPriority="60" w:unhideWhenUsed="0"/>
-    <w:lsdException w:name="Light List Accent 4" w:semiHidden="0" w:uiPriority="61" w:unhideWhenUsed="0"/>
-    <w:lsdException w:name="Light Grid Accent 4" w:semiHidden="0" w:uiPriority="62" w:unhideWhenUsed="0"/>
-    <w:lsdException w:name="Medium Shading 1 Accent 4" w:semiHidden="0" w:uiPriority="63" w:unhideWhenUsed="0"/>
-    <w:lsdException w:name="Medium Shading 2 Accent 4" w:semiHidden="0" w:uiPriority="64" w:unhideWhenUsed="0"/>
-    <w:lsdException w:name="Medium List 1 Accent 4" w:semiHidden="0" w:uiPriority="65" w:unhideWhenUsed="0"/>
-    <w:lsdException w:name="Medium List 2 Accent 4" w:semiHidden="0" w:uiPriority="66" w:unhideWhenUsed="0"/>
-    <w:lsdException w:name="Medium Grid 1 Accent 4" w:semiHidden="0" w:uiPriority="67" w:unhideWhenUsed="0"/>
-    <w:lsdException w:name="Medium Grid 2 Accent 4" w:semiHidden="0" w:uiPriority="68" w:unhideWhenUsed="0"/>
-    <w:lsdException w:name="Medium Grid 3 Accent 4" w:semiHidden="0" w:uiPriority="69" w:unhideWhenUsed="0"/>
-    <w:lsdException w:name="Dark List Accent 4" w:semiHidden="0" w:uiPriority="70" w:unhideWhenUsed="0"/>
-    <w:lsdException w:name="Colorful Shading Accent 4" w:semiHidden="0" w:uiPriority="71" w:unhideWhenUsed="0"/>
-    <w:lsdException w:name="Colorful List Accent 4" w:semiHidden="0" w:uiPriority="72" w:unhideWhenUsed="0"/>
-    <w:lsdException w:name="Colorful Grid Accent 4" w:semiHidden="0" w:uiPriority="73" w:unhideWhenUsed="0"/>
-    <w:lsdException w:name="Light Shading Accent 5" w:semiHidden="0" w:uiPriority="60" w:unhideWhenUsed="0"/>
-    <w:lsdException w:name="Light List Accent 5" w:semiHidden="0" w:uiPriority="61" w:unhideWhenUsed="0"/>
-    <w:lsdException w:name="Light Grid Accent 5" w:semiHidden="0" w:uiPriority="62" w:unhideWhenUsed="0"/>
-    <w:lsdException w:name="Medium Shading 1 Accent 5" w:semiHidden="0" w:uiPriority="63" w:unhideWhenUsed="0"/>
-    <w:lsdException w:name="Medium Shading 2 Accent 5" w:semiHidden="0" w:uiPriority="64" w:unhideWhenUsed="0"/>
-    <w:lsdException w:name="Medium List 1 Accent 5" w:semiHidden="0" w:uiPriority="65" w:unhideWhenUsed="0"/>
-    <w:lsdException w:name="Medium List 2 Accent 5" w:semiHidden="0" w:uiPriority="66" w:unhideWhenUsed="0"/>
-    <w:lsdException w:name="Medium Grid 1 Accent 5" w:semiHidden="0" w:uiPriority="67" w:unhideWhenUsed="0"/>
-    <w:lsdException w:name="Medium Grid 2 Accent 5" w:semiHidden="0" w:uiPriority="68" w:unhideWhenUsed="0"/>
-    <w:lsdException w:name="Medium Grid 3 Accent 5" w:semiHidden="0" w:uiPriority="69" w:unhideWhenUsed="0"/>
-    <w:lsdException w:name="Dark List Accent 5" w:semiHidden="0" w:uiPriority="70" w:unhideWhenUsed="0"/>
-    <w:lsdException w:name="Colorful Shading Accent 5" w:semiHidden="0" w:uiPriority="71" w:unhideWhenUsed="0"/>
-    <w:lsdException w:name="Colorful List Accent 5" w:semiHidden="0" w:uiPriority="72" w:unhideWhenUsed="0"/>
-    <w:lsdException w:name="Colorful Grid Accent 5" w:semiHidden="0" w:uiPriority="73" w:unhideWhenUsed="0"/>
-    <w:lsdException w:name="Light Shading Accent 6" w:semiHidden="0" w:uiPriority="60" w:unhideWhenUsed="0"/>
-    <w:lsdException w:name="Light List Accent 6" w:semiHidden="0" w:uiPriority="61" w:unhideWhenUsed="0"/>
-    <w:lsdException w:name="Light Grid Accent 6" w:semiHidden="0" w:uiPriority="62" w:unhideWhenUsed="0"/>
-    <w:lsdException w:name="Medium Shading 1 Accent 6" w:semiHidden="0" w:uiPriority="63" w:unhideWhenUsed="0"/>
-    <w:lsdException w:name="Medium Shading 2 Accent 6" w:semiHidden="0" w:uiPriority="64" w:unhideWhenUsed="0"/>
-    <w:lsdException w:name="Medium List 1 Accent 6" w:semiHidden="0" w:uiPriority="65" w:unhideWhenUsed="0"/>
-    <w:lsdException w:name="Medium List 2 Accent 6" w:semiHidden="0" w:uiPriority="66" w:unhideWhenUsed="0"/>
-    <w:lsdException w:name="Medium Grid 1 Accent 6" w:semiHidden="0" w:uiPriority="67" w:unhideWhenUsed="0"/>
-    <w:lsdException w:name="Medium Grid 2 Accent 6" w:semiHidden="0" w:uiPriority="68" w:unhideWhenUsed="0"/>
-    <w:lsdException w:name="Medium Grid 3 Accent 6" w:semiHidden="0" w:uiPriority="69" w:unhideWhenUsed="0"/>
-    <w:lsdException w:name="Dark List Accent 6" w:semiHidden="0" w:uiPriority="70" w:unhideWhenUsed="0"/>
-    <w:lsdException w:name="Colorful Shading Accent 6" w:semiHidden="0" w:uiPriority="71" w:unhideWhenUsed="0"/>
-    <w:lsdException w:name="Colorful List Accent 6" w:semiHidden="0" w:uiPriority="72" w:unhideWhenUsed="0"/>
-    <w:lsdException w:name="Colorful Grid Accent 6" w:semiHidden="0" w:uiPriority="73" w:unhideWhenUsed="0"/>
-    <w:lsdException w:name="Subtle Emphasis" w:semiHidden="0" w:uiPriority="19" w:unhideWhenUsed="0" w:qFormat="1"/>
-    <w:lsdException w:name="Intense Emphasis" w:semiHidden="0" w:uiPriority="21" w:unhideWhenUsed="0" w:qFormat="1"/>
-    <w:lsdException w:name="Subtle Reference" w:semiHidden="0" w:uiPriority="31" w:unhideWhenUsed="0" w:qFormat="1"/>
-    <w:lsdException w:name="Intense Reference" w:semiHidden="0" w:uiPriority="32" w:unhideWhenUsed="0" w:qFormat="1"/>
-    <w:lsdException w:name="Book Title" w:semiHidden="0" w:uiPriority="33" w:unhideWhenUsed="0" w:qFormat="1"/>
-    <w:lsdException w:name="Bibliography" w:uiPriority="37"/>
-    <w:lsdException w:name="TOC Heading" w:uiPriority="39" w:qFormat="1"/>
+  <w:latentStyles w:defLockedState="0" w:defUIPriority="99" w:defSemiHidden="0" w:defUnhideWhenUsed="0" w:defQFormat="0" w:count="377">
+    <w:lsdException w:name="Normal" w:uiPriority="0" w:qFormat="1"/>
+    <w:lsdException w:name="heading 1" w:uiPriority="9" w:qFormat="1"/>
+    <w:lsdException w:name="heading 2" w:semiHidden="1" w:uiPriority="9" w:unhideWhenUsed="1" w:qFormat="1"/>
+    <w:lsdException w:name="heading 3" w:semiHidden="1" w:uiPriority="9" w:unhideWhenUsed="1" w:qFormat="1"/>
+    <w:lsdException w:name="heading 4" w:semiHidden="1" w:uiPriority="9" w:unhideWhenUsed="1" w:qFormat="1"/>
+    <w:lsdException w:name="heading 5" w:semiHidden="1" w:uiPriority="9" w:unhideWhenUsed="1" w:qFormat="1"/>
+    <w:lsdException w:name="heading 6" w:semiHidden="1" w:uiPriority="9" w:unhideWhenUsed="1" w:qFormat="1"/>
+    <w:lsdException w:name="heading 7" w:semiHidden="1" w:uiPriority="9" w:unhideWhenUsed="1" w:qFormat="1"/>
+    <w:lsdException w:name="heading 8" w:semiHidden="1" w:uiPriority="9" w:unhideWhenUsed="1" w:qFormat="1"/>
+    <w:lsdException w:name="heading 9" w:semiHidden="1" w:uiPriority="9" w:unhideWhenUsed="1" w:qFormat="1"/>
+    <w:lsdException w:name="index 1" w:semiHidden="1" w:unhideWhenUsed="1"/>
+    <w:lsdException w:name="index 2" w:semiHidden="1" w:unhideWhenUsed="1"/>
+    <w:lsdException w:name="index 3" w:semiHidden="1" w:unhideWhenUsed="1"/>
+    <w:lsdException w:name="index 4" w:semiHidden="1" w:unhideWhenUsed="1"/>
+    <w:lsdException w:name="index 5" w:semiHidden="1" w:unhideWhenUsed="1"/>
+    <w:lsdException w:name="index 6" w:semiHidden="1" w:unhideWhenUsed="1"/>
+    <w:lsdException w:name="index 7" w:semiHidden="1" w:unhideWhenUsed="1"/>
+    <w:lsdException w:name="index 8" w:semiHidden="1" w:unhideWhenUsed="1"/>
+    <w:lsdException w:name="index 9" w:semiHidden="1" w:unhideWhenUsed="1"/>
+    <w:lsdException w:name="toc 1" w:semiHidden="1" w:uiPriority="39" w:unhideWhenUsed="1"/>
+    <w:lsdException w:name="toc 2" w:semiHidden="1" w:uiPriority="39" w:unhideWhenUsed="1"/>
+    <w:lsdException w:name="toc 3" w:semiHidden="1" w:uiPriority="39" w:unhideWhenUsed="1"/>
+    <w:lsdException w:name="toc 4" w:semiHidden="1" w:uiPriority="39" w:unhideWhenUsed="1"/>
+    <w:lsdException w:name="toc 5" w:semiHidden="1" w:uiPriority="39" w:unhideWhenUsed="1"/>
+    <w:lsdException w:name="toc 6" w:semiHidden="1" w:uiPriority="39" w:unhideWhenUsed="1"/>
+    <w:lsdException w:name="toc 7" w:semiHidden="1" w:uiPriority="39" w:unhideWhenUsed="1"/>
+    <w:lsdException w:name="toc 8" w:semiHidden="1" w:uiPriority="39" w:unhideWhenUsed="1"/>
+    <w:lsdException w:name="toc 9" w:semiHidden="1" w:uiPriority="39" w:unhideWhenUsed="1"/>
+    <w:lsdException w:name="Normal Indent" w:semiHidden="1" w:unhideWhenUsed="1"/>
+    <w:lsdException w:name="footnote text" w:semiHidden="1" w:unhideWhenUsed="1"/>
+    <w:lsdException w:name="annotation text" w:semiHidden="1" w:unhideWhenUsed="1"/>
+    <w:lsdException w:name="header" w:semiHidden="1" w:unhideWhenUsed="1"/>
+    <w:lsdException w:name="footer" w:semiHidden="1" w:unhideWhenUsed="1"/>
+    <w:lsdException w:name="index heading" w:semiHidden="1" w:unhideWhenUsed="1"/>
+    <w:lsdException w:name="caption" w:semiHidden="1" w:uiPriority="35" w:unhideWhenUsed="1" w:qFormat="1"/>
+    <w:lsdException w:name="table of figures" w:semiHidden="1" w:unhideWhenUsed="1"/>
+    <w:lsdException w:name="envelope address" w:semiHidden="1" w:unhideWhenUsed="1"/>
+    <w:lsdException w:name="envelope return" w:semiHidden="1" w:unhideWhenUsed="1"/>
+    <w:lsdException w:name="footnote reference" w:semiHidden="1" w:unhideWhenUsed="1"/>
+    <w:lsdException w:name="annotation reference" w:semiHidden="1" w:unhideWhenUsed="1"/>
+    <w:lsdException w:name="line number" w:semiHidden="1" w:unhideWhenUsed="1"/>
+    <w:lsdException w:name="page number" w:semiHidden="1" w:unhideWhenUsed="1"/>
+    <w:lsdException w:name="endnote reference" w:semiHidden="1" w:unhideWhenUsed="1"/>
+    <w:lsdException w:name="endnote text" w:semiHidden="1" w:unhideWhenUsed="1"/>
+    <w:lsdException w:name="table of authorities" w:semiHidden="1" w:unhideWhenUsed="1"/>
+    <w:lsdException w:name="macro" w:semiHidden="1" w:unhideWhenUsed="1"/>
+    <w:lsdException w:name="toa heading" w:semiHidden="1" w:unhideWhenUsed="1"/>
+    <w:lsdException w:name="List" w:semiHidden="1" w:unhideWhenUsed="1"/>
+    <w:lsdException w:name="List Bullet" w:semiHidden="1" w:unhideWhenUsed="1"/>
+    <w:lsdException w:name="List Number" w:semiHidden="1" w:unhideWhenUsed="1"/>
+    <w:lsdException w:name="List 2" w:semiHidden="1" w:unhideWhenUsed="1"/>
+    <w:lsdException w:name="List 3" w:semiHidden="1" w:unhideWhenUsed="1"/>
+    <w:lsdException w:name="List 4" w:semiHidden="1" w:unhideWhenUsed="1"/>
+    <w:lsdException w:name="List 5" w:semiHidden="1" w:unhideWhenUsed="1"/>
+    <w:lsdException w:name="List Bullet 2" w:semiHidden="1" w:unhideWhenUsed="1"/>
+    <w:lsdException w:name="List Bullet 3" w:semiHidden="1" w:unhideWhenUsed="1"/>
+    <w:lsdException w:name="List Bullet 4" w:semiHidden="1" w:unhideWhenUsed="1"/>
+    <w:lsdException w:name="List Bullet 5" w:semiHidden="1" w:unhideWhenUsed="1"/>
+    <w:lsdException w:name="List Number 2" w:semiHidden="1" w:unhideWhenUsed="1"/>
+    <w:lsdException w:name="List Number 3" w:semiHidden="1" w:unhideWhenUsed="1"/>
+    <w:lsdException w:name="List Number 4" w:semiHidden="1" w:unhideWhenUsed="1"/>
+    <w:lsdException w:name="List Number 5" w:semiHidden="1" w:unhideWhenUsed="1"/>
+    <w:lsdException w:name="Title" w:uiPriority="10" w:qFormat="1"/>
+    <w:lsdException w:name="Closing" w:semiHidden="1" w:unhideWhenUsed="1"/>
+    <w:lsdException w:name="Signature" w:semiHidden="1" w:unhideWhenUsed="1"/>
+    <w:lsdException w:name="Default Paragraph Font" w:semiHidden="1" w:uiPriority="1" w:unhideWhenUsed="1"/>
+    <w:lsdException w:name="Body Text" w:semiHidden="1" w:unhideWhenUsed="1"/>
+    <w:lsdException w:name="Body Text Indent" w:semiHidden="1" w:unhideWhenUsed="1"/>
+    <w:lsdException w:name="List Continue" w:semiHidden="1" w:unhideWhenUsed="1"/>
+    <w:lsdException w:name="List Continue 2" w:semiHidden="1" w:unhideWhenUsed="1"/>
+    <w:lsdException w:name="List Continue 3" w:semiHidden="1" w:unhideWhenUsed="1"/>
+    <w:lsdException w:name="List Continue 4" w:semiHidden="1" w:unhideWhenUsed="1"/>
+    <w:lsdException w:name="List Continue 5" w:semiHidden="1" w:unhideWhenUsed="1"/>
+    <w:lsdException w:name="Message Header" w:semiHidden="1" w:unhideWhenUsed="1"/>
+    <w:lsdException w:name="Subtitle" w:uiPriority="11" w:qFormat="1"/>
+    <w:lsdException w:name="Salutation" w:semiHidden="1" w:unhideWhenUsed="1"/>
+    <w:lsdException w:name="Date" w:semiHidden="1" w:unhideWhenUsed="1"/>
+    <w:lsdException w:name="Body Text First Indent" w:semiHidden="1" w:unhideWhenUsed="1"/>
+    <w:lsdException w:name="Body Text First Indent 2" w:semiHidden="1" w:unhideWhenUsed="1"/>
+    <w:lsdException w:name="Note Heading" w:semiHidden="1" w:unhideWhenUsed="1"/>
+    <w:lsdException w:name="Body Text 2" w:semiHidden="1" w:unhideWhenUsed="1"/>
+    <w:lsdException w:name="Body Text 3" w:semiHidden="1" w:unhideWhenUsed="1"/>
+    <w:lsdException w:name="Body Text Indent 2" w:semiHidden="1" w:unhideWhenUsed="1"/>
+    <w:lsdException w:name="Body Text Indent 3" w:semiHidden="1" w:unhideWhenUsed="1"/>
+    <w:lsdException w:name="Block Text" w:semiHidden="1" w:unhideWhenUsed="1"/>
+    <w:lsdException w:name="Hyperlink" w:semiHidden="1" w:unhideWhenUsed="1"/>
+    <w:lsdException w:name="FollowedHyperlink" w:semiHidden="1" w:unhideWhenUsed="1"/>
+    <w:lsdException w:name="Strong" w:uiPriority="22" w:qFormat="1"/>
+    <w:lsdException w:name="Emphasis" w:uiPriority="20" w:qFormat="1"/>
+    <w:lsdException w:name="Document Map" w:semiHidden="1" w:unhideWhenUsed="1"/>
+    <w:lsdException w:name="Plain Text" w:semiHidden="1" w:unhideWhenUsed="1"/>
+    <w:lsdException w:name="E-mail Signature" w:semiHidden="1" w:unhideWhenUsed="1"/>
+    <w:lsdException w:name="HTML Top of Form" w:semiHidden="1" w:unhideWhenUsed="1"/>
+    <w:lsdException w:name="HTML Bottom of Form" w:semiHidden="1" w:unhideWhenUsed="1"/>
+    <w:lsdException w:name="Normal (Web)" w:semiHidden="1" w:unhideWhenUsed="1"/>
+    <w:lsdException w:name="HTML Acronym" w:semiHidden="1" w:unhideWhenUsed="1"/>
+    <w:lsdException w:name="HTML Address" w:semiHidden="1" w:unhideWhenUsed="1"/>
+    <w:lsdException w:name="HTML Cite" w:semiHidden="1" w:unhideWhenUsed="1"/>
+    <w:lsdException w:name="HTML Code" w:semiHidden="1" w:unhideWhenUsed="1"/>
+    <w:lsdException w:name="HTML Definition" w:semiHidden="1" w:unhideWhenUsed="1"/>
+    <w:lsdException w:name="HTML Keyboard" w:semiHidden="1" w:unhideWhenUsed="1"/>
+    <w:lsdException w:name="HTML Preformatted" w:semiHidden="1" w:unhideWhenUsed="1"/>
+    <w:lsdException w:name="HTML Sample" w:semiHidden="1" w:unhideWhenUsed="1"/>
+    <w:lsdException w:name="HTML Typewriter" w:semiHidden="1" w:unhideWhenUsed="1"/>
+    <w:lsdException w:name="HTML Variable" w:semiHidden="1" w:unhideWhenUsed="1"/>
+    <w:lsdException w:name="Normal Table" w:semiHidden="1" w:unhideWhenUsed="1"/>
+    <w:lsdException w:name="annotation subject" w:semiHidden="1" w:unhideWhenUsed="1"/>
+    <w:lsdException w:name="No List" w:semiHidden="1" w:unhideWhenUsed="1"/>
+    <w:lsdException w:name="Outline List 1" w:semiHidden="1" w:unhideWhenUsed="1"/>
+    <w:lsdException w:name="Outline List 2" w:semiHidden="1" w:unhideWhenUsed="1"/>
+    <w:lsdException w:name="Outline List 3" w:semiHidden="1" w:unhideWhenUsed="1"/>
+    <w:lsdException w:name="Table Simple 1" w:semiHidden="1" w:unhideWhenUsed="1"/>
+    <w:lsdException w:name="Table Simple 2" w:semiHidden="1" w:unhideWhenUsed="1"/>
+    <w:lsdException w:name="Table Simple 3" w:semiHidden="1" w:unhideWhenUsed="1"/>
+    <w:lsdException w:name="Table Classic 1" w:semiHidden="1" w:unhideWhenUsed="1"/>
+    <w:lsdException w:name="Table Classic 2" w:semiHidden="1" w:unhideWhenUsed="1"/>
+    <w:lsdException w:name="Table Classic 3" w:semiHidden="1" w:unhideWhenUsed="1"/>
+    <w:lsdException w:name="Table Classic 4" w:semiHidden="1" w:unhideWhenUsed="1"/>
+    <w:lsdException w:name="Table Colorful 1" w:semiHidden="1" w:unhideWhenUsed="1"/>
+    <w:lsdException w:name="Table Colorful 2" w:semiHidden="1" w:unhideWhenUsed="1"/>
+    <w:lsdException w:name="Table Colorful 3" w:semiHidden="1" w:unhideWhenUsed="1"/>
+    <w:lsdException w:name="Table Columns 1" w:semiHidden="1" w:unhideWhenUsed="1"/>
+    <w:lsdException w:name="Table Columns 2" w:semiHidden="1" w:unhideWhenUsed="1"/>
+    <w:lsdException w:name="Table Columns 3" w:semiHidden="1" w:unhideWhenUsed="1"/>
+    <w:lsdException w:name="Table Columns 4" w:semiHidden="1" w:unhideWhenUsed="1"/>
+    <w:lsdException w:name="Table Columns 5" w:semiHidden="1" w:unhideWhenUsed="1"/>
+    <w:lsdException w:name="Table Grid 1" w:semiHidden="1" w:unhideWhenUsed="1"/>
+    <w:lsdException w:name="Table Grid 2" w:semiHidden="1" w:unhideWhenUsed="1"/>
+    <w:lsdException w:name="Table Grid 3" w:semiHidden="1" w:unhideWhenUsed="1"/>
+    <w:lsdException w:name="Table Grid 4" w:semiHidden="1" w:unhideWhenUsed="1"/>
+    <w:lsdException w:name="Table Grid 5" w:semiHidden="1" w:unhideWhenUsed="1"/>
+    <w:lsdException w:name="Table Grid 6" w:semiHidden="1" w:unhideWhenUsed="1"/>
+    <w:lsdException w:name="Table Grid 7" w:semiHidden="1" w:unhideWhenUsed="1"/>
+    <w:lsdException w:name="Table Grid 8" w:semiHidden="1" w:unhideWhenUsed="1"/>
+    <w:lsdException w:name="Table List 1" w:semiHidden="1" w:unhideWhenUsed="1"/>
+    <w:lsdException w:name="Table List 2" w:semiHidden="1" w:unhideWhenUsed="1"/>
+    <w:lsdException w:name="Table List 3" w:semiHidden="1" w:unhideWhenUsed="1"/>
+    <w:lsdException w:name="Table List 4" w:semiHidden="1" w:unhideWhenUsed="1"/>
+    <w:lsdException w:name="Table List 5" w:semiHidden="1" w:unhideWhenUsed="1"/>
+    <w:lsdException w:name="Table List 6" w:semiHidden="1" w:unhideWhenUsed="1"/>
+    <w:lsdException w:name="Table List 7" w:semiHidden="1" w:unhideWhenUsed="1"/>
+    <w:lsdException w:name="Table List 8" w:semiHidden="1" w:unhideWhenUsed="1"/>
+    <w:lsdException w:name="Table 3D effects 1" w:semiHidden="1" w:unhideWhenUsed="1"/>
+    <w:lsdException w:name="Table 3D effects 2" w:semiHidden="1" w:unhideWhenUsed="1"/>
+    <w:lsdException w:name="Table 3D effects 3" w:semiHidden="1" w:unhideWhenUsed="1"/>
+    <w:lsdException w:name="Table Contemporary" w:semiHidden="1" w:unhideWhenUsed="1"/>
+    <w:lsdException w:name="Table Elegant" w:semiHidden="1" w:unhideWhenUsed="1"/>
+    <w:lsdException w:name="Table Professional" w:semiHidden="1" w:unhideWhenUsed="1"/>
+    <w:lsdException w:name="Table Subtle 1" w:semiHidden="1" w:unhideWhenUsed="1"/>
+    <w:lsdException w:name="Table Subtle 2" w:semiHidden="1" w:unhideWhenUsed="1"/>
+    <w:lsdException w:name="Table Web 1" w:semiHidden="1" w:unhideWhenUsed="1"/>
+    <w:lsdException w:name="Table Web 2" w:semiHidden="1" w:unhideWhenUsed="1"/>
+    <w:lsdException w:name="Table Web 3" w:semiHidden="1" w:unhideWhenUsed="1"/>
+    <w:lsdException w:name="Balloon Text" w:semiHidden="1" w:unhideWhenUsed="1"/>
+    <w:lsdException w:name="Table Grid" w:uiPriority="39"/>
+    <w:lsdException w:name="Table Theme" w:semiHidden="1" w:unhideWhenUsed="1"/>
+    <w:lsdException w:name="Placeholder Text" w:semiHidden="1"/>
+    <w:lsdException w:name="No Spacing" w:uiPriority="1" w:qFormat="1"/>
+    <w:lsdException w:name="Light Shading" w:uiPriority="60"/>
+    <w:lsdException w:name="Light List" w:uiPriority="61"/>
+    <w:lsdException w:name="Light Grid" w:uiPriority="62"/>
+    <w:lsdException w:name="Medium Shading 1" w:uiPriority="63"/>
+    <w:lsdException w:name="Medium Shading 2" w:uiPriority="64"/>
+    <w:lsdException w:name="Medium List 1" w:uiPriority="65"/>
+    <w:lsdException w:name="Medium List 2" w:uiPriority="66"/>
+    <w:lsdException w:name="Medium Grid 1" w:uiPriority="67"/>
+    <w:lsdException w:name="Medium Grid 2" w:uiPriority="68"/>
+    <w:lsdException w:name="Medium Grid 3" w:uiPriority="69"/>
+    <w:lsdException w:name="Dark List" w:uiPriority="70"/>
+    <w:lsdException w:name="Colorful Shading" w:uiPriority="71"/>
+    <w:lsdException w:name="Colorful List" w:uiPriority="72"/>
+    <w:lsdException w:name="Colorful Grid" w:uiPriority="73"/>
+    <w:lsdException w:name="Light Shading Accent 1" w:uiPriority="60"/>
+    <w:lsdException w:name="Light List Accent 1" w:uiPriority="61"/>
+    <w:lsdException w:name="Light Grid Accent 1" w:uiPriority="62"/>
+    <w:lsdException w:name="Medium Shading 1 Accent 1" w:uiPriority="63"/>
+    <w:lsdException w:name="Medium Shading 2 Accent 1" w:uiPriority="64"/>
+    <w:lsdException w:name="Medium List 1 Accent 1" w:uiPriority="65"/>
+    <w:lsdException w:name="Revision" w:semiHidden="1"/>
+    <w:lsdException w:name="List Paragraph" w:uiPriority="34" w:qFormat="1"/>
+    <w:lsdException w:name="Quote" w:uiPriority="29" w:qFormat="1"/>
+    <w:lsdException w:name="Intense Quote" w:uiPriority="30" w:qFormat="1"/>
+    <w:lsdException w:name="Medium List 2 Accent 1" w:uiPriority="66"/>
+    <w:lsdException w:name="Medium Grid 1 Accent 1" w:uiPriority="67"/>
+    <w:lsdException w:name="Medium Grid 2 Accent 1" w:uiPriority="68"/>
+    <w:lsdException w:name="Medium Grid 3 Accent 1" w:uiPriority="69"/>
+    <w:lsdException w:name="Dark List Accent 1" w:uiPriority="70"/>
+    <w:lsdException w:name="Colorful Shading Accent 1" w:uiPriority="71"/>
+    <w:lsdException w:name="Colorful List Accent 1" w:uiPriority="72"/>
+    <w:lsdException w:name="Colorful Grid Accent 1" w:uiPriority="73"/>
+    <w:lsdException w:name="Light Shading Accent 2" w:uiPriority="60"/>
+    <w:lsdException w:name="Light List Accent 2" w:uiPriority="61"/>
+    <w:lsdException w:name="Light Grid Accent 2" w:uiPriority="62"/>
+    <w:lsdException w:name="Medium Shading 1 Accent 2" w:uiPriority="63"/>
+    <w:lsdException w:name="Medium Shading 2 Accent 2" w:uiPriority="64"/>
+    <w:lsdException w:name="Medium List 1 Accent 2" w:uiPriority="65"/>
+    <w:lsdException w:name="Medium List 2 Accent 2" w:uiPriority="66"/>
+    <w:lsdException w:name="Medium Grid 1 Accent 2" w:uiPriority="67"/>
+    <w:lsdException w:name="Medium Grid 2 Accent 2" w:uiPriority="68"/>
+    <w:lsdException w:name="Medium Grid 3 Accent 2" w:uiPriority="69"/>
+    <w:lsdException w:name="Dark List Accent 2" w:uiPriority="70"/>
+    <w:lsdException w:name="Colorful Shading Accent 2" w:uiPriority="71"/>
+    <w:lsdException w:name="Colorful List Accent 2" w:uiPriority="72"/>
+    <w:lsdException w:name="Colorful Grid Accent 2" w:uiPriority="73"/>
+    <w:lsdException w:name="Light Shading Accent 3" w:uiPriority="60"/>
+    <w:lsdException w:name="Light List Accent 3" w:uiPriority="61"/>
+    <w:lsdException w:name="Light Grid Accent 3" w:uiPriority="62"/>
+    <w:lsdException w:name="Medium Shading 1 Accent 3" w:uiPriority="63"/>
+    <w:lsdException w:name="Medium Shading 2 Accent 3" w:uiPriority="64"/>
+    <w:lsdException w:name="Medium List 1 Accent 3" w:uiPriority="65"/>
+    <w:lsdException w:name="Medium List 2 Accent 3" w:uiPriority="66"/>
+    <w:lsdException w:name="Medium Grid 1 Accent 3" w:uiPriority="67"/>
+    <w:lsdException w:name="Medium Grid 2 Accent 3" w:uiPriority="68"/>
+    <w:lsdException w:name="Medium Grid 3 Accent 3" w:uiPriority="69"/>
+    <w:lsdException w:name="Dark List Accent 3" w:uiPriority="70"/>
+    <w:lsdException w:name="Colorful Shading Accent 3" w:uiPriority="71"/>
+    <w:lsdException w:name="Colorful List Accent 3" w:uiPriority="72"/>
+    <w:lsdException w:name="Colorful Grid Accent 3" w:uiPriority="73"/>
+    <w:lsdException w:name="Light Shading Accent 4" w:uiPriority="60"/>
+    <w:lsdException w:name="Light List Accent 4" w:uiPriority="61"/>
+    <w:lsdException w:name="Light Grid Accent 4" w:uiPriority="62"/>
+    <w:lsdException w:name="Medium Shading 1 Accent 4" w:uiPriority="63"/>
+    <w:lsdException w:name="Medium Shading 2 Accent 4" w:uiPriority="64"/>
+    <w:lsdException w:name="Medium List 1 Accent 4" w:uiPriority="65"/>
+    <w:lsdException w:name="Medium List 2 Accent 4" w:uiPriority="66"/>
+    <w:lsdException w:name="Medium Grid 1 Accent 4" w:uiPriority="67"/>
+    <w:lsdException w:name="Medium Grid 2 Accent 4" w:uiPriority="68"/>
+    <w:lsdException w:name="Medium Grid 3 Accent 4" w:uiPriority="69"/>
+    <w:lsdException w:name="Dark List Accent 4" w:uiPriority="70"/>
+    <w:lsdException w:name="Colorful Shading Accent 4" w:uiPriority="71"/>
+    <w:lsdException w:name="Colorful List Accent 4" w:uiPriority="72"/>
+    <w:lsdException w:name="Colorful Grid Accent 4" w:uiPriority="73"/>
+    <w:lsdException w:name="Light Shading Accent 5" w:uiPriority="60"/>
+    <w:lsdException w:name="Light List Accent 5" w:uiPriority="61"/>
+    <w:lsdException w:name="Light Grid Accent 5" w:uiPriority="62"/>
+    <w:lsdException w:name="Medium Shading 1 Accent 5" w:uiPriority="63"/>
+    <w:lsdException w:name="Medium Shading 2 Accent 5" w:uiPriority="64"/>
+    <w:lsdException w:name="Medium List 1 Accent 5" w:uiPriority="65"/>
+    <w:lsdException w:name="Medium List 2 Accent 5" w:uiPriority="66"/>
+    <w:lsdException w:name="Medium Grid 1 Accent 5" w:uiPriority="67"/>
+    <w:lsdException w:name="Medium Grid 2 Accent 5" w:uiPriority="68"/>
+    <w:lsdException w:name="Medium Grid 3 Accent 5" w:uiPriority="69"/>
+    <w:lsdException w:name="Dark List Accent 5" w:uiPriority="70"/>
+    <w:lsdException w:name="Colorful Shading Accent 5" w:uiPriority="71"/>
+    <w:lsdException w:name="Colorful List Accent 5" w:uiPriority="72"/>
+    <w:lsdException w:name="Colorful Grid Accent 5" w:uiPriority="73"/>
+    <w:lsdException w:name="Light Shading Accent 6" w:uiPriority="60"/>
+    <w:lsdException w:name="Light List Accent 6" w:uiPriority="61"/>
+    <w:lsdException w:name="Light Grid Accent 6" w:uiPriority="62"/>
+    <w:lsdException w:name="Medium Shading 1 Accent 6" w:uiPriority="63"/>
+    <w:lsdException w:name="Medium Shading 2 Accent 6" w:uiPriority="64"/>
+    <w:lsdException w:name="Medium List 1 Accent 6" w:uiPriority="65"/>
+    <w:lsdException w:name="Medium List 2 Accent 6" w:uiPriority="66"/>
+    <w:lsdException w:name="Medium Grid 1 Accent 6" w:uiPriority="67"/>
+    <w:lsdException w:name="Medium Grid 2 Accent 6" w:uiPriority="68"/>
+    <w:lsdException w:name="Medium Grid 3 Accent 6" w:uiPriority="69"/>
+    <w:lsdException w:name="Dark List Accent 6" w:uiPriority="70"/>
+    <w:lsdException w:name="Colorful Shading Accent 6" w:uiPriority="71"/>
+    <w:lsdException w:name="Colorful List Accent 6" w:uiPriority="72"/>
+    <w:lsdException w:name="Colorful Grid Accent 6" w:uiPriority="73"/>
+    <w:lsdException w:name="Subtle Emphasis" w:uiPriority="19" w:qFormat="1"/>
+    <w:lsdException w:name="Intense Emphasis" w:uiPriority="21" w:qFormat="1"/>
+    <w:lsdException w:name="Subtle Reference" w:uiPriority="31" w:qFormat="1"/>
+    <w:lsdException w:name="Intense Reference" w:uiPriority="32" w:qFormat="1"/>
+    <w:lsdException w:name="Book Title" w:uiPriority="33" w:qFormat="1"/>
+    <w:lsdException w:name="Bibliography" w:semiHidden="1" w:uiPriority="37" w:unhideWhenUsed="1"/>
+    <w:lsdException w:name="TOC Heading" w:semiHidden="1" w:uiPriority="39" w:unhideWhenUsed="1" w:qFormat="1"/>
+    <w:lsdException w:name="Plain Table 1" w:uiPriority="41"/>
+    <w:lsdException w:name="Plain Table 2" w:uiPriority="42"/>
+    <w:lsdException w:name="Plain Table 3" w:uiPriority="43"/>
+    <w:lsdException w:name="Plain Table 4" w:uiPriority="44"/>
+    <w:lsdException w:name="Plain Table 5" w:uiPriority="45"/>
+    <w:lsdException w:name="Grid Table Light" w:uiPriority="40"/>
+    <w:lsdException w:name="Grid Table 1 Light" w:uiPriority="46"/>
+    <w:lsdException w:name="Grid Table 2" w:uiPriority="47"/>
+    <w:lsdException w:name="Grid Table 3" w:uiPriority="48"/>
+    <w:lsdException w:name="Grid Table 4" w:uiPriority="49"/>
+    <w:lsdException w:name="Grid Table 5 Dark" w:uiPriority="50"/>
+    <w:lsdException w:name="Grid Table 6 Colorful" w:uiPriority="51"/>
+    <w:lsdException w:name="Grid Table 7 Colorful" w:uiPriority="52"/>
+    <w:lsdException w:name="Grid Table 1 Light Accent 1" w:uiPriority="46"/>
+    <w:lsdException w:name="Grid Table 2 Accent 1" w:uiPriority="47"/>
+    <w:lsdException w:name="Grid Table 3 Accent 1" w:uiPriority="48"/>
+    <w:lsdException w:name="Grid Table 4 Accent 1" w:uiPriority="49"/>
+    <w:lsdException w:name="Grid Table 5 Dark Accent 1" w:uiPriority="50"/>
+    <w:lsdException w:name="Grid Table 6 Colorful Accent 1" w:uiPriority="51"/>
+    <w:lsdException w:name="Grid Table 7 Colorful Accent 1" w:uiPriority="52"/>
+    <w:lsdException w:name="Grid Table 1 Light Accent 2" w:uiPriority="46"/>
+    <w:lsdException w:name="Grid Table 2 Accent 2" w:uiPriority="47"/>
+    <w:lsdException w:name="Grid Table 3 Accent 2" w:uiPriority="48"/>
+    <w:lsdException w:name="Grid Table 4 Accent 2" w:uiPriority="49"/>
+    <w:lsdException w:name="Grid Table 5 Dark Accent 2" w:uiPriority="50"/>
+    <w:lsdException w:name="Grid Table 6 Colorful Accent 2" w:uiPriority="51"/>
+    <w:lsdException w:name="Grid Table 7 Colorful Accent 2" w:uiPriority="52"/>
+    <w:lsdException w:name="Grid Table 1 Light Accent 3" w:uiPriority="46"/>
+    <w:lsdException w:name="Grid Table 2 Accent 3" w:uiPriority="47"/>
+    <w:lsdException w:name="Grid Table 3 Accent 3" w:uiPriority="48"/>
+    <w:lsdException w:name="Grid Table 4 Accent 3" w:uiPriority="49"/>
+    <w:lsdException w:name="Grid Table 5 Dark Accent 3" w:uiPriority="50"/>
+    <w:lsdException w:name="Grid Table 6 Colorful Accent 3" w:uiPriority="51"/>
+    <w:lsdException w:name="Grid Table 7 Colorful Accent 3" w:uiPriority="52"/>
+    <w:lsdException w:name="Grid Table 1 Light Accent 4" w:uiPriority="46"/>
+    <w:lsdException w:name="Grid Table 2 Accent 4" w:uiPriority="47"/>
+    <w:lsdException w:name="Grid Table 3 Accent 4" w:uiPriority="48"/>
+    <w:lsdException w:name="Grid Table 4 Accent 4" w:uiPriority="49"/>
+    <w:lsdException w:name="Grid Table 5 Dark Accent 4" w:uiPriority="50"/>
+    <w:lsdException w:name="Grid Table 6 Colorful Accent 4" w:uiPriority="51"/>
+    <w:lsdException w:name="Grid Table 7 Colorful Accent 4" w:uiPriority="52"/>
+    <w:lsdException w:name="Grid Table 1 Light Accent 5" w:uiPriority="46"/>
+    <w:lsdException w:name="Grid Table 2 Accent 5" w:uiPriority="47"/>
+    <w:lsdException w:name="Grid Table 3 Accent 5" w:uiPriority="48"/>
+    <w:lsdException w:name="Grid Table 4 Accent 5" w:uiPriority="49"/>
+    <w:lsdException w:name="Grid Table 5 Dark Accent 5" w:uiPriority="50"/>
+    <w:lsdException w:name="Grid Table 6 Colorful Accent 5" w:uiPriority="51"/>
+    <w:lsdException w:name="Grid Table 7 Colorful Accent 5" w:uiPriority="52"/>
+    <w:lsdException w:name="Grid Table 1 Light Accent 6" w:uiPriority="46"/>
+    <w:lsdException w:name="Grid Table 2 Accent 6" w:uiPriority="47"/>
+    <w:lsdException w:name="Grid Table 3 Accent 6" w:uiPriority="48"/>
+    <w:lsdException w:name="Grid Table 4 Accent 6" w:uiPriority="49"/>
+    <w:lsdException w:name="Grid Table 5 Dark Accent 6" w:uiPriority="50"/>
+    <w:lsdException w:name="Grid Table 6 Colorful Accent 6" w:uiPriority="51"/>
+    <w:lsdException w:name="Grid Table 7 Colorful Accent 6" w:uiPriority="52"/>
+    <w:lsdException w:name="List Table 1 Light" w:uiPriority="46"/>
+    <w:lsdException w:name="List Table 2" w:uiPriority="47"/>
+    <w:lsdException w:name="List Table 3" w:uiPriority="48"/>
+    <w:lsdException w:name="List Table 4" w:uiPriority="49"/>
+    <w:lsdException w:name="List Table 5 Dark" w:uiPriority="50"/>
+    <w:lsdException w:name="List Table 6 Colorful" w:uiPriority="51"/>
+    <w:lsdException w:name="List Table 7 Colorful" w:uiPriority="52"/>
+    <w:lsdException w:name="List Table 1 Light Accent 1" w:uiPriority="46"/>
+    <w:lsdException w:name="List Table 2 Accent 1" w:uiPriority="47"/>
+    <w:lsdException w:name="List Table 3 Accent 1" w:uiPriority="48"/>
+    <w:lsdException w:name="List Table 4 Accent 1" w:uiPriority="49"/>
+    <w:lsdException w:name="List Table 5 Dark Accent 1" w:uiPriority="50"/>
+    <w:lsdException w:name="List Table 6 Colorful Accent 1" w:uiPriority="51"/>
+    <w:lsdException w:name="List Table 7 Colorful Accent 1" w:uiPriority="52"/>
+    <w:lsdException w:name="List Table 1 Light Accent 2" w:uiPriority="46"/>
+    <w:lsdException w:name="List Table 2 Accent 2" w:uiPriority="47"/>
+    <w:lsdException w:name="List Table 3 Accent 2" w:uiPriority="48"/>
+    <w:lsdException w:name="List Table 4 Accent 2" w:uiPriority="49"/>
+    <w:lsdException w:name="List Table 5 Dark Accent 2" w:uiPriority="50"/>
+    <w:lsdException w:name="List Table 6 Colorful Accent 2" w:uiPriority="51"/>
+    <w:lsdException w:name="List Table 7 Colorful Accent 2" w:uiPriority="52"/>
+    <w:lsdException w:name="List Table 1 Light Accent 3" w:uiPriority="46"/>
+    <w:lsdException w:name="List Table 2 Accent 3" w:uiPriority="47"/>
+    <w:lsdException w:name="List Table 3 Accent 3" w:uiPriority="48"/>
+    <w:lsdException w:name="List Table 4 Accent 3" w:uiPriority="49"/>
+    <w:lsdException w:name="List Table 5 Dark Accent 3" w:uiPriority="50"/>
+    <w:lsdException w:name="List Table 6 Colorful Accent 3" w:uiPriority="51"/>
+    <w:lsdException w:name="List Table 7 Colorful Accent 3" w:uiPriority="52"/>
+    <w:lsdException w:name="List Table 1 Light Accent 4" w:uiPriority="46"/>
+    <w:lsdException w:name="List Table 2 Accent 4" w:uiPriority="47"/>
+    <w:lsdException w:name="List Table 3 Accent 4" w:uiPriority="48"/>
+    <w:lsdException w:name="List Table 4 Accent 4" w:uiPriority="49"/>
+    <w:lsdException w:name="List Table 5 Dark Accent 4" w:uiPriority="50"/>
+    <w:lsdException w:name="List Table 6 Colorful Accent 4" w:uiPriority="51"/>
+    <w:lsdException w:name="List Table 7 Colorful Accent 4" w:uiPriority="52"/>
+    <w:lsdException w:name="List Table 1 Light Accent 5" w:uiPriority="46"/>
+    <w:lsdException w:name="List Table 2 Accent 5" w:uiPriority="47"/>
+    <w:lsdException w:name="List Table 3 Accent 5" w:uiPriority="48"/>
+    <w:lsdException w:name="List Table 4 Accent 5" w:uiPriority="49"/>
+    <w:lsdException w:name="List Table 5 Dark Accent 5" w:uiPriority="50"/>
+    <w:lsdException w:name="List Table 6 Colorful Accent 5" w:uiPriority="51"/>
+    <w:lsdException w:name="List Table 7 Colorful Accent 5" w:uiPriority="52"/>
+    <w:lsdException w:name="List Table 1 Light Accent 6" w:uiPriority="46"/>
+    <w:lsdException w:name="List Table 2 Accent 6" w:uiPriority="47"/>
+    <w:lsdException w:name="List Table 3 Accent 6" w:uiPriority="48"/>
+    <w:lsdException w:name="List Table 4 Accent 6" w:uiPriority="49"/>
+    <w:lsdException w:name="List Table 5 Dark Accent 6" w:uiPriority="50"/>
+    <w:lsdException w:name="List Table 6 Colorful Accent 6" w:uiPriority="51"/>
+    <w:lsdException w:name="List Table 7 Colorful Accent 6" w:uiPriority="52"/>
+    <w:lsdException w:name="Mention" w:semiHidden="1" w:unhideWhenUsed="1"/>
+    <w:lsdException w:name="Smart Hyperlink" w:semiHidden="1" w:unhideWhenUsed="1"/>
+    <w:lsdException w:name="Hashtag" w:semiHidden="1" w:unhideWhenUsed="1"/>
+    <w:lsdException w:name="Unresolved Mention" w:semiHidden="1" w:unhideWhenUsed="1"/>
+    <w:lsdException w:name="Smart Link" w:semiHidden="1" w:unhideWhenUsed="1"/>
+    <w:lsdException w:name="Smart Link Error" w:semiHidden="1" w:unhideWhenUsed="1"/>
   </w:latentStyles>
   <w:style w:type="paragraph" w:default="1" w:styleId="Normal">
     <w:name w:val="Normal"/>
@@ -7118,7 +6888,6 @@
       <w:spacing w:line="240" w:lineRule="auto"/>
     </w:pPr>
     <w:tblPr>
-      <w:tblInd w:w="0" w:type="dxa"/>
       <w:tblBorders>
         <w:top w:val="single" w:sz="4" w:space="0" w:color="auto"/>
         <w:left w:val="single" w:sz="4" w:space="0" w:color="auto"/>
@@ -7127,15 +6896,9 @@
         <w:insideH w:val="single" w:sz="4" w:space="0" w:color="auto"/>
         <w:insideV w:val="single" w:sz="4" w:space="0" w:color="auto"/>
       </w:tblBorders>
-      <w:tblCellMar>
-        <w:top w:w="0" w:type="dxa"/>
-        <w:left w:w="108" w:type="dxa"/>
-        <w:bottom w:w="0" w:type="dxa"/>
-        <w:right w:w="108" w:type="dxa"/>
-      </w:tblCellMar>
     </w:tblPr>
   </w:style>
-  <w:style w:type="table" w:customStyle="1" w:styleId="GridTable5DarkAccent1">
+  <w:style w:type="table" w:styleId="GridTable5Dark-Accent1">
     <w:name w:val="Grid Table 5 Dark Accent 1"/>
     <w:basedOn w:val="TableNormal"/>
     <w:uiPriority w:val="50"/>
@@ -7146,7 +6909,6 @@
     <w:tblPr>
       <w:tblStyleRowBandSize w:val="1"/>
       <w:tblStyleColBandSize w:val="1"/>
-      <w:tblInd w:w="0" w:type="dxa"/>
       <w:tblBorders>
         <w:top w:val="single" w:sz="4" w:space="0" w:color="FFFFFF" w:themeColor="background1"/>
         <w:left w:val="single" w:sz="4" w:space="0" w:color="FFFFFF" w:themeColor="background1"/>
@@ -7155,12 +6917,6 @@
         <w:insideH w:val="single" w:sz="4" w:space="0" w:color="FFFFFF" w:themeColor="background1"/>
         <w:insideV w:val="single" w:sz="4" w:space="0" w:color="FFFFFF" w:themeColor="background1"/>
       </w:tblBorders>
-      <w:tblCellMar>
-        <w:top w:w="0" w:type="dxa"/>
-        <w:left w:w="108" w:type="dxa"/>
-        <w:bottom w:w="0" w:type="dxa"/>
-        <w:right w:w="108" w:type="dxa"/>
-      </w:tblCellMar>
     </w:tblPr>
     <w:tcPr>
       <w:shd w:val="clear" w:color="auto" w:fill="DBE5F1" w:themeFill="accent1" w:themeFillTint="33"/>
@@ -7270,7 +7026,7 @@
       <w:u w:val="single"/>
     </w:rPr>
   </w:style>
-  <w:style w:type="character" w:customStyle="1" w:styleId="UnresolvedMention">
+  <w:style w:type="character" w:styleId="UnresolvedMention">
     <w:name w:val="Unresolved Mention"/>
     <w:basedOn w:val="DefaultParagraphFont"/>
     <w:uiPriority w:val="99"/>
@@ -7280,586 +7036,6 @@
     <w:rPr>
       <w:color w:val="605E5C"/>
       <w:shd w:val="clear" w:color="auto" w:fill="E1DFDD"/>
-    </w:rPr>
-  </w:style>
-  <w:style w:type="paragraph" w:styleId="BalloonText">
-    <w:name w:val="Balloon Text"/>
-    <w:basedOn w:val="Normal"/>
-    <w:link w:val="BalloonTextChar"/>
-    <w:uiPriority w:val="99"/>
-    <w:semiHidden/>
-    <w:unhideWhenUsed/>
-    <w:rsid w:val="002652B9"/>
-    <w:pPr>
-      <w:spacing w:line="240" w:lineRule="auto"/>
-    </w:pPr>
-    <w:rPr>
-      <w:rFonts w:ascii="Tahoma" w:hAnsi="Tahoma" w:cs="Tahoma"/>
-      <w:sz w:val="16"/>
-      <w:szCs w:val="16"/>
-    </w:rPr>
-  </w:style>
-  <w:style w:type="character" w:customStyle="1" w:styleId="BalloonTextChar">
-    <w:name w:val="Balloon Text Char"/>
-    <w:basedOn w:val="DefaultParagraphFont"/>
-    <w:link w:val="BalloonText"/>
-    <w:uiPriority w:val="99"/>
-    <w:semiHidden/>
-    <w:rsid w:val="002652B9"/>
-    <w:rPr>
-      <w:rFonts w:ascii="Tahoma" w:hAnsi="Tahoma" w:cs="Tahoma"/>
-      <w:sz w:val="16"/>
-      <w:szCs w:val="16"/>
-    </w:rPr>
-  </w:style>
-</w:styles>
-</file>
-
-<file path=word/stylesWithEffects.xml><?xml version="1.0" encoding="utf-8"?>
-<w:styles xmlns:wpc="http://schemas.microsoft.com/office/word/2010/wordprocessingCanvas" xmlns:mc="http://schemas.openxmlformats.org/markup-compatibility/2006" xmlns:o="urn:schemas-microsoft-com:office:office" xmlns:r="http://schemas.openxmlformats.org/officeDocument/2006/relationships" xmlns:m="http://schemas.openxmlformats.org/officeDocument/2006/math" xmlns:v="urn:schemas-microsoft-com:vml" xmlns:wp14="http://schemas.microsoft.com/office/word/2010/wordprocessingDrawing" xmlns:wp="http://schemas.openxmlformats.org/drawingml/2006/wordprocessingDrawing" xmlns:w10="urn:schemas-microsoft-com:office:word" xmlns:w="http://schemas.openxmlformats.org/wordprocessingml/2006/main" xmlns:w14="http://schemas.microsoft.com/office/word/2010/wordml" xmlns:wpg="http://schemas.microsoft.com/office/word/2010/wordprocessingGroup" xmlns:wpi="http://schemas.microsoft.com/office/word/2010/wordprocessingInk" xmlns:wne="http://schemas.microsoft.com/office/word/2006/wordml" xmlns:wps="http://schemas.microsoft.com/office/word/2010/wordprocessingShape" mc:Ignorable="w14 wp14">
-  <w:docDefaults>
-    <w:rPrDefault>
-      <w:rPr>
-        <w:rFonts w:ascii="Arial" w:eastAsia="Arial" w:hAnsi="Arial" w:cs="Arial"/>
-        <w:sz w:val="22"/>
-        <w:szCs w:val="22"/>
-        <w:lang w:eastAsia="en-CA" w:bidi="ar-SA"/>
-      </w:rPr>
-    </w:rPrDefault>
-    <w:pPrDefault>
-      <w:pPr>
-        <w:spacing w:line="276" w:lineRule="auto"/>
-      </w:pPr>
-    </w:pPrDefault>
-  </w:docDefaults>
-  <w:latentStyles w:defLockedState="0" w:defUIPriority="99" w:defSemiHidden="1" w:defUnhideWhenUsed="1" w:defQFormat="0" w:count="267">
-    <w:lsdException w:name="Normal" w:semiHidden="0" w:uiPriority="0" w:unhideWhenUsed="0" w:qFormat="1"/>
-    <w:lsdException w:name="heading 1" w:semiHidden="0" w:uiPriority="9" w:unhideWhenUsed="0" w:qFormat="1"/>
-    <w:lsdException w:name="heading 2" w:uiPriority="9" w:qFormat="1"/>
-    <w:lsdException w:name="heading 3" w:uiPriority="9" w:qFormat="1"/>
-    <w:lsdException w:name="heading 4" w:uiPriority="9" w:qFormat="1"/>
-    <w:lsdException w:name="heading 5" w:uiPriority="9" w:qFormat="1"/>
-    <w:lsdException w:name="heading 6" w:uiPriority="9" w:qFormat="1"/>
-    <w:lsdException w:name="heading 7" w:uiPriority="9" w:qFormat="1"/>
-    <w:lsdException w:name="heading 8" w:uiPriority="9" w:qFormat="1"/>
-    <w:lsdException w:name="heading 9" w:uiPriority="9" w:qFormat="1"/>
-    <w:lsdException w:name="toc 1" w:uiPriority="39"/>
-    <w:lsdException w:name="toc 2" w:uiPriority="39"/>
-    <w:lsdException w:name="toc 3" w:uiPriority="39"/>
-    <w:lsdException w:name="toc 4" w:uiPriority="39"/>
-    <w:lsdException w:name="toc 5" w:uiPriority="39"/>
-    <w:lsdException w:name="toc 6" w:uiPriority="39"/>
-    <w:lsdException w:name="toc 7" w:uiPriority="39"/>
-    <w:lsdException w:name="toc 8" w:uiPriority="39"/>
-    <w:lsdException w:name="toc 9" w:uiPriority="39"/>
-    <w:lsdException w:name="caption" w:uiPriority="35" w:qFormat="1"/>
-    <w:lsdException w:name="Title" w:semiHidden="0" w:uiPriority="10" w:unhideWhenUsed="0" w:qFormat="1"/>
-    <w:lsdException w:name="Default Paragraph Font" w:uiPriority="1"/>
-    <w:lsdException w:name="Subtitle" w:semiHidden="0" w:uiPriority="11" w:unhideWhenUsed="0" w:qFormat="1"/>
-    <w:lsdException w:name="Strong" w:semiHidden="0" w:uiPriority="22" w:unhideWhenUsed="0" w:qFormat="1"/>
-    <w:lsdException w:name="Emphasis" w:semiHidden="0" w:uiPriority="20" w:unhideWhenUsed="0" w:qFormat="1"/>
-    <w:lsdException w:name="Table Grid" w:semiHidden="0" w:uiPriority="39" w:unhideWhenUsed="0"/>
-    <w:lsdException w:name="Placeholder Text" w:unhideWhenUsed="0"/>
-    <w:lsdException w:name="No Spacing" w:semiHidden="0" w:uiPriority="1" w:unhideWhenUsed="0" w:qFormat="1"/>
-    <w:lsdException w:name="Light Shading" w:semiHidden="0" w:uiPriority="60" w:unhideWhenUsed="0"/>
-    <w:lsdException w:name="Light List" w:semiHidden="0" w:uiPriority="61" w:unhideWhenUsed="0"/>
-    <w:lsdException w:name="Light Grid" w:semiHidden="0" w:uiPriority="62" w:unhideWhenUsed="0"/>
-    <w:lsdException w:name="Medium Shading 1" w:semiHidden="0" w:uiPriority="63" w:unhideWhenUsed="0"/>
-    <w:lsdException w:name="Medium Shading 2" w:semiHidden="0" w:uiPriority="64" w:unhideWhenUsed="0"/>
-    <w:lsdException w:name="Medium List 1" w:semiHidden="0" w:uiPriority="65" w:unhideWhenUsed="0"/>
-    <w:lsdException w:name="Medium List 2" w:semiHidden="0" w:uiPriority="66" w:unhideWhenUsed="0"/>
-    <w:lsdException w:name="Medium Grid 1" w:semiHidden="0" w:uiPriority="67" w:unhideWhenUsed="0"/>
-    <w:lsdException w:name="Medium Grid 2" w:semiHidden="0" w:uiPriority="68" w:unhideWhenUsed="0"/>
-    <w:lsdException w:name="Medium Grid 3" w:semiHidden="0" w:uiPriority="69" w:unhideWhenUsed="0"/>
-    <w:lsdException w:name="Dark List" w:semiHidden="0" w:uiPriority="70" w:unhideWhenUsed="0"/>
-    <w:lsdException w:name="Colorful Shading" w:semiHidden="0" w:uiPriority="71" w:unhideWhenUsed="0"/>
-    <w:lsdException w:name="Colorful List" w:semiHidden="0" w:uiPriority="72" w:unhideWhenUsed="0"/>
-    <w:lsdException w:name="Colorful Grid" w:semiHidden="0" w:uiPriority="73" w:unhideWhenUsed="0"/>
-    <w:lsdException w:name="Light Shading Accent 1" w:semiHidden="0" w:uiPriority="60" w:unhideWhenUsed="0"/>
-    <w:lsdException w:name="Light List Accent 1" w:semiHidden="0" w:uiPriority="61" w:unhideWhenUsed="0"/>
-    <w:lsdException w:name="Light Grid Accent 1" w:semiHidden="0" w:uiPriority="62" w:unhideWhenUsed="0"/>
-    <w:lsdException w:name="Medium Shading 1 Accent 1" w:semiHidden="0" w:uiPriority="63" w:unhideWhenUsed="0"/>
-    <w:lsdException w:name="Medium Shading 2 Accent 1" w:semiHidden="0" w:uiPriority="64" w:unhideWhenUsed="0"/>
-    <w:lsdException w:name="Medium List 1 Accent 1" w:semiHidden="0" w:uiPriority="65" w:unhideWhenUsed="0"/>
-    <w:lsdException w:name="Revision" w:unhideWhenUsed="0"/>
-    <w:lsdException w:name="List Paragraph" w:semiHidden="0" w:uiPriority="34" w:unhideWhenUsed="0" w:qFormat="1"/>
-    <w:lsdException w:name="Quote" w:semiHidden="0" w:uiPriority="29" w:unhideWhenUsed="0" w:qFormat="1"/>
-    <w:lsdException w:name="Intense Quote" w:semiHidden="0" w:uiPriority="30" w:unhideWhenUsed="0" w:qFormat="1"/>
-    <w:lsdException w:name="Medium List 2 Accent 1" w:semiHidden="0" w:uiPriority="66" w:unhideWhenUsed="0"/>
-    <w:lsdException w:name="Medium Grid 1 Accent 1" w:semiHidden="0" w:uiPriority="67" w:unhideWhenUsed="0"/>
-    <w:lsdException w:name="Medium Grid 2 Accent 1" w:semiHidden="0" w:uiPriority="68" w:unhideWhenUsed="0"/>
-    <w:lsdException w:name="Medium Grid 3 Accent 1" w:semiHidden="0" w:uiPriority="69" w:unhideWhenUsed="0"/>
-    <w:lsdException w:name="Dark List Accent 1" w:semiHidden="0" w:uiPriority="70" w:unhideWhenUsed="0"/>
-    <w:lsdException w:name="Colorful Shading Accent 1" w:semiHidden="0" w:uiPriority="71" w:unhideWhenUsed="0"/>
-    <w:lsdException w:name="Colorful List Accent 1" w:semiHidden="0" w:uiPriority="72" w:unhideWhenUsed="0"/>
-    <w:lsdException w:name="Colorful Grid Accent 1" w:semiHidden="0" w:uiPriority="73" w:unhideWhenUsed="0"/>
-    <w:lsdException w:name="Light Shading Accent 2" w:semiHidden="0" w:uiPriority="60" w:unhideWhenUsed="0"/>
-    <w:lsdException w:name="Light List Accent 2" w:semiHidden="0" w:uiPriority="61" w:unhideWhenUsed="0"/>
-    <w:lsdException w:name="Light Grid Accent 2" w:semiHidden="0" w:uiPriority="62" w:unhideWhenUsed="0"/>
-    <w:lsdException w:name="Medium Shading 1 Accent 2" w:semiHidden="0" w:uiPriority="63" w:unhideWhenUsed="0"/>
-    <w:lsdException w:name="Medium Shading 2 Accent 2" w:semiHidden="0" w:uiPriority="64" w:unhideWhenUsed="0"/>
-    <w:lsdException w:name="Medium List 1 Accent 2" w:semiHidden="0" w:uiPriority="65" w:unhideWhenUsed="0"/>
-    <w:lsdException w:name="Medium List 2 Accent 2" w:semiHidden="0" w:uiPriority="66" w:unhideWhenUsed="0"/>
-    <w:lsdException w:name="Medium Grid 1 Accent 2" w:semiHidden="0" w:uiPriority="67" w:unhideWhenUsed="0"/>
-    <w:lsdException w:name="Medium Grid 2 Accent 2" w:semiHidden="0" w:uiPriority="68" w:unhideWhenUsed="0"/>
-    <w:lsdException w:name="Medium Grid 3 Accent 2" w:semiHidden="0" w:uiPriority="69" w:unhideWhenUsed="0"/>
-    <w:lsdException w:name="Dark List Accent 2" w:semiHidden="0" w:uiPriority="70" w:unhideWhenUsed="0"/>
-    <w:lsdException w:name="Colorful Shading Accent 2" w:semiHidden="0" w:uiPriority="71" w:unhideWhenUsed="0"/>
-    <w:lsdException w:name="Colorful List Accent 2" w:semiHidden="0" w:uiPriority="72" w:unhideWhenUsed="0"/>
-    <w:lsdException w:name="Colorful Grid Accent 2" w:semiHidden="0" w:uiPriority="73" w:unhideWhenUsed="0"/>
-    <w:lsdException w:name="Light Shading Accent 3" w:semiHidden="0" w:uiPriority="60" w:unhideWhenUsed="0"/>
-    <w:lsdException w:name="Light List Accent 3" w:semiHidden="0" w:uiPriority="61" w:unhideWhenUsed="0"/>
-    <w:lsdException w:name="Light Grid Accent 3" w:semiHidden="0" w:uiPriority="62" w:unhideWhenUsed="0"/>
-    <w:lsdException w:name="Medium Shading 1 Accent 3" w:semiHidden="0" w:uiPriority="63" w:unhideWhenUsed="0"/>
-    <w:lsdException w:name="Medium Shading 2 Accent 3" w:semiHidden="0" w:uiPriority="64" w:unhideWhenUsed="0"/>
-    <w:lsdException w:name="Medium List 1 Accent 3" w:semiHidden="0" w:uiPriority="65" w:unhideWhenUsed="0"/>
-    <w:lsdException w:name="Medium List 2 Accent 3" w:semiHidden="0" w:uiPriority="66" w:unhideWhenUsed="0"/>
-    <w:lsdException w:name="Medium Grid 1 Accent 3" w:semiHidden="0" w:uiPriority="67" w:unhideWhenUsed="0"/>
-    <w:lsdException w:name="Medium Grid 2 Accent 3" w:semiHidden="0" w:uiPriority="68" w:unhideWhenUsed="0"/>
-    <w:lsdException w:name="Medium Grid 3 Accent 3" w:semiHidden="0" w:uiPriority="69" w:unhideWhenUsed="0"/>
-    <w:lsdException w:name="Dark List Accent 3" w:semiHidden="0" w:uiPriority="70" w:unhideWhenUsed="0"/>
-    <w:lsdException w:name="Colorful Shading Accent 3" w:semiHidden="0" w:uiPriority="71" w:unhideWhenUsed="0"/>
-    <w:lsdException w:name="Colorful List Accent 3" w:semiHidden="0" w:uiPriority="72" w:unhideWhenUsed="0"/>
-    <w:lsdException w:name="Colorful Grid Accent 3" w:semiHidden="0" w:uiPriority="73" w:unhideWhenUsed="0"/>
-    <w:lsdException w:name="Light Shading Accent 4" w:semiHidden="0" w:uiPriority="60" w:unhideWhenUsed="0"/>
-    <w:lsdException w:name="Light List Accent 4" w:semiHidden="0" w:uiPriority="61" w:unhideWhenUsed="0"/>
-    <w:lsdException w:name="Light Grid Accent 4" w:semiHidden="0" w:uiPriority="62" w:unhideWhenUsed="0"/>
-    <w:lsdException w:name="Medium Shading 1 Accent 4" w:semiHidden="0" w:uiPriority="63" w:unhideWhenUsed="0"/>
-    <w:lsdException w:name="Medium Shading 2 Accent 4" w:semiHidden="0" w:uiPriority="64" w:unhideWhenUsed="0"/>
-    <w:lsdException w:name="Medium List 1 Accent 4" w:semiHidden="0" w:uiPriority="65" w:unhideWhenUsed="0"/>
-    <w:lsdException w:name="Medium List 2 Accent 4" w:semiHidden="0" w:uiPriority="66" w:unhideWhenUsed="0"/>
-    <w:lsdException w:name="Medium Grid 1 Accent 4" w:semiHidden="0" w:uiPriority="67" w:unhideWhenUsed="0"/>
-    <w:lsdException w:name="Medium Grid 2 Accent 4" w:semiHidden="0" w:uiPriority="68" w:unhideWhenUsed="0"/>
-    <w:lsdException w:name="Medium Grid 3 Accent 4" w:semiHidden="0" w:uiPriority="69" w:unhideWhenUsed="0"/>
-    <w:lsdException w:name="Dark List Accent 4" w:semiHidden="0" w:uiPriority="70" w:unhideWhenUsed="0"/>
-    <w:lsdException w:name="Colorful Shading Accent 4" w:semiHidden="0" w:uiPriority="71" w:unhideWhenUsed="0"/>
-    <w:lsdException w:name="Colorful List Accent 4" w:semiHidden="0" w:uiPriority="72" w:unhideWhenUsed="0"/>
-    <w:lsdException w:name="Colorful Grid Accent 4" w:semiHidden="0" w:uiPriority="73" w:unhideWhenUsed="0"/>
-    <w:lsdException w:name="Light Shading Accent 5" w:semiHidden="0" w:uiPriority="60" w:unhideWhenUsed="0"/>
-    <w:lsdException w:name="Light List Accent 5" w:semiHidden="0" w:uiPriority="61" w:unhideWhenUsed="0"/>
-    <w:lsdException w:name="Light Grid Accent 5" w:semiHidden="0" w:uiPriority="62" w:unhideWhenUsed="0"/>
-    <w:lsdException w:name="Medium Shading 1 Accent 5" w:semiHidden="0" w:uiPriority="63" w:unhideWhenUsed="0"/>
-    <w:lsdException w:name="Medium Shading 2 Accent 5" w:semiHidden="0" w:uiPriority="64" w:unhideWhenUsed="0"/>
-    <w:lsdException w:name="Medium List 1 Accent 5" w:semiHidden="0" w:uiPriority="65" w:unhideWhenUsed="0"/>
-    <w:lsdException w:name="Medium List 2 Accent 5" w:semiHidden="0" w:uiPriority="66" w:unhideWhenUsed="0"/>
-    <w:lsdException w:name="Medium Grid 1 Accent 5" w:semiHidden="0" w:uiPriority="67" w:unhideWhenUsed="0"/>
-    <w:lsdException w:name="Medium Grid 2 Accent 5" w:semiHidden="0" w:uiPriority="68" w:unhideWhenUsed="0"/>
-    <w:lsdException w:name="Medium Grid 3 Accent 5" w:semiHidden="0" w:uiPriority="69" w:unhideWhenUsed="0"/>
-    <w:lsdException w:name="Dark List Accent 5" w:semiHidden="0" w:uiPriority="70" w:unhideWhenUsed="0"/>
-    <w:lsdException w:name="Colorful Shading Accent 5" w:semiHidden="0" w:uiPriority="71" w:unhideWhenUsed="0"/>
-    <w:lsdException w:name="Colorful List Accent 5" w:semiHidden="0" w:uiPriority="72" w:unhideWhenUsed="0"/>
-    <w:lsdException w:name="Colorful Grid Accent 5" w:semiHidden="0" w:uiPriority="73" w:unhideWhenUsed="0"/>
-    <w:lsdException w:name="Light Shading Accent 6" w:semiHidden="0" w:uiPriority="60" w:unhideWhenUsed="0"/>
-    <w:lsdException w:name="Light List Accent 6" w:semiHidden="0" w:uiPriority="61" w:unhideWhenUsed="0"/>
-    <w:lsdException w:name="Light Grid Accent 6" w:semiHidden="0" w:uiPriority="62" w:unhideWhenUsed="0"/>
-    <w:lsdException w:name="Medium Shading 1 Accent 6" w:semiHidden="0" w:uiPriority="63" w:unhideWhenUsed="0"/>
-    <w:lsdException w:name="Medium Shading 2 Accent 6" w:semiHidden="0" w:uiPriority="64" w:unhideWhenUsed="0"/>
-    <w:lsdException w:name="Medium List 1 Accent 6" w:semiHidden="0" w:uiPriority="65" w:unhideWhenUsed="0"/>
-    <w:lsdException w:name="Medium List 2 Accent 6" w:semiHidden="0" w:uiPriority="66" w:unhideWhenUsed="0"/>
-    <w:lsdException w:name="Medium Grid 1 Accent 6" w:semiHidden="0" w:uiPriority="67" w:unhideWhenUsed="0"/>
-    <w:lsdException w:name="Medium Grid 2 Accent 6" w:semiHidden="0" w:uiPriority="68" w:unhideWhenUsed="0"/>
-    <w:lsdException w:name="Medium Grid 3 Accent 6" w:semiHidden="0" w:uiPriority="69" w:unhideWhenUsed="0"/>
-    <w:lsdException w:name="Dark List Accent 6" w:semiHidden="0" w:uiPriority="70" w:unhideWhenUsed="0"/>
-    <w:lsdException w:name="Colorful Shading Accent 6" w:semiHidden="0" w:uiPriority="71" w:unhideWhenUsed="0"/>
-    <w:lsdException w:name="Colorful List Accent 6" w:semiHidden="0" w:uiPriority="72" w:unhideWhenUsed="0"/>
-    <w:lsdException w:name="Colorful Grid Accent 6" w:semiHidden="0" w:uiPriority="73" w:unhideWhenUsed="0"/>
-    <w:lsdException w:name="Subtle Emphasis" w:semiHidden="0" w:uiPriority="19" w:unhideWhenUsed="0" w:qFormat="1"/>
-    <w:lsdException w:name="Intense Emphasis" w:semiHidden="0" w:uiPriority="21" w:unhideWhenUsed="0" w:qFormat="1"/>
-    <w:lsdException w:name="Subtle Reference" w:semiHidden="0" w:uiPriority="31" w:unhideWhenUsed="0" w:qFormat="1"/>
-    <w:lsdException w:name="Intense Reference" w:semiHidden="0" w:uiPriority="32" w:unhideWhenUsed="0" w:qFormat="1"/>
-    <w:lsdException w:name="Book Title" w:semiHidden="0" w:uiPriority="33" w:unhideWhenUsed="0" w:qFormat="1"/>
-    <w:lsdException w:name="Bibliography" w:uiPriority="37"/>
-    <w:lsdException w:name="TOC Heading" w:uiPriority="39" w:qFormat="1"/>
-  </w:latentStyles>
-  <w:style w:type="paragraph" w:default="1" w:styleId="Normal">
-    <w:name w:val="Normal"/>
-    <w:qFormat/>
-  </w:style>
-  <w:style w:type="paragraph" w:styleId="Heading1">
-    <w:name w:val="heading 1"/>
-    <w:basedOn w:val="Normal"/>
-    <w:next w:val="Normal"/>
-    <w:link w:val="Heading1Char"/>
-    <w:uiPriority w:val="9"/>
-    <w:qFormat/>
-    <w:pPr>
-      <w:keepNext/>
-      <w:keepLines/>
-      <w:spacing w:before="400" w:after="120"/>
-      <w:outlineLvl w:val="0"/>
-    </w:pPr>
-    <w:rPr>
-      <w:sz w:val="40"/>
-      <w:szCs w:val="40"/>
-    </w:rPr>
-  </w:style>
-  <w:style w:type="paragraph" w:styleId="Heading2">
-    <w:name w:val="heading 2"/>
-    <w:basedOn w:val="Normal"/>
-    <w:next w:val="Normal"/>
-    <w:uiPriority w:val="9"/>
-    <w:unhideWhenUsed/>
-    <w:qFormat/>
-    <w:pPr>
-      <w:keepNext/>
-      <w:keepLines/>
-      <w:spacing w:before="360" w:after="120"/>
-      <w:outlineLvl w:val="1"/>
-    </w:pPr>
-    <w:rPr>
-      <w:sz w:val="32"/>
-      <w:szCs w:val="32"/>
-    </w:rPr>
-  </w:style>
-  <w:style w:type="paragraph" w:styleId="Heading3">
-    <w:name w:val="heading 3"/>
-    <w:basedOn w:val="Normal"/>
-    <w:next w:val="Normal"/>
-    <w:uiPriority w:val="9"/>
-    <w:semiHidden/>
-    <w:unhideWhenUsed/>
-    <w:qFormat/>
-    <w:pPr>
-      <w:keepNext/>
-      <w:keepLines/>
-      <w:spacing w:before="320" w:after="80"/>
-      <w:outlineLvl w:val="2"/>
-    </w:pPr>
-    <w:rPr>
-      <w:color w:val="434343"/>
-      <w:sz w:val="28"/>
-      <w:szCs w:val="28"/>
-    </w:rPr>
-  </w:style>
-  <w:style w:type="paragraph" w:styleId="Heading4">
-    <w:name w:val="heading 4"/>
-    <w:basedOn w:val="Normal"/>
-    <w:next w:val="Normal"/>
-    <w:uiPriority w:val="9"/>
-    <w:semiHidden/>
-    <w:unhideWhenUsed/>
-    <w:qFormat/>
-    <w:pPr>
-      <w:keepNext/>
-      <w:keepLines/>
-      <w:spacing w:before="280" w:after="80"/>
-      <w:outlineLvl w:val="3"/>
-    </w:pPr>
-    <w:rPr>
-      <w:color w:val="666666"/>
-      <w:sz w:val="24"/>
-      <w:szCs w:val="24"/>
-    </w:rPr>
-  </w:style>
-  <w:style w:type="paragraph" w:styleId="Heading5">
-    <w:name w:val="heading 5"/>
-    <w:basedOn w:val="Normal"/>
-    <w:next w:val="Normal"/>
-    <w:uiPriority w:val="9"/>
-    <w:semiHidden/>
-    <w:unhideWhenUsed/>
-    <w:qFormat/>
-    <w:pPr>
-      <w:keepNext/>
-      <w:keepLines/>
-      <w:spacing w:before="240" w:after="80"/>
-      <w:outlineLvl w:val="4"/>
-    </w:pPr>
-    <w:rPr>
-      <w:color w:val="666666"/>
-    </w:rPr>
-  </w:style>
-  <w:style w:type="paragraph" w:styleId="Heading6">
-    <w:name w:val="heading 6"/>
-    <w:basedOn w:val="Normal"/>
-    <w:next w:val="Normal"/>
-    <w:uiPriority w:val="9"/>
-    <w:semiHidden/>
-    <w:unhideWhenUsed/>
-    <w:qFormat/>
-    <w:pPr>
-      <w:keepNext/>
-      <w:keepLines/>
-      <w:spacing w:before="240" w:after="80"/>
-      <w:outlineLvl w:val="5"/>
-    </w:pPr>
-    <w:rPr>
-      <w:i/>
-      <w:color w:val="666666"/>
-    </w:rPr>
-  </w:style>
-  <w:style w:type="character" w:default="1" w:styleId="DefaultParagraphFont">
-    <w:name w:val="Default Paragraph Font"/>
-    <w:uiPriority w:val="1"/>
-    <w:semiHidden/>
-    <w:unhideWhenUsed/>
-  </w:style>
-  <w:style w:type="table" w:default="1" w:styleId="TableNormal">
-    <w:name w:val="Normal Table"/>
-    <w:uiPriority w:val="99"/>
-    <w:semiHidden/>
-    <w:unhideWhenUsed/>
-    <w:tblPr>
-      <w:tblInd w:w="0" w:type="dxa"/>
-      <w:tblCellMar>
-        <w:top w:w="0" w:type="dxa"/>
-        <w:left w:w="108" w:type="dxa"/>
-        <w:bottom w:w="0" w:type="dxa"/>
-        <w:right w:w="108" w:type="dxa"/>
-      </w:tblCellMar>
-    </w:tblPr>
-  </w:style>
-  <w:style w:type="numbering" w:default="1" w:styleId="NoList">
-    <w:name w:val="No List"/>
-    <w:uiPriority w:val="99"/>
-    <w:semiHidden/>
-    <w:unhideWhenUsed/>
-  </w:style>
-  <w:style w:type="paragraph" w:styleId="Title">
-    <w:name w:val="Title"/>
-    <w:basedOn w:val="Normal"/>
-    <w:next w:val="Normal"/>
-    <w:uiPriority w:val="10"/>
-    <w:qFormat/>
-    <w:pPr>
-      <w:keepNext/>
-      <w:keepLines/>
-      <w:spacing w:after="60"/>
-    </w:pPr>
-    <w:rPr>
-      <w:sz w:val="52"/>
-      <w:szCs w:val="52"/>
-    </w:rPr>
-  </w:style>
-  <w:style w:type="paragraph" w:styleId="Subtitle">
-    <w:name w:val="Subtitle"/>
-    <w:basedOn w:val="Normal"/>
-    <w:next w:val="Normal"/>
-    <w:uiPriority w:val="11"/>
-    <w:qFormat/>
-    <w:pPr>
-      <w:keepNext/>
-      <w:keepLines/>
-      <w:spacing w:after="320"/>
-    </w:pPr>
-    <w:rPr>
-      <w:color w:val="666666"/>
-      <w:sz w:val="30"/>
-      <w:szCs w:val="30"/>
-    </w:rPr>
-  </w:style>
-  <w:style w:type="paragraph" w:styleId="ListParagraph">
-    <w:name w:val="List Paragraph"/>
-    <w:basedOn w:val="Normal"/>
-    <w:uiPriority w:val="34"/>
-    <w:qFormat/>
-    <w:rsid w:val="00B87954"/>
-    <w:pPr>
-      <w:ind w:left="720"/>
-      <w:contextualSpacing/>
-    </w:pPr>
-  </w:style>
-  <w:style w:type="table" w:styleId="TableGrid">
-    <w:name w:val="Table Grid"/>
-    <w:basedOn w:val="TableNormal"/>
-    <w:uiPriority w:val="39"/>
-    <w:rsid w:val="00F04F91"/>
-    <w:pPr>
-      <w:spacing w:line="240" w:lineRule="auto"/>
-    </w:pPr>
-    <w:tblPr>
-      <w:tblInd w:w="0" w:type="dxa"/>
-      <w:tblBorders>
-        <w:top w:val="single" w:sz="4" w:space="0" w:color="auto"/>
-        <w:left w:val="single" w:sz="4" w:space="0" w:color="auto"/>
-        <w:bottom w:val="single" w:sz="4" w:space="0" w:color="auto"/>
-        <w:right w:val="single" w:sz="4" w:space="0" w:color="auto"/>
-        <w:insideH w:val="single" w:sz="4" w:space="0" w:color="auto"/>
-        <w:insideV w:val="single" w:sz="4" w:space="0" w:color="auto"/>
-      </w:tblBorders>
-      <w:tblCellMar>
-        <w:top w:w="0" w:type="dxa"/>
-        <w:left w:w="108" w:type="dxa"/>
-        <w:bottom w:w="0" w:type="dxa"/>
-        <w:right w:w="108" w:type="dxa"/>
-      </w:tblCellMar>
-    </w:tblPr>
-  </w:style>
-  <w:style w:type="table" w:customStyle="1" w:styleId="GridTable5DarkAccent1">
-    <w:name w:val="Grid Table 5 Dark Accent 1"/>
-    <w:basedOn w:val="TableNormal"/>
-    <w:uiPriority w:val="50"/>
-    <w:rsid w:val="0089488B"/>
-    <w:pPr>
-      <w:spacing w:line="240" w:lineRule="auto"/>
-    </w:pPr>
-    <w:tblPr>
-      <w:tblStyleRowBandSize w:val="1"/>
-      <w:tblStyleColBandSize w:val="1"/>
-      <w:tblInd w:w="0" w:type="dxa"/>
-      <w:tblBorders>
-        <w:top w:val="single" w:sz="4" w:space="0" w:color="FFFFFF" w:themeColor="background1"/>
-        <w:left w:val="single" w:sz="4" w:space="0" w:color="FFFFFF" w:themeColor="background1"/>
-        <w:bottom w:val="single" w:sz="4" w:space="0" w:color="FFFFFF" w:themeColor="background1"/>
-        <w:right w:val="single" w:sz="4" w:space="0" w:color="FFFFFF" w:themeColor="background1"/>
-        <w:insideH w:val="single" w:sz="4" w:space="0" w:color="FFFFFF" w:themeColor="background1"/>
-        <w:insideV w:val="single" w:sz="4" w:space="0" w:color="FFFFFF" w:themeColor="background1"/>
-      </w:tblBorders>
-      <w:tblCellMar>
-        <w:top w:w="0" w:type="dxa"/>
-        <w:left w:w="108" w:type="dxa"/>
-        <w:bottom w:w="0" w:type="dxa"/>
-        <w:right w:w="108" w:type="dxa"/>
-      </w:tblCellMar>
-    </w:tblPr>
-    <w:tcPr>
-      <w:shd w:val="clear" w:color="auto" w:fill="DBE5F1" w:themeFill="accent1" w:themeFillTint="33"/>
-    </w:tcPr>
-    <w:tblStylePr w:type="firstRow">
-      <w:rPr>
-        <w:b/>
-        <w:bCs/>
-        <w:color w:val="FFFFFF" w:themeColor="background1"/>
-      </w:rPr>
-      <w:tblPr/>
-      <w:tcPr>
-        <w:tcBorders>
-          <w:top w:val="single" w:sz="4" w:space="0" w:color="FFFFFF" w:themeColor="background1"/>
-          <w:left w:val="single" w:sz="4" w:space="0" w:color="FFFFFF" w:themeColor="background1"/>
-          <w:right w:val="single" w:sz="4" w:space="0" w:color="FFFFFF" w:themeColor="background1"/>
-          <w:insideH w:val="nil"/>
-          <w:insideV w:val="nil"/>
-        </w:tcBorders>
-        <w:shd w:val="clear" w:color="auto" w:fill="4F81BD" w:themeFill="accent1"/>
-      </w:tcPr>
-    </w:tblStylePr>
-    <w:tblStylePr w:type="lastRow">
-      <w:rPr>
-        <w:b/>
-        <w:bCs/>
-        <w:color w:val="FFFFFF" w:themeColor="background1"/>
-      </w:rPr>
-      <w:tblPr/>
-      <w:tcPr>
-        <w:tcBorders>
-          <w:left w:val="single" w:sz="4" w:space="0" w:color="FFFFFF" w:themeColor="background1"/>
-          <w:bottom w:val="single" w:sz="4" w:space="0" w:color="FFFFFF" w:themeColor="background1"/>
-          <w:right w:val="single" w:sz="4" w:space="0" w:color="FFFFFF" w:themeColor="background1"/>
-          <w:insideH w:val="nil"/>
-          <w:insideV w:val="nil"/>
-        </w:tcBorders>
-        <w:shd w:val="clear" w:color="auto" w:fill="4F81BD" w:themeFill="accent1"/>
-      </w:tcPr>
-    </w:tblStylePr>
-    <w:tblStylePr w:type="firstCol">
-      <w:rPr>
-        <w:b/>
-        <w:bCs/>
-        <w:color w:val="FFFFFF" w:themeColor="background1"/>
-      </w:rPr>
-      <w:tblPr/>
-      <w:tcPr>
-        <w:tcBorders>
-          <w:top w:val="single" w:sz="4" w:space="0" w:color="FFFFFF" w:themeColor="background1"/>
-          <w:left w:val="single" w:sz="4" w:space="0" w:color="FFFFFF" w:themeColor="background1"/>
-          <w:bottom w:val="single" w:sz="4" w:space="0" w:color="FFFFFF" w:themeColor="background1"/>
-          <w:insideV w:val="nil"/>
-        </w:tcBorders>
-        <w:shd w:val="clear" w:color="auto" w:fill="4F81BD" w:themeFill="accent1"/>
-      </w:tcPr>
-    </w:tblStylePr>
-    <w:tblStylePr w:type="lastCol">
-      <w:rPr>
-        <w:b/>
-        <w:bCs/>
-        <w:color w:val="FFFFFF" w:themeColor="background1"/>
-      </w:rPr>
-      <w:tblPr/>
-      <w:tcPr>
-        <w:tcBorders>
-          <w:top w:val="single" w:sz="4" w:space="0" w:color="FFFFFF" w:themeColor="background1"/>
-          <w:bottom w:val="single" w:sz="4" w:space="0" w:color="FFFFFF" w:themeColor="background1"/>
-          <w:right w:val="single" w:sz="4" w:space="0" w:color="FFFFFF" w:themeColor="background1"/>
-          <w:insideV w:val="nil"/>
-        </w:tcBorders>
-        <w:shd w:val="clear" w:color="auto" w:fill="4F81BD" w:themeFill="accent1"/>
-      </w:tcPr>
-    </w:tblStylePr>
-    <w:tblStylePr w:type="band1Vert">
-      <w:tblPr/>
-      <w:tcPr>
-        <w:shd w:val="clear" w:color="auto" w:fill="B8CCE4" w:themeFill="accent1" w:themeFillTint="66"/>
-      </w:tcPr>
-    </w:tblStylePr>
-    <w:tblStylePr w:type="band1Horz">
-      <w:tblPr/>
-      <w:tcPr>
-        <w:shd w:val="clear" w:color="auto" w:fill="B8CCE4" w:themeFill="accent1" w:themeFillTint="66"/>
-      </w:tcPr>
-    </w:tblStylePr>
-  </w:style>
-  <w:style w:type="character" w:customStyle="1" w:styleId="Heading1Char">
-    <w:name w:val="Heading 1 Char"/>
-    <w:basedOn w:val="DefaultParagraphFont"/>
-    <w:link w:val="Heading1"/>
-    <w:uiPriority w:val="9"/>
-    <w:rsid w:val="004821F2"/>
-    <w:rPr>
-      <w:sz w:val="40"/>
-      <w:szCs w:val="40"/>
-    </w:rPr>
-  </w:style>
-  <w:style w:type="character" w:styleId="Hyperlink">
-    <w:name w:val="Hyperlink"/>
-    <w:basedOn w:val="DefaultParagraphFont"/>
-    <w:uiPriority w:val="99"/>
-    <w:unhideWhenUsed/>
-    <w:rsid w:val="00BD3716"/>
-    <w:rPr>
-      <w:color w:val="0000FF" w:themeColor="hyperlink"/>
-      <w:u w:val="single"/>
-    </w:rPr>
-  </w:style>
-  <w:style w:type="character" w:customStyle="1" w:styleId="UnresolvedMention">
-    <w:name w:val="Unresolved Mention"/>
-    <w:basedOn w:val="DefaultParagraphFont"/>
-    <w:uiPriority w:val="99"/>
-    <w:semiHidden/>
-    <w:unhideWhenUsed/>
-    <w:rsid w:val="00BD3716"/>
-    <w:rPr>
-      <w:color w:val="605E5C"/>
-      <w:shd w:val="clear" w:color="auto" w:fill="E1DFDD"/>
-    </w:rPr>
-  </w:style>
-  <w:style w:type="paragraph" w:styleId="BalloonText">
-    <w:name w:val="Balloon Text"/>
-    <w:basedOn w:val="Normal"/>
-    <w:link w:val="BalloonTextChar"/>
-    <w:uiPriority w:val="99"/>
-    <w:semiHidden/>
-    <w:unhideWhenUsed/>
-    <w:rsid w:val="002652B9"/>
-    <w:pPr>
-      <w:spacing w:line="240" w:lineRule="auto"/>
-    </w:pPr>
-    <w:rPr>
-      <w:rFonts w:ascii="Tahoma" w:hAnsi="Tahoma" w:cs="Tahoma"/>
-      <w:sz w:val="16"/>
-      <w:szCs w:val="16"/>
-    </w:rPr>
-  </w:style>
-  <w:style w:type="character" w:customStyle="1" w:styleId="BalloonTextChar">
-    <w:name w:val="Balloon Text Char"/>
-    <w:basedOn w:val="DefaultParagraphFont"/>
-    <w:link w:val="BalloonText"/>
-    <w:uiPriority w:val="99"/>
-    <w:semiHidden/>
-    <w:rsid w:val="002652B9"/>
-    <w:rPr>
-      <w:rFonts w:ascii="Tahoma" w:hAnsi="Tahoma" w:cs="Tahoma"/>
-      <w:sz w:val="16"/>
-      <w:szCs w:val="16"/>
     </w:rPr>
   </w:style>
 </w:styles>

</xml_diff>

<commit_message>
post mortem report final draft
</commit_message>
<xml_diff>
--- a/PostmartemReport/Postmortem Report-SRS_Delivery-1.docx
+++ b/PostmartemReport/Postmortem Report-SRS_Delivery-1.docx
@@ -1,6 +1,6 @@
 
 <file path=word/document.xml><?xml version="1.0" encoding="utf-8"?>
-<w:document xmlns:wpc="http://schemas.microsoft.com/office/word/2010/wordprocessingCanvas" xmlns:cx="http://schemas.microsoft.com/office/drawing/2014/chartex" xmlns:cx1="http://schemas.microsoft.com/office/drawing/2015/9/8/chartex" xmlns:cx2="http://schemas.microsoft.com/office/drawing/2015/10/21/chartex" xmlns:cx3="http://schemas.microsoft.com/office/drawing/2016/5/9/chartex" xmlns:cx4="http://schemas.microsoft.com/office/drawing/2016/5/10/chartex" xmlns:cx5="http://schemas.microsoft.com/office/drawing/2016/5/11/chartex" xmlns:cx6="http://schemas.microsoft.com/office/drawing/2016/5/12/chartex" xmlns:cx7="http://schemas.microsoft.com/office/drawing/2016/5/13/chartex" xmlns:cx8="http://schemas.microsoft.com/office/drawing/2016/5/14/chartex" xmlns:mc="http://schemas.openxmlformats.org/markup-compatibility/2006" xmlns:aink="http://schemas.microsoft.com/office/drawing/2016/ink" xmlns:am3d="http://schemas.microsoft.com/office/drawing/2017/model3d" xmlns:o="urn:schemas-microsoft-com:office:office" xmlns:r="http://schemas.openxmlformats.org/officeDocument/2006/relationships" xmlns:m="http://schemas.openxmlformats.org/officeDocument/2006/math" xmlns:v="urn:schemas-microsoft-com:vml" xmlns:wp14="http://schemas.microsoft.com/office/word/2010/wordprocessingDrawing" xmlns:wp="http://schemas.openxmlformats.org/drawingml/2006/wordprocessingDrawing" xmlns:w10="urn:schemas-microsoft-com:office:word" xmlns:w="http://schemas.openxmlformats.org/wordprocessingml/2006/main" xmlns:w14="http://schemas.microsoft.com/office/word/2010/wordml" xmlns:w15="http://schemas.microsoft.com/office/word/2012/wordml" xmlns:w16cid="http://schemas.microsoft.com/office/word/2016/wordml/cid" xmlns:w16se="http://schemas.microsoft.com/office/word/2015/wordml/symex" xmlns:wpg="http://schemas.microsoft.com/office/word/2010/wordprocessingGroup" xmlns:wpi="http://schemas.microsoft.com/office/word/2010/wordprocessingInk" xmlns:wne="http://schemas.microsoft.com/office/word/2006/wordml" xmlns:wps="http://schemas.microsoft.com/office/word/2010/wordprocessingShape" mc:Ignorable="w14 w15 w16se w16cid wp14">
+<w:document xmlns:wpc="http://schemas.microsoft.com/office/word/2010/wordprocessingCanvas" xmlns:cx="http://schemas.microsoft.com/office/drawing/2014/chartex" xmlns:cx1="http://schemas.microsoft.com/office/drawing/2015/9/8/chartex" xmlns:cx2="http://schemas.microsoft.com/office/drawing/2015/10/21/chartex" xmlns:cx3="http://schemas.microsoft.com/office/drawing/2016/5/9/chartex" xmlns:cx4="http://schemas.microsoft.com/office/drawing/2016/5/10/chartex" xmlns:cx5="http://schemas.microsoft.com/office/drawing/2016/5/11/chartex" xmlns:cx6="http://schemas.microsoft.com/office/drawing/2016/5/12/chartex" xmlns:cx7="http://schemas.microsoft.com/office/drawing/2016/5/13/chartex" xmlns:cx8="http://schemas.microsoft.com/office/drawing/2016/5/14/chartex" xmlns:mc="http://schemas.openxmlformats.org/markup-compatibility/2006" xmlns:aink="http://schemas.microsoft.com/office/drawing/2016/ink" xmlns:am3d="http://schemas.microsoft.com/office/drawing/2017/model3d" xmlns:o="urn:schemas-microsoft-com:office:office" xmlns:r="http://schemas.openxmlformats.org/officeDocument/2006/relationships" xmlns:m="http://schemas.openxmlformats.org/officeDocument/2006/math" xmlns:v="urn:schemas-microsoft-com:vml" xmlns:wp14="http://schemas.microsoft.com/office/word/2010/wordprocessingDrawing" xmlns:wp="http://schemas.openxmlformats.org/drawingml/2006/wordprocessingDrawing" xmlns:w10="urn:schemas-microsoft-com:office:word" xmlns:w="http://schemas.openxmlformats.org/wordprocessingml/2006/main" xmlns:w14="http://schemas.microsoft.com/office/word/2010/wordml" xmlns:w15="http://schemas.microsoft.com/office/word/2012/wordml" xmlns:w16cex="http://schemas.microsoft.com/office/word/2018/wordml/cex" xmlns:w16cid="http://schemas.microsoft.com/office/word/2016/wordml/cid" xmlns:w16="http://schemas.microsoft.com/office/word/2018/wordml" xmlns:w16se="http://schemas.microsoft.com/office/word/2015/wordml/symex" xmlns:wpg="http://schemas.microsoft.com/office/word/2010/wordprocessingGroup" xmlns:wpi="http://schemas.microsoft.com/office/word/2010/wordprocessingInk" xmlns:wne="http://schemas.microsoft.com/office/word/2006/wordml" xmlns:wps="http://schemas.microsoft.com/office/word/2010/wordprocessingShape" mc:Ignorable="w14 w15 w16se w16cid w16 w16cex wp14">
   <w:body>
     <w:p>
       <w:pPr>
@@ -149,6 +149,7 @@
         <w:spacing w:line="252" w:lineRule="auto"/>
         <w:ind w:left="1080"/>
         <w:rPr>
+          <w:rFonts w:ascii="Times New Roman" w:hAnsi="Times New Roman" w:cs="Times New Roman"/>
           <w:color w:val="000000"/>
           <w:sz w:val="24"/>
           <w:szCs w:val="24"/>
@@ -198,6 +199,7 @@
         <w:spacing w:line="252" w:lineRule="auto"/>
         <w:ind w:left="1080"/>
         <w:rPr>
+          <w:rFonts w:ascii="Times New Roman" w:hAnsi="Times New Roman" w:cs="Times New Roman"/>
           <w:color w:val="000000"/>
           <w:sz w:val="24"/>
           <w:szCs w:val="24"/>
@@ -229,15 +231,26 @@
         <w:spacing w:line="252" w:lineRule="auto"/>
         <w:ind w:left="1080"/>
         <w:rPr>
-          <w:color w:val="000000"/>
-          <w:sz w:val="24"/>
-          <w:szCs w:val="24"/>
-        </w:rPr>
-      </w:pPr>
-      <w:r>
+          <w:rFonts w:ascii="Times New Roman" w:hAnsi="Times New Roman" w:cs="Times New Roman"/>
+          <w:color w:val="000000"/>
+          <w:sz w:val="24"/>
+          <w:szCs w:val="24"/>
+        </w:rPr>
+      </w:pPr>
+      <w:r>
+        <w:rPr>
+          <w:rFonts w:ascii="Times New Roman" w:hAnsi="Times New Roman" w:cs="Times New Roman"/>
+          <w:sz w:val="24"/>
+          <w:szCs w:val="24"/>
+        </w:rPr>
         <w:t>This technique enabled us</w:t>
       </w:r>
       <w:r>
+        <w:rPr>
+          <w:rFonts w:ascii="Times New Roman" w:hAnsi="Times New Roman" w:cs="Times New Roman"/>
+          <w:sz w:val="24"/>
+          <w:szCs w:val="24"/>
+        </w:rPr>
         <w:t xml:space="preserve"> to diversify the question pool and solution proposals thorough team discussion.</w:t>
       </w:r>
     </w:p>
@@ -307,6 +320,7 @@
         </w:pBdr>
         <w:spacing w:line="240" w:lineRule="auto"/>
         <w:rPr>
+          <w:rFonts w:ascii="Times New Roman" w:hAnsi="Times New Roman" w:cs="Times New Roman"/>
           <w:color w:val="000000"/>
           <w:sz w:val="24"/>
           <w:szCs w:val="24"/>
@@ -337,6 +351,7 @@
         </w:pBdr>
         <w:spacing w:line="240" w:lineRule="auto"/>
         <w:rPr>
+          <w:rFonts w:ascii="Times New Roman" w:hAnsi="Times New Roman" w:cs="Times New Roman"/>
           <w:color w:val="000000"/>
           <w:sz w:val="24"/>
           <w:szCs w:val="24"/>
@@ -367,6 +382,7 @@
         </w:pBdr>
         <w:spacing w:line="240" w:lineRule="auto"/>
         <w:rPr>
+          <w:rFonts w:ascii="Times New Roman" w:hAnsi="Times New Roman" w:cs="Times New Roman"/>
           <w:color w:val="000000"/>
           <w:sz w:val="24"/>
           <w:szCs w:val="24"/>
@@ -397,6 +413,7 @@
         </w:pBdr>
         <w:spacing w:line="240" w:lineRule="auto"/>
         <w:rPr>
+          <w:rFonts w:ascii="Times New Roman" w:hAnsi="Times New Roman" w:cs="Times New Roman"/>
           <w:color w:val="000000"/>
           <w:sz w:val="24"/>
           <w:szCs w:val="24"/>
@@ -472,6 +489,7 @@
         <w:spacing w:line="240" w:lineRule="auto"/>
         <w:ind w:right="280"/>
         <w:rPr>
+          <w:rFonts w:ascii="Times New Roman" w:hAnsi="Times New Roman" w:cs="Times New Roman"/>
           <w:color w:val="000000"/>
           <w:sz w:val="24"/>
           <w:szCs w:val="24"/>
@@ -503,6 +521,7 @@
         <w:spacing w:line="240" w:lineRule="auto"/>
         <w:ind w:right="280"/>
         <w:rPr>
+          <w:rFonts w:ascii="Times New Roman" w:hAnsi="Times New Roman" w:cs="Times New Roman"/>
           <w:color w:val="000000"/>
           <w:sz w:val="24"/>
           <w:szCs w:val="24"/>
@@ -534,6 +553,7 @@
         <w:spacing w:line="240" w:lineRule="auto"/>
         <w:ind w:right="280"/>
         <w:rPr>
+          <w:rFonts w:ascii="Times New Roman" w:hAnsi="Times New Roman" w:cs="Times New Roman"/>
           <w:color w:val="000000"/>
           <w:sz w:val="24"/>
           <w:szCs w:val="24"/>
@@ -565,6 +585,7 @@
         <w:spacing w:line="240" w:lineRule="auto"/>
         <w:ind w:right="280"/>
         <w:rPr>
+          <w:rFonts w:ascii="Times New Roman" w:hAnsi="Times New Roman" w:cs="Times New Roman"/>
           <w:color w:val="000000"/>
           <w:sz w:val="24"/>
           <w:szCs w:val="24"/>
@@ -641,6 +662,7 @@
         <w:spacing w:line="240" w:lineRule="auto"/>
         <w:ind w:right="280"/>
         <w:rPr>
+          <w:rFonts w:ascii="Times New Roman" w:hAnsi="Times New Roman" w:cs="Times New Roman"/>
           <w:color w:val="000000"/>
           <w:sz w:val="24"/>
           <w:szCs w:val="24"/>
@@ -672,6 +694,7 @@
         <w:spacing w:line="240" w:lineRule="auto"/>
         <w:ind w:right="280"/>
         <w:rPr>
+          <w:rFonts w:ascii="Times New Roman" w:hAnsi="Times New Roman" w:cs="Times New Roman"/>
           <w:color w:val="000000"/>
           <w:sz w:val="24"/>
           <w:szCs w:val="24"/>
@@ -703,6 +726,7 @@
         <w:spacing w:line="240" w:lineRule="auto"/>
         <w:ind w:right="280"/>
         <w:rPr>
+          <w:rFonts w:ascii="Times New Roman" w:hAnsi="Times New Roman" w:cs="Times New Roman"/>
           <w:color w:val="000000"/>
           <w:sz w:val="24"/>
           <w:szCs w:val="24"/>
@@ -779,6 +803,7 @@
         <w:spacing w:line="240" w:lineRule="auto"/>
         <w:ind w:right="280"/>
         <w:rPr>
+          <w:rFonts w:ascii="Times New Roman" w:hAnsi="Times New Roman" w:cs="Times New Roman"/>
           <w:color w:val="000000"/>
           <w:sz w:val="24"/>
           <w:szCs w:val="24"/>
@@ -810,6 +835,7 @@
         <w:spacing w:line="240" w:lineRule="auto"/>
         <w:ind w:right="280"/>
         <w:rPr>
+          <w:rFonts w:ascii="Times New Roman" w:hAnsi="Times New Roman" w:cs="Times New Roman"/>
           <w:color w:val="000000"/>
           <w:sz w:val="24"/>
           <w:szCs w:val="24"/>
@@ -844,12 +870,23 @@
         <w:lastRenderedPageBreak/>
         <w:t>2. Summarize how much time was spent (in total and by each group member) on the steps/activities involved as well as for the delivery as a whole.  Be honest with the time spent, as this information will in no way be used for any grading. For more details related to commit history and logging of this delivery-1, please see Appendix A to Appendix E.</w:t>
       </w:r>
+    </w:p>
+    <w:p>
+      <w:pPr>
+        <w:spacing w:line="240" w:lineRule="auto"/>
+        <w:ind w:right="280"/>
+        <w:rPr>
+          <w:rFonts w:ascii="Times New Roman" w:eastAsia="Times New Roman" w:hAnsi="Times New Roman" w:cs="Times New Roman"/>
+          <w:sz w:val="24"/>
+          <w:szCs w:val="24"/>
+        </w:rPr>
+      </w:pPr>
     </w:p>
     <w:tbl>
       <w:tblPr>
         <w:tblStyle w:val="a"/>
-        <w:tblW w:w="9705" w:type="dxa"/>
-        <w:tblInd w:w="352" w:type="dxa"/>
+        <w:tblW w:w="9715" w:type="dxa"/>
+        <w:jc w:val="center"/>
         <w:tblBorders>
           <w:top w:val="single" w:sz="4" w:space="0" w:color="FFFFFF"/>
           <w:left w:val="single" w:sz="4" w:space="0" w:color="FFFFFF"/>
@@ -862,22 +899,23 @@
         <w:tblLook w:val="04A0" w:firstRow="1" w:lastRow="0" w:firstColumn="1" w:lastColumn="0" w:noHBand="0" w:noVBand="1"/>
       </w:tblPr>
       <w:tblGrid>
-        <w:gridCol w:w="1680"/>
-        <w:gridCol w:w="1905"/>
+        <w:gridCol w:w="1795"/>
+        <w:gridCol w:w="1890"/>
         <w:gridCol w:w="1260"/>
+        <w:gridCol w:w="1260"/>
+        <w:gridCol w:w="1178"/>
         <w:gridCol w:w="1170"/>
-        <w:gridCol w:w="1200"/>
-        <w:gridCol w:w="1230"/>
-        <w:gridCol w:w="1260"/>
+        <w:gridCol w:w="1162"/>
       </w:tblGrid>
       <w:tr>
         <w:trPr>
           <w:cnfStyle w:val="100000000000" w:firstRow="1" w:lastRow="0" w:firstColumn="0" w:lastColumn="0" w:oddVBand="0" w:evenVBand="0" w:oddHBand="0" w:evenHBand="0" w:firstRowFirstColumn="0" w:firstRowLastColumn="0" w:lastRowFirstColumn="0" w:lastRowLastColumn="0"/>
+          <w:jc w:val="center"/>
         </w:trPr>
         <w:tc>
           <w:tcPr>
             <w:cnfStyle w:val="001000000000" w:firstRow="0" w:lastRow="0" w:firstColumn="1" w:lastColumn="0" w:oddVBand="0" w:evenVBand="0" w:oddHBand="0" w:evenHBand="0" w:firstRowFirstColumn="0" w:firstRowLastColumn="0" w:lastRowFirstColumn="0" w:lastRowLastColumn="0"/>
-            <w:tcW w:w="1680" w:type="dxa"/>
+            <w:tcW w:w="1795" w:type="dxa"/>
           </w:tcPr>
           <w:p>
             <w:pPr>
@@ -897,7 +935,7 @@
         </w:tc>
         <w:tc>
           <w:tcPr>
-            <w:tcW w:w="1905" w:type="dxa"/>
+            <w:tcW w:w="1890" w:type="dxa"/>
           </w:tcPr>
           <w:p>
             <w:pPr>
@@ -929,14 +967,54 @@
                 <w:rFonts w:ascii="Times New Roman" w:eastAsia="Times New Roman" w:hAnsi="Times New Roman" w:cs="Times New Roman"/>
               </w:rPr>
             </w:pPr>
-            <w:proofErr w:type="spellStart"/>
             <w:r>
               <w:rPr>
                 <w:rFonts w:ascii="Times New Roman" w:eastAsia="Times New Roman" w:hAnsi="Times New Roman" w:cs="Times New Roman"/>
               </w:rPr>
               <w:t>Apoorv</w:t>
             </w:r>
-            <w:proofErr w:type="spellEnd"/>
+          </w:p>
+        </w:tc>
+        <w:tc>
+          <w:tcPr>
+            <w:tcW w:w="1260" w:type="dxa"/>
+          </w:tcPr>
+          <w:p>
+            <w:pPr>
+              <w:ind w:right="280"/>
+              <w:jc w:val="center"/>
+              <w:cnfStyle w:val="100000000000" w:firstRow="1" w:lastRow="0" w:firstColumn="0" w:lastColumn="0" w:oddVBand="0" w:evenVBand="0" w:oddHBand="0" w:evenHBand="0" w:firstRowFirstColumn="0" w:firstRowLastColumn="0" w:lastRowFirstColumn="0" w:lastRowLastColumn="0"/>
+              <w:rPr>
+                <w:rFonts w:ascii="Times New Roman" w:eastAsia="Times New Roman" w:hAnsi="Times New Roman" w:cs="Times New Roman"/>
+              </w:rPr>
+            </w:pPr>
+            <w:r>
+              <w:rPr>
+                <w:rFonts w:ascii="Times New Roman" w:eastAsia="Times New Roman" w:hAnsi="Times New Roman" w:cs="Times New Roman"/>
+              </w:rPr>
+              <w:t>Divya</w:t>
+            </w:r>
+          </w:p>
+        </w:tc>
+        <w:tc>
+          <w:tcPr>
+            <w:tcW w:w="1178" w:type="dxa"/>
+          </w:tcPr>
+          <w:p>
+            <w:pPr>
+              <w:ind w:right="280"/>
+              <w:jc w:val="center"/>
+              <w:cnfStyle w:val="100000000000" w:firstRow="1" w:lastRow="0" w:firstColumn="0" w:lastColumn="0" w:oddVBand="0" w:evenVBand="0" w:oddHBand="0" w:evenHBand="0" w:firstRowFirstColumn="0" w:firstRowLastColumn="0" w:lastRowFirstColumn="0" w:lastRowLastColumn="0"/>
+              <w:rPr>
+                <w:rFonts w:ascii="Times New Roman" w:eastAsia="Times New Roman" w:hAnsi="Times New Roman" w:cs="Times New Roman"/>
+              </w:rPr>
+            </w:pPr>
+            <w:r>
+              <w:rPr>
+                <w:rFonts w:ascii="Times New Roman" w:eastAsia="Times New Roman" w:hAnsi="Times New Roman" w:cs="Times New Roman"/>
+              </w:rPr>
+              <w:t>Manik</w:t>
+            </w:r>
           </w:p>
         </w:tc>
         <w:tc>
@@ -952,19 +1030,17 @@
                 <w:rFonts w:ascii="Times New Roman" w:eastAsia="Times New Roman" w:hAnsi="Times New Roman" w:cs="Times New Roman"/>
               </w:rPr>
             </w:pPr>
-            <w:proofErr w:type="spellStart"/>
-            <w:r>
-              <w:rPr>
-                <w:rFonts w:ascii="Times New Roman" w:eastAsia="Times New Roman" w:hAnsi="Times New Roman" w:cs="Times New Roman"/>
-              </w:rPr>
-              <w:t>Divya</w:t>
-            </w:r>
-            <w:proofErr w:type="spellEnd"/>
-          </w:p>
-        </w:tc>
-        <w:tc>
-          <w:tcPr>
-            <w:tcW w:w="1200" w:type="dxa"/>
+            <w:r>
+              <w:rPr>
+                <w:rFonts w:ascii="Times New Roman" w:eastAsia="Times New Roman" w:hAnsi="Times New Roman" w:cs="Times New Roman"/>
+              </w:rPr>
+              <w:t>Nikhil</w:t>
+            </w:r>
+          </w:p>
+        </w:tc>
+        <w:tc>
+          <w:tcPr>
+            <w:tcW w:w="1162" w:type="dxa"/>
           </w:tcPr>
           <w:p>
             <w:pPr>
@@ -975,74 +1051,50 @@
                 <w:rFonts w:ascii="Times New Roman" w:eastAsia="Times New Roman" w:hAnsi="Times New Roman" w:cs="Times New Roman"/>
               </w:rPr>
             </w:pPr>
-            <w:proofErr w:type="spellStart"/>
-            <w:r>
-              <w:rPr>
-                <w:rFonts w:ascii="Times New Roman" w:eastAsia="Times New Roman" w:hAnsi="Times New Roman" w:cs="Times New Roman"/>
-              </w:rPr>
-              <w:t>Manik</w:t>
-            </w:r>
-            <w:proofErr w:type="spellEnd"/>
-          </w:p>
-        </w:tc>
-        <w:tc>
-          <w:tcPr>
-            <w:tcW w:w="1230" w:type="dxa"/>
-          </w:tcPr>
-          <w:p>
-            <w:pPr>
-              <w:ind w:right="280"/>
-              <w:jc w:val="center"/>
-              <w:cnfStyle w:val="100000000000" w:firstRow="1" w:lastRow="0" w:firstColumn="0" w:lastColumn="0" w:oddVBand="0" w:evenVBand="0" w:oddHBand="0" w:evenHBand="0" w:firstRowFirstColumn="0" w:firstRowLastColumn="0" w:lastRowFirstColumn="0" w:lastRowLastColumn="0"/>
-              <w:rPr>
-                <w:rFonts w:ascii="Times New Roman" w:eastAsia="Times New Roman" w:hAnsi="Times New Roman" w:cs="Times New Roman"/>
-              </w:rPr>
-            </w:pPr>
-            <w:r>
-              <w:rPr>
-                <w:rFonts w:ascii="Times New Roman" w:eastAsia="Times New Roman" w:hAnsi="Times New Roman" w:cs="Times New Roman"/>
-              </w:rPr>
-              <w:t>Nikhil</w:t>
-            </w:r>
-          </w:p>
-        </w:tc>
-        <w:tc>
-          <w:tcPr>
-            <w:tcW w:w="1260" w:type="dxa"/>
-          </w:tcPr>
-          <w:p>
-            <w:pPr>
-              <w:ind w:right="280"/>
-              <w:jc w:val="center"/>
-              <w:cnfStyle w:val="100000000000" w:firstRow="1" w:lastRow="0" w:firstColumn="0" w:lastColumn="0" w:oddVBand="0" w:evenVBand="0" w:oddHBand="0" w:evenHBand="0" w:firstRowFirstColumn="0" w:firstRowLastColumn="0" w:lastRowFirstColumn="0" w:lastRowLastColumn="0"/>
-              <w:rPr>
-                <w:rFonts w:ascii="Times New Roman" w:eastAsia="Times New Roman" w:hAnsi="Times New Roman" w:cs="Times New Roman"/>
-              </w:rPr>
-            </w:pPr>
-            <w:proofErr w:type="spellStart"/>
             <w:r>
               <w:rPr>
                 <w:rFonts w:ascii="Times New Roman" w:eastAsia="Times New Roman" w:hAnsi="Times New Roman" w:cs="Times New Roman"/>
               </w:rPr>
               <w:t>Sakib</w:t>
             </w:r>
-            <w:proofErr w:type="spellEnd"/>
           </w:p>
         </w:tc>
       </w:tr>
       <w:tr>
         <w:trPr>
           <w:cnfStyle w:val="000000100000" w:firstRow="0" w:lastRow="0" w:firstColumn="0" w:lastColumn="0" w:oddVBand="0" w:evenVBand="0" w:oddHBand="1" w:evenHBand="0" w:firstRowFirstColumn="0" w:firstRowLastColumn="0" w:lastRowFirstColumn="0" w:lastRowLastColumn="0"/>
+          <w:jc w:val="center"/>
         </w:trPr>
         <w:tc>
           <w:tcPr>
             <w:cnfStyle w:val="001000000000" w:firstRow="0" w:lastRow="0" w:firstColumn="1" w:lastColumn="0" w:oddVBand="0" w:evenVBand="0" w:oddHBand="0" w:evenHBand="0" w:firstRowFirstColumn="0" w:firstRowLastColumn="0" w:lastRowFirstColumn="0" w:lastRowLastColumn="0"/>
-            <w:tcW w:w="1680" w:type="dxa"/>
-          </w:tcPr>
-          <w:p>
-            <w:pPr>
-              <w:ind w:right="280"/>
-              <w:jc w:val="center"/>
+            <w:tcW w:w="1795" w:type="dxa"/>
+          </w:tcPr>
+          <w:p>
+            <w:pPr>
+              <w:ind w:right="280"/>
+              <w:jc w:val="center"/>
+              <w:rPr>
+                <w:rFonts w:ascii="Times New Roman" w:eastAsia="Times New Roman" w:hAnsi="Times New Roman" w:cs="Times New Roman"/>
+              </w:rPr>
+            </w:pPr>
+            <w:r>
+              <w:rPr>
+                <w:rFonts w:ascii="Times New Roman" w:eastAsia="Times New Roman" w:hAnsi="Times New Roman" w:cs="Times New Roman"/>
+              </w:rPr>
+              <w:t>Background Study</w:t>
+            </w:r>
+          </w:p>
+        </w:tc>
+        <w:tc>
+          <w:tcPr>
+            <w:tcW w:w="1890" w:type="dxa"/>
+          </w:tcPr>
+          <w:p>
+            <w:pPr>
+              <w:ind w:right="280"/>
+              <w:jc w:val="center"/>
+              <w:cnfStyle w:val="000000100000" w:firstRow="0" w:lastRow="0" w:firstColumn="0" w:lastColumn="0" w:oddVBand="0" w:evenVBand="0" w:oddHBand="1" w:evenHBand="0" w:firstRowFirstColumn="0" w:firstRowLastColumn="0" w:lastRowFirstColumn="0" w:lastRowLastColumn="0"/>
               <w:rPr>
                 <w:rFonts w:ascii="Times New Roman" w:eastAsia="Times New Roman" w:hAnsi="Times New Roman" w:cs="Times New Roman"/>
                 <w:sz w:val="20"/>
@@ -1055,27 +1107,36 @@
                 <w:sz w:val="20"/>
                 <w:szCs w:val="20"/>
               </w:rPr>
-              <w:t>Background Study</w:t>
-            </w:r>
-          </w:p>
-        </w:tc>
-        <w:tc>
-          <w:tcPr>
-            <w:tcW w:w="1905" w:type="dxa"/>
-          </w:tcPr>
-          <w:p>
-            <w:pPr>
-              <w:ind w:right="280"/>
+              <w:t>-</w:t>
+            </w:r>
+          </w:p>
+        </w:tc>
+        <w:tc>
+          <w:tcPr>
+            <w:tcW w:w="1260" w:type="dxa"/>
+          </w:tcPr>
+          <w:p>
+            <w:pPr>
+              <w:ind w:right="280"/>
+              <w:jc w:val="center"/>
               <w:cnfStyle w:val="000000100000" w:firstRow="0" w:lastRow="0" w:firstColumn="0" w:lastColumn="0" w:oddVBand="0" w:evenVBand="0" w:oddHBand="1" w:evenHBand="0" w:firstRowFirstColumn="0" w:firstRowLastColumn="0" w:lastRowFirstColumn="0" w:lastRowLastColumn="0"/>
               <w:rPr>
                 <w:rFonts w:ascii="Times New Roman" w:eastAsia="Times New Roman" w:hAnsi="Times New Roman" w:cs="Times New Roman"/>
               </w:rPr>
             </w:pPr>
-            <w:r>
-              <w:rPr>
-                <w:rFonts w:ascii="Times New Roman" w:eastAsia="Times New Roman" w:hAnsi="Times New Roman" w:cs="Times New Roman"/>
-              </w:rPr>
-              <w:t>-</w:t>
+            <w:bookmarkStart w:id="1" w:name="_30j0zll" w:colFirst="0" w:colLast="0"/>
+            <w:bookmarkEnd w:id="1"/>
+            <w:r>
+              <w:rPr>
+                <w:rFonts w:ascii="Times New Roman" w:eastAsia="Times New Roman" w:hAnsi="Times New Roman" w:cs="Times New Roman"/>
+              </w:rPr>
+              <w:t xml:space="preserve">40 </w:t>
+            </w:r>
+            <w:r>
+              <w:rPr>
+                <w:rFonts w:ascii="Times New Roman" w:eastAsia="Times New Roman" w:hAnsi="Times New Roman" w:cs="Times New Roman"/>
+              </w:rPr>
+              <w:t>mins</w:t>
             </w:r>
           </w:p>
         </w:tc>
@@ -1088,80 +1149,164 @@
               <w:ind w:right="280"/>
               <w:jc w:val="center"/>
               <w:cnfStyle w:val="000000100000" w:firstRow="0" w:lastRow="0" w:firstColumn="0" w:lastColumn="0" w:oddVBand="0" w:evenVBand="0" w:oddHBand="1" w:evenHBand="0" w:firstRowFirstColumn="0" w:firstRowLastColumn="0" w:lastRowFirstColumn="0" w:lastRowLastColumn="0"/>
+              <w:rPr>
+                <w:rFonts w:ascii="Times New Roman" w:eastAsia="Times New Roman" w:hAnsi="Times New Roman" w:cs="Times New Roman"/>
+              </w:rPr>
+            </w:pPr>
+            <w:r>
+              <w:rPr>
+                <w:rFonts w:ascii="Times New Roman" w:eastAsia="Times New Roman" w:hAnsi="Times New Roman" w:cs="Times New Roman"/>
+              </w:rPr>
+              <w:t>120</w:t>
+            </w:r>
+          </w:p>
+          <w:p>
+            <w:pPr>
+              <w:ind w:right="280"/>
+              <w:jc w:val="center"/>
+              <w:cnfStyle w:val="000000100000" w:firstRow="0" w:lastRow="0" w:firstColumn="0" w:lastColumn="0" w:oddVBand="0" w:evenVBand="0" w:oddHBand="1" w:evenHBand="0" w:firstRowFirstColumn="0" w:firstRowLastColumn="0" w:lastRowFirstColumn="0" w:lastRowLastColumn="0"/>
+              <w:rPr>
+                <w:rFonts w:ascii="Times New Roman" w:eastAsia="Times New Roman" w:hAnsi="Times New Roman" w:cs="Times New Roman"/>
+              </w:rPr>
+            </w:pPr>
+            <w:r>
+              <w:rPr>
+                <w:rFonts w:ascii="Times New Roman" w:eastAsia="Times New Roman" w:hAnsi="Times New Roman" w:cs="Times New Roman"/>
+              </w:rPr>
+              <w:t>mins</w:t>
+            </w:r>
+          </w:p>
+        </w:tc>
+        <w:tc>
+          <w:tcPr>
+            <w:tcW w:w="1178" w:type="dxa"/>
+          </w:tcPr>
+          <w:p>
+            <w:pPr>
+              <w:ind w:right="280"/>
+              <w:jc w:val="center"/>
+              <w:cnfStyle w:val="000000100000" w:firstRow="0" w:lastRow="0" w:firstColumn="0" w:lastColumn="0" w:oddVBand="0" w:evenVBand="0" w:oddHBand="1" w:evenHBand="0" w:firstRowFirstColumn="0" w:firstRowLastColumn="0" w:lastRowFirstColumn="0" w:lastRowLastColumn="0"/>
+              <w:rPr>
+                <w:rFonts w:ascii="Times New Roman" w:eastAsia="Times New Roman" w:hAnsi="Times New Roman" w:cs="Times New Roman"/>
+              </w:rPr>
+            </w:pPr>
+            <w:r>
+              <w:rPr>
+                <w:rFonts w:ascii="Times New Roman" w:eastAsia="Times New Roman" w:hAnsi="Times New Roman" w:cs="Times New Roman"/>
+              </w:rPr>
+              <w:t xml:space="preserve">30 </w:t>
+            </w:r>
+            <w:r>
+              <w:rPr>
+                <w:rFonts w:ascii="Times New Roman" w:eastAsia="Times New Roman" w:hAnsi="Times New Roman" w:cs="Times New Roman"/>
+              </w:rPr>
+              <w:t>Mins</w:t>
+            </w:r>
+          </w:p>
+        </w:tc>
+        <w:tc>
+          <w:tcPr>
+            <w:tcW w:w="1170" w:type="dxa"/>
+          </w:tcPr>
+          <w:p>
+            <w:pPr>
+              <w:ind w:right="280"/>
+              <w:jc w:val="center"/>
+              <w:cnfStyle w:val="000000100000" w:firstRow="0" w:lastRow="0" w:firstColumn="0" w:lastColumn="0" w:oddVBand="0" w:evenVBand="0" w:oddHBand="1" w:evenHBand="0" w:firstRowFirstColumn="0" w:firstRowLastColumn="0" w:lastRowFirstColumn="0" w:lastRowLastColumn="0"/>
+              <w:rPr>
+                <w:rFonts w:ascii="Times New Roman" w:eastAsia="Times New Roman" w:hAnsi="Times New Roman" w:cs="Times New Roman"/>
+              </w:rPr>
+            </w:pPr>
+            <w:r>
+              <w:rPr>
+                <w:rFonts w:ascii="Times New Roman" w:eastAsia="Times New Roman" w:hAnsi="Times New Roman" w:cs="Times New Roman"/>
+              </w:rPr>
+              <w:t xml:space="preserve">35 </w:t>
+            </w:r>
+            <w:r>
+              <w:rPr>
+                <w:rFonts w:ascii="Times New Roman" w:eastAsia="Times New Roman" w:hAnsi="Times New Roman" w:cs="Times New Roman"/>
+              </w:rPr>
+              <w:t>Mins</w:t>
+            </w:r>
+          </w:p>
+        </w:tc>
+        <w:tc>
+          <w:tcPr>
+            <w:tcW w:w="1162" w:type="dxa"/>
+          </w:tcPr>
+          <w:p>
+            <w:pPr>
+              <w:ind w:right="280"/>
+              <w:jc w:val="center"/>
+              <w:cnfStyle w:val="000000100000" w:firstRow="0" w:lastRow="0" w:firstColumn="0" w:lastColumn="0" w:oddVBand="0" w:evenVBand="0" w:oddHBand="1" w:evenHBand="0" w:firstRowFirstColumn="0" w:firstRowLastColumn="0" w:lastRowFirstColumn="0" w:lastRowLastColumn="0"/>
+              <w:rPr>
+                <w:rFonts w:ascii="Times New Roman" w:eastAsia="Times New Roman" w:hAnsi="Times New Roman" w:cs="Times New Roman"/>
+              </w:rPr>
+            </w:pPr>
+            <w:r>
+              <w:rPr>
+                <w:rFonts w:ascii="Times New Roman" w:eastAsia="Times New Roman" w:hAnsi="Times New Roman" w:cs="Times New Roman"/>
+              </w:rPr>
+              <w:t xml:space="preserve">60 </w:t>
+            </w:r>
+            <w:r>
+              <w:rPr>
+                <w:rFonts w:ascii="Times New Roman" w:eastAsia="Times New Roman" w:hAnsi="Times New Roman" w:cs="Times New Roman"/>
+              </w:rPr>
+              <w:t>Mins</w:t>
+            </w:r>
+          </w:p>
+        </w:tc>
+      </w:tr>
+      <w:tr>
+        <w:trPr>
+          <w:jc w:val="center"/>
+        </w:trPr>
+        <w:tc>
+          <w:tcPr>
+            <w:cnfStyle w:val="001000000000" w:firstRow="0" w:lastRow="0" w:firstColumn="1" w:lastColumn="0" w:oddVBand="0" w:evenVBand="0" w:oddHBand="0" w:evenHBand="0" w:firstRowFirstColumn="0" w:firstRowLastColumn="0" w:lastRowFirstColumn="0" w:lastRowLastColumn="0"/>
+            <w:tcW w:w="1795" w:type="dxa"/>
+            <w:vMerge w:val="restart"/>
+          </w:tcPr>
+          <w:p>
+            <w:pPr>
+              <w:ind w:right="280"/>
+              <w:jc w:val="center"/>
+              <w:rPr>
+                <w:rFonts w:ascii="Times New Roman" w:eastAsia="Times New Roman" w:hAnsi="Times New Roman" w:cs="Times New Roman"/>
+              </w:rPr>
+            </w:pPr>
+            <w:r>
+              <w:rPr>
+                <w:rFonts w:ascii="Times New Roman" w:eastAsia="Times New Roman" w:hAnsi="Times New Roman" w:cs="Times New Roman"/>
+              </w:rPr>
+              <w:t>Elicitation Artifacts</w:t>
+            </w:r>
+          </w:p>
+        </w:tc>
+        <w:tc>
+          <w:tcPr>
+            <w:tcW w:w="1890" w:type="dxa"/>
+          </w:tcPr>
+          <w:p>
+            <w:pPr>
+              <w:ind w:right="280"/>
+              <w:jc w:val="center"/>
+              <w:cnfStyle w:val="000000000000" w:firstRow="0" w:lastRow="0" w:firstColumn="0" w:lastColumn="0" w:oddVBand="0" w:evenVBand="0" w:oddHBand="0" w:evenHBand="0" w:firstRowFirstColumn="0" w:firstRowLastColumn="0" w:lastRowFirstColumn="0" w:lastRowLastColumn="0"/>
               <w:rPr>
                 <w:rFonts w:ascii="Times New Roman" w:eastAsia="Times New Roman" w:hAnsi="Times New Roman" w:cs="Times New Roman"/>
                 <w:sz w:val="20"/>
                 <w:szCs w:val="20"/>
               </w:rPr>
             </w:pPr>
-            <w:bookmarkStart w:id="1" w:name="_30j0zll" w:colFirst="0" w:colLast="0"/>
-            <w:bookmarkEnd w:id="1"/>
-          </w:p>
-        </w:tc>
-        <w:tc>
-          <w:tcPr>
-            <w:tcW w:w="1170" w:type="dxa"/>
-          </w:tcPr>
-          <w:p>
-            <w:pPr>
-              <w:ind w:right="280"/>
-              <w:jc w:val="center"/>
-              <w:cnfStyle w:val="000000100000" w:firstRow="0" w:lastRow="0" w:firstColumn="0" w:lastColumn="0" w:oddVBand="0" w:evenVBand="0" w:oddHBand="1" w:evenHBand="0" w:firstRowFirstColumn="0" w:firstRowLastColumn="0" w:lastRowFirstColumn="0" w:lastRowLastColumn="0"/>
+            <w:r>
               <w:rPr>
                 <w:rFonts w:ascii="Times New Roman" w:eastAsia="Times New Roman" w:hAnsi="Times New Roman" w:cs="Times New Roman"/>
                 <w:sz w:val="20"/>
                 <w:szCs w:val="20"/>
               </w:rPr>
-            </w:pPr>
-          </w:p>
-        </w:tc>
-        <w:tc>
-          <w:tcPr>
-            <w:tcW w:w="1200" w:type="dxa"/>
-          </w:tcPr>
-          <w:p>
-            <w:pPr>
-              <w:ind w:right="280"/>
-              <w:jc w:val="center"/>
-              <w:cnfStyle w:val="000000100000" w:firstRow="0" w:lastRow="0" w:firstColumn="0" w:lastColumn="0" w:oddVBand="0" w:evenVBand="0" w:oddHBand="1" w:evenHBand="0" w:firstRowFirstColumn="0" w:firstRowLastColumn="0" w:lastRowFirstColumn="0" w:lastRowLastColumn="0"/>
-              <w:rPr>
-                <w:rFonts w:ascii="Times New Roman" w:eastAsia="Times New Roman" w:hAnsi="Times New Roman" w:cs="Times New Roman"/>
-                <w:sz w:val="20"/>
-                <w:szCs w:val="20"/>
-              </w:rPr>
-            </w:pPr>
-            <w:r>
-              <w:rPr>
-                <w:rFonts w:ascii="Times New Roman" w:eastAsia="Times New Roman" w:hAnsi="Times New Roman" w:cs="Times New Roman"/>
-                <w:sz w:val="20"/>
-                <w:szCs w:val="20"/>
-              </w:rPr>
-              <w:t>30 Minutes</w:t>
-            </w:r>
-          </w:p>
-        </w:tc>
-        <w:tc>
-          <w:tcPr>
-            <w:tcW w:w="1230" w:type="dxa"/>
-          </w:tcPr>
-          <w:p>
-            <w:pPr>
-              <w:ind w:right="280"/>
-              <w:jc w:val="center"/>
-              <w:cnfStyle w:val="000000100000" w:firstRow="0" w:lastRow="0" w:firstColumn="0" w:lastColumn="0" w:oddVBand="0" w:evenVBand="0" w:oddHBand="1" w:evenHBand="0" w:firstRowFirstColumn="0" w:firstRowLastColumn="0" w:lastRowFirstColumn="0" w:lastRowLastColumn="0"/>
-              <w:rPr>
-                <w:rFonts w:ascii="Times New Roman" w:eastAsia="Times New Roman" w:hAnsi="Times New Roman" w:cs="Times New Roman"/>
-                <w:sz w:val="20"/>
-                <w:szCs w:val="20"/>
-              </w:rPr>
-            </w:pPr>
-            <w:r>
-              <w:rPr>
-                <w:rFonts w:ascii="Times New Roman" w:eastAsia="Times New Roman" w:hAnsi="Times New Roman" w:cs="Times New Roman"/>
-                <w:sz w:val="20"/>
-                <w:szCs w:val="20"/>
-              </w:rPr>
-              <w:t>35 Minutes</w:t>
+              <w:t>Communication</w:t>
             </w:r>
           </w:p>
         </w:tc>
@@ -1173,72 +1318,22 @@
             <w:pPr>
               <w:ind w:right="280"/>
               <w:jc w:val="center"/>
-              <w:cnfStyle w:val="000000100000" w:firstRow="0" w:lastRow="0" w:firstColumn="0" w:lastColumn="0" w:oddVBand="0" w:evenVBand="0" w:oddHBand="1" w:evenHBand="0" w:firstRowFirstColumn="0" w:firstRowLastColumn="0" w:lastRowFirstColumn="0" w:lastRowLastColumn="0"/>
-              <w:rPr>
-                <w:rFonts w:ascii="Times New Roman" w:eastAsia="Times New Roman" w:hAnsi="Times New Roman" w:cs="Times New Roman"/>
-                <w:sz w:val="20"/>
-                <w:szCs w:val="20"/>
-              </w:rPr>
-            </w:pPr>
-            <w:r>
-              <w:rPr>
-                <w:rFonts w:ascii="Times New Roman" w:eastAsia="Times New Roman" w:hAnsi="Times New Roman" w:cs="Times New Roman"/>
-                <w:sz w:val="20"/>
-                <w:szCs w:val="20"/>
-              </w:rPr>
-              <w:t>60 Minutes</w:t>
-            </w:r>
-          </w:p>
-        </w:tc>
-      </w:tr>
-      <w:tr>
-        <w:tc>
-          <w:tcPr>
-            <w:cnfStyle w:val="001000000000" w:firstRow="0" w:lastRow="0" w:firstColumn="1" w:lastColumn="0" w:oddVBand="0" w:evenVBand="0" w:oddHBand="0" w:evenHBand="0" w:firstRowFirstColumn="0" w:firstRowLastColumn="0" w:lastRowFirstColumn="0" w:lastRowLastColumn="0"/>
-            <w:tcW w:w="1680" w:type="dxa"/>
-            <w:vMerge w:val="restart"/>
-          </w:tcPr>
-          <w:p>
-            <w:pPr>
-              <w:ind w:right="280"/>
-              <w:jc w:val="center"/>
-              <w:rPr>
-                <w:rFonts w:ascii="Times New Roman" w:eastAsia="Times New Roman" w:hAnsi="Times New Roman" w:cs="Times New Roman"/>
-                <w:sz w:val="20"/>
-                <w:szCs w:val="20"/>
-              </w:rPr>
-            </w:pPr>
-            <w:r>
-              <w:rPr>
-                <w:rFonts w:ascii="Times New Roman" w:eastAsia="Times New Roman" w:hAnsi="Times New Roman" w:cs="Times New Roman"/>
-                <w:sz w:val="20"/>
-                <w:szCs w:val="20"/>
-              </w:rPr>
-              <w:t>Elicitation Artifacts</w:t>
-            </w:r>
-          </w:p>
-        </w:tc>
-        <w:tc>
-          <w:tcPr>
-            <w:tcW w:w="1905" w:type="dxa"/>
-          </w:tcPr>
-          <w:p>
-            <w:pPr>
-              <w:ind w:right="280"/>
               <w:cnfStyle w:val="000000000000" w:firstRow="0" w:lastRow="0" w:firstColumn="0" w:lastColumn="0" w:oddVBand="0" w:evenVBand="0" w:oddHBand="0" w:evenHBand="0" w:firstRowFirstColumn="0" w:firstRowLastColumn="0" w:lastRowFirstColumn="0" w:lastRowLastColumn="0"/>
               <w:rPr>
                 <w:rFonts w:ascii="Times New Roman" w:eastAsia="Times New Roman" w:hAnsi="Times New Roman" w:cs="Times New Roman"/>
-                <w:sz w:val="20"/>
-                <w:szCs w:val="20"/>
-              </w:rPr>
-            </w:pPr>
-            <w:r>
-              <w:rPr>
-                <w:rFonts w:ascii="Times New Roman" w:eastAsia="Times New Roman" w:hAnsi="Times New Roman" w:cs="Times New Roman"/>
-                <w:sz w:val="20"/>
-                <w:szCs w:val="20"/>
-              </w:rPr>
-              <w:t>Communication</w:t>
+              </w:rPr>
+            </w:pPr>
+            <w:r>
+              <w:rPr>
+                <w:rFonts w:ascii="Times New Roman" w:eastAsia="Times New Roman" w:hAnsi="Times New Roman" w:cs="Times New Roman"/>
+              </w:rPr>
+              <w:t xml:space="preserve">140 </w:t>
+            </w:r>
+            <w:r>
+              <w:rPr>
+                <w:rFonts w:ascii="Times New Roman" w:eastAsia="Times New Roman" w:hAnsi="Times New Roman" w:cs="Times New Roman"/>
+              </w:rPr>
+              <w:t>mins</w:t>
             </w:r>
           </w:p>
         </w:tc>
@@ -1253,10 +1348,57 @@
               <w:cnfStyle w:val="000000000000" w:firstRow="0" w:lastRow="0" w:firstColumn="0" w:lastColumn="0" w:oddVBand="0" w:evenVBand="0" w:oddHBand="0" w:evenHBand="0" w:firstRowFirstColumn="0" w:firstRowLastColumn="0" w:lastRowFirstColumn="0" w:lastRowLastColumn="0"/>
               <w:rPr>
                 <w:rFonts w:ascii="Times New Roman" w:eastAsia="Times New Roman" w:hAnsi="Times New Roman" w:cs="Times New Roman"/>
-                <w:sz w:val="20"/>
-                <w:szCs w:val="20"/>
-              </w:rPr>
-            </w:pPr>
+              </w:rPr>
+            </w:pPr>
+            <w:r>
+              <w:rPr>
+                <w:rFonts w:ascii="Times New Roman" w:eastAsia="Times New Roman" w:hAnsi="Times New Roman" w:cs="Times New Roman"/>
+              </w:rPr>
+              <w:t>120</w:t>
+            </w:r>
+          </w:p>
+          <w:p>
+            <w:pPr>
+              <w:ind w:right="280"/>
+              <w:jc w:val="center"/>
+              <w:cnfStyle w:val="000000000000" w:firstRow="0" w:lastRow="0" w:firstColumn="0" w:lastColumn="0" w:oddVBand="0" w:evenVBand="0" w:oddHBand="0" w:evenHBand="0" w:firstRowFirstColumn="0" w:firstRowLastColumn="0" w:lastRowFirstColumn="0" w:lastRowLastColumn="0"/>
+              <w:rPr>
+                <w:rFonts w:ascii="Times New Roman" w:eastAsia="Times New Roman" w:hAnsi="Times New Roman" w:cs="Times New Roman"/>
+              </w:rPr>
+            </w:pPr>
+            <w:r>
+              <w:rPr>
+                <w:rFonts w:ascii="Times New Roman" w:eastAsia="Times New Roman" w:hAnsi="Times New Roman" w:cs="Times New Roman"/>
+              </w:rPr>
+              <w:t>mins</w:t>
+            </w:r>
+          </w:p>
+        </w:tc>
+        <w:tc>
+          <w:tcPr>
+            <w:tcW w:w="1178" w:type="dxa"/>
+          </w:tcPr>
+          <w:p>
+            <w:pPr>
+              <w:ind w:right="280"/>
+              <w:jc w:val="center"/>
+              <w:cnfStyle w:val="000000000000" w:firstRow="0" w:lastRow="0" w:firstColumn="0" w:lastColumn="0" w:oddVBand="0" w:evenVBand="0" w:oddHBand="0" w:evenHBand="0" w:firstRowFirstColumn="0" w:firstRowLastColumn="0" w:lastRowFirstColumn="0" w:lastRowLastColumn="0"/>
+              <w:rPr>
+                <w:rFonts w:ascii="Times New Roman" w:eastAsia="Times New Roman" w:hAnsi="Times New Roman" w:cs="Times New Roman"/>
+              </w:rPr>
+            </w:pPr>
+            <w:r>
+              <w:rPr>
+                <w:rFonts w:ascii="Times New Roman" w:eastAsia="Times New Roman" w:hAnsi="Times New Roman" w:cs="Times New Roman"/>
+              </w:rPr>
+              <w:t xml:space="preserve">120 </w:t>
+            </w:r>
+            <w:r>
+              <w:rPr>
+                <w:rFonts w:ascii="Times New Roman" w:eastAsia="Times New Roman" w:hAnsi="Times New Roman" w:cs="Times New Roman"/>
+              </w:rPr>
+              <w:t>Mins</w:t>
+            </w:r>
           </w:p>
         </w:tc>
         <w:tc>
@@ -1270,16 +1412,15 @@
               <w:cnfStyle w:val="000000000000" w:firstRow="0" w:lastRow="0" w:firstColumn="0" w:lastColumn="0" w:oddVBand="0" w:evenVBand="0" w:oddHBand="0" w:evenHBand="0" w:firstRowFirstColumn="0" w:firstRowLastColumn="0" w:lastRowFirstColumn="0" w:lastRowLastColumn="0"/>
               <w:rPr>
                 <w:rFonts w:ascii="Times New Roman" w:eastAsia="Times New Roman" w:hAnsi="Times New Roman" w:cs="Times New Roman"/>
-                <w:sz w:val="20"/>
-                <w:szCs w:val="20"/>
-              </w:rPr>
-            </w:pPr>
-          </w:p>
-        </w:tc>
-        <w:tc>
-          <w:tcPr>
-            <w:tcW w:w="1200" w:type="dxa"/>
-          </w:tcPr>
+              </w:rPr>
+            </w:pPr>
+            <w:r>
+              <w:rPr>
+                <w:rFonts w:ascii="Times New Roman" w:eastAsia="Times New Roman" w:hAnsi="Times New Roman" w:cs="Times New Roman"/>
+              </w:rPr>
+              <w:t>120</w:t>
+            </w:r>
+          </w:p>
           <w:p>
             <w:pPr>
               <w:ind w:right="280"/>
@@ -1287,23 +1428,19 @@
               <w:cnfStyle w:val="000000000000" w:firstRow="0" w:lastRow="0" w:firstColumn="0" w:lastColumn="0" w:oddVBand="0" w:evenVBand="0" w:oddHBand="0" w:evenHBand="0" w:firstRowFirstColumn="0" w:firstRowLastColumn="0" w:lastRowFirstColumn="0" w:lastRowLastColumn="0"/>
               <w:rPr>
                 <w:rFonts w:ascii="Times New Roman" w:eastAsia="Times New Roman" w:hAnsi="Times New Roman" w:cs="Times New Roman"/>
-                <w:sz w:val="20"/>
-                <w:szCs w:val="20"/>
-              </w:rPr>
-            </w:pPr>
-            <w:r>
-              <w:rPr>
-                <w:rFonts w:ascii="Times New Roman" w:eastAsia="Times New Roman" w:hAnsi="Times New Roman" w:cs="Times New Roman"/>
-                <w:sz w:val="20"/>
-                <w:szCs w:val="20"/>
-              </w:rPr>
-              <w:t>120 Minutes</w:t>
-            </w:r>
-          </w:p>
-        </w:tc>
-        <w:tc>
-          <w:tcPr>
-            <w:tcW w:w="1230" w:type="dxa"/>
+              </w:rPr>
+            </w:pPr>
+            <w:r>
+              <w:rPr>
+                <w:rFonts w:ascii="Times New Roman" w:eastAsia="Times New Roman" w:hAnsi="Times New Roman" w:cs="Times New Roman"/>
+              </w:rPr>
+              <w:t>Mins</w:t>
+            </w:r>
+          </w:p>
+        </w:tc>
+        <w:tc>
+          <w:tcPr>
+            <w:tcW w:w="1162" w:type="dxa"/>
           </w:tcPr>
           <w:p>
             <w:pPr>
@@ -1312,62 +1449,19 @@
               <w:cnfStyle w:val="000000000000" w:firstRow="0" w:lastRow="0" w:firstColumn="0" w:lastColumn="0" w:oddVBand="0" w:evenVBand="0" w:oddHBand="0" w:evenHBand="0" w:firstRowFirstColumn="0" w:firstRowLastColumn="0" w:lastRowFirstColumn="0" w:lastRowLastColumn="0"/>
               <w:rPr>
                 <w:rFonts w:ascii="Times New Roman" w:eastAsia="Times New Roman" w:hAnsi="Times New Roman" w:cs="Times New Roman"/>
-                <w:sz w:val="20"/>
-                <w:szCs w:val="20"/>
-              </w:rPr>
-            </w:pPr>
-            <w:r>
-              <w:rPr>
-                <w:rFonts w:ascii="Times New Roman" w:eastAsia="Times New Roman" w:hAnsi="Times New Roman" w:cs="Times New Roman"/>
-                <w:sz w:val="20"/>
-                <w:szCs w:val="20"/>
-              </w:rPr>
-              <w:t>120</w:t>
-            </w:r>
-          </w:p>
-          <w:p>
-            <w:pPr>
-              <w:ind w:right="280"/>
-              <w:jc w:val="center"/>
-              <w:cnfStyle w:val="000000000000" w:firstRow="0" w:lastRow="0" w:firstColumn="0" w:lastColumn="0" w:oddVBand="0" w:evenVBand="0" w:oddHBand="0" w:evenHBand="0" w:firstRowFirstColumn="0" w:firstRowLastColumn="0" w:lastRowFirstColumn="0" w:lastRowLastColumn="0"/>
-              <w:rPr>
-                <w:rFonts w:ascii="Times New Roman" w:eastAsia="Times New Roman" w:hAnsi="Times New Roman" w:cs="Times New Roman"/>
-                <w:sz w:val="20"/>
-                <w:szCs w:val="20"/>
-              </w:rPr>
-            </w:pPr>
-            <w:r>
-              <w:rPr>
-                <w:rFonts w:ascii="Times New Roman" w:eastAsia="Times New Roman" w:hAnsi="Times New Roman" w:cs="Times New Roman"/>
-                <w:sz w:val="20"/>
-                <w:szCs w:val="20"/>
-              </w:rPr>
-              <w:t>Minutes</w:t>
-            </w:r>
-          </w:p>
-        </w:tc>
-        <w:tc>
-          <w:tcPr>
-            <w:tcW w:w="1260" w:type="dxa"/>
-          </w:tcPr>
-          <w:p>
-            <w:pPr>
-              <w:ind w:right="280"/>
-              <w:jc w:val="center"/>
-              <w:cnfStyle w:val="000000000000" w:firstRow="0" w:lastRow="0" w:firstColumn="0" w:lastColumn="0" w:oddVBand="0" w:evenVBand="0" w:oddHBand="0" w:evenHBand="0" w:firstRowFirstColumn="0" w:firstRowLastColumn="0" w:lastRowFirstColumn="0" w:lastRowLastColumn="0"/>
-              <w:rPr>
-                <w:rFonts w:ascii="Times New Roman" w:eastAsia="Times New Roman" w:hAnsi="Times New Roman" w:cs="Times New Roman"/>
-                <w:sz w:val="20"/>
-                <w:szCs w:val="20"/>
-              </w:rPr>
-            </w:pPr>
-            <w:r>
-              <w:rPr>
-                <w:rFonts w:ascii="Times New Roman" w:eastAsia="Times New Roman" w:hAnsi="Times New Roman" w:cs="Times New Roman"/>
-                <w:sz w:val="20"/>
-                <w:szCs w:val="20"/>
-              </w:rPr>
-              <w:t>80 Minutes</w:t>
+              </w:rPr>
+            </w:pPr>
+            <w:r>
+              <w:rPr>
+                <w:rFonts w:ascii="Times New Roman" w:eastAsia="Times New Roman" w:hAnsi="Times New Roman" w:cs="Times New Roman"/>
+              </w:rPr>
+              <w:t xml:space="preserve">80 </w:t>
+            </w:r>
+            <w:r>
+              <w:rPr>
+                <w:rFonts w:ascii="Times New Roman" w:eastAsia="Times New Roman" w:hAnsi="Times New Roman" w:cs="Times New Roman"/>
+              </w:rPr>
+              <w:t>Mins</w:t>
             </w:r>
           </w:p>
         </w:tc>
@@ -1375,11 +1469,12 @@
       <w:tr>
         <w:trPr>
           <w:cnfStyle w:val="000000100000" w:firstRow="0" w:lastRow="0" w:firstColumn="0" w:lastColumn="0" w:oddVBand="0" w:evenVBand="0" w:oddHBand="1" w:evenHBand="0" w:firstRowFirstColumn="0" w:firstRowLastColumn="0" w:lastRowFirstColumn="0" w:lastRowLastColumn="0"/>
+          <w:jc w:val="center"/>
         </w:trPr>
         <w:tc>
           <w:tcPr>
             <w:cnfStyle w:val="001000000000" w:firstRow="0" w:lastRow="0" w:firstColumn="1" w:lastColumn="0" w:oddVBand="0" w:evenVBand="0" w:oddHBand="0" w:evenHBand="0" w:firstRowFirstColumn="0" w:firstRowLastColumn="0" w:lastRowFirstColumn="0" w:lastRowLastColumn="0"/>
-            <w:tcW w:w="1680" w:type="dxa"/>
+            <w:tcW w:w="1795" w:type="dxa"/>
             <w:vMerge/>
           </w:tcPr>
           <w:p>
@@ -1393,19 +1488,21 @@
                 <w:between w:val="nil"/>
               </w:pBdr>
               <w:spacing w:line="276" w:lineRule="auto"/>
-              <w:rPr>
-                <w:rFonts w:ascii="Times New Roman" w:eastAsia="Times New Roman" w:hAnsi="Times New Roman" w:cs="Times New Roman"/>
-              </w:rPr>
-            </w:pPr>
-          </w:p>
-        </w:tc>
-        <w:tc>
-          <w:tcPr>
-            <w:tcW w:w="1905" w:type="dxa"/>
-          </w:tcPr>
-          <w:p>
-            <w:pPr>
-              <w:ind w:right="280"/>
+              <w:jc w:val="center"/>
+              <w:rPr>
+                <w:rFonts w:ascii="Times New Roman" w:eastAsia="Times New Roman" w:hAnsi="Times New Roman" w:cs="Times New Roman"/>
+              </w:rPr>
+            </w:pPr>
+          </w:p>
+        </w:tc>
+        <w:tc>
+          <w:tcPr>
+            <w:tcW w:w="1890" w:type="dxa"/>
+          </w:tcPr>
+          <w:p>
+            <w:pPr>
+              <w:ind w:right="280"/>
+              <w:jc w:val="center"/>
               <w:cnfStyle w:val="000000100000" w:firstRow="0" w:lastRow="0" w:firstColumn="0" w:lastColumn="0" w:oddVBand="0" w:evenVBand="0" w:oddHBand="1" w:evenHBand="0" w:firstRowFirstColumn="0" w:firstRowLastColumn="0" w:lastRowFirstColumn="0" w:lastRowLastColumn="0"/>
               <w:rPr>
                 <w:rFonts w:ascii="Times New Roman" w:eastAsia="Times New Roman" w:hAnsi="Times New Roman" w:cs="Times New Roman"/>
@@ -1430,13 +1527,98 @@
           <w:p>
             <w:pPr>
               <w:ind w:right="280"/>
+              <w:jc w:val="center"/>
               <w:cnfStyle w:val="000000100000" w:firstRow="0" w:lastRow="0" w:firstColumn="0" w:lastColumn="0" w:oddVBand="0" w:evenVBand="0" w:oddHBand="1" w:evenHBand="0" w:firstRowFirstColumn="0" w:firstRowLastColumn="0" w:lastRowFirstColumn="0" w:lastRowLastColumn="0"/>
               <w:rPr>
                 <w:rFonts w:ascii="Times New Roman" w:eastAsia="Times New Roman" w:hAnsi="Times New Roman" w:cs="Times New Roman"/>
-                <w:sz w:val="24"/>
-                <w:szCs w:val="24"/>
-              </w:rPr>
-            </w:pPr>
+              </w:rPr>
+            </w:pPr>
+            <w:r>
+              <w:rPr>
+                <w:rFonts w:ascii="Times New Roman" w:eastAsia="Times New Roman" w:hAnsi="Times New Roman" w:cs="Times New Roman"/>
+              </w:rPr>
+              <w:t>150</w:t>
+            </w:r>
+          </w:p>
+          <w:p>
+            <w:pPr>
+              <w:ind w:right="280"/>
+              <w:jc w:val="center"/>
+              <w:cnfStyle w:val="000000100000" w:firstRow="0" w:lastRow="0" w:firstColumn="0" w:lastColumn="0" w:oddVBand="0" w:evenVBand="0" w:oddHBand="1" w:evenHBand="0" w:firstRowFirstColumn="0" w:firstRowLastColumn="0" w:lastRowFirstColumn="0" w:lastRowLastColumn="0"/>
+              <w:rPr>
+                <w:rFonts w:ascii="Times New Roman" w:eastAsia="Times New Roman" w:hAnsi="Times New Roman" w:cs="Times New Roman"/>
+              </w:rPr>
+            </w:pPr>
+            <w:r>
+              <w:rPr>
+                <w:rFonts w:ascii="Times New Roman" w:eastAsia="Times New Roman" w:hAnsi="Times New Roman" w:cs="Times New Roman"/>
+              </w:rPr>
+              <w:t>mins</w:t>
+            </w:r>
+          </w:p>
+        </w:tc>
+        <w:tc>
+          <w:tcPr>
+            <w:tcW w:w="1260" w:type="dxa"/>
+          </w:tcPr>
+          <w:p>
+            <w:pPr>
+              <w:ind w:right="280"/>
+              <w:jc w:val="center"/>
+              <w:cnfStyle w:val="000000100000" w:firstRow="0" w:lastRow="0" w:firstColumn="0" w:lastColumn="0" w:oddVBand="0" w:evenVBand="0" w:oddHBand="1" w:evenHBand="0" w:firstRowFirstColumn="0" w:firstRowLastColumn="0" w:lastRowFirstColumn="0" w:lastRowLastColumn="0"/>
+              <w:rPr>
+                <w:rFonts w:ascii="Times New Roman" w:eastAsia="Times New Roman" w:hAnsi="Times New Roman" w:cs="Times New Roman"/>
+              </w:rPr>
+            </w:pPr>
+            <w:r>
+              <w:rPr>
+                <w:rFonts w:ascii="Times New Roman" w:eastAsia="Times New Roman" w:hAnsi="Times New Roman" w:cs="Times New Roman"/>
+              </w:rPr>
+              <w:t>120</w:t>
+            </w:r>
+          </w:p>
+          <w:p>
+            <w:pPr>
+              <w:ind w:right="280"/>
+              <w:jc w:val="center"/>
+              <w:cnfStyle w:val="000000100000" w:firstRow="0" w:lastRow="0" w:firstColumn="0" w:lastColumn="0" w:oddVBand="0" w:evenVBand="0" w:oddHBand="1" w:evenHBand="0" w:firstRowFirstColumn="0" w:firstRowLastColumn="0" w:lastRowFirstColumn="0" w:lastRowLastColumn="0"/>
+              <w:rPr>
+                <w:rFonts w:ascii="Times New Roman" w:eastAsia="Times New Roman" w:hAnsi="Times New Roman" w:cs="Times New Roman"/>
+              </w:rPr>
+            </w:pPr>
+            <w:r>
+              <w:rPr>
+                <w:rFonts w:ascii="Times New Roman" w:eastAsia="Times New Roman" w:hAnsi="Times New Roman" w:cs="Times New Roman"/>
+              </w:rPr>
+              <w:t>mins</w:t>
+            </w:r>
+          </w:p>
+        </w:tc>
+        <w:tc>
+          <w:tcPr>
+            <w:tcW w:w="1178" w:type="dxa"/>
+          </w:tcPr>
+          <w:p>
+            <w:pPr>
+              <w:ind w:right="280"/>
+              <w:jc w:val="center"/>
+              <w:cnfStyle w:val="000000100000" w:firstRow="0" w:lastRow="0" w:firstColumn="0" w:lastColumn="0" w:oddVBand="0" w:evenVBand="0" w:oddHBand="1" w:evenHBand="0" w:firstRowFirstColumn="0" w:firstRowLastColumn="0" w:lastRowFirstColumn="0" w:lastRowLastColumn="0"/>
+              <w:rPr>
+                <w:rFonts w:ascii="Times New Roman" w:eastAsia="Times New Roman" w:hAnsi="Times New Roman" w:cs="Times New Roman"/>
+              </w:rPr>
+            </w:pPr>
+            <w:r>
+              <w:rPr>
+                <w:rFonts w:ascii="Times New Roman" w:eastAsia="Times New Roman" w:hAnsi="Times New Roman" w:cs="Times New Roman"/>
+              </w:rPr>
+              <w:t xml:space="preserve">180 </w:t>
+            </w:r>
+            <w:r>
+              <w:rPr>
+                <w:rFonts w:ascii="Times New Roman" w:eastAsia="Times New Roman" w:hAnsi="Times New Roman" w:cs="Times New Roman"/>
+              </w:rPr>
+              <w:t>Mins</w:t>
+            </w:r>
           </w:p>
         </w:tc>
         <w:tc>
@@ -1446,93 +1628,62 @@
           <w:p>
             <w:pPr>
               <w:ind w:right="280"/>
+              <w:jc w:val="center"/>
               <w:cnfStyle w:val="000000100000" w:firstRow="0" w:lastRow="0" w:firstColumn="0" w:lastColumn="0" w:oddVBand="0" w:evenVBand="0" w:oddHBand="1" w:evenHBand="0" w:firstRowFirstColumn="0" w:firstRowLastColumn="0" w:lastRowFirstColumn="0" w:lastRowLastColumn="0"/>
               <w:rPr>
                 <w:rFonts w:ascii="Times New Roman" w:eastAsia="Times New Roman" w:hAnsi="Times New Roman" w:cs="Times New Roman"/>
-                <w:sz w:val="24"/>
-                <w:szCs w:val="24"/>
-              </w:rPr>
-            </w:pPr>
-          </w:p>
-        </w:tc>
-        <w:tc>
-          <w:tcPr>
-            <w:tcW w:w="1200" w:type="dxa"/>
-          </w:tcPr>
-          <w:p>
-            <w:pPr>
-              <w:ind w:right="280"/>
+              </w:rPr>
+            </w:pPr>
+            <w:r>
+              <w:rPr>
+                <w:rFonts w:ascii="Times New Roman" w:eastAsia="Times New Roman" w:hAnsi="Times New Roman" w:cs="Times New Roman"/>
+              </w:rPr>
+              <w:t xml:space="preserve">120 </w:t>
+            </w:r>
+            <w:r>
+              <w:rPr>
+                <w:rFonts w:ascii="Times New Roman" w:eastAsia="Times New Roman" w:hAnsi="Times New Roman" w:cs="Times New Roman"/>
+              </w:rPr>
+              <w:t>Mins</w:t>
+            </w:r>
+          </w:p>
+        </w:tc>
+        <w:tc>
+          <w:tcPr>
+            <w:tcW w:w="1162" w:type="dxa"/>
+          </w:tcPr>
+          <w:p>
+            <w:pPr>
+              <w:ind w:right="280"/>
+              <w:jc w:val="center"/>
               <w:cnfStyle w:val="000000100000" w:firstRow="0" w:lastRow="0" w:firstColumn="0" w:lastColumn="0" w:oddVBand="0" w:evenVBand="0" w:oddHBand="1" w:evenHBand="0" w:firstRowFirstColumn="0" w:firstRowLastColumn="0" w:lastRowFirstColumn="0" w:lastRowLastColumn="0"/>
               <w:rPr>
                 <w:rFonts w:ascii="Times New Roman" w:eastAsia="Times New Roman" w:hAnsi="Times New Roman" w:cs="Times New Roman"/>
-                <w:sz w:val="20"/>
-                <w:szCs w:val="20"/>
-              </w:rPr>
-            </w:pPr>
-            <w:r>
-              <w:rPr>
-                <w:rFonts w:ascii="Times New Roman" w:eastAsia="Times New Roman" w:hAnsi="Times New Roman" w:cs="Times New Roman"/>
-                <w:sz w:val="20"/>
-                <w:szCs w:val="20"/>
-              </w:rPr>
-              <w:t>180 Minutes</w:t>
-            </w:r>
-          </w:p>
-        </w:tc>
-        <w:tc>
-          <w:tcPr>
-            <w:tcW w:w="1230" w:type="dxa"/>
-          </w:tcPr>
-          <w:p>
-            <w:pPr>
-              <w:ind w:right="280"/>
-              <w:cnfStyle w:val="000000100000" w:firstRow="0" w:lastRow="0" w:firstColumn="0" w:lastColumn="0" w:oddVBand="0" w:evenVBand="0" w:oddHBand="1" w:evenHBand="0" w:firstRowFirstColumn="0" w:firstRowLastColumn="0" w:lastRowFirstColumn="0" w:lastRowLastColumn="0"/>
-              <w:rPr>
-                <w:rFonts w:ascii="Times New Roman" w:eastAsia="Times New Roman" w:hAnsi="Times New Roman" w:cs="Times New Roman"/>
-                <w:sz w:val="20"/>
-                <w:szCs w:val="20"/>
-              </w:rPr>
-            </w:pPr>
-            <w:r>
-              <w:rPr>
-                <w:rFonts w:ascii="Times New Roman" w:eastAsia="Times New Roman" w:hAnsi="Times New Roman" w:cs="Times New Roman"/>
-                <w:sz w:val="20"/>
-                <w:szCs w:val="20"/>
-              </w:rPr>
-              <w:t>120 Minutes</w:t>
-            </w:r>
-          </w:p>
-        </w:tc>
-        <w:tc>
-          <w:tcPr>
-            <w:tcW w:w="1260" w:type="dxa"/>
-          </w:tcPr>
-          <w:p>
-            <w:pPr>
-              <w:ind w:right="280"/>
-              <w:cnfStyle w:val="000000100000" w:firstRow="0" w:lastRow="0" w:firstColumn="0" w:lastColumn="0" w:oddVBand="0" w:evenVBand="0" w:oddHBand="1" w:evenHBand="0" w:firstRowFirstColumn="0" w:firstRowLastColumn="0" w:lastRowFirstColumn="0" w:lastRowLastColumn="0"/>
-              <w:rPr>
-                <w:rFonts w:ascii="Times New Roman" w:eastAsia="Times New Roman" w:hAnsi="Times New Roman" w:cs="Times New Roman"/>
-                <w:sz w:val="20"/>
-                <w:szCs w:val="20"/>
-              </w:rPr>
-            </w:pPr>
-            <w:r>
-              <w:rPr>
-                <w:rFonts w:ascii="Times New Roman" w:eastAsia="Times New Roman" w:hAnsi="Times New Roman" w:cs="Times New Roman"/>
-                <w:sz w:val="20"/>
-                <w:szCs w:val="20"/>
-              </w:rPr>
-              <w:t>120 minutes</w:t>
+              </w:rPr>
+            </w:pPr>
+            <w:r>
+              <w:rPr>
+                <w:rFonts w:ascii="Times New Roman" w:eastAsia="Times New Roman" w:hAnsi="Times New Roman" w:cs="Times New Roman"/>
+              </w:rPr>
+              <w:t xml:space="preserve">120 </w:t>
+            </w:r>
+            <w:r>
+              <w:rPr>
+                <w:rFonts w:ascii="Times New Roman" w:eastAsia="Times New Roman" w:hAnsi="Times New Roman" w:cs="Times New Roman"/>
+              </w:rPr>
+              <w:t>mins</w:t>
             </w:r>
           </w:p>
         </w:tc>
       </w:tr>
       <w:tr>
+        <w:trPr>
+          <w:jc w:val="center"/>
+        </w:trPr>
         <w:tc>
           <w:tcPr>
             <w:cnfStyle w:val="001000000000" w:firstRow="0" w:lastRow="0" w:firstColumn="1" w:lastColumn="0" w:oddVBand="0" w:evenVBand="0" w:oddHBand="0" w:evenHBand="0" w:firstRowFirstColumn="0" w:firstRowLastColumn="0" w:lastRowFirstColumn="0" w:lastRowLastColumn="0"/>
-            <w:tcW w:w="1680" w:type="dxa"/>
+            <w:tcW w:w="1795" w:type="dxa"/>
             <w:vMerge/>
           </w:tcPr>
           <w:p>
@@ -1546,19 +1697,21 @@
                 <w:between w:val="nil"/>
               </w:pBdr>
               <w:spacing w:line="276" w:lineRule="auto"/>
-              <w:rPr>
-                <w:rFonts w:ascii="Times New Roman" w:eastAsia="Times New Roman" w:hAnsi="Times New Roman" w:cs="Times New Roman"/>
-              </w:rPr>
-            </w:pPr>
-          </w:p>
-        </w:tc>
-        <w:tc>
-          <w:tcPr>
-            <w:tcW w:w="1905" w:type="dxa"/>
-          </w:tcPr>
-          <w:p>
-            <w:pPr>
-              <w:ind w:right="280"/>
+              <w:jc w:val="center"/>
+              <w:rPr>
+                <w:rFonts w:ascii="Times New Roman" w:eastAsia="Times New Roman" w:hAnsi="Times New Roman" w:cs="Times New Roman"/>
+              </w:rPr>
+            </w:pPr>
+          </w:p>
+        </w:tc>
+        <w:tc>
+          <w:tcPr>
+            <w:tcW w:w="1890" w:type="dxa"/>
+          </w:tcPr>
+          <w:p>
+            <w:pPr>
+              <w:ind w:right="280"/>
+              <w:jc w:val="center"/>
               <w:cnfStyle w:val="000000000000" w:firstRow="0" w:lastRow="0" w:firstColumn="0" w:lastColumn="0" w:oddVBand="0" w:evenVBand="0" w:oddHBand="0" w:evenHBand="0" w:firstRowFirstColumn="0" w:firstRowLastColumn="0" w:lastRowFirstColumn="0" w:lastRowLastColumn="0"/>
               <w:rPr>
                 <w:rFonts w:ascii="Times New Roman" w:eastAsia="Times New Roman" w:hAnsi="Times New Roman" w:cs="Times New Roman"/>
@@ -1583,13 +1736,98 @@
           <w:p>
             <w:pPr>
               <w:ind w:right="280"/>
+              <w:jc w:val="center"/>
               <w:cnfStyle w:val="000000000000" w:firstRow="0" w:lastRow="0" w:firstColumn="0" w:lastColumn="0" w:oddVBand="0" w:evenVBand="0" w:oddHBand="0" w:evenHBand="0" w:firstRowFirstColumn="0" w:firstRowLastColumn="0" w:lastRowFirstColumn="0" w:lastRowLastColumn="0"/>
               <w:rPr>
                 <w:rFonts w:ascii="Times New Roman" w:eastAsia="Times New Roman" w:hAnsi="Times New Roman" w:cs="Times New Roman"/>
-                <w:sz w:val="24"/>
-                <w:szCs w:val="24"/>
-              </w:rPr>
-            </w:pPr>
+              </w:rPr>
+            </w:pPr>
+            <w:r>
+              <w:rPr>
+                <w:rFonts w:ascii="Times New Roman" w:eastAsia="Times New Roman" w:hAnsi="Times New Roman" w:cs="Times New Roman"/>
+              </w:rPr>
+              <w:t>150</w:t>
+            </w:r>
+          </w:p>
+          <w:p>
+            <w:pPr>
+              <w:ind w:right="280"/>
+              <w:jc w:val="center"/>
+              <w:cnfStyle w:val="000000000000" w:firstRow="0" w:lastRow="0" w:firstColumn="0" w:lastColumn="0" w:oddVBand="0" w:evenVBand="0" w:oddHBand="0" w:evenHBand="0" w:firstRowFirstColumn="0" w:firstRowLastColumn="0" w:lastRowFirstColumn="0" w:lastRowLastColumn="0"/>
+              <w:rPr>
+                <w:rFonts w:ascii="Times New Roman" w:eastAsia="Times New Roman" w:hAnsi="Times New Roman" w:cs="Times New Roman"/>
+              </w:rPr>
+            </w:pPr>
+            <w:r>
+              <w:rPr>
+                <w:rFonts w:ascii="Times New Roman" w:eastAsia="Times New Roman" w:hAnsi="Times New Roman" w:cs="Times New Roman"/>
+              </w:rPr>
+              <w:t>mins</w:t>
+            </w:r>
+          </w:p>
+        </w:tc>
+        <w:tc>
+          <w:tcPr>
+            <w:tcW w:w="1260" w:type="dxa"/>
+          </w:tcPr>
+          <w:p>
+            <w:pPr>
+              <w:ind w:right="280"/>
+              <w:jc w:val="center"/>
+              <w:cnfStyle w:val="000000000000" w:firstRow="0" w:lastRow="0" w:firstColumn="0" w:lastColumn="0" w:oddVBand="0" w:evenVBand="0" w:oddHBand="0" w:evenHBand="0" w:firstRowFirstColumn="0" w:firstRowLastColumn="0" w:lastRowFirstColumn="0" w:lastRowLastColumn="0"/>
+              <w:rPr>
+                <w:rFonts w:ascii="Times New Roman" w:eastAsia="Times New Roman" w:hAnsi="Times New Roman" w:cs="Times New Roman"/>
+              </w:rPr>
+            </w:pPr>
+            <w:r>
+              <w:rPr>
+                <w:rFonts w:ascii="Times New Roman" w:eastAsia="Times New Roman" w:hAnsi="Times New Roman" w:cs="Times New Roman"/>
+              </w:rPr>
+              <w:t>150</w:t>
+            </w:r>
+          </w:p>
+          <w:p>
+            <w:pPr>
+              <w:ind w:right="280"/>
+              <w:jc w:val="center"/>
+              <w:cnfStyle w:val="000000000000" w:firstRow="0" w:lastRow="0" w:firstColumn="0" w:lastColumn="0" w:oddVBand="0" w:evenVBand="0" w:oddHBand="0" w:evenHBand="0" w:firstRowFirstColumn="0" w:firstRowLastColumn="0" w:lastRowFirstColumn="0" w:lastRowLastColumn="0"/>
+              <w:rPr>
+                <w:rFonts w:ascii="Times New Roman" w:eastAsia="Times New Roman" w:hAnsi="Times New Roman" w:cs="Times New Roman"/>
+              </w:rPr>
+            </w:pPr>
+            <w:r>
+              <w:rPr>
+                <w:rFonts w:ascii="Times New Roman" w:eastAsia="Times New Roman" w:hAnsi="Times New Roman" w:cs="Times New Roman"/>
+              </w:rPr>
+              <w:t>mins</w:t>
+            </w:r>
+          </w:p>
+        </w:tc>
+        <w:tc>
+          <w:tcPr>
+            <w:tcW w:w="1178" w:type="dxa"/>
+          </w:tcPr>
+          <w:p>
+            <w:pPr>
+              <w:ind w:right="280"/>
+              <w:jc w:val="center"/>
+              <w:cnfStyle w:val="000000000000" w:firstRow="0" w:lastRow="0" w:firstColumn="0" w:lastColumn="0" w:oddVBand="0" w:evenVBand="0" w:oddHBand="0" w:evenHBand="0" w:firstRowFirstColumn="0" w:firstRowLastColumn="0" w:lastRowFirstColumn="0" w:lastRowLastColumn="0"/>
+              <w:rPr>
+                <w:rFonts w:ascii="Times New Roman" w:eastAsia="Times New Roman" w:hAnsi="Times New Roman" w:cs="Times New Roman"/>
+              </w:rPr>
+            </w:pPr>
+            <w:r>
+              <w:rPr>
+                <w:rFonts w:ascii="Times New Roman" w:eastAsia="Times New Roman" w:hAnsi="Times New Roman" w:cs="Times New Roman"/>
+              </w:rPr>
+              <w:t xml:space="preserve">120 </w:t>
+            </w:r>
+            <w:r>
+              <w:rPr>
+                <w:rFonts w:ascii="Times New Roman" w:eastAsia="Times New Roman" w:hAnsi="Times New Roman" w:cs="Times New Roman"/>
+              </w:rPr>
+              <w:t>Mins</w:t>
+            </w:r>
           </w:p>
         </w:tc>
         <w:tc>
@@ -1599,84 +1837,50 @@
           <w:p>
             <w:pPr>
               <w:ind w:right="280"/>
+              <w:jc w:val="center"/>
               <w:cnfStyle w:val="000000000000" w:firstRow="0" w:lastRow="0" w:firstColumn="0" w:lastColumn="0" w:oddVBand="0" w:evenVBand="0" w:oddHBand="0" w:evenHBand="0" w:firstRowFirstColumn="0" w:firstRowLastColumn="0" w:lastRowFirstColumn="0" w:lastRowLastColumn="0"/>
               <w:rPr>
                 <w:rFonts w:ascii="Times New Roman" w:eastAsia="Times New Roman" w:hAnsi="Times New Roman" w:cs="Times New Roman"/>
-                <w:sz w:val="24"/>
-                <w:szCs w:val="24"/>
-              </w:rPr>
-            </w:pPr>
-          </w:p>
-        </w:tc>
-        <w:tc>
-          <w:tcPr>
-            <w:tcW w:w="1200" w:type="dxa"/>
-          </w:tcPr>
-          <w:p>
-            <w:pPr>
-              <w:ind w:right="280"/>
+              </w:rPr>
+            </w:pPr>
+            <w:r>
+              <w:rPr>
+                <w:rFonts w:ascii="Times New Roman" w:eastAsia="Times New Roman" w:hAnsi="Times New Roman" w:cs="Times New Roman"/>
+              </w:rPr>
+              <w:t xml:space="preserve">80 </w:t>
+            </w:r>
+            <w:r>
+              <w:rPr>
+                <w:rFonts w:ascii="Times New Roman" w:eastAsia="Times New Roman" w:hAnsi="Times New Roman" w:cs="Times New Roman"/>
+              </w:rPr>
+              <w:t>Mins</w:t>
+            </w:r>
+          </w:p>
+        </w:tc>
+        <w:tc>
+          <w:tcPr>
+            <w:tcW w:w="1162" w:type="dxa"/>
+          </w:tcPr>
+          <w:p>
+            <w:pPr>
+              <w:ind w:right="280"/>
+              <w:jc w:val="center"/>
               <w:cnfStyle w:val="000000000000" w:firstRow="0" w:lastRow="0" w:firstColumn="0" w:lastColumn="0" w:oddVBand="0" w:evenVBand="0" w:oddHBand="0" w:evenHBand="0" w:firstRowFirstColumn="0" w:firstRowLastColumn="0" w:lastRowFirstColumn="0" w:lastRowLastColumn="0"/>
               <w:rPr>
                 <w:rFonts w:ascii="Times New Roman" w:eastAsia="Times New Roman" w:hAnsi="Times New Roman" w:cs="Times New Roman"/>
-                <w:sz w:val="20"/>
-                <w:szCs w:val="20"/>
-              </w:rPr>
-            </w:pPr>
-            <w:r>
-              <w:rPr>
-                <w:rFonts w:ascii="Times New Roman" w:eastAsia="Times New Roman" w:hAnsi="Times New Roman" w:cs="Times New Roman"/>
-                <w:sz w:val="20"/>
-                <w:szCs w:val="20"/>
-              </w:rPr>
-              <w:t>120 Minutes</w:t>
-            </w:r>
-          </w:p>
-        </w:tc>
-        <w:tc>
-          <w:tcPr>
-            <w:tcW w:w="1230" w:type="dxa"/>
-          </w:tcPr>
-          <w:p>
-            <w:pPr>
-              <w:ind w:right="280"/>
-              <w:cnfStyle w:val="000000000000" w:firstRow="0" w:lastRow="0" w:firstColumn="0" w:lastColumn="0" w:oddVBand="0" w:evenVBand="0" w:oddHBand="0" w:evenHBand="0" w:firstRowFirstColumn="0" w:firstRowLastColumn="0" w:lastRowFirstColumn="0" w:lastRowLastColumn="0"/>
-              <w:rPr>
-                <w:rFonts w:ascii="Times New Roman" w:eastAsia="Times New Roman" w:hAnsi="Times New Roman" w:cs="Times New Roman"/>
-                <w:sz w:val="20"/>
-                <w:szCs w:val="20"/>
-              </w:rPr>
-            </w:pPr>
-            <w:r>
-              <w:rPr>
-                <w:rFonts w:ascii="Times New Roman" w:eastAsia="Times New Roman" w:hAnsi="Times New Roman" w:cs="Times New Roman"/>
-                <w:sz w:val="20"/>
-                <w:szCs w:val="20"/>
-              </w:rPr>
-              <w:t>80 Minutes</w:t>
-            </w:r>
-          </w:p>
-        </w:tc>
-        <w:tc>
-          <w:tcPr>
-            <w:tcW w:w="1260" w:type="dxa"/>
-          </w:tcPr>
-          <w:p>
-            <w:pPr>
-              <w:ind w:right="280"/>
-              <w:cnfStyle w:val="000000000000" w:firstRow="0" w:lastRow="0" w:firstColumn="0" w:lastColumn="0" w:oddVBand="0" w:evenVBand="0" w:oddHBand="0" w:evenHBand="0" w:firstRowFirstColumn="0" w:firstRowLastColumn="0" w:lastRowFirstColumn="0" w:lastRowLastColumn="0"/>
-              <w:rPr>
-                <w:rFonts w:ascii="Times New Roman" w:eastAsia="Times New Roman" w:hAnsi="Times New Roman" w:cs="Times New Roman"/>
-                <w:sz w:val="20"/>
-                <w:szCs w:val="20"/>
-              </w:rPr>
-            </w:pPr>
-            <w:r>
-              <w:rPr>
-                <w:rFonts w:ascii="Times New Roman" w:eastAsia="Times New Roman" w:hAnsi="Times New Roman" w:cs="Times New Roman"/>
-                <w:sz w:val="20"/>
-                <w:szCs w:val="20"/>
-              </w:rPr>
-              <w:t>60 minutes</w:t>
+              </w:rPr>
+            </w:pPr>
+            <w:r>
+              <w:rPr>
+                <w:rFonts w:ascii="Times New Roman" w:eastAsia="Times New Roman" w:hAnsi="Times New Roman" w:cs="Times New Roman"/>
+              </w:rPr>
+              <w:t xml:space="preserve">60 </w:t>
+            </w:r>
+            <w:r>
+              <w:rPr>
+                <w:rFonts w:ascii="Times New Roman" w:eastAsia="Times New Roman" w:hAnsi="Times New Roman" w:cs="Times New Roman"/>
+              </w:rPr>
+              <w:t>mins</w:t>
             </w:r>
           </w:p>
         </w:tc>
@@ -1684,17 +1888,39 @@
       <w:tr>
         <w:trPr>
           <w:cnfStyle w:val="000000100000" w:firstRow="0" w:lastRow="0" w:firstColumn="0" w:lastColumn="0" w:oddVBand="0" w:evenVBand="0" w:oddHBand="1" w:evenHBand="0" w:firstRowFirstColumn="0" w:firstRowLastColumn="0" w:lastRowFirstColumn="0" w:lastRowLastColumn="0"/>
+          <w:jc w:val="center"/>
         </w:trPr>
         <w:tc>
           <w:tcPr>
             <w:cnfStyle w:val="001000000000" w:firstRow="0" w:lastRow="0" w:firstColumn="1" w:lastColumn="0" w:oddVBand="0" w:evenVBand="0" w:oddHBand="0" w:evenHBand="0" w:firstRowFirstColumn="0" w:firstRowLastColumn="0" w:lastRowFirstColumn="0" w:lastRowLastColumn="0"/>
-            <w:tcW w:w="1680" w:type="dxa"/>
+            <w:tcW w:w="1795" w:type="dxa"/>
             <w:vMerge w:val="restart"/>
           </w:tcPr>
           <w:p>
             <w:pPr>
               <w:ind w:right="280"/>
               <w:jc w:val="center"/>
+              <w:rPr>
+                <w:rFonts w:ascii="Times New Roman" w:eastAsia="Times New Roman" w:hAnsi="Times New Roman" w:cs="Times New Roman"/>
+              </w:rPr>
+            </w:pPr>
+            <w:r>
+              <w:rPr>
+                <w:rFonts w:ascii="Times New Roman" w:eastAsia="Times New Roman" w:hAnsi="Times New Roman" w:cs="Times New Roman"/>
+              </w:rPr>
+              <w:t>Vision Document</w:t>
+            </w:r>
+          </w:p>
+        </w:tc>
+        <w:tc>
+          <w:tcPr>
+            <w:tcW w:w="1890" w:type="dxa"/>
+          </w:tcPr>
+          <w:p>
+            <w:pPr>
+              <w:ind w:right="280"/>
+              <w:jc w:val="center"/>
+              <w:cnfStyle w:val="000000100000" w:firstRow="0" w:lastRow="0" w:firstColumn="0" w:lastColumn="0" w:oddVBand="0" w:evenVBand="0" w:oddHBand="1" w:evenHBand="0" w:firstRowFirstColumn="0" w:firstRowLastColumn="0" w:lastRowFirstColumn="0" w:lastRowLastColumn="0"/>
               <w:rPr>
                 <w:rFonts w:ascii="Times New Roman" w:eastAsia="Times New Roman" w:hAnsi="Times New Roman" w:cs="Times New Roman"/>
                 <w:sz w:val="20"/>
@@ -1707,31 +1933,44 @@
                 <w:sz w:val="20"/>
                 <w:szCs w:val="20"/>
               </w:rPr>
-              <w:t>Vision Document</w:t>
-            </w:r>
-          </w:p>
-        </w:tc>
-        <w:tc>
-          <w:tcPr>
-            <w:tcW w:w="1905" w:type="dxa"/>
-          </w:tcPr>
-          <w:p>
-            <w:pPr>
-              <w:ind w:right="280"/>
+              <w:t>Communication</w:t>
+            </w:r>
+          </w:p>
+        </w:tc>
+        <w:tc>
+          <w:tcPr>
+            <w:tcW w:w="1260" w:type="dxa"/>
+          </w:tcPr>
+          <w:p>
+            <w:pPr>
+              <w:ind w:right="280"/>
+              <w:jc w:val="center"/>
               <w:cnfStyle w:val="000000100000" w:firstRow="0" w:lastRow="0" w:firstColumn="0" w:lastColumn="0" w:oddVBand="0" w:evenVBand="0" w:oddHBand="1" w:evenHBand="0" w:firstRowFirstColumn="0" w:firstRowLastColumn="0" w:lastRowFirstColumn="0" w:lastRowLastColumn="0"/>
               <w:rPr>
                 <w:rFonts w:ascii="Times New Roman" w:eastAsia="Times New Roman" w:hAnsi="Times New Roman" w:cs="Times New Roman"/>
-                <w:sz w:val="20"/>
-                <w:szCs w:val="20"/>
-              </w:rPr>
-            </w:pPr>
-            <w:r>
-              <w:rPr>
-                <w:rFonts w:ascii="Times New Roman" w:eastAsia="Times New Roman" w:hAnsi="Times New Roman" w:cs="Times New Roman"/>
-                <w:sz w:val="20"/>
-                <w:szCs w:val="20"/>
-              </w:rPr>
-              <w:t>Communication</w:t>
+              </w:rPr>
+            </w:pPr>
+            <w:r>
+              <w:rPr>
+                <w:rFonts w:ascii="Times New Roman" w:eastAsia="Times New Roman" w:hAnsi="Times New Roman" w:cs="Times New Roman"/>
+              </w:rPr>
+              <w:t>140</w:t>
+            </w:r>
+          </w:p>
+          <w:p>
+            <w:pPr>
+              <w:ind w:right="280"/>
+              <w:jc w:val="center"/>
+              <w:cnfStyle w:val="000000100000" w:firstRow="0" w:lastRow="0" w:firstColumn="0" w:lastColumn="0" w:oddVBand="0" w:evenVBand="0" w:oddHBand="1" w:evenHBand="0" w:firstRowFirstColumn="0" w:firstRowLastColumn="0" w:lastRowFirstColumn="0" w:lastRowLastColumn="0"/>
+              <w:rPr>
+                <w:rFonts w:ascii="Times New Roman" w:eastAsia="Times New Roman" w:hAnsi="Times New Roman" w:cs="Times New Roman"/>
+              </w:rPr>
+            </w:pPr>
+            <w:r>
+              <w:rPr>
+                <w:rFonts w:ascii="Times New Roman" w:eastAsia="Times New Roman" w:hAnsi="Times New Roman" w:cs="Times New Roman"/>
+              </w:rPr>
+              <w:t>mins</w:t>
             </w:r>
           </w:p>
         </w:tc>
@@ -1742,13 +1981,61 @@
           <w:p>
             <w:pPr>
               <w:ind w:right="280"/>
+              <w:jc w:val="center"/>
               <w:cnfStyle w:val="000000100000" w:firstRow="0" w:lastRow="0" w:firstColumn="0" w:lastColumn="0" w:oddVBand="0" w:evenVBand="0" w:oddHBand="1" w:evenHBand="0" w:firstRowFirstColumn="0" w:firstRowLastColumn="0" w:lastRowFirstColumn="0" w:lastRowLastColumn="0"/>
               <w:rPr>
                 <w:rFonts w:ascii="Times New Roman" w:eastAsia="Times New Roman" w:hAnsi="Times New Roman" w:cs="Times New Roman"/>
-                <w:sz w:val="24"/>
-                <w:szCs w:val="24"/>
-              </w:rPr>
-            </w:pPr>
+              </w:rPr>
+            </w:pPr>
+            <w:r>
+              <w:rPr>
+                <w:rFonts w:ascii="Times New Roman" w:eastAsia="Times New Roman" w:hAnsi="Times New Roman" w:cs="Times New Roman"/>
+              </w:rPr>
+              <w:t>150</w:t>
+            </w:r>
+          </w:p>
+          <w:p>
+            <w:pPr>
+              <w:ind w:right="280"/>
+              <w:jc w:val="center"/>
+              <w:cnfStyle w:val="000000100000" w:firstRow="0" w:lastRow="0" w:firstColumn="0" w:lastColumn="0" w:oddVBand="0" w:evenVBand="0" w:oddHBand="1" w:evenHBand="0" w:firstRowFirstColumn="0" w:firstRowLastColumn="0" w:lastRowFirstColumn="0" w:lastRowLastColumn="0"/>
+              <w:rPr>
+                <w:rFonts w:ascii="Times New Roman" w:eastAsia="Times New Roman" w:hAnsi="Times New Roman" w:cs="Times New Roman"/>
+              </w:rPr>
+            </w:pPr>
+            <w:r>
+              <w:rPr>
+                <w:rFonts w:ascii="Times New Roman" w:eastAsia="Times New Roman" w:hAnsi="Times New Roman" w:cs="Times New Roman"/>
+              </w:rPr>
+              <w:t>mins</w:t>
+            </w:r>
+          </w:p>
+        </w:tc>
+        <w:tc>
+          <w:tcPr>
+            <w:tcW w:w="1178" w:type="dxa"/>
+          </w:tcPr>
+          <w:p>
+            <w:pPr>
+              <w:ind w:right="280"/>
+              <w:jc w:val="center"/>
+              <w:cnfStyle w:val="000000100000" w:firstRow="0" w:lastRow="0" w:firstColumn="0" w:lastColumn="0" w:oddVBand="0" w:evenVBand="0" w:oddHBand="1" w:evenHBand="0" w:firstRowFirstColumn="0" w:firstRowLastColumn="0" w:lastRowFirstColumn="0" w:lastRowLastColumn="0"/>
+              <w:rPr>
+                <w:rFonts w:ascii="Times New Roman" w:eastAsia="Times New Roman" w:hAnsi="Times New Roman" w:cs="Times New Roman"/>
+              </w:rPr>
+            </w:pPr>
+            <w:r>
+              <w:rPr>
+                <w:rFonts w:ascii="Times New Roman" w:eastAsia="Times New Roman" w:hAnsi="Times New Roman" w:cs="Times New Roman"/>
+              </w:rPr>
+              <w:t xml:space="preserve">120 </w:t>
+            </w:r>
+            <w:r>
+              <w:rPr>
+                <w:rFonts w:ascii="Times New Roman" w:eastAsia="Times New Roman" w:hAnsi="Times New Roman" w:cs="Times New Roman"/>
+              </w:rPr>
+              <w:t>Mins</w:t>
+            </w:r>
           </w:p>
         </w:tc>
         <w:tc>
@@ -1758,93 +2045,62 @@
           <w:p>
             <w:pPr>
               <w:ind w:right="280"/>
+              <w:jc w:val="center"/>
               <w:cnfStyle w:val="000000100000" w:firstRow="0" w:lastRow="0" w:firstColumn="0" w:lastColumn="0" w:oddVBand="0" w:evenVBand="0" w:oddHBand="1" w:evenHBand="0" w:firstRowFirstColumn="0" w:firstRowLastColumn="0" w:lastRowFirstColumn="0" w:lastRowLastColumn="0"/>
               <w:rPr>
                 <w:rFonts w:ascii="Times New Roman" w:eastAsia="Times New Roman" w:hAnsi="Times New Roman" w:cs="Times New Roman"/>
-                <w:sz w:val="24"/>
-                <w:szCs w:val="24"/>
-              </w:rPr>
-            </w:pPr>
-          </w:p>
-        </w:tc>
-        <w:tc>
-          <w:tcPr>
-            <w:tcW w:w="1200" w:type="dxa"/>
-          </w:tcPr>
-          <w:p>
-            <w:pPr>
-              <w:ind w:right="280"/>
+              </w:rPr>
+            </w:pPr>
+            <w:r>
+              <w:rPr>
+                <w:rFonts w:ascii="Times New Roman" w:eastAsia="Times New Roman" w:hAnsi="Times New Roman" w:cs="Times New Roman"/>
+              </w:rPr>
+              <w:t xml:space="preserve">120 </w:t>
+            </w:r>
+            <w:r>
+              <w:rPr>
+                <w:rFonts w:ascii="Times New Roman" w:eastAsia="Times New Roman" w:hAnsi="Times New Roman" w:cs="Times New Roman"/>
+              </w:rPr>
+              <w:t>Mins</w:t>
+            </w:r>
+          </w:p>
+        </w:tc>
+        <w:tc>
+          <w:tcPr>
+            <w:tcW w:w="1162" w:type="dxa"/>
+          </w:tcPr>
+          <w:p>
+            <w:pPr>
+              <w:ind w:right="280"/>
+              <w:jc w:val="center"/>
               <w:cnfStyle w:val="000000100000" w:firstRow="0" w:lastRow="0" w:firstColumn="0" w:lastColumn="0" w:oddVBand="0" w:evenVBand="0" w:oddHBand="1" w:evenHBand="0" w:firstRowFirstColumn="0" w:firstRowLastColumn="0" w:lastRowFirstColumn="0" w:lastRowLastColumn="0"/>
               <w:rPr>
                 <w:rFonts w:ascii="Times New Roman" w:eastAsia="Times New Roman" w:hAnsi="Times New Roman" w:cs="Times New Roman"/>
-                <w:sz w:val="20"/>
-                <w:szCs w:val="20"/>
-              </w:rPr>
-            </w:pPr>
-            <w:r>
-              <w:rPr>
-                <w:rFonts w:ascii="Times New Roman" w:eastAsia="Times New Roman" w:hAnsi="Times New Roman" w:cs="Times New Roman"/>
-                <w:sz w:val="20"/>
-                <w:szCs w:val="20"/>
-              </w:rPr>
-              <w:t>120 Minutes</w:t>
-            </w:r>
-          </w:p>
-        </w:tc>
-        <w:tc>
-          <w:tcPr>
-            <w:tcW w:w="1230" w:type="dxa"/>
-          </w:tcPr>
-          <w:p>
-            <w:pPr>
-              <w:ind w:right="280"/>
-              <w:cnfStyle w:val="000000100000" w:firstRow="0" w:lastRow="0" w:firstColumn="0" w:lastColumn="0" w:oddVBand="0" w:evenVBand="0" w:oddHBand="1" w:evenHBand="0" w:firstRowFirstColumn="0" w:firstRowLastColumn="0" w:lastRowFirstColumn="0" w:lastRowLastColumn="0"/>
-              <w:rPr>
-                <w:rFonts w:ascii="Times New Roman" w:eastAsia="Times New Roman" w:hAnsi="Times New Roman" w:cs="Times New Roman"/>
-                <w:sz w:val="20"/>
-                <w:szCs w:val="20"/>
-              </w:rPr>
-            </w:pPr>
-            <w:r>
-              <w:rPr>
-                <w:rFonts w:ascii="Times New Roman" w:eastAsia="Times New Roman" w:hAnsi="Times New Roman" w:cs="Times New Roman"/>
-                <w:sz w:val="20"/>
-                <w:szCs w:val="20"/>
-              </w:rPr>
-              <w:t>120 Minutes</w:t>
-            </w:r>
-          </w:p>
-        </w:tc>
-        <w:tc>
-          <w:tcPr>
-            <w:tcW w:w="1260" w:type="dxa"/>
-          </w:tcPr>
-          <w:p>
-            <w:pPr>
-              <w:ind w:right="280"/>
-              <w:cnfStyle w:val="000000100000" w:firstRow="0" w:lastRow="0" w:firstColumn="0" w:lastColumn="0" w:oddVBand="0" w:evenVBand="0" w:oddHBand="1" w:evenHBand="0" w:firstRowFirstColumn="0" w:firstRowLastColumn="0" w:lastRowFirstColumn="0" w:lastRowLastColumn="0"/>
-              <w:rPr>
-                <w:rFonts w:ascii="Times New Roman" w:eastAsia="Times New Roman" w:hAnsi="Times New Roman" w:cs="Times New Roman"/>
-                <w:sz w:val="20"/>
-                <w:szCs w:val="20"/>
-              </w:rPr>
-            </w:pPr>
-            <w:r>
-              <w:rPr>
-                <w:rFonts w:ascii="Times New Roman" w:eastAsia="Times New Roman" w:hAnsi="Times New Roman" w:cs="Times New Roman"/>
-                <w:sz w:val="20"/>
-                <w:szCs w:val="20"/>
-              </w:rPr>
-              <w:t>120 Minutes</w:t>
+              </w:rPr>
+            </w:pPr>
+            <w:r>
+              <w:rPr>
+                <w:rFonts w:ascii="Times New Roman" w:eastAsia="Times New Roman" w:hAnsi="Times New Roman" w:cs="Times New Roman"/>
+              </w:rPr>
+              <w:t xml:space="preserve">120 </w:t>
+            </w:r>
+            <w:r>
+              <w:rPr>
+                <w:rFonts w:ascii="Times New Roman" w:eastAsia="Times New Roman" w:hAnsi="Times New Roman" w:cs="Times New Roman"/>
+              </w:rPr>
+              <w:t>Mins</w:t>
             </w:r>
           </w:p>
         </w:tc>
       </w:tr>
       <w:tr>
+        <w:trPr>
+          <w:jc w:val="center"/>
+        </w:trPr>
         <w:tc>
           <w:tcPr>
             <w:cnfStyle w:val="001000000000" w:firstRow="0" w:lastRow="0" w:firstColumn="1" w:lastColumn="0" w:oddVBand="0" w:evenVBand="0" w:oddHBand="0" w:evenHBand="0" w:firstRowFirstColumn="0" w:firstRowLastColumn="0" w:lastRowFirstColumn="0" w:lastRowLastColumn="0"/>
-            <w:tcW w:w="1680" w:type="dxa"/>
+            <w:tcW w:w="1795" w:type="dxa"/>
             <w:vMerge/>
           </w:tcPr>
           <w:p>
@@ -1858,19 +2114,21 @@
                 <w:between w:val="nil"/>
               </w:pBdr>
               <w:spacing w:line="276" w:lineRule="auto"/>
-              <w:rPr>
-                <w:rFonts w:ascii="Times New Roman" w:eastAsia="Times New Roman" w:hAnsi="Times New Roman" w:cs="Times New Roman"/>
-              </w:rPr>
-            </w:pPr>
-          </w:p>
-        </w:tc>
-        <w:tc>
-          <w:tcPr>
-            <w:tcW w:w="1905" w:type="dxa"/>
-          </w:tcPr>
-          <w:p>
-            <w:pPr>
-              <w:ind w:right="280"/>
+              <w:jc w:val="center"/>
+              <w:rPr>
+                <w:rFonts w:ascii="Times New Roman" w:eastAsia="Times New Roman" w:hAnsi="Times New Roman" w:cs="Times New Roman"/>
+              </w:rPr>
+            </w:pPr>
+          </w:p>
+        </w:tc>
+        <w:tc>
+          <w:tcPr>
+            <w:tcW w:w="1890" w:type="dxa"/>
+          </w:tcPr>
+          <w:p>
+            <w:pPr>
+              <w:ind w:right="280"/>
+              <w:jc w:val="center"/>
               <w:cnfStyle w:val="000000000000" w:firstRow="0" w:lastRow="0" w:firstColumn="0" w:lastColumn="0" w:oddVBand="0" w:evenVBand="0" w:oddHBand="0" w:evenHBand="0" w:firstRowFirstColumn="0" w:firstRowLastColumn="0" w:lastRowFirstColumn="0" w:lastRowLastColumn="0"/>
               <w:rPr>
                 <w:rFonts w:ascii="Times New Roman" w:eastAsia="Times New Roman" w:hAnsi="Times New Roman" w:cs="Times New Roman"/>
@@ -1895,13 +2153,98 @@
           <w:p>
             <w:pPr>
               <w:ind w:right="280"/>
+              <w:jc w:val="center"/>
               <w:cnfStyle w:val="000000000000" w:firstRow="0" w:lastRow="0" w:firstColumn="0" w:lastColumn="0" w:oddVBand="0" w:evenVBand="0" w:oddHBand="0" w:evenHBand="0" w:firstRowFirstColumn="0" w:firstRowLastColumn="0" w:lastRowFirstColumn="0" w:lastRowLastColumn="0"/>
               <w:rPr>
                 <w:rFonts w:ascii="Times New Roman" w:eastAsia="Times New Roman" w:hAnsi="Times New Roman" w:cs="Times New Roman"/>
-                <w:sz w:val="24"/>
-                <w:szCs w:val="24"/>
-              </w:rPr>
-            </w:pPr>
+              </w:rPr>
+            </w:pPr>
+            <w:r>
+              <w:rPr>
+                <w:rFonts w:ascii="Times New Roman" w:eastAsia="Times New Roman" w:hAnsi="Times New Roman" w:cs="Times New Roman"/>
+              </w:rPr>
+              <w:t>150</w:t>
+            </w:r>
+          </w:p>
+          <w:p>
+            <w:pPr>
+              <w:ind w:right="280"/>
+              <w:jc w:val="center"/>
+              <w:cnfStyle w:val="000000000000" w:firstRow="0" w:lastRow="0" w:firstColumn="0" w:lastColumn="0" w:oddVBand="0" w:evenVBand="0" w:oddHBand="0" w:evenHBand="0" w:firstRowFirstColumn="0" w:firstRowLastColumn="0" w:lastRowFirstColumn="0" w:lastRowLastColumn="0"/>
+              <w:rPr>
+                <w:rFonts w:ascii="Times New Roman" w:eastAsia="Times New Roman" w:hAnsi="Times New Roman" w:cs="Times New Roman"/>
+              </w:rPr>
+            </w:pPr>
+            <w:r>
+              <w:rPr>
+                <w:rFonts w:ascii="Times New Roman" w:eastAsia="Times New Roman" w:hAnsi="Times New Roman" w:cs="Times New Roman"/>
+              </w:rPr>
+              <w:t>mins</w:t>
+            </w:r>
+          </w:p>
+        </w:tc>
+        <w:tc>
+          <w:tcPr>
+            <w:tcW w:w="1260" w:type="dxa"/>
+          </w:tcPr>
+          <w:p>
+            <w:pPr>
+              <w:ind w:right="280"/>
+              <w:jc w:val="center"/>
+              <w:cnfStyle w:val="000000000000" w:firstRow="0" w:lastRow="0" w:firstColumn="0" w:lastColumn="0" w:oddVBand="0" w:evenVBand="0" w:oddHBand="0" w:evenHBand="0" w:firstRowFirstColumn="0" w:firstRowLastColumn="0" w:lastRowFirstColumn="0" w:lastRowLastColumn="0"/>
+              <w:rPr>
+                <w:rFonts w:ascii="Times New Roman" w:eastAsia="Times New Roman" w:hAnsi="Times New Roman" w:cs="Times New Roman"/>
+              </w:rPr>
+            </w:pPr>
+            <w:r>
+              <w:rPr>
+                <w:rFonts w:ascii="Times New Roman" w:eastAsia="Times New Roman" w:hAnsi="Times New Roman" w:cs="Times New Roman"/>
+              </w:rPr>
+              <w:t>160</w:t>
+            </w:r>
+          </w:p>
+          <w:p>
+            <w:pPr>
+              <w:ind w:right="280"/>
+              <w:jc w:val="center"/>
+              <w:cnfStyle w:val="000000000000" w:firstRow="0" w:lastRow="0" w:firstColumn="0" w:lastColumn="0" w:oddVBand="0" w:evenVBand="0" w:oddHBand="0" w:evenHBand="0" w:firstRowFirstColumn="0" w:firstRowLastColumn="0" w:lastRowFirstColumn="0" w:lastRowLastColumn="0"/>
+              <w:rPr>
+                <w:rFonts w:ascii="Times New Roman" w:eastAsia="Times New Roman" w:hAnsi="Times New Roman" w:cs="Times New Roman"/>
+              </w:rPr>
+            </w:pPr>
+            <w:r>
+              <w:rPr>
+                <w:rFonts w:ascii="Times New Roman" w:eastAsia="Times New Roman" w:hAnsi="Times New Roman" w:cs="Times New Roman"/>
+              </w:rPr>
+              <w:t>mins</w:t>
+            </w:r>
+          </w:p>
+        </w:tc>
+        <w:tc>
+          <w:tcPr>
+            <w:tcW w:w="1178" w:type="dxa"/>
+          </w:tcPr>
+          <w:p>
+            <w:pPr>
+              <w:ind w:right="280"/>
+              <w:jc w:val="center"/>
+              <w:cnfStyle w:val="000000000000" w:firstRow="0" w:lastRow="0" w:firstColumn="0" w:lastColumn="0" w:oddVBand="0" w:evenVBand="0" w:oddHBand="0" w:evenHBand="0" w:firstRowFirstColumn="0" w:firstRowLastColumn="0" w:lastRowFirstColumn="0" w:lastRowLastColumn="0"/>
+              <w:rPr>
+                <w:rFonts w:ascii="Times New Roman" w:eastAsia="Times New Roman" w:hAnsi="Times New Roman" w:cs="Times New Roman"/>
+              </w:rPr>
+            </w:pPr>
+            <w:r>
+              <w:rPr>
+                <w:rFonts w:ascii="Times New Roman" w:eastAsia="Times New Roman" w:hAnsi="Times New Roman" w:cs="Times New Roman"/>
+              </w:rPr>
+              <w:t xml:space="preserve">120 </w:t>
+            </w:r>
+            <w:r>
+              <w:rPr>
+                <w:rFonts w:ascii="Times New Roman" w:eastAsia="Times New Roman" w:hAnsi="Times New Roman" w:cs="Times New Roman"/>
+              </w:rPr>
+              <w:t>Mins</w:t>
+            </w:r>
           </w:p>
         </w:tc>
         <w:tc>
@@ -1911,103 +2254,60 @@
           <w:p>
             <w:pPr>
               <w:ind w:right="280"/>
+              <w:jc w:val="center"/>
               <w:cnfStyle w:val="000000000000" w:firstRow="0" w:lastRow="0" w:firstColumn="0" w:lastColumn="0" w:oddVBand="0" w:evenVBand="0" w:oddHBand="0" w:evenHBand="0" w:firstRowFirstColumn="0" w:firstRowLastColumn="0" w:lastRowFirstColumn="0" w:lastRowLastColumn="0"/>
               <w:rPr>
                 <w:rFonts w:ascii="Times New Roman" w:eastAsia="Times New Roman" w:hAnsi="Times New Roman" w:cs="Times New Roman"/>
-                <w:sz w:val="24"/>
-                <w:szCs w:val="24"/>
-              </w:rPr>
-            </w:pPr>
-          </w:p>
-        </w:tc>
-        <w:tc>
-          <w:tcPr>
-            <w:tcW w:w="1200" w:type="dxa"/>
-          </w:tcPr>
-          <w:p>
-            <w:pPr>
-              <w:ind w:right="280"/>
+              </w:rPr>
+            </w:pPr>
+            <w:r>
+              <w:rPr>
+                <w:rFonts w:ascii="Times New Roman" w:eastAsia="Times New Roman" w:hAnsi="Times New Roman" w:cs="Times New Roman"/>
+              </w:rPr>
+              <w:t>70</w:t>
+            </w:r>
+          </w:p>
+          <w:p>
+            <w:pPr>
+              <w:ind w:right="280"/>
+              <w:jc w:val="center"/>
               <w:cnfStyle w:val="000000000000" w:firstRow="0" w:lastRow="0" w:firstColumn="0" w:lastColumn="0" w:oddVBand="0" w:evenVBand="0" w:oddHBand="0" w:evenHBand="0" w:firstRowFirstColumn="0" w:firstRowLastColumn="0" w:lastRowFirstColumn="0" w:lastRowLastColumn="0"/>
               <w:rPr>
                 <w:rFonts w:ascii="Times New Roman" w:eastAsia="Times New Roman" w:hAnsi="Times New Roman" w:cs="Times New Roman"/>
-                <w:sz w:val="20"/>
-                <w:szCs w:val="20"/>
-              </w:rPr>
-            </w:pPr>
-            <w:r>
-              <w:rPr>
-                <w:rFonts w:ascii="Times New Roman" w:eastAsia="Times New Roman" w:hAnsi="Times New Roman" w:cs="Times New Roman"/>
-                <w:sz w:val="20"/>
-                <w:szCs w:val="20"/>
-              </w:rPr>
-              <w:t>120 Minutes</w:t>
-            </w:r>
-          </w:p>
-        </w:tc>
-        <w:tc>
-          <w:tcPr>
-            <w:tcW w:w="1230" w:type="dxa"/>
-          </w:tcPr>
-          <w:p>
-            <w:pPr>
-              <w:ind w:right="280"/>
+              </w:rPr>
+            </w:pPr>
+            <w:r>
+              <w:rPr>
+                <w:rFonts w:ascii="Times New Roman" w:eastAsia="Times New Roman" w:hAnsi="Times New Roman" w:cs="Times New Roman"/>
+              </w:rPr>
+              <w:t>Mins</w:t>
+            </w:r>
+          </w:p>
+        </w:tc>
+        <w:tc>
+          <w:tcPr>
+            <w:tcW w:w="1162" w:type="dxa"/>
+          </w:tcPr>
+          <w:p>
+            <w:pPr>
+              <w:ind w:right="280"/>
+              <w:jc w:val="center"/>
               <w:cnfStyle w:val="000000000000" w:firstRow="0" w:lastRow="0" w:firstColumn="0" w:lastColumn="0" w:oddVBand="0" w:evenVBand="0" w:oddHBand="0" w:evenHBand="0" w:firstRowFirstColumn="0" w:firstRowLastColumn="0" w:lastRowFirstColumn="0" w:lastRowLastColumn="0"/>
               <w:rPr>
                 <w:rFonts w:ascii="Times New Roman" w:eastAsia="Times New Roman" w:hAnsi="Times New Roman" w:cs="Times New Roman"/>
-                <w:sz w:val="20"/>
-                <w:szCs w:val="20"/>
-              </w:rPr>
-            </w:pPr>
-            <w:r>
-              <w:rPr>
-                <w:rFonts w:ascii="Times New Roman" w:eastAsia="Times New Roman" w:hAnsi="Times New Roman" w:cs="Times New Roman"/>
-                <w:sz w:val="20"/>
-                <w:szCs w:val="20"/>
-              </w:rPr>
-              <w:t xml:space="preserve">70 </w:t>
-            </w:r>
-          </w:p>
-          <w:p>
-            <w:pPr>
-              <w:ind w:right="280"/>
-              <w:cnfStyle w:val="000000000000" w:firstRow="0" w:lastRow="0" w:firstColumn="0" w:lastColumn="0" w:oddVBand="0" w:evenVBand="0" w:oddHBand="0" w:evenHBand="0" w:firstRowFirstColumn="0" w:firstRowLastColumn="0" w:lastRowFirstColumn="0" w:lastRowLastColumn="0"/>
-              <w:rPr>
-                <w:rFonts w:ascii="Times New Roman" w:eastAsia="Times New Roman" w:hAnsi="Times New Roman" w:cs="Times New Roman"/>
-                <w:sz w:val="20"/>
-                <w:szCs w:val="20"/>
-              </w:rPr>
-            </w:pPr>
-            <w:r>
-              <w:rPr>
-                <w:rFonts w:ascii="Times New Roman" w:eastAsia="Times New Roman" w:hAnsi="Times New Roman" w:cs="Times New Roman"/>
-                <w:sz w:val="20"/>
-                <w:szCs w:val="20"/>
-              </w:rPr>
-              <w:t>Minutes</w:t>
-            </w:r>
-          </w:p>
-        </w:tc>
-        <w:tc>
-          <w:tcPr>
-            <w:tcW w:w="1260" w:type="dxa"/>
-          </w:tcPr>
-          <w:p>
-            <w:pPr>
-              <w:ind w:right="280"/>
-              <w:cnfStyle w:val="000000000000" w:firstRow="0" w:lastRow="0" w:firstColumn="0" w:lastColumn="0" w:oddVBand="0" w:evenVBand="0" w:oddHBand="0" w:evenHBand="0" w:firstRowFirstColumn="0" w:firstRowLastColumn="0" w:lastRowFirstColumn="0" w:lastRowLastColumn="0"/>
-              <w:rPr>
-                <w:rFonts w:ascii="Times New Roman" w:eastAsia="Times New Roman" w:hAnsi="Times New Roman" w:cs="Times New Roman"/>
-                <w:sz w:val="20"/>
-                <w:szCs w:val="20"/>
-              </w:rPr>
-            </w:pPr>
-            <w:r>
-              <w:rPr>
-                <w:rFonts w:ascii="Times New Roman" w:eastAsia="Times New Roman" w:hAnsi="Times New Roman" w:cs="Times New Roman"/>
-                <w:sz w:val="20"/>
-                <w:szCs w:val="20"/>
-              </w:rPr>
-              <w:t>150 Minutes</w:t>
+              </w:rPr>
+            </w:pPr>
+            <w:r>
+              <w:rPr>
+                <w:rFonts w:ascii="Times New Roman" w:eastAsia="Times New Roman" w:hAnsi="Times New Roman" w:cs="Times New Roman"/>
+              </w:rPr>
+              <w:t xml:space="preserve">150 </w:t>
+            </w:r>
+            <w:r>
+              <w:rPr>
+                <w:rFonts w:ascii="Times New Roman" w:eastAsia="Times New Roman" w:hAnsi="Times New Roman" w:cs="Times New Roman"/>
+              </w:rPr>
+              <w:t>Mins</w:t>
             </w:r>
           </w:p>
         </w:tc>
@@ -2015,11 +2315,12 @@
       <w:tr>
         <w:trPr>
           <w:cnfStyle w:val="000000100000" w:firstRow="0" w:lastRow="0" w:firstColumn="0" w:lastColumn="0" w:oddVBand="0" w:evenVBand="0" w:oddHBand="1" w:evenHBand="0" w:firstRowFirstColumn="0" w:firstRowLastColumn="0" w:lastRowFirstColumn="0" w:lastRowLastColumn="0"/>
+          <w:jc w:val="center"/>
         </w:trPr>
         <w:tc>
           <w:tcPr>
             <w:cnfStyle w:val="001000000000" w:firstRow="0" w:lastRow="0" w:firstColumn="1" w:lastColumn="0" w:oddVBand="0" w:evenVBand="0" w:oddHBand="0" w:evenHBand="0" w:firstRowFirstColumn="0" w:firstRowLastColumn="0" w:lastRowFirstColumn="0" w:lastRowLastColumn="0"/>
-            <w:tcW w:w="1680" w:type="dxa"/>
+            <w:tcW w:w="1795" w:type="dxa"/>
             <w:vMerge/>
           </w:tcPr>
           <w:p>
@@ -2033,19 +2334,21 @@
                 <w:between w:val="nil"/>
               </w:pBdr>
               <w:spacing w:line="276" w:lineRule="auto"/>
-              <w:rPr>
-                <w:rFonts w:ascii="Times New Roman" w:eastAsia="Times New Roman" w:hAnsi="Times New Roman" w:cs="Times New Roman"/>
-              </w:rPr>
-            </w:pPr>
-          </w:p>
-        </w:tc>
-        <w:tc>
-          <w:tcPr>
-            <w:tcW w:w="1905" w:type="dxa"/>
-          </w:tcPr>
-          <w:p>
-            <w:pPr>
-              <w:ind w:right="280"/>
+              <w:jc w:val="center"/>
+              <w:rPr>
+                <w:rFonts w:ascii="Times New Roman" w:eastAsia="Times New Roman" w:hAnsi="Times New Roman" w:cs="Times New Roman"/>
+              </w:rPr>
+            </w:pPr>
+          </w:p>
+        </w:tc>
+        <w:tc>
+          <w:tcPr>
+            <w:tcW w:w="1890" w:type="dxa"/>
+          </w:tcPr>
+          <w:p>
+            <w:pPr>
+              <w:ind w:right="280"/>
+              <w:jc w:val="center"/>
               <w:cnfStyle w:val="000000100000" w:firstRow="0" w:lastRow="0" w:firstColumn="0" w:lastColumn="0" w:oddVBand="0" w:evenVBand="0" w:oddHBand="1" w:evenHBand="0" w:firstRowFirstColumn="0" w:firstRowLastColumn="0" w:lastRowFirstColumn="0" w:lastRowLastColumn="0"/>
               <w:rPr>
                 <w:rFonts w:ascii="Times New Roman" w:eastAsia="Times New Roman" w:hAnsi="Times New Roman" w:cs="Times New Roman"/>
@@ -2070,13 +2373,98 @@
           <w:p>
             <w:pPr>
               <w:ind w:right="280"/>
+              <w:jc w:val="center"/>
               <w:cnfStyle w:val="000000100000" w:firstRow="0" w:lastRow="0" w:firstColumn="0" w:lastColumn="0" w:oddVBand="0" w:evenVBand="0" w:oddHBand="1" w:evenHBand="0" w:firstRowFirstColumn="0" w:firstRowLastColumn="0" w:lastRowFirstColumn="0" w:lastRowLastColumn="0"/>
               <w:rPr>
                 <w:rFonts w:ascii="Times New Roman" w:eastAsia="Times New Roman" w:hAnsi="Times New Roman" w:cs="Times New Roman"/>
-                <w:sz w:val="24"/>
-                <w:szCs w:val="24"/>
-              </w:rPr>
-            </w:pPr>
+              </w:rPr>
+            </w:pPr>
+            <w:r>
+              <w:rPr>
+                <w:rFonts w:ascii="Times New Roman" w:eastAsia="Times New Roman" w:hAnsi="Times New Roman" w:cs="Times New Roman"/>
+              </w:rPr>
+              <w:t>140</w:t>
+            </w:r>
+          </w:p>
+          <w:p>
+            <w:pPr>
+              <w:ind w:right="280"/>
+              <w:jc w:val="center"/>
+              <w:cnfStyle w:val="000000100000" w:firstRow="0" w:lastRow="0" w:firstColumn="0" w:lastColumn="0" w:oddVBand="0" w:evenVBand="0" w:oddHBand="1" w:evenHBand="0" w:firstRowFirstColumn="0" w:firstRowLastColumn="0" w:lastRowFirstColumn="0" w:lastRowLastColumn="0"/>
+              <w:rPr>
+                <w:rFonts w:ascii="Times New Roman" w:eastAsia="Times New Roman" w:hAnsi="Times New Roman" w:cs="Times New Roman"/>
+              </w:rPr>
+            </w:pPr>
+            <w:r>
+              <w:rPr>
+                <w:rFonts w:ascii="Times New Roman" w:eastAsia="Times New Roman" w:hAnsi="Times New Roman" w:cs="Times New Roman"/>
+              </w:rPr>
+              <w:t>mins</w:t>
+            </w:r>
+          </w:p>
+        </w:tc>
+        <w:tc>
+          <w:tcPr>
+            <w:tcW w:w="1260" w:type="dxa"/>
+          </w:tcPr>
+          <w:p>
+            <w:pPr>
+              <w:ind w:right="280"/>
+              <w:jc w:val="center"/>
+              <w:cnfStyle w:val="000000100000" w:firstRow="0" w:lastRow="0" w:firstColumn="0" w:lastColumn="0" w:oddVBand="0" w:evenVBand="0" w:oddHBand="1" w:evenHBand="0" w:firstRowFirstColumn="0" w:firstRowLastColumn="0" w:lastRowFirstColumn="0" w:lastRowLastColumn="0"/>
+              <w:rPr>
+                <w:rFonts w:ascii="Times New Roman" w:eastAsia="Times New Roman" w:hAnsi="Times New Roman" w:cs="Times New Roman"/>
+              </w:rPr>
+            </w:pPr>
+            <w:r>
+              <w:rPr>
+                <w:rFonts w:ascii="Times New Roman" w:eastAsia="Times New Roman" w:hAnsi="Times New Roman" w:cs="Times New Roman"/>
+              </w:rPr>
+              <w:t>180</w:t>
+            </w:r>
+          </w:p>
+          <w:p>
+            <w:pPr>
+              <w:ind w:right="280"/>
+              <w:jc w:val="center"/>
+              <w:cnfStyle w:val="000000100000" w:firstRow="0" w:lastRow="0" w:firstColumn="0" w:lastColumn="0" w:oddVBand="0" w:evenVBand="0" w:oddHBand="1" w:evenHBand="0" w:firstRowFirstColumn="0" w:firstRowLastColumn="0" w:lastRowFirstColumn="0" w:lastRowLastColumn="0"/>
+              <w:rPr>
+                <w:rFonts w:ascii="Times New Roman" w:eastAsia="Times New Roman" w:hAnsi="Times New Roman" w:cs="Times New Roman"/>
+              </w:rPr>
+            </w:pPr>
+            <w:r>
+              <w:rPr>
+                <w:rFonts w:ascii="Times New Roman" w:eastAsia="Times New Roman" w:hAnsi="Times New Roman" w:cs="Times New Roman"/>
+              </w:rPr>
+              <w:t>mins</w:t>
+            </w:r>
+          </w:p>
+        </w:tc>
+        <w:tc>
+          <w:tcPr>
+            <w:tcW w:w="1178" w:type="dxa"/>
+          </w:tcPr>
+          <w:p>
+            <w:pPr>
+              <w:ind w:right="280"/>
+              <w:jc w:val="center"/>
+              <w:cnfStyle w:val="000000100000" w:firstRow="0" w:lastRow="0" w:firstColumn="0" w:lastColumn="0" w:oddVBand="0" w:evenVBand="0" w:oddHBand="1" w:evenHBand="0" w:firstRowFirstColumn="0" w:firstRowLastColumn="0" w:lastRowFirstColumn="0" w:lastRowLastColumn="0"/>
+              <w:rPr>
+                <w:rFonts w:ascii="Times New Roman" w:eastAsia="Times New Roman" w:hAnsi="Times New Roman" w:cs="Times New Roman"/>
+              </w:rPr>
+            </w:pPr>
+            <w:r>
+              <w:rPr>
+                <w:rFonts w:ascii="Times New Roman" w:eastAsia="Times New Roman" w:hAnsi="Times New Roman" w:cs="Times New Roman"/>
+              </w:rPr>
+              <w:t xml:space="preserve">180 </w:t>
+            </w:r>
+            <w:r>
+              <w:rPr>
+                <w:rFonts w:ascii="Times New Roman" w:eastAsia="Times New Roman" w:hAnsi="Times New Roman" w:cs="Times New Roman"/>
+              </w:rPr>
+              <w:t>Mins</w:t>
+            </w:r>
           </w:p>
         </w:tc>
         <w:tc>
@@ -2086,23 +2474,99 @@
           <w:p>
             <w:pPr>
               <w:ind w:right="280"/>
+              <w:jc w:val="center"/>
               <w:cnfStyle w:val="000000100000" w:firstRow="0" w:lastRow="0" w:firstColumn="0" w:lastColumn="0" w:oddVBand="0" w:evenVBand="0" w:oddHBand="1" w:evenHBand="0" w:firstRowFirstColumn="0" w:firstRowLastColumn="0" w:lastRowFirstColumn="0" w:lastRowLastColumn="0"/>
               <w:rPr>
                 <w:rFonts w:ascii="Times New Roman" w:eastAsia="Times New Roman" w:hAnsi="Times New Roman" w:cs="Times New Roman"/>
-                <w:sz w:val="24"/>
-                <w:szCs w:val="24"/>
-              </w:rPr>
-            </w:pPr>
-          </w:p>
-        </w:tc>
-        <w:tc>
-          <w:tcPr>
-            <w:tcW w:w="1200" w:type="dxa"/>
-          </w:tcPr>
-          <w:p>
-            <w:pPr>
-              <w:ind w:right="280"/>
+              </w:rPr>
+            </w:pPr>
+            <w:r>
+              <w:rPr>
+                <w:rFonts w:ascii="Times New Roman" w:eastAsia="Times New Roman" w:hAnsi="Times New Roman" w:cs="Times New Roman"/>
+              </w:rPr>
+              <w:t>180</w:t>
+            </w:r>
+          </w:p>
+          <w:p>
+            <w:pPr>
+              <w:ind w:right="280"/>
+              <w:jc w:val="center"/>
               <w:cnfStyle w:val="000000100000" w:firstRow="0" w:lastRow="0" w:firstColumn="0" w:lastColumn="0" w:oddVBand="0" w:evenVBand="0" w:oddHBand="1" w:evenHBand="0" w:firstRowFirstColumn="0" w:firstRowLastColumn="0" w:lastRowFirstColumn="0" w:lastRowLastColumn="0"/>
+              <w:rPr>
+                <w:rFonts w:ascii="Times New Roman" w:eastAsia="Times New Roman" w:hAnsi="Times New Roman" w:cs="Times New Roman"/>
+              </w:rPr>
+            </w:pPr>
+            <w:r>
+              <w:rPr>
+                <w:rFonts w:ascii="Times New Roman" w:eastAsia="Times New Roman" w:hAnsi="Times New Roman" w:cs="Times New Roman"/>
+              </w:rPr>
+              <w:t>Mins</w:t>
+            </w:r>
+          </w:p>
+        </w:tc>
+        <w:tc>
+          <w:tcPr>
+            <w:tcW w:w="1162" w:type="dxa"/>
+          </w:tcPr>
+          <w:p>
+            <w:pPr>
+              <w:ind w:right="280"/>
+              <w:jc w:val="center"/>
+              <w:cnfStyle w:val="000000100000" w:firstRow="0" w:lastRow="0" w:firstColumn="0" w:lastColumn="0" w:oddVBand="0" w:evenVBand="0" w:oddHBand="1" w:evenHBand="0" w:firstRowFirstColumn="0" w:firstRowLastColumn="0" w:lastRowFirstColumn="0" w:lastRowLastColumn="0"/>
+              <w:rPr>
+                <w:rFonts w:ascii="Times New Roman" w:eastAsia="Times New Roman" w:hAnsi="Times New Roman" w:cs="Times New Roman"/>
+              </w:rPr>
+            </w:pPr>
+            <w:r>
+              <w:rPr>
+                <w:rFonts w:ascii="Times New Roman" w:eastAsia="Times New Roman" w:hAnsi="Times New Roman" w:cs="Times New Roman"/>
+              </w:rPr>
+              <w:t xml:space="preserve">60 </w:t>
+            </w:r>
+            <w:r>
+              <w:rPr>
+                <w:rFonts w:ascii="Times New Roman" w:eastAsia="Times New Roman" w:hAnsi="Times New Roman" w:cs="Times New Roman"/>
+              </w:rPr>
+              <w:t>mins</w:t>
+            </w:r>
+          </w:p>
+        </w:tc>
+      </w:tr>
+      <w:tr>
+        <w:trPr>
+          <w:jc w:val="center"/>
+        </w:trPr>
+        <w:tc>
+          <w:tcPr>
+            <w:cnfStyle w:val="001000000000" w:firstRow="0" w:lastRow="0" w:firstColumn="1" w:lastColumn="0" w:oddVBand="0" w:evenVBand="0" w:oddHBand="0" w:evenHBand="0" w:firstRowFirstColumn="0" w:firstRowLastColumn="0" w:lastRowFirstColumn="0" w:lastRowLastColumn="0"/>
+            <w:tcW w:w="1795" w:type="dxa"/>
+            <w:vMerge w:val="restart"/>
+          </w:tcPr>
+          <w:p>
+            <w:pPr>
+              <w:ind w:right="280"/>
+              <w:jc w:val="center"/>
+              <w:rPr>
+                <w:rFonts w:ascii="Times New Roman" w:eastAsia="Times New Roman" w:hAnsi="Times New Roman" w:cs="Times New Roman"/>
+              </w:rPr>
+            </w:pPr>
+            <w:r>
+              <w:rPr>
+                <w:rFonts w:ascii="Times New Roman" w:eastAsia="Times New Roman" w:hAnsi="Times New Roman" w:cs="Times New Roman"/>
+              </w:rPr>
+              <w:t>Postmortem Report</w:t>
+            </w:r>
+          </w:p>
+        </w:tc>
+        <w:tc>
+          <w:tcPr>
+            <w:tcW w:w="1890" w:type="dxa"/>
+          </w:tcPr>
+          <w:p>
+            <w:pPr>
+              <w:ind w:right="280"/>
+              <w:jc w:val="center"/>
+              <w:cnfStyle w:val="000000000000" w:firstRow="0" w:lastRow="0" w:firstColumn="0" w:lastColumn="0" w:oddVBand="0" w:evenVBand="0" w:oddHBand="0" w:evenHBand="0" w:firstRowFirstColumn="0" w:firstRowLastColumn="0" w:lastRowFirstColumn="0" w:lastRowLastColumn="0"/>
               <w:rPr>
                 <w:rFonts w:ascii="Times New Roman" w:eastAsia="Times New Roman" w:hAnsi="Times New Roman" w:cs="Times New Roman"/>
                 <w:sz w:val="20"/>
@@ -2115,50 +2579,7 @@
                 <w:sz w:val="20"/>
                 <w:szCs w:val="20"/>
               </w:rPr>
-              <w:t>180 Minutes</w:t>
-            </w:r>
-          </w:p>
-        </w:tc>
-        <w:tc>
-          <w:tcPr>
-            <w:tcW w:w="1230" w:type="dxa"/>
-          </w:tcPr>
-          <w:p>
-            <w:pPr>
-              <w:ind w:right="280"/>
-              <w:cnfStyle w:val="000000100000" w:firstRow="0" w:lastRow="0" w:firstColumn="0" w:lastColumn="0" w:oddVBand="0" w:evenVBand="0" w:oddHBand="1" w:evenHBand="0" w:firstRowFirstColumn="0" w:firstRowLastColumn="0" w:lastRowFirstColumn="0" w:lastRowLastColumn="0"/>
-              <w:rPr>
-                <w:rFonts w:ascii="Times New Roman" w:eastAsia="Times New Roman" w:hAnsi="Times New Roman" w:cs="Times New Roman"/>
-                <w:sz w:val="20"/>
-                <w:szCs w:val="20"/>
-              </w:rPr>
-            </w:pPr>
-            <w:r>
-              <w:rPr>
-                <w:rFonts w:ascii="Times New Roman" w:eastAsia="Times New Roman" w:hAnsi="Times New Roman" w:cs="Times New Roman"/>
-                <w:sz w:val="20"/>
-                <w:szCs w:val="20"/>
-              </w:rPr>
-              <w:t xml:space="preserve">180 </w:t>
-            </w:r>
-          </w:p>
-          <w:p>
-            <w:pPr>
-              <w:ind w:right="280"/>
-              <w:cnfStyle w:val="000000100000" w:firstRow="0" w:lastRow="0" w:firstColumn="0" w:lastColumn="0" w:oddVBand="0" w:evenVBand="0" w:oddHBand="1" w:evenHBand="0" w:firstRowFirstColumn="0" w:firstRowLastColumn="0" w:lastRowFirstColumn="0" w:lastRowLastColumn="0"/>
-              <w:rPr>
-                <w:rFonts w:ascii="Times New Roman" w:eastAsia="Times New Roman" w:hAnsi="Times New Roman" w:cs="Times New Roman"/>
-                <w:sz w:val="20"/>
-                <w:szCs w:val="20"/>
-              </w:rPr>
-            </w:pPr>
-            <w:r>
-              <w:rPr>
-                <w:rFonts w:ascii="Times New Roman" w:eastAsia="Times New Roman" w:hAnsi="Times New Roman" w:cs="Times New Roman"/>
-                <w:sz w:val="20"/>
-                <w:szCs w:val="20"/>
-              </w:rPr>
-              <w:t>Minutes</w:t>
+              <w:t>Communication</w:t>
             </w:r>
           </w:p>
         </w:tc>
@@ -2169,72 +2590,33 @@
           <w:p>
             <w:pPr>
               <w:ind w:right="280"/>
-              <w:cnfStyle w:val="000000100000" w:firstRow="0" w:lastRow="0" w:firstColumn="0" w:lastColumn="0" w:oddVBand="0" w:evenVBand="0" w:oddHBand="1" w:evenHBand="0" w:firstRowFirstColumn="0" w:firstRowLastColumn="0" w:lastRowFirstColumn="0" w:lastRowLastColumn="0"/>
-              <w:rPr>
-                <w:rFonts w:ascii="Times New Roman" w:eastAsia="Times New Roman" w:hAnsi="Times New Roman" w:cs="Times New Roman"/>
-                <w:sz w:val="20"/>
-                <w:szCs w:val="20"/>
-              </w:rPr>
-            </w:pPr>
-            <w:r>
-              <w:rPr>
-                <w:rFonts w:ascii="Times New Roman" w:eastAsia="Times New Roman" w:hAnsi="Times New Roman" w:cs="Times New Roman"/>
-                <w:sz w:val="20"/>
-                <w:szCs w:val="20"/>
-              </w:rPr>
-              <w:t>60 minutes</w:t>
-            </w:r>
-          </w:p>
-        </w:tc>
-      </w:tr>
-      <w:tr>
-        <w:tc>
-          <w:tcPr>
-            <w:cnfStyle w:val="001000000000" w:firstRow="0" w:lastRow="0" w:firstColumn="1" w:lastColumn="0" w:oddVBand="0" w:evenVBand="0" w:oddHBand="0" w:evenHBand="0" w:firstRowFirstColumn="0" w:firstRowLastColumn="0" w:lastRowFirstColumn="0" w:lastRowLastColumn="0"/>
-            <w:tcW w:w="1680" w:type="dxa"/>
-            <w:vMerge w:val="restart"/>
-          </w:tcPr>
-          <w:p>
-            <w:pPr>
-              <w:ind w:right="280"/>
-              <w:jc w:val="center"/>
-              <w:rPr>
-                <w:rFonts w:ascii="Times New Roman" w:eastAsia="Times New Roman" w:hAnsi="Times New Roman" w:cs="Times New Roman"/>
-                <w:sz w:val="20"/>
-                <w:szCs w:val="20"/>
-              </w:rPr>
-            </w:pPr>
-            <w:r>
-              <w:rPr>
-                <w:rFonts w:ascii="Times New Roman" w:eastAsia="Times New Roman" w:hAnsi="Times New Roman" w:cs="Times New Roman"/>
-                <w:sz w:val="20"/>
-                <w:szCs w:val="20"/>
-              </w:rPr>
-              <w:t>Postmortem Report</w:t>
-            </w:r>
-          </w:p>
-        </w:tc>
-        <w:tc>
-          <w:tcPr>
-            <w:tcW w:w="1905" w:type="dxa"/>
-          </w:tcPr>
-          <w:p>
-            <w:pPr>
-              <w:ind w:right="280"/>
+              <w:jc w:val="center"/>
               <w:cnfStyle w:val="000000000000" w:firstRow="0" w:lastRow="0" w:firstColumn="0" w:lastColumn="0" w:oddVBand="0" w:evenVBand="0" w:oddHBand="0" w:evenHBand="0" w:firstRowFirstColumn="0" w:firstRowLastColumn="0" w:lastRowFirstColumn="0" w:lastRowLastColumn="0"/>
               <w:rPr>
                 <w:rFonts w:ascii="Times New Roman" w:eastAsia="Times New Roman" w:hAnsi="Times New Roman" w:cs="Times New Roman"/>
-                <w:sz w:val="20"/>
-                <w:szCs w:val="20"/>
-              </w:rPr>
-            </w:pPr>
-            <w:r>
-              <w:rPr>
-                <w:rFonts w:ascii="Times New Roman" w:eastAsia="Times New Roman" w:hAnsi="Times New Roman" w:cs="Times New Roman"/>
-                <w:sz w:val="20"/>
-                <w:szCs w:val="20"/>
-              </w:rPr>
-              <w:t>Communication</w:t>
+              </w:rPr>
+            </w:pPr>
+            <w:r>
+              <w:rPr>
+                <w:rFonts w:ascii="Times New Roman" w:eastAsia="Times New Roman" w:hAnsi="Times New Roman" w:cs="Times New Roman"/>
+              </w:rPr>
+              <w:t>40</w:t>
+            </w:r>
+          </w:p>
+          <w:p>
+            <w:pPr>
+              <w:ind w:right="280"/>
+              <w:jc w:val="center"/>
+              <w:cnfStyle w:val="000000000000" w:firstRow="0" w:lastRow="0" w:firstColumn="0" w:lastColumn="0" w:oddVBand="0" w:evenVBand="0" w:oddHBand="0" w:evenHBand="0" w:firstRowFirstColumn="0" w:firstRowLastColumn="0" w:lastRowFirstColumn="0" w:lastRowLastColumn="0"/>
+              <w:rPr>
+                <w:rFonts w:ascii="Times New Roman" w:eastAsia="Times New Roman" w:hAnsi="Times New Roman" w:cs="Times New Roman"/>
+              </w:rPr>
+            </w:pPr>
+            <w:r>
+              <w:rPr>
+                <w:rFonts w:ascii="Times New Roman" w:eastAsia="Times New Roman" w:hAnsi="Times New Roman" w:cs="Times New Roman"/>
+              </w:rPr>
+              <w:t>mins</w:t>
             </w:r>
           </w:p>
         </w:tc>
@@ -2245,13 +2627,51 @@
           <w:p>
             <w:pPr>
               <w:ind w:right="280"/>
+              <w:jc w:val="center"/>
               <w:cnfStyle w:val="000000000000" w:firstRow="0" w:lastRow="0" w:firstColumn="0" w:lastColumn="0" w:oddVBand="0" w:evenVBand="0" w:oddHBand="0" w:evenHBand="0" w:firstRowFirstColumn="0" w:firstRowLastColumn="0" w:lastRowFirstColumn="0" w:lastRowLastColumn="0"/>
               <w:rPr>
                 <w:rFonts w:ascii="Times New Roman" w:eastAsia="Times New Roman" w:hAnsi="Times New Roman" w:cs="Times New Roman"/>
-                <w:sz w:val="24"/>
-                <w:szCs w:val="24"/>
-              </w:rPr>
-            </w:pPr>
+              </w:rPr>
+            </w:pPr>
+            <w:r>
+              <w:rPr>
+                <w:rFonts w:ascii="Times New Roman" w:eastAsia="Times New Roman" w:hAnsi="Times New Roman" w:cs="Times New Roman"/>
+              </w:rPr>
+              <w:t xml:space="preserve">40 </w:t>
+            </w:r>
+            <w:r>
+              <w:rPr>
+                <w:rFonts w:ascii="Times New Roman" w:eastAsia="Times New Roman" w:hAnsi="Times New Roman" w:cs="Times New Roman"/>
+              </w:rPr>
+              <w:t>mins</w:t>
+            </w:r>
+          </w:p>
+        </w:tc>
+        <w:tc>
+          <w:tcPr>
+            <w:tcW w:w="1178" w:type="dxa"/>
+          </w:tcPr>
+          <w:p>
+            <w:pPr>
+              <w:ind w:right="280"/>
+              <w:jc w:val="center"/>
+              <w:cnfStyle w:val="000000000000" w:firstRow="0" w:lastRow="0" w:firstColumn="0" w:lastColumn="0" w:oddVBand="0" w:evenVBand="0" w:oddHBand="0" w:evenHBand="0" w:firstRowFirstColumn="0" w:firstRowLastColumn="0" w:lastRowFirstColumn="0" w:lastRowLastColumn="0"/>
+              <w:rPr>
+                <w:rFonts w:ascii="Times New Roman" w:eastAsia="Times New Roman" w:hAnsi="Times New Roman" w:cs="Times New Roman"/>
+              </w:rPr>
+            </w:pPr>
+            <w:r>
+              <w:rPr>
+                <w:rFonts w:ascii="Times New Roman" w:eastAsia="Times New Roman" w:hAnsi="Times New Roman" w:cs="Times New Roman"/>
+              </w:rPr>
+              <w:t xml:space="preserve">60 </w:t>
+            </w:r>
+            <w:r>
+              <w:rPr>
+                <w:rFonts w:ascii="Times New Roman" w:eastAsia="Times New Roman" w:hAnsi="Times New Roman" w:cs="Times New Roman"/>
+              </w:rPr>
+              <w:t>Mins</w:t>
+            </w:r>
           </w:p>
         </w:tc>
         <w:tc>
@@ -2261,103 +2681,66 @@
           <w:p>
             <w:pPr>
               <w:ind w:right="280"/>
+              <w:jc w:val="center"/>
               <w:cnfStyle w:val="000000000000" w:firstRow="0" w:lastRow="0" w:firstColumn="0" w:lastColumn="0" w:oddVBand="0" w:evenVBand="0" w:oddHBand="0" w:evenHBand="0" w:firstRowFirstColumn="0" w:firstRowLastColumn="0" w:lastRowFirstColumn="0" w:lastRowLastColumn="0"/>
               <w:rPr>
                 <w:rFonts w:ascii="Times New Roman" w:eastAsia="Times New Roman" w:hAnsi="Times New Roman" w:cs="Times New Roman"/>
-                <w:sz w:val="24"/>
-                <w:szCs w:val="24"/>
-              </w:rPr>
-            </w:pPr>
-          </w:p>
-        </w:tc>
-        <w:tc>
-          <w:tcPr>
-            <w:tcW w:w="1200" w:type="dxa"/>
-          </w:tcPr>
-          <w:p>
-            <w:pPr>
-              <w:ind w:right="280"/>
+              </w:rPr>
+            </w:pPr>
+            <w:r>
+              <w:rPr>
+                <w:rFonts w:ascii="Times New Roman" w:eastAsia="Times New Roman" w:hAnsi="Times New Roman" w:cs="Times New Roman"/>
+              </w:rPr>
+              <w:t>60</w:t>
+            </w:r>
+          </w:p>
+          <w:p>
+            <w:pPr>
+              <w:ind w:right="280"/>
+              <w:jc w:val="center"/>
               <w:cnfStyle w:val="000000000000" w:firstRow="0" w:lastRow="0" w:firstColumn="0" w:lastColumn="0" w:oddVBand="0" w:evenVBand="0" w:oddHBand="0" w:evenHBand="0" w:firstRowFirstColumn="0" w:firstRowLastColumn="0" w:lastRowFirstColumn="0" w:lastRowLastColumn="0"/>
               <w:rPr>
                 <w:rFonts w:ascii="Times New Roman" w:eastAsia="Times New Roman" w:hAnsi="Times New Roman" w:cs="Times New Roman"/>
-                <w:sz w:val="20"/>
-                <w:szCs w:val="20"/>
-              </w:rPr>
-            </w:pPr>
-            <w:r>
-              <w:rPr>
-                <w:rFonts w:ascii="Times New Roman" w:eastAsia="Times New Roman" w:hAnsi="Times New Roman" w:cs="Times New Roman"/>
-                <w:sz w:val="20"/>
-                <w:szCs w:val="20"/>
-              </w:rPr>
-              <w:t>60 Minutes</w:t>
-            </w:r>
-          </w:p>
-        </w:tc>
-        <w:tc>
-          <w:tcPr>
-            <w:tcW w:w="1230" w:type="dxa"/>
-          </w:tcPr>
-          <w:p>
-            <w:pPr>
-              <w:ind w:right="280"/>
+              </w:rPr>
+            </w:pPr>
+            <w:r>
+              <w:rPr>
+                <w:rFonts w:ascii="Times New Roman" w:eastAsia="Times New Roman" w:hAnsi="Times New Roman" w:cs="Times New Roman"/>
+              </w:rPr>
+              <w:t>Mins</w:t>
+            </w:r>
+          </w:p>
+        </w:tc>
+        <w:tc>
+          <w:tcPr>
+            <w:tcW w:w="1162" w:type="dxa"/>
+          </w:tcPr>
+          <w:p>
+            <w:pPr>
+              <w:ind w:right="280"/>
+              <w:jc w:val="center"/>
               <w:cnfStyle w:val="000000000000" w:firstRow="0" w:lastRow="0" w:firstColumn="0" w:lastColumn="0" w:oddVBand="0" w:evenVBand="0" w:oddHBand="0" w:evenHBand="0" w:firstRowFirstColumn="0" w:firstRowLastColumn="0" w:lastRowFirstColumn="0" w:lastRowLastColumn="0"/>
               <w:rPr>
                 <w:rFonts w:ascii="Times New Roman" w:eastAsia="Times New Roman" w:hAnsi="Times New Roman" w:cs="Times New Roman"/>
-                <w:sz w:val="20"/>
-                <w:szCs w:val="20"/>
-              </w:rPr>
-            </w:pPr>
-            <w:r>
-              <w:rPr>
-                <w:rFonts w:ascii="Times New Roman" w:eastAsia="Times New Roman" w:hAnsi="Times New Roman" w:cs="Times New Roman"/>
-                <w:sz w:val="20"/>
-                <w:szCs w:val="20"/>
-              </w:rPr>
-              <w:t>60</w:t>
-            </w:r>
-          </w:p>
-          <w:p>
-            <w:pPr>
-              <w:ind w:right="280"/>
-              <w:cnfStyle w:val="000000000000" w:firstRow="0" w:lastRow="0" w:firstColumn="0" w:lastColumn="0" w:oddVBand="0" w:evenVBand="0" w:oddHBand="0" w:evenHBand="0" w:firstRowFirstColumn="0" w:firstRowLastColumn="0" w:lastRowFirstColumn="0" w:lastRowLastColumn="0"/>
-              <w:rPr>
-                <w:rFonts w:ascii="Times New Roman" w:eastAsia="Times New Roman" w:hAnsi="Times New Roman" w:cs="Times New Roman"/>
-                <w:sz w:val="20"/>
-                <w:szCs w:val="20"/>
-              </w:rPr>
-            </w:pPr>
-            <w:r>
-              <w:rPr>
-                <w:rFonts w:ascii="Times New Roman" w:eastAsia="Times New Roman" w:hAnsi="Times New Roman" w:cs="Times New Roman"/>
-                <w:sz w:val="20"/>
-                <w:szCs w:val="20"/>
-              </w:rPr>
-              <w:t>Minutes</w:t>
-            </w:r>
-          </w:p>
-        </w:tc>
-        <w:tc>
-          <w:tcPr>
-            <w:tcW w:w="1260" w:type="dxa"/>
-          </w:tcPr>
-          <w:p>
-            <w:pPr>
-              <w:ind w:right="280"/>
-              <w:cnfStyle w:val="000000000000" w:firstRow="0" w:lastRow="0" w:firstColumn="0" w:lastColumn="0" w:oddVBand="0" w:evenVBand="0" w:oddHBand="0" w:evenHBand="0" w:firstRowFirstColumn="0" w:firstRowLastColumn="0" w:lastRowFirstColumn="0" w:lastRowLastColumn="0"/>
-              <w:rPr>
-                <w:rFonts w:ascii="Times New Roman" w:eastAsia="Times New Roman" w:hAnsi="Times New Roman" w:cs="Times New Roman"/>
-                <w:sz w:val="20"/>
-                <w:szCs w:val="20"/>
-              </w:rPr>
-            </w:pPr>
-            <w:r>
-              <w:rPr>
-                <w:rFonts w:ascii="Times New Roman" w:eastAsia="Times New Roman" w:hAnsi="Times New Roman" w:cs="Times New Roman"/>
-                <w:sz w:val="20"/>
-                <w:szCs w:val="20"/>
-              </w:rPr>
-              <w:t>40 minutes</w:t>
+              </w:rPr>
+            </w:pPr>
+            <w:r>
+              <w:rPr>
+                <w:rFonts w:ascii="Times New Roman" w:eastAsia="Times New Roman" w:hAnsi="Times New Roman" w:cs="Times New Roman"/>
+              </w:rPr>
+              <w:t>6</w:t>
+            </w:r>
+            <w:r>
+              <w:rPr>
+                <w:rFonts w:ascii="Times New Roman" w:eastAsia="Times New Roman" w:hAnsi="Times New Roman" w:cs="Times New Roman"/>
+              </w:rPr>
+              <w:t xml:space="preserve">0 </w:t>
+            </w:r>
+            <w:r>
+              <w:rPr>
+                <w:rFonts w:ascii="Times New Roman" w:eastAsia="Times New Roman" w:hAnsi="Times New Roman" w:cs="Times New Roman"/>
+              </w:rPr>
+              <w:t>mins</w:t>
             </w:r>
           </w:p>
         </w:tc>
@@ -2365,11 +2748,12 @@
       <w:tr>
         <w:trPr>
           <w:cnfStyle w:val="000000100000" w:firstRow="0" w:lastRow="0" w:firstColumn="0" w:lastColumn="0" w:oddVBand="0" w:evenVBand="0" w:oddHBand="1" w:evenHBand="0" w:firstRowFirstColumn="0" w:firstRowLastColumn="0" w:lastRowFirstColumn="0" w:lastRowLastColumn="0"/>
+          <w:jc w:val="center"/>
         </w:trPr>
         <w:tc>
           <w:tcPr>
             <w:cnfStyle w:val="001000000000" w:firstRow="0" w:lastRow="0" w:firstColumn="1" w:lastColumn="0" w:oddVBand="0" w:evenVBand="0" w:oddHBand="0" w:evenHBand="0" w:firstRowFirstColumn="0" w:firstRowLastColumn="0" w:lastRowFirstColumn="0" w:lastRowLastColumn="0"/>
-            <w:tcW w:w="1680" w:type="dxa"/>
+            <w:tcW w:w="1795" w:type="dxa"/>
             <w:vMerge/>
           </w:tcPr>
           <w:p>
@@ -2383,19 +2767,21 @@
                 <w:between w:val="nil"/>
               </w:pBdr>
               <w:spacing w:line="276" w:lineRule="auto"/>
-              <w:rPr>
-                <w:rFonts w:ascii="Times New Roman" w:eastAsia="Times New Roman" w:hAnsi="Times New Roman" w:cs="Times New Roman"/>
-              </w:rPr>
-            </w:pPr>
-          </w:p>
-        </w:tc>
-        <w:tc>
-          <w:tcPr>
-            <w:tcW w:w="1905" w:type="dxa"/>
-          </w:tcPr>
-          <w:p>
-            <w:pPr>
-              <w:ind w:right="280"/>
+              <w:jc w:val="center"/>
+              <w:rPr>
+                <w:rFonts w:ascii="Times New Roman" w:eastAsia="Times New Roman" w:hAnsi="Times New Roman" w:cs="Times New Roman"/>
+              </w:rPr>
+            </w:pPr>
+          </w:p>
+        </w:tc>
+        <w:tc>
+          <w:tcPr>
+            <w:tcW w:w="1890" w:type="dxa"/>
+          </w:tcPr>
+          <w:p>
+            <w:pPr>
+              <w:ind w:right="280"/>
+              <w:jc w:val="center"/>
               <w:cnfStyle w:val="000000100000" w:firstRow="0" w:lastRow="0" w:firstColumn="0" w:lastColumn="0" w:oddVBand="0" w:evenVBand="0" w:oddHBand="1" w:evenHBand="0" w:firstRowFirstColumn="0" w:firstRowLastColumn="0" w:lastRowFirstColumn="0" w:lastRowLastColumn="0"/>
               <w:rPr>
                 <w:rFonts w:ascii="Times New Roman" w:eastAsia="Times New Roman" w:hAnsi="Times New Roman" w:cs="Times New Roman"/>
@@ -2420,13 +2806,88 @@
           <w:p>
             <w:pPr>
               <w:ind w:right="280"/>
+              <w:jc w:val="center"/>
               <w:cnfStyle w:val="000000100000" w:firstRow="0" w:lastRow="0" w:firstColumn="0" w:lastColumn="0" w:oddVBand="0" w:evenVBand="0" w:oddHBand="1" w:evenHBand="0" w:firstRowFirstColumn="0" w:firstRowLastColumn="0" w:lastRowFirstColumn="0" w:lastRowLastColumn="0"/>
               <w:rPr>
                 <w:rFonts w:ascii="Times New Roman" w:eastAsia="Times New Roman" w:hAnsi="Times New Roman" w:cs="Times New Roman"/>
-                <w:sz w:val="24"/>
-                <w:szCs w:val="24"/>
-              </w:rPr>
-            </w:pPr>
+              </w:rPr>
+            </w:pPr>
+            <w:r>
+              <w:rPr>
+                <w:rFonts w:ascii="Times New Roman" w:eastAsia="Times New Roman" w:hAnsi="Times New Roman" w:cs="Times New Roman"/>
+              </w:rPr>
+              <w:t>25</w:t>
+            </w:r>
+          </w:p>
+          <w:p>
+            <w:pPr>
+              <w:ind w:right="280"/>
+              <w:jc w:val="center"/>
+              <w:cnfStyle w:val="000000100000" w:firstRow="0" w:lastRow="0" w:firstColumn="0" w:lastColumn="0" w:oddVBand="0" w:evenVBand="0" w:oddHBand="1" w:evenHBand="0" w:firstRowFirstColumn="0" w:firstRowLastColumn="0" w:lastRowFirstColumn="0" w:lastRowLastColumn="0"/>
+              <w:rPr>
+                <w:rFonts w:ascii="Times New Roman" w:eastAsia="Times New Roman" w:hAnsi="Times New Roman" w:cs="Times New Roman"/>
+              </w:rPr>
+            </w:pPr>
+            <w:r>
+              <w:rPr>
+                <w:rFonts w:ascii="Times New Roman" w:eastAsia="Times New Roman" w:hAnsi="Times New Roman" w:cs="Times New Roman"/>
+              </w:rPr>
+              <w:t>mins</w:t>
+            </w:r>
+          </w:p>
+        </w:tc>
+        <w:tc>
+          <w:tcPr>
+            <w:tcW w:w="1260" w:type="dxa"/>
+          </w:tcPr>
+          <w:p>
+            <w:pPr>
+              <w:ind w:right="280"/>
+              <w:jc w:val="center"/>
+              <w:cnfStyle w:val="000000100000" w:firstRow="0" w:lastRow="0" w:firstColumn="0" w:lastColumn="0" w:oddVBand="0" w:evenVBand="0" w:oddHBand="1" w:evenHBand="0" w:firstRowFirstColumn="0" w:firstRowLastColumn="0" w:lastRowFirstColumn="0" w:lastRowLastColumn="0"/>
+              <w:rPr>
+                <w:rFonts w:ascii="Times New Roman" w:eastAsia="Times New Roman" w:hAnsi="Times New Roman" w:cs="Times New Roman"/>
+              </w:rPr>
+            </w:pPr>
+            <w:r>
+              <w:rPr>
+                <w:rFonts w:ascii="Times New Roman" w:eastAsia="Times New Roman" w:hAnsi="Times New Roman" w:cs="Times New Roman"/>
+              </w:rPr>
+              <w:t xml:space="preserve">60 </w:t>
+            </w:r>
+            <w:r>
+              <w:rPr>
+                <w:rFonts w:ascii="Times New Roman" w:eastAsia="Times New Roman" w:hAnsi="Times New Roman" w:cs="Times New Roman"/>
+              </w:rPr>
+              <w:t>mins</w:t>
+            </w:r>
+          </w:p>
+        </w:tc>
+        <w:tc>
+          <w:tcPr>
+            <w:tcW w:w="1178" w:type="dxa"/>
+          </w:tcPr>
+          <w:p>
+            <w:pPr>
+              <w:ind w:right="280"/>
+              <w:jc w:val="center"/>
+              <w:cnfStyle w:val="000000100000" w:firstRow="0" w:lastRow="0" w:firstColumn="0" w:lastColumn="0" w:oddVBand="0" w:evenVBand="0" w:oddHBand="1" w:evenHBand="0" w:firstRowFirstColumn="0" w:firstRowLastColumn="0" w:lastRowFirstColumn="0" w:lastRowLastColumn="0"/>
+              <w:rPr>
+                <w:rFonts w:ascii="Times New Roman" w:eastAsia="Times New Roman" w:hAnsi="Times New Roman" w:cs="Times New Roman"/>
+              </w:rPr>
+            </w:pPr>
+            <w:r>
+              <w:rPr>
+                <w:rFonts w:ascii="Times New Roman" w:eastAsia="Times New Roman" w:hAnsi="Times New Roman" w:cs="Times New Roman"/>
+              </w:rPr>
+              <w:t xml:space="preserve">60 </w:t>
+            </w:r>
+            <w:r>
+              <w:rPr>
+                <w:rFonts w:ascii="Times New Roman" w:eastAsia="Times New Roman" w:hAnsi="Times New Roman" w:cs="Times New Roman"/>
+              </w:rPr>
+              <w:t>Mins</w:t>
+            </w:r>
           </w:p>
         </w:tc>
         <w:tc>
@@ -2436,112 +2897,82 @@
           <w:p>
             <w:pPr>
               <w:ind w:right="280"/>
+              <w:jc w:val="center"/>
               <w:cnfStyle w:val="000000100000" w:firstRow="0" w:lastRow="0" w:firstColumn="0" w:lastColumn="0" w:oddVBand="0" w:evenVBand="0" w:oddHBand="1" w:evenHBand="0" w:firstRowFirstColumn="0" w:firstRowLastColumn="0" w:lastRowFirstColumn="0" w:lastRowLastColumn="0"/>
               <w:rPr>
                 <w:rFonts w:ascii="Times New Roman" w:eastAsia="Times New Roman" w:hAnsi="Times New Roman" w:cs="Times New Roman"/>
-                <w:sz w:val="24"/>
-                <w:szCs w:val="24"/>
-              </w:rPr>
-            </w:pPr>
-          </w:p>
-        </w:tc>
-        <w:tc>
-          <w:tcPr>
-            <w:tcW w:w="1200" w:type="dxa"/>
-          </w:tcPr>
-          <w:p>
-            <w:pPr>
-              <w:ind w:right="280"/>
+              </w:rPr>
+            </w:pPr>
+            <w:r>
+              <w:rPr>
+                <w:rFonts w:ascii="Times New Roman" w:eastAsia="Times New Roman" w:hAnsi="Times New Roman" w:cs="Times New Roman"/>
+              </w:rPr>
+              <w:t>30</w:t>
+            </w:r>
+          </w:p>
+          <w:p>
+            <w:pPr>
+              <w:ind w:right="280"/>
+              <w:jc w:val="center"/>
               <w:cnfStyle w:val="000000100000" w:firstRow="0" w:lastRow="0" w:firstColumn="0" w:lastColumn="0" w:oddVBand="0" w:evenVBand="0" w:oddHBand="1" w:evenHBand="0" w:firstRowFirstColumn="0" w:firstRowLastColumn="0" w:lastRowFirstColumn="0" w:lastRowLastColumn="0"/>
               <w:rPr>
                 <w:rFonts w:ascii="Times New Roman" w:eastAsia="Times New Roman" w:hAnsi="Times New Roman" w:cs="Times New Roman"/>
-                <w:sz w:val="20"/>
-                <w:szCs w:val="20"/>
-              </w:rPr>
-            </w:pPr>
-            <w:r>
-              <w:rPr>
-                <w:rFonts w:ascii="Times New Roman" w:eastAsia="Times New Roman" w:hAnsi="Times New Roman" w:cs="Times New Roman"/>
-                <w:sz w:val="20"/>
-                <w:szCs w:val="20"/>
-              </w:rPr>
-              <w:t>60 Minutes</w:t>
-            </w:r>
-          </w:p>
-        </w:tc>
-        <w:tc>
-          <w:tcPr>
-            <w:tcW w:w="1230" w:type="dxa"/>
-          </w:tcPr>
-          <w:p>
-            <w:pPr>
-              <w:ind w:right="280"/>
+              </w:rPr>
+            </w:pPr>
+            <w:r>
+              <w:rPr>
+                <w:rFonts w:ascii="Times New Roman" w:eastAsia="Times New Roman" w:hAnsi="Times New Roman" w:cs="Times New Roman"/>
+              </w:rPr>
+              <w:t>Mins</w:t>
+            </w:r>
+          </w:p>
+        </w:tc>
+        <w:tc>
+          <w:tcPr>
+            <w:tcW w:w="1162" w:type="dxa"/>
+          </w:tcPr>
+          <w:p>
+            <w:pPr>
+              <w:ind w:right="280"/>
+              <w:jc w:val="center"/>
               <w:cnfStyle w:val="000000100000" w:firstRow="0" w:lastRow="0" w:firstColumn="0" w:lastColumn="0" w:oddVBand="0" w:evenVBand="0" w:oddHBand="1" w:evenHBand="0" w:firstRowFirstColumn="0" w:firstRowLastColumn="0" w:lastRowFirstColumn="0" w:lastRowLastColumn="0"/>
               <w:rPr>
                 <w:rFonts w:ascii="Times New Roman" w:eastAsia="Times New Roman" w:hAnsi="Times New Roman" w:cs="Times New Roman"/>
-                <w:sz w:val="20"/>
-                <w:szCs w:val="20"/>
-              </w:rPr>
-            </w:pPr>
-            <w:r>
-              <w:rPr>
-                <w:rFonts w:ascii="Times New Roman" w:eastAsia="Times New Roman" w:hAnsi="Times New Roman" w:cs="Times New Roman"/>
-                <w:sz w:val="20"/>
-                <w:szCs w:val="20"/>
-              </w:rPr>
-              <w:t>30</w:t>
-            </w:r>
-          </w:p>
-          <w:p>
-            <w:pPr>
-              <w:ind w:right="280"/>
+              </w:rPr>
+            </w:pPr>
+            <w:r>
+              <w:rPr>
+                <w:rFonts w:ascii="Times New Roman" w:eastAsia="Times New Roman" w:hAnsi="Times New Roman" w:cs="Times New Roman"/>
+              </w:rPr>
+              <w:t>60</w:t>
+            </w:r>
+          </w:p>
+          <w:p>
+            <w:pPr>
+              <w:ind w:right="280"/>
+              <w:jc w:val="center"/>
               <w:cnfStyle w:val="000000100000" w:firstRow="0" w:lastRow="0" w:firstColumn="0" w:lastColumn="0" w:oddVBand="0" w:evenVBand="0" w:oddHBand="1" w:evenHBand="0" w:firstRowFirstColumn="0" w:firstRowLastColumn="0" w:lastRowFirstColumn="0" w:lastRowLastColumn="0"/>
               <w:rPr>
                 <w:rFonts w:ascii="Times New Roman" w:eastAsia="Times New Roman" w:hAnsi="Times New Roman" w:cs="Times New Roman"/>
-                <w:sz w:val="20"/>
-                <w:szCs w:val="20"/>
-              </w:rPr>
-            </w:pPr>
-            <w:r>
-              <w:rPr>
-                <w:rFonts w:ascii="Times New Roman" w:eastAsia="Times New Roman" w:hAnsi="Times New Roman" w:cs="Times New Roman"/>
-                <w:sz w:val="20"/>
-                <w:szCs w:val="20"/>
-              </w:rPr>
-              <w:t>Minutes</w:t>
-            </w:r>
-          </w:p>
-        </w:tc>
-        <w:tc>
-          <w:tcPr>
-            <w:tcW w:w="1260" w:type="dxa"/>
-          </w:tcPr>
-          <w:p>
-            <w:pPr>
-              <w:ind w:right="280"/>
-              <w:cnfStyle w:val="000000100000" w:firstRow="0" w:lastRow="0" w:firstColumn="0" w:lastColumn="0" w:oddVBand="0" w:evenVBand="0" w:oddHBand="1" w:evenHBand="0" w:firstRowFirstColumn="0" w:firstRowLastColumn="0" w:lastRowFirstColumn="0" w:lastRowLastColumn="0"/>
-              <w:rPr>
-                <w:rFonts w:ascii="Times New Roman" w:eastAsia="Times New Roman" w:hAnsi="Times New Roman" w:cs="Times New Roman"/>
-                <w:sz w:val="20"/>
-                <w:szCs w:val="20"/>
-              </w:rPr>
-            </w:pPr>
-            <w:r>
-              <w:rPr>
-                <w:rFonts w:ascii="Times New Roman" w:eastAsia="Times New Roman" w:hAnsi="Times New Roman" w:cs="Times New Roman"/>
-                <w:sz w:val="20"/>
-                <w:szCs w:val="20"/>
-              </w:rPr>
-              <w:t>30 minutes</w:t>
+              </w:rPr>
+            </w:pPr>
+            <w:r>
+              <w:rPr>
+                <w:rFonts w:ascii="Times New Roman" w:eastAsia="Times New Roman" w:hAnsi="Times New Roman" w:cs="Times New Roman"/>
+              </w:rPr>
+              <w:t>mins</w:t>
             </w:r>
           </w:p>
         </w:tc>
       </w:tr>
       <w:tr>
+        <w:trPr>
+          <w:jc w:val="center"/>
+        </w:trPr>
         <w:tc>
           <w:tcPr>
             <w:cnfStyle w:val="001000000000" w:firstRow="0" w:lastRow="0" w:firstColumn="1" w:lastColumn="0" w:oddVBand="0" w:evenVBand="0" w:oddHBand="0" w:evenHBand="0" w:firstRowFirstColumn="0" w:firstRowLastColumn="0" w:lastRowFirstColumn="0" w:lastRowLastColumn="0"/>
-            <w:tcW w:w="1680" w:type="dxa"/>
+            <w:tcW w:w="1795" w:type="dxa"/>
             <w:vMerge/>
           </w:tcPr>
           <w:p>
@@ -2555,19 +2986,21 @@
                 <w:between w:val="nil"/>
               </w:pBdr>
               <w:spacing w:line="276" w:lineRule="auto"/>
-              <w:rPr>
-                <w:rFonts w:ascii="Times New Roman" w:eastAsia="Times New Roman" w:hAnsi="Times New Roman" w:cs="Times New Roman"/>
-              </w:rPr>
-            </w:pPr>
-          </w:p>
-        </w:tc>
-        <w:tc>
-          <w:tcPr>
-            <w:tcW w:w="1905" w:type="dxa"/>
-          </w:tcPr>
-          <w:p>
-            <w:pPr>
-              <w:ind w:right="280"/>
+              <w:jc w:val="center"/>
+              <w:rPr>
+                <w:rFonts w:ascii="Times New Roman" w:eastAsia="Times New Roman" w:hAnsi="Times New Roman" w:cs="Times New Roman"/>
+              </w:rPr>
+            </w:pPr>
+          </w:p>
+        </w:tc>
+        <w:tc>
+          <w:tcPr>
+            <w:tcW w:w="1890" w:type="dxa"/>
+          </w:tcPr>
+          <w:p>
+            <w:pPr>
+              <w:ind w:right="280"/>
+              <w:jc w:val="center"/>
               <w:cnfStyle w:val="000000000000" w:firstRow="0" w:lastRow="0" w:firstColumn="0" w:lastColumn="0" w:oddVBand="0" w:evenVBand="0" w:oddHBand="0" w:evenHBand="0" w:firstRowFirstColumn="0" w:firstRowLastColumn="0" w:lastRowFirstColumn="0" w:lastRowLastColumn="0"/>
               <w:rPr>
                 <w:rFonts w:ascii="Times New Roman" w:eastAsia="Times New Roman" w:hAnsi="Times New Roman" w:cs="Times New Roman"/>
@@ -2592,13 +3025,98 @@
           <w:p>
             <w:pPr>
               <w:ind w:right="280"/>
+              <w:jc w:val="center"/>
               <w:cnfStyle w:val="000000000000" w:firstRow="0" w:lastRow="0" w:firstColumn="0" w:lastColumn="0" w:oddVBand="0" w:evenVBand="0" w:oddHBand="0" w:evenHBand="0" w:firstRowFirstColumn="0" w:firstRowLastColumn="0" w:lastRowFirstColumn="0" w:lastRowLastColumn="0"/>
               <w:rPr>
                 <w:rFonts w:ascii="Times New Roman" w:eastAsia="Times New Roman" w:hAnsi="Times New Roman" w:cs="Times New Roman"/>
-                <w:sz w:val="24"/>
-                <w:szCs w:val="24"/>
-              </w:rPr>
-            </w:pPr>
+              </w:rPr>
+            </w:pPr>
+            <w:r>
+              <w:rPr>
+                <w:rFonts w:ascii="Times New Roman" w:eastAsia="Times New Roman" w:hAnsi="Times New Roman" w:cs="Times New Roman"/>
+              </w:rPr>
+              <w:t>30</w:t>
+            </w:r>
+          </w:p>
+          <w:p>
+            <w:pPr>
+              <w:ind w:right="280"/>
+              <w:jc w:val="center"/>
+              <w:cnfStyle w:val="000000000000" w:firstRow="0" w:lastRow="0" w:firstColumn="0" w:lastColumn="0" w:oddVBand="0" w:evenVBand="0" w:oddHBand="0" w:evenHBand="0" w:firstRowFirstColumn="0" w:firstRowLastColumn="0" w:lastRowFirstColumn="0" w:lastRowLastColumn="0"/>
+              <w:rPr>
+                <w:rFonts w:ascii="Times New Roman" w:eastAsia="Times New Roman" w:hAnsi="Times New Roman" w:cs="Times New Roman"/>
+              </w:rPr>
+            </w:pPr>
+            <w:r>
+              <w:rPr>
+                <w:rFonts w:ascii="Times New Roman" w:eastAsia="Times New Roman" w:hAnsi="Times New Roman" w:cs="Times New Roman"/>
+              </w:rPr>
+              <w:t>mins</w:t>
+            </w:r>
+          </w:p>
+        </w:tc>
+        <w:tc>
+          <w:tcPr>
+            <w:tcW w:w="1260" w:type="dxa"/>
+          </w:tcPr>
+          <w:p>
+            <w:pPr>
+              <w:ind w:right="280"/>
+              <w:jc w:val="center"/>
+              <w:cnfStyle w:val="000000000000" w:firstRow="0" w:lastRow="0" w:firstColumn="0" w:lastColumn="0" w:oddVBand="0" w:evenVBand="0" w:oddHBand="0" w:evenHBand="0" w:firstRowFirstColumn="0" w:firstRowLastColumn="0" w:lastRowFirstColumn="0" w:lastRowLastColumn="0"/>
+              <w:rPr>
+                <w:rFonts w:ascii="Times New Roman" w:eastAsia="Times New Roman" w:hAnsi="Times New Roman" w:cs="Times New Roman"/>
+              </w:rPr>
+            </w:pPr>
+            <w:r>
+              <w:rPr>
+                <w:rFonts w:ascii="Times New Roman" w:eastAsia="Times New Roman" w:hAnsi="Times New Roman" w:cs="Times New Roman"/>
+              </w:rPr>
+              <w:t>30</w:t>
+            </w:r>
+          </w:p>
+          <w:p>
+            <w:pPr>
+              <w:ind w:right="280"/>
+              <w:jc w:val="center"/>
+              <w:cnfStyle w:val="000000000000" w:firstRow="0" w:lastRow="0" w:firstColumn="0" w:lastColumn="0" w:oddVBand="0" w:evenVBand="0" w:oddHBand="0" w:evenHBand="0" w:firstRowFirstColumn="0" w:firstRowLastColumn="0" w:lastRowFirstColumn="0" w:lastRowLastColumn="0"/>
+              <w:rPr>
+                <w:rFonts w:ascii="Times New Roman" w:eastAsia="Times New Roman" w:hAnsi="Times New Roman" w:cs="Times New Roman"/>
+              </w:rPr>
+            </w:pPr>
+            <w:r>
+              <w:rPr>
+                <w:rFonts w:ascii="Times New Roman" w:eastAsia="Times New Roman" w:hAnsi="Times New Roman" w:cs="Times New Roman"/>
+              </w:rPr>
+              <w:t>mins</w:t>
+            </w:r>
+          </w:p>
+        </w:tc>
+        <w:tc>
+          <w:tcPr>
+            <w:tcW w:w="1178" w:type="dxa"/>
+          </w:tcPr>
+          <w:p>
+            <w:pPr>
+              <w:ind w:right="280"/>
+              <w:jc w:val="center"/>
+              <w:cnfStyle w:val="000000000000" w:firstRow="0" w:lastRow="0" w:firstColumn="0" w:lastColumn="0" w:oddVBand="0" w:evenVBand="0" w:oddHBand="0" w:evenHBand="0" w:firstRowFirstColumn="0" w:firstRowLastColumn="0" w:lastRowFirstColumn="0" w:lastRowLastColumn="0"/>
+              <w:rPr>
+                <w:rFonts w:ascii="Times New Roman" w:eastAsia="Times New Roman" w:hAnsi="Times New Roman" w:cs="Times New Roman"/>
+              </w:rPr>
+            </w:pPr>
+            <w:r>
+              <w:rPr>
+                <w:rFonts w:ascii="Times New Roman" w:eastAsia="Times New Roman" w:hAnsi="Times New Roman" w:cs="Times New Roman"/>
+              </w:rPr>
+              <w:t xml:space="preserve">60 </w:t>
+            </w:r>
+            <w:r>
+              <w:rPr>
+                <w:rFonts w:ascii="Times New Roman" w:eastAsia="Times New Roman" w:hAnsi="Times New Roman" w:cs="Times New Roman"/>
+              </w:rPr>
+              <w:t>Mins</w:t>
+            </w:r>
           </w:p>
         </w:tc>
         <w:tc>
@@ -2608,103 +3126,66 @@
           <w:p>
             <w:pPr>
               <w:ind w:right="280"/>
+              <w:jc w:val="center"/>
               <w:cnfStyle w:val="000000000000" w:firstRow="0" w:lastRow="0" w:firstColumn="0" w:lastColumn="0" w:oddVBand="0" w:evenVBand="0" w:oddHBand="0" w:evenHBand="0" w:firstRowFirstColumn="0" w:firstRowLastColumn="0" w:lastRowFirstColumn="0" w:lastRowLastColumn="0"/>
               <w:rPr>
                 <w:rFonts w:ascii="Times New Roman" w:eastAsia="Times New Roman" w:hAnsi="Times New Roman" w:cs="Times New Roman"/>
-                <w:sz w:val="24"/>
-                <w:szCs w:val="24"/>
-              </w:rPr>
-            </w:pPr>
-          </w:p>
-        </w:tc>
-        <w:tc>
-          <w:tcPr>
-            <w:tcW w:w="1200" w:type="dxa"/>
-          </w:tcPr>
-          <w:p>
-            <w:pPr>
-              <w:ind w:right="280"/>
+              </w:rPr>
+            </w:pPr>
+            <w:r>
+              <w:rPr>
+                <w:rFonts w:ascii="Times New Roman" w:eastAsia="Times New Roman" w:hAnsi="Times New Roman" w:cs="Times New Roman"/>
+              </w:rPr>
+              <w:t>60</w:t>
+            </w:r>
+          </w:p>
+          <w:p>
+            <w:pPr>
+              <w:ind w:right="280"/>
+              <w:jc w:val="center"/>
               <w:cnfStyle w:val="000000000000" w:firstRow="0" w:lastRow="0" w:firstColumn="0" w:lastColumn="0" w:oddVBand="0" w:evenVBand="0" w:oddHBand="0" w:evenHBand="0" w:firstRowFirstColumn="0" w:firstRowLastColumn="0" w:lastRowFirstColumn="0" w:lastRowLastColumn="0"/>
               <w:rPr>
                 <w:rFonts w:ascii="Times New Roman" w:eastAsia="Times New Roman" w:hAnsi="Times New Roman" w:cs="Times New Roman"/>
-                <w:sz w:val="20"/>
-                <w:szCs w:val="20"/>
-              </w:rPr>
-            </w:pPr>
-            <w:r>
-              <w:rPr>
-                <w:rFonts w:ascii="Times New Roman" w:eastAsia="Times New Roman" w:hAnsi="Times New Roman" w:cs="Times New Roman"/>
-                <w:sz w:val="20"/>
-                <w:szCs w:val="20"/>
-              </w:rPr>
-              <w:t>60 Minutes</w:t>
-            </w:r>
-          </w:p>
-        </w:tc>
-        <w:tc>
-          <w:tcPr>
-            <w:tcW w:w="1230" w:type="dxa"/>
-          </w:tcPr>
-          <w:p>
-            <w:pPr>
-              <w:ind w:right="280"/>
+              </w:rPr>
+            </w:pPr>
+            <w:r>
+              <w:rPr>
+                <w:rFonts w:ascii="Times New Roman" w:eastAsia="Times New Roman" w:hAnsi="Times New Roman" w:cs="Times New Roman"/>
+              </w:rPr>
+              <w:t>Mins</w:t>
+            </w:r>
+          </w:p>
+        </w:tc>
+        <w:tc>
+          <w:tcPr>
+            <w:tcW w:w="1162" w:type="dxa"/>
+          </w:tcPr>
+          <w:p>
+            <w:pPr>
+              <w:ind w:right="280"/>
+              <w:jc w:val="center"/>
               <w:cnfStyle w:val="000000000000" w:firstRow="0" w:lastRow="0" w:firstColumn="0" w:lastColumn="0" w:oddVBand="0" w:evenVBand="0" w:oddHBand="0" w:evenHBand="0" w:firstRowFirstColumn="0" w:firstRowLastColumn="0" w:lastRowFirstColumn="0" w:lastRowLastColumn="0"/>
               <w:rPr>
                 <w:rFonts w:ascii="Times New Roman" w:eastAsia="Times New Roman" w:hAnsi="Times New Roman" w:cs="Times New Roman"/>
-                <w:sz w:val="20"/>
-                <w:szCs w:val="20"/>
-              </w:rPr>
-            </w:pPr>
-            <w:r>
-              <w:rPr>
-                <w:rFonts w:ascii="Times New Roman" w:eastAsia="Times New Roman" w:hAnsi="Times New Roman" w:cs="Times New Roman"/>
-                <w:sz w:val="20"/>
-                <w:szCs w:val="20"/>
-              </w:rPr>
-              <w:t>60</w:t>
-            </w:r>
-          </w:p>
-          <w:p>
-            <w:pPr>
-              <w:ind w:right="280"/>
-              <w:cnfStyle w:val="000000000000" w:firstRow="0" w:lastRow="0" w:firstColumn="0" w:lastColumn="0" w:oddVBand="0" w:evenVBand="0" w:oddHBand="0" w:evenHBand="0" w:firstRowFirstColumn="0" w:firstRowLastColumn="0" w:lastRowFirstColumn="0" w:lastRowLastColumn="0"/>
-              <w:rPr>
-                <w:rFonts w:ascii="Times New Roman" w:eastAsia="Times New Roman" w:hAnsi="Times New Roman" w:cs="Times New Roman"/>
-                <w:sz w:val="20"/>
-                <w:szCs w:val="20"/>
-              </w:rPr>
-            </w:pPr>
-            <w:r>
-              <w:rPr>
-                <w:rFonts w:ascii="Times New Roman" w:eastAsia="Times New Roman" w:hAnsi="Times New Roman" w:cs="Times New Roman"/>
-                <w:sz w:val="20"/>
-                <w:szCs w:val="20"/>
-              </w:rPr>
-              <w:t>Minutes</w:t>
-            </w:r>
-          </w:p>
-        </w:tc>
-        <w:tc>
-          <w:tcPr>
-            <w:tcW w:w="1260" w:type="dxa"/>
-          </w:tcPr>
-          <w:p>
-            <w:pPr>
-              <w:ind w:right="280"/>
-              <w:cnfStyle w:val="000000000000" w:firstRow="0" w:lastRow="0" w:firstColumn="0" w:lastColumn="0" w:oddVBand="0" w:evenVBand="0" w:oddHBand="0" w:evenHBand="0" w:firstRowFirstColumn="0" w:firstRowLastColumn="0" w:lastRowFirstColumn="0" w:lastRowLastColumn="0"/>
-              <w:rPr>
-                <w:rFonts w:ascii="Times New Roman" w:eastAsia="Times New Roman" w:hAnsi="Times New Roman" w:cs="Times New Roman"/>
-                <w:sz w:val="20"/>
-                <w:szCs w:val="20"/>
-              </w:rPr>
-            </w:pPr>
-            <w:r>
-              <w:rPr>
-                <w:rFonts w:ascii="Times New Roman" w:eastAsia="Times New Roman" w:hAnsi="Times New Roman" w:cs="Times New Roman"/>
-                <w:sz w:val="20"/>
-                <w:szCs w:val="20"/>
-              </w:rPr>
-              <w:t>30 minutes</w:t>
+              </w:rPr>
+            </w:pPr>
+            <w:r>
+              <w:rPr>
+                <w:rFonts w:ascii="Times New Roman" w:eastAsia="Times New Roman" w:hAnsi="Times New Roman" w:cs="Times New Roman"/>
+              </w:rPr>
+              <w:t>4</w:t>
+            </w:r>
+            <w:r>
+              <w:rPr>
+                <w:rFonts w:ascii="Times New Roman" w:eastAsia="Times New Roman" w:hAnsi="Times New Roman" w:cs="Times New Roman"/>
+              </w:rPr>
+              <w:t xml:space="preserve">0 </w:t>
+            </w:r>
+            <w:r>
+              <w:rPr>
+                <w:rFonts w:ascii="Times New Roman" w:eastAsia="Times New Roman" w:hAnsi="Times New Roman" w:cs="Times New Roman"/>
+              </w:rPr>
+              <w:t>mins</w:t>
             </w:r>
           </w:p>
         </w:tc>
@@ -2789,6 +3270,7 @@
         </w:pBdr>
         <w:spacing w:line="240" w:lineRule="auto"/>
         <w:rPr>
+          <w:rFonts w:ascii="Times New Roman" w:hAnsi="Times New Roman" w:cs="Times New Roman"/>
           <w:color w:val="000000"/>
           <w:sz w:val="24"/>
           <w:szCs w:val="24"/>
@@ -2819,39 +3301,38 @@
         </w:pBdr>
         <w:spacing w:line="240" w:lineRule="auto"/>
         <w:rPr>
-          <w:color w:val="000000"/>
-          <w:sz w:val="24"/>
-          <w:szCs w:val="24"/>
-        </w:rPr>
-      </w:pPr>
-      <w:r>
-        <w:rPr>
-          <w:rFonts w:ascii="Times New Roman" w:eastAsia="Times New Roman" w:hAnsi="Times New Roman" w:cs="Times New Roman"/>
-          <w:color w:val="000000"/>
-          <w:sz w:val="24"/>
-          <w:szCs w:val="24"/>
-        </w:rPr>
-        <w:t xml:space="preserve">Splitting more </w:t>
-      </w:r>
-      <w:proofErr w:type="gramStart"/>
-      <w:r>
-        <w:rPr>
-          <w:rFonts w:ascii="Times New Roman" w:eastAsia="Times New Roman" w:hAnsi="Times New Roman" w:cs="Times New Roman"/>
-          <w:color w:val="000000"/>
-          <w:sz w:val="24"/>
-          <w:szCs w:val="24"/>
-        </w:rPr>
-        <w:t>coarse grained</w:t>
-      </w:r>
-      <w:proofErr w:type="gramEnd"/>
-      <w:r>
-        <w:rPr>
-          <w:rFonts w:ascii="Times New Roman" w:eastAsia="Times New Roman" w:hAnsi="Times New Roman" w:cs="Times New Roman"/>
-          <w:color w:val="000000"/>
-          <w:sz w:val="24"/>
-          <w:szCs w:val="24"/>
-        </w:rPr>
-        <w:t xml:space="preserve"> tasks to smaller manageable tasks.</w:t>
+          <w:rFonts w:ascii="Times New Roman" w:hAnsi="Times New Roman" w:cs="Times New Roman"/>
+          <w:color w:val="000000"/>
+          <w:sz w:val="24"/>
+          <w:szCs w:val="24"/>
+        </w:rPr>
+      </w:pPr>
+      <w:r>
+        <w:rPr>
+          <w:rFonts w:ascii="Times New Roman" w:eastAsia="Times New Roman" w:hAnsi="Times New Roman" w:cs="Times New Roman"/>
+          <w:color w:val="000000"/>
+          <w:sz w:val="24"/>
+          <w:szCs w:val="24"/>
+        </w:rPr>
+        <w:t>Splitting more coarse</w:t>
+      </w:r>
+      <w:r>
+        <w:rPr>
+          <w:rFonts w:ascii="Times New Roman" w:eastAsia="Times New Roman" w:hAnsi="Times New Roman" w:cs="Times New Roman"/>
+          <w:color w:val="000000"/>
+          <w:sz w:val="24"/>
+          <w:szCs w:val="24"/>
+        </w:rPr>
+        <w:t>-</w:t>
+      </w:r>
+      <w:r>
+        <w:rPr>
+          <w:rFonts w:ascii="Times New Roman" w:eastAsia="Times New Roman" w:hAnsi="Times New Roman" w:cs="Times New Roman"/>
+          <w:color w:val="000000"/>
+          <w:sz w:val="24"/>
+          <w:szCs w:val="24"/>
+        </w:rPr>
+        <w:t>grained tasks to smaller manageable tasks.</w:t>
       </w:r>
     </w:p>
     <w:p>
@@ -2869,6 +3350,7 @@
         </w:pBdr>
         <w:spacing w:line="240" w:lineRule="auto"/>
         <w:rPr>
+          <w:rFonts w:ascii="Times New Roman" w:hAnsi="Times New Roman" w:cs="Times New Roman"/>
           <w:color w:val="000000"/>
           <w:sz w:val="24"/>
           <w:szCs w:val="24"/>
@@ -2943,6 +3425,7 @@
         </w:pBdr>
         <w:spacing w:line="240" w:lineRule="auto"/>
         <w:rPr>
+          <w:rFonts w:ascii="Times New Roman" w:hAnsi="Times New Roman" w:cs="Times New Roman"/>
           <w:color w:val="000000"/>
           <w:sz w:val="24"/>
           <w:szCs w:val="24"/>
@@ -3006,6 +3489,7 @@
         <w:spacing w:line="240" w:lineRule="auto"/>
         <w:ind w:right="280"/>
         <w:rPr>
+          <w:rFonts w:ascii="Times New Roman" w:hAnsi="Times New Roman" w:cs="Times New Roman"/>
           <w:color w:val="000000"/>
           <w:sz w:val="24"/>
           <w:szCs w:val="24"/>
@@ -3047,6 +3531,7 @@
         <w:spacing w:line="240" w:lineRule="auto"/>
         <w:ind w:right="280"/>
         <w:rPr>
+          <w:rFonts w:ascii="Times New Roman" w:hAnsi="Times New Roman" w:cs="Times New Roman"/>
           <w:color w:val="000000"/>
           <w:sz w:val="24"/>
           <w:szCs w:val="24"/>
@@ -3088,6 +3573,7 @@
         <w:spacing w:line="240" w:lineRule="auto"/>
         <w:ind w:right="280"/>
         <w:rPr>
+          <w:rFonts w:ascii="Times New Roman" w:hAnsi="Times New Roman" w:cs="Times New Roman"/>
           <w:color w:val="000000"/>
           <w:sz w:val="24"/>
           <w:szCs w:val="24"/>
@@ -3147,7 +3633,10 @@
         <w:spacing w:line="240" w:lineRule="auto"/>
         <w:ind w:left="360" w:right="280"/>
         <w:rPr>
-          <w:color w:val="000000"/>
+          <w:rFonts w:ascii="Times New Roman" w:hAnsi="Times New Roman" w:cs="Times New Roman"/>
+          <w:color w:val="000000"/>
+          <w:sz w:val="24"/>
+          <w:szCs w:val="24"/>
         </w:rPr>
       </w:pPr>
       <w:r>
@@ -3157,7 +3646,6 @@
           <w:sz w:val="24"/>
           <w:szCs w:val="24"/>
         </w:rPr>
-        <w:lastRenderedPageBreak/>
         <w:t>Management</w:t>
       </w:r>
       <w:r>
@@ -3416,7 +3904,6 @@
         </w:rPr>
         <w:t xml:space="preserve">future </w:t>
       </w:r>
-      <w:proofErr w:type="gramStart"/>
       <w:r>
         <w:rPr>
           <w:rFonts w:ascii="Times New Roman" w:eastAsia="Times New Roman" w:hAnsi="Times New Roman" w:cs="Times New Roman"/>
@@ -3439,9 +3926,688 @@
           <w:sz w:val="24"/>
           <w:szCs w:val="24"/>
         </w:rPr>
-        <w:t xml:space="preserve"> .</w:t>
-      </w:r>
-      <w:proofErr w:type="gramEnd"/>
+        <w:t xml:space="preserve"> </w:t>
+      </w:r>
+    </w:p>
+    <w:p>
+      <w:pPr>
+        <w:pBdr>
+          <w:top w:val="nil"/>
+          <w:left w:val="nil"/>
+          <w:bottom w:val="nil"/>
+          <w:right w:val="nil"/>
+          <w:between w:val="nil"/>
+        </w:pBdr>
+        <w:spacing w:line="240" w:lineRule="auto"/>
+        <w:ind w:left="360" w:right="280"/>
+        <w:rPr>
+          <w:color w:val="000000"/>
+        </w:rPr>
+      </w:pPr>
+    </w:p>
+    <w:p>
+      <w:pPr>
+        <w:pBdr>
+          <w:top w:val="nil"/>
+          <w:left w:val="nil"/>
+          <w:bottom w:val="nil"/>
+          <w:right w:val="nil"/>
+          <w:between w:val="nil"/>
+        </w:pBdr>
+        <w:spacing w:line="240" w:lineRule="auto"/>
+        <w:ind w:left="360" w:right="280"/>
+        <w:rPr>
+          <w:color w:val="000000"/>
+        </w:rPr>
+      </w:pPr>
+    </w:p>
+    <w:p>
+      <w:pPr>
+        <w:pBdr>
+          <w:top w:val="nil"/>
+          <w:left w:val="nil"/>
+          <w:bottom w:val="nil"/>
+          <w:right w:val="nil"/>
+          <w:between w:val="nil"/>
+        </w:pBdr>
+        <w:spacing w:line="240" w:lineRule="auto"/>
+        <w:ind w:left="360" w:right="280"/>
+        <w:rPr>
+          <w:color w:val="000000"/>
+        </w:rPr>
+      </w:pPr>
+    </w:p>
+    <w:p>
+      <w:pPr>
+        <w:pBdr>
+          <w:top w:val="nil"/>
+          <w:left w:val="nil"/>
+          <w:bottom w:val="nil"/>
+          <w:right w:val="nil"/>
+          <w:between w:val="nil"/>
+        </w:pBdr>
+        <w:spacing w:line="240" w:lineRule="auto"/>
+        <w:ind w:left="360" w:right="280"/>
+        <w:rPr>
+          <w:color w:val="000000"/>
+        </w:rPr>
+      </w:pPr>
+    </w:p>
+    <w:p>
+      <w:pPr>
+        <w:pBdr>
+          <w:top w:val="nil"/>
+          <w:left w:val="nil"/>
+          <w:bottom w:val="nil"/>
+          <w:right w:val="nil"/>
+          <w:between w:val="nil"/>
+        </w:pBdr>
+        <w:spacing w:line="240" w:lineRule="auto"/>
+        <w:ind w:left="360" w:right="280"/>
+        <w:rPr>
+          <w:color w:val="000000"/>
+        </w:rPr>
+      </w:pPr>
+    </w:p>
+    <w:p>
+      <w:pPr>
+        <w:pBdr>
+          <w:top w:val="nil"/>
+          <w:left w:val="nil"/>
+          <w:bottom w:val="nil"/>
+          <w:right w:val="nil"/>
+          <w:between w:val="nil"/>
+        </w:pBdr>
+        <w:spacing w:line="240" w:lineRule="auto"/>
+        <w:ind w:left="360" w:right="280"/>
+        <w:rPr>
+          <w:color w:val="000000"/>
+        </w:rPr>
+      </w:pPr>
+    </w:p>
+    <w:p>
+      <w:pPr>
+        <w:pBdr>
+          <w:top w:val="nil"/>
+          <w:left w:val="nil"/>
+          <w:bottom w:val="nil"/>
+          <w:right w:val="nil"/>
+          <w:between w:val="nil"/>
+        </w:pBdr>
+        <w:spacing w:line="240" w:lineRule="auto"/>
+        <w:ind w:left="360" w:right="280"/>
+        <w:rPr>
+          <w:color w:val="000000"/>
+        </w:rPr>
+      </w:pPr>
+    </w:p>
+    <w:p>
+      <w:pPr>
+        <w:pBdr>
+          <w:top w:val="nil"/>
+          <w:left w:val="nil"/>
+          <w:bottom w:val="nil"/>
+          <w:right w:val="nil"/>
+          <w:between w:val="nil"/>
+        </w:pBdr>
+        <w:spacing w:line="240" w:lineRule="auto"/>
+        <w:ind w:left="360" w:right="280"/>
+        <w:rPr>
+          <w:color w:val="000000"/>
+        </w:rPr>
+      </w:pPr>
+    </w:p>
+    <w:p>
+      <w:pPr>
+        <w:pBdr>
+          <w:top w:val="nil"/>
+          <w:left w:val="nil"/>
+          <w:bottom w:val="nil"/>
+          <w:right w:val="nil"/>
+          <w:between w:val="nil"/>
+        </w:pBdr>
+        <w:spacing w:line="240" w:lineRule="auto"/>
+        <w:ind w:left="360" w:right="280"/>
+        <w:rPr>
+          <w:color w:val="000000"/>
+        </w:rPr>
+      </w:pPr>
+    </w:p>
+    <w:p>
+      <w:pPr>
+        <w:pBdr>
+          <w:top w:val="nil"/>
+          <w:left w:val="nil"/>
+          <w:bottom w:val="nil"/>
+          <w:right w:val="nil"/>
+          <w:between w:val="nil"/>
+        </w:pBdr>
+        <w:spacing w:line="240" w:lineRule="auto"/>
+        <w:ind w:left="360" w:right="280"/>
+        <w:rPr>
+          <w:color w:val="000000"/>
+        </w:rPr>
+      </w:pPr>
+    </w:p>
+    <w:p>
+      <w:pPr>
+        <w:pBdr>
+          <w:top w:val="nil"/>
+          <w:left w:val="nil"/>
+          <w:bottom w:val="nil"/>
+          <w:right w:val="nil"/>
+          <w:between w:val="nil"/>
+        </w:pBdr>
+        <w:spacing w:line="240" w:lineRule="auto"/>
+        <w:ind w:left="360" w:right="280"/>
+        <w:rPr>
+          <w:color w:val="000000"/>
+        </w:rPr>
+      </w:pPr>
+    </w:p>
+    <w:p>
+      <w:pPr>
+        <w:pBdr>
+          <w:top w:val="nil"/>
+          <w:left w:val="nil"/>
+          <w:bottom w:val="nil"/>
+          <w:right w:val="nil"/>
+          <w:between w:val="nil"/>
+        </w:pBdr>
+        <w:spacing w:line="240" w:lineRule="auto"/>
+        <w:ind w:left="360" w:right="280"/>
+        <w:rPr>
+          <w:color w:val="000000"/>
+        </w:rPr>
+      </w:pPr>
+    </w:p>
+    <w:p>
+      <w:pPr>
+        <w:pBdr>
+          <w:top w:val="nil"/>
+          <w:left w:val="nil"/>
+          <w:bottom w:val="nil"/>
+          <w:right w:val="nil"/>
+          <w:between w:val="nil"/>
+        </w:pBdr>
+        <w:spacing w:line="240" w:lineRule="auto"/>
+        <w:ind w:left="360" w:right="280"/>
+        <w:rPr>
+          <w:color w:val="000000"/>
+        </w:rPr>
+      </w:pPr>
+    </w:p>
+    <w:p>
+      <w:pPr>
+        <w:pBdr>
+          <w:top w:val="nil"/>
+          <w:left w:val="nil"/>
+          <w:bottom w:val="nil"/>
+          <w:right w:val="nil"/>
+          <w:between w:val="nil"/>
+        </w:pBdr>
+        <w:spacing w:line="240" w:lineRule="auto"/>
+        <w:ind w:left="360" w:right="280"/>
+        <w:rPr>
+          <w:color w:val="000000"/>
+        </w:rPr>
+      </w:pPr>
+    </w:p>
+    <w:p>
+      <w:pPr>
+        <w:pBdr>
+          <w:top w:val="nil"/>
+          <w:left w:val="nil"/>
+          <w:bottom w:val="nil"/>
+          <w:right w:val="nil"/>
+          <w:between w:val="nil"/>
+        </w:pBdr>
+        <w:spacing w:line="240" w:lineRule="auto"/>
+        <w:ind w:left="360" w:right="280"/>
+        <w:rPr>
+          <w:color w:val="000000"/>
+        </w:rPr>
+      </w:pPr>
+    </w:p>
+    <w:p>
+      <w:pPr>
+        <w:pBdr>
+          <w:top w:val="nil"/>
+          <w:left w:val="nil"/>
+          <w:bottom w:val="nil"/>
+          <w:right w:val="nil"/>
+          <w:between w:val="nil"/>
+        </w:pBdr>
+        <w:spacing w:line="240" w:lineRule="auto"/>
+        <w:ind w:left="360" w:right="280"/>
+        <w:rPr>
+          <w:color w:val="000000"/>
+        </w:rPr>
+      </w:pPr>
+    </w:p>
+    <w:p>
+      <w:pPr>
+        <w:pBdr>
+          <w:top w:val="nil"/>
+          <w:left w:val="nil"/>
+          <w:bottom w:val="nil"/>
+          <w:right w:val="nil"/>
+          <w:between w:val="nil"/>
+        </w:pBdr>
+        <w:spacing w:line="240" w:lineRule="auto"/>
+        <w:ind w:left="360" w:right="280"/>
+        <w:rPr>
+          <w:color w:val="000000"/>
+        </w:rPr>
+      </w:pPr>
+    </w:p>
+    <w:p>
+      <w:pPr>
+        <w:pBdr>
+          <w:top w:val="nil"/>
+          <w:left w:val="nil"/>
+          <w:bottom w:val="nil"/>
+          <w:right w:val="nil"/>
+          <w:between w:val="nil"/>
+        </w:pBdr>
+        <w:spacing w:line="240" w:lineRule="auto"/>
+        <w:ind w:left="360" w:right="280"/>
+        <w:rPr>
+          <w:color w:val="000000"/>
+        </w:rPr>
+      </w:pPr>
+    </w:p>
+    <w:p>
+      <w:pPr>
+        <w:pBdr>
+          <w:top w:val="nil"/>
+          <w:left w:val="nil"/>
+          <w:bottom w:val="nil"/>
+          <w:right w:val="nil"/>
+          <w:between w:val="nil"/>
+        </w:pBdr>
+        <w:spacing w:line="240" w:lineRule="auto"/>
+        <w:ind w:left="360" w:right="280"/>
+        <w:rPr>
+          <w:color w:val="000000"/>
+        </w:rPr>
+      </w:pPr>
+    </w:p>
+    <w:p>
+      <w:pPr>
+        <w:pBdr>
+          <w:top w:val="nil"/>
+          <w:left w:val="nil"/>
+          <w:bottom w:val="nil"/>
+          <w:right w:val="nil"/>
+          <w:between w:val="nil"/>
+        </w:pBdr>
+        <w:spacing w:line="240" w:lineRule="auto"/>
+        <w:ind w:left="360" w:right="280"/>
+        <w:rPr>
+          <w:color w:val="000000"/>
+        </w:rPr>
+      </w:pPr>
+    </w:p>
+    <w:p>
+      <w:pPr>
+        <w:pBdr>
+          <w:top w:val="nil"/>
+          <w:left w:val="nil"/>
+          <w:bottom w:val="nil"/>
+          <w:right w:val="nil"/>
+          <w:between w:val="nil"/>
+        </w:pBdr>
+        <w:spacing w:line="240" w:lineRule="auto"/>
+        <w:ind w:left="360" w:right="280"/>
+        <w:rPr>
+          <w:color w:val="000000"/>
+        </w:rPr>
+      </w:pPr>
+    </w:p>
+    <w:p>
+      <w:pPr>
+        <w:pBdr>
+          <w:top w:val="nil"/>
+          <w:left w:val="nil"/>
+          <w:bottom w:val="nil"/>
+          <w:right w:val="nil"/>
+          <w:between w:val="nil"/>
+        </w:pBdr>
+        <w:spacing w:line="240" w:lineRule="auto"/>
+        <w:ind w:left="360" w:right="280"/>
+        <w:rPr>
+          <w:color w:val="000000"/>
+        </w:rPr>
+      </w:pPr>
+    </w:p>
+    <w:p>
+      <w:pPr>
+        <w:pBdr>
+          <w:top w:val="nil"/>
+          <w:left w:val="nil"/>
+          <w:bottom w:val="nil"/>
+          <w:right w:val="nil"/>
+          <w:between w:val="nil"/>
+        </w:pBdr>
+        <w:spacing w:line="240" w:lineRule="auto"/>
+        <w:ind w:left="360" w:right="280"/>
+        <w:rPr>
+          <w:color w:val="000000"/>
+        </w:rPr>
+      </w:pPr>
+    </w:p>
+    <w:p>
+      <w:pPr>
+        <w:pBdr>
+          <w:top w:val="nil"/>
+          <w:left w:val="nil"/>
+          <w:bottom w:val="nil"/>
+          <w:right w:val="nil"/>
+          <w:between w:val="nil"/>
+        </w:pBdr>
+        <w:spacing w:line="240" w:lineRule="auto"/>
+        <w:ind w:left="360" w:right="280"/>
+        <w:rPr>
+          <w:color w:val="000000"/>
+        </w:rPr>
+      </w:pPr>
+    </w:p>
+    <w:p>
+      <w:pPr>
+        <w:pBdr>
+          <w:top w:val="nil"/>
+          <w:left w:val="nil"/>
+          <w:bottom w:val="nil"/>
+          <w:right w:val="nil"/>
+          <w:between w:val="nil"/>
+        </w:pBdr>
+        <w:spacing w:line="240" w:lineRule="auto"/>
+        <w:ind w:left="360" w:right="280"/>
+        <w:rPr>
+          <w:color w:val="000000"/>
+        </w:rPr>
+      </w:pPr>
+    </w:p>
+    <w:p>
+      <w:pPr>
+        <w:pBdr>
+          <w:top w:val="nil"/>
+          <w:left w:val="nil"/>
+          <w:bottom w:val="nil"/>
+          <w:right w:val="nil"/>
+          <w:between w:val="nil"/>
+        </w:pBdr>
+        <w:spacing w:line="240" w:lineRule="auto"/>
+        <w:ind w:left="360" w:right="280"/>
+        <w:rPr>
+          <w:color w:val="000000"/>
+        </w:rPr>
+      </w:pPr>
+    </w:p>
+    <w:p>
+      <w:pPr>
+        <w:pBdr>
+          <w:top w:val="nil"/>
+          <w:left w:val="nil"/>
+          <w:bottom w:val="nil"/>
+          <w:right w:val="nil"/>
+          <w:between w:val="nil"/>
+        </w:pBdr>
+        <w:spacing w:line="240" w:lineRule="auto"/>
+        <w:ind w:left="360" w:right="280"/>
+        <w:rPr>
+          <w:color w:val="000000"/>
+        </w:rPr>
+      </w:pPr>
+    </w:p>
+    <w:p>
+      <w:pPr>
+        <w:pBdr>
+          <w:top w:val="nil"/>
+          <w:left w:val="nil"/>
+          <w:bottom w:val="nil"/>
+          <w:right w:val="nil"/>
+          <w:between w:val="nil"/>
+        </w:pBdr>
+        <w:spacing w:line="240" w:lineRule="auto"/>
+        <w:ind w:left="360" w:right="280"/>
+        <w:rPr>
+          <w:color w:val="000000"/>
+        </w:rPr>
+      </w:pPr>
+    </w:p>
+    <w:p>
+      <w:pPr>
+        <w:pBdr>
+          <w:top w:val="nil"/>
+          <w:left w:val="nil"/>
+          <w:bottom w:val="nil"/>
+          <w:right w:val="nil"/>
+          <w:between w:val="nil"/>
+        </w:pBdr>
+        <w:spacing w:line="240" w:lineRule="auto"/>
+        <w:ind w:left="360" w:right="280"/>
+        <w:rPr>
+          <w:color w:val="000000"/>
+        </w:rPr>
+      </w:pPr>
+    </w:p>
+    <w:p>
+      <w:pPr>
+        <w:pBdr>
+          <w:top w:val="nil"/>
+          <w:left w:val="nil"/>
+          <w:bottom w:val="nil"/>
+          <w:right w:val="nil"/>
+          <w:between w:val="nil"/>
+        </w:pBdr>
+        <w:spacing w:line="240" w:lineRule="auto"/>
+        <w:ind w:left="360" w:right="280"/>
+        <w:rPr>
+          <w:color w:val="000000"/>
+        </w:rPr>
+      </w:pPr>
+    </w:p>
+    <w:p>
+      <w:pPr>
+        <w:pBdr>
+          <w:top w:val="nil"/>
+          <w:left w:val="nil"/>
+          <w:bottom w:val="nil"/>
+          <w:right w:val="nil"/>
+          <w:between w:val="nil"/>
+        </w:pBdr>
+        <w:spacing w:line="240" w:lineRule="auto"/>
+        <w:ind w:left="360" w:right="280"/>
+        <w:rPr>
+          <w:color w:val="000000"/>
+        </w:rPr>
+      </w:pPr>
+    </w:p>
+    <w:p>
+      <w:pPr>
+        <w:pBdr>
+          <w:top w:val="nil"/>
+          <w:left w:val="nil"/>
+          <w:bottom w:val="nil"/>
+          <w:right w:val="nil"/>
+          <w:between w:val="nil"/>
+        </w:pBdr>
+        <w:spacing w:line="240" w:lineRule="auto"/>
+        <w:ind w:left="360" w:right="280"/>
+        <w:rPr>
+          <w:color w:val="000000"/>
+        </w:rPr>
+      </w:pPr>
+    </w:p>
+    <w:p>
+      <w:pPr>
+        <w:pBdr>
+          <w:top w:val="nil"/>
+          <w:left w:val="nil"/>
+          <w:bottom w:val="nil"/>
+          <w:right w:val="nil"/>
+          <w:between w:val="nil"/>
+        </w:pBdr>
+        <w:spacing w:line="240" w:lineRule="auto"/>
+        <w:ind w:left="360" w:right="280"/>
+        <w:rPr>
+          <w:color w:val="000000"/>
+        </w:rPr>
+      </w:pPr>
+    </w:p>
+    <w:p>
+      <w:pPr>
+        <w:pBdr>
+          <w:top w:val="nil"/>
+          <w:left w:val="nil"/>
+          <w:bottom w:val="nil"/>
+          <w:right w:val="nil"/>
+          <w:between w:val="nil"/>
+        </w:pBdr>
+        <w:spacing w:line="240" w:lineRule="auto"/>
+        <w:ind w:left="360" w:right="280"/>
+        <w:rPr>
+          <w:color w:val="000000"/>
+        </w:rPr>
+      </w:pPr>
+    </w:p>
+    <w:p>
+      <w:pPr>
+        <w:pBdr>
+          <w:top w:val="nil"/>
+          <w:left w:val="nil"/>
+          <w:bottom w:val="nil"/>
+          <w:right w:val="nil"/>
+          <w:between w:val="nil"/>
+        </w:pBdr>
+        <w:spacing w:line="240" w:lineRule="auto"/>
+        <w:ind w:left="360" w:right="280"/>
+        <w:rPr>
+          <w:color w:val="000000"/>
+        </w:rPr>
+      </w:pPr>
+    </w:p>
+    <w:p>
+      <w:pPr>
+        <w:pBdr>
+          <w:top w:val="nil"/>
+          <w:left w:val="nil"/>
+          <w:bottom w:val="nil"/>
+          <w:right w:val="nil"/>
+          <w:between w:val="nil"/>
+        </w:pBdr>
+        <w:spacing w:line="240" w:lineRule="auto"/>
+        <w:ind w:left="360" w:right="280"/>
+        <w:rPr>
+          <w:color w:val="000000"/>
+        </w:rPr>
+      </w:pPr>
+      <w:r>
+        <w:rPr>
+          <w:rFonts w:ascii="Times New Roman" w:eastAsia="Times New Roman" w:hAnsi="Times New Roman" w:cs="Times New Roman"/>
+          <w:sz w:val="24"/>
+          <w:szCs w:val="24"/>
+        </w:rPr>
+        <w:t>.</w:t>
+      </w:r>
+    </w:p>
+    <w:p>
+      <w:pPr>
+        <w:pBdr>
+          <w:top w:val="nil"/>
+          <w:left w:val="nil"/>
+          <w:bottom w:val="nil"/>
+          <w:right w:val="nil"/>
+          <w:between w:val="nil"/>
+        </w:pBdr>
+        <w:spacing w:line="240" w:lineRule="auto"/>
+        <w:ind w:left="360" w:right="280"/>
+        <w:rPr>
+          <w:color w:val="000000"/>
+        </w:rPr>
+      </w:pPr>
+    </w:p>
+    <w:p>
+      <w:pPr>
+        <w:pBdr>
+          <w:top w:val="nil"/>
+          <w:left w:val="nil"/>
+          <w:bottom w:val="nil"/>
+          <w:right w:val="nil"/>
+          <w:between w:val="nil"/>
+        </w:pBdr>
+        <w:spacing w:line="240" w:lineRule="auto"/>
+        <w:ind w:left="360" w:right="280"/>
+        <w:rPr>
+          <w:color w:val="000000"/>
+        </w:rPr>
+      </w:pPr>
+    </w:p>
+    <w:p>
+      <w:pPr>
+        <w:pBdr>
+          <w:top w:val="nil"/>
+          <w:left w:val="nil"/>
+          <w:bottom w:val="nil"/>
+          <w:right w:val="nil"/>
+          <w:between w:val="nil"/>
+        </w:pBdr>
+        <w:spacing w:line="240" w:lineRule="auto"/>
+        <w:ind w:left="360" w:right="280"/>
+        <w:rPr>
+          <w:color w:val="000000"/>
+        </w:rPr>
+      </w:pPr>
+    </w:p>
+    <w:p>
+      <w:pPr>
+        <w:pBdr>
+          <w:top w:val="nil"/>
+          <w:left w:val="nil"/>
+          <w:bottom w:val="nil"/>
+          <w:right w:val="nil"/>
+          <w:between w:val="nil"/>
+        </w:pBdr>
+        <w:spacing w:line="240" w:lineRule="auto"/>
+        <w:ind w:left="360" w:right="280"/>
+        <w:rPr>
+          <w:color w:val="000000"/>
+        </w:rPr>
+      </w:pPr>
+    </w:p>
+    <w:p>
+      <w:pPr>
+        <w:pBdr>
+          <w:top w:val="nil"/>
+          <w:left w:val="nil"/>
+          <w:bottom w:val="nil"/>
+          <w:right w:val="nil"/>
+          <w:between w:val="nil"/>
+        </w:pBdr>
+        <w:spacing w:line="240" w:lineRule="auto"/>
+        <w:ind w:left="360" w:right="280"/>
+        <w:rPr>
+          <w:color w:val="000000"/>
+        </w:rPr>
+      </w:pPr>
+    </w:p>
+    <w:p>
+      <w:pPr>
+        <w:pBdr>
+          <w:top w:val="nil"/>
+          <w:left w:val="nil"/>
+          <w:bottom w:val="nil"/>
+          <w:right w:val="nil"/>
+          <w:between w:val="nil"/>
+        </w:pBdr>
+        <w:spacing w:line="240" w:lineRule="auto"/>
+        <w:ind w:left="360" w:right="280"/>
+        <w:rPr>
+          <w:color w:val="000000"/>
+        </w:rPr>
+      </w:pPr>
     </w:p>
     <w:p>
       <w:pPr>
@@ -3474,8 +4640,19 @@
           <w:sz w:val="40"/>
           <w:szCs w:val="40"/>
         </w:rPr>
+        <w:lastRenderedPageBreak/>
         <w:t>Appendix</w:t>
       </w:r>
+    </w:p>
+    <w:p>
+      <w:pPr>
+        <w:jc w:val="center"/>
+        <w:rPr>
+          <w:b/>
+          <w:sz w:val="40"/>
+          <w:szCs w:val="40"/>
+        </w:rPr>
+      </w:pPr>
     </w:p>
     <w:p>
       <w:pPr>
@@ -3500,6 +4677,15 @@
         </w:rPr>
         <w:t>Appendix A</w:t>
       </w:r>
+    </w:p>
+    <w:p>
+      <w:pPr>
+        <w:rPr>
+          <w:b/>
+          <w:sz w:val="28"/>
+          <w:szCs w:val="28"/>
+        </w:rPr>
+      </w:pPr>
     </w:p>
     <w:p>
       <w:pPr>
@@ -3580,18 +4766,36 @@
         <w:ind w:left="709"/>
         <w:rPr>
           <w:b/>
-          <w:sz w:val="24"/>
-          <w:szCs w:val="24"/>
+          <w:sz w:val="28"/>
+          <w:szCs w:val="28"/>
         </w:rPr>
       </w:pPr>
       <w:r>
         <w:rPr>
           <w:b/>
-          <w:sz w:val="24"/>
-          <w:szCs w:val="24"/>
-        </w:rPr>
-        <w:t>Appendix B</w:t>
-      </w:r>
+          <w:sz w:val="28"/>
+          <w:szCs w:val="28"/>
+        </w:rPr>
+        <w:t>Appendi</w:t>
+      </w:r>
+      <w:r>
+        <w:rPr>
+          <w:b/>
+          <w:sz w:val="28"/>
+          <w:szCs w:val="28"/>
+        </w:rPr>
+        <w:t>x B</w:t>
+      </w:r>
+    </w:p>
+    <w:p>
+      <w:pPr>
+        <w:ind w:left="709"/>
+        <w:rPr>
+          <w:bCs/>
+          <w:sz w:val="20"/>
+          <w:szCs w:val="20"/>
+        </w:rPr>
+      </w:pPr>
     </w:p>
     <w:p>
       <w:pPr>
@@ -3634,18 +4838,36 @@
         <w:ind w:left="709"/>
         <w:rPr>
           <w:b/>
-          <w:sz w:val="24"/>
-          <w:szCs w:val="24"/>
+          <w:sz w:val="28"/>
+          <w:szCs w:val="28"/>
         </w:rPr>
       </w:pPr>
       <w:r>
         <w:rPr>
           <w:b/>
-          <w:sz w:val="24"/>
-          <w:szCs w:val="24"/>
-        </w:rPr>
-        <w:t>Appendix C</w:t>
-      </w:r>
+          <w:sz w:val="28"/>
+          <w:szCs w:val="28"/>
+        </w:rPr>
+        <w:t xml:space="preserve">Appendix </w:t>
+      </w:r>
+      <w:r>
+        <w:rPr>
+          <w:b/>
+          <w:sz w:val="28"/>
+          <w:szCs w:val="28"/>
+        </w:rPr>
+        <w:t>C</w:t>
+      </w:r>
+    </w:p>
+    <w:p>
+      <w:pPr>
+        <w:ind w:left="709"/>
+        <w:rPr>
+          <w:b/>
+          <w:sz w:val="28"/>
+          <w:szCs w:val="28"/>
+        </w:rPr>
+      </w:pPr>
     </w:p>
     <w:p>
       <w:pPr>
@@ -3937,17 +5159,17 @@
           <w:szCs w:val="20"/>
         </w:rPr>
         <w:tab/>
-        <w:t>Fig-2: Team logging history</w:t>
-      </w:r>
-      <w:bookmarkStart w:id="2" w:name="_GoBack"/>
-      <w:bookmarkEnd w:id="2"/>
-      <w:r>
+        <w:t xml:space="preserve">Fig-2: Team logging history </w:t>
+      </w:r>
+    </w:p>
+    <w:p>
+      <w:pPr>
+        <w:ind w:left="709"/>
         <w:rPr>
           <w:sz w:val="20"/>
           <w:szCs w:val="20"/>
         </w:rPr>
-        <w:t xml:space="preserve"> </w:t>
-      </w:r>
+      </w:pPr>
     </w:p>
     <w:p>
       <w:pPr>
@@ -3960,7 +5182,6 @@
     </w:p>
     <w:p>
       <w:pPr>
-        <w:ind w:left="709"/>
         <w:rPr>
           <w:sz w:val="20"/>
           <w:szCs w:val="20"/>
@@ -3969,29 +5190,39 @@
     </w:p>
     <w:p>
       <w:pPr>
-        <w:rPr>
-          <w:sz w:val="20"/>
-          <w:szCs w:val="20"/>
-        </w:rPr>
-      </w:pPr>
-    </w:p>
-    <w:p>
-      <w:pPr>
         <w:ind w:left="709"/>
         <w:rPr>
           <w:b/>
-          <w:sz w:val="20"/>
-          <w:szCs w:val="20"/>
+          <w:sz w:val="28"/>
+          <w:szCs w:val="28"/>
         </w:rPr>
       </w:pPr>
       <w:r>
         <w:rPr>
           <w:b/>
-          <w:sz w:val="20"/>
-          <w:szCs w:val="20"/>
-        </w:rPr>
-        <w:t>Appendix E</w:t>
-      </w:r>
+          <w:sz w:val="28"/>
+          <w:szCs w:val="28"/>
+        </w:rPr>
+        <w:t xml:space="preserve">Appendix </w:t>
+      </w:r>
+      <w:r>
+        <w:rPr>
+          <w:b/>
+          <w:sz w:val="28"/>
+          <w:szCs w:val="28"/>
+        </w:rPr>
+        <w:t>D</w:t>
+      </w:r>
+    </w:p>
+    <w:p>
+      <w:pPr>
+        <w:ind w:left="709"/>
+        <w:rPr>
+          <w:b/>
+          <w:sz w:val="28"/>
+          <w:szCs w:val="28"/>
+        </w:rPr>
+      </w:pPr>
     </w:p>
     <w:p>
       <w:pPr>
@@ -4059,6 +5290,12 @@
     <w:sectPr>
       <w:pgSz w:w="12240" w:h="15840"/>
       <w:pgMar w:top="1440" w:right="1440" w:bottom="1440" w:left="1440" w:header="720" w:footer="720" w:gutter="0"/>
+      <w:pgBorders w:offsetFrom="page">
+        <w:top w:val="single" w:sz="4" w:space="24" w:color="auto"/>
+        <w:left w:val="single" w:sz="4" w:space="24" w:color="auto"/>
+        <w:bottom w:val="single" w:sz="4" w:space="24" w:color="auto"/>
+        <w:right w:val="single" w:sz="4" w:space="24" w:color="auto"/>
+      </w:pgBorders>
       <w:pgNumType w:start="1"/>
       <w:cols w:space="720"/>
     </w:sectPr>
@@ -4067,7 +5304,7 @@
 </file>
 
 <file path=word/numbering.xml><?xml version="1.0" encoding="utf-8"?>
-<w:numbering xmlns:wpc="http://schemas.microsoft.com/office/word/2010/wordprocessingCanvas" xmlns:cx="http://schemas.microsoft.com/office/drawing/2014/chartex" xmlns:cx1="http://schemas.microsoft.com/office/drawing/2015/9/8/chartex" xmlns:cx2="http://schemas.microsoft.com/office/drawing/2015/10/21/chartex" xmlns:cx3="http://schemas.microsoft.com/office/drawing/2016/5/9/chartex" xmlns:cx4="http://schemas.microsoft.com/office/drawing/2016/5/10/chartex" xmlns:cx5="http://schemas.microsoft.com/office/drawing/2016/5/11/chartex" xmlns:cx6="http://schemas.microsoft.com/office/drawing/2016/5/12/chartex" xmlns:cx7="http://schemas.microsoft.com/office/drawing/2016/5/13/chartex" xmlns:cx8="http://schemas.microsoft.com/office/drawing/2016/5/14/chartex" xmlns:mc="http://schemas.openxmlformats.org/markup-compatibility/2006" xmlns:aink="http://schemas.microsoft.com/office/drawing/2016/ink" xmlns:am3d="http://schemas.microsoft.com/office/drawing/2017/model3d" xmlns:o="urn:schemas-microsoft-com:office:office" xmlns:r="http://schemas.openxmlformats.org/officeDocument/2006/relationships" xmlns:m="http://schemas.openxmlformats.org/officeDocument/2006/math" xmlns:v="urn:schemas-microsoft-com:vml" xmlns:wp14="http://schemas.microsoft.com/office/word/2010/wordprocessingDrawing" xmlns:wp="http://schemas.openxmlformats.org/drawingml/2006/wordprocessingDrawing" xmlns:w10="urn:schemas-microsoft-com:office:word" xmlns:w="http://schemas.openxmlformats.org/wordprocessingml/2006/main" xmlns:w14="http://schemas.microsoft.com/office/word/2010/wordml" xmlns:w15="http://schemas.microsoft.com/office/word/2012/wordml" xmlns:w16cid="http://schemas.microsoft.com/office/word/2016/wordml/cid" xmlns:w16se="http://schemas.microsoft.com/office/word/2015/wordml/symex" xmlns:wpg="http://schemas.microsoft.com/office/word/2010/wordprocessingGroup" xmlns:wpi="http://schemas.microsoft.com/office/word/2010/wordprocessingInk" xmlns:wne="http://schemas.microsoft.com/office/word/2006/wordml" xmlns:wps="http://schemas.microsoft.com/office/word/2010/wordprocessingShape" mc:Ignorable="w14 w15 w16se w16cid wp14">
+<w:numbering xmlns:wpc="http://schemas.microsoft.com/office/word/2010/wordprocessingCanvas" xmlns:cx="http://schemas.microsoft.com/office/drawing/2014/chartex" xmlns:cx1="http://schemas.microsoft.com/office/drawing/2015/9/8/chartex" xmlns:cx2="http://schemas.microsoft.com/office/drawing/2015/10/21/chartex" xmlns:cx3="http://schemas.microsoft.com/office/drawing/2016/5/9/chartex" xmlns:cx4="http://schemas.microsoft.com/office/drawing/2016/5/10/chartex" xmlns:cx5="http://schemas.microsoft.com/office/drawing/2016/5/11/chartex" xmlns:cx6="http://schemas.microsoft.com/office/drawing/2016/5/12/chartex" xmlns:cx7="http://schemas.microsoft.com/office/drawing/2016/5/13/chartex" xmlns:cx8="http://schemas.microsoft.com/office/drawing/2016/5/14/chartex" xmlns:mc="http://schemas.openxmlformats.org/markup-compatibility/2006" xmlns:aink="http://schemas.microsoft.com/office/drawing/2016/ink" xmlns:am3d="http://schemas.microsoft.com/office/drawing/2017/model3d" xmlns:o="urn:schemas-microsoft-com:office:office" xmlns:r="http://schemas.openxmlformats.org/officeDocument/2006/relationships" xmlns:m="http://schemas.openxmlformats.org/officeDocument/2006/math" xmlns:v="urn:schemas-microsoft-com:vml" xmlns:wp14="http://schemas.microsoft.com/office/word/2010/wordprocessingDrawing" xmlns:wp="http://schemas.openxmlformats.org/drawingml/2006/wordprocessingDrawing" xmlns:w10="urn:schemas-microsoft-com:office:word" xmlns:w="http://schemas.openxmlformats.org/wordprocessingml/2006/main" xmlns:w14="http://schemas.microsoft.com/office/word/2010/wordml" xmlns:w15="http://schemas.microsoft.com/office/word/2012/wordml" xmlns:w16cex="http://schemas.microsoft.com/office/word/2018/wordml/cex" xmlns:w16cid="http://schemas.microsoft.com/office/word/2016/wordml/cid" xmlns:w16="http://schemas.microsoft.com/office/word/2018/wordml" xmlns:w16se="http://schemas.microsoft.com/office/word/2015/wordml/symex" xmlns:wpg="http://schemas.microsoft.com/office/word/2010/wordprocessingGroup" xmlns:wpi="http://schemas.microsoft.com/office/word/2010/wordprocessingInk" xmlns:wne="http://schemas.microsoft.com/office/word/2006/wordml" xmlns:wps="http://schemas.microsoft.com/office/word/2010/wordprocessingShape" mc:Ignorable="w14 w15 w16se w16cid w16 w16cex wp14">
   <w:abstractNum w:abstractNumId="0" w15:restartNumberingAfterBreak="0">
     <w:nsid w:val="03DC33E5"/>
     <w:multiLevelType w:val="multilevel"/>
@@ -5063,7 +6300,7 @@
 </file>
 
 <file path=word/styles.xml><?xml version="1.0" encoding="utf-8"?>
-<w:styles xmlns:mc="http://schemas.openxmlformats.org/markup-compatibility/2006" xmlns:r="http://schemas.openxmlformats.org/officeDocument/2006/relationships" xmlns:w="http://schemas.openxmlformats.org/wordprocessingml/2006/main" xmlns:w14="http://schemas.microsoft.com/office/word/2010/wordml" xmlns:w15="http://schemas.microsoft.com/office/word/2012/wordml" xmlns:w16cid="http://schemas.microsoft.com/office/word/2016/wordml/cid" xmlns:w16se="http://schemas.microsoft.com/office/word/2015/wordml/symex" mc:Ignorable="w14 w15 w16se w16cid">
+<w:styles xmlns:mc="http://schemas.openxmlformats.org/markup-compatibility/2006" xmlns:r="http://schemas.openxmlformats.org/officeDocument/2006/relationships" xmlns:w="http://schemas.openxmlformats.org/wordprocessingml/2006/main" xmlns:w14="http://schemas.microsoft.com/office/word/2010/wordml" xmlns:w15="http://schemas.microsoft.com/office/word/2012/wordml" xmlns:w16cex="http://schemas.microsoft.com/office/word/2018/wordml/cex" xmlns:w16cid="http://schemas.microsoft.com/office/word/2016/wordml/cid" xmlns:w16="http://schemas.microsoft.com/office/word/2018/wordml" xmlns:w16se="http://schemas.microsoft.com/office/word/2015/wordml/symex" mc:Ignorable="w14 w15 w16se w16cid w16 w16cex">
   <w:docDefaults>
     <w:rPrDefault>
       <w:rPr>
@@ -5079,7 +6316,7 @@
       </w:pPr>
     </w:pPrDefault>
   </w:docDefaults>
-  <w:latentStyles w:defLockedState="0" w:defUIPriority="99" w:defSemiHidden="0" w:defUnhideWhenUsed="0" w:defQFormat="0" w:count="377">
+  <w:latentStyles w:defLockedState="0" w:defUIPriority="99" w:defSemiHidden="0" w:defUnhideWhenUsed="0" w:defQFormat="0" w:count="376">
     <w:lsdException w:name="Normal" w:uiPriority="0" w:qFormat="1"/>
     <w:lsdException w:name="heading 1" w:uiPriority="9" w:qFormat="1"/>
     <w:lsdException w:name="heading 2" w:semiHidden="1" w:uiPriority="9" w:unhideWhenUsed="1" w:qFormat="1"/>
@@ -5185,6 +6422,7 @@
     <w:lsdException w:name="HTML Sample" w:semiHidden="1" w:unhideWhenUsed="1"/>
     <w:lsdException w:name="HTML Typewriter" w:semiHidden="1" w:unhideWhenUsed="1"/>
     <w:lsdException w:name="HTML Variable" w:semiHidden="1" w:unhideWhenUsed="1"/>
+    <w:lsdException w:name="Normal Table" w:semiHidden="1" w:unhideWhenUsed="1"/>
     <w:lsdException w:name="annotation subject" w:semiHidden="1" w:unhideWhenUsed="1"/>
     <w:lsdException w:name="No List" w:semiHidden="1" w:unhideWhenUsed="1"/>
     <w:lsdException w:name="Outline List 1" w:semiHidden="1" w:unhideWhenUsed="1"/>
@@ -5231,8 +6469,10 @@
     <w:lsdException w:name="Table Subtle 2" w:semiHidden="1" w:unhideWhenUsed="1"/>
     <w:lsdException w:name="Table Web 1" w:semiHidden="1" w:unhideWhenUsed="1"/>
     <w:lsdException w:name="Table Web 2" w:semiHidden="1" w:unhideWhenUsed="1"/>
+    <w:lsdException w:name="Table Web 3" w:semiHidden="1" w:unhideWhenUsed="1"/>
     <w:lsdException w:name="Balloon Text" w:semiHidden="1" w:unhideWhenUsed="1"/>
     <w:lsdException w:name="Table Grid" w:uiPriority="39"/>
+    <w:lsdException w:name="Table Theme" w:semiHidden="1" w:unhideWhenUsed="1"/>
     <w:lsdException w:name="Placeholder Text" w:semiHidden="1"/>
     <w:lsdException w:name="No Spacing" w:uiPriority="1" w:qFormat="1"/>
     <w:lsdException w:name="Light Shading" w:uiPriority="60"/>
@@ -5453,7 +6693,6 @@
     <w:lsdException w:name="Hashtag" w:semiHidden="1" w:unhideWhenUsed="1"/>
     <w:lsdException w:name="Unresolved Mention" w:semiHidden="1" w:unhideWhenUsed="1"/>
     <w:lsdException w:name="Smart Link" w:semiHidden="1" w:unhideWhenUsed="1"/>
-    <w:lsdException w:name="Smart Link Error" w:semiHidden="1" w:unhideWhenUsed="1"/>
   </w:latentStyles>
   <w:style w:type="paragraph" w:default="1" w:styleId="Normal">
     <w:name w:val="Normal"/>

</xml_diff>